<commit_message>
Adicion del punto 2.2 Roles y responsabilidades
</commit_message>
<xml_diff>
--- a/Documentos/PGC.docx
+++ b/Documentos/PGC.docx
@@ -1,6 +1,6 @@
 
 <file path=word/document.xml><?xml version="1.0" encoding="utf-8"?>
-<w:document xmlns:wpc="http://schemas.microsoft.com/office/word/2010/wordprocessingCanvas" xmlns:cx="http://schemas.microsoft.com/office/drawing/2014/chartex" xmlns:cx1="http://schemas.microsoft.com/office/drawing/2015/9/8/chartex" xmlns:mc="http://schemas.openxmlformats.org/markup-compatibility/2006" xmlns:o="urn:schemas-microsoft-com:office:office" xmlns:r="http://schemas.openxmlformats.org/officeDocument/2006/relationships" xmlns:m="http://schemas.openxmlformats.org/officeDocument/2006/math" xmlns:v="urn:schemas-microsoft-com:vml" xmlns:wp14="http://schemas.microsoft.com/office/word/2010/wordprocessingDrawing" xmlns:wp="http://schemas.openxmlformats.org/drawingml/2006/wordprocessingDrawing" xmlns:w10="urn:schemas-microsoft-com:office:word" xmlns:w="http://schemas.openxmlformats.org/wordprocessingml/2006/main" xmlns:w14="http://schemas.microsoft.com/office/word/2010/wordml" xmlns:w15="http://schemas.microsoft.com/office/word/2012/wordml" xmlns:w16se="http://schemas.microsoft.com/office/word/2015/wordml/symex" xmlns:wpg="http://schemas.microsoft.com/office/word/2010/wordprocessingGroup" xmlns:wpi="http://schemas.microsoft.com/office/word/2010/wordprocessingInk" xmlns:wne="http://schemas.microsoft.com/office/word/2006/wordml" xmlns:wps="http://schemas.microsoft.com/office/word/2010/wordprocessingShape" mc:Ignorable="w14 w15 w16se wp14">
+<w:document xmlns:wpc="http://schemas.microsoft.com/office/word/2010/wordprocessingCanvas" xmlns:cx="http://schemas.microsoft.com/office/drawing/2014/chartex" xmlns:cx1="http://schemas.microsoft.com/office/drawing/2015/9/8/chartex" xmlns:cx2="http://schemas.microsoft.com/office/drawing/2015/10/21/chartex" xmlns:cx3="http://schemas.microsoft.com/office/drawing/2016/5/9/chartex" xmlns:cx4="http://schemas.microsoft.com/office/drawing/2016/5/10/chartex" xmlns:cx5="http://schemas.microsoft.com/office/drawing/2016/5/11/chartex" xmlns:cx6="http://schemas.microsoft.com/office/drawing/2016/5/12/chartex" xmlns:cx7="http://schemas.microsoft.com/office/drawing/2016/5/13/chartex" xmlns:cx8="http://schemas.microsoft.com/office/drawing/2016/5/14/chartex" xmlns:mc="http://schemas.openxmlformats.org/markup-compatibility/2006" xmlns:aink="http://schemas.microsoft.com/office/drawing/2016/ink" xmlns:am3d="http://schemas.microsoft.com/office/drawing/2017/model3d" xmlns:o="urn:schemas-microsoft-com:office:office" xmlns:r="http://schemas.openxmlformats.org/officeDocument/2006/relationships" xmlns:m="http://schemas.openxmlformats.org/officeDocument/2006/math" xmlns:v="urn:schemas-microsoft-com:vml" xmlns:wp14="http://schemas.microsoft.com/office/word/2010/wordprocessingDrawing" xmlns:wp="http://schemas.openxmlformats.org/drawingml/2006/wordprocessingDrawing" xmlns:w10="urn:schemas-microsoft-com:office:word" xmlns:w="http://schemas.openxmlformats.org/wordprocessingml/2006/main" xmlns:w14="http://schemas.microsoft.com/office/word/2010/wordml" xmlns:w15="http://schemas.microsoft.com/office/word/2012/wordml" xmlns:w16cid="http://schemas.microsoft.com/office/word/2016/wordml/cid" xmlns:w16se="http://schemas.microsoft.com/office/word/2015/wordml/symex" xmlns:wpg="http://schemas.microsoft.com/office/word/2010/wordprocessingGroup" xmlns:wpi="http://schemas.microsoft.com/office/word/2010/wordprocessingInk" xmlns:wne="http://schemas.microsoft.com/office/word/2006/wordml" xmlns:wps="http://schemas.microsoft.com/office/word/2010/wordprocessingShape" mc:Ignorable="w14 w15 w16se w16cid wp14">
   <w:body>
     <w:tbl>
       <w:tblPr>
@@ -1065,8 +1065,18 @@
                 <w:sz w:val="24"/>
                 <w:szCs w:val="24"/>
               </w:rPr>
-              <w:t>Kenny Horna</w:t>
-            </w:r>
+              <w:t xml:space="preserve">Kenny </w:t>
+            </w:r>
+            <w:proofErr w:type="spellStart"/>
+            <w:r>
+              <w:rPr>
+                <w:rFonts w:ascii="Questrial" w:eastAsia="Questrial" w:hAnsi="Questrial" w:cs="Questrial"/>
+                <w:sz w:val="24"/>
+                <w:szCs w:val="24"/>
+              </w:rPr>
+              <w:t>Horna</w:t>
+            </w:r>
+            <w:proofErr w:type="spellEnd"/>
           </w:p>
         </w:tc>
       </w:tr>
@@ -1383,8 +1393,18 @@
                 <w:sz w:val="24"/>
                 <w:szCs w:val="24"/>
               </w:rPr>
-              <w:t>Gustavo Huaracc</w:t>
-            </w:r>
+              <w:t xml:space="preserve">Gustavo </w:t>
+            </w:r>
+            <w:proofErr w:type="spellStart"/>
+            <w:r>
+              <w:rPr>
+                <w:rFonts w:ascii="Questrial" w:eastAsia="Questrial" w:hAnsi="Questrial" w:cs="Questrial"/>
+                <w:sz w:val="24"/>
+                <w:szCs w:val="24"/>
+              </w:rPr>
+              <w:t>Huaracc</w:t>
+            </w:r>
+            <w:proofErr w:type="spellEnd"/>
           </w:p>
         </w:tc>
       </w:tr>
@@ -1877,9 +1897,7 @@
         </w:rPr>
       </w:pPr>
       <w:bookmarkStart w:id="0" w:name="_gjdgxs" w:colFirst="0" w:colLast="0"/>
-      <w:bookmarkStart w:id="1" w:name="_GoBack"/>
       <w:bookmarkEnd w:id="0"/>
-      <w:bookmarkEnd w:id="1"/>
     </w:p>
     <w:p>
       <w:pPr>
@@ -3183,12 +3201,12 @@
         <w:ind w:left="0"/>
         <w:jc w:val="both"/>
       </w:pPr>
-      <w:bookmarkStart w:id="2" w:name="_Toc512553721"/>
+      <w:bookmarkStart w:id="1" w:name="_Toc512553721"/>
       <w:r>
         <w:lastRenderedPageBreak/>
         <w:t>Introducción</w:t>
       </w:r>
-      <w:bookmarkEnd w:id="2"/>
+      <w:bookmarkEnd w:id="1"/>
     </w:p>
     <w:p>
       <w:pPr>
@@ -3406,14 +3424,14 @@
         </w:numPr>
         <w:jc w:val="both"/>
       </w:pPr>
-      <w:bookmarkStart w:id="3" w:name="_Toc512553722"/>
+      <w:bookmarkStart w:id="2" w:name="_Toc512553722"/>
       <w:r>
         <w:t>Propósito</w:t>
       </w:r>
       <w:r>
         <w:t xml:space="preserve"> del documento</w:t>
       </w:r>
-      <w:bookmarkEnd w:id="3"/>
+      <w:bookmarkEnd w:id="2"/>
     </w:p>
     <w:p/>
     <w:p>
@@ -3598,11 +3616,11 @@
         </w:numPr>
         <w:jc w:val="both"/>
       </w:pPr>
-      <w:bookmarkStart w:id="4" w:name="_Toc512553723"/>
+      <w:bookmarkStart w:id="3" w:name="_Toc512553723"/>
       <w:r>
         <w:t>Alcance</w:t>
       </w:r>
-      <w:bookmarkEnd w:id="4"/>
+      <w:bookmarkEnd w:id="3"/>
     </w:p>
     <w:p/>
     <w:p>
@@ -3739,13 +3757,23 @@
           <w:szCs w:val="24"/>
         </w:rPr>
       </w:pPr>
+      <w:proofErr w:type="gramStart"/>
       <w:r>
         <w:rPr>
           <w:rFonts w:ascii="Questrial" w:eastAsia="Questrial" w:hAnsi="Questrial" w:cs="Questrial"/>
           <w:sz w:val="24"/>
           <w:szCs w:val="24"/>
         </w:rPr>
-        <w:t>Procedimientos a considerar para la modificación del sistema SPACIA.</w:t>
+        <w:t>Procedimientos a considerar</w:t>
+      </w:r>
+      <w:proofErr w:type="gramEnd"/>
+      <w:r>
+        <w:rPr>
+          <w:rFonts w:ascii="Questrial" w:eastAsia="Questrial" w:hAnsi="Questrial" w:cs="Questrial"/>
+          <w:sz w:val="24"/>
+          <w:szCs w:val="24"/>
+        </w:rPr>
+        <w:t xml:space="preserve"> para la modificación del sistema SPACIA.</w:t>
       </w:r>
     </w:p>
     <w:p>
@@ -3782,12 +3810,12 @@
         </w:numPr>
         <w:jc w:val="both"/>
       </w:pPr>
-      <w:bookmarkStart w:id="5" w:name="_Toc512553724"/>
+      <w:bookmarkStart w:id="4" w:name="_Toc512553724"/>
       <w:r>
         <w:lastRenderedPageBreak/>
         <w:t>Definiciones</w:t>
       </w:r>
-      <w:bookmarkEnd w:id="5"/>
+      <w:bookmarkEnd w:id="4"/>
     </w:p>
     <w:p/>
     <w:p>
@@ -3802,12 +3830,37 @@
           <w:sz w:val="24"/>
         </w:rPr>
       </w:pPr>
+      <w:proofErr w:type="spellStart"/>
       <w:r>
         <w:rPr>
           <w:rFonts w:ascii="Questrial" w:hAnsi="Questrial"/>
           <w:sz w:val="24"/>
         </w:rPr>
-        <w:t>Configuration item:</w:t>
+        <w:t>Configuration</w:t>
+      </w:r>
+      <w:proofErr w:type="spellEnd"/>
+      <w:r>
+        <w:rPr>
+          <w:rFonts w:ascii="Questrial" w:hAnsi="Questrial"/>
+          <w:sz w:val="24"/>
+        </w:rPr>
+        <w:t xml:space="preserve"> </w:t>
+      </w:r>
+      <w:proofErr w:type="spellStart"/>
+      <w:r>
+        <w:rPr>
+          <w:rFonts w:ascii="Questrial" w:hAnsi="Questrial"/>
+          <w:sz w:val="24"/>
+        </w:rPr>
+        <w:t>item</w:t>
+      </w:r>
+      <w:proofErr w:type="spellEnd"/>
+      <w:r>
+        <w:rPr>
+          <w:rFonts w:ascii="Questrial" w:hAnsi="Questrial"/>
+          <w:sz w:val="24"/>
+        </w:rPr>
+        <w:t>:</w:t>
       </w:r>
       <w:r>
         <w:rPr>
@@ -3837,12 +3890,21 @@
           <w:lang w:val="es-PE"/>
         </w:rPr>
       </w:pPr>
+      <w:proofErr w:type="spellStart"/>
       <w:r>
         <w:rPr>
           <w:rFonts w:ascii="Questrial" w:hAnsi="Questrial"/>
           <w:sz w:val="24"/>
         </w:rPr>
-        <w:t xml:space="preserve">Linea base: </w:t>
+        <w:t>Linea</w:t>
+      </w:r>
+      <w:proofErr w:type="spellEnd"/>
+      <w:r>
+        <w:rPr>
+          <w:rFonts w:ascii="Questrial" w:hAnsi="Questrial"/>
+          <w:sz w:val="24"/>
+        </w:rPr>
+        <w:t xml:space="preserve"> base: </w:t>
       </w:r>
       <w:r>
         <w:rPr>
@@ -3866,13 +3928,41 @@
           <w:lang w:val="es-PE"/>
         </w:rPr>
       </w:pPr>
+      <w:proofErr w:type="spellStart"/>
       <w:r>
         <w:rPr>
           <w:rFonts w:ascii="Questrial" w:hAnsi="Questrial"/>
           <w:sz w:val="24"/>
           <w:lang w:val="es-PE"/>
         </w:rPr>
-        <w:t>Configuration Identification:</w:t>
+        <w:t>Configuration</w:t>
+      </w:r>
+      <w:proofErr w:type="spellEnd"/>
+      <w:r>
+        <w:rPr>
+          <w:rFonts w:ascii="Questrial" w:hAnsi="Questrial"/>
+          <w:sz w:val="24"/>
+          <w:lang w:val="es-PE"/>
+        </w:rPr>
+        <w:t xml:space="preserve"> </w:t>
+      </w:r>
+      <w:proofErr w:type="spellStart"/>
+      <w:r>
+        <w:rPr>
+          <w:rFonts w:ascii="Questrial" w:hAnsi="Questrial"/>
+          <w:sz w:val="24"/>
+          <w:lang w:val="es-PE"/>
+        </w:rPr>
+        <w:t>Identification</w:t>
+      </w:r>
+      <w:proofErr w:type="spellEnd"/>
+      <w:r>
+        <w:rPr>
+          <w:rFonts w:ascii="Questrial" w:hAnsi="Questrial"/>
+          <w:sz w:val="24"/>
+          <w:lang w:val="es-PE"/>
+        </w:rPr>
+        <w:t>:</w:t>
       </w:r>
       <w:r>
         <w:rPr>
@@ -3920,13 +4010,23 @@
           <w:lang w:val="es-PE"/>
         </w:rPr>
       </w:pPr>
+      <w:proofErr w:type="spellStart"/>
       <w:r>
         <w:rPr>
           <w:rFonts w:ascii="Questrial" w:hAnsi="Questrial"/>
           <w:sz w:val="24"/>
           <w:lang w:val="es-PE"/>
         </w:rPr>
-        <w:t>Configuration Control:</w:t>
+        <w:t>Configuration</w:t>
+      </w:r>
+      <w:proofErr w:type="spellEnd"/>
+      <w:r>
+        <w:rPr>
+          <w:rFonts w:ascii="Questrial" w:hAnsi="Questrial"/>
+          <w:sz w:val="24"/>
+          <w:lang w:val="es-PE"/>
+        </w:rPr>
+        <w:t xml:space="preserve"> Control:</w:t>
       </w:r>
       <w:r>
         <w:t xml:space="preserve"> </w:t>
@@ -3953,13 +4053,59 @@
           <w:lang w:val="es-PE"/>
         </w:rPr>
       </w:pPr>
+      <w:proofErr w:type="spellStart"/>
       <w:r>
         <w:rPr>
           <w:rFonts w:ascii="Questrial" w:hAnsi="Questrial"/>
           <w:sz w:val="24"/>
           <w:lang w:val="es-PE"/>
         </w:rPr>
-        <w:t>Configuration status accounting:</w:t>
+        <w:t>Configuration</w:t>
+      </w:r>
+      <w:proofErr w:type="spellEnd"/>
+      <w:r>
+        <w:rPr>
+          <w:rFonts w:ascii="Questrial" w:hAnsi="Questrial"/>
+          <w:sz w:val="24"/>
+          <w:lang w:val="es-PE"/>
+        </w:rPr>
+        <w:t xml:space="preserve"> </w:t>
+      </w:r>
+      <w:proofErr w:type="gramStart"/>
+      <w:r>
+        <w:rPr>
+          <w:rFonts w:ascii="Questrial" w:hAnsi="Questrial"/>
+          <w:sz w:val="24"/>
+          <w:lang w:val="es-PE"/>
+        </w:rPr>
+        <w:t>status</w:t>
+      </w:r>
+      <w:proofErr w:type="gramEnd"/>
+      <w:r>
+        <w:rPr>
+          <w:rFonts w:ascii="Questrial" w:hAnsi="Questrial"/>
+          <w:sz w:val="24"/>
+          <w:lang w:val="es-PE"/>
+        </w:rPr>
+        <w:t xml:space="preserve"> </w:t>
+      </w:r>
+      <w:proofErr w:type="spellStart"/>
+      <w:r>
+        <w:rPr>
+          <w:rFonts w:ascii="Questrial" w:hAnsi="Questrial"/>
+          <w:sz w:val="24"/>
+          <w:lang w:val="es-PE"/>
+        </w:rPr>
+        <w:t>accounting</w:t>
+      </w:r>
+      <w:proofErr w:type="spellEnd"/>
+      <w:r>
+        <w:rPr>
+          <w:rFonts w:ascii="Questrial" w:hAnsi="Questrial"/>
+          <w:sz w:val="24"/>
+          <w:lang w:val="es-PE"/>
+        </w:rPr>
+        <w:t>:</w:t>
       </w:r>
       <w:r>
         <w:rPr>
@@ -4007,13 +4153,23 @@
           <w:lang w:val="es-PE"/>
         </w:rPr>
       </w:pPr>
+      <w:proofErr w:type="spellStart"/>
       <w:r>
         <w:rPr>
           <w:rFonts w:ascii="Questrial" w:hAnsi="Questrial"/>
           <w:sz w:val="24"/>
           <w:lang w:val="es-PE"/>
         </w:rPr>
-        <w:t xml:space="preserve">Configuration Audit: </w:t>
+        <w:t>Configuration</w:t>
+      </w:r>
+      <w:proofErr w:type="spellEnd"/>
+      <w:r>
+        <w:rPr>
+          <w:rFonts w:ascii="Questrial" w:hAnsi="Questrial"/>
+          <w:sz w:val="24"/>
+          <w:lang w:val="es-PE"/>
+        </w:rPr>
+        <w:t xml:space="preserve"> Audit: </w:t>
       </w:r>
       <w:r>
         <w:rPr>
@@ -4050,14 +4206,14 @@
         <w:ind w:left="1843"/>
         <w:jc w:val="both"/>
       </w:pPr>
-      <w:bookmarkStart w:id="6" w:name="_Toc512553725"/>
+      <w:bookmarkStart w:id="5" w:name="_Toc512553725"/>
       <w:r>
         <w:t>Abreviatura</w:t>
       </w:r>
       <w:r>
         <w:t>s</w:t>
       </w:r>
-      <w:bookmarkEnd w:id="6"/>
+      <w:bookmarkEnd w:id="5"/>
     </w:p>
     <w:p/>
     <w:p>
@@ -4372,11 +4528,11 @@
         </w:numPr>
         <w:jc w:val="both"/>
       </w:pPr>
-      <w:bookmarkStart w:id="7" w:name="_Toc512553726"/>
+      <w:bookmarkStart w:id="6" w:name="_Toc512553726"/>
       <w:r>
         <w:t>Referencias</w:t>
       </w:r>
-      <w:bookmarkEnd w:id="7"/>
+      <w:bookmarkEnd w:id="6"/>
     </w:p>
     <w:p/>
     <w:p>
@@ -4456,12 +4612,12 @@
         <w:ind w:left="0"/>
         <w:jc w:val="both"/>
       </w:pPr>
-      <w:bookmarkStart w:id="8" w:name="_Toc512553727"/>
+      <w:bookmarkStart w:id="7" w:name="_Toc512553727"/>
       <w:r>
         <w:lastRenderedPageBreak/>
         <w:t>Gestión de la Configuración de Software</w:t>
       </w:r>
-      <w:bookmarkEnd w:id="8"/>
+      <w:bookmarkEnd w:id="7"/>
     </w:p>
     <w:p>
       <w:pPr>
@@ -4472,11 +4628,11 @@
         </w:numPr>
         <w:jc w:val="both"/>
       </w:pPr>
-      <w:bookmarkStart w:id="9" w:name="_Toc512553728"/>
+      <w:bookmarkStart w:id="8" w:name="_Toc512553728"/>
       <w:r>
         <w:t>Organización</w:t>
       </w:r>
-      <w:bookmarkEnd w:id="9"/>
+      <w:bookmarkEnd w:id="8"/>
     </w:p>
     <w:p/>
     <w:p>
@@ -4488,11 +4644,1305 @@
         </w:numPr>
         <w:jc w:val="both"/>
       </w:pPr>
-      <w:bookmarkStart w:id="10" w:name="_Toc512553729"/>
+      <w:bookmarkStart w:id="9" w:name="_Toc512553729"/>
       <w:r>
         <w:t>Roles y Responsabilidades</w:t>
       </w:r>
+      <w:bookmarkEnd w:id="9"/>
+    </w:p>
+    <w:p>
+      <w:pPr>
+        <w:jc w:val="both"/>
+        <w:rPr>
+          <w:u w:val="single"/>
+          <w:lang w:val="es-ES"/>
+        </w:rPr>
+      </w:pPr>
+      <w:r>
+        <w:rPr>
+          <w:lang w:val="es-ES"/>
+        </w:rPr>
+        <w:t xml:space="preserve">La unidad de SCM de la </w:t>
+      </w:r>
+      <w:r>
+        <w:rPr>
+          <w:lang w:val="es-ES"/>
+        </w:rPr>
+        <w:t xml:space="preserve">NN </w:t>
+      </w:r>
+      <w:proofErr w:type="spellStart"/>
+      <w:r>
+        <w:rPr>
+          <w:u w:val="single"/>
+          <w:lang w:val="es-ES"/>
+        </w:rPr>
+        <w:t>Consulting</w:t>
+      </w:r>
+      <w:proofErr w:type="spellEnd"/>
+      <w:r>
+        <w:rPr>
+          <w:lang w:val="es-ES"/>
+        </w:rPr>
+        <w:t xml:space="preserve"> es liderada por el responsable de SCM (</w:t>
+      </w:r>
+      <w:proofErr w:type="spellStart"/>
+      <w:r>
+        <w:rPr>
+          <w:lang w:val="es-ES"/>
+        </w:rPr>
+        <w:t>Configuration</w:t>
+      </w:r>
+      <w:proofErr w:type="spellEnd"/>
+      <w:r>
+        <w:rPr>
+          <w:lang w:val="es-ES"/>
+        </w:rPr>
+        <w:t xml:space="preserve"> Management </w:t>
+      </w:r>
+      <w:proofErr w:type="spellStart"/>
+      <w:r>
+        <w:rPr>
+          <w:lang w:val="es-ES"/>
+        </w:rPr>
+        <w:t>Officer</w:t>
+      </w:r>
+      <w:proofErr w:type="spellEnd"/>
+      <w:r>
+        <w:rPr>
+          <w:lang w:val="es-ES"/>
+        </w:rPr>
+        <w:t>, CMO), responsable por las tareas de gestión de la unidad. En general, la unidad actúa como un equipo en el cual sus miembros cooperan para llevar a cabo las tareas de SCM.</w:t>
+      </w:r>
+    </w:p>
+    <w:p>
+      <w:pPr>
+        <w:pStyle w:val="Prrafodelista"/>
+        <w:numPr>
+          <w:ilvl w:val="0"/>
+          <w:numId w:val="12"/>
+        </w:numPr>
+        <w:pBdr>
+          <w:top w:val="none" w:sz="0" w:space="0" w:color="auto"/>
+          <w:left w:val="none" w:sz="0" w:space="0" w:color="auto"/>
+          <w:bottom w:val="none" w:sz="0" w:space="0" w:color="auto"/>
+          <w:right w:val="none" w:sz="0" w:space="0" w:color="auto"/>
+          <w:between w:val="none" w:sz="0" w:space="0" w:color="auto"/>
+        </w:pBdr>
+        <w:spacing w:after="160" w:line="259" w:lineRule="auto"/>
+      </w:pPr>
+      <w:bookmarkStart w:id="10" w:name="_Toc472618537"/>
+      <w:proofErr w:type="spellStart"/>
+      <w:r>
+        <w:t>C</w:t>
+      </w:r>
       <w:bookmarkEnd w:id="10"/>
+      <w:r>
+        <w:t>onfiguration</w:t>
+      </w:r>
+      <w:proofErr w:type="spellEnd"/>
+      <w:r>
+        <w:t xml:space="preserve"> Management Officer</w:t>
+      </w:r>
+      <w:bookmarkStart w:id="11" w:name="_GoBack"/>
+      <w:bookmarkEnd w:id="11"/>
+    </w:p>
+    <w:p>
+      <w:pPr>
+        <w:tabs>
+          <w:tab w:val="num" w:pos="936"/>
+        </w:tabs>
+        <w:jc w:val="both"/>
+      </w:pPr>
+      <w:r>
+        <w:t>El CMO es responsable de:</w:t>
+      </w:r>
+    </w:p>
+    <w:p>
+      <w:pPr>
+        <w:pStyle w:val="Prrafodelista"/>
+        <w:numPr>
+          <w:ilvl w:val="0"/>
+          <w:numId w:val="13"/>
+        </w:numPr>
+        <w:pBdr>
+          <w:top w:val="none" w:sz="0" w:space="0" w:color="auto"/>
+          <w:left w:val="none" w:sz="0" w:space="0" w:color="auto"/>
+          <w:bottom w:val="none" w:sz="0" w:space="0" w:color="auto"/>
+          <w:right w:val="none" w:sz="0" w:space="0" w:color="auto"/>
+          <w:between w:val="none" w:sz="0" w:space="0" w:color="auto"/>
+        </w:pBdr>
+        <w:tabs>
+          <w:tab w:val="num" w:pos="1068"/>
+        </w:tabs>
+        <w:spacing w:after="160" w:line="259" w:lineRule="auto"/>
+        <w:jc w:val="both"/>
+        <w:rPr>
+          <w:lang w:val="es-ES"/>
+        </w:rPr>
+      </w:pPr>
+      <w:r>
+        <w:rPr>
+          <w:lang w:val="es-ES"/>
+        </w:rPr>
+        <w:t>Gestionar la unidad de SCM.</w:t>
+      </w:r>
+    </w:p>
+    <w:p>
+      <w:pPr>
+        <w:pStyle w:val="Prrafodelista"/>
+        <w:numPr>
+          <w:ilvl w:val="0"/>
+          <w:numId w:val="13"/>
+        </w:numPr>
+        <w:pBdr>
+          <w:top w:val="none" w:sz="0" w:space="0" w:color="auto"/>
+          <w:left w:val="none" w:sz="0" w:space="0" w:color="auto"/>
+          <w:bottom w:val="none" w:sz="0" w:space="0" w:color="auto"/>
+          <w:right w:val="none" w:sz="0" w:space="0" w:color="auto"/>
+          <w:between w:val="none" w:sz="0" w:space="0" w:color="auto"/>
+        </w:pBdr>
+        <w:tabs>
+          <w:tab w:val="num" w:pos="1068"/>
+        </w:tabs>
+        <w:spacing w:after="160" w:line="259" w:lineRule="auto"/>
+        <w:jc w:val="both"/>
+        <w:rPr>
+          <w:lang w:val="es-ES"/>
+        </w:rPr>
+      </w:pPr>
+      <w:r>
+        <w:rPr>
+          <w:lang w:val="es-ES"/>
+        </w:rPr>
+        <w:t>Definir una estrategia para la implantación de las prácticas de SCM.</w:t>
+      </w:r>
+    </w:p>
+    <w:p>
+      <w:pPr>
+        <w:pStyle w:val="Prrafodelista"/>
+        <w:numPr>
+          <w:ilvl w:val="0"/>
+          <w:numId w:val="13"/>
+        </w:numPr>
+        <w:pBdr>
+          <w:top w:val="none" w:sz="0" w:space="0" w:color="auto"/>
+          <w:left w:val="none" w:sz="0" w:space="0" w:color="auto"/>
+          <w:bottom w:val="none" w:sz="0" w:space="0" w:color="auto"/>
+          <w:right w:val="none" w:sz="0" w:space="0" w:color="auto"/>
+          <w:between w:val="none" w:sz="0" w:space="0" w:color="auto"/>
+        </w:pBdr>
+        <w:tabs>
+          <w:tab w:val="num" w:pos="1068"/>
+        </w:tabs>
+        <w:spacing w:after="160" w:line="259" w:lineRule="auto"/>
+        <w:jc w:val="both"/>
+        <w:rPr>
+          <w:lang w:val="es-ES"/>
+        </w:rPr>
+      </w:pPr>
+      <w:r>
+        <w:rPr>
+          <w:lang w:val="es-ES"/>
+        </w:rPr>
+        <w:t>Proveer el personal de SCM requerido para las actividades de desarrollo.</w:t>
+      </w:r>
+    </w:p>
+    <w:p>
+      <w:pPr>
+        <w:pStyle w:val="Prrafodelista"/>
+        <w:numPr>
+          <w:ilvl w:val="0"/>
+          <w:numId w:val="13"/>
+        </w:numPr>
+        <w:pBdr>
+          <w:top w:val="none" w:sz="0" w:space="0" w:color="auto"/>
+          <w:left w:val="none" w:sz="0" w:space="0" w:color="auto"/>
+          <w:bottom w:val="none" w:sz="0" w:space="0" w:color="auto"/>
+          <w:right w:val="none" w:sz="0" w:space="0" w:color="auto"/>
+          <w:between w:val="none" w:sz="0" w:space="0" w:color="auto"/>
+        </w:pBdr>
+        <w:tabs>
+          <w:tab w:val="num" w:pos="1068"/>
+        </w:tabs>
+        <w:spacing w:after="160" w:line="259" w:lineRule="auto"/>
+        <w:jc w:val="both"/>
+        <w:rPr>
+          <w:lang w:val="es-ES"/>
+        </w:rPr>
+      </w:pPr>
+      <w:r>
+        <w:rPr>
+          <w:lang w:val="es-ES"/>
+        </w:rPr>
+        <w:t>Planificar las actividades de SCM.</w:t>
+      </w:r>
+    </w:p>
+    <w:p>
+      <w:pPr>
+        <w:pStyle w:val="Prrafodelista"/>
+        <w:numPr>
+          <w:ilvl w:val="0"/>
+          <w:numId w:val="13"/>
+        </w:numPr>
+        <w:pBdr>
+          <w:top w:val="none" w:sz="0" w:space="0" w:color="auto"/>
+          <w:left w:val="none" w:sz="0" w:space="0" w:color="auto"/>
+          <w:bottom w:val="none" w:sz="0" w:space="0" w:color="auto"/>
+          <w:right w:val="none" w:sz="0" w:space="0" w:color="auto"/>
+          <w:between w:val="none" w:sz="0" w:space="0" w:color="auto"/>
+        </w:pBdr>
+        <w:tabs>
+          <w:tab w:val="num" w:pos="1068"/>
+        </w:tabs>
+        <w:spacing w:after="160" w:line="259" w:lineRule="auto"/>
+        <w:jc w:val="both"/>
+        <w:rPr>
+          <w:lang w:val="es-ES"/>
+        </w:rPr>
+      </w:pPr>
+      <w:r>
+        <w:rPr>
+          <w:lang w:val="es-ES"/>
+        </w:rPr>
+        <w:t>Informar a los niveles superiores sobre el estado del proceso y las actividades de SCM en los proyectos.</w:t>
+      </w:r>
+    </w:p>
+    <w:p>
+      <w:pPr>
+        <w:pStyle w:val="Prrafodelista"/>
+        <w:numPr>
+          <w:ilvl w:val="0"/>
+          <w:numId w:val="13"/>
+        </w:numPr>
+        <w:pBdr>
+          <w:top w:val="none" w:sz="0" w:space="0" w:color="auto"/>
+          <w:left w:val="none" w:sz="0" w:space="0" w:color="auto"/>
+          <w:bottom w:val="none" w:sz="0" w:space="0" w:color="auto"/>
+          <w:right w:val="none" w:sz="0" w:space="0" w:color="auto"/>
+          <w:between w:val="none" w:sz="0" w:space="0" w:color="auto"/>
+        </w:pBdr>
+        <w:tabs>
+          <w:tab w:val="num" w:pos="1068"/>
+        </w:tabs>
+        <w:spacing w:after="160" w:line="259" w:lineRule="auto"/>
+        <w:jc w:val="both"/>
+        <w:rPr>
+          <w:lang w:val="es-ES"/>
+        </w:rPr>
+      </w:pPr>
+      <w:r>
+        <w:rPr>
+          <w:lang w:val="es-ES"/>
+        </w:rPr>
+        <w:t>Garantizar la capacitación del personal de SCM y los recursos necesarios para el desarrollo de sus actividades.</w:t>
+      </w:r>
+    </w:p>
+    <w:p>
+      <w:pPr>
+        <w:pStyle w:val="Prrafodelista"/>
+        <w:numPr>
+          <w:ilvl w:val="0"/>
+          <w:numId w:val="13"/>
+        </w:numPr>
+        <w:pBdr>
+          <w:top w:val="none" w:sz="0" w:space="0" w:color="auto"/>
+          <w:left w:val="none" w:sz="0" w:space="0" w:color="auto"/>
+          <w:bottom w:val="none" w:sz="0" w:space="0" w:color="auto"/>
+          <w:right w:val="none" w:sz="0" w:space="0" w:color="auto"/>
+          <w:between w:val="none" w:sz="0" w:space="0" w:color="auto"/>
+        </w:pBdr>
+        <w:tabs>
+          <w:tab w:val="num" w:pos="1068"/>
+        </w:tabs>
+        <w:spacing w:after="160" w:line="259" w:lineRule="auto"/>
+        <w:jc w:val="both"/>
+        <w:rPr>
+          <w:lang w:val="es-ES"/>
+        </w:rPr>
+      </w:pPr>
+      <w:r>
+        <w:rPr>
+          <w:lang w:val="es-ES"/>
+        </w:rPr>
+        <w:t>Promover el mejoramiento continuo del proceso de SCM.</w:t>
+      </w:r>
+    </w:p>
+    <w:p>
+      <w:pPr>
+        <w:pStyle w:val="Prrafodelista"/>
+        <w:numPr>
+          <w:ilvl w:val="0"/>
+          <w:numId w:val="13"/>
+        </w:numPr>
+        <w:pBdr>
+          <w:top w:val="none" w:sz="0" w:space="0" w:color="auto"/>
+          <w:left w:val="none" w:sz="0" w:space="0" w:color="auto"/>
+          <w:bottom w:val="none" w:sz="0" w:space="0" w:color="auto"/>
+          <w:right w:val="none" w:sz="0" w:space="0" w:color="auto"/>
+          <w:between w:val="none" w:sz="0" w:space="0" w:color="auto"/>
+        </w:pBdr>
+        <w:tabs>
+          <w:tab w:val="num" w:pos="1068"/>
+        </w:tabs>
+        <w:spacing w:after="160" w:line="259" w:lineRule="auto"/>
+        <w:jc w:val="both"/>
+        <w:rPr>
+          <w:lang w:val="es-ES"/>
+        </w:rPr>
+      </w:pPr>
+      <w:r>
+        <w:rPr>
+          <w:lang w:val="es-ES"/>
+        </w:rPr>
+        <w:t>Gestionar el desarrollo de herramientas para facilitar el proceso de SCM.</w:t>
+      </w:r>
+    </w:p>
+    <w:p>
+      <w:pPr>
+        <w:tabs>
+          <w:tab w:val="num" w:pos="1068"/>
+        </w:tabs>
+        <w:jc w:val="both"/>
+        <w:rPr>
+          <w:lang w:val="es-ES"/>
+        </w:rPr>
+      </w:pPr>
+    </w:p>
+    <w:p>
+      <w:pPr>
+        <w:pStyle w:val="Prrafodelista"/>
+        <w:numPr>
+          <w:ilvl w:val="0"/>
+          <w:numId w:val="12"/>
+        </w:numPr>
+        <w:pBdr>
+          <w:top w:val="none" w:sz="0" w:space="0" w:color="auto"/>
+          <w:left w:val="none" w:sz="0" w:space="0" w:color="auto"/>
+          <w:bottom w:val="none" w:sz="0" w:space="0" w:color="auto"/>
+          <w:right w:val="none" w:sz="0" w:space="0" w:color="auto"/>
+          <w:between w:val="none" w:sz="0" w:space="0" w:color="auto"/>
+        </w:pBdr>
+        <w:tabs>
+          <w:tab w:val="num" w:pos="1068"/>
+        </w:tabs>
+        <w:spacing w:after="160" w:line="259" w:lineRule="auto"/>
+        <w:jc w:val="both"/>
+        <w:rPr>
+          <w:lang w:val="es-ES"/>
+        </w:rPr>
+      </w:pPr>
+      <w:r>
+        <w:rPr>
+          <w:lang w:val="es-ES"/>
+        </w:rPr>
+        <w:t xml:space="preserve">Control </w:t>
+      </w:r>
+      <w:proofErr w:type="spellStart"/>
+      <w:r>
+        <w:rPr>
+          <w:lang w:val="es-ES"/>
+        </w:rPr>
+        <w:t>Configuration</w:t>
+      </w:r>
+      <w:proofErr w:type="spellEnd"/>
+      <w:r>
+        <w:rPr>
+          <w:lang w:val="es-ES"/>
+        </w:rPr>
+        <w:t xml:space="preserve"> </w:t>
+      </w:r>
+      <w:proofErr w:type="spellStart"/>
+      <w:r>
+        <w:rPr>
+          <w:lang w:val="es-ES"/>
+        </w:rPr>
+        <w:t>Board</w:t>
+      </w:r>
+      <w:proofErr w:type="spellEnd"/>
+      <w:r>
+        <w:rPr>
+          <w:lang w:val="es-ES"/>
+        </w:rPr>
+        <w:t xml:space="preserve"> </w:t>
+      </w:r>
+    </w:p>
+    <w:p>
+      <w:pPr>
+        <w:tabs>
+          <w:tab w:val="num" w:pos="1068"/>
+        </w:tabs>
+        <w:jc w:val="both"/>
+        <w:rPr>
+          <w:lang w:val="es-ES"/>
+        </w:rPr>
+      </w:pPr>
+      <w:r>
+        <w:rPr>
+          <w:lang w:val="es-ES"/>
+        </w:rPr>
+        <w:t xml:space="preserve">Un grupo de </w:t>
+      </w:r>
+      <w:proofErr w:type="spellStart"/>
+      <w:r>
+        <w:rPr>
+          <w:lang w:val="es-ES"/>
+        </w:rPr>
+        <w:t>s</w:t>
+      </w:r>
+      <w:r>
+        <w:rPr>
+          <w:lang w:val="es-ES"/>
+        </w:rPr>
+        <w:t>takeholders</w:t>
+      </w:r>
+      <w:proofErr w:type="spellEnd"/>
+      <w:r>
+        <w:rPr>
+          <w:lang w:val="es-ES"/>
+        </w:rPr>
+        <w:t xml:space="preserve"> del proyecto responsable</w:t>
+      </w:r>
+      <w:r>
+        <w:rPr>
+          <w:lang w:val="es-ES"/>
+        </w:rPr>
+        <w:t>s</w:t>
+      </w:r>
+      <w:r>
+        <w:rPr>
+          <w:lang w:val="es-ES"/>
+        </w:rPr>
+        <w:t xml:space="preserve"> de:</w:t>
+      </w:r>
+    </w:p>
+    <w:p>
+      <w:pPr>
+        <w:pStyle w:val="Prrafodelista"/>
+        <w:numPr>
+          <w:ilvl w:val="0"/>
+          <w:numId w:val="16"/>
+        </w:numPr>
+        <w:pBdr>
+          <w:top w:val="none" w:sz="0" w:space="0" w:color="auto"/>
+          <w:left w:val="none" w:sz="0" w:space="0" w:color="auto"/>
+          <w:bottom w:val="none" w:sz="0" w:space="0" w:color="auto"/>
+          <w:right w:val="none" w:sz="0" w:space="0" w:color="auto"/>
+          <w:between w:val="none" w:sz="0" w:space="0" w:color="auto"/>
+        </w:pBdr>
+        <w:tabs>
+          <w:tab w:val="num" w:pos="1068"/>
+        </w:tabs>
+        <w:spacing w:after="160" w:line="259" w:lineRule="auto"/>
+        <w:jc w:val="both"/>
+        <w:rPr>
+          <w:lang w:val="es-ES"/>
+        </w:rPr>
+      </w:pPr>
+      <w:r>
+        <w:rPr>
+          <w:lang w:val="es-ES"/>
+        </w:rPr>
+        <w:t>Revisa</w:t>
+      </w:r>
+      <w:r>
+        <w:rPr>
+          <w:lang w:val="es-ES"/>
+        </w:rPr>
+        <w:t xml:space="preserve">r el </w:t>
+      </w:r>
+      <w:r>
+        <w:rPr>
+          <w:lang w:val="es-ES"/>
+        </w:rPr>
+        <w:t>hardware o solicitudes de cambio de clientes, en términos del cronograma del proyecto, el costo y el impacto en los clientes.</w:t>
+      </w:r>
+    </w:p>
+    <w:p>
+      <w:pPr>
+        <w:pStyle w:val="Prrafodelista"/>
+        <w:numPr>
+          <w:ilvl w:val="0"/>
+          <w:numId w:val="16"/>
+        </w:numPr>
+        <w:pBdr>
+          <w:top w:val="none" w:sz="0" w:space="0" w:color="auto"/>
+          <w:left w:val="none" w:sz="0" w:space="0" w:color="auto"/>
+          <w:bottom w:val="none" w:sz="0" w:space="0" w:color="auto"/>
+          <w:right w:val="none" w:sz="0" w:space="0" w:color="auto"/>
+          <w:between w:val="none" w:sz="0" w:space="0" w:color="auto"/>
+        </w:pBdr>
+        <w:tabs>
+          <w:tab w:val="num" w:pos="1068"/>
+        </w:tabs>
+        <w:spacing w:after="160" w:line="259" w:lineRule="auto"/>
+        <w:jc w:val="both"/>
+        <w:rPr>
+          <w:lang w:val="es-ES"/>
+        </w:rPr>
+      </w:pPr>
+      <w:r>
+        <w:rPr>
+          <w:lang w:val="es-ES"/>
+        </w:rPr>
+        <w:t>Recomienda la aprobación o desaprobación del cambio.</w:t>
+      </w:r>
+    </w:p>
+    <w:p>
+      <w:pPr>
+        <w:pStyle w:val="Prrafodelista"/>
+        <w:numPr>
+          <w:ilvl w:val="0"/>
+          <w:numId w:val="16"/>
+        </w:numPr>
+        <w:pBdr>
+          <w:top w:val="none" w:sz="0" w:space="0" w:color="auto"/>
+          <w:left w:val="none" w:sz="0" w:space="0" w:color="auto"/>
+          <w:bottom w:val="none" w:sz="0" w:space="0" w:color="auto"/>
+          <w:right w:val="none" w:sz="0" w:space="0" w:color="auto"/>
+          <w:between w:val="none" w:sz="0" w:space="0" w:color="auto"/>
+        </w:pBdr>
+        <w:tabs>
+          <w:tab w:val="num" w:pos="1068"/>
+        </w:tabs>
+        <w:spacing w:after="160" w:line="259" w:lineRule="auto"/>
+        <w:jc w:val="both"/>
+        <w:rPr>
+          <w:lang w:val="es-ES"/>
+        </w:rPr>
+      </w:pPr>
+      <w:r>
+        <w:rPr>
+          <w:lang w:val="es-ES"/>
+        </w:rPr>
+        <w:t>Priorización de la incorporación de cambios aprobados.</w:t>
+      </w:r>
+    </w:p>
+    <w:p>
+      <w:pPr>
+        <w:pStyle w:val="Prrafodelista"/>
+        <w:numPr>
+          <w:ilvl w:val="0"/>
+          <w:numId w:val="16"/>
+        </w:numPr>
+        <w:pBdr>
+          <w:top w:val="none" w:sz="0" w:space="0" w:color="auto"/>
+          <w:left w:val="none" w:sz="0" w:space="0" w:color="auto"/>
+          <w:bottom w:val="none" w:sz="0" w:space="0" w:color="auto"/>
+          <w:right w:val="none" w:sz="0" w:space="0" w:color="auto"/>
+          <w:between w:val="none" w:sz="0" w:space="0" w:color="auto"/>
+        </w:pBdr>
+        <w:tabs>
+          <w:tab w:val="num" w:pos="1068"/>
+        </w:tabs>
+        <w:spacing w:after="160" w:line="259" w:lineRule="auto"/>
+        <w:jc w:val="both"/>
+        <w:rPr>
+          <w:lang w:val="es-ES"/>
+        </w:rPr>
+      </w:pPr>
+      <w:r>
+        <w:rPr>
+          <w:lang w:val="es-ES"/>
+        </w:rPr>
+        <w:t xml:space="preserve">Reenvía la decisión de aprobación o desaprobación del cambio al </w:t>
+      </w:r>
+      <w:r>
+        <w:rPr>
+          <w:lang w:val="es-ES"/>
+        </w:rPr>
+        <w:t>CMO</w:t>
+      </w:r>
+    </w:p>
+    <w:p>
+      <w:pPr>
+        <w:pStyle w:val="Prrafodelista"/>
+        <w:numPr>
+          <w:ilvl w:val="0"/>
+          <w:numId w:val="16"/>
+        </w:numPr>
+        <w:pBdr>
+          <w:top w:val="none" w:sz="0" w:space="0" w:color="auto"/>
+          <w:left w:val="none" w:sz="0" w:space="0" w:color="auto"/>
+          <w:bottom w:val="none" w:sz="0" w:space="0" w:color="auto"/>
+          <w:right w:val="none" w:sz="0" w:space="0" w:color="auto"/>
+          <w:between w:val="none" w:sz="0" w:space="0" w:color="auto"/>
+        </w:pBdr>
+        <w:tabs>
+          <w:tab w:val="num" w:pos="1068"/>
+        </w:tabs>
+        <w:spacing w:after="160" w:line="259" w:lineRule="auto"/>
+        <w:jc w:val="both"/>
+        <w:rPr>
+          <w:lang w:val="es-ES"/>
+        </w:rPr>
+      </w:pPr>
+      <w:r>
+        <w:rPr>
+          <w:lang w:val="es-ES"/>
+        </w:rPr>
+        <w:t>Informa por escrito al cliente de la decisión de cambio.</w:t>
+      </w:r>
+    </w:p>
+    <w:p>
+      <w:pPr>
+        <w:spacing w:after="0" w:line="240" w:lineRule="auto"/>
+        <w:jc w:val="both"/>
+      </w:pPr>
+    </w:p>
+    <w:p>
+      <w:pPr>
+        <w:pStyle w:val="Prrafodelista"/>
+        <w:numPr>
+          <w:ilvl w:val="0"/>
+          <w:numId w:val="12"/>
+        </w:numPr>
+        <w:pBdr>
+          <w:top w:val="none" w:sz="0" w:space="0" w:color="auto"/>
+          <w:left w:val="none" w:sz="0" w:space="0" w:color="auto"/>
+          <w:bottom w:val="none" w:sz="0" w:space="0" w:color="auto"/>
+          <w:right w:val="none" w:sz="0" w:space="0" w:color="auto"/>
+          <w:between w:val="none" w:sz="0" w:space="0" w:color="auto"/>
+        </w:pBdr>
+        <w:spacing w:after="160" w:line="259" w:lineRule="auto"/>
+      </w:pPr>
+      <w:bookmarkStart w:id="12" w:name="_Toc468899098"/>
+      <w:bookmarkStart w:id="13" w:name="_Toc472618538"/>
+      <w:r>
+        <w:t>Ingeniero</w:t>
+      </w:r>
+      <w:bookmarkEnd w:id="12"/>
+      <w:r>
+        <w:t>s</w:t>
+      </w:r>
+      <w:bookmarkEnd w:id="13"/>
+    </w:p>
+    <w:p>
+      <w:pPr>
+        <w:jc w:val="both"/>
+        <w:rPr>
+          <w:lang w:val="es-ES"/>
+        </w:rPr>
+      </w:pPr>
+      <w:r>
+        <w:rPr>
+          <w:lang w:val="es-ES"/>
+        </w:rPr>
+        <w:t>Los ingenieros miembros de la unidad de SCM, que se constituyen como sus representantes en los diferentes proyectos de desarrollo, deben:</w:t>
+      </w:r>
+    </w:p>
+    <w:p>
+      <w:pPr>
+        <w:pStyle w:val="Prrafodelista"/>
+        <w:numPr>
+          <w:ilvl w:val="0"/>
+          <w:numId w:val="14"/>
+        </w:numPr>
+        <w:pBdr>
+          <w:top w:val="none" w:sz="0" w:space="0" w:color="auto"/>
+          <w:left w:val="none" w:sz="0" w:space="0" w:color="auto"/>
+          <w:bottom w:val="none" w:sz="0" w:space="0" w:color="auto"/>
+          <w:right w:val="none" w:sz="0" w:space="0" w:color="auto"/>
+          <w:between w:val="none" w:sz="0" w:space="0" w:color="auto"/>
+        </w:pBdr>
+        <w:tabs>
+          <w:tab w:val="num" w:pos="1068"/>
+        </w:tabs>
+        <w:spacing w:after="160" w:line="259" w:lineRule="auto"/>
+        <w:jc w:val="both"/>
+        <w:rPr>
+          <w:lang w:val="es-ES"/>
+        </w:rPr>
+      </w:pPr>
+      <w:r>
+        <w:rPr>
+          <w:lang w:val="es-ES"/>
+        </w:rPr>
+        <w:t>Desarrollar y coordinar las actividades de SCM planificadas para el proyecto.</w:t>
+      </w:r>
+    </w:p>
+    <w:p>
+      <w:pPr>
+        <w:pStyle w:val="Prrafodelista"/>
+        <w:numPr>
+          <w:ilvl w:val="0"/>
+          <w:numId w:val="14"/>
+        </w:numPr>
+        <w:pBdr>
+          <w:top w:val="none" w:sz="0" w:space="0" w:color="auto"/>
+          <w:left w:val="none" w:sz="0" w:space="0" w:color="auto"/>
+          <w:bottom w:val="none" w:sz="0" w:space="0" w:color="auto"/>
+          <w:right w:val="none" w:sz="0" w:space="0" w:color="auto"/>
+          <w:between w:val="none" w:sz="0" w:space="0" w:color="auto"/>
+        </w:pBdr>
+        <w:tabs>
+          <w:tab w:val="num" w:pos="1068"/>
+        </w:tabs>
+        <w:spacing w:after="160" w:line="259" w:lineRule="auto"/>
+        <w:jc w:val="both"/>
+        <w:rPr>
+          <w:lang w:val="es-ES"/>
+        </w:rPr>
+      </w:pPr>
+      <w:r>
+        <w:rPr>
+          <w:lang w:val="es-ES"/>
+        </w:rPr>
+        <w:t>Establecer y participar de la identificación, control, auditoría e informe sobre el estado de la configuración.</w:t>
+      </w:r>
+    </w:p>
+    <w:p>
+      <w:pPr>
+        <w:pStyle w:val="Prrafodelista"/>
+        <w:numPr>
+          <w:ilvl w:val="0"/>
+          <w:numId w:val="14"/>
+        </w:numPr>
+        <w:pBdr>
+          <w:top w:val="none" w:sz="0" w:space="0" w:color="auto"/>
+          <w:left w:val="none" w:sz="0" w:space="0" w:color="auto"/>
+          <w:bottom w:val="none" w:sz="0" w:space="0" w:color="auto"/>
+          <w:right w:val="none" w:sz="0" w:space="0" w:color="auto"/>
+          <w:between w:val="none" w:sz="0" w:space="0" w:color="auto"/>
+        </w:pBdr>
+        <w:tabs>
+          <w:tab w:val="num" w:pos="1068"/>
+        </w:tabs>
+        <w:spacing w:after="160" w:line="259" w:lineRule="auto"/>
+        <w:jc w:val="both"/>
+        <w:rPr>
+          <w:lang w:val="es-ES"/>
+        </w:rPr>
+      </w:pPr>
+      <w:r>
+        <w:rPr>
+          <w:lang w:val="es-ES"/>
+        </w:rPr>
+        <w:lastRenderedPageBreak/>
+        <w:t>Participar en el establecimiento de la biblioteca del software.</w:t>
+      </w:r>
+    </w:p>
+    <w:p>
+      <w:pPr>
+        <w:pStyle w:val="Prrafodelista"/>
+        <w:numPr>
+          <w:ilvl w:val="0"/>
+          <w:numId w:val="14"/>
+        </w:numPr>
+        <w:pBdr>
+          <w:top w:val="none" w:sz="0" w:space="0" w:color="auto"/>
+          <w:left w:val="none" w:sz="0" w:space="0" w:color="auto"/>
+          <w:bottom w:val="none" w:sz="0" w:space="0" w:color="auto"/>
+          <w:right w:val="none" w:sz="0" w:space="0" w:color="auto"/>
+          <w:between w:val="none" w:sz="0" w:space="0" w:color="auto"/>
+        </w:pBdr>
+        <w:tabs>
+          <w:tab w:val="num" w:pos="1068"/>
+        </w:tabs>
+        <w:spacing w:after="160" w:line="259" w:lineRule="auto"/>
+        <w:jc w:val="both"/>
+        <w:rPr>
+          <w:lang w:val="es-ES"/>
+        </w:rPr>
+      </w:pPr>
+      <w:r>
+        <w:rPr>
+          <w:lang w:val="es-ES"/>
+        </w:rPr>
+        <w:t>Monitorear el correcto funcionamiento de la biblioteca del software.</w:t>
+      </w:r>
+    </w:p>
+    <w:p>
+      <w:pPr>
+        <w:pStyle w:val="Prrafodelista"/>
+        <w:numPr>
+          <w:ilvl w:val="0"/>
+          <w:numId w:val="14"/>
+        </w:numPr>
+        <w:pBdr>
+          <w:top w:val="none" w:sz="0" w:space="0" w:color="auto"/>
+          <w:left w:val="none" w:sz="0" w:space="0" w:color="auto"/>
+          <w:bottom w:val="none" w:sz="0" w:space="0" w:color="auto"/>
+          <w:right w:val="none" w:sz="0" w:space="0" w:color="auto"/>
+          <w:between w:val="none" w:sz="0" w:space="0" w:color="auto"/>
+        </w:pBdr>
+        <w:tabs>
+          <w:tab w:val="num" w:pos="1068"/>
+        </w:tabs>
+        <w:spacing w:after="160" w:line="259" w:lineRule="auto"/>
+        <w:jc w:val="both"/>
+        <w:rPr>
+          <w:lang w:val="es-ES"/>
+        </w:rPr>
+      </w:pPr>
+      <w:r>
+        <w:rPr>
+          <w:lang w:val="es-ES"/>
+        </w:rPr>
+        <w:t>Interactuar con los desarrolladores y la unidad de SQA.</w:t>
+      </w:r>
+    </w:p>
+    <w:p>
+      <w:pPr>
+        <w:tabs>
+          <w:tab w:val="num" w:pos="1068"/>
+        </w:tabs>
+        <w:jc w:val="both"/>
+        <w:rPr>
+          <w:lang w:val="es-ES"/>
+        </w:rPr>
+      </w:pPr>
+    </w:p>
+    <w:p>
+      <w:pPr>
+        <w:tabs>
+          <w:tab w:val="num" w:pos="1068"/>
+        </w:tabs>
+        <w:jc w:val="both"/>
+        <w:rPr>
+          <w:lang w:val="es-ES"/>
+        </w:rPr>
+      </w:pPr>
+    </w:p>
+    <w:p>
+      <w:pPr>
+        <w:tabs>
+          <w:tab w:val="num" w:pos="1068"/>
+        </w:tabs>
+        <w:jc w:val="both"/>
+        <w:rPr>
+          <w:lang w:val="es-ES"/>
+        </w:rPr>
+      </w:pPr>
+    </w:p>
+    <w:p>
+      <w:pPr>
+        <w:pStyle w:val="Prrafodelista"/>
+        <w:numPr>
+          <w:ilvl w:val="0"/>
+          <w:numId w:val="12"/>
+        </w:numPr>
+        <w:pBdr>
+          <w:top w:val="none" w:sz="0" w:space="0" w:color="auto"/>
+          <w:left w:val="none" w:sz="0" w:space="0" w:color="auto"/>
+          <w:bottom w:val="none" w:sz="0" w:space="0" w:color="auto"/>
+          <w:right w:val="none" w:sz="0" w:space="0" w:color="auto"/>
+          <w:between w:val="none" w:sz="0" w:space="0" w:color="auto"/>
+        </w:pBdr>
+        <w:spacing w:after="160" w:line="259" w:lineRule="auto"/>
+      </w:pPr>
+      <w:bookmarkStart w:id="14" w:name="_Toc472618539"/>
+      <w:r>
+        <w:t>Bibliotecarios</w:t>
+      </w:r>
+      <w:bookmarkEnd w:id="14"/>
+    </w:p>
+    <w:p>
+      <w:pPr>
+        <w:jc w:val="both"/>
+        <w:rPr>
+          <w:lang w:val="es-ES"/>
+        </w:rPr>
+      </w:pPr>
+      <w:r>
+        <w:rPr>
+          <w:lang w:val="es-ES"/>
+        </w:rPr>
+        <w:t>Los bibliotecarios son responsables de:</w:t>
+      </w:r>
+    </w:p>
+    <w:p>
+      <w:pPr>
+        <w:pStyle w:val="Prrafodelista"/>
+        <w:numPr>
+          <w:ilvl w:val="0"/>
+          <w:numId w:val="15"/>
+        </w:numPr>
+        <w:pBdr>
+          <w:top w:val="none" w:sz="0" w:space="0" w:color="auto"/>
+          <w:left w:val="none" w:sz="0" w:space="0" w:color="auto"/>
+          <w:bottom w:val="none" w:sz="0" w:space="0" w:color="auto"/>
+          <w:right w:val="none" w:sz="0" w:space="0" w:color="auto"/>
+          <w:between w:val="none" w:sz="0" w:space="0" w:color="auto"/>
+        </w:pBdr>
+        <w:spacing w:after="160" w:line="259" w:lineRule="auto"/>
+        <w:jc w:val="both"/>
+        <w:rPr>
+          <w:lang w:val="es-ES"/>
+        </w:rPr>
+      </w:pPr>
+      <w:r>
+        <w:rPr>
+          <w:lang w:val="es-ES"/>
+        </w:rPr>
+        <w:t>Diseñar y establecer la biblioteca del software para cada proyecto de desarrollo durante la etapa de planificación.</w:t>
+      </w:r>
+    </w:p>
+    <w:p>
+      <w:pPr>
+        <w:pStyle w:val="Prrafodelista"/>
+        <w:numPr>
+          <w:ilvl w:val="0"/>
+          <w:numId w:val="15"/>
+        </w:numPr>
+        <w:pBdr>
+          <w:top w:val="none" w:sz="0" w:space="0" w:color="auto"/>
+          <w:left w:val="none" w:sz="0" w:space="0" w:color="auto"/>
+          <w:bottom w:val="none" w:sz="0" w:space="0" w:color="auto"/>
+          <w:right w:val="none" w:sz="0" w:space="0" w:color="auto"/>
+          <w:between w:val="none" w:sz="0" w:space="0" w:color="auto"/>
+        </w:pBdr>
+        <w:spacing w:after="160" w:line="259" w:lineRule="auto"/>
+        <w:jc w:val="both"/>
+        <w:rPr>
+          <w:lang w:val="es-ES"/>
+        </w:rPr>
+      </w:pPr>
+      <w:r>
+        <w:rPr>
+          <w:lang w:val="es-ES"/>
+        </w:rPr>
+        <w:t>Establecer y mantener el software y la documentación de cada proyecto de acuerdo con un proceso documentado</w:t>
+      </w:r>
+    </w:p>
+    <w:p>
+      <w:pPr>
+        <w:pStyle w:val="Prrafodelista"/>
+        <w:numPr>
+          <w:ilvl w:val="0"/>
+          <w:numId w:val="15"/>
+        </w:numPr>
+        <w:pBdr>
+          <w:top w:val="none" w:sz="0" w:space="0" w:color="auto"/>
+          <w:left w:val="none" w:sz="0" w:space="0" w:color="auto"/>
+          <w:bottom w:val="none" w:sz="0" w:space="0" w:color="auto"/>
+          <w:right w:val="none" w:sz="0" w:space="0" w:color="auto"/>
+          <w:between w:val="none" w:sz="0" w:space="0" w:color="auto"/>
+        </w:pBdr>
+        <w:tabs>
+          <w:tab w:val="num" w:pos="1068"/>
+        </w:tabs>
+        <w:spacing w:after="160" w:line="259" w:lineRule="auto"/>
+        <w:jc w:val="both"/>
+        <w:rPr>
+          <w:lang w:val="es-ES"/>
+        </w:rPr>
+      </w:pPr>
+      <w:r>
+        <w:rPr>
+          <w:lang w:val="es-ES"/>
+        </w:rPr>
+        <w:t>Proveer a los desarrolladores las copias de l</w:t>
+      </w:r>
+      <w:r>
+        <w:rPr>
+          <w:lang w:val="es-ES"/>
+        </w:rPr>
+        <w:t>as líneas bases</w:t>
+      </w:r>
+      <w:r>
+        <w:rPr>
+          <w:lang w:val="es-ES"/>
+        </w:rPr>
+        <w:t xml:space="preserve"> requerid</w:t>
+      </w:r>
+      <w:r>
+        <w:rPr>
+          <w:lang w:val="es-ES"/>
+        </w:rPr>
+        <w:t>a</w:t>
+      </w:r>
+      <w:r>
+        <w:rPr>
+          <w:lang w:val="es-ES"/>
+        </w:rPr>
+        <w:t>s para sus diferentes tareas.</w:t>
+      </w:r>
+    </w:p>
+    <w:p>
+      <w:pPr>
+        <w:pStyle w:val="Prrafodelista"/>
+        <w:numPr>
+          <w:ilvl w:val="0"/>
+          <w:numId w:val="15"/>
+        </w:numPr>
+        <w:pBdr>
+          <w:top w:val="none" w:sz="0" w:space="0" w:color="auto"/>
+          <w:left w:val="none" w:sz="0" w:space="0" w:color="auto"/>
+          <w:bottom w:val="none" w:sz="0" w:space="0" w:color="auto"/>
+          <w:right w:val="none" w:sz="0" w:space="0" w:color="auto"/>
+          <w:between w:val="none" w:sz="0" w:space="0" w:color="auto"/>
+        </w:pBdr>
+        <w:tabs>
+          <w:tab w:val="num" w:pos="1068"/>
+        </w:tabs>
+        <w:spacing w:after="160" w:line="259" w:lineRule="auto"/>
+        <w:jc w:val="both"/>
+        <w:rPr>
+          <w:lang w:val="es-ES"/>
+        </w:rPr>
+      </w:pPr>
+      <w:r>
+        <w:rPr>
+          <w:lang w:val="es-ES"/>
+        </w:rPr>
+        <w:t>Mantener y distribuir un índice con el contenido de cada biblioteca.</w:t>
+      </w:r>
+    </w:p>
+    <w:p>
+      <w:pPr>
+        <w:pStyle w:val="Prrafodelista"/>
+        <w:numPr>
+          <w:ilvl w:val="0"/>
+          <w:numId w:val="15"/>
+        </w:numPr>
+        <w:pBdr>
+          <w:top w:val="none" w:sz="0" w:space="0" w:color="auto"/>
+          <w:left w:val="none" w:sz="0" w:space="0" w:color="auto"/>
+          <w:bottom w:val="none" w:sz="0" w:space="0" w:color="auto"/>
+          <w:right w:val="none" w:sz="0" w:space="0" w:color="auto"/>
+          <w:between w:val="none" w:sz="0" w:space="0" w:color="auto"/>
+        </w:pBdr>
+        <w:tabs>
+          <w:tab w:val="num" w:pos="1068"/>
+        </w:tabs>
+        <w:spacing w:after="160" w:line="259" w:lineRule="auto"/>
+        <w:jc w:val="both"/>
+        <w:rPr>
+          <w:lang w:val="es-ES"/>
+        </w:rPr>
+      </w:pPr>
+      <w:r>
+        <w:rPr>
+          <w:lang w:val="es-ES"/>
+        </w:rPr>
+        <w:t>Entregar la copia original para la implementación de los cambios aprobados por el CCB.</w:t>
+      </w:r>
+    </w:p>
+    <w:p>
+      <w:pPr>
+        <w:pStyle w:val="Prrafodelista"/>
+        <w:numPr>
+          <w:ilvl w:val="0"/>
+          <w:numId w:val="15"/>
+        </w:numPr>
+        <w:pBdr>
+          <w:top w:val="none" w:sz="0" w:space="0" w:color="auto"/>
+          <w:left w:val="none" w:sz="0" w:space="0" w:color="auto"/>
+          <w:bottom w:val="none" w:sz="0" w:space="0" w:color="auto"/>
+          <w:right w:val="none" w:sz="0" w:space="0" w:color="auto"/>
+          <w:between w:val="none" w:sz="0" w:space="0" w:color="auto"/>
+        </w:pBdr>
+        <w:spacing w:after="160" w:line="259" w:lineRule="auto"/>
+        <w:jc w:val="both"/>
+        <w:rPr>
+          <w:lang w:val="es-ES"/>
+        </w:rPr>
+      </w:pPr>
+      <w:r>
+        <w:rPr>
+          <w:lang w:val="es-ES"/>
+        </w:rPr>
+        <w:t xml:space="preserve">Informar a los desarrolladores sobre los cambios a los ítems </w:t>
+      </w:r>
+    </w:p>
+    <w:p>
+      <w:pPr>
+        <w:pStyle w:val="Prrafodelista"/>
+        <w:numPr>
+          <w:ilvl w:val="0"/>
+          <w:numId w:val="15"/>
+        </w:numPr>
+        <w:pBdr>
+          <w:top w:val="none" w:sz="0" w:space="0" w:color="auto"/>
+          <w:left w:val="none" w:sz="0" w:space="0" w:color="auto"/>
+          <w:bottom w:val="none" w:sz="0" w:space="0" w:color="auto"/>
+          <w:right w:val="none" w:sz="0" w:space="0" w:color="auto"/>
+          <w:between w:val="none" w:sz="0" w:space="0" w:color="auto"/>
+        </w:pBdr>
+        <w:tabs>
+          <w:tab w:val="num" w:pos="1068"/>
+        </w:tabs>
+        <w:spacing w:after="160" w:line="259" w:lineRule="auto"/>
+        <w:jc w:val="both"/>
+        <w:rPr>
+          <w:lang w:val="es-ES"/>
+        </w:rPr>
+      </w:pPr>
+      <w:r>
+        <w:rPr>
+          <w:lang w:val="es-ES"/>
+        </w:rPr>
+        <w:t>Registrar y mantener copias de las antiguas versiones.</w:t>
+      </w:r>
+    </w:p>
+    <w:p>
+      <w:pPr>
+        <w:pStyle w:val="Prrafodelista"/>
+        <w:numPr>
+          <w:ilvl w:val="0"/>
+          <w:numId w:val="15"/>
+        </w:numPr>
+        <w:pBdr>
+          <w:top w:val="none" w:sz="0" w:space="0" w:color="auto"/>
+          <w:left w:val="none" w:sz="0" w:space="0" w:color="auto"/>
+          <w:bottom w:val="none" w:sz="0" w:space="0" w:color="auto"/>
+          <w:right w:val="none" w:sz="0" w:space="0" w:color="auto"/>
+          <w:between w:val="none" w:sz="0" w:space="0" w:color="auto"/>
+        </w:pBdr>
+        <w:tabs>
+          <w:tab w:val="num" w:pos="1068"/>
+        </w:tabs>
+        <w:spacing w:after="160" w:line="259" w:lineRule="auto"/>
+        <w:jc w:val="both"/>
+        <w:rPr>
+          <w:lang w:val="es-ES"/>
+        </w:rPr>
+      </w:pPr>
+      <w:r>
+        <w:rPr>
+          <w:lang w:val="es-ES"/>
+        </w:rPr>
+        <w:t>Apoyar la elaboración de informe sobre el estado de la configuración.</w:t>
+      </w:r>
+    </w:p>
+    <w:p/>
+    <w:p>
+      <w:pPr>
+        <w:pStyle w:val="Prrafodelista"/>
+        <w:numPr>
+          <w:ilvl w:val="0"/>
+          <w:numId w:val="12"/>
+        </w:numPr>
+        <w:pBdr>
+          <w:top w:val="none" w:sz="0" w:space="0" w:color="auto"/>
+          <w:left w:val="none" w:sz="0" w:space="0" w:color="auto"/>
+          <w:bottom w:val="none" w:sz="0" w:space="0" w:color="auto"/>
+          <w:right w:val="none" w:sz="0" w:space="0" w:color="auto"/>
+          <w:between w:val="none" w:sz="0" w:space="0" w:color="auto"/>
+        </w:pBdr>
+        <w:spacing w:after="160" w:line="259" w:lineRule="auto"/>
+      </w:pPr>
+      <w:bookmarkStart w:id="15" w:name="_Toc468899099"/>
+      <w:bookmarkStart w:id="16" w:name="_Toc472618540"/>
+      <w:r>
+        <w:t>Personal de apoyo</w:t>
+      </w:r>
+      <w:bookmarkEnd w:id="15"/>
+      <w:bookmarkEnd w:id="16"/>
+    </w:p>
+    <w:p>
+      <w:pPr>
+        <w:jc w:val="both"/>
+        <w:rPr>
+          <w:lang w:val="es-ES"/>
+        </w:rPr>
+      </w:pPr>
+      <w:r>
+        <w:rPr>
+          <w:lang w:val="es-ES"/>
+        </w:rPr>
+        <w:t>Las responsabilidades del personal de apoyo incluyen:</w:t>
+      </w:r>
+    </w:p>
+    <w:p>
+      <w:pPr>
+        <w:numPr>
+          <w:ilvl w:val="0"/>
+          <w:numId w:val="11"/>
+        </w:numPr>
+        <w:pBdr>
+          <w:top w:val="none" w:sz="0" w:space="0" w:color="auto"/>
+          <w:left w:val="none" w:sz="0" w:space="0" w:color="auto"/>
+          <w:bottom w:val="none" w:sz="0" w:space="0" w:color="auto"/>
+          <w:right w:val="none" w:sz="0" w:space="0" w:color="auto"/>
+          <w:between w:val="none" w:sz="0" w:space="0" w:color="auto"/>
+        </w:pBdr>
+        <w:tabs>
+          <w:tab w:val="clear" w:pos="360"/>
+          <w:tab w:val="num" w:pos="1068"/>
+        </w:tabs>
+        <w:spacing w:after="0" w:line="240" w:lineRule="auto"/>
+        <w:ind w:left="1068"/>
+        <w:jc w:val="both"/>
+      </w:pPr>
+      <w:r>
+        <w:t>Desarrollar tareas administrativas para los representantes de SCM.</w:t>
+      </w:r>
+    </w:p>
+    <w:p>
+      <w:pPr>
+        <w:numPr>
+          <w:ilvl w:val="0"/>
+          <w:numId w:val="11"/>
+        </w:numPr>
+        <w:pBdr>
+          <w:top w:val="none" w:sz="0" w:space="0" w:color="auto"/>
+          <w:left w:val="none" w:sz="0" w:space="0" w:color="auto"/>
+          <w:bottom w:val="none" w:sz="0" w:space="0" w:color="auto"/>
+          <w:right w:val="none" w:sz="0" w:space="0" w:color="auto"/>
+          <w:between w:val="none" w:sz="0" w:space="0" w:color="auto"/>
+        </w:pBdr>
+        <w:tabs>
+          <w:tab w:val="clear" w:pos="360"/>
+          <w:tab w:val="num" w:pos="1068"/>
+        </w:tabs>
+        <w:spacing w:after="0" w:line="240" w:lineRule="auto"/>
+        <w:ind w:left="1068"/>
+        <w:jc w:val="both"/>
+      </w:pPr>
+      <w:r>
+        <w:t>Completar los informes de SCM.</w:t>
+      </w:r>
+    </w:p>
+    <w:p>
+      <w:pPr>
+        <w:numPr>
+          <w:ilvl w:val="0"/>
+          <w:numId w:val="11"/>
+        </w:numPr>
+        <w:pBdr>
+          <w:top w:val="none" w:sz="0" w:space="0" w:color="auto"/>
+          <w:left w:val="none" w:sz="0" w:space="0" w:color="auto"/>
+          <w:bottom w:val="none" w:sz="0" w:space="0" w:color="auto"/>
+          <w:right w:val="none" w:sz="0" w:space="0" w:color="auto"/>
+          <w:between w:val="none" w:sz="0" w:space="0" w:color="auto"/>
+        </w:pBdr>
+        <w:tabs>
+          <w:tab w:val="clear" w:pos="360"/>
+          <w:tab w:val="num" w:pos="1068"/>
+        </w:tabs>
+        <w:spacing w:after="0" w:line="240" w:lineRule="auto"/>
+        <w:ind w:left="1068"/>
+        <w:jc w:val="both"/>
+      </w:pPr>
+      <w:r>
+        <w:t>Interactuar con las diferentes herramientas utilizadas para SCM durante un proyecto.</w:t>
+      </w:r>
+    </w:p>
+    <w:p>
+      <w:pPr>
+        <w:numPr>
+          <w:ilvl w:val="0"/>
+          <w:numId w:val="11"/>
+        </w:numPr>
+        <w:pBdr>
+          <w:top w:val="none" w:sz="0" w:space="0" w:color="auto"/>
+          <w:left w:val="none" w:sz="0" w:space="0" w:color="auto"/>
+          <w:bottom w:val="none" w:sz="0" w:space="0" w:color="auto"/>
+          <w:right w:val="none" w:sz="0" w:space="0" w:color="auto"/>
+          <w:between w:val="none" w:sz="0" w:space="0" w:color="auto"/>
+        </w:pBdr>
+        <w:tabs>
+          <w:tab w:val="clear" w:pos="360"/>
+          <w:tab w:val="num" w:pos="1068"/>
+        </w:tabs>
+        <w:spacing w:after="0" w:line="240" w:lineRule="auto"/>
+        <w:ind w:left="1068"/>
+        <w:jc w:val="both"/>
+      </w:pPr>
+      <w:r>
+        <w:t>Interactuar con el personal de SCM según sea necesario.</w:t>
+      </w:r>
     </w:p>
     <w:p/>
     <w:p>
@@ -4504,11 +5954,11 @@
         </w:numPr>
         <w:jc w:val="both"/>
       </w:pPr>
-      <w:bookmarkStart w:id="11" w:name="_Toc512553730"/>
+      <w:bookmarkStart w:id="17" w:name="_Toc512553730"/>
       <w:r>
         <w:t>Políticas, directrices y procedimientos</w:t>
       </w:r>
-      <w:bookmarkEnd w:id="11"/>
+      <w:bookmarkEnd w:id="17"/>
     </w:p>
     <w:p/>
     <w:p>
@@ -4520,11 +5970,11 @@
         </w:numPr>
         <w:jc w:val="both"/>
       </w:pPr>
-      <w:bookmarkStart w:id="12" w:name="_Toc512553731"/>
+      <w:bookmarkStart w:id="18" w:name="_Toc512553731"/>
       <w:r>
         <w:t>Herramientas, entorno e infraestructura</w:t>
       </w:r>
-      <w:bookmarkEnd w:id="12"/>
+      <w:bookmarkEnd w:id="18"/>
     </w:p>
     <w:p/>
     <w:p>
@@ -4537,11 +5987,11 @@
         <w:ind w:left="1843"/>
         <w:jc w:val="both"/>
       </w:pPr>
-      <w:bookmarkStart w:id="13" w:name="_Toc512553732"/>
+      <w:bookmarkStart w:id="19" w:name="_Toc512553732"/>
       <w:r>
         <w:t>Herramientas de control de versiones</w:t>
       </w:r>
-      <w:bookmarkEnd w:id="13"/>
+      <w:bookmarkEnd w:id="19"/>
     </w:p>
     <w:p>
       <w:pPr>
@@ -4553,11 +6003,11 @@
         <w:ind w:left="1843"/>
         <w:jc w:val="both"/>
       </w:pPr>
-      <w:bookmarkStart w:id="14" w:name="_Toc512553733"/>
+      <w:bookmarkStart w:id="20" w:name="_Toc512553733"/>
       <w:r>
         <w:t>Herramientas de entorno</w:t>
       </w:r>
-      <w:bookmarkEnd w:id="14"/>
+      <w:bookmarkEnd w:id="20"/>
     </w:p>
     <w:p/>
     <w:p>
@@ -4569,11 +6019,12 @@
         </w:numPr>
         <w:jc w:val="both"/>
       </w:pPr>
-      <w:bookmarkStart w:id="15" w:name="_Toc512553734"/>
-      <w:r>
+      <w:bookmarkStart w:id="21" w:name="_Toc512553734"/>
+      <w:r>
+        <w:lastRenderedPageBreak/>
         <w:t>Calendario</w:t>
       </w:r>
-      <w:bookmarkEnd w:id="15"/>
+      <w:bookmarkEnd w:id="21"/>
     </w:p>
     <w:p/>
     <w:p>
@@ -4599,7 +6050,7 @@
 </file>
 
 <file path=word/endnotes.xml><?xml version="1.0" encoding="utf-8"?>
-<w:endnotes xmlns:wpc="http://schemas.microsoft.com/office/word/2010/wordprocessingCanvas" xmlns:cx="http://schemas.microsoft.com/office/drawing/2014/chartex" xmlns:cx1="http://schemas.microsoft.com/office/drawing/2015/9/8/chartex" xmlns:mc="http://schemas.openxmlformats.org/markup-compatibility/2006" xmlns:o="urn:schemas-microsoft-com:office:office" xmlns:r="http://schemas.openxmlformats.org/officeDocument/2006/relationships" xmlns:m="http://schemas.openxmlformats.org/officeDocument/2006/math" xmlns:v="urn:schemas-microsoft-com:vml" xmlns:wp14="http://schemas.microsoft.com/office/word/2010/wordprocessingDrawing" xmlns:wp="http://schemas.openxmlformats.org/drawingml/2006/wordprocessingDrawing" xmlns:w10="urn:schemas-microsoft-com:office:word" xmlns:w="http://schemas.openxmlformats.org/wordprocessingml/2006/main" xmlns:w14="http://schemas.microsoft.com/office/word/2010/wordml" xmlns:w15="http://schemas.microsoft.com/office/word/2012/wordml" xmlns:w16se="http://schemas.microsoft.com/office/word/2015/wordml/symex" xmlns:wpg="http://schemas.microsoft.com/office/word/2010/wordprocessingGroup" xmlns:wpi="http://schemas.microsoft.com/office/word/2010/wordprocessingInk" xmlns:wne="http://schemas.microsoft.com/office/word/2006/wordml" xmlns:wps="http://schemas.microsoft.com/office/word/2010/wordprocessingShape" mc:Ignorable="w14 w15 w16se wp14">
+<w:endnotes xmlns:wpc="http://schemas.microsoft.com/office/word/2010/wordprocessingCanvas" xmlns:cx="http://schemas.microsoft.com/office/drawing/2014/chartex" xmlns:cx1="http://schemas.microsoft.com/office/drawing/2015/9/8/chartex" xmlns:cx2="http://schemas.microsoft.com/office/drawing/2015/10/21/chartex" xmlns:cx3="http://schemas.microsoft.com/office/drawing/2016/5/9/chartex" xmlns:cx4="http://schemas.microsoft.com/office/drawing/2016/5/10/chartex" xmlns:cx5="http://schemas.microsoft.com/office/drawing/2016/5/11/chartex" xmlns:cx6="http://schemas.microsoft.com/office/drawing/2016/5/12/chartex" xmlns:cx7="http://schemas.microsoft.com/office/drawing/2016/5/13/chartex" xmlns:cx8="http://schemas.microsoft.com/office/drawing/2016/5/14/chartex" xmlns:mc="http://schemas.openxmlformats.org/markup-compatibility/2006" xmlns:aink="http://schemas.microsoft.com/office/drawing/2016/ink" xmlns:am3d="http://schemas.microsoft.com/office/drawing/2017/model3d" xmlns:o="urn:schemas-microsoft-com:office:office" xmlns:r="http://schemas.openxmlformats.org/officeDocument/2006/relationships" xmlns:m="http://schemas.openxmlformats.org/officeDocument/2006/math" xmlns:v="urn:schemas-microsoft-com:vml" xmlns:wp14="http://schemas.microsoft.com/office/word/2010/wordprocessingDrawing" xmlns:wp="http://schemas.openxmlformats.org/drawingml/2006/wordprocessingDrawing" xmlns:w10="urn:schemas-microsoft-com:office:word" xmlns:w="http://schemas.openxmlformats.org/wordprocessingml/2006/main" xmlns:w14="http://schemas.microsoft.com/office/word/2010/wordml" xmlns:w15="http://schemas.microsoft.com/office/word/2012/wordml" xmlns:w16cid="http://schemas.microsoft.com/office/word/2016/wordml/cid" xmlns:w16se="http://schemas.microsoft.com/office/word/2015/wordml/symex" xmlns:wpg="http://schemas.microsoft.com/office/word/2010/wordprocessingGroup" xmlns:wpi="http://schemas.microsoft.com/office/word/2010/wordprocessingInk" xmlns:wne="http://schemas.microsoft.com/office/word/2006/wordml" xmlns:wps="http://schemas.microsoft.com/office/word/2010/wordprocessingShape" mc:Ignorable="w14 w15 w16se w16cid wp14">
   <w:endnote w:type="separator" w:id="-1">
     <w:p>
       <w:pPr>
@@ -4624,7 +6075,7 @@
 </file>
 
 <file path=word/footnotes.xml><?xml version="1.0" encoding="utf-8"?>
-<w:footnotes xmlns:wpc="http://schemas.microsoft.com/office/word/2010/wordprocessingCanvas" xmlns:cx="http://schemas.microsoft.com/office/drawing/2014/chartex" xmlns:cx1="http://schemas.microsoft.com/office/drawing/2015/9/8/chartex" xmlns:mc="http://schemas.openxmlformats.org/markup-compatibility/2006" xmlns:o="urn:schemas-microsoft-com:office:office" xmlns:r="http://schemas.openxmlformats.org/officeDocument/2006/relationships" xmlns:m="http://schemas.openxmlformats.org/officeDocument/2006/math" xmlns:v="urn:schemas-microsoft-com:vml" xmlns:wp14="http://schemas.microsoft.com/office/word/2010/wordprocessingDrawing" xmlns:wp="http://schemas.openxmlformats.org/drawingml/2006/wordprocessingDrawing" xmlns:w10="urn:schemas-microsoft-com:office:word" xmlns:w="http://schemas.openxmlformats.org/wordprocessingml/2006/main" xmlns:w14="http://schemas.microsoft.com/office/word/2010/wordml" xmlns:w15="http://schemas.microsoft.com/office/word/2012/wordml" xmlns:w16se="http://schemas.microsoft.com/office/word/2015/wordml/symex" xmlns:wpg="http://schemas.microsoft.com/office/word/2010/wordprocessingGroup" xmlns:wpi="http://schemas.microsoft.com/office/word/2010/wordprocessingInk" xmlns:wne="http://schemas.microsoft.com/office/word/2006/wordml" xmlns:wps="http://schemas.microsoft.com/office/word/2010/wordprocessingShape" mc:Ignorable="w14 w15 w16se wp14">
+<w:footnotes xmlns:wpc="http://schemas.microsoft.com/office/word/2010/wordprocessingCanvas" xmlns:cx="http://schemas.microsoft.com/office/drawing/2014/chartex" xmlns:cx1="http://schemas.microsoft.com/office/drawing/2015/9/8/chartex" xmlns:cx2="http://schemas.microsoft.com/office/drawing/2015/10/21/chartex" xmlns:cx3="http://schemas.microsoft.com/office/drawing/2016/5/9/chartex" xmlns:cx4="http://schemas.microsoft.com/office/drawing/2016/5/10/chartex" xmlns:cx5="http://schemas.microsoft.com/office/drawing/2016/5/11/chartex" xmlns:cx6="http://schemas.microsoft.com/office/drawing/2016/5/12/chartex" xmlns:cx7="http://schemas.microsoft.com/office/drawing/2016/5/13/chartex" xmlns:cx8="http://schemas.microsoft.com/office/drawing/2016/5/14/chartex" xmlns:mc="http://schemas.openxmlformats.org/markup-compatibility/2006" xmlns:aink="http://schemas.microsoft.com/office/drawing/2016/ink" xmlns:am3d="http://schemas.microsoft.com/office/drawing/2017/model3d" xmlns:o="urn:schemas-microsoft-com:office:office" xmlns:r="http://schemas.openxmlformats.org/officeDocument/2006/relationships" xmlns:m="http://schemas.openxmlformats.org/officeDocument/2006/math" xmlns:v="urn:schemas-microsoft-com:vml" xmlns:wp14="http://schemas.microsoft.com/office/word/2010/wordprocessingDrawing" xmlns:wp="http://schemas.openxmlformats.org/drawingml/2006/wordprocessingDrawing" xmlns:w10="urn:schemas-microsoft-com:office:word" xmlns:w="http://schemas.openxmlformats.org/wordprocessingml/2006/main" xmlns:w14="http://schemas.microsoft.com/office/word/2010/wordml" xmlns:w15="http://schemas.microsoft.com/office/word/2012/wordml" xmlns:w16cid="http://schemas.microsoft.com/office/word/2016/wordml/cid" xmlns:w16se="http://schemas.microsoft.com/office/word/2015/wordml/symex" xmlns:wpg="http://schemas.microsoft.com/office/word/2010/wordprocessingGroup" xmlns:wpi="http://schemas.microsoft.com/office/word/2010/wordprocessingInk" xmlns:wne="http://schemas.microsoft.com/office/word/2006/wordml" xmlns:wps="http://schemas.microsoft.com/office/word/2010/wordprocessingShape" mc:Ignorable="w14 w15 w16se w16cid wp14">
   <w:footnote w:type="separator" w:id="-1">
     <w:p>
       <w:pPr>
@@ -4649,7 +6100,7 @@
 </file>
 
 <file path=word/numbering.xml><?xml version="1.0" encoding="utf-8"?>
-<w:numbering xmlns:wpc="http://schemas.microsoft.com/office/word/2010/wordprocessingCanvas" xmlns:cx="http://schemas.microsoft.com/office/drawing/2014/chartex" xmlns:cx1="http://schemas.microsoft.com/office/drawing/2015/9/8/chartex" xmlns:mc="http://schemas.openxmlformats.org/markup-compatibility/2006" xmlns:o="urn:schemas-microsoft-com:office:office" xmlns:r="http://schemas.openxmlformats.org/officeDocument/2006/relationships" xmlns:m="http://schemas.openxmlformats.org/officeDocument/2006/math" xmlns:v="urn:schemas-microsoft-com:vml" xmlns:wp14="http://schemas.microsoft.com/office/word/2010/wordprocessingDrawing" xmlns:wp="http://schemas.openxmlformats.org/drawingml/2006/wordprocessingDrawing" xmlns:w10="urn:schemas-microsoft-com:office:word" xmlns:w="http://schemas.openxmlformats.org/wordprocessingml/2006/main" xmlns:w14="http://schemas.microsoft.com/office/word/2010/wordml" xmlns:w15="http://schemas.microsoft.com/office/word/2012/wordml" xmlns:w16se="http://schemas.microsoft.com/office/word/2015/wordml/symex" xmlns:wpg="http://schemas.microsoft.com/office/word/2010/wordprocessingGroup" xmlns:wpi="http://schemas.microsoft.com/office/word/2010/wordprocessingInk" xmlns:wne="http://schemas.microsoft.com/office/word/2006/wordml" xmlns:wps="http://schemas.microsoft.com/office/word/2010/wordprocessingShape" mc:Ignorable="w14 w15 w16se wp14">
+<w:numbering xmlns:wpc="http://schemas.microsoft.com/office/word/2010/wordprocessingCanvas" xmlns:cx="http://schemas.microsoft.com/office/drawing/2014/chartex" xmlns:cx1="http://schemas.microsoft.com/office/drawing/2015/9/8/chartex" xmlns:cx2="http://schemas.microsoft.com/office/drawing/2015/10/21/chartex" xmlns:cx3="http://schemas.microsoft.com/office/drawing/2016/5/9/chartex" xmlns:cx4="http://schemas.microsoft.com/office/drawing/2016/5/10/chartex" xmlns:cx5="http://schemas.microsoft.com/office/drawing/2016/5/11/chartex" xmlns:cx6="http://schemas.microsoft.com/office/drawing/2016/5/12/chartex" xmlns:cx7="http://schemas.microsoft.com/office/drawing/2016/5/13/chartex" xmlns:cx8="http://schemas.microsoft.com/office/drawing/2016/5/14/chartex" xmlns:mc="http://schemas.openxmlformats.org/markup-compatibility/2006" xmlns:aink="http://schemas.microsoft.com/office/drawing/2016/ink" xmlns:am3d="http://schemas.microsoft.com/office/drawing/2017/model3d" xmlns:o="urn:schemas-microsoft-com:office:office" xmlns:r="http://schemas.openxmlformats.org/officeDocument/2006/relationships" xmlns:m="http://schemas.openxmlformats.org/officeDocument/2006/math" xmlns:v="urn:schemas-microsoft-com:vml" xmlns:wp14="http://schemas.microsoft.com/office/word/2010/wordprocessingDrawing" xmlns:wp="http://schemas.openxmlformats.org/drawingml/2006/wordprocessingDrawing" xmlns:w10="urn:schemas-microsoft-com:office:word" xmlns:w="http://schemas.openxmlformats.org/wordprocessingml/2006/main" xmlns:w14="http://schemas.microsoft.com/office/word/2010/wordml" xmlns:w15="http://schemas.microsoft.com/office/word/2012/wordml" xmlns:w16cid="http://schemas.microsoft.com/office/word/2016/wordml/cid" xmlns:w16se="http://schemas.microsoft.com/office/word/2015/wordml/symex" xmlns:wpg="http://schemas.microsoft.com/office/word/2010/wordprocessingGroup" xmlns:wpi="http://schemas.microsoft.com/office/word/2010/wordprocessingInk" xmlns:wne="http://schemas.microsoft.com/office/word/2006/wordml" xmlns:wps="http://schemas.microsoft.com/office/word/2010/wordprocessingShape" mc:Ignorable="w14 w15 w16se w16cid wp14">
   <w:abstractNum w:abstractNumId="0" w15:restartNumberingAfterBreak="0">
     <w:nsid w:val="07DE0F55"/>
     <w:multiLevelType w:val="multilevel"/>
@@ -5257,6 +6708,26 @@
     </w:lvl>
   </w:abstractNum>
   <w:abstractNum w:abstractNumId="6" w15:restartNumberingAfterBreak="0">
+    <w:nsid w:val="2A2800E7"/>
+    <w:multiLevelType w:val="singleLevel"/>
+    <w:tmpl w:val="0C0A0001"/>
+    <w:lvl w:ilvl="0">
+      <w:start w:val="1"/>
+      <w:numFmt w:val="bullet"/>
+      <w:lvlText w:val=""/>
+      <w:lvlJc w:val="left"/>
+      <w:pPr>
+        <w:tabs>
+          <w:tab w:val="num" w:pos="360"/>
+        </w:tabs>
+        <w:ind w:left="360" w:hanging="360"/>
+      </w:pPr>
+      <w:rPr>
+        <w:rFonts w:ascii="Symbol" w:hAnsi="Symbol" w:hint="default"/>
+      </w:rPr>
+    </w:lvl>
+  </w:abstractNum>
+  <w:abstractNum w:abstractNumId="7" w15:restartNumberingAfterBreak="0">
     <w:nsid w:val="3CBF26C7"/>
     <w:multiLevelType w:val="multilevel"/>
     <w:tmpl w:val="BB0C42C4"/>
@@ -5369,7 +6840,120 @@
       </w:rPr>
     </w:lvl>
   </w:abstractNum>
-  <w:abstractNum w:abstractNumId="7" w15:restartNumberingAfterBreak="0">
+  <w:abstractNum w:abstractNumId="8" w15:restartNumberingAfterBreak="0">
+    <w:nsid w:val="437D4977"/>
+    <w:multiLevelType w:val="hybridMultilevel"/>
+    <w:tmpl w:val="55EA8AE0"/>
+    <w:lvl w:ilvl="0" w:tplc="280A0001">
+      <w:start w:val="1"/>
+      <w:numFmt w:val="bullet"/>
+      <w:lvlText w:val=""/>
+      <w:lvlJc w:val="left"/>
+      <w:pPr>
+        <w:ind w:left="720" w:hanging="360"/>
+      </w:pPr>
+      <w:rPr>
+        <w:rFonts w:ascii="Symbol" w:hAnsi="Symbol" w:hint="default"/>
+      </w:rPr>
+    </w:lvl>
+    <w:lvl w:ilvl="1" w:tplc="280A0003" w:tentative="1">
+      <w:start w:val="1"/>
+      <w:numFmt w:val="bullet"/>
+      <w:lvlText w:val="o"/>
+      <w:lvlJc w:val="left"/>
+      <w:pPr>
+        <w:ind w:left="1440" w:hanging="360"/>
+      </w:pPr>
+      <w:rPr>
+        <w:rFonts w:ascii="Courier New" w:hAnsi="Courier New" w:cs="Courier New" w:hint="default"/>
+      </w:rPr>
+    </w:lvl>
+    <w:lvl w:ilvl="2" w:tplc="280A0005" w:tentative="1">
+      <w:start w:val="1"/>
+      <w:numFmt w:val="bullet"/>
+      <w:lvlText w:val=""/>
+      <w:lvlJc w:val="left"/>
+      <w:pPr>
+        <w:ind w:left="2160" w:hanging="360"/>
+      </w:pPr>
+      <w:rPr>
+        <w:rFonts w:ascii="Wingdings" w:hAnsi="Wingdings" w:hint="default"/>
+      </w:rPr>
+    </w:lvl>
+    <w:lvl w:ilvl="3" w:tplc="280A0001" w:tentative="1">
+      <w:start w:val="1"/>
+      <w:numFmt w:val="bullet"/>
+      <w:lvlText w:val=""/>
+      <w:lvlJc w:val="left"/>
+      <w:pPr>
+        <w:ind w:left="2880" w:hanging="360"/>
+      </w:pPr>
+      <w:rPr>
+        <w:rFonts w:ascii="Symbol" w:hAnsi="Symbol" w:hint="default"/>
+      </w:rPr>
+    </w:lvl>
+    <w:lvl w:ilvl="4" w:tplc="280A0003" w:tentative="1">
+      <w:start w:val="1"/>
+      <w:numFmt w:val="bullet"/>
+      <w:lvlText w:val="o"/>
+      <w:lvlJc w:val="left"/>
+      <w:pPr>
+        <w:ind w:left="3600" w:hanging="360"/>
+      </w:pPr>
+      <w:rPr>
+        <w:rFonts w:ascii="Courier New" w:hAnsi="Courier New" w:cs="Courier New" w:hint="default"/>
+      </w:rPr>
+    </w:lvl>
+    <w:lvl w:ilvl="5" w:tplc="280A0005" w:tentative="1">
+      <w:start w:val="1"/>
+      <w:numFmt w:val="bullet"/>
+      <w:lvlText w:val=""/>
+      <w:lvlJc w:val="left"/>
+      <w:pPr>
+        <w:ind w:left="4320" w:hanging="360"/>
+      </w:pPr>
+      <w:rPr>
+        <w:rFonts w:ascii="Wingdings" w:hAnsi="Wingdings" w:hint="default"/>
+      </w:rPr>
+    </w:lvl>
+    <w:lvl w:ilvl="6" w:tplc="280A0001" w:tentative="1">
+      <w:start w:val="1"/>
+      <w:numFmt w:val="bullet"/>
+      <w:lvlText w:val=""/>
+      <w:lvlJc w:val="left"/>
+      <w:pPr>
+        <w:ind w:left="5040" w:hanging="360"/>
+      </w:pPr>
+      <w:rPr>
+        <w:rFonts w:ascii="Symbol" w:hAnsi="Symbol" w:hint="default"/>
+      </w:rPr>
+    </w:lvl>
+    <w:lvl w:ilvl="7" w:tplc="280A0003" w:tentative="1">
+      <w:start w:val="1"/>
+      <w:numFmt w:val="bullet"/>
+      <w:lvlText w:val="o"/>
+      <w:lvlJc w:val="left"/>
+      <w:pPr>
+        <w:ind w:left="5760" w:hanging="360"/>
+      </w:pPr>
+      <w:rPr>
+        <w:rFonts w:ascii="Courier New" w:hAnsi="Courier New" w:cs="Courier New" w:hint="default"/>
+      </w:rPr>
+    </w:lvl>
+    <w:lvl w:ilvl="8" w:tplc="280A0005" w:tentative="1">
+      <w:start w:val="1"/>
+      <w:numFmt w:val="bullet"/>
+      <w:lvlText w:val=""/>
+      <w:lvlJc w:val="left"/>
+      <w:pPr>
+        <w:ind w:left="6480" w:hanging="360"/>
+      </w:pPr>
+      <w:rPr>
+        <w:rFonts w:ascii="Wingdings" w:hAnsi="Wingdings" w:hint="default"/>
+      </w:rPr>
+    </w:lvl>
+  </w:abstractNum>
+  <w:abstractNum w:abstractNumId="9" w15:restartNumberingAfterBreak="0">
     <w:nsid w:val="58E77063"/>
     <w:multiLevelType w:val="multilevel"/>
     <w:tmpl w:val="BFC8F1A6"/>
@@ -5482,7 +7066,7 @@
       </w:rPr>
     </w:lvl>
   </w:abstractNum>
-  <w:abstractNum w:abstractNumId="8" w15:restartNumberingAfterBreak="0">
+  <w:abstractNum w:abstractNumId="10" w15:restartNumberingAfterBreak="0">
     <w:nsid w:val="62867AC2"/>
     <w:multiLevelType w:val="multilevel"/>
     <w:tmpl w:val="7EE45866"/>
@@ -5572,7 +7156,7 @@
       </w:pPr>
     </w:lvl>
   </w:abstractNum>
-  <w:abstractNum w:abstractNumId="9" w15:restartNumberingAfterBreak="0">
+  <w:abstractNum w:abstractNumId="11" w15:restartNumberingAfterBreak="0">
     <w:nsid w:val="67D2437E"/>
     <w:multiLevelType w:val="multilevel"/>
     <w:tmpl w:val="BD060FDE"/>
@@ -5659,16 +7243,440 @@
       <w:pPr>
         <w:ind w:left="2520" w:hanging="2160"/>
       </w:pPr>
+    </w:lvl>
+  </w:abstractNum>
+  <w:abstractNum w:abstractNumId="12" w15:restartNumberingAfterBreak="0">
+    <w:nsid w:val="6AFD2948"/>
+    <w:multiLevelType w:val="hybridMultilevel"/>
+    <w:tmpl w:val="4F1AE74C"/>
+    <w:lvl w:ilvl="0" w:tplc="280A000F">
+      <w:start w:val="1"/>
+      <w:numFmt w:val="decimal"/>
+      <w:lvlText w:val="%1."/>
+      <w:lvlJc w:val="left"/>
+      <w:pPr>
+        <w:ind w:left="720" w:hanging="360"/>
+      </w:pPr>
+    </w:lvl>
+    <w:lvl w:ilvl="1" w:tplc="280A0019" w:tentative="1">
+      <w:start w:val="1"/>
+      <w:numFmt w:val="lowerLetter"/>
+      <w:lvlText w:val="%2."/>
+      <w:lvlJc w:val="left"/>
+      <w:pPr>
+        <w:ind w:left="1440" w:hanging="360"/>
+      </w:pPr>
+    </w:lvl>
+    <w:lvl w:ilvl="2" w:tplc="280A001B" w:tentative="1">
+      <w:start w:val="1"/>
+      <w:numFmt w:val="lowerRoman"/>
+      <w:lvlText w:val="%3."/>
+      <w:lvlJc w:val="right"/>
+      <w:pPr>
+        <w:ind w:left="2160" w:hanging="180"/>
+      </w:pPr>
+    </w:lvl>
+    <w:lvl w:ilvl="3" w:tplc="280A000F" w:tentative="1">
+      <w:start w:val="1"/>
+      <w:numFmt w:val="decimal"/>
+      <w:lvlText w:val="%4."/>
+      <w:lvlJc w:val="left"/>
+      <w:pPr>
+        <w:ind w:left="2880" w:hanging="360"/>
+      </w:pPr>
+    </w:lvl>
+    <w:lvl w:ilvl="4" w:tplc="280A0019" w:tentative="1">
+      <w:start w:val="1"/>
+      <w:numFmt w:val="lowerLetter"/>
+      <w:lvlText w:val="%5."/>
+      <w:lvlJc w:val="left"/>
+      <w:pPr>
+        <w:ind w:left="3600" w:hanging="360"/>
+      </w:pPr>
+    </w:lvl>
+    <w:lvl w:ilvl="5" w:tplc="280A001B" w:tentative="1">
+      <w:start w:val="1"/>
+      <w:numFmt w:val="lowerRoman"/>
+      <w:lvlText w:val="%6."/>
+      <w:lvlJc w:val="right"/>
+      <w:pPr>
+        <w:ind w:left="4320" w:hanging="180"/>
+      </w:pPr>
+    </w:lvl>
+    <w:lvl w:ilvl="6" w:tplc="280A000F" w:tentative="1">
+      <w:start w:val="1"/>
+      <w:numFmt w:val="decimal"/>
+      <w:lvlText w:val="%7."/>
+      <w:lvlJc w:val="left"/>
+      <w:pPr>
+        <w:ind w:left="5040" w:hanging="360"/>
+      </w:pPr>
+    </w:lvl>
+    <w:lvl w:ilvl="7" w:tplc="280A0019" w:tentative="1">
+      <w:start w:val="1"/>
+      <w:numFmt w:val="lowerLetter"/>
+      <w:lvlText w:val="%8."/>
+      <w:lvlJc w:val="left"/>
+      <w:pPr>
+        <w:ind w:left="5760" w:hanging="360"/>
+      </w:pPr>
+    </w:lvl>
+    <w:lvl w:ilvl="8" w:tplc="280A001B" w:tentative="1">
+      <w:start w:val="1"/>
+      <w:numFmt w:val="lowerRoman"/>
+      <w:lvlText w:val="%9."/>
+      <w:lvlJc w:val="right"/>
+      <w:pPr>
+        <w:ind w:left="6480" w:hanging="180"/>
+      </w:pPr>
+    </w:lvl>
+  </w:abstractNum>
+  <w:abstractNum w:abstractNumId="13" w15:restartNumberingAfterBreak="0">
+    <w:nsid w:val="7131318F"/>
+    <w:multiLevelType w:val="hybridMultilevel"/>
+    <w:tmpl w:val="1400B52A"/>
+    <w:lvl w:ilvl="0" w:tplc="FD0C3FC6">
+      <w:numFmt w:val="bullet"/>
+      <w:lvlText w:val="•"/>
+      <w:lvlJc w:val="left"/>
+      <w:pPr>
+        <w:ind w:left="720" w:hanging="360"/>
+      </w:pPr>
+      <w:rPr>
+        <w:rFonts w:ascii="Calibri" w:eastAsiaTheme="minorHAnsi" w:hAnsi="Calibri" w:cs="Calibri" w:hint="default"/>
+      </w:rPr>
+    </w:lvl>
+    <w:lvl w:ilvl="1" w:tplc="280A0003" w:tentative="1">
+      <w:start w:val="1"/>
+      <w:numFmt w:val="bullet"/>
+      <w:lvlText w:val="o"/>
+      <w:lvlJc w:val="left"/>
+      <w:pPr>
+        <w:ind w:left="1440" w:hanging="360"/>
+      </w:pPr>
+      <w:rPr>
+        <w:rFonts w:ascii="Courier New" w:hAnsi="Courier New" w:cs="Courier New" w:hint="default"/>
+      </w:rPr>
+    </w:lvl>
+    <w:lvl w:ilvl="2" w:tplc="280A0005" w:tentative="1">
+      <w:start w:val="1"/>
+      <w:numFmt w:val="bullet"/>
+      <w:lvlText w:val=""/>
+      <w:lvlJc w:val="left"/>
+      <w:pPr>
+        <w:ind w:left="2160" w:hanging="360"/>
+      </w:pPr>
+      <w:rPr>
+        <w:rFonts w:ascii="Wingdings" w:hAnsi="Wingdings" w:hint="default"/>
+      </w:rPr>
+    </w:lvl>
+    <w:lvl w:ilvl="3" w:tplc="280A0001" w:tentative="1">
+      <w:start w:val="1"/>
+      <w:numFmt w:val="bullet"/>
+      <w:lvlText w:val=""/>
+      <w:lvlJc w:val="left"/>
+      <w:pPr>
+        <w:ind w:left="2880" w:hanging="360"/>
+      </w:pPr>
+      <w:rPr>
+        <w:rFonts w:ascii="Symbol" w:hAnsi="Symbol" w:hint="default"/>
+      </w:rPr>
+    </w:lvl>
+    <w:lvl w:ilvl="4" w:tplc="280A0003" w:tentative="1">
+      <w:start w:val="1"/>
+      <w:numFmt w:val="bullet"/>
+      <w:lvlText w:val="o"/>
+      <w:lvlJc w:val="left"/>
+      <w:pPr>
+        <w:ind w:left="3600" w:hanging="360"/>
+      </w:pPr>
+      <w:rPr>
+        <w:rFonts w:ascii="Courier New" w:hAnsi="Courier New" w:cs="Courier New" w:hint="default"/>
+      </w:rPr>
+    </w:lvl>
+    <w:lvl w:ilvl="5" w:tplc="280A0005" w:tentative="1">
+      <w:start w:val="1"/>
+      <w:numFmt w:val="bullet"/>
+      <w:lvlText w:val=""/>
+      <w:lvlJc w:val="left"/>
+      <w:pPr>
+        <w:ind w:left="4320" w:hanging="360"/>
+      </w:pPr>
+      <w:rPr>
+        <w:rFonts w:ascii="Wingdings" w:hAnsi="Wingdings" w:hint="default"/>
+      </w:rPr>
+    </w:lvl>
+    <w:lvl w:ilvl="6" w:tplc="280A0001" w:tentative="1">
+      <w:start w:val="1"/>
+      <w:numFmt w:val="bullet"/>
+      <w:lvlText w:val=""/>
+      <w:lvlJc w:val="left"/>
+      <w:pPr>
+        <w:ind w:left="5040" w:hanging="360"/>
+      </w:pPr>
+      <w:rPr>
+        <w:rFonts w:ascii="Symbol" w:hAnsi="Symbol" w:hint="default"/>
+      </w:rPr>
+    </w:lvl>
+    <w:lvl w:ilvl="7" w:tplc="280A0003" w:tentative="1">
+      <w:start w:val="1"/>
+      <w:numFmt w:val="bullet"/>
+      <w:lvlText w:val="o"/>
+      <w:lvlJc w:val="left"/>
+      <w:pPr>
+        <w:ind w:left="5760" w:hanging="360"/>
+      </w:pPr>
+      <w:rPr>
+        <w:rFonts w:ascii="Courier New" w:hAnsi="Courier New" w:cs="Courier New" w:hint="default"/>
+      </w:rPr>
+    </w:lvl>
+    <w:lvl w:ilvl="8" w:tplc="280A0005" w:tentative="1">
+      <w:start w:val="1"/>
+      <w:numFmt w:val="bullet"/>
+      <w:lvlText w:val=""/>
+      <w:lvlJc w:val="left"/>
+      <w:pPr>
+        <w:ind w:left="6480" w:hanging="360"/>
+      </w:pPr>
+      <w:rPr>
+        <w:rFonts w:ascii="Wingdings" w:hAnsi="Wingdings" w:hint="default"/>
+      </w:rPr>
+    </w:lvl>
+  </w:abstractNum>
+  <w:abstractNum w:abstractNumId="14" w15:restartNumberingAfterBreak="0">
+    <w:nsid w:val="73FD6EE7"/>
+    <w:multiLevelType w:val="hybridMultilevel"/>
+    <w:tmpl w:val="E7A0709A"/>
+    <w:lvl w:ilvl="0" w:tplc="280A0001">
+      <w:start w:val="1"/>
+      <w:numFmt w:val="bullet"/>
+      <w:lvlText w:val=""/>
+      <w:lvlJc w:val="left"/>
+      <w:pPr>
+        <w:ind w:left="720" w:hanging="360"/>
+      </w:pPr>
+      <w:rPr>
+        <w:rFonts w:ascii="Symbol" w:hAnsi="Symbol" w:hint="default"/>
+      </w:rPr>
+    </w:lvl>
+    <w:lvl w:ilvl="1" w:tplc="280A0003" w:tentative="1">
+      <w:start w:val="1"/>
+      <w:numFmt w:val="bullet"/>
+      <w:lvlText w:val="o"/>
+      <w:lvlJc w:val="left"/>
+      <w:pPr>
+        <w:ind w:left="1440" w:hanging="360"/>
+      </w:pPr>
+      <w:rPr>
+        <w:rFonts w:ascii="Courier New" w:hAnsi="Courier New" w:cs="Courier New" w:hint="default"/>
+      </w:rPr>
+    </w:lvl>
+    <w:lvl w:ilvl="2" w:tplc="280A0005" w:tentative="1">
+      <w:start w:val="1"/>
+      <w:numFmt w:val="bullet"/>
+      <w:lvlText w:val=""/>
+      <w:lvlJc w:val="left"/>
+      <w:pPr>
+        <w:ind w:left="2160" w:hanging="360"/>
+      </w:pPr>
+      <w:rPr>
+        <w:rFonts w:ascii="Wingdings" w:hAnsi="Wingdings" w:hint="default"/>
+      </w:rPr>
+    </w:lvl>
+    <w:lvl w:ilvl="3" w:tplc="280A0001" w:tentative="1">
+      <w:start w:val="1"/>
+      <w:numFmt w:val="bullet"/>
+      <w:lvlText w:val=""/>
+      <w:lvlJc w:val="left"/>
+      <w:pPr>
+        <w:ind w:left="2880" w:hanging="360"/>
+      </w:pPr>
+      <w:rPr>
+        <w:rFonts w:ascii="Symbol" w:hAnsi="Symbol" w:hint="default"/>
+      </w:rPr>
+    </w:lvl>
+    <w:lvl w:ilvl="4" w:tplc="280A0003" w:tentative="1">
+      <w:start w:val="1"/>
+      <w:numFmt w:val="bullet"/>
+      <w:lvlText w:val="o"/>
+      <w:lvlJc w:val="left"/>
+      <w:pPr>
+        <w:ind w:left="3600" w:hanging="360"/>
+      </w:pPr>
+      <w:rPr>
+        <w:rFonts w:ascii="Courier New" w:hAnsi="Courier New" w:cs="Courier New" w:hint="default"/>
+      </w:rPr>
+    </w:lvl>
+    <w:lvl w:ilvl="5" w:tplc="280A0005" w:tentative="1">
+      <w:start w:val="1"/>
+      <w:numFmt w:val="bullet"/>
+      <w:lvlText w:val=""/>
+      <w:lvlJc w:val="left"/>
+      <w:pPr>
+        <w:ind w:left="4320" w:hanging="360"/>
+      </w:pPr>
+      <w:rPr>
+        <w:rFonts w:ascii="Wingdings" w:hAnsi="Wingdings" w:hint="default"/>
+      </w:rPr>
+    </w:lvl>
+    <w:lvl w:ilvl="6" w:tplc="280A0001" w:tentative="1">
+      <w:start w:val="1"/>
+      <w:numFmt w:val="bullet"/>
+      <w:lvlText w:val=""/>
+      <w:lvlJc w:val="left"/>
+      <w:pPr>
+        <w:ind w:left="5040" w:hanging="360"/>
+      </w:pPr>
+      <w:rPr>
+        <w:rFonts w:ascii="Symbol" w:hAnsi="Symbol" w:hint="default"/>
+      </w:rPr>
+    </w:lvl>
+    <w:lvl w:ilvl="7" w:tplc="280A0003" w:tentative="1">
+      <w:start w:val="1"/>
+      <w:numFmt w:val="bullet"/>
+      <w:lvlText w:val="o"/>
+      <w:lvlJc w:val="left"/>
+      <w:pPr>
+        <w:ind w:left="5760" w:hanging="360"/>
+      </w:pPr>
+      <w:rPr>
+        <w:rFonts w:ascii="Courier New" w:hAnsi="Courier New" w:cs="Courier New" w:hint="default"/>
+      </w:rPr>
+    </w:lvl>
+    <w:lvl w:ilvl="8" w:tplc="280A0005" w:tentative="1">
+      <w:start w:val="1"/>
+      <w:numFmt w:val="bullet"/>
+      <w:lvlText w:val=""/>
+      <w:lvlJc w:val="left"/>
+      <w:pPr>
+        <w:ind w:left="6480" w:hanging="360"/>
+      </w:pPr>
+      <w:rPr>
+        <w:rFonts w:ascii="Wingdings" w:hAnsi="Wingdings" w:hint="default"/>
+      </w:rPr>
+    </w:lvl>
+  </w:abstractNum>
+  <w:abstractNum w:abstractNumId="15" w15:restartNumberingAfterBreak="0">
+    <w:nsid w:val="7ECC2BEC"/>
+    <w:multiLevelType w:val="hybridMultilevel"/>
+    <w:tmpl w:val="6FC446BE"/>
+    <w:lvl w:ilvl="0" w:tplc="280A0001">
+      <w:start w:val="1"/>
+      <w:numFmt w:val="bullet"/>
+      <w:lvlText w:val=""/>
+      <w:lvlJc w:val="left"/>
+      <w:pPr>
+        <w:ind w:left="720" w:hanging="360"/>
+      </w:pPr>
+      <w:rPr>
+        <w:rFonts w:ascii="Symbol" w:hAnsi="Symbol" w:hint="default"/>
+      </w:rPr>
+    </w:lvl>
+    <w:lvl w:ilvl="1" w:tplc="280A0003" w:tentative="1">
+      <w:start w:val="1"/>
+      <w:numFmt w:val="bullet"/>
+      <w:lvlText w:val="o"/>
+      <w:lvlJc w:val="left"/>
+      <w:pPr>
+        <w:ind w:left="1440" w:hanging="360"/>
+      </w:pPr>
+      <w:rPr>
+        <w:rFonts w:ascii="Courier New" w:hAnsi="Courier New" w:cs="Courier New" w:hint="default"/>
+      </w:rPr>
+    </w:lvl>
+    <w:lvl w:ilvl="2" w:tplc="280A0005" w:tentative="1">
+      <w:start w:val="1"/>
+      <w:numFmt w:val="bullet"/>
+      <w:lvlText w:val=""/>
+      <w:lvlJc w:val="left"/>
+      <w:pPr>
+        <w:ind w:left="2160" w:hanging="360"/>
+      </w:pPr>
+      <w:rPr>
+        <w:rFonts w:ascii="Wingdings" w:hAnsi="Wingdings" w:hint="default"/>
+      </w:rPr>
+    </w:lvl>
+    <w:lvl w:ilvl="3" w:tplc="280A0001" w:tentative="1">
+      <w:start w:val="1"/>
+      <w:numFmt w:val="bullet"/>
+      <w:lvlText w:val=""/>
+      <w:lvlJc w:val="left"/>
+      <w:pPr>
+        <w:ind w:left="2880" w:hanging="360"/>
+      </w:pPr>
+      <w:rPr>
+        <w:rFonts w:ascii="Symbol" w:hAnsi="Symbol" w:hint="default"/>
+      </w:rPr>
+    </w:lvl>
+    <w:lvl w:ilvl="4" w:tplc="280A0003" w:tentative="1">
+      <w:start w:val="1"/>
+      <w:numFmt w:val="bullet"/>
+      <w:lvlText w:val="o"/>
+      <w:lvlJc w:val="left"/>
+      <w:pPr>
+        <w:ind w:left="3600" w:hanging="360"/>
+      </w:pPr>
+      <w:rPr>
+        <w:rFonts w:ascii="Courier New" w:hAnsi="Courier New" w:cs="Courier New" w:hint="default"/>
+      </w:rPr>
+    </w:lvl>
+    <w:lvl w:ilvl="5" w:tplc="280A0005" w:tentative="1">
+      <w:start w:val="1"/>
+      <w:numFmt w:val="bullet"/>
+      <w:lvlText w:val=""/>
+      <w:lvlJc w:val="left"/>
+      <w:pPr>
+        <w:ind w:left="4320" w:hanging="360"/>
+      </w:pPr>
+      <w:rPr>
+        <w:rFonts w:ascii="Wingdings" w:hAnsi="Wingdings" w:hint="default"/>
+      </w:rPr>
+    </w:lvl>
+    <w:lvl w:ilvl="6" w:tplc="280A0001" w:tentative="1">
+      <w:start w:val="1"/>
+      <w:numFmt w:val="bullet"/>
+      <w:lvlText w:val=""/>
+      <w:lvlJc w:val="left"/>
+      <w:pPr>
+        <w:ind w:left="5040" w:hanging="360"/>
+      </w:pPr>
+      <w:rPr>
+        <w:rFonts w:ascii="Symbol" w:hAnsi="Symbol" w:hint="default"/>
+      </w:rPr>
+    </w:lvl>
+    <w:lvl w:ilvl="7" w:tplc="280A0003" w:tentative="1">
+      <w:start w:val="1"/>
+      <w:numFmt w:val="bullet"/>
+      <w:lvlText w:val="o"/>
+      <w:lvlJc w:val="left"/>
+      <w:pPr>
+        <w:ind w:left="5760" w:hanging="360"/>
+      </w:pPr>
+      <w:rPr>
+        <w:rFonts w:ascii="Courier New" w:hAnsi="Courier New" w:cs="Courier New" w:hint="default"/>
+      </w:rPr>
+    </w:lvl>
+    <w:lvl w:ilvl="8" w:tplc="280A0005" w:tentative="1">
+      <w:start w:val="1"/>
+      <w:numFmt w:val="bullet"/>
+      <w:lvlText w:val=""/>
+      <w:lvlJc w:val="left"/>
+      <w:pPr>
+        <w:ind w:left="6480" w:hanging="360"/>
+      </w:pPr>
+      <w:rPr>
+        <w:rFonts w:ascii="Wingdings" w:hAnsi="Wingdings" w:hint="default"/>
+      </w:rPr>
     </w:lvl>
   </w:abstractNum>
   <w:num w:numId="1">
     <w:abstractNumId w:val="5"/>
   </w:num>
   <w:num w:numId="2">
-    <w:abstractNumId w:val="6"/>
+    <w:abstractNumId w:val="7"/>
   </w:num>
   <w:num w:numId="3">
-    <w:abstractNumId w:val="7"/>
+    <w:abstractNumId w:val="9"/>
   </w:num>
   <w:num w:numId="4">
     <w:abstractNumId w:val="1"/>
@@ -5677,7 +7685,7 @@
     <w:abstractNumId w:val="0"/>
   </w:num>
   <w:num w:numId="6">
-    <w:abstractNumId w:val="8"/>
+    <w:abstractNumId w:val="10"/>
   </w:num>
   <w:num w:numId="7">
     <w:abstractNumId w:val="3"/>
@@ -5686,16 +7694,34 @@
     <w:abstractNumId w:val="4"/>
   </w:num>
   <w:num w:numId="9">
-    <w:abstractNumId w:val="9"/>
+    <w:abstractNumId w:val="11"/>
   </w:num>
   <w:num w:numId="10">
     <w:abstractNumId w:val="2"/>
+  </w:num>
+  <w:num w:numId="11">
+    <w:abstractNumId w:val="6"/>
+  </w:num>
+  <w:num w:numId="12">
+    <w:abstractNumId w:val="12"/>
+  </w:num>
+  <w:num w:numId="13">
+    <w:abstractNumId w:val="15"/>
+  </w:num>
+  <w:num w:numId="14">
+    <w:abstractNumId w:val="8"/>
+  </w:num>
+  <w:num w:numId="15">
+    <w:abstractNumId w:val="14"/>
+  </w:num>
+  <w:num w:numId="16">
+    <w:abstractNumId w:val="13"/>
   </w:num>
 </w:numbering>
 </file>
 
 <file path=word/styles.xml><?xml version="1.0" encoding="utf-8"?>
-<w:styles xmlns:mc="http://schemas.openxmlformats.org/markup-compatibility/2006" xmlns:r="http://schemas.openxmlformats.org/officeDocument/2006/relationships" xmlns:w="http://schemas.openxmlformats.org/wordprocessingml/2006/main" xmlns:w14="http://schemas.microsoft.com/office/word/2010/wordml" xmlns:w15="http://schemas.microsoft.com/office/word/2012/wordml" xmlns:w16se="http://schemas.microsoft.com/office/word/2015/wordml/symex" mc:Ignorable="w14 w15 w16se">
+<w:styles xmlns:mc="http://schemas.openxmlformats.org/markup-compatibility/2006" xmlns:r="http://schemas.openxmlformats.org/officeDocument/2006/relationships" xmlns:w="http://schemas.openxmlformats.org/wordprocessingml/2006/main" xmlns:w14="http://schemas.microsoft.com/office/word/2010/wordml" xmlns:w15="http://schemas.microsoft.com/office/word/2012/wordml" xmlns:w16cid="http://schemas.microsoft.com/office/word/2016/wordml/cid" xmlns:w16se="http://schemas.microsoft.com/office/word/2015/wordml/symex" mc:Ignorable="w14 w15 w16se w16cid">
   <w:docDefaults>
     <w:rPrDefault>
       <w:rPr>
@@ -5719,7 +7745,7 @@
       </w:pPr>
     </w:pPrDefault>
   </w:docDefaults>
-  <w:latentStyles w:defLockedState="0" w:defUIPriority="99" w:defSemiHidden="0" w:defUnhideWhenUsed="0" w:defQFormat="0" w:count="371">
+  <w:latentStyles w:defLockedState="0" w:defUIPriority="99" w:defSemiHidden="0" w:defUnhideWhenUsed="0" w:defQFormat="0" w:count="375">
     <w:lsdException w:name="Normal" w:uiPriority="0" w:qFormat="1"/>
     <w:lsdException w:name="heading 1" w:uiPriority="9" w:qFormat="1"/>
     <w:lsdException w:name="heading 2" w:semiHidden="1" w:uiPriority="9" w:unhideWhenUsed="1" w:qFormat="1"/>
@@ -5825,7 +7851,6 @@
     <w:lsdException w:name="HTML Sample" w:semiHidden="1" w:unhideWhenUsed="1"/>
     <w:lsdException w:name="HTML Typewriter" w:semiHidden="1" w:unhideWhenUsed="1"/>
     <w:lsdException w:name="HTML Variable" w:semiHidden="1" w:unhideWhenUsed="1"/>
-    <w:lsdException w:name="Normal Table" w:semiHidden="1" w:unhideWhenUsed="1"/>
     <w:lsdException w:name="annotation subject" w:semiHidden="1" w:unhideWhenUsed="1"/>
     <w:lsdException w:name="No List" w:semiHidden="1" w:unhideWhenUsed="1"/>
     <w:lsdException w:name="Outline List 1" w:semiHidden="1" w:unhideWhenUsed="1"/>
@@ -5869,10 +7894,8 @@
     <w:lsdException w:name="Table Elegant" w:semiHidden="1" w:unhideWhenUsed="1"/>
     <w:lsdException w:name="Table Professional" w:semiHidden="1" w:unhideWhenUsed="1"/>
     <w:lsdException w:name="Table Subtle 1" w:semiHidden="1" w:unhideWhenUsed="1"/>
-    <w:lsdException w:name="Table Subtle 2" w:semiHidden="1" w:unhideWhenUsed="1"/>
     <w:lsdException w:name="Table Web 1" w:semiHidden="1" w:unhideWhenUsed="1"/>
     <w:lsdException w:name="Table Web 2" w:semiHidden="1" w:unhideWhenUsed="1"/>
-    <w:lsdException w:name="Table Web 3" w:semiHidden="1" w:unhideWhenUsed="1"/>
     <w:lsdException w:name="Balloon Text" w:semiHidden="1" w:unhideWhenUsed="1"/>
     <w:lsdException w:name="Table Grid" w:uiPriority="39"/>
     <w:lsdException w:name="Table Theme" w:semiHidden="1" w:unhideWhenUsed="1"/>
@@ -6091,6 +8114,10 @@
     <w:lsdException w:name="List Table 5 Dark Accent 6" w:uiPriority="50"/>
     <w:lsdException w:name="List Table 6 Colorful Accent 6" w:uiPriority="51"/>
     <w:lsdException w:name="List Table 7 Colorful Accent 6" w:uiPriority="52"/>
+    <w:lsdException w:name="Mention" w:semiHidden="1" w:unhideWhenUsed="1"/>
+    <w:lsdException w:name="Smart Hyperlink" w:semiHidden="1" w:unhideWhenUsed="1"/>
+    <w:lsdException w:name="Hashtag" w:semiHidden="1" w:unhideWhenUsed="1"/>
+    <w:lsdException w:name="Unresolved Mention" w:semiHidden="1" w:unhideWhenUsed="1"/>
   </w:latentStyles>
   <w:style w:type="paragraph" w:default="1" w:styleId="Normal">
     <w:name w:val="Normal"/>
@@ -6772,7 +8799,7 @@
 </file>
 
 <file path=customXml/itemProps1.xml><?xml version="1.0" encoding="utf-8"?>
-<ds:datastoreItem xmlns:ds="http://schemas.openxmlformats.org/officeDocument/2006/customXml" ds:itemID="{04B13A8B-C4AF-441D-9AD1-E15553521484}">
+<ds:datastoreItem xmlns:ds="http://schemas.openxmlformats.org/officeDocument/2006/customXml" ds:itemID="{9985364C-85E3-4F5E-B81C-6232E490F37A}">
   <ds:schemaRefs>
     <ds:schemaRef ds:uri="http://schemas.openxmlformats.org/officeDocument/2006/bibliography"/>
   </ds:schemaRefs>

</xml_diff>

<commit_message>
Adición de herramientas de control de versiones
</commit_message>
<xml_diff>
--- a/Documentos/PGC.docx
+++ b/Documentos/PGC.docx
@@ -1877,9 +1877,7 @@
         </w:rPr>
       </w:pPr>
       <w:bookmarkStart w:id="0" w:name="_gjdgxs" w:colFirst="0" w:colLast="0"/>
-      <w:bookmarkStart w:id="1" w:name="_GoBack"/>
       <w:bookmarkEnd w:id="0"/>
-      <w:bookmarkEnd w:id="1"/>
     </w:p>
     <w:p>
       <w:pPr>
@@ -3183,12 +3181,12 @@
         <w:ind w:left="0"/>
         <w:jc w:val="both"/>
       </w:pPr>
-      <w:bookmarkStart w:id="2" w:name="_Toc512553721"/>
+      <w:bookmarkStart w:id="1" w:name="_Toc512553721"/>
       <w:r>
         <w:lastRenderedPageBreak/>
         <w:t>Introducción</w:t>
       </w:r>
-      <w:bookmarkEnd w:id="2"/>
+      <w:bookmarkEnd w:id="1"/>
     </w:p>
     <w:p>
       <w:pPr>
@@ -3406,14 +3404,14 @@
         </w:numPr>
         <w:jc w:val="both"/>
       </w:pPr>
-      <w:bookmarkStart w:id="3" w:name="_Toc512553722"/>
+      <w:bookmarkStart w:id="2" w:name="_Toc512553722"/>
       <w:r>
         <w:t>Propósito</w:t>
       </w:r>
       <w:r>
         <w:t xml:space="preserve"> del documento</w:t>
       </w:r>
-      <w:bookmarkEnd w:id="3"/>
+      <w:bookmarkEnd w:id="2"/>
     </w:p>
     <w:p/>
     <w:p>
@@ -3598,11 +3596,11 @@
         </w:numPr>
         <w:jc w:val="both"/>
       </w:pPr>
-      <w:bookmarkStart w:id="4" w:name="_Toc512553723"/>
+      <w:bookmarkStart w:id="3" w:name="_Toc512553723"/>
       <w:r>
         <w:t>Alcance</w:t>
       </w:r>
-      <w:bookmarkEnd w:id="4"/>
+      <w:bookmarkEnd w:id="3"/>
     </w:p>
     <w:p/>
     <w:p>
@@ -3782,12 +3780,12 @@
         </w:numPr>
         <w:jc w:val="both"/>
       </w:pPr>
-      <w:bookmarkStart w:id="5" w:name="_Toc512553724"/>
+      <w:bookmarkStart w:id="4" w:name="_Toc512553724"/>
       <w:r>
         <w:lastRenderedPageBreak/>
         <w:t>Definiciones</w:t>
       </w:r>
-      <w:bookmarkEnd w:id="5"/>
+      <w:bookmarkEnd w:id="4"/>
     </w:p>
     <w:p/>
     <w:p>
@@ -4050,14 +4048,14 @@
         <w:ind w:left="1843"/>
         <w:jc w:val="both"/>
       </w:pPr>
-      <w:bookmarkStart w:id="6" w:name="_Toc512553725"/>
+      <w:bookmarkStart w:id="5" w:name="_Toc512553725"/>
       <w:r>
         <w:t>Abreviatura</w:t>
       </w:r>
       <w:r>
         <w:t>s</w:t>
       </w:r>
-      <w:bookmarkEnd w:id="6"/>
+      <w:bookmarkEnd w:id="5"/>
     </w:p>
     <w:p/>
     <w:p>
@@ -4372,11 +4370,11 @@
         </w:numPr>
         <w:jc w:val="both"/>
       </w:pPr>
-      <w:bookmarkStart w:id="7" w:name="_Toc512553726"/>
+      <w:bookmarkStart w:id="6" w:name="_Toc512553726"/>
       <w:r>
         <w:t>Referencias</w:t>
       </w:r>
-      <w:bookmarkEnd w:id="7"/>
+      <w:bookmarkEnd w:id="6"/>
     </w:p>
     <w:p/>
     <w:p>
@@ -4456,12 +4454,12 @@
         <w:ind w:left="0"/>
         <w:jc w:val="both"/>
       </w:pPr>
-      <w:bookmarkStart w:id="8" w:name="_Toc512553727"/>
+      <w:bookmarkStart w:id="7" w:name="_Toc512553727"/>
       <w:r>
         <w:lastRenderedPageBreak/>
         <w:t>Gestión de la Configuración de Software</w:t>
       </w:r>
-      <w:bookmarkEnd w:id="8"/>
+      <w:bookmarkEnd w:id="7"/>
     </w:p>
     <w:p>
       <w:pPr>
@@ -4472,11 +4470,11 @@
         </w:numPr>
         <w:jc w:val="both"/>
       </w:pPr>
-      <w:bookmarkStart w:id="9" w:name="_Toc512553728"/>
+      <w:bookmarkStart w:id="8" w:name="_Toc512553728"/>
       <w:r>
         <w:t>Organización</w:t>
       </w:r>
-      <w:bookmarkEnd w:id="9"/>
+      <w:bookmarkEnd w:id="8"/>
     </w:p>
     <w:p/>
     <w:p>
@@ -4488,11 +4486,11 @@
         </w:numPr>
         <w:jc w:val="both"/>
       </w:pPr>
-      <w:bookmarkStart w:id="10" w:name="_Toc512553729"/>
+      <w:bookmarkStart w:id="9" w:name="_Toc512553729"/>
       <w:r>
         <w:t>Roles y Responsabilidades</w:t>
       </w:r>
-      <w:bookmarkEnd w:id="10"/>
+      <w:bookmarkEnd w:id="9"/>
     </w:p>
     <w:p/>
     <w:p>
@@ -4504,11 +4502,11 @@
         </w:numPr>
         <w:jc w:val="both"/>
       </w:pPr>
-      <w:bookmarkStart w:id="11" w:name="_Toc512553730"/>
+      <w:bookmarkStart w:id="10" w:name="_Toc512553730"/>
       <w:r>
         <w:t>Políticas, directrices y procedimientos</w:t>
       </w:r>
-      <w:bookmarkEnd w:id="11"/>
+      <w:bookmarkEnd w:id="10"/>
     </w:p>
     <w:p/>
     <w:p>
@@ -4520,13 +4518,12 @@
         </w:numPr>
         <w:jc w:val="both"/>
       </w:pPr>
-      <w:bookmarkStart w:id="12" w:name="_Toc512553731"/>
+      <w:bookmarkStart w:id="11" w:name="_Toc512553731"/>
       <w:r>
         <w:t>Herramientas, entorno e infraestructura</w:t>
       </w:r>
-      <w:bookmarkEnd w:id="12"/>
-    </w:p>
-    <w:p/>
+      <w:bookmarkEnd w:id="11"/>
+    </w:p>
     <w:p>
       <w:pPr>
         <w:pStyle w:val="Ttulo2"/>
@@ -4537,10 +4534,285 @@
         <w:ind w:left="1843"/>
         <w:jc w:val="both"/>
       </w:pPr>
-      <w:bookmarkStart w:id="13" w:name="_Toc512553732"/>
+      <w:bookmarkStart w:id="12" w:name="_Toc512553732"/>
       <w:r>
         <w:t>Herramientas de control de versiones</w:t>
       </w:r>
+      <w:bookmarkEnd w:id="12"/>
+    </w:p>
+    <w:p>
+      <w:pPr>
+        <w:numPr>
+          <w:ilvl w:val="0"/>
+          <w:numId w:val="11"/>
+        </w:numPr>
+        <w:pBdr>
+          <w:top w:val="none" w:sz="0" w:space="0" w:color="auto"/>
+          <w:left w:val="none" w:sz="0" w:space="0" w:color="auto"/>
+          <w:bottom w:val="none" w:sz="0" w:space="0" w:color="auto"/>
+          <w:right w:val="none" w:sz="0" w:space="0" w:color="auto"/>
+          <w:between w:val="none" w:sz="0" w:space="0" w:color="auto"/>
+        </w:pBdr>
+        <w:spacing w:after="0" w:line="360" w:lineRule="auto"/>
+        <w:ind w:hanging="360"/>
+        <w:contextualSpacing/>
+        <w:jc w:val="both"/>
+        <w:rPr>
+          <w:rFonts w:asciiTheme="majorHAnsi" w:hAnsiTheme="majorHAnsi" w:cstheme="majorHAnsi"/>
+        </w:rPr>
+      </w:pPr>
+      <w:r>
+        <w:rPr>
+          <w:rFonts w:asciiTheme="majorHAnsi" w:eastAsia="Times New Roman" w:hAnsiTheme="majorHAnsi" w:cstheme="majorHAnsi"/>
+        </w:rPr>
+        <w:t>Github</w:t>
+      </w:r>
+    </w:p>
+    <w:p>
+      <w:pPr>
+        <w:spacing w:line="360" w:lineRule="auto"/>
+        <w:ind w:left="2160"/>
+        <w:jc w:val="both"/>
+        <w:rPr>
+          <w:rFonts w:asciiTheme="majorHAnsi" w:eastAsia="Times New Roman" w:hAnsiTheme="majorHAnsi" w:cstheme="majorHAnsi"/>
+        </w:rPr>
+      </w:pPr>
+      <w:r>
+        <w:rPr>
+          <w:rFonts w:asciiTheme="majorHAnsi" w:eastAsia="Times New Roman" w:hAnsiTheme="majorHAnsi" w:cstheme="majorHAnsi"/>
+        </w:rPr>
+        <w:t xml:space="preserve">Es una plataforma de desarrollo colaborativo online, utiliza control de versiones git para el mantenimiento y versionado del código fuente, añadiendo una serie de servicios extras para la gestión del proyecto y el código fuente. Permite alojar nuestro código en repositorios públicos, la versión Premium permite tener repositorios privados, pero para el desarrollo de este proyecto se usará la versión gratuita. En la actualidad ofrecen varias herramientas útiles para el trabajo en equipo, entre ellos cabe destacar </w:t>
+      </w:r>
+    </w:p>
+    <w:p>
+      <w:pPr>
+        <w:numPr>
+          <w:ilvl w:val="0"/>
+          <w:numId w:val="12"/>
+        </w:numPr>
+        <w:pBdr>
+          <w:top w:val="none" w:sz="0" w:space="0" w:color="auto"/>
+          <w:left w:val="none" w:sz="0" w:space="0" w:color="auto"/>
+          <w:bottom w:val="none" w:sz="0" w:space="0" w:color="auto"/>
+          <w:right w:val="none" w:sz="0" w:space="0" w:color="auto"/>
+          <w:between w:val="none" w:sz="0" w:space="0" w:color="auto"/>
+        </w:pBdr>
+        <w:spacing w:after="0" w:line="360" w:lineRule="auto"/>
+        <w:ind w:hanging="360"/>
+        <w:contextualSpacing/>
+        <w:jc w:val="both"/>
+        <w:rPr>
+          <w:rFonts w:asciiTheme="majorHAnsi" w:eastAsia="Arial" w:hAnsiTheme="majorHAnsi" w:cstheme="majorHAnsi"/>
+        </w:rPr>
+      </w:pPr>
+      <w:r>
+        <w:rPr>
+          <w:rFonts w:asciiTheme="majorHAnsi" w:eastAsia="Times New Roman" w:hAnsiTheme="majorHAnsi" w:cstheme="majorHAnsi"/>
+        </w:rPr>
+        <w:t>Una wiki: para el mantenimiento de distintas versiones de las páginas.</w:t>
+      </w:r>
+    </w:p>
+    <w:p>
+      <w:pPr>
+        <w:numPr>
+          <w:ilvl w:val="0"/>
+          <w:numId w:val="12"/>
+        </w:numPr>
+        <w:pBdr>
+          <w:top w:val="none" w:sz="0" w:space="0" w:color="auto"/>
+          <w:left w:val="none" w:sz="0" w:space="0" w:color="auto"/>
+          <w:bottom w:val="none" w:sz="0" w:space="0" w:color="auto"/>
+          <w:right w:val="none" w:sz="0" w:space="0" w:color="auto"/>
+          <w:between w:val="none" w:sz="0" w:space="0" w:color="auto"/>
+        </w:pBdr>
+        <w:spacing w:after="0" w:line="360" w:lineRule="auto"/>
+        <w:ind w:hanging="360"/>
+        <w:contextualSpacing/>
+        <w:jc w:val="both"/>
+        <w:rPr>
+          <w:rFonts w:asciiTheme="majorHAnsi" w:hAnsiTheme="majorHAnsi" w:cstheme="majorHAnsi"/>
+        </w:rPr>
+      </w:pPr>
+      <w:r>
+        <w:rPr>
+          <w:rFonts w:asciiTheme="majorHAnsi" w:eastAsia="Times New Roman" w:hAnsiTheme="majorHAnsi" w:cstheme="majorHAnsi"/>
+        </w:rPr>
+        <w:t>Un sistema de seguimiento de problemas, que permite a un miembro de tu equipo hacer mejoras, sugerencias y optimizaciones.</w:t>
+      </w:r>
+    </w:p>
+    <w:p>
+      <w:pPr>
+        <w:numPr>
+          <w:ilvl w:val="0"/>
+          <w:numId w:val="12"/>
+        </w:numPr>
+        <w:pBdr>
+          <w:top w:val="none" w:sz="0" w:space="0" w:color="auto"/>
+          <w:left w:val="none" w:sz="0" w:space="0" w:color="auto"/>
+          <w:bottom w:val="none" w:sz="0" w:space="0" w:color="auto"/>
+          <w:right w:val="none" w:sz="0" w:space="0" w:color="auto"/>
+          <w:between w:val="none" w:sz="0" w:space="0" w:color="auto"/>
+        </w:pBdr>
+        <w:spacing w:after="0" w:line="360" w:lineRule="auto"/>
+        <w:ind w:hanging="360"/>
+        <w:contextualSpacing/>
+        <w:jc w:val="both"/>
+        <w:rPr>
+          <w:rFonts w:asciiTheme="majorHAnsi" w:hAnsiTheme="majorHAnsi" w:cstheme="majorHAnsi"/>
+        </w:rPr>
+      </w:pPr>
+      <w:r>
+        <w:rPr>
+          <w:rFonts w:asciiTheme="majorHAnsi" w:eastAsia="Times New Roman" w:hAnsiTheme="majorHAnsi" w:cstheme="majorHAnsi"/>
+        </w:rPr>
+        <w:t>Herramienta de versión de código, donde puedes añadir anotaciones en cualquier punto del proyecto.</w:t>
+      </w:r>
+    </w:p>
+    <w:p>
+      <w:pPr>
+        <w:numPr>
+          <w:ilvl w:val="0"/>
+          <w:numId w:val="12"/>
+        </w:numPr>
+        <w:pBdr>
+          <w:top w:val="none" w:sz="0" w:space="0" w:color="auto"/>
+          <w:left w:val="none" w:sz="0" w:space="0" w:color="auto"/>
+          <w:bottom w:val="none" w:sz="0" w:space="0" w:color="auto"/>
+          <w:right w:val="none" w:sz="0" w:space="0" w:color="auto"/>
+          <w:between w:val="none" w:sz="0" w:space="0" w:color="auto"/>
+        </w:pBdr>
+        <w:spacing w:after="0" w:line="360" w:lineRule="auto"/>
+        <w:ind w:hanging="360"/>
+        <w:contextualSpacing/>
+        <w:jc w:val="both"/>
+        <w:rPr>
+          <w:rFonts w:asciiTheme="majorHAnsi" w:hAnsiTheme="majorHAnsi" w:cstheme="majorHAnsi"/>
+        </w:rPr>
+      </w:pPr>
+      <w:r>
+        <w:rPr>
+          <w:rFonts w:asciiTheme="majorHAnsi" w:eastAsia="Times New Roman" w:hAnsiTheme="majorHAnsi" w:cstheme="majorHAnsi"/>
+        </w:rPr>
+        <w:t>Un visor de ramas o branch: donde se puede conocer el progreso que llevamos en nuestro proyecto, mostrando las actualizaciones o commits realizados a partir de nuestro master.</w:t>
+      </w:r>
+    </w:p>
+    <w:p>
+      <w:pPr>
+        <w:numPr>
+          <w:ilvl w:val="0"/>
+          <w:numId w:val="11"/>
+        </w:numPr>
+        <w:pBdr>
+          <w:top w:val="none" w:sz="0" w:space="0" w:color="auto"/>
+          <w:left w:val="none" w:sz="0" w:space="0" w:color="auto"/>
+          <w:bottom w:val="none" w:sz="0" w:space="0" w:color="auto"/>
+          <w:right w:val="none" w:sz="0" w:space="0" w:color="auto"/>
+          <w:between w:val="none" w:sz="0" w:space="0" w:color="auto"/>
+        </w:pBdr>
+        <w:spacing w:after="0" w:line="360" w:lineRule="auto"/>
+        <w:ind w:hanging="360"/>
+        <w:contextualSpacing/>
+        <w:rPr>
+          <w:rFonts w:asciiTheme="majorHAnsi" w:eastAsia="Times New Roman" w:hAnsiTheme="majorHAnsi" w:cstheme="majorHAnsi"/>
+        </w:rPr>
+      </w:pPr>
+      <w:r>
+        <w:rPr>
+          <w:rFonts w:asciiTheme="majorHAnsi" w:eastAsia="Times New Roman" w:hAnsiTheme="majorHAnsi" w:cstheme="majorHAnsi"/>
+        </w:rPr>
+        <w:t>Git</w:t>
+      </w:r>
+    </w:p>
+    <w:p>
+      <w:pPr>
+        <w:spacing w:line="360" w:lineRule="auto"/>
+        <w:ind w:left="2160"/>
+        <w:jc w:val="both"/>
+        <w:rPr>
+          <w:rFonts w:asciiTheme="majorHAnsi" w:eastAsia="Times New Roman" w:hAnsiTheme="majorHAnsi" w:cstheme="majorHAnsi"/>
+        </w:rPr>
+      </w:pPr>
+      <w:r>
+        <w:rPr>
+          <w:rFonts w:asciiTheme="majorHAnsi" w:eastAsia="Times New Roman" w:hAnsiTheme="majorHAnsi" w:cstheme="majorHAnsi"/>
+        </w:rPr>
+        <w:t xml:space="preserve">Es una herramienta de tipo consola que posee </w:t>
+      </w:r>
+      <w:r>
+        <w:rPr>
+          <w:rFonts w:asciiTheme="majorHAnsi" w:eastAsia="Times New Roman" w:hAnsiTheme="majorHAnsi" w:cstheme="majorHAnsi"/>
+        </w:rPr>
+        <w:t>múltiples</w:t>
+      </w:r>
+      <w:r>
+        <w:rPr>
+          <w:rFonts w:asciiTheme="majorHAnsi" w:eastAsia="Times New Roman" w:hAnsiTheme="majorHAnsi" w:cstheme="majorHAnsi"/>
+        </w:rPr>
+        <w:t xml:space="preserve"> comandos que ayudan a tener un buen control de versiones, permite manipular y gestionar </w:t>
+      </w:r>
+      <w:r>
+        <w:rPr>
+          <w:rFonts w:asciiTheme="majorHAnsi" w:eastAsia="Times New Roman" w:hAnsiTheme="majorHAnsi" w:cstheme="majorHAnsi"/>
+        </w:rPr>
+        <w:lastRenderedPageBreak/>
+        <w:t>todo el proceso a realizarse en el proyecto. Posee la misma funcionalidad tanto en Windows, Linux o Mac, permite un desarrollo no lineal lo que permite una gran rapidez en la gestión de ramas. La herramienta será usada tanto en el desarrollo Front End, Back End, Android y documentación.</w:t>
+      </w:r>
+    </w:p>
+    <w:p>
+      <w:pPr>
+        <w:numPr>
+          <w:ilvl w:val="0"/>
+          <w:numId w:val="11"/>
+        </w:numPr>
+        <w:pBdr>
+          <w:top w:val="none" w:sz="0" w:space="0" w:color="auto"/>
+          <w:left w:val="none" w:sz="0" w:space="0" w:color="auto"/>
+          <w:bottom w:val="none" w:sz="0" w:space="0" w:color="auto"/>
+          <w:right w:val="none" w:sz="0" w:space="0" w:color="auto"/>
+          <w:between w:val="none" w:sz="0" w:space="0" w:color="auto"/>
+        </w:pBdr>
+        <w:spacing w:after="0" w:line="360" w:lineRule="auto"/>
+        <w:ind w:hanging="360"/>
+        <w:contextualSpacing/>
+        <w:rPr>
+          <w:rFonts w:asciiTheme="majorHAnsi" w:eastAsia="Times New Roman" w:hAnsiTheme="majorHAnsi" w:cstheme="majorHAnsi"/>
+        </w:rPr>
+      </w:pPr>
+      <w:r>
+        <w:rPr>
+          <w:rFonts w:asciiTheme="majorHAnsi" w:eastAsia="Times New Roman" w:hAnsiTheme="majorHAnsi" w:cstheme="majorHAnsi"/>
+        </w:rPr>
+        <w:t>Git Kraken</w:t>
+      </w:r>
+    </w:p>
+    <w:p>
+      <w:pPr>
+        <w:spacing w:line="360" w:lineRule="auto"/>
+        <w:ind w:left="2160"/>
+        <w:jc w:val="both"/>
+        <w:rPr>
+          <w:rFonts w:asciiTheme="majorHAnsi" w:eastAsia="Times New Roman" w:hAnsiTheme="majorHAnsi" w:cstheme="majorHAnsi"/>
+        </w:rPr>
+      </w:pPr>
+      <w:r>
+        <w:rPr>
+          <w:rFonts w:asciiTheme="majorHAnsi" w:eastAsia="Times New Roman" w:hAnsiTheme="majorHAnsi" w:cstheme="majorHAnsi"/>
+        </w:rPr>
+        <w:t xml:space="preserve">Proporciona una interfaz gráfica multiplataforma para git. Es bastante amigable y nos permite visualizar y gestionar de una forma más sencilla y hacer un seguimiento a nuestro historial en el repositorio y sus distintas ramas al igual que git </w:t>
+      </w:r>
+      <w:r>
+        <w:rPr>
+          <w:rFonts w:asciiTheme="majorHAnsi" w:eastAsia="Times New Roman" w:hAnsiTheme="majorHAnsi" w:cstheme="majorHAnsi"/>
+        </w:rPr>
+        <w:t>esta herramienta será usada tanto en el desarrollo FrontEnd, Back</w:t>
+      </w:r>
+      <w:r>
+        <w:rPr>
+          <w:rFonts w:asciiTheme="majorHAnsi" w:eastAsia="Times New Roman" w:hAnsiTheme="majorHAnsi" w:cstheme="majorHAnsi"/>
+        </w:rPr>
+        <w:t>End, Android y documentación.</w:t>
+      </w:r>
+      <w:bookmarkStart w:id="13" w:name="_GoBack"/>
       <w:bookmarkEnd w:id="13"/>
     </w:p>
     <w:p>
@@ -4651,6 +4923,155 @@
 <file path=word/numbering.xml><?xml version="1.0" encoding="utf-8"?>
 <w:numbering xmlns:wpc="http://schemas.microsoft.com/office/word/2010/wordprocessingCanvas" xmlns:cx="http://schemas.microsoft.com/office/drawing/2014/chartex" xmlns:cx1="http://schemas.microsoft.com/office/drawing/2015/9/8/chartex" xmlns:mc="http://schemas.openxmlformats.org/markup-compatibility/2006" xmlns:o="urn:schemas-microsoft-com:office:office" xmlns:r="http://schemas.openxmlformats.org/officeDocument/2006/relationships" xmlns:m="http://schemas.openxmlformats.org/officeDocument/2006/math" xmlns:v="urn:schemas-microsoft-com:vml" xmlns:wp14="http://schemas.microsoft.com/office/word/2010/wordprocessingDrawing" xmlns:wp="http://schemas.openxmlformats.org/drawingml/2006/wordprocessingDrawing" xmlns:w10="urn:schemas-microsoft-com:office:word" xmlns:w="http://schemas.openxmlformats.org/wordprocessingml/2006/main" xmlns:w14="http://schemas.microsoft.com/office/word/2010/wordml" xmlns:w15="http://schemas.microsoft.com/office/word/2012/wordml" xmlns:w16se="http://schemas.microsoft.com/office/word/2015/wordml/symex" xmlns:wpg="http://schemas.microsoft.com/office/word/2010/wordprocessingGroup" xmlns:wpi="http://schemas.microsoft.com/office/word/2010/wordprocessingInk" xmlns:wne="http://schemas.microsoft.com/office/word/2006/wordml" xmlns:wps="http://schemas.microsoft.com/office/word/2010/wordprocessingShape" mc:Ignorable="w14 w15 w16se wp14">
   <w:abstractNum w:abstractNumId="0" w15:restartNumberingAfterBreak="0">
+    <w:nsid w:val="012349C8"/>
+    <w:multiLevelType w:val="multilevel"/>
+    <w:tmpl w:val="012349C8"/>
+    <w:lvl w:ilvl="0">
+      <w:start w:val="1"/>
+      <w:numFmt w:val="bullet"/>
+      <w:lvlText w:val="-"/>
+      <w:lvlJc w:val="left"/>
+      <w:pPr>
+        <w:ind w:left="2880" w:firstLine="5400"/>
+      </w:pPr>
+      <w:rPr>
+        <w:rFonts w:ascii="Arial" w:eastAsia="Arial" w:hAnsi="Arial" w:cs="Arial"/>
+        <w:strike w:val="0"/>
+        <w:dstrike w:val="0"/>
+        <w:u w:val="none"/>
+        <w:effect w:val="none"/>
+      </w:rPr>
+    </w:lvl>
+    <w:lvl w:ilvl="1">
+      <w:start w:val="1"/>
+      <w:numFmt w:val="bullet"/>
+      <w:lvlText w:val="-"/>
+      <w:lvlJc w:val="left"/>
+      <w:pPr>
+        <w:ind w:left="3600" w:firstLine="6840"/>
+      </w:pPr>
+      <w:rPr>
+        <w:rFonts w:ascii="Arial" w:eastAsia="Arial" w:hAnsi="Arial" w:cs="Arial"/>
+        <w:strike w:val="0"/>
+        <w:dstrike w:val="0"/>
+        <w:u w:val="none"/>
+        <w:effect w:val="none"/>
+      </w:rPr>
+    </w:lvl>
+    <w:lvl w:ilvl="2">
+      <w:start w:val="1"/>
+      <w:numFmt w:val="bullet"/>
+      <w:lvlText w:val="-"/>
+      <w:lvlJc w:val="left"/>
+      <w:pPr>
+        <w:ind w:left="4320" w:firstLine="8280"/>
+      </w:pPr>
+      <w:rPr>
+        <w:rFonts w:ascii="Arial" w:eastAsia="Arial" w:hAnsi="Arial" w:cs="Arial"/>
+        <w:strike w:val="0"/>
+        <w:dstrike w:val="0"/>
+        <w:u w:val="none"/>
+        <w:effect w:val="none"/>
+      </w:rPr>
+    </w:lvl>
+    <w:lvl w:ilvl="3">
+      <w:start w:val="1"/>
+      <w:numFmt w:val="bullet"/>
+      <w:lvlText w:val="-"/>
+      <w:lvlJc w:val="left"/>
+      <w:pPr>
+        <w:ind w:left="5040" w:firstLine="9720"/>
+      </w:pPr>
+      <w:rPr>
+        <w:rFonts w:ascii="Arial" w:eastAsia="Arial" w:hAnsi="Arial" w:cs="Arial"/>
+        <w:strike w:val="0"/>
+        <w:dstrike w:val="0"/>
+        <w:u w:val="none"/>
+        <w:effect w:val="none"/>
+      </w:rPr>
+    </w:lvl>
+    <w:lvl w:ilvl="4">
+      <w:start w:val="1"/>
+      <w:numFmt w:val="bullet"/>
+      <w:lvlText w:val="-"/>
+      <w:lvlJc w:val="left"/>
+      <w:pPr>
+        <w:ind w:left="5760" w:firstLine="11160"/>
+      </w:pPr>
+      <w:rPr>
+        <w:rFonts w:ascii="Arial" w:eastAsia="Arial" w:hAnsi="Arial" w:cs="Arial"/>
+        <w:strike w:val="0"/>
+        <w:dstrike w:val="0"/>
+        <w:u w:val="none"/>
+        <w:effect w:val="none"/>
+      </w:rPr>
+    </w:lvl>
+    <w:lvl w:ilvl="5">
+      <w:start w:val="1"/>
+      <w:numFmt w:val="bullet"/>
+      <w:lvlText w:val="-"/>
+      <w:lvlJc w:val="left"/>
+      <w:pPr>
+        <w:ind w:left="6480" w:firstLine="12600"/>
+      </w:pPr>
+      <w:rPr>
+        <w:rFonts w:ascii="Arial" w:eastAsia="Arial" w:hAnsi="Arial" w:cs="Arial"/>
+        <w:strike w:val="0"/>
+        <w:dstrike w:val="0"/>
+        <w:u w:val="none"/>
+        <w:effect w:val="none"/>
+      </w:rPr>
+    </w:lvl>
+    <w:lvl w:ilvl="6">
+      <w:start w:val="1"/>
+      <w:numFmt w:val="bullet"/>
+      <w:lvlText w:val="-"/>
+      <w:lvlJc w:val="left"/>
+      <w:pPr>
+        <w:ind w:left="7200" w:firstLine="14040"/>
+      </w:pPr>
+      <w:rPr>
+        <w:rFonts w:ascii="Arial" w:eastAsia="Arial" w:hAnsi="Arial" w:cs="Arial"/>
+        <w:strike w:val="0"/>
+        <w:dstrike w:val="0"/>
+        <w:u w:val="none"/>
+        <w:effect w:val="none"/>
+      </w:rPr>
+    </w:lvl>
+    <w:lvl w:ilvl="7">
+      <w:start w:val="1"/>
+      <w:numFmt w:val="bullet"/>
+      <w:lvlText w:val="-"/>
+      <w:lvlJc w:val="left"/>
+      <w:pPr>
+        <w:ind w:left="7920" w:firstLine="15480"/>
+      </w:pPr>
+      <w:rPr>
+        <w:rFonts w:ascii="Arial" w:eastAsia="Arial" w:hAnsi="Arial" w:cs="Arial"/>
+        <w:strike w:val="0"/>
+        <w:dstrike w:val="0"/>
+        <w:u w:val="none"/>
+        <w:effect w:val="none"/>
+      </w:rPr>
+    </w:lvl>
+    <w:lvl w:ilvl="8">
+      <w:start w:val="1"/>
+      <w:numFmt w:val="bullet"/>
+      <w:lvlText w:val="-"/>
+      <w:lvlJc w:val="left"/>
+      <w:pPr>
+        <w:ind w:left="8640" w:firstLine="16920"/>
+      </w:pPr>
+      <w:rPr>
+        <w:rFonts w:ascii="Arial" w:eastAsia="Arial" w:hAnsi="Arial" w:cs="Arial"/>
+        <w:strike w:val="0"/>
+        <w:dstrike w:val="0"/>
+        <w:u w:val="none"/>
+        <w:effect w:val="none"/>
+      </w:rPr>
+    </w:lvl>
+  </w:abstractNum>
+  <w:abstractNum w:abstractNumId="1" w15:restartNumberingAfterBreak="0">
     <w:nsid w:val="07DE0F55"/>
     <w:multiLevelType w:val="multilevel"/>
     <w:tmpl w:val="BD060FDE"/>
@@ -4739,7 +5160,7 @@
       </w:pPr>
     </w:lvl>
   </w:abstractNum>
-  <w:abstractNum w:abstractNumId="1" w15:restartNumberingAfterBreak="0">
+  <w:abstractNum w:abstractNumId="2" w15:restartNumberingAfterBreak="0">
     <w:nsid w:val="09BB01D1"/>
     <w:multiLevelType w:val="multilevel"/>
     <w:tmpl w:val="BD060FDE"/>
@@ -4828,7 +5249,7 @@
       </w:pPr>
     </w:lvl>
   </w:abstractNum>
-  <w:abstractNum w:abstractNumId="2" w15:restartNumberingAfterBreak="0">
+  <w:abstractNum w:abstractNumId="3" w15:restartNumberingAfterBreak="0">
     <w:nsid w:val="09E959C5"/>
     <w:multiLevelType w:val="hybridMultilevel"/>
     <w:tmpl w:val="31E6B6AA"/>
@@ -4941,7 +5362,7 @@
       </w:rPr>
     </w:lvl>
   </w:abstractNum>
-  <w:abstractNum w:abstractNumId="3" w15:restartNumberingAfterBreak="0">
+  <w:abstractNum w:abstractNumId="4" w15:restartNumberingAfterBreak="0">
     <w:nsid w:val="16416546"/>
     <w:multiLevelType w:val="hybridMultilevel"/>
     <w:tmpl w:val="FA20428C"/>
@@ -5054,7 +5475,7 @@
       </w:rPr>
     </w:lvl>
   </w:abstractNum>
-  <w:abstractNum w:abstractNumId="4" w15:restartNumberingAfterBreak="0">
+  <w:abstractNum w:abstractNumId="5" w15:restartNumberingAfterBreak="0">
     <w:nsid w:val="25DA55D8"/>
     <w:multiLevelType w:val="hybridMultilevel"/>
     <w:tmpl w:val="1E12ED9C"/>
@@ -5167,7 +5588,7 @@
       </w:rPr>
     </w:lvl>
   </w:abstractNum>
-  <w:abstractNum w:abstractNumId="5" w15:restartNumberingAfterBreak="0">
+  <w:abstractNum w:abstractNumId="6" w15:restartNumberingAfterBreak="0">
     <w:nsid w:val="2756513D"/>
     <w:multiLevelType w:val="multilevel"/>
     <w:tmpl w:val="AD60F25C"/>
@@ -5256,7 +5677,7 @@
       </w:pPr>
     </w:lvl>
   </w:abstractNum>
-  <w:abstractNum w:abstractNumId="6" w15:restartNumberingAfterBreak="0">
+  <w:abstractNum w:abstractNumId="7" w15:restartNumberingAfterBreak="0">
     <w:nsid w:val="3CBF26C7"/>
     <w:multiLevelType w:val="multilevel"/>
     <w:tmpl w:val="BB0C42C4"/>
@@ -5369,7 +5790,156 @@
       </w:rPr>
     </w:lvl>
   </w:abstractNum>
-  <w:abstractNum w:abstractNumId="7" w15:restartNumberingAfterBreak="0">
+  <w:abstractNum w:abstractNumId="8" w15:restartNumberingAfterBreak="0">
+    <w:nsid w:val="49DF301D"/>
+    <w:multiLevelType w:val="multilevel"/>
+    <w:tmpl w:val="49DF301D"/>
+    <w:lvl w:ilvl="0">
+      <w:start w:val="1"/>
+      <w:numFmt w:val="bullet"/>
+      <w:lvlText w:val="●"/>
+      <w:lvlJc w:val="left"/>
+      <w:pPr>
+        <w:ind w:left="2160" w:firstLine="3960"/>
+      </w:pPr>
+      <w:rPr>
+        <w:rFonts w:ascii="Arial" w:eastAsia="Arial" w:hAnsi="Arial" w:cs="Arial"/>
+        <w:strike w:val="0"/>
+        <w:dstrike w:val="0"/>
+        <w:u w:val="none"/>
+        <w:effect w:val="none"/>
+      </w:rPr>
+    </w:lvl>
+    <w:lvl w:ilvl="1">
+      <w:start w:val="1"/>
+      <w:numFmt w:val="bullet"/>
+      <w:lvlText w:val="○"/>
+      <w:lvlJc w:val="left"/>
+      <w:pPr>
+        <w:ind w:left="2880" w:firstLine="5400"/>
+      </w:pPr>
+      <w:rPr>
+        <w:rFonts w:ascii="Arial" w:eastAsia="Arial" w:hAnsi="Arial" w:cs="Arial"/>
+        <w:strike w:val="0"/>
+        <w:dstrike w:val="0"/>
+        <w:u w:val="none"/>
+        <w:effect w:val="none"/>
+      </w:rPr>
+    </w:lvl>
+    <w:lvl w:ilvl="2">
+      <w:start w:val="1"/>
+      <w:numFmt w:val="bullet"/>
+      <w:lvlText w:val="■"/>
+      <w:lvlJc w:val="left"/>
+      <w:pPr>
+        <w:ind w:left="3600" w:firstLine="6840"/>
+      </w:pPr>
+      <w:rPr>
+        <w:rFonts w:ascii="Arial" w:eastAsia="Arial" w:hAnsi="Arial" w:cs="Arial"/>
+        <w:strike w:val="0"/>
+        <w:dstrike w:val="0"/>
+        <w:u w:val="none"/>
+        <w:effect w:val="none"/>
+      </w:rPr>
+    </w:lvl>
+    <w:lvl w:ilvl="3">
+      <w:start w:val="1"/>
+      <w:numFmt w:val="bullet"/>
+      <w:lvlText w:val="●"/>
+      <w:lvlJc w:val="left"/>
+      <w:pPr>
+        <w:ind w:left="4320" w:firstLine="8280"/>
+      </w:pPr>
+      <w:rPr>
+        <w:rFonts w:ascii="Arial" w:eastAsia="Arial" w:hAnsi="Arial" w:cs="Arial"/>
+        <w:strike w:val="0"/>
+        <w:dstrike w:val="0"/>
+        <w:u w:val="none"/>
+        <w:effect w:val="none"/>
+      </w:rPr>
+    </w:lvl>
+    <w:lvl w:ilvl="4">
+      <w:start w:val="1"/>
+      <w:numFmt w:val="bullet"/>
+      <w:lvlText w:val="○"/>
+      <w:lvlJc w:val="left"/>
+      <w:pPr>
+        <w:ind w:left="5040" w:firstLine="9720"/>
+      </w:pPr>
+      <w:rPr>
+        <w:rFonts w:ascii="Arial" w:eastAsia="Arial" w:hAnsi="Arial" w:cs="Arial"/>
+        <w:strike w:val="0"/>
+        <w:dstrike w:val="0"/>
+        <w:u w:val="none"/>
+        <w:effect w:val="none"/>
+      </w:rPr>
+    </w:lvl>
+    <w:lvl w:ilvl="5">
+      <w:start w:val="1"/>
+      <w:numFmt w:val="bullet"/>
+      <w:lvlText w:val="■"/>
+      <w:lvlJc w:val="left"/>
+      <w:pPr>
+        <w:ind w:left="5760" w:firstLine="11160"/>
+      </w:pPr>
+      <w:rPr>
+        <w:rFonts w:ascii="Arial" w:eastAsia="Arial" w:hAnsi="Arial" w:cs="Arial"/>
+        <w:strike w:val="0"/>
+        <w:dstrike w:val="0"/>
+        <w:u w:val="none"/>
+        <w:effect w:val="none"/>
+      </w:rPr>
+    </w:lvl>
+    <w:lvl w:ilvl="6">
+      <w:start w:val="1"/>
+      <w:numFmt w:val="bullet"/>
+      <w:lvlText w:val="●"/>
+      <w:lvlJc w:val="left"/>
+      <w:pPr>
+        <w:ind w:left="6480" w:firstLine="12600"/>
+      </w:pPr>
+      <w:rPr>
+        <w:rFonts w:ascii="Arial" w:eastAsia="Arial" w:hAnsi="Arial" w:cs="Arial"/>
+        <w:strike w:val="0"/>
+        <w:dstrike w:val="0"/>
+        <w:u w:val="none"/>
+        <w:effect w:val="none"/>
+      </w:rPr>
+    </w:lvl>
+    <w:lvl w:ilvl="7">
+      <w:start w:val="1"/>
+      <w:numFmt w:val="bullet"/>
+      <w:lvlText w:val="○"/>
+      <w:lvlJc w:val="left"/>
+      <w:pPr>
+        <w:ind w:left="7200" w:firstLine="14040"/>
+      </w:pPr>
+      <w:rPr>
+        <w:rFonts w:ascii="Arial" w:eastAsia="Arial" w:hAnsi="Arial" w:cs="Arial"/>
+        <w:strike w:val="0"/>
+        <w:dstrike w:val="0"/>
+        <w:u w:val="none"/>
+        <w:effect w:val="none"/>
+      </w:rPr>
+    </w:lvl>
+    <w:lvl w:ilvl="8">
+      <w:start w:val="1"/>
+      <w:numFmt w:val="bullet"/>
+      <w:lvlText w:val="■"/>
+      <w:lvlJc w:val="left"/>
+      <w:pPr>
+        <w:ind w:left="7920" w:firstLine="15480"/>
+      </w:pPr>
+      <w:rPr>
+        <w:rFonts w:ascii="Arial" w:eastAsia="Arial" w:hAnsi="Arial" w:cs="Arial"/>
+        <w:strike w:val="0"/>
+        <w:dstrike w:val="0"/>
+        <w:u w:val="none"/>
+        <w:effect w:val="none"/>
+      </w:rPr>
+    </w:lvl>
+  </w:abstractNum>
+  <w:abstractNum w:abstractNumId="9" w15:restartNumberingAfterBreak="0">
     <w:nsid w:val="58E77063"/>
     <w:multiLevelType w:val="multilevel"/>
     <w:tmpl w:val="BFC8F1A6"/>
@@ -5482,7 +6052,7 @@
       </w:rPr>
     </w:lvl>
   </w:abstractNum>
-  <w:abstractNum w:abstractNumId="8" w15:restartNumberingAfterBreak="0">
+  <w:abstractNum w:abstractNumId="10" w15:restartNumberingAfterBreak="0">
     <w:nsid w:val="62867AC2"/>
     <w:multiLevelType w:val="multilevel"/>
     <w:tmpl w:val="7EE45866"/>
@@ -5572,7 +6142,7 @@
       </w:pPr>
     </w:lvl>
   </w:abstractNum>
-  <w:abstractNum w:abstractNumId="9" w15:restartNumberingAfterBreak="0">
+  <w:abstractNum w:abstractNumId="11" w15:restartNumberingAfterBreak="0">
     <w:nsid w:val="67D2437E"/>
     <w:multiLevelType w:val="multilevel"/>
     <w:tmpl w:val="BD060FDE"/>
@@ -5662,34 +6232,58 @@
     </w:lvl>
   </w:abstractNum>
   <w:num w:numId="1">
+    <w:abstractNumId w:val="6"/>
+  </w:num>
+  <w:num w:numId="2">
+    <w:abstractNumId w:val="7"/>
+  </w:num>
+  <w:num w:numId="3">
+    <w:abstractNumId w:val="9"/>
+  </w:num>
+  <w:num w:numId="4">
+    <w:abstractNumId w:val="2"/>
+  </w:num>
+  <w:num w:numId="5">
+    <w:abstractNumId w:val="1"/>
+  </w:num>
+  <w:num w:numId="6">
+    <w:abstractNumId w:val="10"/>
+  </w:num>
+  <w:num w:numId="7">
+    <w:abstractNumId w:val="4"/>
+  </w:num>
+  <w:num w:numId="8">
     <w:abstractNumId w:val="5"/>
   </w:num>
-  <w:num w:numId="2">
-    <w:abstractNumId w:val="6"/>
+  <w:num w:numId="9">
+    <w:abstractNumId w:val="11"/>
   </w:num>
-  <w:num w:numId="3">
-    <w:abstractNumId w:val="7"/>
-  </w:num>
-  <w:num w:numId="4">
-    <w:abstractNumId w:val="1"/>
-  </w:num>
-  <w:num w:numId="5">
-    <w:abstractNumId w:val="0"/>
-  </w:num>
-  <w:num w:numId="6">
-    <w:abstractNumId w:val="8"/>
-  </w:num>
-  <w:num w:numId="7">
+  <w:num w:numId="10">
     <w:abstractNumId w:val="3"/>
   </w:num>
-  <w:num w:numId="8">
-    <w:abstractNumId w:val="4"/>
+  <w:num w:numId="11">
+    <w:abstractNumId w:val="8"/>
+    <w:lvlOverride w:ilvl="0"/>
+    <w:lvlOverride w:ilvl="1"/>
+    <w:lvlOverride w:ilvl="2"/>
+    <w:lvlOverride w:ilvl="3"/>
+    <w:lvlOverride w:ilvl="4"/>
+    <w:lvlOverride w:ilvl="5"/>
+    <w:lvlOverride w:ilvl="6"/>
+    <w:lvlOverride w:ilvl="7"/>
+    <w:lvlOverride w:ilvl="8"/>
   </w:num>
-  <w:num w:numId="9">
-    <w:abstractNumId w:val="9"/>
-  </w:num>
-  <w:num w:numId="10">
-    <w:abstractNumId w:val="2"/>
+  <w:num w:numId="12">
+    <w:abstractNumId w:val="0"/>
+    <w:lvlOverride w:ilvl="0"/>
+    <w:lvlOverride w:ilvl="1"/>
+    <w:lvlOverride w:ilvl="2"/>
+    <w:lvlOverride w:ilvl="3"/>
+    <w:lvlOverride w:ilvl="4"/>
+    <w:lvlOverride w:ilvl="5"/>
+    <w:lvlOverride w:ilvl="6"/>
+    <w:lvlOverride w:ilvl="7"/>
+    <w:lvlOverride w:ilvl="8"/>
   </w:num>
 </w:numbering>
 </file>
@@ -6772,7 +7366,7 @@
 </file>
 
 <file path=customXml/itemProps1.xml><?xml version="1.0" encoding="utf-8"?>
-<ds:datastoreItem xmlns:ds="http://schemas.openxmlformats.org/officeDocument/2006/customXml" ds:itemID="{04B13A8B-C4AF-441D-9AD1-E15553521484}">
+<ds:datastoreItem xmlns:ds="http://schemas.openxmlformats.org/officeDocument/2006/customXml" ds:itemID="{D1B80FCE-AB6E-45B9-925E-85F943C38B26}">
   <ds:schemaRefs>
     <ds:schemaRef ds:uri="http://schemas.openxmlformats.org/officeDocument/2006/bibliography"/>
   </ds:schemaRefs>

</xml_diff>

<commit_message>
Adición del punto 2.1 Organización
</commit_message>
<xml_diff>
--- a/Documentos/PGC.docx
+++ b/Documentos/PGC.docx
@@ -1,6 +1,6 @@
 
 <file path=word/document.xml><?xml version="1.0" encoding="utf-8"?>
-<w:document xmlns:wpc="http://schemas.microsoft.com/office/word/2010/wordprocessingCanvas" xmlns:cx="http://schemas.microsoft.com/office/drawing/2014/chartex" xmlns:cx1="http://schemas.microsoft.com/office/drawing/2015/9/8/chartex" xmlns:mc="http://schemas.openxmlformats.org/markup-compatibility/2006" xmlns:o="urn:schemas-microsoft-com:office:office" xmlns:r="http://schemas.openxmlformats.org/officeDocument/2006/relationships" xmlns:m="http://schemas.openxmlformats.org/officeDocument/2006/math" xmlns:v="urn:schemas-microsoft-com:vml" xmlns:wp14="http://schemas.microsoft.com/office/word/2010/wordprocessingDrawing" xmlns:wp="http://schemas.openxmlformats.org/drawingml/2006/wordprocessingDrawing" xmlns:w10="urn:schemas-microsoft-com:office:word" xmlns:w="http://schemas.openxmlformats.org/wordprocessingml/2006/main" xmlns:w14="http://schemas.microsoft.com/office/word/2010/wordml" xmlns:w15="http://schemas.microsoft.com/office/word/2012/wordml" xmlns:w16se="http://schemas.microsoft.com/office/word/2015/wordml/symex" xmlns:wpg="http://schemas.microsoft.com/office/word/2010/wordprocessingGroup" xmlns:wpi="http://schemas.microsoft.com/office/word/2010/wordprocessingInk" xmlns:wne="http://schemas.microsoft.com/office/word/2006/wordml" xmlns:wps="http://schemas.microsoft.com/office/word/2010/wordprocessingShape" mc:Ignorable="w14 w15 w16se wp14">
+<w:document xmlns:wpc="http://schemas.microsoft.com/office/word/2010/wordprocessingCanvas" xmlns:mo="http://schemas.microsoft.com/office/mac/office/2008/main" xmlns:mc="http://schemas.openxmlformats.org/markup-compatibility/2006" xmlns:mv="urn:schemas-microsoft-com:mac:vml" xmlns:o="urn:schemas-microsoft-com:office:office" xmlns:r="http://schemas.openxmlformats.org/officeDocument/2006/relationships" xmlns:m="http://schemas.openxmlformats.org/officeDocument/2006/math" xmlns:v="urn:schemas-microsoft-com:vml" xmlns:wp14="http://schemas.microsoft.com/office/word/2010/wordprocessingDrawing" xmlns:wp="http://schemas.openxmlformats.org/drawingml/2006/wordprocessingDrawing" xmlns:w10="urn:schemas-microsoft-com:office:word" xmlns:w="http://schemas.openxmlformats.org/wordprocessingml/2006/main" xmlns:w14="http://schemas.microsoft.com/office/word/2010/wordml" xmlns:w15="http://schemas.microsoft.com/office/word/2012/wordml" xmlns:wpg="http://schemas.microsoft.com/office/word/2010/wordprocessingGroup" xmlns:wpi="http://schemas.microsoft.com/office/word/2010/wordprocessingInk" xmlns:wne="http://schemas.microsoft.com/office/word/2006/wordml" xmlns:wps="http://schemas.microsoft.com/office/word/2010/wordprocessingShape" mc:Ignorable="w14 w15 wp14">
   <w:body>
     <w:tbl>
       <w:tblPr>
@@ -127,10 +127,10 @@
             <w:r>
               <w:rPr>
                 <w:noProof/>
-                <w:lang w:val="es-PE"/>
+                <w:lang w:val="es-ES_tradnl" w:eastAsia="es-ES_tradnl"/>
               </w:rPr>
               <w:drawing>
-                <wp:anchor distT="0" distB="0" distL="114300" distR="114300" simplePos="0" relativeHeight="251658240" behindDoc="0" locked="0" layoutInCell="1" hidden="0" allowOverlap="1">
+                <wp:anchor distT="0" distB="0" distL="114300" distR="114300" simplePos="0" relativeHeight="251658240" behindDoc="0" locked="0" layoutInCell="1" hidden="0" allowOverlap="1" wp14:anchorId="459C2F82" wp14:editId="13D7605A">
                   <wp:simplePos x="0" y="0"/>
                   <wp:positionH relativeFrom="margin">
                     <wp:posOffset>1599685</wp:posOffset>
@@ -1877,9 +1877,7 @@
         </w:rPr>
       </w:pPr>
       <w:bookmarkStart w:id="0" w:name="_gjdgxs" w:colFirst="0" w:colLast="0"/>
-      <w:bookmarkStart w:id="1" w:name="_GoBack"/>
       <w:bookmarkEnd w:id="0"/>
-      <w:bookmarkEnd w:id="1"/>
     </w:p>
     <w:p>
       <w:pPr>
@@ -3183,12 +3181,12 @@
         <w:ind w:left="0"/>
         <w:jc w:val="both"/>
       </w:pPr>
-      <w:bookmarkStart w:id="2" w:name="_Toc512553721"/>
+      <w:bookmarkStart w:id="1" w:name="_Toc512553721"/>
       <w:r>
         <w:lastRenderedPageBreak/>
         <w:t>Introducción</w:t>
       </w:r>
-      <w:bookmarkEnd w:id="2"/>
+      <w:bookmarkEnd w:id="1"/>
     </w:p>
     <w:p>
       <w:pPr>
@@ -3406,14 +3404,14 @@
         </w:numPr>
         <w:jc w:val="both"/>
       </w:pPr>
-      <w:bookmarkStart w:id="3" w:name="_Toc512553722"/>
+      <w:bookmarkStart w:id="2" w:name="_Toc512553722"/>
       <w:r>
         <w:t>Propósito</w:t>
       </w:r>
       <w:r>
         <w:t xml:space="preserve"> del documento</w:t>
       </w:r>
-      <w:bookmarkEnd w:id="3"/>
+      <w:bookmarkEnd w:id="2"/>
     </w:p>
     <w:p/>
     <w:p>
@@ -3598,11 +3596,11 @@
         </w:numPr>
         <w:jc w:val="both"/>
       </w:pPr>
-      <w:bookmarkStart w:id="4" w:name="_Toc512553723"/>
+      <w:bookmarkStart w:id="3" w:name="_Toc512553723"/>
       <w:r>
         <w:t>Alcance</w:t>
       </w:r>
-      <w:bookmarkEnd w:id="4"/>
+      <w:bookmarkEnd w:id="3"/>
     </w:p>
     <w:p/>
     <w:p>
@@ -3782,12 +3780,12 @@
         </w:numPr>
         <w:jc w:val="both"/>
       </w:pPr>
-      <w:bookmarkStart w:id="5" w:name="_Toc512553724"/>
+      <w:bookmarkStart w:id="4" w:name="_Toc512553724"/>
       <w:r>
         <w:lastRenderedPageBreak/>
         <w:t>Definiciones</w:t>
       </w:r>
-      <w:bookmarkEnd w:id="5"/>
+      <w:bookmarkEnd w:id="4"/>
     </w:p>
     <w:p/>
     <w:p>
@@ -4050,14 +4048,14 @@
         <w:ind w:left="1843"/>
         <w:jc w:val="both"/>
       </w:pPr>
-      <w:bookmarkStart w:id="6" w:name="_Toc512553725"/>
+      <w:bookmarkStart w:id="5" w:name="_Toc512553725"/>
       <w:r>
         <w:t>Abreviatura</w:t>
       </w:r>
       <w:r>
         <w:t>s</w:t>
       </w:r>
-      <w:bookmarkEnd w:id="6"/>
+      <w:bookmarkEnd w:id="5"/>
     </w:p>
     <w:p/>
     <w:p>
@@ -4372,11 +4370,11 @@
         </w:numPr>
         <w:jc w:val="both"/>
       </w:pPr>
-      <w:bookmarkStart w:id="7" w:name="_Toc512553726"/>
+      <w:bookmarkStart w:id="6" w:name="_Toc512553726"/>
       <w:r>
         <w:t>Referencias</w:t>
       </w:r>
-      <w:bookmarkEnd w:id="7"/>
+      <w:bookmarkEnd w:id="6"/>
     </w:p>
     <w:p/>
     <w:p>
@@ -4389,19 +4387,33 @@
         <w:rPr>
           <w:lang w:val="en-US"/>
         </w:rPr>
-        <w:t>[1] ANSI/IEEE Std 828-1983, IEEE Standard for Software Configuration Management Plans</w:t>
-      </w:r>
-    </w:p>
-    <w:p>
-      <w:pPr>
+        <w:t xml:space="preserve">[1] ANSI/IEEE </w:t>
+      </w:r>
+      <w:proofErr w:type="spellStart"/>
+      <w:r>
         <w:rPr>
           <w:lang w:val="en-US"/>
         </w:rPr>
-      </w:pPr>
+        <w:t>Std</w:t>
+      </w:r>
+      <w:proofErr w:type="spellEnd"/>
       <w:r>
         <w:rPr>
           <w:lang w:val="en-US"/>
         </w:rPr>
+        <w:t xml:space="preserve"> 828-1983, IEEE Standard for Software Configuration Management Plans</w:t>
+      </w:r>
+    </w:p>
+    <w:p>
+      <w:pPr>
+        <w:rPr>
+          <w:lang w:val="en-US"/>
+        </w:rPr>
+      </w:pPr>
+      <w:r>
+        <w:rPr>
+          <w:lang w:val="en-US"/>
+        </w:rPr>
         <w:t>[</w:t>
       </w:r>
       <w:r>
@@ -4414,7 +4426,21 @@
         <w:rPr>
           <w:lang w:val="en-US"/>
         </w:rPr>
-        <w:t xml:space="preserve">] ANSI/IEEE Std </w:t>
+        <w:t xml:space="preserve">] ANSI/IEEE </w:t>
+      </w:r>
+      <w:proofErr w:type="spellStart"/>
+      <w:r>
+        <w:rPr>
+          <w:lang w:val="en-US"/>
+        </w:rPr>
+        <w:t>Std</w:t>
+      </w:r>
+      <w:proofErr w:type="spellEnd"/>
+      <w:r>
+        <w:rPr>
+          <w:lang w:val="en-US"/>
+        </w:rPr>
+        <w:t xml:space="preserve"> </w:t>
       </w:r>
       <w:r>
         <w:rPr>
@@ -4456,12 +4482,12 @@
         <w:ind w:left="0"/>
         <w:jc w:val="both"/>
       </w:pPr>
-      <w:bookmarkStart w:id="8" w:name="_Toc512553727"/>
+      <w:bookmarkStart w:id="7" w:name="_Toc512553727"/>
       <w:r>
         <w:lastRenderedPageBreak/>
         <w:t>Gestión de la Configuración de Software</w:t>
       </w:r>
-      <w:bookmarkEnd w:id="8"/>
+      <w:bookmarkEnd w:id="7"/>
     </w:p>
     <w:p>
       <w:pPr>
@@ -4472,13 +4498,1010 @@
         </w:numPr>
         <w:jc w:val="both"/>
       </w:pPr>
-      <w:bookmarkStart w:id="9" w:name="_Toc512553728"/>
+      <w:bookmarkStart w:id="8" w:name="_Toc512553728"/>
       <w:r>
         <w:t>Organización</w:t>
       </w:r>
+      <w:bookmarkEnd w:id="8"/>
+    </w:p>
+    <w:p>
+      <w:pPr>
+        <w:pStyle w:val="NormalWeb"/>
+        <w:spacing w:before="0" w:beforeAutospacing="0" w:after="0" w:afterAutospacing="0"/>
+        <w:ind w:left="1080"/>
+      </w:pPr>
+      <w:r>
+        <w:br/>
+      </w:r>
+      <w:r>
+        <w:rPr>
+          <w:rFonts w:ascii="Arial" w:hAnsi="Arial" w:cs="Arial"/>
+          <w:color w:val="000000"/>
+          <w:sz w:val="22"/>
+          <w:szCs w:val="22"/>
+        </w:rPr>
+        <w:t>Para obtener un trabajo alineado y que pueda cubrir las expectativas de nuestros clientes, tomando en cuenta la prevención de confusiones acerca de quién va a realizar las tareas de SCM, en la siguiente tabla (tabla 1) se trata de representar la relación que existe con las actividades de la SCM con los roles del proyecto.</w:t>
+      </w:r>
+    </w:p>
+    <w:p>
+      <w:pPr>
+        <w:pBdr>
+          <w:top w:val="none" w:sz="0" w:space="0" w:color="auto"/>
+          <w:left w:val="none" w:sz="0" w:space="0" w:color="auto"/>
+          <w:bottom w:val="none" w:sz="0" w:space="0" w:color="auto"/>
+          <w:right w:val="none" w:sz="0" w:space="0" w:color="auto"/>
+          <w:between w:val="none" w:sz="0" w:space="0" w:color="auto"/>
+        </w:pBdr>
+        <w:spacing w:after="0" w:line="240" w:lineRule="auto"/>
+        <w:rPr>
+          <w:rFonts w:ascii="Times New Roman" w:eastAsia="Times New Roman" w:hAnsi="Times New Roman" w:cs="Times New Roman"/>
+          <w:color w:val="auto"/>
+          <w:sz w:val="24"/>
+          <w:szCs w:val="24"/>
+          <w:lang w:val="es-ES_tradnl" w:eastAsia="es-ES_tradnl"/>
+        </w:rPr>
+      </w:pPr>
+    </w:p>
+    <w:p>
+      <w:pPr>
+        <w:pBdr>
+          <w:top w:val="none" w:sz="0" w:space="0" w:color="auto"/>
+          <w:left w:val="none" w:sz="0" w:space="0" w:color="auto"/>
+          <w:bottom w:val="none" w:sz="0" w:space="0" w:color="auto"/>
+          <w:right w:val="none" w:sz="0" w:space="0" w:color="auto"/>
+          <w:between w:val="none" w:sz="0" w:space="0" w:color="auto"/>
+        </w:pBdr>
+        <w:spacing w:after="0" w:line="240" w:lineRule="auto"/>
+        <w:jc w:val="center"/>
+        <w:rPr>
+          <w:rFonts w:ascii="Arial" w:hAnsi="Arial" w:cs="Arial"/>
+          <w:i/>
+          <w:iCs/>
+          <w:lang w:val="es-ES_tradnl" w:eastAsia="es-ES_tradnl"/>
+        </w:rPr>
+      </w:pPr>
+    </w:p>
+    <w:p>
+      <w:pPr>
+        <w:pBdr>
+          <w:top w:val="none" w:sz="0" w:space="0" w:color="auto"/>
+          <w:left w:val="none" w:sz="0" w:space="0" w:color="auto"/>
+          <w:bottom w:val="none" w:sz="0" w:space="0" w:color="auto"/>
+          <w:right w:val="none" w:sz="0" w:space="0" w:color="auto"/>
+          <w:between w:val="none" w:sz="0" w:space="0" w:color="auto"/>
+        </w:pBdr>
+        <w:spacing w:after="0" w:line="240" w:lineRule="auto"/>
+        <w:jc w:val="center"/>
+        <w:rPr>
+          <w:rFonts w:ascii="Times New Roman" w:hAnsi="Times New Roman" w:cs="Times New Roman"/>
+          <w:color w:val="auto"/>
+          <w:sz w:val="24"/>
+          <w:szCs w:val="24"/>
+          <w:lang w:val="es-ES_tradnl" w:eastAsia="es-ES_tradnl"/>
+        </w:rPr>
+      </w:pPr>
+      <w:r>
+        <w:rPr>
+          <w:rFonts w:ascii="Arial" w:hAnsi="Arial" w:cs="Arial"/>
+          <w:i/>
+          <w:iCs/>
+          <w:lang w:val="es-ES_tradnl" w:eastAsia="es-ES_tradnl"/>
+        </w:rPr>
+        <w:t>Gestión de la Configuración relacionado con el modelo seleccionado</w:t>
+      </w:r>
+    </w:p>
+    <w:p>
+      <w:pPr>
+        <w:pBdr>
+          <w:top w:val="single" w:sz="8" w:space="2" w:color="000000"/>
+          <w:left w:val="single" w:sz="8" w:space="2" w:color="000000"/>
+          <w:bottom w:val="single" w:sz="8" w:space="2" w:color="000000"/>
+          <w:right w:val="single" w:sz="8" w:space="2" w:color="000000"/>
+          <w:between w:val="none" w:sz="0" w:space="0" w:color="auto"/>
+        </w:pBdr>
+        <w:spacing w:after="0" w:line="240" w:lineRule="auto"/>
+        <w:rPr>
+          <w:rFonts w:ascii="Times New Roman" w:hAnsi="Times New Roman" w:cs="Times New Roman"/>
+          <w:color w:val="auto"/>
+          <w:sz w:val="24"/>
+          <w:szCs w:val="24"/>
+          <w:lang w:val="es-ES_tradnl" w:eastAsia="es-ES_tradnl"/>
+        </w:rPr>
+      </w:pPr>
+      <w:r>
+        <w:rPr>
+          <w:rFonts w:ascii="Arial" w:hAnsi="Arial" w:cs="Arial"/>
+          <w:noProof/>
+          <w:lang w:val="es-ES_tradnl" w:eastAsia="es-ES_tradnl"/>
+        </w:rPr>
+        <w:drawing>
+          <wp:inline distT="0" distB="0" distL="0" distR="0" wp14:anchorId="4898132B" wp14:editId="0D24347D">
+            <wp:extent cx="5645150" cy="2695575"/>
+            <wp:effectExtent l="0" t="0" r="0" b="0"/>
+            <wp:docPr id="1" name="Imagen 1" descr="https://lh4.googleusercontent.com/GwbGYolfq5l68LAmSlGBwwAJC8-H_Zc5IiXtmqETFq20sxKxchTa0MaEvJ156hU2uxJ-LYZQ56uY2xfbUlmR1yC532sxr9rpfNwc250GDzn_6kFBLboNx-6opUZcyt3uOClJYEHX"/>
+            <wp:cNvGraphicFramePr>
+              <a:graphicFrameLocks xmlns:a="http://schemas.openxmlformats.org/drawingml/2006/main" noChangeAspect="1"/>
+            </wp:cNvGraphicFramePr>
+            <a:graphic xmlns:a="http://schemas.openxmlformats.org/drawingml/2006/main">
+              <a:graphicData uri="http://schemas.openxmlformats.org/drawingml/2006/picture">
+                <pic:pic xmlns:pic="http://schemas.openxmlformats.org/drawingml/2006/picture">
+                  <pic:nvPicPr>
+                    <pic:cNvPr id="0" name="Picture 1" descr="https://lh4.googleusercontent.com/GwbGYolfq5l68LAmSlGBwwAJC8-H_Zc5IiXtmqETFq20sxKxchTa0MaEvJ156hU2uxJ-LYZQ56uY2xfbUlmR1yC532sxr9rpfNwc250GDzn_6kFBLboNx-6opUZcyt3uOClJYEHX"/>
+                    <pic:cNvPicPr>
+                      <a:picLocks noChangeAspect="1" noChangeArrowheads="1"/>
+                    </pic:cNvPicPr>
+                  </pic:nvPicPr>
+                  <pic:blipFill>
+                    <a:blip r:embed="rId9">
+                      <a:extLst>
+                        <a:ext uri="{28A0092B-C50C-407E-A947-70E740481C1C}">
+                          <a14:useLocalDpi xmlns:a14="http://schemas.microsoft.com/office/drawing/2010/main" val="0"/>
+                        </a:ext>
+                      </a:extLst>
+                    </a:blip>
+                    <a:srcRect/>
+                    <a:stretch>
+                      <a:fillRect/>
+                    </a:stretch>
+                  </pic:blipFill>
+                  <pic:spPr bwMode="auto">
+                    <a:xfrm>
+                      <a:off x="0" y="0"/>
+                      <a:ext cx="5645150" cy="2695575"/>
+                    </a:xfrm>
+                    <a:prstGeom prst="rect">
+                      <a:avLst/>
+                    </a:prstGeom>
+                    <a:noFill/>
+                    <a:ln>
+                      <a:noFill/>
+                    </a:ln>
+                  </pic:spPr>
+                </pic:pic>
+              </a:graphicData>
+            </a:graphic>
+          </wp:inline>
+        </w:drawing>
+      </w:r>
+    </w:p>
+    <w:p>
+      <w:pPr>
+        <w:pBdr>
+          <w:top w:val="none" w:sz="0" w:space="0" w:color="auto"/>
+          <w:left w:val="none" w:sz="0" w:space="0" w:color="auto"/>
+          <w:bottom w:val="none" w:sz="0" w:space="0" w:color="auto"/>
+          <w:right w:val="none" w:sz="0" w:space="0" w:color="auto"/>
+          <w:between w:val="none" w:sz="0" w:space="0" w:color="auto"/>
+        </w:pBdr>
+        <w:spacing w:after="0" w:line="240" w:lineRule="auto"/>
+        <w:rPr>
+          <w:rFonts w:ascii="Times New Roman" w:eastAsia="Times New Roman" w:hAnsi="Times New Roman" w:cs="Times New Roman"/>
+          <w:color w:val="auto"/>
+          <w:sz w:val="24"/>
+          <w:szCs w:val="24"/>
+          <w:lang w:val="es-ES_tradnl" w:eastAsia="es-ES_tradnl"/>
+        </w:rPr>
+      </w:pPr>
+    </w:p>
+    <w:p>
+      <w:pPr>
+        <w:pBdr>
+          <w:top w:val="none" w:sz="0" w:space="0" w:color="auto"/>
+          <w:left w:val="none" w:sz="0" w:space="0" w:color="auto"/>
+          <w:bottom w:val="none" w:sz="0" w:space="0" w:color="auto"/>
+          <w:right w:val="none" w:sz="0" w:space="0" w:color="auto"/>
+          <w:between w:val="none" w:sz="0" w:space="0" w:color="auto"/>
+        </w:pBdr>
+        <w:spacing w:after="0" w:line="240" w:lineRule="auto"/>
+        <w:rPr>
+          <w:rFonts w:ascii="Times New Roman" w:hAnsi="Times New Roman" w:cs="Times New Roman"/>
+          <w:color w:val="auto"/>
+          <w:sz w:val="24"/>
+          <w:szCs w:val="24"/>
+          <w:lang w:val="es-ES_tradnl" w:eastAsia="es-ES_tradnl"/>
+        </w:rPr>
+      </w:pPr>
+      <w:r>
+        <w:rPr>
+          <w:rFonts w:ascii="Arial" w:hAnsi="Arial" w:cs="Arial"/>
+          <w:lang w:val="es-ES_tradnl" w:eastAsia="es-ES_tradnl"/>
+        </w:rPr>
+        <w:tab/>
+      </w:r>
+      <w:r>
+        <w:rPr>
+          <w:rFonts w:ascii="Arial" w:hAnsi="Arial" w:cs="Arial"/>
+          <w:lang w:val="es-ES_tradnl" w:eastAsia="es-ES_tradnl"/>
+        </w:rPr>
+        <w:tab/>
+      </w:r>
+      <w:r>
+        <w:rPr>
+          <w:rFonts w:ascii="Arial" w:hAnsi="Arial" w:cs="Arial"/>
+          <w:lang w:val="es-ES_tradnl" w:eastAsia="es-ES_tradnl"/>
+        </w:rPr>
+        <w:tab/>
+      </w:r>
+      <w:r>
+        <w:rPr>
+          <w:rFonts w:ascii="Arial" w:hAnsi="Arial" w:cs="Arial"/>
+          <w:lang w:val="es-ES_tradnl" w:eastAsia="es-ES_tradnl"/>
+        </w:rPr>
+        <w:tab/>
+      </w:r>
+    </w:p>
+    <w:p>
+      <w:pPr>
+        <w:pBdr>
+          <w:top w:val="none" w:sz="0" w:space="0" w:color="auto"/>
+          <w:left w:val="none" w:sz="0" w:space="0" w:color="auto"/>
+          <w:bottom w:val="none" w:sz="0" w:space="0" w:color="auto"/>
+          <w:right w:val="none" w:sz="0" w:space="0" w:color="auto"/>
+          <w:between w:val="none" w:sz="0" w:space="0" w:color="auto"/>
+        </w:pBdr>
+        <w:spacing w:after="0" w:line="240" w:lineRule="auto"/>
+        <w:jc w:val="center"/>
+        <w:rPr>
+          <w:rFonts w:ascii="Times New Roman" w:hAnsi="Times New Roman" w:cs="Times New Roman"/>
+          <w:color w:val="auto"/>
+          <w:sz w:val="24"/>
+          <w:szCs w:val="24"/>
+          <w:lang w:val="es-ES_tradnl" w:eastAsia="es-ES_tradnl"/>
+        </w:rPr>
+      </w:pPr>
+      <w:bookmarkStart w:id="9" w:name="_GoBack"/>
       <w:bookmarkEnd w:id="9"/>
-    </w:p>
-    <w:p/>
+      <w:r>
+        <w:rPr>
+          <w:rFonts w:ascii="Arial" w:hAnsi="Arial" w:cs="Arial"/>
+          <w:i/>
+          <w:iCs/>
+          <w:lang w:val="es-ES_tradnl" w:eastAsia="es-ES_tradnl"/>
+        </w:rPr>
+        <w:t>Tabla 1. Relación entre las actividades de la SCM y los roles responsables.</w:t>
+      </w:r>
+    </w:p>
+    <w:tbl>
+      <w:tblPr>
+        <w:tblW w:w="9026" w:type="dxa"/>
+        <w:tblCellMar>
+          <w:top w:w="15" w:type="dxa"/>
+          <w:left w:w="15" w:type="dxa"/>
+          <w:bottom w:w="15" w:type="dxa"/>
+          <w:right w:w="15" w:type="dxa"/>
+        </w:tblCellMar>
+        <w:tblLook w:val="04A0" w:firstRow="1" w:lastRow="0" w:firstColumn="1" w:lastColumn="0" w:noHBand="0" w:noVBand="1"/>
+      </w:tblPr>
+      <w:tblGrid>
+        <w:gridCol w:w="6060"/>
+        <w:gridCol w:w="2966"/>
+      </w:tblGrid>
+      <w:tr>
+        <w:tc>
+          <w:tcPr>
+            <w:tcW w:w="0" w:type="auto"/>
+            <w:tcBorders>
+              <w:top w:val="single" w:sz="8" w:space="0" w:color="000000"/>
+              <w:left w:val="single" w:sz="8" w:space="0" w:color="000000"/>
+              <w:bottom w:val="single" w:sz="8" w:space="0" w:color="000000"/>
+              <w:right w:val="single" w:sz="8" w:space="0" w:color="000000"/>
+            </w:tcBorders>
+            <w:tcMar>
+              <w:top w:w="100" w:type="dxa"/>
+              <w:left w:w="100" w:type="dxa"/>
+              <w:bottom w:w="100" w:type="dxa"/>
+              <w:right w:w="100" w:type="dxa"/>
+            </w:tcMar>
+            <w:hideMark/>
+          </w:tcPr>
+          <w:p>
+            <w:pPr>
+              <w:pBdr>
+                <w:top w:val="none" w:sz="0" w:space="0" w:color="auto"/>
+                <w:left w:val="none" w:sz="0" w:space="0" w:color="auto"/>
+                <w:bottom w:val="none" w:sz="0" w:space="0" w:color="auto"/>
+                <w:right w:val="none" w:sz="0" w:space="0" w:color="auto"/>
+                <w:between w:val="none" w:sz="0" w:space="0" w:color="auto"/>
+              </w:pBdr>
+              <w:spacing w:after="0" w:line="240" w:lineRule="auto"/>
+              <w:rPr>
+                <w:rFonts w:ascii="Times New Roman" w:hAnsi="Times New Roman" w:cs="Times New Roman"/>
+                <w:color w:val="auto"/>
+                <w:sz w:val="24"/>
+                <w:szCs w:val="24"/>
+                <w:lang w:val="es-ES_tradnl" w:eastAsia="es-ES_tradnl"/>
+              </w:rPr>
+            </w:pPr>
+            <w:r>
+              <w:rPr>
+                <w:rFonts w:ascii="Arial" w:hAnsi="Arial" w:cs="Arial"/>
+                <w:lang w:val="es-ES_tradnl" w:eastAsia="es-ES_tradnl"/>
+              </w:rPr>
+              <w:t>Actividades</w:t>
+            </w:r>
+          </w:p>
+        </w:tc>
+        <w:tc>
+          <w:tcPr>
+            <w:tcW w:w="0" w:type="auto"/>
+            <w:tcBorders>
+              <w:top w:val="single" w:sz="8" w:space="0" w:color="000000"/>
+              <w:left w:val="single" w:sz="8" w:space="0" w:color="000000"/>
+              <w:bottom w:val="single" w:sz="8" w:space="0" w:color="000000"/>
+              <w:right w:val="single" w:sz="8" w:space="0" w:color="000000"/>
+            </w:tcBorders>
+            <w:tcMar>
+              <w:top w:w="100" w:type="dxa"/>
+              <w:left w:w="100" w:type="dxa"/>
+              <w:bottom w:w="100" w:type="dxa"/>
+              <w:right w:w="100" w:type="dxa"/>
+            </w:tcMar>
+            <w:hideMark/>
+          </w:tcPr>
+          <w:p>
+            <w:pPr>
+              <w:pBdr>
+                <w:top w:val="none" w:sz="0" w:space="0" w:color="auto"/>
+                <w:left w:val="none" w:sz="0" w:space="0" w:color="auto"/>
+                <w:bottom w:val="none" w:sz="0" w:space="0" w:color="auto"/>
+                <w:right w:val="none" w:sz="0" w:space="0" w:color="auto"/>
+                <w:between w:val="none" w:sz="0" w:space="0" w:color="auto"/>
+              </w:pBdr>
+              <w:spacing w:after="0" w:line="240" w:lineRule="auto"/>
+              <w:rPr>
+                <w:rFonts w:ascii="Times New Roman" w:hAnsi="Times New Roman" w:cs="Times New Roman"/>
+                <w:color w:val="auto"/>
+                <w:sz w:val="24"/>
+                <w:szCs w:val="24"/>
+                <w:lang w:val="es-ES_tradnl" w:eastAsia="es-ES_tradnl"/>
+              </w:rPr>
+            </w:pPr>
+            <w:r>
+              <w:rPr>
+                <w:rFonts w:ascii="Arial" w:hAnsi="Arial" w:cs="Arial"/>
+                <w:lang w:val="es-ES_tradnl" w:eastAsia="es-ES_tradnl"/>
+              </w:rPr>
+              <w:t>Rol Responsable</w:t>
+            </w:r>
+          </w:p>
+        </w:tc>
+      </w:tr>
+      <w:tr>
+        <w:tc>
+          <w:tcPr>
+            <w:tcW w:w="0" w:type="auto"/>
+            <w:tcBorders>
+              <w:top w:val="single" w:sz="8" w:space="0" w:color="000000"/>
+              <w:left w:val="single" w:sz="8" w:space="0" w:color="000000"/>
+              <w:bottom w:val="single" w:sz="8" w:space="0" w:color="000000"/>
+              <w:right w:val="single" w:sz="8" w:space="0" w:color="000000"/>
+            </w:tcBorders>
+            <w:tcMar>
+              <w:top w:w="100" w:type="dxa"/>
+              <w:left w:w="100" w:type="dxa"/>
+              <w:bottom w:w="100" w:type="dxa"/>
+              <w:right w:w="100" w:type="dxa"/>
+            </w:tcMar>
+            <w:hideMark/>
+          </w:tcPr>
+          <w:p>
+            <w:pPr>
+              <w:pBdr>
+                <w:top w:val="none" w:sz="0" w:space="0" w:color="auto"/>
+                <w:left w:val="none" w:sz="0" w:space="0" w:color="auto"/>
+                <w:bottom w:val="none" w:sz="0" w:space="0" w:color="auto"/>
+                <w:right w:val="none" w:sz="0" w:space="0" w:color="auto"/>
+                <w:between w:val="none" w:sz="0" w:space="0" w:color="auto"/>
+              </w:pBdr>
+              <w:spacing w:after="0" w:line="240" w:lineRule="auto"/>
+              <w:rPr>
+                <w:rFonts w:ascii="Times New Roman" w:hAnsi="Times New Roman" w:cs="Times New Roman"/>
+                <w:color w:val="auto"/>
+                <w:sz w:val="24"/>
+                <w:szCs w:val="24"/>
+                <w:lang w:val="es-ES_tradnl" w:eastAsia="es-ES_tradnl"/>
+              </w:rPr>
+            </w:pPr>
+            <w:r>
+              <w:rPr>
+                <w:rFonts w:ascii="Arial" w:hAnsi="Arial" w:cs="Arial"/>
+                <w:lang w:val="es-ES_tradnl" w:eastAsia="es-ES_tradnl"/>
+              </w:rPr>
+              <w:t>Planificar la configuración de SCM</w:t>
+            </w:r>
+          </w:p>
+        </w:tc>
+        <w:tc>
+          <w:tcPr>
+            <w:tcW w:w="0" w:type="auto"/>
+            <w:tcBorders>
+              <w:top w:val="single" w:sz="8" w:space="0" w:color="000000"/>
+              <w:left w:val="single" w:sz="8" w:space="0" w:color="000000"/>
+              <w:bottom w:val="single" w:sz="8" w:space="0" w:color="000000"/>
+              <w:right w:val="single" w:sz="8" w:space="0" w:color="000000"/>
+            </w:tcBorders>
+            <w:tcMar>
+              <w:top w:w="100" w:type="dxa"/>
+              <w:left w:w="100" w:type="dxa"/>
+              <w:bottom w:w="100" w:type="dxa"/>
+              <w:right w:w="100" w:type="dxa"/>
+            </w:tcMar>
+            <w:hideMark/>
+          </w:tcPr>
+          <w:p>
+            <w:pPr>
+              <w:pBdr>
+                <w:top w:val="none" w:sz="0" w:space="0" w:color="auto"/>
+                <w:left w:val="none" w:sz="0" w:space="0" w:color="auto"/>
+                <w:bottom w:val="none" w:sz="0" w:space="0" w:color="auto"/>
+                <w:right w:val="none" w:sz="0" w:space="0" w:color="auto"/>
+                <w:between w:val="none" w:sz="0" w:space="0" w:color="auto"/>
+              </w:pBdr>
+              <w:spacing w:after="0" w:line="240" w:lineRule="auto"/>
+              <w:rPr>
+                <w:rFonts w:ascii="Times New Roman" w:hAnsi="Times New Roman" w:cs="Times New Roman"/>
+                <w:color w:val="auto"/>
+                <w:sz w:val="24"/>
+                <w:szCs w:val="24"/>
+                <w:lang w:val="es-ES_tradnl" w:eastAsia="es-ES_tradnl"/>
+              </w:rPr>
+            </w:pPr>
+            <w:r>
+              <w:rPr>
+                <w:rFonts w:ascii="Arial" w:hAnsi="Arial" w:cs="Arial"/>
+                <w:lang w:val="es-ES_tradnl" w:eastAsia="es-ES_tradnl"/>
+              </w:rPr>
+              <w:t>SCMR</w:t>
+            </w:r>
+          </w:p>
+        </w:tc>
+      </w:tr>
+      <w:tr>
+        <w:tc>
+          <w:tcPr>
+            <w:tcW w:w="0" w:type="auto"/>
+            <w:tcBorders>
+              <w:top w:val="single" w:sz="8" w:space="0" w:color="000000"/>
+              <w:left w:val="single" w:sz="8" w:space="0" w:color="000000"/>
+              <w:bottom w:val="single" w:sz="8" w:space="0" w:color="000000"/>
+              <w:right w:val="single" w:sz="8" w:space="0" w:color="000000"/>
+            </w:tcBorders>
+            <w:tcMar>
+              <w:top w:w="100" w:type="dxa"/>
+              <w:left w:w="100" w:type="dxa"/>
+              <w:bottom w:w="100" w:type="dxa"/>
+              <w:right w:w="100" w:type="dxa"/>
+            </w:tcMar>
+            <w:hideMark/>
+          </w:tcPr>
+          <w:p>
+            <w:pPr>
+              <w:pBdr>
+                <w:top w:val="none" w:sz="0" w:space="0" w:color="auto"/>
+                <w:left w:val="none" w:sz="0" w:space="0" w:color="auto"/>
+                <w:bottom w:val="none" w:sz="0" w:space="0" w:color="auto"/>
+                <w:right w:val="none" w:sz="0" w:space="0" w:color="auto"/>
+                <w:between w:val="none" w:sz="0" w:space="0" w:color="auto"/>
+              </w:pBdr>
+              <w:spacing w:after="0" w:line="240" w:lineRule="auto"/>
+              <w:rPr>
+                <w:rFonts w:ascii="Times New Roman" w:hAnsi="Times New Roman" w:cs="Times New Roman"/>
+                <w:color w:val="auto"/>
+                <w:sz w:val="24"/>
+                <w:szCs w:val="24"/>
+                <w:lang w:val="es-ES_tradnl" w:eastAsia="es-ES_tradnl"/>
+              </w:rPr>
+            </w:pPr>
+            <w:r>
+              <w:rPr>
+                <w:rFonts w:ascii="Arial" w:hAnsi="Arial" w:cs="Arial"/>
+                <w:lang w:val="es-ES_tradnl" w:eastAsia="es-ES_tradnl"/>
+              </w:rPr>
+              <w:t>Definición de la Línea del proyecto</w:t>
+            </w:r>
+          </w:p>
+        </w:tc>
+        <w:tc>
+          <w:tcPr>
+            <w:tcW w:w="0" w:type="auto"/>
+            <w:tcBorders>
+              <w:top w:val="single" w:sz="8" w:space="0" w:color="000000"/>
+              <w:left w:val="single" w:sz="8" w:space="0" w:color="000000"/>
+              <w:bottom w:val="single" w:sz="8" w:space="0" w:color="000000"/>
+              <w:right w:val="single" w:sz="8" w:space="0" w:color="000000"/>
+            </w:tcBorders>
+            <w:tcMar>
+              <w:top w:w="100" w:type="dxa"/>
+              <w:left w:w="100" w:type="dxa"/>
+              <w:bottom w:w="100" w:type="dxa"/>
+              <w:right w:w="100" w:type="dxa"/>
+            </w:tcMar>
+            <w:hideMark/>
+          </w:tcPr>
+          <w:p>
+            <w:pPr>
+              <w:pBdr>
+                <w:top w:val="none" w:sz="0" w:space="0" w:color="auto"/>
+                <w:left w:val="none" w:sz="0" w:space="0" w:color="auto"/>
+                <w:bottom w:val="none" w:sz="0" w:space="0" w:color="auto"/>
+                <w:right w:val="none" w:sz="0" w:space="0" w:color="auto"/>
+                <w:between w:val="none" w:sz="0" w:space="0" w:color="auto"/>
+              </w:pBdr>
+              <w:spacing w:after="0" w:line="240" w:lineRule="auto"/>
+              <w:rPr>
+                <w:rFonts w:ascii="Times New Roman" w:hAnsi="Times New Roman" w:cs="Times New Roman"/>
+                <w:color w:val="auto"/>
+                <w:sz w:val="24"/>
+                <w:szCs w:val="24"/>
+                <w:lang w:val="es-ES_tradnl" w:eastAsia="es-ES_tradnl"/>
+              </w:rPr>
+            </w:pPr>
+            <w:r>
+              <w:rPr>
+                <w:rFonts w:ascii="Arial" w:hAnsi="Arial" w:cs="Arial"/>
+                <w:lang w:val="es-ES_tradnl" w:eastAsia="es-ES_tradnl"/>
+              </w:rPr>
+              <w:t>SCMR</w:t>
+            </w:r>
+          </w:p>
+        </w:tc>
+      </w:tr>
+      <w:tr>
+        <w:tc>
+          <w:tcPr>
+            <w:tcW w:w="0" w:type="auto"/>
+            <w:tcBorders>
+              <w:top w:val="single" w:sz="8" w:space="0" w:color="000000"/>
+              <w:left w:val="single" w:sz="8" w:space="0" w:color="000000"/>
+              <w:bottom w:val="single" w:sz="8" w:space="0" w:color="000000"/>
+              <w:right w:val="single" w:sz="8" w:space="0" w:color="000000"/>
+            </w:tcBorders>
+            <w:tcMar>
+              <w:top w:w="100" w:type="dxa"/>
+              <w:left w:w="100" w:type="dxa"/>
+              <w:bottom w:w="100" w:type="dxa"/>
+              <w:right w:w="100" w:type="dxa"/>
+            </w:tcMar>
+            <w:hideMark/>
+          </w:tcPr>
+          <w:p>
+            <w:pPr>
+              <w:pBdr>
+                <w:top w:val="none" w:sz="0" w:space="0" w:color="auto"/>
+                <w:left w:val="none" w:sz="0" w:space="0" w:color="auto"/>
+                <w:bottom w:val="none" w:sz="0" w:space="0" w:color="auto"/>
+                <w:right w:val="none" w:sz="0" w:space="0" w:color="auto"/>
+                <w:between w:val="none" w:sz="0" w:space="0" w:color="auto"/>
+              </w:pBdr>
+              <w:spacing w:after="0" w:line="240" w:lineRule="auto"/>
+              <w:rPr>
+                <w:rFonts w:ascii="Times New Roman" w:hAnsi="Times New Roman" w:cs="Times New Roman"/>
+                <w:color w:val="auto"/>
+                <w:sz w:val="24"/>
+                <w:szCs w:val="24"/>
+                <w:lang w:val="es-ES_tradnl" w:eastAsia="es-ES_tradnl"/>
+              </w:rPr>
+            </w:pPr>
+            <w:r>
+              <w:rPr>
+                <w:rFonts w:ascii="Arial" w:hAnsi="Arial" w:cs="Arial"/>
+                <w:lang w:val="es-ES_tradnl" w:eastAsia="es-ES_tradnl"/>
+              </w:rPr>
+              <w:t>Seguimiento de la Línea del proyecto</w:t>
+            </w:r>
+          </w:p>
+        </w:tc>
+        <w:tc>
+          <w:tcPr>
+            <w:tcW w:w="0" w:type="auto"/>
+            <w:tcBorders>
+              <w:top w:val="single" w:sz="8" w:space="0" w:color="000000"/>
+              <w:left w:val="single" w:sz="8" w:space="0" w:color="000000"/>
+              <w:bottom w:val="single" w:sz="8" w:space="0" w:color="000000"/>
+              <w:right w:val="single" w:sz="8" w:space="0" w:color="000000"/>
+            </w:tcBorders>
+            <w:tcMar>
+              <w:top w:w="100" w:type="dxa"/>
+              <w:left w:w="100" w:type="dxa"/>
+              <w:bottom w:w="100" w:type="dxa"/>
+              <w:right w:w="100" w:type="dxa"/>
+            </w:tcMar>
+            <w:hideMark/>
+          </w:tcPr>
+          <w:p>
+            <w:pPr>
+              <w:pBdr>
+                <w:top w:val="none" w:sz="0" w:space="0" w:color="auto"/>
+                <w:left w:val="none" w:sz="0" w:space="0" w:color="auto"/>
+                <w:bottom w:val="none" w:sz="0" w:space="0" w:color="auto"/>
+                <w:right w:val="none" w:sz="0" w:space="0" w:color="auto"/>
+                <w:between w:val="none" w:sz="0" w:space="0" w:color="auto"/>
+              </w:pBdr>
+              <w:spacing w:after="0" w:line="240" w:lineRule="auto"/>
+              <w:rPr>
+                <w:rFonts w:ascii="Times New Roman" w:hAnsi="Times New Roman" w:cs="Times New Roman"/>
+                <w:color w:val="auto"/>
+                <w:sz w:val="24"/>
+                <w:szCs w:val="24"/>
+                <w:lang w:val="es-ES_tradnl" w:eastAsia="es-ES_tradnl"/>
+              </w:rPr>
+            </w:pPr>
+            <w:r>
+              <w:rPr>
+                <w:rFonts w:ascii="Arial" w:hAnsi="Arial" w:cs="Arial"/>
+                <w:lang w:val="es-ES_tradnl" w:eastAsia="es-ES_tradnl"/>
+              </w:rPr>
+              <w:t>SCMR</w:t>
+            </w:r>
+          </w:p>
+        </w:tc>
+      </w:tr>
+      <w:tr>
+        <w:tc>
+          <w:tcPr>
+            <w:tcW w:w="0" w:type="auto"/>
+            <w:tcBorders>
+              <w:top w:val="single" w:sz="8" w:space="0" w:color="000000"/>
+              <w:left w:val="single" w:sz="8" w:space="0" w:color="000000"/>
+              <w:bottom w:val="single" w:sz="8" w:space="0" w:color="000000"/>
+              <w:right w:val="single" w:sz="8" w:space="0" w:color="000000"/>
+            </w:tcBorders>
+            <w:tcMar>
+              <w:top w:w="100" w:type="dxa"/>
+              <w:left w:w="100" w:type="dxa"/>
+              <w:bottom w:w="100" w:type="dxa"/>
+              <w:right w:w="100" w:type="dxa"/>
+            </w:tcMar>
+            <w:hideMark/>
+          </w:tcPr>
+          <w:p>
+            <w:pPr>
+              <w:pBdr>
+                <w:top w:val="none" w:sz="0" w:space="0" w:color="auto"/>
+                <w:left w:val="none" w:sz="0" w:space="0" w:color="auto"/>
+                <w:bottom w:val="none" w:sz="0" w:space="0" w:color="auto"/>
+                <w:right w:val="none" w:sz="0" w:space="0" w:color="auto"/>
+                <w:between w:val="none" w:sz="0" w:space="0" w:color="auto"/>
+              </w:pBdr>
+              <w:spacing w:after="0" w:line="240" w:lineRule="auto"/>
+              <w:rPr>
+                <w:rFonts w:ascii="Times New Roman" w:hAnsi="Times New Roman" w:cs="Times New Roman"/>
+                <w:color w:val="auto"/>
+                <w:sz w:val="24"/>
+                <w:szCs w:val="24"/>
+                <w:lang w:val="es-ES_tradnl" w:eastAsia="es-ES_tradnl"/>
+              </w:rPr>
+            </w:pPr>
+            <w:r>
+              <w:rPr>
+                <w:rFonts w:ascii="Arial" w:hAnsi="Arial" w:cs="Arial"/>
+                <w:lang w:val="es-ES_tradnl" w:eastAsia="es-ES_tradnl"/>
+              </w:rPr>
+              <w:t>Definición del plan del contrato</w:t>
+            </w:r>
+          </w:p>
+        </w:tc>
+        <w:tc>
+          <w:tcPr>
+            <w:tcW w:w="0" w:type="auto"/>
+            <w:tcBorders>
+              <w:top w:val="single" w:sz="8" w:space="0" w:color="000000"/>
+              <w:left w:val="single" w:sz="8" w:space="0" w:color="000000"/>
+              <w:bottom w:val="single" w:sz="8" w:space="0" w:color="000000"/>
+              <w:right w:val="single" w:sz="8" w:space="0" w:color="000000"/>
+            </w:tcBorders>
+            <w:tcMar>
+              <w:top w:w="100" w:type="dxa"/>
+              <w:left w:w="100" w:type="dxa"/>
+              <w:bottom w:w="100" w:type="dxa"/>
+              <w:right w:w="100" w:type="dxa"/>
+            </w:tcMar>
+            <w:hideMark/>
+          </w:tcPr>
+          <w:p>
+            <w:pPr>
+              <w:pBdr>
+                <w:top w:val="none" w:sz="0" w:space="0" w:color="auto"/>
+                <w:left w:val="none" w:sz="0" w:space="0" w:color="auto"/>
+                <w:bottom w:val="none" w:sz="0" w:space="0" w:color="auto"/>
+                <w:right w:val="none" w:sz="0" w:space="0" w:color="auto"/>
+                <w:between w:val="none" w:sz="0" w:space="0" w:color="auto"/>
+              </w:pBdr>
+              <w:spacing w:after="0" w:line="240" w:lineRule="auto"/>
+              <w:rPr>
+                <w:rFonts w:ascii="Times New Roman" w:hAnsi="Times New Roman" w:cs="Times New Roman"/>
+                <w:color w:val="auto"/>
+                <w:sz w:val="24"/>
+                <w:szCs w:val="24"/>
+                <w:lang w:val="es-ES_tradnl" w:eastAsia="es-ES_tradnl"/>
+              </w:rPr>
+            </w:pPr>
+            <w:r>
+              <w:rPr>
+                <w:rFonts w:ascii="Arial" w:hAnsi="Arial" w:cs="Arial"/>
+                <w:lang w:val="es-ES_tradnl" w:eastAsia="es-ES_tradnl"/>
+              </w:rPr>
+              <w:t>SCMR</w:t>
+            </w:r>
+          </w:p>
+        </w:tc>
+      </w:tr>
+      <w:tr>
+        <w:tc>
+          <w:tcPr>
+            <w:tcW w:w="0" w:type="auto"/>
+            <w:tcBorders>
+              <w:top w:val="single" w:sz="8" w:space="0" w:color="000000"/>
+              <w:left w:val="single" w:sz="8" w:space="0" w:color="000000"/>
+              <w:bottom w:val="single" w:sz="8" w:space="0" w:color="000000"/>
+              <w:right w:val="single" w:sz="8" w:space="0" w:color="000000"/>
+            </w:tcBorders>
+            <w:tcMar>
+              <w:top w:w="100" w:type="dxa"/>
+              <w:left w:w="100" w:type="dxa"/>
+              <w:bottom w:w="100" w:type="dxa"/>
+              <w:right w:w="100" w:type="dxa"/>
+            </w:tcMar>
+            <w:hideMark/>
+          </w:tcPr>
+          <w:p>
+            <w:pPr>
+              <w:pBdr>
+                <w:top w:val="none" w:sz="0" w:space="0" w:color="auto"/>
+                <w:left w:val="none" w:sz="0" w:space="0" w:color="auto"/>
+                <w:bottom w:val="none" w:sz="0" w:space="0" w:color="auto"/>
+                <w:right w:val="none" w:sz="0" w:space="0" w:color="auto"/>
+                <w:between w:val="none" w:sz="0" w:space="0" w:color="auto"/>
+              </w:pBdr>
+              <w:spacing w:after="0" w:line="240" w:lineRule="auto"/>
+              <w:rPr>
+                <w:rFonts w:ascii="Times New Roman" w:hAnsi="Times New Roman" w:cs="Times New Roman"/>
+                <w:color w:val="auto"/>
+                <w:sz w:val="24"/>
+                <w:szCs w:val="24"/>
+                <w:lang w:val="es-ES_tradnl" w:eastAsia="es-ES_tradnl"/>
+              </w:rPr>
+            </w:pPr>
+            <w:r>
+              <w:rPr>
+                <w:rFonts w:ascii="Arial" w:hAnsi="Arial" w:cs="Arial"/>
+                <w:lang w:val="es-ES_tradnl" w:eastAsia="es-ES_tradnl"/>
+              </w:rPr>
+              <w:t>Control de Cambios</w:t>
+            </w:r>
+          </w:p>
+        </w:tc>
+        <w:tc>
+          <w:tcPr>
+            <w:tcW w:w="0" w:type="auto"/>
+            <w:tcBorders>
+              <w:top w:val="single" w:sz="8" w:space="0" w:color="000000"/>
+              <w:left w:val="single" w:sz="8" w:space="0" w:color="000000"/>
+              <w:bottom w:val="single" w:sz="8" w:space="0" w:color="000000"/>
+              <w:right w:val="single" w:sz="8" w:space="0" w:color="000000"/>
+            </w:tcBorders>
+            <w:tcMar>
+              <w:top w:w="100" w:type="dxa"/>
+              <w:left w:w="100" w:type="dxa"/>
+              <w:bottom w:w="100" w:type="dxa"/>
+              <w:right w:w="100" w:type="dxa"/>
+            </w:tcMar>
+            <w:hideMark/>
+          </w:tcPr>
+          <w:p>
+            <w:pPr>
+              <w:pBdr>
+                <w:top w:val="none" w:sz="0" w:space="0" w:color="auto"/>
+                <w:left w:val="none" w:sz="0" w:space="0" w:color="auto"/>
+                <w:bottom w:val="none" w:sz="0" w:space="0" w:color="auto"/>
+                <w:right w:val="none" w:sz="0" w:space="0" w:color="auto"/>
+                <w:between w:val="none" w:sz="0" w:space="0" w:color="auto"/>
+              </w:pBdr>
+              <w:spacing w:after="0" w:line="240" w:lineRule="auto"/>
+              <w:rPr>
+                <w:rFonts w:ascii="Times New Roman" w:hAnsi="Times New Roman" w:cs="Times New Roman"/>
+                <w:color w:val="auto"/>
+                <w:sz w:val="24"/>
+                <w:szCs w:val="24"/>
+                <w:lang w:val="es-ES_tradnl" w:eastAsia="es-ES_tradnl"/>
+              </w:rPr>
+            </w:pPr>
+            <w:r>
+              <w:rPr>
+                <w:rFonts w:ascii="Arial" w:hAnsi="Arial" w:cs="Arial"/>
+                <w:lang w:val="es-ES_tradnl" w:eastAsia="es-ES_tradnl"/>
+              </w:rPr>
+              <w:t>CBB, SCMR</w:t>
+            </w:r>
+          </w:p>
+        </w:tc>
+      </w:tr>
+      <w:tr>
+        <w:tc>
+          <w:tcPr>
+            <w:tcW w:w="0" w:type="auto"/>
+            <w:tcBorders>
+              <w:top w:val="single" w:sz="8" w:space="0" w:color="000000"/>
+              <w:left w:val="single" w:sz="8" w:space="0" w:color="000000"/>
+              <w:bottom w:val="single" w:sz="8" w:space="0" w:color="000000"/>
+              <w:right w:val="single" w:sz="8" w:space="0" w:color="000000"/>
+            </w:tcBorders>
+            <w:tcMar>
+              <w:top w:w="100" w:type="dxa"/>
+              <w:left w:w="100" w:type="dxa"/>
+              <w:bottom w:w="100" w:type="dxa"/>
+              <w:right w:w="100" w:type="dxa"/>
+            </w:tcMar>
+            <w:hideMark/>
+          </w:tcPr>
+          <w:p>
+            <w:pPr>
+              <w:pBdr>
+                <w:top w:val="none" w:sz="0" w:space="0" w:color="auto"/>
+                <w:left w:val="none" w:sz="0" w:space="0" w:color="auto"/>
+                <w:bottom w:val="none" w:sz="0" w:space="0" w:color="auto"/>
+                <w:right w:val="none" w:sz="0" w:space="0" w:color="auto"/>
+                <w:between w:val="none" w:sz="0" w:space="0" w:color="auto"/>
+              </w:pBdr>
+              <w:spacing w:after="0" w:line="240" w:lineRule="auto"/>
+              <w:rPr>
+                <w:rFonts w:ascii="Times New Roman" w:hAnsi="Times New Roman" w:cs="Times New Roman"/>
+                <w:color w:val="auto"/>
+                <w:sz w:val="24"/>
+                <w:szCs w:val="24"/>
+                <w:lang w:val="es-ES_tradnl" w:eastAsia="es-ES_tradnl"/>
+              </w:rPr>
+            </w:pPr>
+            <w:r>
+              <w:rPr>
+                <w:rFonts w:ascii="Arial" w:hAnsi="Arial" w:cs="Arial"/>
+                <w:lang w:val="es-ES_tradnl" w:eastAsia="es-ES_tradnl"/>
+              </w:rPr>
+              <w:t>Descripción de la Versión</w:t>
+            </w:r>
+          </w:p>
+        </w:tc>
+        <w:tc>
+          <w:tcPr>
+            <w:tcW w:w="0" w:type="auto"/>
+            <w:tcBorders>
+              <w:top w:val="single" w:sz="8" w:space="0" w:color="000000"/>
+              <w:left w:val="single" w:sz="8" w:space="0" w:color="000000"/>
+              <w:bottom w:val="single" w:sz="8" w:space="0" w:color="000000"/>
+              <w:right w:val="single" w:sz="8" w:space="0" w:color="000000"/>
+            </w:tcBorders>
+            <w:tcMar>
+              <w:top w:w="100" w:type="dxa"/>
+              <w:left w:w="100" w:type="dxa"/>
+              <w:bottom w:w="100" w:type="dxa"/>
+              <w:right w:w="100" w:type="dxa"/>
+            </w:tcMar>
+            <w:hideMark/>
+          </w:tcPr>
+          <w:p>
+            <w:pPr>
+              <w:pBdr>
+                <w:top w:val="none" w:sz="0" w:space="0" w:color="auto"/>
+                <w:left w:val="none" w:sz="0" w:space="0" w:color="auto"/>
+                <w:bottom w:val="none" w:sz="0" w:space="0" w:color="auto"/>
+                <w:right w:val="none" w:sz="0" w:space="0" w:color="auto"/>
+                <w:between w:val="none" w:sz="0" w:space="0" w:color="auto"/>
+              </w:pBdr>
+              <w:spacing w:after="0" w:line="240" w:lineRule="auto"/>
+              <w:rPr>
+                <w:rFonts w:ascii="Times New Roman" w:hAnsi="Times New Roman" w:cs="Times New Roman"/>
+                <w:color w:val="auto"/>
+                <w:sz w:val="24"/>
+                <w:szCs w:val="24"/>
+                <w:lang w:val="es-ES_tradnl" w:eastAsia="es-ES_tradnl"/>
+              </w:rPr>
+            </w:pPr>
+            <w:r>
+              <w:rPr>
+                <w:rFonts w:ascii="Arial" w:hAnsi="Arial" w:cs="Arial"/>
+                <w:lang w:val="es-ES_tradnl" w:eastAsia="es-ES_tradnl"/>
+              </w:rPr>
+              <w:t>SCMR</w:t>
+            </w:r>
+          </w:p>
+        </w:tc>
+      </w:tr>
+      <w:tr>
+        <w:tc>
+          <w:tcPr>
+            <w:tcW w:w="0" w:type="auto"/>
+            <w:tcBorders>
+              <w:top w:val="single" w:sz="8" w:space="0" w:color="000000"/>
+              <w:left w:val="single" w:sz="8" w:space="0" w:color="000000"/>
+              <w:bottom w:val="single" w:sz="8" w:space="0" w:color="000000"/>
+              <w:right w:val="single" w:sz="8" w:space="0" w:color="000000"/>
+            </w:tcBorders>
+            <w:tcMar>
+              <w:top w:w="100" w:type="dxa"/>
+              <w:left w:w="100" w:type="dxa"/>
+              <w:bottom w:w="100" w:type="dxa"/>
+              <w:right w:w="100" w:type="dxa"/>
+            </w:tcMar>
+            <w:hideMark/>
+          </w:tcPr>
+          <w:p>
+            <w:pPr>
+              <w:pBdr>
+                <w:top w:val="none" w:sz="0" w:space="0" w:color="auto"/>
+                <w:left w:val="none" w:sz="0" w:space="0" w:color="auto"/>
+                <w:bottom w:val="none" w:sz="0" w:space="0" w:color="auto"/>
+                <w:right w:val="none" w:sz="0" w:space="0" w:color="auto"/>
+                <w:between w:val="none" w:sz="0" w:space="0" w:color="auto"/>
+              </w:pBdr>
+              <w:spacing w:after="0" w:line="240" w:lineRule="auto"/>
+              <w:rPr>
+                <w:rFonts w:ascii="Times New Roman" w:hAnsi="Times New Roman" w:cs="Times New Roman"/>
+                <w:color w:val="auto"/>
+                <w:sz w:val="24"/>
+                <w:szCs w:val="24"/>
+                <w:lang w:val="es-ES_tradnl" w:eastAsia="es-ES_tradnl"/>
+              </w:rPr>
+            </w:pPr>
+            <w:r>
+              <w:rPr>
+                <w:rFonts w:ascii="Arial" w:hAnsi="Arial" w:cs="Arial"/>
+                <w:lang w:val="es-ES_tradnl" w:eastAsia="es-ES_tradnl"/>
+              </w:rPr>
+              <w:t>Realizar informes final de SCM</w:t>
+            </w:r>
+          </w:p>
+        </w:tc>
+        <w:tc>
+          <w:tcPr>
+            <w:tcW w:w="0" w:type="auto"/>
+            <w:tcBorders>
+              <w:top w:val="single" w:sz="8" w:space="0" w:color="000000"/>
+              <w:left w:val="single" w:sz="8" w:space="0" w:color="000000"/>
+              <w:bottom w:val="single" w:sz="8" w:space="0" w:color="000000"/>
+              <w:right w:val="single" w:sz="8" w:space="0" w:color="000000"/>
+            </w:tcBorders>
+            <w:tcMar>
+              <w:top w:w="100" w:type="dxa"/>
+              <w:left w:w="100" w:type="dxa"/>
+              <w:bottom w:w="100" w:type="dxa"/>
+              <w:right w:w="100" w:type="dxa"/>
+            </w:tcMar>
+            <w:hideMark/>
+          </w:tcPr>
+          <w:p>
+            <w:pPr>
+              <w:pBdr>
+                <w:top w:val="none" w:sz="0" w:space="0" w:color="auto"/>
+                <w:left w:val="none" w:sz="0" w:space="0" w:color="auto"/>
+                <w:bottom w:val="none" w:sz="0" w:space="0" w:color="auto"/>
+                <w:right w:val="none" w:sz="0" w:space="0" w:color="auto"/>
+                <w:between w:val="none" w:sz="0" w:space="0" w:color="auto"/>
+              </w:pBdr>
+              <w:spacing w:after="0" w:line="240" w:lineRule="auto"/>
+              <w:rPr>
+                <w:rFonts w:ascii="Times New Roman" w:hAnsi="Times New Roman" w:cs="Times New Roman"/>
+                <w:color w:val="auto"/>
+                <w:sz w:val="24"/>
+                <w:szCs w:val="24"/>
+                <w:lang w:val="es-ES_tradnl" w:eastAsia="es-ES_tradnl"/>
+              </w:rPr>
+            </w:pPr>
+            <w:r>
+              <w:rPr>
+                <w:rFonts w:ascii="Arial" w:hAnsi="Arial" w:cs="Arial"/>
+                <w:lang w:val="es-ES_tradnl" w:eastAsia="es-ES_tradnl"/>
+              </w:rPr>
+              <w:t>SCMR</w:t>
+            </w:r>
+          </w:p>
+        </w:tc>
+      </w:tr>
+    </w:tbl>
+    <w:p>
+      <w:pPr>
+        <w:ind w:left="1080"/>
+      </w:pPr>
+    </w:p>
     <w:p>
       <w:pPr>
         <w:pStyle w:val="Ttulo2"/>
@@ -4490,6 +5513,7 @@
       </w:pPr>
       <w:bookmarkStart w:id="10" w:name="_Toc512553729"/>
       <w:r>
+        <w:lastRenderedPageBreak/>
         <w:t>Roles y Responsabilidades</w:t>
       </w:r>
       <w:bookmarkEnd w:id="10"/>
@@ -4599,7 +5623,7 @@
 </file>
 
 <file path=word/endnotes.xml><?xml version="1.0" encoding="utf-8"?>
-<w:endnotes xmlns:wpc="http://schemas.microsoft.com/office/word/2010/wordprocessingCanvas" xmlns:cx="http://schemas.microsoft.com/office/drawing/2014/chartex" xmlns:cx1="http://schemas.microsoft.com/office/drawing/2015/9/8/chartex" xmlns:mc="http://schemas.openxmlformats.org/markup-compatibility/2006" xmlns:o="urn:schemas-microsoft-com:office:office" xmlns:r="http://schemas.openxmlformats.org/officeDocument/2006/relationships" xmlns:m="http://schemas.openxmlformats.org/officeDocument/2006/math" xmlns:v="urn:schemas-microsoft-com:vml" xmlns:wp14="http://schemas.microsoft.com/office/word/2010/wordprocessingDrawing" xmlns:wp="http://schemas.openxmlformats.org/drawingml/2006/wordprocessingDrawing" xmlns:w10="urn:schemas-microsoft-com:office:word" xmlns:w="http://schemas.openxmlformats.org/wordprocessingml/2006/main" xmlns:w14="http://schemas.microsoft.com/office/word/2010/wordml" xmlns:w15="http://schemas.microsoft.com/office/word/2012/wordml" xmlns:w16se="http://schemas.microsoft.com/office/word/2015/wordml/symex" xmlns:wpg="http://schemas.microsoft.com/office/word/2010/wordprocessingGroup" xmlns:wpi="http://schemas.microsoft.com/office/word/2010/wordprocessingInk" xmlns:wne="http://schemas.microsoft.com/office/word/2006/wordml" xmlns:wps="http://schemas.microsoft.com/office/word/2010/wordprocessingShape" mc:Ignorable="w14 w15 w16se wp14">
+<w:endnotes xmlns:wpc="http://schemas.microsoft.com/office/word/2010/wordprocessingCanvas" xmlns:mo="http://schemas.microsoft.com/office/mac/office/2008/main" xmlns:mc="http://schemas.openxmlformats.org/markup-compatibility/2006" xmlns:mv="urn:schemas-microsoft-com:mac:vml" xmlns:o="urn:schemas-microsoft-com:office:office" xmlns:r="http://schemas.openxmlformats.org/officeDocument/2006/relationships" xmlns:m="http://schemas.openxmlformats.org/officeDocument/2006/math" xmlns:v="urn:schemas-microsoft-com:vml" xmlns:wp14="http://schemas.microsoft.com/office/word/2010/wordprocessingDrawing" xmlns:wp="http://schemas.openxmlformats.org/drawingml/2006/wordprocessingDrawing" xmlns:w10="urn:schemas-microsoft-com:office:word" xmlns:w="http://schemas.openxmlformats.org/wordprocessingml/2006/main" xmlns:w14="http://schemas.microsoft.com/office/word/2010/wordml" xmlns:w15="http://schemas.microsoft.com/office/word/2012/wordml" xmlns:wpg="http://schemas.microsoft.com/office/word/2010/wordprocessingGroup" xmlns:wpi="http://schemas.microsoft.com/office/word/2010/wordprocessingInk" xmlns:wne="http://schemas.microsoft.com/office/word/2006/wordml" xmlns:wps="http://schemas.microsoft.com/office/word/2010/wordprocessingShape" mc:Ignorable="w14 w15 wp14">
   <w:endnote w:type="separator" w:id="-1">
     <w:p>
       <w:pPr>
@@ -4624,7 +5648,7 @@
 </file>
 
 <file path=word/footnotes.xml><?xml version="1.0" encoding="utf-8"?>
-<w:footnotes xmlns:wpc="http://schemas.microsoft.com/office/word/2010/wordprocessingCanvas" xmlns:cx="http://schemas.microsoft.com/office/drawing/2014/chartex" xmlns:cx1="http://schemas.microsoft.com/office/drawing/2015/9/8/chartex" xmlns:mc="http://schemas.openxmlformats.org/markup-compatibility/2006" xmlns:o="urn:schemas-microsoft-com:office:office" xmlns:r="http://schemas.openxmlformats.org/officeDocument/2006/relationships" xmlns:m="http://schemas.openxmlformats.org/officeDocument/2006/math" xmlns:v="urn:schemas-microsoft-com:vml" xmlns:wp14="http://schemas.microsoft.com/office/word/2010/wordprocessingDrawing" xmlns:wp="http://schemas.openxmlformats.org/drawingml/2006/wordprocessingDrawing" xmlns:w10="urn:schemas-microsoft-com:office:word" xmlns:w="http://schemas.openxmlformats.org/wordprocessingml/2006/main" xmlns:w14="http://schemas.microsoft.com/office/word/2010/wordml" xmlns:w15="http://schemas.microsoft.com/office/word/2012/wordml" xmlns:w16se="http://schemas.microsoft.com/office/word/2015/wordml/symex" xmlns:wpg="http://schemas.microsoft.com/office/word/2010/wordprocessingGroup" xmlns:wpi="http://schemas.microsoft.com/office/word/2010/wordprocessingInk" xmlns:wne="http://schemas.microsoft.com/office/word/2006/wordml" xmlns:wps="http://schemas.microsoft.com/office/word/2010/wordprocessingShape" mc:Ignorable="w14 w15 w16se wp14">
+<w:footnotes xmlns:wpc="http://schemas.microsoft.com/office/word/2010/wordprocessingCanvas" xmlns:mo="http://schemas.microsoft.com/office/mac/office/2008/main" xmlns:mc="http://schemas.openxmlformats.org/markup-compatibility/2006" xmlns:mv="urn:schemas-microsoft-com:mac:vml" xmlns:o="urn:schemas-microsoft-com:office:office" xmlns:r="http://schemas.openxmlformats.org/officeDocument/2006/relationships" xmlns:m="http://schemas.openxmlformats.org/officeDocument/2006/math" xmlns:v="urn:schemas-microsoft-com:vml" xmlns:wp14="http://schemas.microsoft.com/office/word/2010/wordprocessingDrawing" xmlns:wp="http://schemas.openxmlformats.org/drawingml/2006/wordprocessingDrawing" xmlns:w10="urn:schemas-microsoft-com:office:word" xmlns:w="http://schemas.openxmlformats.org/wordprocessingml/2006/main" xmlns:w14="http://schemas.microsoft.com/office/word/2010/wordml" xmlns:w15="http://schemas.microsoft.com/office/word/2012/wordml" xmlns:wpg="http://schemas.microsoft.com/office/word/2010/wordprocessingGroup" xmlns:wpi="http://schemas.microsoft.com/office/word/2010/wordprocessingInk" xmlns:wne="http://schemas.microsoft.com/office/word/2006/wordml" xmlns:wps="http://schemas.microsoft.com/office/word/2010/wordprocessingShape" mc:Ignorable="w14 w15 wp14">
   <w:footnote w:type="separator" w:id="-1">
     <w:p>
       <w:pPr>
@@ -4649,8 +5673,8 @@
 </file>
 
 <file path=word/numbering.xml><?xml version="1.0" encoding="utf-8"?>
-<w:numbering xmlns:wpc="http://schemas.microsoft.com/office/word/2010/wordprocessingCanvas" xmlns:cx="http://schemas.microsoft.com/office/drawing/2014/chartex" xmlns:cx1="http://schemas.microsoft.com/office/drawing/2015/9/8/chartex" xmlns:mc="http://schemas.openxmlformats.org/markup-compatibility/2006" xmlns:o="urn:schemas-microsoft-com:office:office" xmlns:r="http://schemas.openxmlformats.org/officeDocument/2006/relationships" xmlns:m="http://schemas.openxmlformats.org/officeDocument/2006/math" xmlns:v="urn:schemas-microsoft-com:vml" xmlns:wp14="http://schemas.microsoft.com/office/word/2010/wordprocessingDrawing" xmlns:wp="http://schemas.openxmlformats.org/drawingml/2006/wordprocessingDrawing" xmlns:w10="urn:schemas-microsoft-com:office:word" xmlns:w="http://schemas.openxmlformats.org/wordprocessingml/2006/main" xmlns:w14="http://schemas.microsoft.com/office/word/2010/wordml" xmlns:w15="http://schemas.microsoft.com/office/word/2012/wordml" xmlns:w16se="http://schemas.microsoft.com/office/word/2015/wordml/symex" xmlns:wpg="http://schemas.microsoft.com/office/word/2010/wordprocessingGroup" xmlns:wpi="http://schemas.microsoft.com/office/word/2010/wordprocessingInk" xmlns:wne="http://schemas.microsoft.com/office/word/2006/wordml" xmlns:wps="http://schemas.microsoft.com/office/word/2010/wordprocessingShape" mc:Ignorable="w14 w15 w16se wp14">
-  <w:abstractNum w:abstractNumId="0" w15:restartNumberingAfterBreak="0">
+<w:numbering xmlns:wpc="http://schemas.microsoft.com/office/word/2010/wordprocessingCanvas" xmlns:mo="http://schemas.microsoft.com/office/mac/office/2008/main" xmlns:mc="http://schemas.openxmlformats.org/markup-compatibility/2006" xmlns:mv="urn:schemas-microsoft-com:mac:vml" xmlns:o="urn:schemas-microsoft-com:office:office" xmlns:r="http://schemas.openxmlformats.org/officeDocument/2006/relationships" xmlns:m="http://schemas.openxmlformats.org/officeDocument/2006/math" xmlns:v="urn:schemas-microsoft-com:vml" xmlns:wp14="http://schemas.microsoft.com/office/word/2010/wordprocessingDrawing" xmlns:wp="http://schemas.openxmlformats.org/drawingml/2006/wordprocessingDrawing" xmlns:w10="urn:schemas-microsoft-com:office:word" xmlns:w="http://schemas.openxmlformats.org/wordprocessingml/2006/main" xmlns:w14="http://schemas.microsoft.com/office/word/2010/wordml" xmlns:w15="http://schemas.microsoft.com/office/word/2012/wordml" xmlns:wpg="http://schemas.microsoft.com/office/word/2010/wordprocessingGroup" xmlns:wpi="http://schemas.microsoft.com/office/word/2010/wordprocessingInk" xmlns:wne="http://schemas.microsoft.com/office/word/2006/wordml" xmlns:wps="http://schemas.microsoft.com/office/word/2010/wordprocessingShape" mc:Ignorable="w14 w15 wp14">
+  <w:abstractNum w:abstractNumId="0">
     <w:nsid w:val="07DE0F55"/>
     <w:multiLevelType w:val="multilevel"/>
     <w:tmpl w:val="BD060FDE"/>
@@ -4739,7 +5763,7 @@
       </w:pPr>
     </w:lvl>
   </w:abstractNum>
-  <w:abstractNum w:abstractNumId="1" w15:restartNumberingAfterBreak="0">
+  <w:abstractNum w:abstractNumId="1">
     <w:nsid w:val="09BB01D1"/>
     <w:multiLevelType w:val="multilevel"/>
     <w:tmpl w:val="BD060FDE"/>
@@ -4828,7 +5852,7 @@
       </w:pPr>
     </w:lvl>
   </w:abstractNum>
-  <w:abstractNum w:abstractNumId="2" w15:restartNumberingAfterBreak="0">
+  <w:abstractNum w:abstractNumId="2">
     <w:nsid w:val="09E959C5"/>
     <w:multiLevelType w:val="hybridMultilevel"/>
     <w:tmpl w:val="31E6B6AA"/>
@@ -4941,7 +5965,7 @@
       </w:rPr>
     </w:lvl>
   </w:abstractNum>
-  <w:abstractNum w:abstractNumId="3" w15:restartNumberingAfterBreak="0">
+  <w:abstractNum w:abstractNumId="3">
     <w:nsid w:val="16416546"/>
     <w:multiLevelType w:val="hybridMultilevel"/>
     <w:tmpl w:val="FA20428C"/>
@@ -5054,7 +6078,7 @@
       </w:rPr>
     </w:lvl>
   </w:abstractNum>
-  <w:abstractNum w:abstractNumId="4" w15:restartNumberingAfterBreak="0">
+  <w:abstractNum w:abstractNumId="4">
     <w:nsid w:val="25DA55D8"/>
     <w:multiLevelType w:val="hybridMultilevel"/>
     <w:tmpl w:val="1E12ED9C"/>
@@ -5167,7 +6191,7 @@
       </w:rPr>
     </w:lvl>
   </w:abstractNum>
-  <w:abstractNum w:abstractNumId="5" w15:restartNumberingAfterBreak="0">
+  <w:abstractNum w:abstractNumId="5">
     <w:nsid w:val="2756513D"/>
     <w:multiLevelType w:val="multilevel"/>
     <w:tmpl w:val="AD60F25C"/>
@@ -5256,7 +6280,7 @@
       </w:pPr>
     </w:lvl>
   </w:abstractNum>
-  <w:abstractNum w:abstractNumId="6" w15:restartNumberingAfterBreak="0">
+  <w:abstractNum w:abstractNumId="6">
     <w:nsid w:val="3CBF26C7"/>
     <w:multiLevelType w:val="multilevel"/>
     <w:tmpl w:val="BB0C42C4"/>
@@ -5369,7 +6393,7 @@
       </w:rPr>
     </w:lvl>
   </w:abstractNum>
-  <w:abstractNum w:abstractNumId="7" w15:restartNumberingAfterBreak="0">
+  <w:abstractNum w:abstractNumId="7">
     <w:nsid w:val="58E77063"/>
     <w:multiLevelType w:val="multilevel"/>
     <w:tmpl w:val="BFC8F1A6"/>
@@ -5482,7 +6506,7 @@
       </w:rPr>
     </w:lvl>
   </w:abstractNum>
-  <w:abstractNum w:abstractNumId="8" w15:restartNumberingAfterBreak="0">
+  <w:abstractNum w:abstractNumId="8">
     <w:nsid w:val="62867AC2"/>
     <w:multiLevelType w:val="multilevel"/>
     <w:tmpl w:val="7EE45866"/>
@@ -5572,7 +6596,7 @@
       </w:pPr>
     </w:lvl>
   </w:abstractNum>
-  <w:abstractNum w:abstractNumId="9" w15:restartNumberingAfterBreak="0">
+  <w:abstractNum w:abstractNumId="9">
     <w:nsid w:val="67D2437E"/>
     <w:multiLevelType w:val="multilevel"/>
     <w:tmpl w:val="BD060FDE"/>
@@ -5695,7 +6719,7 @@
 </file>
 
 <file path=word/styles.xml><?xml version="1.0" encoding="utf-8"?>
-<w:styles xmlns:mc="http://schemas.openxmlformats.org/markup-compatibility/2006" xmlns:r="http://schemas.openxmlformats.org/officeDocument/2006/relationships" xmlns:w="http://schemas.openxmlformats.org/wordprocessingml/2006/main" xmlns:w14="http://schemas.microsoft.com/office/word/2010/wordml" xmlns:w15="http://schemas.microsoft.com/office/word/2012/wordml" xmlns:w16se="http://schemas.microsoft.com/office/word/2015/wordml/symex" mc:Ignorable="w14 w15 w16se">
+<w:styles xmlns:mc="http://schemas.openxmlformats.org/markup-compatibility/2006" xmlns:r="http://schemas.openxmlformats.org/officeDocument/2006/relationships" xmlns:w="http://schemas.openxmlformats.org/wordprocessingml/2006/main" xmlns:w14="http://schemas.microsoft.com/office/word/2010/wordml" xmlns:w15="http://schemas.microsoft.com/office/word/2012/wordml" mc:Ignorable="w14 w15">
   <w:docDefaults>
     <w:rPrDefault>
       <w:rPr>
@@ -5719,7 +6743,7 @@
       </w:pPr>
     </w:pPrDefault>
   </w:docDefaults>
-  <w:latentStyles w:defLockedState="0" w:defUIPriority="99" w:defSemiHidden="0" w:defUnhideWhenUsed="0" w:defQFormat="0" w:count="371">
+  <w:latentStyles w:defLockedState="0" w:defUIPriority="99" w:defSemiHidden="0" w:defUnhideWhenUsed="0" w:defQFormat="0" w:count="380">
     <w:lsdException w:name="Normal" w:uiPriority="0" w:qFormat="1"/>
     <w:lsdException w:name="heading 1" w:uiPriority="9" w:qFormat="1"/>
     <w:lsdException w:name="heading 2" w:semiHidden="1" w:uiPriority="9" w:unhideWhenUsed="1" w:qFormat="1"/>
@@ -6230,7 +7254,7 @@
       </w:tblCellMar>
     </w:tblPr>
   </w:style>
-  <w:style w:type="paragraph" w:styleId="Ttulo">
+  <w:style w:type="paragraph" w:styleId="Puesto">
     <w:name w:val="Title"/>
     <w:basedOn w:val="Normal"/>
     <w:next w:val="Normal"/>
@@ -6268,7 +7292,9 @@
       <w:tblStyleRowBandSize w:val="1"/>
       <w:tblStyleColBandSize w:val="1"/>
       <w:tblCellMar>
+        <w:top w:w="0" w:type="dxa"/>
         <w:left w:w="70" w:type="dxa"/>
+        <w:bottom w:w="0" w:type="dxa"/>
         <w:right w:w="70" w:type="dxa"/>
       </w:tblCellMar>
     </w:tblPr>
@@ -6279,7 +7305,9 @@
       <w:tblStyleRowBandSize w:val="1"/>
       <w:tblStyleColBandSize w:val="1"/>
       <w:tblCellMar>
+        <w:top w:w="0" w:type="dxa"/>
         <w:left w:w="70" w:type="dxa"/>
+        <w:bottom w:w="0" w:type="dxa"/>
         <w:right w:w="70" w:type="dxa"/>
       </w:tblCellMar>
     </w:tblPr>
@@ -6290,7 +7318,9 @@
       <w:tblStyleRowBandSize w:val="1"/>
       <w:tblStyleColBandSize w:val="1"/>
       <w:tblCellMar>
+        <w:top w:w="0" w:type="dxa"/>
         <w:left w:w="70" w:type="dxa"/>
+        <w:bottom w:w="0" w:type="dxa"/>
         <w:right w:w="70" w:type="dxa"/>
       </w:tblCellMar>
     </w:tblPr>
@@ -6304,7 +7334,9 @@
       <w:tblStyleRowBandSize w:val="1"/>
       <w:tblStyleColBandSize w:val="1"/>
       <w:tblCellMar>
+        <w:top w:w="0" w:type="dxa"/>
         <w:left w:w="108" w:type="dxa"/>
+        <w:bottom w:w="0" w:type="dxa"/>
         <w:right w:w="108" w:type="dxa"/>
       </w:tblCellMar>
     </w:tblPr>
@@ -6318,7 +7350,9 @@
       <w:tblStyleRowBandSize w:val="1"/>
       <w:tblStyleColBandSize w:val="1"/>
       <w:tblCellMar>
+        <w:top w:w="0" w:type="dxa"/>
         <w:left w:w="108" w:type="dxa"/>
+        <w:bottom w:w="0" w:type="dxa"/>
         <w:right w:w="108" w:type="dxa"/>
       </w:tblCellMar>
     </w:tblPr>
@@ -6358,7 +7392,9 @@
       <w:tblStyleRowBandSize w:val="1"/>
       <w:tblStyleColBandSize w:val="1"/>
       <w:tblCellMar>
+        <w:top w:w="0" w:type="dxa"/>
         <w:left w:w="108" w:type="dxa"/>
+        <w:bottom w:w="0" w:type="dxa"/>
         <w:right w:w="108" w:type="dxa"/>
       </w:tblCellMar>
     </w:tblPr>
@@ -6372,7 +7408,9 @@
       <w:tblStyleRowBandSize w:val="1"/>
       <w:tblStyleColBandSize w:val="1"/>
       <w:tblCellMar>
+        <w:top w:w="0" w:type="dxa"/>
         <w:left w:w="108" w:type="dxa"/>
+        <w:bottom w:w="0" w:type="dxa"/>
         <w:right w:w="108" w:type="dxa"/>
       </w:tblCellMar>
     </w:tblPr>
@@ -6383,7 +7421,9 @@
       <w:tblStyleRowBandSize w:val="1"/>
       <w:tblStyleColBandSize w:val="1"/>
       <w:tblCellMar>
+        <w:top w:w="0" w:type="dxa"/>
         <w:left w:w="115" w:type="dxa"/>
+        <w:bottom w:w="0" w:type="dxa"/>
         <w:right w:w="115" w:type="dxa"/>
       </w:tblCellMar>
     </w:tblPr>
@@ -6443,6 +7483,36 @@
       <w:ind w:left="720"/>
       <w:contextualSpacing/>
     </w:pPr>
+  </w:style>
+  <w:style w:type="paragraph" w:styleId="NormalWeb">
+    <w:name w:val="Normal (Web)"/>
+    <w:basedOn w:val="Normal"/>
+    <w:uiPriority w:val="99"/>
+    <w:semiHidden/>
+    <w:unhideWhenUsed/>
+    <w:rsid w:val="007B6620"/>
+    <w:pPr>
+      <w:pBdr>
+        <w:top w:val="none" w:sz="0" w:space="0" w:color="auto"/>
+        <w:left w:val="none" w:sz="0" w:space="0" w:color="auto"/>
+        <w:bottom w:val="none" w:sz="0" w:space="0" w:color="auto"/>
+        <w:right w:val="none" w:sz="0" w:space="0" w:color="auto"/>
+        <w:between w:val="none" w:sz="0" w:space="0" w:color="auto"/>
+      </w:pBdr>
+      <w:spacing w:before="100" w:beforeAutospacing="1" w:after="100" w:afterAutospacing="1" w:line="240" w:lineRule="auto"/>
+    </w:pPr>
+    <w:rPr>
+      <w:rFonts w:ascii="Times New Roman" w:hAnsi="Times New Roman" w:cs="Times New Roman"/>
+      <w:color w:val="auto"/>
+      <w:sz w:val="24"/>
+      <w:szCs w:val="24"/>
+      <w:lang w:val="es-ES_tradnl" w:eastAsia="es-ES_tradnl"/>
+    </w:rPr>
+  </w:style>
+  <w:style w:type="character" w:customStyle="1" w:styleId="apple-tab-span">
+    <w:name w:val="apple-tab-span"/>
+    <w:basedOn w:val="Fuentedeprrafopredeter"/>
+    <w:rsid w:val="007B6620"/>
   </w:style>
 </w:styles>
 </file>
@@ -6772,7 +7842,7 @@
 </file>
 
 <file path=customXml/itemProps1.xml><?xml version="1.0" encoding="utf-8"?>
-<ds:datastoreItem xmlns:ds="http://schemas.openxmlformats.org/officeDocument/2006/customXml" ds:itemID="{04B13A8B-C4AF-441D-9AD1-E15553521484}">
+<ds:datastoreItem xmlns:ds="http://schemas.openxmlformats.org/officeDocument/2006/customXml" ds:itemID="{A77E7186-2ABE-294D-A6E5-3B88E8266B0A}">
   <ds:schemaRefs>
     <ds:schemaRef ds:uri="http://schemas.openxmlformats.org/officeDocument/2006/bibliography"/>
   </ds:schemaRefs>

</xml_diff>

<commit_message>
Adición del punto Políticas y directrices y procedimientos primera parte
Además se agregaron algunas modificaciones en la web
</commit_message>
<xml_diff>
--- a/Documentos/PGC.docx
+++ b/Documentos/PGC.docx
@@ -1,6 +1,6 @@
 
 <file path=word/document.xml><?xml version="1.0" encoding="utf-8"?>
-<w:document xmlns:wpc="http://schemas.microsoft.com/office/word/2010/wordprocessingCanvas" xmlns:cx="http://schemas.microsoft.com/office/drawing/2014/chartex" xmlns:cx1="http://schemas.microsoft.com/office/drawing/2015/9/8/chartex" xmlns:mc="http://schemas.openxmlformats.org/markup-compatibility/2006" xmlns:o="urn:schemas-microsoft-com:office:office" xmlns:r="http://schemas.openxmlformats.org/officeDocument/2006/relationships" xmlns:m="http://schemas.openxmlformats.org/officeDocument/2006/math" xmlns:v="urn:schemas-microsoft-com:vml" xmlns:wp14="http://schemas.microsoft.com/office/word/2010/wordprocessingDrawing" xmlns:wp="http://schemas.openxmlformats.org/drawingml/2006/wordprocessingDrawing" xmlns:w10="urn:schemas-microsoft-com:office:word" xmlns:w="http://schemas.openxmlformats.org/wordprocessingml/2006/main" xmlns:w14="http://schemas.microsoft.com/office/word/2010/wordml" xmlns:w15="http://schemas.microsoft.com/office/word/2012/wordml" xmlns:w16se="http://schemas.microsoft.com/office/word/2015/wordml/symex" xmlns:wpg="http://schemas.microsoft.com/office/word/2010/wordprocessingGroup" xmlns:wpi="http://schemas.microsoft.com/office/word/2010/wordprocessingInk" xmlns:wne="http://schemas.microsoft.com/office/word/2006/wordml" xmlns:wps="http://schemas.microsoft.com/office/word/2010/wordprocessingShape" mc:Ignorable="w14 w15 w16se wp14">
+<w:document xmlns:wpc="http://schemas.microsoft.com/office/word/2010/wordprocessingCanvas" xmlns:mo="http://schemas.microsoft.com/office/mac/office/2008/main" xmlns:mc="http://schemas.openxmlformats.org/markup-compatibility/2006" xmlns:mv="urn:schemas-microsoft-com:mac:vml" xmlns:o="urn:schemas-microsoft-com:office:office" xmlns:r="http://schemas.openxmlformats.org/officeDocument/2006/relationships" xmlns:m="http://schemas.openxmlformats.org/officeDocument/2006/math" xmlns:v="urn:schemas-microsoft-com:vml" xmlns:wp14="http://schemas.microsoft.com/office/word/2010/wordprocessingDrawing" xmlns:wp="http://schemas.openxmlformats.org/drawingml/2006/wordprocessingDrawing" xmlns:w10="urn:schemas-microsoft-com:office:word" xmlns:w="http://schemas.openxmlformats.org/wordprocessingml/2006/main" xmlns:w14="http://schemas.microsoft.com/office/word/2010/wordml" xmlns:w15="http://schemas.microsoft.com/office/word/2012/wordml" xmlns:wpg="http://schemas.microsoft.com/office/word/2010/wordprocessingGroup" xmlns:wpi="http://schemas.microsoft.com/office/word/2010/wordprocessingInk" xmlns:wne="http://schemas.microsoft.com/office/word/2006/wordml" xmlns:wps="http://schemas.microsoft.com/office/word/2010/wordprocessingShape" mc:Ignorable="w14 w15 wp14">
   <w:body>
     <w:tbl>
       <w:tblPr>
@@ -127,10 +127,10 @@
             <w:r>
               <w:rPr>
                 <w:noProof/>
-                <w:lang w:val="es-PE"/>
+                <w:lang w:val="es-ES_tradnl" w:eastAsia="es-ES_tradnl"/>
               </w:rPr>
               <w:drawing>
-                <wp:anchor distT="0" distB="0" distL="114300" distR="114300" simplePos="0" relativeHeight="251658240" behindDoc="0" locked="0" layoutInCell="1" hidden="0" allowOverlap="1">
+                <wp:anchor distT="0" distB="0" distL="114300" distR="114300" simplePos="0" relativeHeight="251658240" behindDoc="0" locked="0" layoutInCell="1" hidden="0" allowOverlap="1" wp14:anchorId="40864561" wp14:editId="7A207E6A">
                   <wp:simplePos x="0" y="0"/>
                   <wp:positionH relativeFrom="margin">
                     <wp:posOffset>1599685</wp:posOffset>
@@ -1877,9 +1877,7 @@
         </w:rPr>
       </w:pPr>
       <w:bookmarkStart w:id="0" w:name="_gjdgxs" w:colFirst="0" w:colLast="0"/>
-      <w:bookmarkStart w:id="1" w:name="_GoBack"/>
       <w:bookmarkEnd w:id="0"/>
-      <w:bookmarkEnd w:id="1"/>
     </w:p>
     <w:p>
       <w:pPr>
@@ -3183,12 +3181,12 @@
         <w:ind w:left="0"/>
         <w:jc w:val="both"/>
       </w:pPr>
-      <w:bookmarkStart w:id="2" w:name="_Toc512553721"/>
+      <w:bookmarkStart w:id="1" w:name="_Toc512553721"/>
       <w:r>
         <w:lastRenderedPageBreak/>
         <w:t>Introducción</w:t>
       </w:r>
-      <w:bookmarkEnd w:id="2"/>
+      <w:bookmarkEnd w:id="1"/>
     </w:p>
     <w:p>
       <w:pPr>
@@ -3406,14 +3404,14 @@
         </w:numPr>
         <w:jc w:val="both"/>
       </w:pPr>
-      <w:bookmarkStart w:id="3" w:name="_Toc512553722"/>
+      <w:bookmarkStart w:id="2" w:name="_Toc512553722"/>
       <w:r>
         <w:t>Propósito</w:t>
       </w:r>
       <w:r>
         <w:t xml:space="preserve"> del documento</w:t>
       </w:r>
-      <w:bookmarkEnd w:id="3"/>
+      <w:bookmarkEnd w:id="2"/>
     </w:p>
     <w:p/>
     <w:p>
@@ -3598,11 +3596,11 @@
         </w:numPr>
         <w:jc w:val="both"/>
       </w:pPr>
-      <w:bookmarkStart w:id="4" w:name="_Toc512553723"/>
+      <w:bookmarkStart w:id="3" w:name="_Toc512553723"/>
       <w:r>
         <w:t>Alcance</w:t>
       </w:r>
-      <w:bookmarkEnd w:id="4"/>
+      <w:bookmarkEnd w:id="3"/>
     </w:p>
     <w:p/>
     <w:p>
@@ -3782,12 +3780,12 @@
         </w:numPr>
         <w:jc w:val="both"/>
       </w:pPr>
-      <w:bookmarkStart w:id="5" w:name="_Toc512553724"/>
+      <w:bookmarkStart w:id="4" w:name="_Toc512553724"/>
       <w:r>
         <w:lastRenderedPageBreak/>
         <w:t>Definiciones</w:t>
       </w:r>
-      <w:bookmarkEnd w:id="5"/>
+      <w:bookmarkEnd w:id="4"/>
     </w:p>
     <w:p/>
     <w:p>
@@ -4050,14 +4048,14 @@
         <w:ind w:left="1843"/>
         <w:jc w:val="both"/>
       </w:pPr>
-      <w:bookmarkStart w:id="6" w:name="_Toc512553725"/>
+      <w:bookmarkStart w:id="5" w:name="_Toc512553725"/>
       <w:r>
         <w:t>Abreviatura</w:t>
       </w:r>
       <w:r>
         <w:t>s</w:t>
       </w:r>
-      <w:bookmarkEnd w:id="6"/>
+      <w:bookmarkEnd w:id="5"/>
     </w:p>
     <w:p/>
     <w:p>
@@ -4372,11 +4370,11 @@
         </w:numPr>
         <w:jc w:val="both"/>
       </w:pPr>
-      <w:bookmarkStart w:id="7" w:name="_Toc512553726"/>
+      <w:bookmarkStart w:id="6" w:name="_Toc512553726"/>
       <w:r>
         <w:t>Referencias</w:t>
       </w:r>
-      <w:bookmarkEnd w:id="7"/>
+      <w:bookmarkEnd w:id="6"/>
     </w:p>
     <w:p/>
     <w:p>
@@ -4389,19 +4387,33 @@
         <w:rPr>
           <w:lang w:val="en-US"/>
         </w:rPr>
-        <w:t>[1] ANSI/IEEE Std 828-1983, IEEE Standard for Software Configuration Management Plans</w:t>
-      </w:r>
-    </w:p>
-    <w:p>
-      <w:pPr>
+        <w:t xml:space="preserve">[1] ANSI/IEEE </w:t>
+      </w:r>
+      <w:proofErr w:type="spellStart"/>
+      <w:r>
         <w:rPr>
           <w:lang w:val="en-US"/>
         </w:rPr>
-      </w:pPr>
+        <w:t>Std</w:t>
+      </w:r>
+      <w:proofErr w:type="spellEnd"/>
       <w:r>
         <w:rPr>
           <w:lang w:val="en-US"/>
         </w:rPr>
+        <w:t xml:space="preserve"> 828-1983, IEEE Standard for Software Configuration Management Plans</w:t>
+      </w:r>
+    </w:p>
+    <w:p>
+      <w:pPr>
+        <w:rPr>
+          <w:lang w:val="en-US"/>
+        </w:rPr>
+      </w:pPr>
+      <w:r>
+        <w:rPr>
+          <w:lang w:val="en-US"/>
+        </w:rPr>
         <w:t>[</w:t>
       </w:r>
       <w:r>
@@ -4414,7 +4426,21 @@
         <w:rPr>
           <w:lang w:val="en-US"/>
         </w:rPr>
-        <w:t xml:space="preserve">] ANSI/IEEE Std </w:t>
+        <w:t xml:space="preserve">] ANSI/IEEE </w:t>
+      </w:r>
+      <w:proofErr w:type="spellStart"/>
+      <w:r>
+        <w:rPr>
+          <w:lang w:val="en-US"/>
+        </w:rPr>
+        <w:t>Std</w:t>
+      </w:r>
+      <w:proofErr w:type="spellEnd"/>
+      <w:r>
+        <w:rPr>
+          <w:lang w:val="en-US"/>
+        </w:rPr>
+        <w:t xml:space="preserve"> </w:t>
       </w:r>
       <w:r>
         <w:rPr>
@@ -4456,12 +4482,12 @@
         <w:ind w:left="0"/>
         <w:jc w:val="both"/>
       </w:pPr>
-      <w:bookmarkStart w:id="8" w:name="_Toc512553727"/>
+      <w:bookmarkStart w:id="7" w:name="_Toc512553727"/>
       <w:r>
         <w:lastRenderedPageBreak/>
         <w:t>Gestión de la Configuración de Software</w:t>
       </w:r>
-      <w:bookmarkEnd w:id="8"/>
+      <w:bookmarkEnd w:id="7"/>
     </w:p>
     <w:p>
       <w:pPr>
@@ -4472,11 +4498,11 @@
         </w:numPr>
         <w:jc w:val="both"/>
       </w:pPr>
-      <w:bookmarkStart w:id="9" w:name="_Toc512553728"/>
+      <w:bookmarkStart w:id="8" w:name="_Toc512553728"/>
       <w:r>
         <w:t>Organización</w:t>
       </w:r>
-      <w:bookmarkEnd w:id="9"/>
+      <w:bookmarkEnd w:id="8"/>
     </w:p>
     <w:p/>
     <w:p>
@@ -4488,11 +4514,11 @@
         </w:numPr>
         <w:jc w:val="both"/>
       </w:pPr>
-      <w:bookmarkStart w:id="10" w:name="_Toc512553729"/>
+      <w:bookmarkStart w:id="9" w:name="_Toc512553729"/>
       <w:r>
         <w:t>Roles y Responsabilidades</w:t>
       </w:r>
-      <w:bookmarkEnd w:id="10"/>
+      <w:bookmarkEnd w:id="9"/>
     </w:p>
     <w:p/>
     <w:p>
@@ -4504,13 +4530,1090 @@
         </w:numPr>
         <w:jc w:val="both"/>
       </w:pPr>
-      <w:bookmarkStart w:id="11" w:name="_Toc512553730"/>
+      <w:bookmarkStart w:id="10" w:name="_Toc512553730"/>
       <w:r>
         <w:t>Políticas, directrices y procedimientos</w:t>
       </w:r>
+      <w:bookmarkEnd w:id="10"/>
+    </w:p>
+    <w:p>
+      <w:pPr>
+        <w:spacing w:line="360" w:lineRule="auto"/>
+        <w:ind w:left="720"/>
+        <w:jc w:val="both"/>
+        <w:rPr>
+          <w:rFonts w:ascii="Times New Roman" w:eastAsia="Times New Roman" w:hAnsi="Times New Roman" w:cs="Times New Roman"/>
+          <w:sz w:val="24"/>
+          <w:szCs w:val="24"/>
+        </w:rPr>
+      </w:pPr>
+      <w:r>
+        <w:rPr>
+          <w:rFonts w:ascii="Times New Roman" w:eastAsia="Times New Roman" w:hAnsi="Times New Roman" w:cs="Times New Roman"/>
+          <w:sz w:val="24"/>
+          <w:szCs w:val="24"/>
+        </w:rPr>
+        <w:t xml:space="preserve">Respecto a los documentos en el repositorio de github, todos tienen derechos de administrador, osea, permiso de lectura, escritura y creación de nuevos documentos. Se tiene como política la total confianza en todos los integrantes del equipo. </w:t>
+      </w:r>
+    </w:p>
+    <w:p>
+      <w:pPr>
+        <w:spacing w:line="360" w:lineRule="auto"/>
+        <w:ind w:left="720"/>
+        <w:jc w:val="both"/>
+        <w:rPr>
+          <w:rFonts w:ascii="Times New Roman" w:eastAsia="Times New Roman" w:hAnsi="Times New Roman" w:cs="Times New Roman"/>
+          <w:b/>
+          <w:sz w:val="24"/>
+          <w:szCs w:val="24"/>
+        </w:rPr>
+      </w:pPr>
+      <w:r>
+        <w:rPr>
+          <w:rFonts w:ascii="Times New Roman" w:eastAsia="Times New Roman" w:hAnsi="Times New Roman" w:cs="Times New Roman"/>
+          <w:b/>
+          <w:sz w:val="24"/>
+          <w:szCs w:val="24"/>
+        </w:rPr>
+        <w:t>Políticas.-</w:t>
+      </w:r>
+    </w:p>
+    <w:p>
+      <w:pPr>
+        <w:numPr>
+          <w:ilvl w:val="0"/>
+          <w:numId w:val="11"/>
+        </w:numPr>
+        <w:pBdr>
+          <w:top w:val="none" w:sz="0" w:space="0" w:color="auto"/>
+          <w:left w:val="none" w:sz="0" w:space="0" w:color="auto"/>
+          <w:bottom w:val="none" w:sz="0" w:space="0" w:color="auto"/>
+          <w:right w:val="none" w:sz="0" w:space="0" w:color="auto"/>
+          <w:between w:val="none" w:sz="0" w:space="0" w:color="auto"/>
+        </w:pBdr>
+        <w:spacing w:after="0" w:line="360" w:lineRule="auto"/>
+        <w:ind w:left="1245" w:hanging="420"/>
+        <w:contextualSpacing/>
+        <w:jc w:val="both"/>
+        <w:rPr>
+          <w:rFonts w:ascii="Times New Roman" w:hAnsi="Times New Roman" w:cs="Times New Roman"/>
+          <w:sz w:val="24"/>
+          <w:szCs w:val="24"/>
+        </w:rPr>
+      </w:pPr>
+      <w:r>
+        <w:rPr>
+          <w:rFonts w:ascii="Times New Roman" w:eastAsia="Times New Roman" w:hAnsi="Times New Roman" w:cs="Times New Roman"/>
+          <w:sz w:val="24"/>
+          <w:szCs w:val="24"/>
+        </w:rPr>
+        <w:t>Seguir los estándares de nomenclatura plasmados en el presente documento.</w:t>
+      </w:r>
+    </w:p>
+    <w:p>
+      <w:pPr>
+        <w:numPr>
+          <w:ilvl w:val="0"/>
+          <w:numId w:val="11"/>
+        </w:numPr>
+        <w:pBdr>
+          <w:top w:val="none" w:sz="0" w:space="0" w:color="auto"/>
+          <w:left w:val="none" w:sz="0" w:space="0" w:color="auto"/>
+          <w:bottom w:val="none" w:sz="0" w:space="0" w:color="auto"/>
+          <w:right w:val="none" w:sz="0" w:space="0" w:color="auto"/>
+          <w:between w:val="none" w:sz="0" w:space="0" w:color="auto"/>
+        </w:pBdr>
+        <w:spacing w:after="0" w:line="360" w:lineRule="auto"/>
+        <w:ind w:left="1245" w:hanging="420"/>
+        <w:contextualSpacing/>
+        <w:jc w:val="both"/>
+        <w:rPr>
+          <w:rFonts w:ascii="Times New Roman" w:hAnsi="Times New Roman" w:cs="Times New Roman"/>
+          <w:sz w:val="24"/>
+          <w:szCs w:val="24"/>
+        </w:rPr>
+      </w:pPr>
+      <w:r>
+        <w:rPr>
+          <w:rFonts w:ascii="Times New Roman" w:eastAsia="Times New Roman" w:hAnsi="Times New Roman" w:cs="Times New Roman"/>
+          <w:sz w:val="24"/>
+          <w:szCs w:val="24"/>
+        </w:rPr>
+        <w:t>Cada rol debe cumplir las actividades designadas en el documento.</w:t>
+      </w:r>
+      <w:r>
+        <w:rPr>
+          <w:rFonts w:ascii="Times New Roman" w:eastAsia="Times New Roman" w:hAnsi="Times New Roman" w:cs="Times New Roman"/>
+          <w:sz w:val="24"/>
+          <w:szCs w:val="24"/>
+        </w:rPr>
+        <w:tab/>
+      </w:r>
+    </w:p>
+    <w:p>
+      <w:pPr>
+        <w:numPr>
+          <w:ilvl w:val="0"/>
+          <w:numId w:val="11"/>
+        </w:numPr>
+        <w:pBdr>
+          <w:top w:val="none" w:sz="0" w:space="0" w:color="auto"/>
+          <w:left w:val="none" w:sz="0" w:space="0" w:color="auto"/>
+          <w:bottom w:val="none" w:sz="0" w:space="0" w:color="auto"/>
+          <w:right w:val="none" w:sz="0" w:space="0" w:color="auto"/>
+          <w:between w:val="none" w:sz="0" w:space="0" w:color="auto"/>
+        </w:pBdr>
+        <w:spacing w:after="0" w:line="360" w:lineRule="auto"/>
+        <w:ind w:left="1245" w:hanging="420"/>
+        <w:contextualSpacing/>
+        <w:jc w:val="both"/>
+        <w:rPr>
+          <w:rFonts w:ascii="Times New Roman" w:hAnsi="Times New Roman" w:cs="Times New Roman"/>
+          <w:sz w:val="24"/>
+          <w:szCs w:val="24"/>
+        </w:rPr>
+      </w:pPr>
+      <w:r>
+        <w:rPr>
+          <w:rFonts w:ascii="Times New Roman" w:eastAsia="Times New Roman" w:hAnsi="Times New Roman" w:cs="Times New Roman"/>
+          <w:sz w:val="24"/>
+          <w:szCs w:val="24"/>
+        </w:rPr>
+        <w:t>Cada miembro debe trabajar únicamente y exclusivamente sobre su branch.</w:t>
+      </w:r>
+    </w:p>
+    <w:p>
+      <w:pPr>
+        <w:numPr>
+          <w:ilvl w:val="0"/>
+          <w:numId w:val="11"/>
+        </w:numPr>
+        <w:pBdr>
+          <w:top w:val="none" w:sz="0" w:space="0" w:color="auto"/>
+          <w:left w:val="none" w:sz="0" w:space="0" w:color="auto"/>
+          <w:bottom w:val="none" w:sz="0" w:space="0" w:color="auto"/>
+          <w:right w:val="none" w:sz="0" w:space="0" w:color="auto"/>
+          <w:between w:val="none" w:sz="0" w:space="0" w:color="auto"/>
+        </w:pBdr>
+        <w:spacing w:after="0" w:line="360" w:lineRule="auto"/>
+        <w:ind w:left="1245" w:hanging="420"/>
+        <w:contextualSpacing/>
+        <w:jc w:val="both"/>
+        <w:rPr>
+          <w:rFonts w:ascii="Times New Roman" w:hAnsi="Times New Roman" w:cs="Times New Roman"/>
+          <w:sz w:val="24"/>
+          <w:szCs w:val="24"/>
+        </w:rPr>
+      </w:pPr>
+      <w:r>
+        <w:rPr>
+          <w:rFonts w:ascii="Times New Roman" w:eastAsia="Times New Roman" w:hAnsi="Times New Roman" w:cs="Times New Roman"/>
+          <w:sz w:val="24"/>
+          <w:szCs w:val="24"/>
+        </w:rPr>
+        <w:t>La filtración de información a agentes externos se encuentra extrictamente prohibida.</w:t>
+      </w:r>
+    </w:p>
+    <w:p>
+      <w:pPr>
+        <w:numPr>
+          <w:ilvl w:val="0"/>
+          <w:numId w:val="11"/>
+        </w:numPr>
+        <w:pBdr>
+          <w:top w:val="none" w:sz="0" w:space="0" w:color="auto"/>
+          <w:left w:val="none" w:sz="0" w:space="0" w:color="auto"/>
+          <w:bottom w:val="none" w:sz="0" w:space="0" w:color="auto"/>
+          <w:right w:val="none" w:sz="0" w:space="0" w:color="auto"/>
+          <w:between w:val="none" w:sz="0" w:space="0" w:color="auto"/>
+        </w:pBdr>
+        <w:spacing w:after="0" w:line="360" w:lineRule="auto"/>
+        <w:ind w:left="1245" w:hanging="420"/>
+        <w:contextualSpacing/>
+        <w:jc w:val="both"/>
+        <w:rPr>
+          <w:rFonts w:ascii="Times New Roman" w:hAnsi="Times New Roman" w:cs="Times New Roman"/>
+          <w:sz w:val="24"/>
+          <w:szCs w:val="24"/>
+        </w:rPr>
+      </w:pPr>
+      <w:r>
+        <w:rPr>
+          <w:rFonts w:ascii="Times New Roman" w:eastAsia="Times New Roman" w:hAnsi="Times New Roman" w:cs="Times New Roman"/>
+          <w:sz w:val="24"/>
+          <w:szCs w:val="24"/>
+        </w:rPr>
+        <w:t>Correcta comunicación entre los miembros encargados de la gestión de la configuración.</w:t>
+      </w:r>
+    </w:p>
+    <w:p>
+      <w:pPr>
+        <w:numPr>
+          <w:ilvl w:val="0"/>
+          <w:numId w:val="11"/>
+        </w:numPr>
+        <w:pBdr>
+          <w:top w:val="none" w:sz="0" w:space="0" w:color="auto"/>
+          <w:left w:val="none" w:sz="0" w:space="0" w:color="auto"/>
+          <w:bottom w:val="none" w:sz="0" w:space="0" w:color="auto"/>
+          <w:right w:val="none" w:sz="0" w:space="0" w:color="auto"/>
+          <w:between w:val="none" w:sz="0" w:space="0" w:color="auto"/>
+        </w:pBdr>
+        <w:spacing w:after="0" w:line="360" w:lineRule="auto"/>
+        <w:ind w:left="1245" w:hanging="420"/>
+        <w:contextualSpacing/>
+        <w:jc w:val="both"/>
+        <w:rPr>
+          <w:rFonts w:ascii="Times New Roman" w:hAnsi="Times New Roman" w:cs="Times New Roman"/>
+          <w:sz w:val="24"/>
+          <w:szCs w:val="24"/>
+        </w:rPr>
+      </w:pPr>
+      <w:r>
+        <w:rPr>
+          <w:rFonts w:ascii="Times New Roman" w:eastAsia="Times New Roman" w:hAnsi="Times New Roman" w:cs="Times New Roman"/>
+          <w:sz w:val="24"/>
+          <w:szCs w:val="24"/>
+        </w:rPr>
+        <w:t>Toda dependencia en los proyectos deberá ser estrictamente documentada.</w:t>
+      </w:r>
+    </w:p>
+    <w:p>
+      <w:pPr>
+        <w:spacing w:line="360" w:lineRule="auto"/>
+        <w:ind w:firstLine="720"/>
+        <w:jc w:val="both"/>
+        <w:rPr>
+          <w:rFonts w:ascii="Times New Roman" w:eastAsia="Times New Roman" w:hAnsi="Times New Roman" w:cs="Times New Roman"/>
+          <w:b/>
+          <w:sz w:val="24"/>
+          <w:szCs w:val="24"/>
+        </w:rPr>
+      </w:pPr>
+      <w:r>
+        <w:rPr>
+          <w:rFonts w:ascii="Times New Roman" w:eastAsia="Times New Roman" w:hAnsi="Times New Roman" w:cs="Times New Roman"/>
+          <w:b/>
+          <w:sz w:val="24"/>
+          <w:szCs w:val="24"/>
+        </w:rPr>
+        <w:t>Directrices.-</w:t>
+      </w:r>
+    </w:p>
+    <w:p>
+      <w:pPr>
+        <w:numPr>
+          <w:ilvl w:val="0"/>
+          <w:numId w:val="11"/>
+        </w:numPr>
+        <w:pBdr>
+          <w:top w:val="none" w:sz="0" w:space="0" w:color="auto"/>
+          <w:left w:val="none" w:sz="0" w:space="0" w:color="auto"/>
+          <w:bottom w:val="none" w:sz="0" w:space="0" w:color="auto"/>
+          <w:right w:val="none" w:sz="0" w:space="0" w:color="auto"/>
+          <w:between w:val="none" w:sz="0" w:space="0" w:color="auto"/>
+        </w:pBdr>
+        <w:spacing w:after="0" w:line="360" w:lineRule="auto"/>
+        <w:ind w:left="1245" w:hanging="420"/>
+        <w:contextualSpacing/>
+        <w:jc w:val="both"/>
+        <w:rPr>
+          <w:rFonts w:ascii="Times New Roman" w:hAnsi="Times New Roman" w:cs="Times New Roman"/>
+          <w:sz w:val="24"/>
+          <w:szCs w:val="24"/>
+        </w:rPr>
+      </w:pPr>
+      <w:r>
+        <w:rPr>
+          <w:rFonts w:ascii="Times New Roman" w:eastAsia="Times New Roman" w:hAnsi="Times New Roman" w:cs="Times New Roman"/>
+          <w:sz w:val="24"/>
+          <w:szCs w:val="24"/>
+        </w:rPr>
+        <w:t>Se encuentra estrictamente prohibido el versionamiento en el nombre del ítem. Ejm: No se permite el nombre “</w:t>
+      </w:r>
+      <w:r>
+        <w:rPr>
+          <w:rFonts w:ascii="Times New Roman" w:eastAsia="Times New Roman" w:hAnsi="Times New Roman" w:cs="Times New Roman"/>
+          <w:sz w:val="24"/>
+          <w:szCs w:val="24"/>
+        </w:rPr>
+        <w:t>SPC</w:t>
+      </w:r>
+      <w:r>
+        <w:rPr>
+          <w:rFonts w:ascii="Times New Roman" w:eastAsia="Times New Roman" w:hAnsi="Times New Roman" w:cs="Times New Roman"/>
+          <w:sz w:val="24"/>
+          <w:szCs w:val="24"/>
+        </w:rPr>
+        <w:t>_AC_v1.1.docx”</w:t>
+      </w:r>
+    </w:p>
+    <w:p>
+      <w:pPr>
+        <w:numPr>
+          <w:ilvl w:val="0"/>
+          <w:numId w:val="11"/>
+        </w:numPr>
+        <w:pBdr>
+          <w:top w:val="none" w:sz="0" w:space="0" w:color="auto"/>
+          <w:left w:val="none" w:sz="0" w:space="0" w:color="auto"/>
+          <w:bottom w:val="none" w:sz="0" w:space="0" w:color="auto"/>
+          <w:right w:val="none" w:sz="0" w:space="0" w:color="auto"/>
+          <w:between w:val="none" w:sz="0" w:space="0" w:color="auto"/>
+        </w:pBdr>
+        <w:spacing w:after="0" w:line="360" w:lineRule="auto"/>
+        <w:ind w:left="1245" w:hanging="420"/>
+        <w:contextualSpacing/>
+        <w:jc w:val="both"/>
+        <w:rPr>
+          <w:rFonts w:ascii="Times New Roman" w:hAnsi="Times New Roman" w:cs="Times New Roman"/>
+          <w:sz w:val="24"/>
+          <w:szCs w:val="24"/>
+        </w:rPr>
+      </w:pPr>
+      <w:r>
+        <w:rPr>
+          <w:rFonts w:ascii="Times New Roman" w:eastAsia="Times New Roman" w:hAnsi="Times New Roman" w:cs="Times New Roman"/>
+          <w:sz w:val="24"/>
+          <w:szCs w:val="24"/>
+        </w:rPr>
+        <w:t>Para los ítems de gestión de la configuración:</w:t>
+      </w:r>
+    </w:p>
+    <w:p>
+      <w:pPr>
+        <w:numPr>
+          <w:ilvl w:val="1"/>
+          <w:numId w:val="11"/>
+        </w:numPr>
+        <w:pBdr>
+          <w:top w:val="none" w:sz="0" w:space="0" w:color="auto"/>
+          <w:left w:val="none" w:sz="0" w:space="0" w:color="auto"/>
+          <w:bottom w:val="none" w:sz="0" w:space="0" w:color="auto"/>
+          <w:right w:val="none" w:sz="0" w:space="0" w:color="auto"/>
+          <w:between w:val="none" w:sz="0" w:space="0" w:color="auto"/>
+        </w:pBdr>
+        <w:spacing w:after="0" w:line="360" w:lineRule="auto"/>
+        <w:ind w:left="1665" w:hanging="420"/>
+        <w:contextualSpacing/>
+        <w:jc w:val="both"/>
+        <w:rPr>
+          <w:rFonts w:ascii="Times New Roman" w:hAnsi="Times New Roman" w:cs="Times New Roman"/>
+          <w:sz w:val="24"/>
+          <w:szCs w:val="24"/>
+        </w:rPr>
+      </w:pPr>
+      <w:r>
+        <w:rPr>
+          <w:rFonts w:ascii="Times New Roman" w:eastAsia="Times New Roman" w:hAnsi="Times New Roman" w:cs="Times New Roman"/>
+          <w:sz w:val="24"/>
+          <w:szCs w:val="24"/>
+        </w:rPr>
+        <w:t>Los items deberán llevar el siguiente estándar de nombre:</w:t>
+      </w:r>
+    </w:p>
+    <w:p>
+      <w:pPr>
+        <w:spacing w:line="360" w:lineRule="auto"/>
+        <w:ind w:left="720" w:firstLine="720"/>
+        <w:jc w:val="both"/>
+        <w:rPr>
+          <w:rFonts w:ascii="Times New Roman" w:eastAsia="Times New Roman" w:hAnsi="Times New Roman" w:cs="Times New Roman"/>
+          <w:sz w:val="24"/>
+          <w:szCs w:val="24"/>
+        </w:rPr>
+      </w:pPr>
+      <w:r>
+        <w:rPr>
+          <w:rFonts w:ascii="Times New Roman" w:eastAsia="Times New Roman" w:hAnsi="Times New Roman" w:cs="Times New Roman"/>
+          <w:sz w:val="24"/>
+          <w:szCs w:val="24"/>
+        </w:rPr>
+        <w:t>&lt;INICIALES DEL DOCUMENTO&gt;.*</w:t>
+      </w:r>
+    </w:p>
+    <w:p>
+      <w:pPr>
+        <w:spacing w:line="360" w:lineRule="auto"/>
+        <w:ind w:left="720" w:firstLine="720"/>
+        <w:rPr>
+          <w:rFonts w:ascii="Times New Roman" w:eastAsia="Times New Roman" w:hAnsi="Times New Roman" w:cs="Times New Roman"/>
+          <w:sz w:val="24"/>
+          <w:szCs w:val="24"/>
+        </w:rPr>
+      </w:pPr>
+      <w:r>
+        <w:rPr>
+          <w:rFonts w:ascii="Times New Roman" w:eastAsia="Times New Roman" w:hAnsi="Times New Roman" w:cs="Times New Roman"/>
+          <w:sz w:val="24"/>
+          <w:szCs w:val="24"/>
+        </w:rPr>
+        <w:t>Ejm: PGC.docx (Plan de gestión de la configuración)</w:t>
+      </w:r>
+    </w:p>
+    <w:p>
+      <w:pPr>
+        <w:numPr>
+          <w:ilvl w:val="0"/>
+          <w:numId w:val="11"/>
+        </w:numPr>
+        <w:pBdr>
+          <w:top w:val="none" w:sz="0" w:space="0" w:color="auto"/>
+          <w:left w:val="none" w:sz="0" w:space="0" w:color="auto"/>
+          <w:bottom w:val="none" w:sz="0" w:space="0" w:color="auto"/>
+          <w:right w:val="none" w:sz="0" w:space="0" w:color="auto"/>
+          <w:between w:val="none" w:sz="0" w:space="0" w:color="auto"/>
+        </w:pBdr>
+        <w:spacing w:after="0" w:line="360" w:lineRule="auto"/>
+        <w:ind w:left="1245" w:hanging="420"/>
+        <w:contextualSpacing/>
+        <w:jc w:val="both"/>
+        <w:rPr>
+          <w:rFonts w:ascii="Times New Roman" w:hAnsi="Times New Roman" w:cs="Times New Roman"/>
+          <w:sz w:val="24"/>
+          <w:szCs w:val="24"/>
+        </w:rPr>
+      </w:pPr>
+      <w:r>
+        <w:rPr>
+          <w:rFonts w:ascii="Times New Roman" w:hAnsi="Times New Roman" w:cs="Times New Roman"/>
+          <w:sz w:val="24"/>
+          <w:szCs w:val="24"/>
+          <w:lang w:val="es-ES"/>
+        </w:rPr>
+        <w:t xml:space="preserve">En caso dos </w:t>
+      </w:r>
+      <w:r>
+        <w:rPr>
+          <w:rFonts w:ascii="Times New Roman" w:hAnsi="Times New Roman" w:cs="Times New Roman"/>
+          <w:sz w:val="24"/>
+          <w:szCs w:val="24"/>
+        </w:rPr>
+        <w:t>ítems de gestión de la configuración llegasen a tener la misma nomenclatura, el ítem más reciente tendrá la nomenclatura:</w:t>
+      </w:r>
+    </w:p>
+    <w:p>
+      <w:pPr>
+        <w:numPr>
+          <w:ilvl w:val="1"/>
+          <w:numId w:val="11"/>
+        </w:numPr>
+        <w:pBdr>
+          <w:top w:val="none" w:sz="0" w:space="0" w:color="auto"/>
+          <w:left w:val="none" w:sz="0" w:space="0" w:color="auto"/>
+          <w:bottom w:val="none" w:sz="0" w:space="0" w:color="auto"/>
+          <w:right w:val="none" w:sz="0" w:space="0" w:color="auto"/>
+          <w:between w:val="none" w:sz="0" w:space="0" w:color="auto"/>
+        </w:pBdr>
+        <w:spacing w:after="0" w:line="360" w:lineRule="auto"/>
+        <w:ind w:left="1665" w:hanging="420"/>
+        <w:contextualSpacing/>
+        <w:jc w:val="both"/>
+        <w:rPr>
+          <w:rFonts w:ascii="Times New Roman" w:hAnsi="Times New Roman" w:cs="Times New Roman"/>
+          <w:sz w:val="24"/>
+          <w:szCs w:val="24"/>
+        </w:rPr>
+      </w:pPr>
+      <w:r>
+        <w:rPr>
+          <w:rFonts w:ascii="Times New Roman" w:hAnsi="Times New Roman" w:cs="Times New Roman"/>
+          <w:sz w:val="24"/>
+          <w:szCs w:val="24"/>
+        </w:rPr>
+        <w:t>&lt;INICIALES DEL DOCUMENTO&gt;_&lt;TAG&gt;.*</w:t>
+      </w:r>
+    </w:p>
+    <w:p>
+      <w:pPr>
+        <w:spacing w:line="360" w:lineRule="auto"/>
+        <w:ind w:left="1245"/>
+        <w:contextualSpacing/>
+        <w:jc w:val="both"/>
+        <w:rPr>
+          <w:rFonts w:ascii="Times New Roman" w:hAnsi="Times New Roman" w:cs="Times New Roman"/>
+          <w:sz w:val="24"/>
+          <w:szCs w:val="24"/>
+        </w:rPr>
+      </w:pPr>
+      <w:r>
+        <w:rPr>
+          <w:rFonts w:ascii="Times New Roman" w:hAnsi="Times New Roman" w:cs="Times New Roman"/>
+          <w:sz w:val="24"/>
+          <w:szCs w:val="24"/>
+        </w:rPr>
+        <w:lastRenderedPageBreak/>
+        <w:t>Donde &lt;TAG&gt; es un identificador para dar soporte a la identificación del documento más reciente.</w:t>
+      </w:r>
+    </w:p>
+    <w:p>
+      <w:pPr>
+        <w:numPr>
+          <w:ilvl w:val="0"/>
+          <w:numId w:val="11"/>
+        </w:numPr>
+        <w:pBdr>
+          <w:top w:val="none" w:sz="0" w:space="0" w:color="auto"/>
+          <w:left w:val="none" w:sz="0" w:space="0" w:color="auto"/>
+          <w:bottom w:val="none" w:sz="0" w:space="0" w:color="auto"/>
+          <w:right w:val="none" w:sz="0" w:space="0" w:color="auto"/>
+          <w:between w:val="none" w:sz="0" w:space="0" w:color="auto"/>
+        </w:pBdr>
+        <w:spacing w:after="0" w:line="360" w:lineRule="auto"/>
+        <w:ind w:left="1245" w:hanging="420"/>
+        <w:contextualSpacing/>
+        <w:jc w:val="both"/>
+        <w:rPr>
+          <w:rFonts w:ascii="Times New Roman" w:hAnsi="Times New Roman" w:cs="Times New Roman"/>
+          <w:sz w:val="24"/>
+          <w:szCs w:val="24"/>
+        </w:rPr>
+      </w:pPr>
+      <w:r>
+        <w:rPr>
+          <w:rFonts w:ascii="Times New Roman" w:eastAsia="Times New Roman" w:hAnsi="Times New Roman" w:cs="Times New Roman"/>
+          <w:sz w:val="24"/>
+          <w:szCs w:val="24"/>
+        </w:rPr>
+        <w:t>Para los ítems de gestión de proyectos:</w:t>
+      </w:r>
+    </w:p>
+    <w:p>
+      <w:pPr>
+        <w:numPr>
+          <w:ilvl w:val="1"/>
+          <w:numId w:val="11"/>
+        </w:numPr>
+        <w:pBdr>
+          <w:top w:val="none" w:sz="0" w:space="0" w:color="auto"/>
+          <w:left w:val="none" w:sz="0" w:space="0" w:color="auto"/>
+          <w:bottom w:val="none" w:sz="0" w:space="0" w:color="auto"/>
+          <w:right w:val="none" w:sz="0" w:space="0" w:color="auto"/>
+          <w:between w:val="none" w:sz="0" w:space="0" w:color="auto"/>
+        </w:pBdr>
+        <w:spacing w:after="0" w:line="360" w:lineRule="auto"/>
+        <w:ind w:left="1665" w:hanging="420"/>
+        <w:contextualSpacing/>
+        <w:jc w:val="both"/>
+        <w:rPr>
+          <w:rFonts w:ascii="Times New Roman" w:hAnsi="Times New Roman" w:cs="Times New Roman"/>
+          <w:sz w:val="24"/>
+          <w:szCs w:val="24"/>
+        </w:rPr>
+      </w:pPr>
+      <w:r>
+        <w:rPr>
+          <w:rFonts w:ascii="Times New Roman" w:eastAsia="Times New Roman" w:hAnsi="Times New Roman" w:cs="Times New Roman"/>
+          <w:sz w:val="24"/>
+          <w:szCs w:val="24"/>
+        </w:rPr>
+        <w:t>Los ítems deberán llevar el siguiente estándar de nombre:</w:t>
+      </w:r>
+    </w:p>
+    <w:p>
+      <w:pPr>
+        <w:spacing w:line="360" w:lineRule="auto"/>
+        <w:ind w:left="720" w:firstLine="720"/>
+        <w:jc w:val="both"/>
+        <w:rPr>
+          <w:rFonts w:ascii="Times New Roman" w:eastAsia="Times New Roman" w:hAnsi="Times New Roman" w:cs="Times New Roman"/>
+          <w:sz w:val="24"/>
+          <w:szCs w:val="24"/>
+        </w:rPr>
+      </w:pPr>
+      <w:r>
+        <w:rPr>
+          <w:rFonts w:ascii="Times New Roman" w:eastAsia="Times New Roman" w:hAnsi="Times New Roman" w:cs="Times New Roman"/>
+          <w:sz w:val="24"/>
+          <w:szCs w:val="24"/>
+        </w:rPr>
+        <w:t>&lt;INICIALES DEL PROYECTO&gt;_&lt;INICIALES DEL DOCUMENTO&gt;.*</w:t>
+      </w:r>
+    </w:p>
+    <w:p>
+      <w:pPr>
+        <w:spacing w:line="360" w:lineRule="auto"/>
+        <w:ind w:left="720" w:firstLine="720"/>
+        <w:rPr>
+          <w:rFonts w:ascii="Times New Roman" w:eastAsia="Times New Roman" w:hAnsi="Times New Roman" w:cs="Times New Roman"/>
+          <w:sz w:val="24"/>
+          <w:szCs w:val="24"/>
+        </w:rPr>
+      </w:pPr>
+      <w:r>
+        <w:rPr>
+          <w:rFonts w:ascii="Times New Roman" w:eastAsia="Times New Roman" w:hAnsi="Times New Roman" w:cs="Times New Roman"/>
+          <w:sz w:val="24"/>
+          <w:szCs w:val="24"/>
+        </w:rPr>
+        <w:t xml:space="preserve">Ejm: </w:t>
+      </w:r>
+      <w:r>
+        <w:rPr>
+          <w:rFonts w:ascii="Times New Roman" w:eastAsia="Times New Roman" w:hAnsi="Times New Roman" w:cs="Times New Roman"/>
+          <w:sz w:val="24"/>
+          <w:szCs w:val="24"/>
+        </w:rPr>
+        <w:t>SPC</w:t>
+      </w:r>
+      <w:r>
+        <w:rPr>
+          <w:rFonts w:ascii="Times New Roman" w:eastAsia="Times New Roman" w:hAnsi="Times New Roman" w:cs="Times New Roman"/>
+          <w:sz w:val="24"/>
+          <w:szCs w:val="24"/>
+        </w:rPr>
+        <w:t>_AC.docx</w:t>
+      </w:r>
+    </w:p>
+    <w:p>
+      <w:pPr>
+        <w:numPr>
+          <w:ilvl w:val="0"/>
+          <w:numId w:val="11"/>
+        </w:numPr>
+        <w:pBdr>
+          <w:top w:val="none" w:sz="0" w:space="0" w:color="auto"/>
+          <w:left w:val="none" w:sz="0" w:space="0" w:color="auto"/>
+          <w:bottom w:val="none" w:sz="0" w:space="0" w:color="auto"/>
+          <w:right w:val="none" w:sz="0" w:space="0" w:color="auto"/>
+          <w:between w:val="none" w:sz="0" w:space="0" w:color="auto"/>
+        </w:pBdr>
+        <w:spacing w:after="0" w:line="360" w:lineRule="auto"/>
+        <w:ind w:left="1245" w:hanging="420"/>
+        <w:contextualSpacing/>
+        <w:jc w:val="both"/>
+        <w:rPr>
+          <w:rFonts w:ascii="Times New Roman" w:hAnsi="Times New Roman" w:cs="Times New Roman"/>
+          <w:sz w:val="24"/>
+          <w:szCs w:val="24"/>
+        </w:rPr>
+      </w:pPr>
+      <w:r>
+        <w:rPr>
+          <w:rFonts w:ascii="Times New Roman" w:eastAsia="Times New Roman" w:hAnsi="Times New Roman" w:cs="Times New Roman"/>
+          <w:sz w:val="24"/>
+          <w:szCs w:val="24"/>
+        </w:rPr>
+        <w:t>Los nombres de los branch deberá ser hecho según la inicial del nombre del responsable y del primer apellido completo. Ejm: Eduardo Angulo -&gt; branch “EAngulo”</w:t>
+      </w:r>
+    </w:p>
+    <w:p>
+      <w:pPr>
+        <w:numPr>
+          <w:ilvl w:val="0"/>
+          <w:numId w:val="11"/>
+        </w:numPr>
+        <w:pBdr>
+          <w:top w:val="none" w:sz="0" w:space="0" w:color="auto"/>
+          <w:left w:val="none" w:sz="0" w:space="0" w:color="auto"/>
+          <w:bottom w:val="none" w:sz="0" w:space="0" w:color="auto"/>
+          <w:right w:val="none" w:sz="0" w:space="0" w:color="auto"/>
+          <w:between w:val="none" w:sz="0" w:space="0" w:color="auto"/>
+        </w:pBdr>
+        <w:spacing w:after="0" w:line="360" w:lineRule="auto"/>
+        <w:ind w:left="1245" w:hanging="420"/>
+        <w:contextualSpacing/>
+        <w:jc w:val="both"/>
+        <w:rPr>
+          <w:rFonts w:ascii="Times New Roman" w:hAnsi="Times New Roman" w:cs="Times New Roman"/>
+          <w:sz w:val="24"/>
+          <w:szCs w:val="24"/>
+        </w:rPr>
+      </w:pPr>
+      <w:r>
+        <w:rPr>
+          <w:rFonts w:ascii="Times New Roman" w:eastAsia="Times New Roman" w:hAnsi="Times New Roman" w:cs="Times New Roman"/>
+          <w:sz w:val="24"/>
+          <w:szCs w:val="24"/>
+        </w:rPr>
+        <w:t>Para los ítems de desarrollo de proyectos FrontEnd:</w:t>
+      </w:r>
+    </w:p>
+    <w:p>
+      <w:pPr>
+        <w:numPr>
+          <w:ilvl w:val="1"/>
+          <w:numId w:val="11"/>
+        </w:numPr>
+        <w:pBdr>
+          <w:top w:val="none" w:sz="0" w:space="0" w:color="auto"/>
+          <w:left w:val="none" w:sz="0" w:space="0" w:color="auto"/>
+          <w:bottom w:val="none" w:sz="0" w:space="0" w:color="auto"/>
+          <w:right w:val="none" w:sz="0" w:space="0" w:color="auto"/>
+          <w:between w:val="none" w:sz="0" w:space="0" w:color="auto"/>
+        </w:pBdr>
+        <w:spacing w:after="0" w:line="360" w:lineRule="auto"/>
+        <w:ind w:left="1665" w:hanging="420"/>
+        <w:contextualSpacing/>
+        <w:jc w:val="both"/>
+        <w:rPr>
+          <w:rFonts w:ascii="Times New Roman" w:hAnsi="Times New Roman" w:cs="Times New Roman"/>
+          <w:sz w:val="24"/>
+          <w:szCs w:val="24"/>
+        </w:rPr>
+      </w:pPr>
+      <w:r>
+        <w:rPr>
+          <w:rFonts w:ascii="Times New Roman" w:eastAsia="Times New Roman" w:hAnsi="Times New Roman" w:cs="Times New Roman"/>
+          <w:sz w:val="24"/>
+          <w:szCs w:val="24"/>
+        </w:rPr>
+        <w:t>Todo folder o ítem que cuente con más de 2 palabras, deberá ser nombrado en CamelCase. Ejm: Dashboard home-&gt; DashboardHome</w:t>
+      </w:r>
+    </w:p>
+    <w:p>
+      <w:pPr>
+        <w:numPr>
+          <w:ilvl w:val="1"/>
+          <w:numId w:val="11"/>
+        </w:numPr>
+        <w:pBdr>
+          <w:top w:val="none" w:sz="0" w:space="0" w:color="auto"/>
+          <w:left w:val="none" w:sz="0" w:space="0" w:color="auto"/>
+          <w:bottom w:val="none" w:sz="0" w:space="0" w:color="auto"/>
+          <w:right w:val="none" w:sz="0" w:space="0" w:color="auto"/>
+          <w:between w:val="none" w:sz="0" w:space="0" w:color="auto"/>
+        </w:pBdr>
+        <w:spacing w:after="0" w:line="360" w:lineRule="auto"/>
+        <w:ind w:left="1665" w:hanging="420"/>
+        <w:contextualSpacing/>
+        <w:jc w:val="both"/>
+        <w:rPr>
+          <w:rFonts w:ascii="Times New Roman" w:hAnsi="Times New Roman" w:cs="Times New Roman"/>
+          <w:sz w:val="24"/>
+          <w:szCs w:val="24"/>
+        </w:rPr>
+      </w:pPr>
+      <w:r>
+        <w:rPr>
+          <w:rFonts w:ascii="Times New Roman" w:eastAsia="Times New Roman" w:hAnsi="Times New Roman" w:cs="Times New Roman"/>
+          <w:sz w:val="24"/>
+          <w:szCs w:val="24"/>
+        </w:rPr>
+        <w:t>Los componentes:</w:t>
+      </w:r>
+    </w:p>
+    <w:p>
+      <w:pPr>
+        <w:numPr>
+          <w:ilvl w:val="2"/>
+          <w:numId w:val="11"/>
+        </w:numPr>
+        <w:pBdr>
+          <w:top w:val="none" w:sz="0" w:space="0" w:color="auto"/>
+          <w:left w:val="none" w:sz="0" w:space="0" w:color="auto"/>
+          <w:bottom w:val="none" w:sz="0" w:space="0" w:color="auto"/>
+          <w:right w:val="none" w:sz="0" w:space="0" w:color="auto"/>
+          <w:between w:val="none" w:sz="0" w:space="0" w:color="auto"/>
+        </w:pBdr>
+        <w:spacing w:after="0" w:line="360" w:lineRule="auto"/>
+        <w:ind w:left="2085" w:hanging="420"/>
+        <w:contextualSpacing/>
+        <w:jc w:val="both"/>
+        <w:rPr>
+          <w:rFonts w:ascii="Times New Roman" w:hAnsi="Times New Roman" w:cs="Times New Roman"/>
+          <w:sz w:val="24"/>
+          <w:szCs w:val="24"/>
+        </w:rPr>
+      </w:pPr>
+      <w:r>
+        <w:rPr>
+          <w:rFonts w:ascii="Times New Roman" w:eastAsia="Times New Roman" w:hAnsi="Times New Roman" w:cs="Times New Roman"/>
+          <w:sz w:val="24"/>
+          <w:szCs w:val="24"/>
+        </w:rPr>
+        <w:t>Los ítems que expongan los componentes deberán ser nombrados de la siguiente manera:</w:t>
+      </w:r>
+    </w:p>
+    <w:p>
+      <w:pPr>
+        <w:spacing w:line="360" w:lineRule="auto"/>
+        <w:ind w:left="1440" w:firstLine="720"/>
+        <w:jc w:val="both"/>
+        <w:rPr>
+          <w:rFonts w:ascii="Times New Roman" w:eastAsia="Times New Roman" w:hAnsi="Times New Roman" w:cs="Times New Roman"/>
+          <w:sz w:val="24"/>
+          <w:szCs w:val="24"/>
+        </w:rPr>
+      </w:pPr>
+      <w:r>
+        <w:rPr>
+          <w:rFonts w:ascii="Times New Roman" w:eastAsia="Times New Roman" w:hAnsi="Times New Roman" w:cs="Times New Roman"/>
+          <w:sz w:val="24"/>
+          <w:szCs w:val="24"/>
+        </w:rPr>
+        <w:t>&lt;NOMBRE DEL COMPONENTE O FEATURE&gt;component.js</w:t>
+      </w:r>
+    </w:p>
+    <w:p>
+      <w:pPr>
+        <w:numPr>
+          <w:ilvl w:val="1"/>
+          <w:numId w:val="11"/>
+        </w:numPr>
+        <w:pBdr>
+          <w:top w:val="none" w:sz="0" w:space="0" w:color="auto"/>
+          <w:left w:val="none" w:sz="0" w:space="0" w:color="auto"/>
+          <w:bottom w:val="none" w:sz="0" w:space="0" w:color="auto"/>
+          <w:right w:val="none" w:sz="0" w:space="0" w:color="auto"/>
+          <w:between w:val="none" w:sz="0" w:space="0" w:color="auto"/>
+        </w:pBdr>
+        <w:spacing w:after="0" w:line="360" w:lineRule="auto"/>
+        <w:ind w:left="1665" w:hanging="420"/>
+        <w:contextualSpacing/>
+        <w:jc w:val="both"/>
+        <w:rPr>
+          <w:rFonts w:ascii="Times New Roman" w:hAnsi="Times New Roman" w:cs="Times New Roman"/>
+          <w:sz w:val="24"/>
+          <w:szCs w:val="24"/>
+        </w:rPr>
+      </w:pPr>
+      <w:r>
+        <w:rPr>
+          <w:rFonts w:ascii="Times New Roman" w:eastAsia="Times New Roman" w:hAnsi="Times New Roman" w:cs="Times New Roman"/>
+          <w:sz w:val="24"/>
+          <w:szCs w:val="24"/>
+        </w:rPr>
+        <w:t xml:space="preserve">Las vistas o templates: </w:t>
+      </w:r>
+    </w:p>
+    <w:p>
+      <w:pPr>
+        <w:numPr>
+          <w:ilvl w:val="2"/>
+          <w:numId w:val="11"/>
+        </w:numPr>
+        <w:pBdr>
+          <w:top w:val="none" w:sz="0" w:space="0" w:color="auto"/>
+          <w:left w:val="none" w:sz="0" w:space="0" w:color="auto"/>
+          <w:bottom w:val="none" w:sz="0" w:space="0" w:color="auto"/>
+          <w:right w:val="none" w:sz="0" w:space="0" w:color="auto"/>
+          <w:between w:val="none" w:sz="0" w:space="0" w:color="auto"/>
+        </w:pBdr>
+        <w:spacing w:after="0" w:line="360" w:lineRule="auto"/>
+        <w:ind w:left="2085" w:hanging="420"/>
+        <w:contextualSpacing/>
+        <w:jc w:val="both"/>
+        <w:rPr>
+          <w:rFonts w:ascii="Times New Roman" w:hAnsi="Times New Roman" w:cs="Times New Roman"/>
+          <w:sz w:val="24"/>
+          <w:szCs w:val="24"/>
+        </w:rPr>
+      </w:pPr>
+      <w:r>
+        <w:rPr>
+          <w:rFonts w:ascii="Times New Roman" w:eastAsia="Times New Roman" w:hAnsi="Times New Roman" w:cs="Times New Roman"/>
+          <w:sz w:val="24"/>
+          <w:szCs w:val="24"/>
+        </w:rPr>
+        <w:t xml:space="preserve">Deberán ir en el folder de su respectivo componente o feature (característica de la aplicación). En este caso se utilizará el Views como carpeta de las vistas. </w:t>
+      </w:r>
+    </w:p>
+    <w:p>
+      <w:pPr>
+        <w:numPr>
+          <w:ilvl w:val="2"/>
+          <w:numId w:val="11"/>
+        </w:numPr>
+        <w:pBdr>
+          <w:top w:val="none" w:sz="0" w:space="0" w:color="auto"/>
+          <w:left w:val="none" w:sz="0" w:space="0" w:color="auto"/>
+          <w:bottom w:val="none" w:sz="0" w:space="0" w:color="auto"/>
+          <w:right w:val="none" w:sz="0" w:space="0" w:color="auto"/>
+          <w:between w:val="none" w:sz="0" w:space="0" w:color="auto"/>
+        </w:pBdr>
+        <w:spacing w:after="0" w:line="360" w:lineRule="auto"/>
+        <w:ind w:left="2085" w:hanging="420"/>
+        <w:contextualSpacing/>
+        <w:jc w:val="both"/>
+        <w:rPr>
+          <w:rFonts w:ascii="Times New Roman" w:hAnsi="Times New Roman" w:cs="Times New Roman"/>
+          <w:sz w:val="24"/>
+          <w:szCs w:val="24"/>
+        </w:rPr>
+      </w:pPr>
+      <w:r>
+        <w:rPr>
+          <w:rFonts w:ascii="Times New Roman" w:eastAsia="Times New Roman" w:hAnsi="Times New Roman" w:cs="Times New Roman"/>
+          <w:sz w:val="24"/>
+          <w:szCs w:val="24"/>
+        </w:rPr>
+        <w:t>Dentro de la carpeta Views tendremos las carpetas Home y Shared. Shared nos permitirá tener las vistas compartidas como el _Layout y la vista de carga de datos en otra vista así como también la vista de Errores.</w:t>
+      </w:r>
+    </w:p>
+    <w:p>
+      <w:pPr>
+        <w:numPr>
+          <w:ilvl w:val="2"/>
+          <w:numId w:val="11"/>
+        </w:numPr>
+        <w:pBdr>
+          <w:top w:val="none" w:sz="0" w:space="0" w:color="auto"/>
+          <w:left w:val="none" w:sz="0" w:space="0" w:color="auto"/>
+          <w:bottom w:val="none" w:sz="0" w:space="0" w:color="auto"/>
+          <w:right w:val="none" w:sz="0" w:space="0" w:color="auto"/>
+          <w:between w:val="none" w:sz="0" w:space="0" w:color="auto"/>
+        </w:pBdr>
+        <w:spacing w:after="0" w:line="360" w:lineRule="auto"/>
+        <w:ind w:left="2085" w:hanging="420"/>
+        <w:contextualSpacing/>
+        <w:jc w:val="both"/>
+        <w:rPr>
+          <w:rFonts w:ascii="Times New Roman" w:hAnsi="Times New Roman" w:cs="Times New Roman"/>
+          <w:sz w:val="24"/>
+          <w:szCs w:val="24"/>
+        </w:rPr>
+      </w:pPr>
+      <w:r>
+        <w:rPr>
+          <w:rFonts w:ascii="Times New Roman" w:eastAsia="Times New Roman" w:hAnsi="Times New Roman" w:cs="Times New Roman"/>
+          <w:sz w:val="24"/>
+          <w:szCs w:val="24"/>
+        </w:rPr>
+        <w:t>Deberán ser nombradas de la siguiente manera:</w:t>
+      </w:r>
+    </w:p>
+    <w:p>
+      <w:pPr>
+        <w:spacing w:line="360" w:lineRule="auto"/>
+        <w:ind w:left="1440" w:firstLine="720"/>
+        <w:jc w:val="both"/>
+        <w:rPr>
+          <w:rFonts w:ascii="Times New Roman" w:eastAsia="Times New Roman" w:hAnsi="Times New Roman" w:cs="Times New Roman"/>
+          <w:sz w:val="24"/>
+          <w:szCs w:val="24"/>
+        </w:rPr>
+      </w:pPr>
+      <w:r>
+        <w:rPr>
+          <w:rFonts w:ascii="Times New Roman" w:eastAsia="Times New Roman" w:hAnsi="Times New Roman" w:cs="Times New Roman"/>
+          <w:sz w:val="24"/>
+          <w:szCs w:val="24"/>
+        </w:rPr>
+        <w:t>&lt;NOMBRE DEL COMPONENT O FEATURE&gt;Index.cshtml</w:t>
+      </w:r>
+    </w:p>
+    <w:p>
+      <w:pPr>
+        <w:numPr>
+          <w:ilvl w:val="1"/>
+          <w:numId w:val="11"/>
+        </w:numPr>
+        <w:pBdr>
+          <w:top w:val="none" w:sz="0" w:space="0" w:color="auto"/>
+          <w:left w:val="none" w:sz="0" w:space="0" w:color="auto"/>
+          <w:bottom w:val="none" w:sz="0" w:space="0" w:color="auto"/>
+          <w:right w:val="none" w:sz="0" w:space="0" w:color="auto"/>
+          <w:between w:val="none" w:sz="0" w:space="0" w:color="auto"/>
+        </w:pBdr>
+        <w:spacing w:after="0" w:line="360" w:lineRule="auto"/>
+        <w:ind w:left="1665" w:hanging="420"/>
+        <w:contextualSpacing/>
+        <w:jc w:val="both"/>
+        <w:rPr>
+          <w:rFonts w:ascii="Times New Roman" w:hAnsi="Times New Roman" w:cs="Times New Roman"/>
+          <w:sz w:val="24"/>
+          <w:szCs w:val="24"/>
+        </w:rPr>
+      </w:pPr>
+      <w:r>
+        <w:rPr>
+          <w:rFonts w:ascii="Times New Roman" w:eastAsia="Times New Roman" w:hAnsi="Times New Roman" w:cs="Times New Roman"/>
+          <w:sz w:val="24"/>
+          <w:szCs w:val="24"/>
+        </w:rPr>
+        <w:t>Los controladores</w:t>
+      </w:r>
+    </w:p>
+    <w:p>
+      <w:pPr>
+        <w:numPr>
+          <w:ilvl w:val="2"/>
+          <w:numId w:val="11"/>
+        </w:numPr>
+        <w:pBdr>
+          <w:top w:val="none" w:sz="0" w:space="0" w:color="auto"/>
+          <w:left w:val="none" w:sz="0" w:space="0" w:color="auto"/>
+          <w:bottom w:val="none" w:sz="0" w:space="0" w:color="auto"/>
+          <w:right w:val="none" w:sz="0" w:space="0" w:color="auto"/>
+          <w:between w:val="none" w:sz="0" w:space="0" w:color="auto"/>
+        </w:pBdr>
+        <w:spacing w:after="0" w:line="360" w:lineRule="auto"/>
+        <w:ind w:left="2085" w:hanging="420"/>
+        <w:contextualSpacing/>
+        <w:jc w:val="both"/>
+        <w:rPr>
+          <w:rFonts w:ascii="Times New Roman" w:hAnsi="Times New Roman" w:cs="Times New Roman"/>
+          <w:sz w:val="24"/>
+          <w:szCs w:val="24"/>
+        </w:rPr>
+      </w:pPr>
+      <w:r>
+        <w:rPr>
+          <w:rFonts w:ascii="Times New Roman" w:eastAsia="Times New Roman" w:hAnsi="Times New Roman" w:cs="Times New Roman"/>
+          <w:sz w:val="24"/>
+          <w:szCs w:val="24"/>
+        </w:rPr>
+        <w:t>Deberán ir en el folder de su respectivo componente o feature (característica de la aplicación).</w:t>
+      </w:r>
+    </w:p>
+    <w:p>
+      <w:pPr>
+        <w:numPr>
+          <w:ilvl w:val="2"/>
+          <w:numId w:val="11"/>
+        </w:numPr>
+        <w:pBdr>
+          <w:top w:val="none" w:sz="0" w:space="0" w:color="auto"/>
+          <w:left w:val="none" w:sz="0" w:space="0" w:color="auto"/>
+          <w:bottom w:val="none" w:sz="0" w:space="0" w:color="auto"/>
+          <w:right w:val="none" w:sz="0" w:space="0" w:color="auto"/>
+          <w:between w:val="none" w:sz="0" w:space="0" w:color="auto"/>
+        </w:pBdr>
+        <w:spacing w:after="0" w:line="360" w:lineRule="auto"/>
+        <w:ind w:left="2085" w:hanging="420"/>
+        <w:contextualSpacing/>
+        <w:jc w:val="both"/>
+        <w:rPr>
+          <w:rFonts w:ascii="Times New Roman" w:hAnsi="Times New Roman" w:cs="Times New Roman"/>
+          <w:sz w:val="24"/>
+          <w:szCs w:val="24"/>
+        </w:rPr>
+      </w:pPr>
+      <w:r>
+        <w:rPr>
+          <w:rFonts w:ascii="Times New Roman" w:eastAsia="Times New Roman" w:hAnsi="Times New Roman" w:cs="Times New Roman"/>
+          <w:sz w:val="24"/>
+          <w:szCs w:val="24"/>
+        </w:rPr>
+        <w:lastRenderedPageBreak/>
+        <w:t>Deberán ser nombradas de la siguiente manera:</w:t>
+      </w:r>
+    </w:p>
+    <w:p>
+      <w:pPr>
+        <w:spacing w:line="360" w:lineRule="auto"/>
+        <w:ind w:left="1440" w:firstLine="720"/>
+        <w:jc w:val="both"/>
+        <w:rPr>
+          <w:rFonts w:ascii="Times New Roman" w:eastAsia="Times New Roman" w:hAnsi="Times New Roman" w:cs="Times New Roman"/>
+          <w:sz w:val="24"/>
+          <w:szCs w:val="24"/>
+        </w:rPr>
+      </w:pPr>
+      <w:r>
+        <w:rPr>
+          <w:rFonts w:ascii="Times New Roman" w:eastAsia="Times New Roman" w:hAnsi="Times New Roman" w:cs="Times New Roman"/>
+          <w:sz w:val="24"/>
+          <w:szCs w:val="24"/>
+        </w:rPr>
+        <w:t>&lt;NOMBRE DE COMPONENT O FEATURE&gt;HomeController.cshtml</w:t>
+      </w:r>
+    </w:p>
+    <w:p>
+      <w:bookmarkStart w:id="11" w:name="_GoBack"/>
       <w:bookmarkEnd w:id="11"/>
     </w:p>
-    <w:p/>
     <w:p>
       <w:pPr>
         <w:pStyle w:val="Ttulo2"/>
@@ -4599,7 +5702,7 @@
 </file>
 
 <file path=word/endnotes.xml><?xml version="1.0" encoding="utf-8"?>
-<w:endnotes xmlns:wpc="http://schemas.microsoft.com/office/word/2010/wordprocessingCanvas" xmlns:cx="http://schemas.microsoft.com/office/drawing/2014/chartex" xmlns:cx1="http://schemas.microsoft.com/office/drawing/2015/9/8/chartex" xmlns:mc="http://schemas.openxmlformats.org/markup-compatibility/2006" xmlns:o="urn:schemas-microsoft-com:office:office" xmlns:r="http://schemas.openxmlformats.org/officeDocument/2006/relationships" xmlns:m="http://schemas.openxmlformats.org/officeDocument/2006/math" xmlns:v="urn:schemas-microsoft-com:vml" xmlns:wp14="http://schemas.microsoft.com/office/word/2010/wordprocessingDrawing" xmlns:wp="http://schemas.openxmlformats.org/drawingml/2006/wordprocessingDrawing" xmlns:w10="urn:schemas-microsoft-com:office:word" xmlns:w="http://schemas.openxmlformats.org/wordprocessingml/2006/main" xmlns:w14="http://schemas.microsoft.com/office/word/2010/wordml" xmlns:w15="http://schemas.microsoft.com/office/word/2012/wordml" xmlns:w16se="http://schemas.microsoft.com/office/word/2015/wordml/symex" xmlns:wpg="http://schemas.microsoft.com/office/word/2010/wordprocessingGroup" xmlns:wpi="http://schemas.microsoft.com/office/word/2010/wordprocessingInk" xmlns:wne="http://schemas.microsoft.com/office/word/2006/wordml" xmlns:wps="http://schemas.microsoft.com/office/word/2010/wordprocessingShape" mc:Ignorable="w14 w15 w16se wp14">
+<w:endnotes xmlns:wpc="http://schemas.microsoft.com/office/word/2010/wordprocessingCanvas" xmlns:mo="http://schemas.microsoft.com/office/mac/office/2008/main" xmlns:mc="http://schemas.openxmlformats.org/markup-compatibility/2006" xmlns:mv="urn:schemas-microsoft-com:mac:vml" xmlns:o="urn:schemas-microsoft-com:office:office" xmlns:r="http://schemas.openxmlformats.org/officeDocument/2006/relationships" xmlns:m="http://schemas.openxmlformats.org/officeDocument/2006/math" xmlns:v="urn:schemas-microsoft-com:vml" xmlns:wp14="http://schemas.microsoft.com/office/word/2010/wordprocessingDrawing" xmlns:wp="http://schemas.openxmlformats.org/drawingml/2006/wordprocessingDrawing" xmlns:w10="urn:schemas-microsoft-com:office:word" xmlns:w="http://schemas.openxmlformats.org/wordprocessingml/2006/main" xmlns:w14="http://schemas.microsoft.com/office/word/2010/wordml" xmlns:w15="http://schemas.microsoft.com/office/word/2012/wordml" xmlns:wpg="http://schemas.microsoft.com/office/word/2010/wordprocessingGroup" xmlns:wpi="http://schemas.microsoft.com/office/word/2010/wordprocessingInk" xmlns:wne="http://schemas.microsoft.com/office/word/2006/wordml" xmlns:wps="http://schemas.microsoft.com/office/word/2010/wordprocessingShape" mc:Ignorable="w14 w15 wp14">
   <w:endnote w:type="separator" w:id="-1">
     <w:p>
       <w:pPr>
@@ -4624,7 +5727,7 @@
 </file>
 
 <file path=word/footnotes.xml><?xml version="1.0" encoding="utf-8"?>
-<w:footnotes xmlns:wpc="http://schemas.microsoft.com/office/word/2010/wordprocessingCanvas" xmlns:cx="http://schemas.microsoft.com/office/drawing/2014/chartex" xmlns:cx1="http://schemas.microsoft.com/office/drawing/2015/9/8/chartex" xmlns:mc="http://schemas.openxmlformats.org/markup-compatibility/2006" xmlns:o="urn:schemas-microsoft-com:office:office" xmlns:r="http://schemas.openxmlformats.org/officeDocument/2006/relationships" xmlns:m="http://schemas.openxmlformats.org/officeDocument/2006/math" xmlns:v="urn:schemas-microsoft-com:vml" xmlns:wp14="http://schemas.microsoft.com/office/word/2010/wordprocessingDrawing" xmlns:wp="http://schemas.openxmlformats.org/drawingml/2006/wordprocessingDrawing" xmlns:w10="urn:schemas-microsoft-com:office:word" xmlns:w="http://schemas.openxmlformats.org/wordprocessingml/2006/main" xmlns:w14="http://schemas.microsoft.com/office/word/2010/wordml" xmlns:w15="http://schemas.microsoft.com/office/word/2012/wordml" xmlns:w16se="http://schemas.microsoft.com/office/word/2015/wordml/symex" xmlns:wpg="http://schemas.microsoft.com/office/word/2010/wordprocessingGroup" xmlns:wpi="http://schemas.microsoft.com/office/word/2010/wordprocessingInk" xmlns:wne="http://schemas.microsoft.com/office/word/2006/wordml" xmlns:wps="http://schemas.microsoft.com/office/word/2010/wordprocessingShape" mc:Ignorable="w14 w15 w16se wp14">
+<w:footnotes xmlns:wpc="http://schemas.microsoft.com/office/word/2010/wordprocessingCanvas" xmlns:mo="http://schemas.microsoft.com/office/mac/office/2008/main" xmlns:mc="http://schemas.openxmlformats.org/markup-compatibility/2006" xmlns:mv="urn:schemas-microsoft-com:mac:vml" xmlns:o="urn:schemas-microsoft-com:office:office" xmlns:r="http://schemas.openxmlformats.org/officeDocument/2006/relationships" xmlns:m="http://schemas.openxmlformats.org/officeDocument/2006/math" xmlns:v="urn:schemas-microsoft-com:vml" xmlns:wp14="http://schemas.microsoft.com/office/word/2010/wordprocessingDrawing" xmlns:wp="http://schemas.openxmlformats.org/drawingml/2006/wordprocessingDrawing" xmlns:w10="urn:schemas-microsoft-com:office:word" xmlns:w="http://schemas.openxmlformats.org/wordprocessingml/2006/main" xmlns:w14="http://schemas.microsoft.com/office/word/2010/wordml" xmlns:w15="http://schemas.microsoft.com/office/word/2012/wordml" xmlns:wpg="http://schemas.microsoft.com/office/word/2010/wordprocessingGroup" xmlns:wpi="http://schemas.microsoft.com/office/word/2010/wordprocessingInk" xmlns:wne="http://schemas.microsoft.com/office/word/2006/wordml" xmlns:wps="http://schemas.microsoft.com/office/word/2010/wordprocessingShape" mc:Ignorable="w14 w15 wp14">
   <w:footnote w:type="separator" w:id="-1">
     <w:p>
       <w:pPr>
@@ -4649,8 +5752,8 @@
 </file>
 
 <file path=word/numbering.xml><?xml version="1.0" encoding="utf-8"?>
-<w:numbering xmlns:wpc="http://schemas.microsoft.com/office/word/2010/wordprocessingCanvas" xmlns:cx="http://schemas.microsoft.com/office/drawing/2014/chartex" xmlns:cx1="http://schemas.microsoft.com/office/drawing/2015/9/8/chartex" xmlns:mc="http://schemas.openxmlformats.org/markup-compatibility/2006" xmlns:o="urn:schemas-microsoft-com:office:office" xmlns:r="http://schemas.openxmlformats.org/officeDocument/2006/relationships" xmlns:m="http://schemas.openxmlformats.org/officeDocument/2006/math" xmlns:v="urn:schemas-microsoft-com:vml" xmlns:wp14="http://schemas.microsoft.com/office/word/2010/wordprocessingDrawing" xmlns:wp="http://schemas.openxmlformats.org/drawingml/2006/wordprocessingDrawing" xmlns:w10="urn:schemas-microsoft-com:office:word" xmlns:w="http://schemas.openxmlformats.org/wordprocessingml/2006/main" xmlns:w14="http://schemas.microsoft.com/office/word/2010/wordml" xmlns:w15="http://schemas.microsoft.com/office/word/2012/wordml" xmlns:w16se="http://schemas.microsoft.com/office/word/2015/wordml/symex" xmlns:wpg="http://schemas.microsoft.com/office/word/2010/wordprocessingGroup" xmlns:wpi="http://schemas.microsoft.com/office/word/2010/wordprocessingInk" xmlns:wne="http://schemas.microsoft.com/office/word/2006/wordml" xmlns:wps="http://schemas.microsoft.com/office/word/2010/wordprocessingShape" mc:Ignorable="w14 w15 w16se wp14">
-  <w:abstractNum w:abstractNumId="0" w15:restartNumberingAfterBreak="0">
+<w:numbering xmlns:wpc="http://schemas.microsoft.com/office/word/2010/wordprocessingCanvas" xmlns:mo="http://schemas.microsoft.com/office/mac/office/2008/main" xmlns:mc="http://schemas.openxmlformats.org/markup-compatibility/2006" xmlns:mv="urn:schemas-microsoft-com:mac:vml" xmlns:o="urn:schemas-microsoft-com:office:office" xmlns:r="http://schemas.openxmlformats.org/officeDocument/2006/relationships" xmlns:m="http://schemas.openxmlformats.org/officeDocument/2006/math" xmlns:v="urn:schemas-microsoft-com:vml" xmlns:wp14="http://schemas.microsoft.com/office/word/2010/wordprocessingDrawing" xmlns:wp="http://schemas.openxmlformats.org/drawingml/2006/wordprocessingDrawing" xmlns:w10="urn:schemas-microsoft-com:office:word" xmlns:w="http://schemas.openxmlformats.org/wordprocessingml/2006/main" xmlns:w14="http://schemas.microsoft.com/office/word/2010/wordml" xmlns:w15="http://schemas.microsoft.com/office/word/2012/wordml" xmlns:wpg="http://schemas.microsoft.com/office/word/2010/wordprocessingGroup" xmlns:wpi="http://schemas.microsoft.com/office/word/2010/wordprocessingInk" xmlns:wne="http://schemas.microsoft.com/office/word/2006/wordml" xmlns:wps="http://schemas.microsoft.com/office/word/2010/wordprocessingShape" mc:Ignorable="w14 w15 wp14">
+  <w:abstractNum w:abstractNumId="0">
     <w:nsid w:val="07DE0F55"/>
     <w:multiLevelType w:val="multilevel"/>
     <w:tmpl w:val="BD060FDE"/>
@@ -4739,7 +5842,7 @@
       </w:pPr>
     </w:lvl>
   </w:abstractNum>
-  <w:abstractNum w:abstractNumId="1" w15:restartNumberingAfterBreak="0">
+  <w:abstractNum w:abstractNumId="1">
     <w:nsid w:val="09BB01D1"/>
     <w:multiLevelType w:val="multilevel"/>
     <w:tmpl w:val="BD060FDE"/>
@@ -4828,7 +5931,7 @@
       </w:pPr>
     </w:lvl>
   </w:abstractNum>
-  <w:abstractNum w:abstractNumId="2" w15:restartNumberingAfterBreak="0">
+  <w:abstractNum w:abstractNumId="2">
     <w:nsid w:val="09E959C5"/>
     <w:multiLevelType w:val="hybridMultilevel"/>
     <w:tmpl w:val="31E6B6AA"/>
@@ -4941,7 +6044,129 @@
       </w:rPr>
     </w:lvl>
   </w:abstractNum>
-  <w:abstractNum w:abstractNumId="3" w15:restartNumberingAfterBreak="0">
+  <w:abstractNum w:abstractNumId="3">
+    <w:nsid w:val="15576724"/>
+    <w:multiLevelType w:val="multilevel"/>
+    <w:tmpl w:val="15576724"/>
+    <w:lvl w:ilvl="0">
+      <w:start w:val="1"/>
+      <w:numFmt w:val="bullet"/>
+      <w:lvlText w:val="●"/>
+      <w:lvlJc w:val="left"/>
+      <w:pPr>
+        <w:ind w:left="1440" w:firstLine="2520"/>
+      </w:pPr>
+      <w:rPr>
+        <w:rFonts w:ascii="Arial" w:eastAsia="Arial" w:hAnsi="Arial" w:cs="Arial"/>
+        <w:u w:val="none"/>
+      </w:rPr>
+    </w:lvl>
+    <w:lvl w:ilvl="1">
+      <w:start w:val="1"/>
+      <w:numFmt w:val="bullet"/>
+      <w:lvlText w:val="○"/>
+      <w:lvlJc w:val="left"/>
+      <w:pPr>
+        <w:ind w:left="2160" w:firstLine="3960"/>
+      </w:pPr>
+      <w:rPr>
+        <w:rFonts w:ascii="Arial" w:eastAsia="Arial" w:hAnsi="Arial" w:cs="Arial"/>
+        <w:u w:val="none"/>
+      </w:rPr>
+    </w:lvl>
+    <w:lvl w:ilvl="2">
+      <w:start w:val="1"/>
+      <w:numFmt w:val="bullet"/>
+      <w:lvlText w:val="■"/>
+      <w:lvlJc w:val="left"/>
+      <w:pPr>
+        <w:ind w:left="2880" w:firstLine="5400"/>
+      </w:pPr>
+      <w:rPr>
+        <w:rFonts w:ascii="Arial" w:eastAsia="Arial" w:hAnsi="Arial" w:cs="Arial"/>
+        <w:u w:val="none"/>
+      </w:rPr>
+    </w:lvl>
+    <w:lvl w:ilvl="3">
+      <w:start w:val="1"/>
+      <w:numFmt w:val="bullet"/>
+      <w:lvlText w:val="●"/>
+      <w:lvlJc w:val="left"/>
+      <w:pPr>
+        <w:ind w:left="3600" w:firstLine="6840"/>
+      </w:pPr>
+      <w:rPr>
+        <w:rFonts w:ascii="Arial" w:eastAsia="Arial" w:hAnsi="Arial" w:cs="Arial"/>
+        <w:u w:val="none"/>
+      </w:rPr>
+    </w:lvl>
+    <w:lvl w:ilvl="4" w:tentative="1">
+      <w:start w:val="1"/>
+      <w:numFmt w:val="bullet"/>
+      <w:lvlText w:val="○"/>
+      <w:lvlJc w:val="left"/>
+      <w:pPr>
+        <w:ind w:left="4320" w:firstLine="8280"/>
+      </w:pPr>
+      <w:rPr>
+        <w:rFonts w:ascii="Arial" w:eastAsia="Arial" w:hAnsi="Arial" w:cs="Arial"/>
+        <w:u w:val="none"/>
+      </w:rPr>
+    </w:lvl>
+    <w:lvl w:ilvl="5" w:tentative="1">
+      <w:start w:val="1"/>
+      <w:numFmt w:val="bullet"/>
+      <w:lvlText w:val="■"/>
+      <w:lvlJc w:val="left"/>
+      <w:pPr>
+        <w:ind w:left="5040" w:firstLine="9720"/>
+      </w:pPr>
+      <w:rPr>
+        <w:rFonts w:ascii="Arial" w:eastAsia="Arial" w:hAnsi="Arial" w:cs="Arial"/>
+        <w:u w:val="none"/>
+      </w:rPr>
+    </w:lvl>
+    <w:lvl w:ilvl="6" w:tentative="1">
+      <w:start w:val="1"/>
+      <w:numFmt w:val="bullet"/>
+      <w:lvlText w:val="●"/>
+      <w:lvlJc w:val="left"/>
+      <w:pPr>
+        <w:ind w:left="5760" w:firstLine="11160"/>
+      </w:pPr>
+      <w:rPr>
+        <w:rFonts w:ascii="Arial" w:eastAsia="Arial" w:hAnsi="Arial" w:cs="Arial"/>
+        <w:u w:val="none"/>
+      </w:rPr>
+    </w:lvl>
+    <w:lvl w:ilvl="7" w:tentative="1">
+      <w:start w:val="1"/>
+      <w:numFmt w:val="bullet"/>
+      <w:lvlText w:val="○"/>
+      <w:lvlJc w:val="left"/>
+      <w:pPr>
+        <w:ind w:left="6480" w:firstLine="12600"/>
+      </w:pPr>
+      <w:rPr>
+        <w:rFonts w:ascii="Arial" w:eastAsia="Arial" w:hAnsi="Arial" w:cs="Arial"/>
+        <w:u w:val="none"/>
+      </w:rPr>
+    </w:lvl>
+    <w:lvl w:ilvl="8" w:tentative="1">
+      <w:start w:val="1"/>
+      <w:numFmt w:val="bullet"/>
+      <w:lvlText w:val="■"/>
+      <w:lvlJc w:val="left"/>
+      <w:pPr>
+        <w:ind w:left="7200" w:firstLine="14040"/>
+      </w:pPr>
+      <w:rPr>
+        <w:rFonts w:ascii="Arial" w:eastAsia="Arial" w:hAnsi="Arial" w:cs="Arial"/>
+        <w:u w:val="none"/>
+      </w:rPr>
+    </w:lvl>
+  </w:abstractNum>
+  <w:abstractNum w:abstractNumId="4">
     <w:nsid w:val="16416546"/>
     <w:multiLevelType w:val="hybridMultilevel"/>
     <w:tmpl w:val="FA20428C"/>
@@ -5054,7 +6279,7 @@
       </w:rPr>
     </w:lvl>
   </w:abstractNum>
-  <w:abstractNum w:abstractNumId="4" w15:restartNumberingAfterBreak="0">
+  <w:abstractNum w:abstractNumId="5">
     <w:nsid w:val="25DA55D8"/>
     <w:multiLevelType w:val="hybridMultilevel"/>
     <w:tmpl w:val="1E12ED9C"/>
@@ -5167,7 +6392,7 @@
       </w:rPr>
     </w:lvl>
   </w:abstractNum>
-  <w:abstractNum w:abstractNumId="5" w15:restartNumberingAfterBreak="0">
+  <w:abstractNum w:abstractNumId="6">
     <w:nsid w:val="2756513D"/>
     <w:multiLevelType w:val="multilevel"/>
     <w:tmpl w:val="AD60F25C"/>
@@ -5256,7 +6481,7 @@
       </w:pPr>
     </w:lvl>
   </w:abstractNum>
-  <w:abstractNum w:abstractNumId="6" w15:restartNumberingAfterBreak="0">
+  <w:abstractNum w:abstractNumId="7">
     <w:nsid w:val="3CBF26C7"/>
     <w:multiLevelType w:val="multilevel"/>
     <w:tmpl w:val="BB0C42C4"/>
@@ -5369,7 +6594,7 @@
       </w:rPr>
     </w:lvl>
   </w:abstractNum>
-  <w:abstractNum w:abstractNumId="7" w15:restartNumberingAfterBreak="0">
+  <w:abstractNum w:abstractNumId="8">
     <w:nsid w:val="58E77063"/>
     <w:multiLevelType w:val="multilevel"/>
     <w:tmpl w:val="BFC8F1A6"/>
@@ -5482,7 +6707,7 @@
       </w:rPr>
     </w:lvl>
   </w:abstractNum>
-  <w:abstractNum w:abstractNumId="8" w15:restartNumberingAfterBreak="0">
+  <w:abstractNum w:abstractNumId="9">
     <w:nsid w:val="62867AC2"/>
     <w:multiLevelType w:val="multilevel"/>
     <w:tmpl w:val="7EE45866"/>
@@ -5572,7 +6797,7 @@
       </w:pPr>
     </w:lvl>
   </w:abstractNum>
-  <w:abstractNum w:abstractNumId="9" w15:restartNumberingAfterBreak="0">
+  <w:abstractNum w:abstractNumId="10">
     <w:nsid w:val="67D2437E"/>
     <w:multiLevelType w:val="multilevel"/>
     <w:tmpl w:val="BD060FDE"/>
@@ -5662,13 +6887,13 @@
     </w:lvl>
   </w:abstractNum>
   <w:num w:numId="1">
-    <w:abstractNumId w:val="5"/>
+    <w:abstractNumId w:val="6"/>
   </w:num>
   <w:num w:numId="2">
-    <w:abstractNumId w:val="6"/>
+    <w:abstractNumId w:val="7"/>
   </w:num>
   <w:num w:numId="3">
-    <w:abstractNumId w:val="7"/>
+    <w:abstractNumId w:val="8"/>
   </w:num>
   <w:num w:numId="4">
     <w:abstractNumId w:val="1"/>
@@ -5677,25 +6902,28 @@
     <w:abstractNumId w:val="0"/>
   </w:num>
   <w:num w:numId="6">
-    <w:abstractNumId w:val="8"/>
+    <w:abstractNumId w:val="9"/>
   </w:num>
   <w:num w:numId="7">
-    <w:abstractNumId w:val="3"/>
+    <w:abstractNumId w:val="4"/>
   </w:num>
   <w:num w:numId="8">
-    <w:abstractNumId w:val="4"/>
+    <w:abstractNumId w:val="5"/>
   </w:num>
   <w:num w:numId="9">
-    <w:abstractNumId w:val="9"/>
+    <w:abstractNumId w:val="10"/>
   </w:num>
   <w:num w:numId="10">
     <w:abstractNumId w:val="2"/>
+  </w:num>
+  <w:num w:numId="11">
+    <w:abstractNumId w:val="3"/>
   </w:num>
 </w:numbering>
 </file>
 
 <file path=word/styles.xml><?xml version="1.0" encoding="utf-8"?>
-<w:styles xmlns:mc="http://schemas.openxmlformats.org/markup-compatibility/2006" xmlns:r="http://schemas.openxmlformats.org/officeDocument/2006/relationships" xmlns:w="http://schemas.openxmlformats.org/wordprocessingml/2006/main" xmlns:w14="http://schemas.microsoft.com/office/word/2010/wordml" xmlns:w15="http://schemas.microsoft.com/office/word/2012/wordml" xmlns:w16se="http://schemas.microsoft.com/office/word/2015/wordml/symex" mc:Ignorable="w14 w15 w16se">
+<w:styles xmlns:mc="http://schemas.openxmlformats.org/markup-compatibility/2006" xmlns:r="http://schemas.openxmlformats.org/officeDocument/2006/relationships" xmlns:w="http://schemas.openxmlformats.org/wordprocessingml/2006/main" xmlns:w14="http://schemas.microsoft.com/office/word/2010/wordml" xmlns:w15="http://schemas.microsoft.com/office/word/2012/wordml" mc:Ignorable="w14 w15">
   <w:docDefaults>
     <w:rPrDefault>
       <w:rPr>
@@ -5719,7 +6947,7 @@
       </w:pPr>
     </w:pPrDefault>
   </w:docDefaults>
-  <w:latentStyles w:defLockedState="0" w:defUIPriority="99" w:defSemiHidden="0" w:defUnhideWhenUsed="0" w:defQFormat="0" w:count="371">
+  <w:latentStyles w:defLockedState="0" w:defUIPriority="99" w:defSemiHidden="0" w:defUnhideWhenUsed="0" w:defQFormat="0" w:count="382">
     <w:lsdException w:name="Normal" w:uiPriority="0" w:qFormat="1"/>
     <w:lsdException w:name="heading 1" w:uiPriority="9" w:qFormat="1"/>
     <w:lsdException w:name="heading 2" w:semiHidden="1" w:uiPriority="9" w:unhideWhenUsed="1" w:qFormat="1"/>
@@ -5825,7 +7053,6 @@
     <w:lsdException w:name="HTML Sample" w:semiHidden="1" w:unhideWhenUsed="1"/>
     <w:lsdException w:name="HTML Typewriter" w:semiHidden="1" w:unhideWhenUsed="1"/>
     <w:lsdException w:name="HTML Variable" w:semiHidden="1" w:unhideWhenUsed="1"/>
-    <w:lsdException w:name="Normal Table" w:semiHidden="1" w:unhideWhenUsed="1"/>
     <w:lsdException w:name="annotation subject" w:semiHidden="1" w:unhideWhenUsed="1"/>
     <w:lsdException w:name="No List" w:semiHidden="1" w:unhideWhenUsed="1"/>
     <w:lsdException w:name="Outline List 1" w:semiHidden="1" w:unhideWhenUsed="1"/>
@@ -5871,11 +7098,9 @@
     <w:lsdException w:name="Table Subtle 1" w:semiHidden="1" w:unhideWhenUsed="1"/>
     <w:lsdException w:name="Table Subtle 2" w:semiHidden="1" w:unhideWhenUsed="1"/>
     <w:lsdException w:name="Table Web 1" w:semiHidden="1" w:unhideWhenUsed="1"/>
-    <w:lsdException w:name="Table Web 2" w:semiHidden="1" w:unhideWhenUsed="1"/>
     <w:lsdException w:name="Table Web 3" w:semiHidden="1" w:unhideWhenUsed="1"/>
     <w:lsdException w:name="Balloon Text" w:semiHidden="1" w:unhideWhenUsed="1"/>
     <w:lsdException w:name="Table Grid" w:uiPriority="39"/>
-    <w:lsdException w:name="Table Theme" w:semiHidden="1" w:unhideWhenUsed="1"/>
     <w:lsdException w:name="Placeholder Text" w:semiHidden="1"/>
     <w:lsdException w:name="No Spacing" w:uiPriority="1" w:qFormat="1"/>
     <w:lsdException w:name="Light Shading" w:uiPriority="60"/>
@@ -6091,6 +7316,8 @@
     <w:lsdException w:name="List Table 5 Dark Accent 6" w:uiPriority="50"/>
     <w:lsdException w:name="List Table 6 Colorful Accent 6" w:uiPriority="51"/>
     <w:lsdException w:name="List Table 7 Colorful Accent 6" w:uiPriority="52"/>
+    <w:lsdException w:name="Mention" w:semiHidden="1" w:unhideWhenUsed="1"/>
+    <w:lsdException w:name="Smart Hyperlink" w:semiHidden="1" w:unhideWhenUsed="1"/>
   </w:latentStyles>
   <w:style w:type="paragraph" w:default="1" w:styleId="Normal">
     <w:name w:val="Normal"/>
@@ -6230,7 +7457,7 @@
       </w:tblCellMar>
     </w:tblPr>
   </w:style>
-  <w:style w:type="paragraph" w:styleId="Ttulo">
+  <w:style w:type="paragraph" w:styleId="Puesto">
     <w:name w:val="Title"/>
     <w:basedOn w:val="Normal"/>
     <w:next w:val="Normal"/>
@@ -6268,7 +7495,9 @@
       <w:tblStyleRowBandSize w:val="1"/>
       <w:tblStyleColBandSize w:val="1"/>
       <w:tblCellMar>
+        <w:top w:w="0" w:type="dxa"/>
         <w:left w:w="70" w:type="dxa"/>
+        <w:bottom w:w="0" w:type="dxa"/>
         <w:right w:w="70" w:type="dxa"/>
       </w:tblCellMar>
     </w:tblPr>
@@ -6279,7 +7508,9 @@
       <w:tblStyleRowBandSize w:val="1"/>
       <w:tblStyleColBandSize w:val="1"/>
       <w:tblCellMar>
+        <w:top w:w="0" w:type="dxa"/>
         <w:left w:w="70" w:type="dxa"/>
+        <w:bottom w:w="0" w:type="dxa"/>
         <w:right w:w="70" w:type="dxa"/>
       </w:tblCellMar>
     </w:tblPr>
@@ -6290,7 +7521,9 @@
       <w:tblStyleRowBandSize w:val="1"/>
       <w:tblStyleColBandSize w:val="1"/>
       <w:tblCellMar>
+        <w:top w:w="0" w:type="dxa"/>
         <w:left w:w="70" w:type="dxa"/>
+        <w:bottom w:w="0" w:type="dxa"/>
         <w:right w:w="70" w:type="dxa"/>
       </w:tblCellMar>
     </w:tblPr>
@@ -6304,7 +7537,9 @@
       <w:tblStyleRowBandSize w:val="1"/>
       <w:tblStyleColBandSize w:val="1"/>
       <w:tblCellMar>
+        <w:top w:w="0" w:type="dxa"/>
         <w:left w:w="108" w:type="dxa"/>
+        <w:bottom w:w="0" w:type="dxa"/>
         <w:right w:w="108" w:type="dxa"/>
       </w:tblCellMar>
     </w:tblPr>
@@ -6318,7 +7553,9 @@
       <w:tblStyleRowBandSize w:val="1"/>
       <w:tblStyleColBandSize w:val="1"/>
       <w:tblCellMar>
+        <w:top w:w="0" w:type="dxa"/>
         <w:left w:w="108" w:type="dxa"/>
+        <w:bottom w:w="0" w:type="dxa"/>
         <w:right w:w="108" w:type="dxa"/>
       </w:tblCellMar>
     </w:tblPr>
@@ -6358,7 +7595,9 @@
       <w:tblStyleRowBandSize w:val="1"/>
       <w:tblStyleColBandSize w:val="1"/>
       <w:tblCellMar>
+        <w:top w:w="0" w:type="dxa"/>
         <w:left w:w="108" w:type="dxa"/>
+        <w:bottom w:w="0" w:type="dxa"/>
         <w:right w:w="108" w:type="dxa"/>
       </w:tblCellMar>
     </w:tblPr>
@@ -6372,7 +7611,9 @@
       <w:tblStyleRowBandSize w:val="1"/>
       <w:tblStyleColBandSize w:val="1"/>
       <w:tblCellMar>
+        <w:top w:w="0" w:type="dxa"/>
         <w:left w:w="108" w:type="dxa"/>
+        <w:bottom w:w="0" w:type="dxa"/>
         <w:right w:w="108" w:type="dxa"/>
       </w:tblCellMar>
     </w:tblPr>
@@ -6383,7 +7624,9 @@
       <w:tblStyleRowBandSize w:val="1"/>
       <w:tblStyleColBandSize w:val="1"/>
       <w:tblCellMar>
+        <w:top w:w="0" w:type="dxa"/>
         <w:left w:w="115" w:type="dxa"/>
+        <w:bottom w:w="0" w:type="dxa"/>
         <w:right w:w="115" w:type="dxa"/>
       </w:tblCellMar>
     </w:tblPr>
@@ -6772,7 +8015,7 @@
 </file>
 
 <file path=customXml/itemProps1.xml><?xml version="1.0" encoding="utf-8"?>
-<ds:datastoreItem xmlns:ds="http://schemas.openxmlformats.org/officeDocument/2006/customXml" ds:itemID="{04B13A8B-C4AF-441D-9AD1-E15553521484}">
+<ds:datastoreItem xmlns:ds="http://schemas.openxmlformats.org/officeDocument/2006/customXml" ds:itemID="{15702E1D-5D63-8B46-A12F-18EEB38A7F6F}">
   <ds:schemaRefs>
     <ds:schemaRef ds:uri="http://schemas.openxmlformats.org/officeDocument/2006/bibliography"/>
   </ds:schemaRefs>

</xml_diff>

<commit_message>
Se agrego mas información a la introducción, alcance y se tradució las palabras en ingles a español
</commit_message>
<xml_diff>
--- a/Documentos/PGC.docx
+++ b/Documentos/PGC.docx
@@ -1,6 +1,6 @@
 
 <file path=word/document.xml><?xml version="1.0" encoding="utf-8"?>
-<w:document xmlns:wpc="http://schemas.microsoft.com/office/word/2010/wordprocessingCanvas" xmlns:cx="http://schemas.microsoft.com/office/drawing/2014/chartex" xmlns:cx1="http://schemas.microsoft.com/office/drawing/2015/9/8/chartex" xmlns:mc="http://schemas.openxmlformats.org/markup-compatibility/2006" xmlns:o="urn:schemas-microsoft-com:office:office" xmlns:r="http://schemas.openxmlformats.org/officeDocument/2006/relationships" xmlns:m="http://schemas.openxmlformats.org/officeDocument/2006/math" xmlns:v="urn:schemas-microsoft-com:vml" xmlns:wp14="http://schemas.microsoft.com/office/word/2010/wordprocessingDrawing" xmlns:wp="http://schemas.openxmlformats.org/drawingml/2006/wordprocessingDrawing" xmlns:w10="urn:schemas-microsoft-com:office:word" xmlns:w="http://schemas.openxmlformats.org/wordprocessingml/2006/main" xmlns:w14="http://schemas.microsoft.com/office/word/2010/wordml" xmlns:w15="http://schemas.microsoft.com/office/word/2012/wordml" xmlns:w16se="http://schemas.microsoft.com/office/word/2015/wordml/symex" xmlns:wpg="http://schemas.microsoft.com/office/word/2010/wordprocessingGroup" xmlns:wpi="http://schemas.microsoft.com/office/word/2010/wordprocessingInk" xmlns:wne="http://schemas.microsoft.com/office/word/2006/wordml" xmlns:wps="http://schemas.microsoft.com/office/word/2010/wordprocessingShape" mc:Ignorable="w14 w15 w16se wp14">
+<w:document xmlns:wpc="http://schemas.microsoft.com/office/word/2010/wordprocessingCanvas" xmlns:mo="http://schemas.microsoft.com/office/mac/office/2008/main" xmlns:mc="http://schemas.openxmlformats.org/markup-compatibility/2006" xmlns:mv="urn:schemas-microsoft-com:mac:vml" xmlns:o="urn:schemas-microsoft-com:office:office" xmlns:r="http://schemas.openxmlformats.org/officeDocument/2006/relationships" xmlns:m="http://schemas.openxmlformats.org/officeDocument/2006/math" xmlns:v="urn:schemas-microsoft-com:vml" xmlns:wp14="http://schemas.microsoft.com/office/word/2010/wordprocessingDrawing" xmlns:wp="http://schemas.openxmlformats.org/drawingml/2006/wordprocessingDrawing" xmlns:w10="urn:schemas-microsoft-com:office:word" xmlns:w="http://schemas.openxmlformats.org/wordprocessingml/2006/main" xmlns:w14="http://schemas.microsoft.com/office/word/2010/wordml" xmlns:w15="http://schemas.microsoft.com/office/word/2012/wordml" xmlns:wpg="http://schemas.microsoft.com/office/word/2010/wordprocessingGroup" xmlns:wpi="http://schemas.microsoft.com/office/word/2010/wordprocessingInk" xmlns:wne="http://schemas.microsoft.com/office/word/2006/wordml" xmlns:wps="http://schemas.microsoft.com/office/word/2010/wordprocessingShape" mc:Ignorable="w14 w15 wp14">
   <w:body>
     <w:tbl>
       <w:tblPr>
@@ -127,10 +127,10 @@
             <w:r>
               <w:rPr>
                 <w:noProof/>
-                <w:lang w:val="es-PE"/>
+                <w:lang w:val="es-ES_tradnl" w:eastAsia="es-ES_tradnl"/>
               </w:rPr>
               <w:drawing>
-                <wp:anchor distT="0" distB="0" distL="114300" distR="114300" simplePos="0" relativeHeight="251658240" behindDoc="0" locked="0" layoutInCell="1" hidden="0" allowOverlap="1">
+                <wp:anchor distT="0" distB="0" distL="114300" distR="114300" simplePos="0" relativeHeight="251658240" behindDoc="0" locked="0" layoutInCell="1" hidden="0" allowOverlap="1" wp14:anchorId="3626787F" wp14:editId="7CE9770D">
                   <wp:simplePos x="0" y="0"/>
                   <wp:positionH relativeFrom="margin">
                     <wp:posOffset>1599685</wp:posOffset>
@@ -1877,9 +1877,7 @@
         </w:rPr>
       </w:pPr>
       <w:bookmarkStart w:id="0" w:name="_gjdgxs" w:colFirst="0" w:colLast="0"/>
-      <w:bookmarkStart w:id="1" w:name="_GoBack"/>
       <w:bookmarkEnd w:id="0"/>
-      <w:bookmarkEnd w:id="1"/>
     </w:p>
     <w:p>
       <w:pPr>
@@ -3183,15 +3181,94 @@
         <w:ind w:left="0"/>
         <w:jc w:val="both"/>
       </w:pPr>
-      <w:bookmarkStart w:id="2" w:name="_Toc512553721"/>
+      <w:bookmarkStart w:id="1" w:name="_Toc512553721"/>
       <w:r>
         <w:lastRenderedPageBreak/>
         <w:t>Introducción</w:t>
       </w:r>
-      <w:bookmarkEnd w:id="2"/>
-    </w:p>
-    <w:p>
-      <w:pPr>
+      <w:bookmarkEnd w:id="1"/>
+    </w:p>
+    <w:p>
+      <w:pPr>
+        <w:pBdr>
+          <w:top w:val="none" w:sz="0" w:space="0" w:color="auto"/>
+          <w:left w:val="none" w:sz="0" w:space="0" w:color="auto"/>
+          <w:bottom w:val="none" w:sz="0" w:space="0" w:color="auto"/>
+          <w:right w:val="none" w:sz="0" w:space="0" w:color="auto"/>
+          <w:between w:val="none" w:sz="0" w:space="0" w:color="auto"/>
+        </w:pBdr>
+        <w:spacing w:after="0" w:line="240" w:lineRule="auto"/>
+        <w:ind w:firstLine="426"/>
+        <w:jc w:val="both"/>
+        <w:rPr>
+          <w:rFonts w:ascii="Questrial" w:eastAsia="Questrial" w:hAnsi="Questrial" w:cs="Questrial"/>
+          <w:sz w:val="24"/>
+          <w:szCs w:val="24"/>
+        </w:rPr>
+      </w:pPr>
+      <w:r>
+        <w:br/>
+      </w:r>
+      <w:r>
+        <w:rPr>
+          <w:rFonts w:ascii="Questrial" w:eastAsia="Questrial" w:hAnsi="Questrial" w:cs="Questrial"/>
+          <w:sz w:val="24"/>
+          <w:szCs w:val="24"/>
+        </w:rPr>
+        <w:t xml:space="preserve">     </w:t>
+      </w:r>
+      <w:r>
+        <w:rPr>
+          <w:rFonts w:ascii="Questrial" w:eastAsia="Questrial" w:hAnsi="Questrial" w:cs="Questrial"/>
+          <w:sz w:val="24"/>
+          <w:szCs w:val="24"/>
+        </w:rPr>
+        <w:t>En todo proyecto de desarrollo de software surge</w:t>
+      </w:r>
+      <w:r>
+        <w:rPr>
+          <w:rFonts w:ascii="Questrial" w:eastAsia="Questrial" w:hAnsi="Questrial" w:cs="Questrial"/>
+          <w:sz w:val="24"/>
+          <w:szCs w:val="24"/>
+        </w:rPr>
+        <w:t xml:space="preserve">n cambios (tanto previstos como </w:t>
+      </w:r>
+      <w:r>
+        <w:rPr>
+          <w:rFonts w:ascii="Questrial" w:eastAsia="Questrial" w:hAnsi="Questrial" w:cs="Questrial"/>
+          <w:sz w:val="24"/>
+          <w:szCs w:val="24"/>
+        </w:rPr>
+        <w:t xml:space="preserve">imprevistos) que llevan a la creación de nuevas versiones del producto a lo largo de la vida del proyecto. Es conveniente que estas versiones estén sujetas a mantenimiento y gestión para minimizar los riesgos asociados a tener varias versiones de los distintos </w:t>
+      </w:r>
+      <w:r>
+        <w:rPr>
+          <w:rFonts w:ascii="Questrial" w:eastAsia="Questrial" w:hAnsi="Questrial" w:cs="Questrial"/>
+          <w:sz w:val="24"/>
+          <w:szCs w:val="24"/>
+        </w:rPr>
+        <w:t>ítems</w:t>
+      </w:r>
+      <w:r>
+        <w:rPr>
+          <w:rFonts w:ascii="Questrial" w:eastAsia="Questrial" w:hAnsi="Questrial" w:cs="Questrial"/>
+          <w:sz w:val="24"/>
+          <w:szCs w:val="24"/>
+        </w:rPr>
+        <w:t>, además de la cantidad de los mismos que se maneja. La Gestión de la Configuración es entonces la disciplina que se encarga de identificar qué elementos deben estar bajo control de configuración y restringir, auditar y definir y gestionar la configuración de los mismos. Mediante la definición de distintos procedimientos y políticas, la Gestión de la Configuración busca minimizar las confusiones generadas por el simple hecho que se generan distintas versiones sobre las cuales distintas personas van a estar trabajando, lo que implica que en algún momento u otro el trabajo de las mismas se va a solapar, causando actualizaciones simultáneas o problemas en la notificación de cambios, sumados a las múltiples versiones de los elementos nombrada anteriormente.</w:t>
+      </w:r>
+    </w:p>
+    <w:p>
+      <w:pPr>
+        <w:pBdr>
+          <w:top w:val="none" w:sz="0" w:space="0" w:color="auto"/>
+          <w:left w:val="none" w:sz="0" w:space="0" w:color="auto"/>
+          <w:bottom w:val="none" w:sz="0" w:space="0" w:color="auto"/>
+          <w:right w:val="none" w:sz="0" w:space="0" w:color="auto"/>
+          <w:between w:val="none" w:sz="0" w:space="0" w:color="auto"/>
+        </w:pBdr>
+        <w:spacing w:after="0" w:line="240" w:lineRule="auto"/>
+        <w:ind w:firstLine="426"/>
         <w:jc w:val="both"/>
         <w:rPr>
           <w:rFonts w:ascii="Questrial" w:eastAsia="Questrial" w:hAnsi="Questrial" w:cs="Questrial"/>
@@ -3216,7 +3293,39 @@
           <w:sz w:val="24"/>
           <w:szCs w:val="24"/>
         </w:rPr>
-        <w:t>Ante la</w:t>
+        <w:t xml:space="preserve">Ante la </w:t>
+      </w:r>
+      <w:r>
+        <w:rPr>
+          <w:rFonts w:ascii="Questrial" w:eastAsia="Questrial" w:hAnsi="Questrial" w:cs="Questrial"/>
+          <w:sz w:val="24"/>
+          <w:szCs w:val="24"/>
+        </w:rPr>
+        <w:t>necesidad de establece</w:t>
+      </w:r>
+      <w:r>
+        <w:rPr>
+          <w:rFonts w:ascii="Questrial" w:eastAsia="Questrial" w:hAnsi="Questrial" w:cs="Questrial"/>
+          <w:sz w:val="24"/>
+          <w:szCs w:val="24"/>
+        </w:rPr>
+        <w:t xml:space="preserve">r políticas y procedimientos para una correcta gestión </w:t>
+      </w:r>
+      <w:r>
+        <w:rPr>
+          <w:rFonts w:ascii="Questrial" w:eastAsia="Questrial" w:hAnsi="Questrial" w:cs="Questrial"/>
+          <w:sz w:val="24"/>
+          <w:szCs w:val="24"/>
+        </w:rPr>
+        <w:t>de la configuración del software</w:t>
+      </w:r>
+      <w:r>
+        <w:rPr>
+          <w:rFonts w:ascii="Questrial" w:eastAsia="Questrial" w:hAnsi="Questrial" w:cs="Questrial"/>
+          <w:sz w:val="24"/>
+          <w:szCs w:val="24"/>
+        </w:rPr>
+        <w:t>;</w:t>
       </w:r>
       <w:r>
         <w:rPr>
@@ -3232,31 +3341,7 @@
           <w:sz w:val="24"/>
           <w:szCs w:val="24"/>
         </w:rPr>
-        <w:t>necesidad de establece</w:t>
-      </w:r>
-      <w:r>
-        <w:rPr>
-          <w:rFonts w:ascii="Questrial" w:eastAsia="Questrial" w:hAnsi="Questrial" w:cs="Questrial"/>
-          <w:sz w:val="24"/>
-          <w:szCs w:val="24"/>
-        </w:rPr>
-        <w:t xml:space="preserve">r políticas y procedimientos para una correcta gestión </w:t>
-      </w:r>
-      <w:r>
-        <w:rPr>
-          <w:rFonts w:ascii="Questrial" w:eastAsia="Questrial" w:hAnsi="Questrial" w:cs="Questrial"/>
-          <w:sz w:val="24"/>
-          <w:szCs w:val="24"/>
-        </w:rPr>
-        <w:t>de la configuración del software</w:t>
-      </w:r>
-      <w:r>
-        <w:rPr>
-          <w:rFonts w:ascii="Questrial" w:eastAsia="Questrial" w:hAnsi="Questrial" w:cs="Questrial"/>
-          <w:sz w:val="24"/>
-          <w:szCs w:val="24"/>
-        </w:rPr>
-        <w:t>;</w:t>
+        <w:t>y de</w:t>
       </w:r>
       <w:r>
         <w:rPr>
@@ -3272,22 +3357,6 @@
           <w:sz w:val="24"/>
           <w:szCs w:val="24"/>
         </w:rPr>
-        <w:t>y de</w:t>
-      </w:r>
-      <w:r>
-        <w:rPr>
-          <w:rFonts w:ascii="Questrial" w:eastAsia="Questrial" w:hAnsi="Questrial" w:cs="Questrial"/>
-          <w:sz w:val="24"/>
-          <w:szCs w:val="24"/>
-        </w:rPr>
-        <w:t xml:space="preserve"> </w:t>
-      </w:r>
-      <w:r>
-        <w:rPr>
-          <w:rFonts w:ascii="Questrial" w:eastAsia="Questrial" w:hAnsi="Questrial" w:cs="Questrial"/>
-          <w:sz w:val="24"/>
-          <w:szCs w:val="24"/>
-        </w:rPr>
         <w:t xml:space="preserve">la necesidad de </w:t>
       </w:r>
       <w:r>
@@ -3304,88 +3373,18 @@
           <w:sz w:val="24"/>
           <w:szCs w:val="24"/>
         </w:rPr>
-        <w:t xml:space="preserve"> para el mantenimiento </w:t>
-      </w:r>
-      <w:r>
-        <w:rPr>
-          <w:rFonts w:ascii="Questrial" w:eastAsia="Questrial" w:hAnsi="Questrial" w:cs="Questrial"/>
-          <w:sz w:val="24"/>
-          <w:szCs w:val="24"/>
-        </w:rPr>
-        <w:t>de</w:t>
-      </w:r>
-      <w:r>
-        <w:rPr>
-          <w:rFonts w:ascii="Questrial" w:eastAsia="Questrial" w:hAnsi="Questrial" w:cs="Questrial"/>
-          <w:sz w:val="24"/>
-          <w:szCs w:val="24"/>
-        </w:rPr>
-        <w:t>l software desarrollado</w:t>
-      </w:r>
-      <w:r>
-        <w:rPr>
-          <w:rFonts w:ascii="Questrial" w:eastAsia="Questrial" w:hAnsi="Questrial" w:cs="Questrial"/>
-          <w:sz w:val="24"/>
-          <w:szCs w:val="24"/>
-        </w:rPr>
-        <w:t>,</w:t>
-      </w:r>
-      <w:r>
-        <w:rPr>
-          <w:rFonts w:ascii="Questrial" w:eastAsia="Questrial" w:hAnsi="Questrial" w:cs="Questrial"/>
-          <w:sz w:val="24"/>
-          <w:szCs w:val="24"/>
-        </w:rPr>
-        <w:t xml:space="preserve"> se desarrolló este documento; el cual </w:t>
-      </w:r>
-      <w:r>
-        <w:rPr>
-          <w:rFonts w:ascii="Questrial" w:eastAsia="Questrial" w:hAnsi="Questrial" w:cs="Questrial"/>
-          <w:sz w:val="24"/>
-          <w:szCs w:val="24"/>
-        </w:rPr>
-        <w:t>describe las actividades relacionadas con la gestión de la configuración y el mantenimient</w:t>
-      </w:r>
-      <w:r>
-        <w:rPr>
-          <w:rFonts w:ascii="Questrial" w:eastAsia="Questrial" w:hAnsi="Questrial" w:cs="Questrial"/>
-          <w:sz w:val="24"/>
-          <w:szCs w:val="24"/>
-        </w:rPr>
-        <w:t>o del Sistema denominado SPACIA. Este último desarrollado co</w:t>
-      </w:r>
-      <w:r>
-        <w:rPr>
-          <w:rFonts w:ascii="Questrial" w:eastAsia="Questrial" w:hAnsi="Questrial" w:cs="Questrial"/>
-          <w:sz w:val="24"/>
-          <w:szCs w:val="24"/>
-        </w:rPr>
-        <w:t xml:space="preserve">n la finalidad de gestionar el uso de los </w:t>
-      </w:r>
-      <w:r>
-        <w:rPr>
-          <w:rFonts w:ascii="Questrial" w:eastAsia="Questrial" w:hAnsi="Questrial" w:cs="Questrial"/>
-          <w:sz w:val="24"/>
-          <w:szCs w:val="24"/>
-        </w:rPr>
-        <w:t>ambientes de una empresa</w:t>
-      </w:r>
-      <w:r>
-        <w:rPr>
-          <w:rFonts w:ascii="Questrial" w:eastAsia="Questrial" w:hAnsi="Questrial" w:cs="Questrial"/>
-          <w:sz w:val="24"/>
-          <w:szCs w:val="24"/>
-        </w:rPr>
-        <w:t xml:space="preserve"> u organización</w:t>
-      </w:r>
-      <w:r>
-        <w:rPr>
-          <w:rFonts w:ascii="Questrial" w:eastAsia="Questrial" w:hAnsi="Questrial" w:cs="Questrial"/>
-          <w:sz w:val="24"/>
-          <w:szCs w:val="24"/>
-        </w:rPr>
-        <w:t>.</w:t>
-      </w:r>
+        <w:t xml:space="preserve"> para el mantenimiento del software desarrollado, se desarrolló este documento; el cual describe las actividades relacionadas con la gestión de la configuración y el mantenimiento del Sistema denominado SPACIA. Este último desarrollado con la finalidad de gestionar el uso de los ambientes de una empresa u organización.</w:t>
+      </w:r>
+    </w:p>
+    <w:p>
+      <w:pPr>
+        <w:jc w:val="both"/>
+        <w:rPr>
+          <w:rFonts w:ascii="Questrial" w:eastAsia="Questrial" w:hAnsi="Questrial" w:cs="Questrial"/>
+          <w:sz w:val="24"/>
+          <w:szCs w:val="24"/>
+        </w:rPr>
+      </w:pPr>
     </w:p>
     <w:p>
       <w:pPr>
@@ -3406,19 +3405,83 @@
         </w:numPr>
         <w:jc w:val="both"/>
       </w:pPr>
-      <w:bookmarkStart w:id="3" w:name="_Toc512553722"/>
+      <w:bookmarkStart w:id="2" w:name="_Toc512553722"/>
       <w:r>
         <w:t>Propósito</w:t>
       </w:r>
       <w:r>
         <w:t xml:space="preserve"> del documento</w:t>
       </w:r>
-      <w:bookmarkEnd w:id="3"/>
-    </w:p>
-    <w:p/>
-    <w:p>
-      <w:pPr>
+      <w:bookmarkEnd w:id="2"/>
+    </w:p>
+    <w:p>
+      <w:pPr>
+        <w:pBdr>
+          <w:top w:val="none" w:sz="0" w:space="0" w:color="auto"/>
+          <w:left w:val="none" w:sz="0" w:space="0" w:color="auto"/>
+          <w:bottom w:val="none" w:sz="0" w:space="0" w:color="auto"/>
+          <w:right w:val="none" w:sz="0" w:space="0" w:color="auto"/>
+          <w:between w:val="none" w:sz="0" w:space="0" w:color="auto"/>
+        </w:pBdr>
+        <w:spacing w:after="0" w:line="240" w:lineRule="auto"/>
         <w:ind w:firstLine="284"/>
+      </w:pPr>
+    </w:p>
+    <w:p>
+      <w:pPr>
+        <w:pBdr>
+          <w:top w:val="none" w:sz="0" w:space="0" w:color="auto"/>
+          <w:left w:val="none" w:sz="0" w:space="0" w:color="auto"/>
+          <w:bottom w:val="none" w:sz="0" w:space="0" w:color="auto"/>
+          <w:right w:val="none" w:sz="0" w:space="0" w:color="auto"/>
+          <w:between w:val="none" w:sz="0" w:space="0" w:color="auto"/>
+        </w:pBdr>
+        <w:spacing w:after="0" w:line="240" w:lineRule="auto"/>
+        <w:ind w:firstLine="284"/>
+        <w:jc w:val="both"/>
+        <w:rPr>
+          <w:rFonts w:ascii="Times New Roman" w:eastAsia="Times New Roman" w:hAnsi="Times New Roman" w:cs="Times New Roman"/>
+          <w:color w:val="auto"/>
+          <w:sz w:val="24"/>
+          <w:szCs w:val="24"/>
+          <w:lang w:val="es-ES_tradnl" w:eastAsia="es-ES_tradnl"/>
+        </w:rPr>
+      </w:pPr>
+      <w:r>
+        <w:rPr>
+          <w:rFonts w:ascii="Times New Roman" w:eastAsia="Times New Roman" w:hAnsi="Times New Roman" w:cs="Times New Roman"/>
+          <w:color w:val="auto"/>
+          <w:sz w:val="24"/>
+          <w:szCs w:val="24"/>
+          <w:lang w:val="es-ES_tradnl" w:eastAsia="es-ES_tradnl"/>
+        </w:rPr>
+        <w:t>Este documento describe las actividades de gestión de configuración de software que deben ser llevadas a cabo durante el proceso de desarrollo del proyecto. Aquí se definen tanto los productos que se pondrán bajo control de configuración como los procedimientos que deben ser seguidos por los integrantes del equipo de trabajo.</w:t>
+      </w:r>
+    </w:p>
+    <w:p>
+      <w:pPr>
+        <w:pBdr>
+          <w:top w:val="none" w:sz="0" w:space="0" w:color="auto"/>
+          <w:left w:val="none" w:sz="0" w:space="0" w:color="auto"/>
+          <w:bottom w:val="none" w:sz="0" w:space="0" w:color="auto"/>
+          <w:right w:val="none" w:sz="0" w:space="0" w:color="auto"/>
+          <w:between w:val="none" w:sz="0" w:space="0" w:color="auto"/>
+        </w:pBdr>
+        <w:spacing w:after="0" w:line="240" w:lineRule="auto"/>
+        <w:ind w:firstLine="284"/>
+        <w:jc w:val="both"/>
+        <w:rPr>
+          <w:rFonts w:ascii="Times New Roman" w:eastAsia="Times New Roman" w:hAnsi="Times New Roman" w:cs="Times New Roman"/>
+          <w:color w:val="auto"/>
+          <w:sz w:val="24"/>
+          <w:szCs w:val="24"/>
+          <w:lang w:val="es-ES_tradnl" w:eastAsia="es-ES_tradnl"/>
+        </w:rPr>
+      </w:pPr>
+    </w:p>
+    <w:p>
+      <w:pPr>
+        <w:jc w:val="both"/>
         <w:rPr>
           <w:rFonts w:ascii="Questrial" w:eastAsia="Questrial" w:hAnsi="Questrial" w:cs="Questrial"/>
           <w:sz w:val="24"/>
@@ -3439,23 +3502,7 @@
           <w:sz w:val="24"/>
           <w:szCs w:val="24"/>
         </w:rPr>
-        <w:t>servir de soporte al equipo encargado de la gestión de la configuración y/o mantenimiento</w:t>
-      </w:r>
-      <w:r>
-        <w:rPr>
-          <w:rFonts w:ascii="Questrial" w:eastAsia="Questrial" w:hAnsi="Questrial" w:cs="Questrial"/>
-          <w:sz w:val="24"/>
-          <w:szCs w:val="24"/>
-        </w:rPr>
-        <w:t>,</w:t>
-      </w:r>
-      <w:r>
-        <w:rPr>
-          <w:rFonts w:ascii="Questrial" w:eastAsia="Questrial" w:hAnsi="Questrial" w:cs="Questrial"/>
-          <w:sz w:val="24"/>
-          <w:szCs w:val="24"/>
-        </w:rPr>
-        <w:t xml:space="preserve"> en el uso</w:t>
+        <w:t>servir de soporte al equipo encargado de la gestión de la configuración y/o mantenimiento, en el uso</w:t>
       </w:r>
       <w:r>
         <w:rPr>
@@ -3487,40 +3534,38 @@
           <w:sz w:val="24"/>
           <w:szCs w:val="24"/>
         </w:rPr>
-        <w:t xml:space="preserve"> (y los requisitos para el cumplimiento de estos) </w:t>
-      </w:r>
-      <w:r>
-        <w:rPr>
-          <w:rFonts w:ascii="Questrial" w:eastAsia="Questrial" w:hAnsi="Questrial" w:cs="Questrial"/>
-          <w:sz w:val="24"/>
-          <w:szCs w:val="24"/>
-        </w:rPr>
-        <w:t xml:space="preserve">y en la ejecución de actividades </w:t>
-      </w:r>
-      <w:r>
-        <w:rPr>
-          <w:rFonts w:ascii="Questrial" w:eastAsia="Questrial" w:hAnsi="Questrial" w:cs="Questrial"/>
-          <w:sz w:val="24"/>
-          <w:szCs w:val="24"/>
-        </w:rPr>
-        <w:t xml:space="preserve">para una adecuada configuración y mantenimiento de software, enfocados en </w:t>
-      </w:r>
-      <w:r>
-        <w:rPr>
-          <w:rFonts w:ascii="Questrial" w:eastAsia="Questrial" w:hAnsi="Questrial" w:cs="Questrial"/>
-          <w:sz w:val="24"/>
-          <w:szCs w:val="24"/>
-        </w:rPr>
-        <w:t>el</w:t>
-      </w:r>
-      <w:r>
-        <w:rPr>
-          <w:rFonts w:ascii="Questrial" w:eastAsia="Questrial" w:hAnsi="Questrial" w:cs="Questrial"/>
-          <w:sz w:val="24"/>
-          <w:szCs w:val="24"/>
-        </w:rPr>
-        <w:t xml:space="preserve"> sistema SPACIA.</w:t>
-      </w:r>
+        <w:t xml:space="preserve"> (y los requisitos para el cumplimiento de estos) y en la ejecución de actividades para una adecuada configuración y mantenimiento de software, enfocados en el sistema SPACIA.</w:t>
+      </w:r>
+    </w:p>
+    <w:p>
+      <w:pPr>
+        <w:pBdr>
+          <w:top w:val="none" w:sz="0" w:space="0" w:color="auto"/>
+          <w:left w:val="none" w:sz="0" w:space="0" w:color="auto"/>
+          <w:bottom w:val="none" w:sz="0" w:space="0" w:color="auto"/>
+          <w:right w:val="none" w:sz="0" w:space="0" w:color="auto"/>
+          <w:between w:val="none" w:sz="0" w:space="0" w:color="auto"/>
+        </w:pBdr>
+        <w:spacing w:after="0" w:line="240" w:lineRule="auto"/>
+        <w:ind w:firstLine="284"/>
+        <w:rPr>
+          <w:rFonts w:ascii="Times New Roman" w:eastAsia="Times New Roman" w:hAnsi="Times New Roman" w:cs="Times New Roman"/>
+          <w:color w:val="auto"/>
+          <w:sz w:val="24"/>
+          <w:szCs w:val="24"/>
+          <w:lang w:val="es-ES_tradnl" w:eastAsia="es-ES_tradnl"/>
+        </w:rPr>
+      </w:pPr>
+    </w:p>
+    <w:p>
+      <w:pPr>
+        <w:ind w:firstLine="284"/>
+        <w:rPr>
+          <w:rFonts w:ascii="Questrial" w:eastAsia="Questrial" w:hAnsi="Questrial" w:cs="Questrial"/>
+          <w:sz w:val="24"/>
+          <w:szCs w:val="24"/>
+        </w:rPr>
+      </w:pPr>
     </w:p>
     <w:p>
       <w:pPr>
@@ -3598,11 +3643,12 @@
         </w:numPr>
         <w:jc w:val="both"/>
       </w:pPr>
-      <w:bookmarkStart w:id="4" w:name="_Toc512553723"/>
-      <w:r>
+      <w:bookmarkStart w:id="3" w:name="_Toc512553723"/>
+      <w:r>
+        <w:lastRenderedPageBreak/>
         <w:t>Alcance</w:t>
       </w:r>
-      <w:bookmarkEnd w:id="4"/>
+      <w:bookmarkEnd w:id="3"/>
     </w:p>
     <w:p/>
     <w:p>
@@ -3644,7 +3690,57 @@
           <w:sz w:val="24"/>
           <w:szCs w:val="24"/>
         </w:rPr>
-        <w:t>La identificación y definición de la línea base de los elementos del sistema SPACIA.</w:t>
+        <w:t xml:space="preserve">El tiempo de duración del proyecto está limitado a </w:t>
+      </w:r>
+      <w:r>
+        <w:rPr>
+          <w:rFonts w:ascii="Questrial" w:eastAsia="Questrial" w:hAnsi="Questrial" w:cs="Questrial"/>
+          <w:sz w:val="24"/>
+          <w:szCs w:val="24"/>
+        </w:rPr>
+        <w:t>9</w:t>
+      </w:r>
+      <w:r>
+        <w:rPr>
+          <w:rFonts w:ascii="Questrial" w:eastAsia="Questrial" w:hAnsi="Questrial" w:cs="Questrial"/>
+          <w:sz w:val="24"/>
+          <w:szCs w:val="24"/>
+        </w:rPr>
+        <w:t xml:space="preserve"> semanas, por lo tanto se busca una rápida respuesta a los cambios, tratando que este procedimiento sea lo menos burocrático posible. </w:t>
+      </w:r>
+    </w:p>
+    <w:p>
+      <w:pPr>
+        <w:pStyle w:val="Prrafodelista"/>
+        <w:numPr>
+          <w:ilvl w:val="0"/>
+          <w:numId w:val="8"/>
+        </w:numPr>
+        <w:pBdr>
+          <w:top w:val="none" w:sz="0" w:space="0" w:color="auto"/>
+          <w:left w:val="none" w:sz="0" w:space="0" w:color="auto"/>
+          <w:bottom w:val="none" w:sz="0" w:space="0" w:color="auto"/>
+          <w:right w:val="none" w:sz="0" w:space="0" w:color="auto"/>
+          <w:between w:val="none" w:sz="0" w:space="0" w:color="auto"/>
+        </w:pBdr>
+        <w:spacing w:after="0" w:line="240" w:lineRule="auto"/>
+        <w:rPr>
+          <w:rFonts w:ascii="Times New Roman" w:eastAsia="Times New Roman" w:hAnsi="Times New Roman" w:cs="Times New Roman"/>
+          <w:color w:val="auto"/>
+          <w:sz w:val="24"/>
+          <w:szCs w:val="24"/>
+          <w:lang w:val="es-ES_tradnl" w:eastAsia="es-ES_tradnl"/>
+        </w:rPr>
+      </w:pPr>
+      <w:r>
+        <w:rPr>
+          <w:rFonts w:ascii="Times New Roman" w:eastAsia="Times New Roman" w:hAnsi="Times New Roman" w:cs="Times New Roman"/>
+          <w:color w:val="auto"/>
+          <w:sz w:val="24"/>
+          <w:szCs w:val="24"/>
+          <w:lang w:val="es-ES_tradnl" w:eastAsia="es-ES_tradnl"/>
+        </w:rPr>
+        <w:t xml:space="preserve">El Modelo de Proceso se basa en un desarrollo incremental, dado por las distintas iteraciones. Resulta importante tener control sobre cada una de las iteraciones y fases, de los productos generados en estas y de los cambios surgidos, evaluados y aprobados. </w:t>
       </w:r>
     </w:p>
     <w:p>
@@ -3667,39 +3763,7 @@
           <w:sz w:val="24"/>
           <w:szCs w:val="24"/>
         </w:rPr>
-        <w:t>El establecimiento de los métodos, procedimientos</w:t>
-      </w:r>
-      <w:r>
-        <w:rPr>
-          <w:rFonts w:ascii="Questrial" w:eastAsia="Questrial" w:hAnsi="Questrial" w:cs="Questrial"/>
-          <w:sz w:val="24"/>
-          <w:szCs w:val="24"/>
-        </w:rPr>
-        <w:t xml:space="preserve"> y herramientas para el control y registro del estado </w:t>
-      </w:r>
-      <w:r>
-        <w:rPr>
-          <w:rFonts w:ascii="Questrial" w:eastAsia="Questrial" w:hAnsi="Questrial" w:cs="Questrial"/>
-          <w:sz w:val="24"/>
-          <w:szCs w:val="24"/>
-        </w:rPr>
-        <w:t>de las versiones</w:t>
-      </w:r>
-      <w:r>
-        <w:rPr>
-          <w:rFonts w:ascii="Questrial" w:eastAsia="Questrial" w:hAnsi="Questrial" w:cs="Questrial"/>
-          <w:sz w:val="24"/>
-          <w:szCs w:val="24"/>
-        </w:rPr>
-        <w:t xml:space="preserve"> de SPACIA</w:t>
-      </w:r>
-      <w:r>
-        <w:rPr>
-          <w:rFonts w:ascii="Questrial" w:eastAsia="Questrial" w:hAnsi="Questrial" w:cs="Questrial"/>
-          <w:sz w:val="24"/>
-          <w:szCs w:val="24"/>
-        </w:rPr>
-        <w:t>.</w:t>
+        <w:t>La identificación y definición de la línea base de los elementos del sistema SPACIA.</w:t>
       </w:r>
     </w:p>
     <w:p>
@@ -3722,7 +3786,39 @@
           <w:sz w:val="24"/>
           <w:szCs w:val="24"/>
         </w:rPr>
-        <w:t>Procedimientos para la solicitud de cambios.</w:t>
+        <w:t>El establecimiento de los métodos, procedimientos</w:t>
+      </w:r>
+      <w:r>
+        <w:rPr>
+          <w:rFonts w:ascii="Questrial" w:eastAsia="Questrial" w:hAnsi="Questrial" w:cs="Questrial"/>
+          <w:sz w:val="24"/>
+          <w:szCs w:val="24"/>
+        </w:rPr>
+        <w:t xml:space="preserve"> y herramientas para el control y registro del estado </w:t>
+      </w:r>
+      <w:r>
+        <w:rPr>
+          <w:rFonts w:ascii="Questrial" w:eastAsia="Questrial" w:hAnsi="Questrial" w:cs="Questrial"/>
+          <w:sz w:val="24"/>
+          <w:szCs w:val="24"/>
+        </w:rPr>
+        <w:t>de las versiones</w:t>
+      </w:r>
+      <w:r>
+        <w:rPr>
+          <w:rFonts w:ascii="Questrial" w:eastAsia="Questrial" w:hAnsi="Questrial" w:cs="Questrial"/>
+          <w:sz w:val="24"/>
+          <w:szCs w:val="24"/>
+        </w:rPr>
+        <w:t xml:space="preserve"> de SPACIA</w:t>
+      </w:r>
+      <w:r>
+        <w:rPr>
+          <w:rFonts w:ascii="Questrial" w:eastAsia="Questrial" w:hAnsi="Questrial" w:cs="Questrial"/>
+          <w:sz w:val="24"/>
+          <w:szCs w:val="24"/>
+        </w:rPr>
+        <w:t>.</w:t>
       </w:r>
     </w:p>
     <w:p>
@@ -3745,6 +3841,29 @@
           <w:sz w:val="24"/>
           <w:szCs w:val="24"/>
         </w:rPr>
+        <w:t>Procedimientos para la solicitud de cambios.</w:t>
+      </w:r>
+    </w:p>
+    <w:p>
+      <w:pPr>
+        <w:pStyle w:val="Prrafodelista"/>
+        <w:numPr>
+          <w:ilvl w:val="0"/>
+          <w:numId w:val="8"/>
+        </w:numPr>
+        <w:jc w:val="both"/>
+        <w:rPr>
+          <w:rFonts w:ascii="Questrial" w:eastAsia="Questrial" w:hAnsi="Questrial" w:cs="Questrial"/>
+          <w:sz w:val="24"/>
+          <w:szCs w:val="24"/>
+        </w:rPr>
+      </w:pPr>
+      <w:r>
+        <w:rPr>
+          <w:rFonts w:ascii="Questrial" w:eastAsia="Questrial" w:hAnsi="Questrial" w:cs="Questrial"/>
+          <w:sz w:val="24"/>
+          <w:szCs w:val="24"/>
+        </w:rPr>
         <w:t>Procedimientos a considerar para la modificación del sistema SPACIA.</w:t>
       </w:r>
     </w:p>
@@ -3759,19 +3878,6 @@
           <w:szCs w:val="24"/>
         </w:rPr>
       </w:pPr>
-    </w:p>
-    <w:p>
-      <w:pPr>
-        <w:rPr>
-          <w:rFonts w:ascii="Questrial" w:eastAsia="Questrial" w:hAnsi="Questrial" w:cs="Questrial"/>
-          <w:b/>
-          <w:sz w:val="24"/>
-          <w:szCs w:val="24"/>
-        </w:rPr>
-      </w:pPr>
-      <w:r>
-        <w:br w:type="page"/>
-      </w:r>
     </w:p>
     <w:p>
       <w:pPr>
@@ -3782,12 +3888,11 @@
         </w:numPr>
         <w:jc w:val="both"/>
       </w:pPr>
-      <w:bookmarkStart w:id="5" w:name="_Toc512553724"/>
-      <w:r>
-        <w:lastRenderedPageBreak/>
+      <w:bookmarkStart w:id="4" w:name="_Toc512553724"/>
+      <w:r>
         <w:t>Definiciones</w:t>
       </w:r>
-      <w:bookmarkEnd w:id="5"/>
+      <w:bookmarkEnd w:id="4"/>
     </w:p>
     <w:p/>
     <w:p>
@@ -3805,9 +3910,18 @@
       <w:r>
         <w:rPr>
           <w:rFonts w:ascii="Questrial" w:hAnsi="Questrial"/>
-          <w:sz w:val="24"/>
-        </w:rPr>
-        <w:t>Configuration item:</w:t>
+          <w:b/>
+          <w:sz w:val="24"/>
+        </w:rPr>
+        <w:t>Elemento de configuración</w:t>
+      </w:r>
+      <w:r>
+        <w:rPr>
+          <w:rFonts w:ascii="Questrial" w:hAnsi="Questrial"/>
+          <w:b/>
+          <w:sz w:val="24"/>
+        </w:rPr>
+        <w:t>:</w:t>
       </w:r>
       <w:r>
         <w:rPr>
@@ -3840,9 +3954,17 @@
       <w:r>
         <w:rPr>
           <w:rFonts w:ascii="Questrial" w:hAnsi="Questrial"/>
-          <w:sz w:val="24"/>
-        </w:rPr>
-        <w:t xml:space="preserve">Linea base: </w:t>
+          <w:b/>
+          <w:sz w:val="24"/>
+        </w:rPr>
+        <w:t>Linea base:</w:t>
+      </w:r>
+      <w:r>
+        <w:rPr>
+          <w:rFonts w:ascii="Questrial" w:hAnsi="Questrial"/>
+          <w:sz w:val="24"/>
+        </w:rPr>
+        <w:t xml:space="preserve"> </w:t>
       </w:r>
       <w:r>
         <w:rPr>
@@ -3850,7 +3972,15 @@
           <w:sz w:val="24"/>
           <w:lang w:val="es-PE"/>
         </w:rPr>
-        <w:t>punto de referencia en el ciclo de vida del desarrollo de software marcado por la finalización y aprobación formal de un conjunto de productos de trabajo predefinidos</w:t>
+        <w:t>P</w:t>
+      </w:r>
+      <w:r>
+        <w:rPr>
+          <w:rFonts w:ascii="Questrial" w:hAnsi="Questrial"/>
+          <w:sz w:val="24"/>
+          <w:lang w:val="es-PE"/>
+        </w:rPr>
+        <w:t>unto de referencia en el ciclo de vida del desarrollo de software marcado por la finalización y aprobación formal de un conjunto de productos de trabajo predefinidos</w:t>
       </w:r>
     </w:p>
     <w:p>
@@ -3869,17 +3999,27 @@
       <w:r>
         <w:rPr>
           <w:rFonts w:ascii="Questrial" w:hAnsi="Questrial"/>
+          <w:b/>
           <w:sz w:val="24"/>
           <w:lang w:val="es-PE"/>
         </w:rPr>
-        <w:t>Configuration Identification:</w:t>
-      </w:r>
-      <w:r>
-        <w:rPr>
-          <w:rFonts w:ascii="Questrial" w:hAnsi="Questrial"/>
+        <w:t>Identificación de configuración</w:t>
+      </w:r>
+      <w:r>
+        <w:rPr>
+          <w:rFonts w:ascii="Questrial" w:hAnsi="Questrial"/>
+          <w:b/>
           <w:sz w:val="24"/>
           <w:lang w:val="es-PE"/>
         </w:rPr>
+        <w:t>:</w:t>
+      </w:r>
+      <w:r>
+        <w:rPr>
+          <w:rFonts w:ascii="Questrial" w:hAnsi="Questrial"/>
+          <w:sz w:val="24"/>
+          <w:lang w:val="es-PE"/>
+        </w:rPr>
         <w:t xml:space="preserve"> </w:t>
       </w:r>
       <w:r>
@@ -3888,7 +4028,7 @@
           <w:sz w:val="24"/>
           <w:lang w:val="es-PE"/>
         </w:rPr>
-        <w:t>e</w:t>
+        <w:t>E</w:t>
       </w:r>
       <w:r>
         <w:rPr>
@@ -3923,12 +4063,25 @@
       <w:r>
         <w:rPr>
           <w:rFonts w:ascii="Questrial" w:hAnsi="Questrial"/>
+          <w:b/>
           <w:sz w:val="24"/>
           <w:lang w:val="es-PE"/>
         </w:rPr>
-        <w:t>Configuration Control:</w:t>
-      </w:r>
-      <w:r>
+        <w:t>Control de configuración</w:t>
+      </w:r>
+      <w:r>
+        <w:rPr>
+          <w:rFonts w:ascii="Questrial" w:hAnsi="Questrial"/>
+          <w:b/>
+          <w:sz w:val="24"/>
+          <w:lang w:val="es-PE"/>
+        </w:rPr>
+        <w:t>:</w:t>
+      </w:r>
+      <w:r>
+        <w:rPr>
+          <w:b/>
+        </w:rPr>
         <w:t xml:space="preserve"> </w:t>
       </w:r>
       <w:r>
@@ -3937,7 +4090,15 @@
           <w:sz w:val="24"/>
           <w:lang w:val="es-PE"/>
         </w:rPr>
-        <w:t>gestiona los cambios que se realizarán al software durante su ciclo de vida. Determina que cambio se debe hacer, si es que es correcto y la manera de su implementación.</w:t>
+        <w:t>G</w:t>
+      </w:r>
+      <w:r>
+        <w:rPr>
+          <w:rFonts w:ascii="Questrial" w:hAnsi="Questrial"/>
+          <w:sz w:val="24"/>
+          <w:lang w:val="es-PE"/>
+        </w:rPr>
+        <w:t>estiona los cambios que se realizarán al software durante su ciclo de vida. Determina que cambio se debe hacer, si es que es correcto y la manera de su implementación.</w:t>
       </w:r>
     </w:p>
     <w:p>
@@ -3956,18 +4117,36 @@
       <w:r>
         <w:rPr>
           <w:rFonts w:ascii="Questrial" w:hAnsi="Questrial"/>
+          <w:b/>
           <w:sz w:val="24"/>
           <w:lang w:val="es-PE"/>
         </w:rPr>
-        <w:t>Configuration status accounting:</w:t>
-      </w:r>
-      <w:r>
-        <w:rPr>
-          <w:rFonts w:ascii="Questrial" w:hAnsi="Questrial"/>
+        <w:t>Contabilidad del estado de configuración</w:t>
+      </w:r>
+      <w:r>
+        <w:rPr>
+          <w:rFonts w:ascii="Questrial" w:hAnsi="Questrial"/>
+          <w:b/>
           <w:sz w:val="24"/>
           <w:lang w:val="es-PE"/>
         </w:rPr>
-        <w:t xml:space="preserve"> proceso por el cual </w:t>
+        <w:t>:</w:t>
+      </w:r>
+      <w:r>
+        <w:rPr>
+          <w:rFonts w:ascii="Questrial" w:hAnsi="Questrial"/>
+          <w:sz w:val="24"/>
+          <w:lang w:val="es-PE"/>
+        </w:rPr>
+        <w:t xml:space="preserve"> P</w:t>
+      </w:r>
+      <w:r>
+        <w:rPr>
+          <w:rFonts w:ascii="Questrial" w:hAnsi="Questrial"/>
+          <w:sz w:val="24"/>
+          <w:lang w:val="es-PE"/>
+        </w:rPr>
+        <w:t xml:space="preserve">roceso por el cual </w:t>
       </w:r>
       <w:r>
         <w:rPr>
@@ -4010,18 +4189,20 @@
       <w:r>
         <w:rPr>
           <w:rFonts w:ascii="Questrial" w:hAnsi="Questrial"/>
+          <w:b/>
           <w:sz w:val="24"/>
           <w:lang w:val="es-PE"/>
         </w:rPr>
-        <w:t xml:space="preserve">Configuration Audit: </w:t>
-      </w:r>
-      <w:r>
-        <w:rPr>
-          <w:rFonts w:ascii="Questrial" w:hAnsi="Questrial"/>
+        <w:t>Auditoría de configuración</w:t>
+      </w:r>
+      <w:r>
+        <w:rPr>
+          <w:rFonts w:ascii="Questrial" w:hAnsi="Questrial"/>
+          <w:b/>
           <w:sz w:val="24"/>
           <w:lang w:val="es-PE"/>
         </w:rPr>
-        <w:t>identificar los elementos del sistema que</w:t>
+        <w:t>:</w:t>
       </w:r>
       <w:r>
         <w:rPr>
@@ -4037,8 +4218,52 @@
           <w:sz w:val="24"/>
           <w:lang w:val="es-PE"/>
         </w:rPr>
+        <w:t>I</w:t>
+      </w:r>
+      <w:r>
+        <w:rPr>
+          <w:rFonts w:ascii="Questrial" w:hAnsi="Questrial"/>
+          <w:sz w:val="24"/>
+          <w:lang w:val="es-PE"/>
+        </w:rPr>
+        <w:t>dentificar los elementos del sistema que</w:t>
+      </w:r>
+      <w:r>
+        <w:rPr>
+          <w:rFonts w:ascii="Questrial" w:hAnsi="Questrial"/>
+          <w:sz w:val="24"/>
+          <w:lang w:val="es-PE"/>
+        </w:rPr>
+        <w:t xml:space="preserve"> </w:t>
+      </w:r>
+      <w:r>
+        <w:rPr>
+          <w:rFonts w:ascii="Questrial" w:hAnsi="Questrial"/>
+          <w:sz w:val="24"/>
+          <w:lang w:val="es-PE"/>
+        </w:rPr>
         <w:t>satisfacen los requerimientos del cliente.</w:t>
       </w:r>
+    </w:p>
+    <w:p>
+      <w:pPr>
+        <w:rPr>
+          <w:rFonts w:ascii="Questrial" w:hAnsi="Questrial"/>
+          <w:sz w:val="24"/>
+          <w:lang w:val="es-PE"/>
+        </w:rPr>
+      </w:pPr>
+    </w:p>
+    <w:p>
+      <w:pPr>
+        <w:rPr>
+          <w:rFonts w:ascii="Questrial" w:hAnsi="Questrial"/>
+          <w:sz w:val="24"/>
+          <w:lang w:val="es-PE"/>
+        </w:rPr>
+      </w:pPr>
+      <w:bookmarkStart w:id="5" w:name="_GoBack"/>
+      <w:bookmarkEnd w:id="5"/>
     </w:p>
     <w:p>
       <w:pPr>
@@ -4052,6 +4277,7 @@
       </w:pPr>
       <w:bookmarkStart w:id="6" w:name="_Toc512553725"/>
       <w:r>
+        <w:lastRenderedPageBreak/>
         <w:t>Abreviatura</w:t>
       </w:r>
       <w:r>
@@ -4087,7 +4313,15 @@
           <w:sz w:val="24"/>
           <w:lang w:val="en-US"/>
         </w:rPr>
-        <w:t xml:space="preserve"> Configuration Control Board</w:t>
+        <w:t xml:space="preserve"> </w:t>
+      </w:r>
+      <w:r>
+        <w:rPr>
+          <w:rFonts w:ascii="Questrial" w:hAnsi="Questrial"/>
+          <w:sz w:val="24"/>
+          <w:lang w:val="en-US"/>
+        </w:rPr>
+        <w:t>Tablero de Control de Configuración</w:t>
       </w:r>
     </w:p>
     <w:p>
@@ -4117,7 +4351,15 @@
           <w:sz w:val="24"/>
           <w:lang w:val="en-US"/>
         </w:rPr>
-        <w:t xml:space="preserve"> Configuration Item</w:t>
+        <w:t xml:space="preserve"> </w:t>
+      </w:r>
+      <w:r>
+        <w:rPr>
+          <w:rFonts w:ascii="Questrial" w:hAnsi="Questrial"/>
+          <w:sz w:val="24"/>
+          <w:lang w:val="en-US"/>
+        </w:rPr>
+        <w:t>Ítem de Configuración</w:t>
       </w:r>
     </w:p>
     <w:p>
@@ -4147,7 +4389,15 @@
           <w:sz w:val="24"/>
           <w:lang w:val="en-US"/>
         </w:rPr>
-        <w:t xml:space="preserve"> Configuration Management</w:t>
+        <w:t xml:space="preserve"> </w:t>
+      </w:r>
+      <w:r>
+        <w:rPr>
+          <w:rFonts w:ascii="Questrial" w:hAnsi="Questrial"/>
+          <w:sz w:val="24"/>
+          <w:lang w:val="en-US"/>
+        </w:rPr>
+        <w:t>Gestión de Configuración</w:t>
       </w:r>
     </w:p>
     <w:p>
@@ -4177,7 +4427,15 @@
           <w:sz w:val="24"/>
           <w:lang w:val="en-US"/>
         </w:rPr>
-        <w:t xml:space="preserve"> Operational Program</w:t>
+        <w:t xml:space="preserve"> </w:t>
+      </w:r>
+      <w:r>
+        <w:rPr>
+          <w:rFonts w:ascii="Questrial" w:hAnsi="Questrial"/>
+          <w:sz w:val="24"/>
+          <w:lang w:val="en-US"/>
+        </w:rPr>
+        <w:t>Programa operacional</w:t>
       </w:r>
     </w:p>
     <w:p>
@@ -4207,7 +4465,15 @@
           <w:sz w:val="24"/>
           <w:lang w:val="en-US"/>
         </w:rPr>
-        <w:t xml:space="preserve"> Software Change Authorization</w:t>
+        <w:t xml:space="preserve"> </w:t>
+      </w:r>
+      <w:r>
+        <w:rPr>
+          <w:rFonts w:ascii="Questrial" w:hAnsi="Questrial"/>
+          <w:sz w:val="24"/>
+          <w:lang w:val="en-US"/>
+        </w:rPr>
+        <w:t>Autorización de Cambios de Software</w:t>
       </w:r>
     </w:p>
     <w:p>
@@ -4237,7 +4503,15 @@
           <w:sz w:val="24"/>
           <w:lang w:val="en-US"/>
         </w:rPr>
-        <w:t xml:space="preserve"> Software Configuration Item</w:t>
+        <w:t xml:space="preserve"> </w:t>
+      </w:r>
+      <w:r>
+        <w:rPr>
+          <w:rFonts w:ascii="Questrial" w:hAnsi="Questrial"/>
+          <w:sz w:val="24"/>
+          <w:lang w:val="en-US"/>
+        </w:rPr>
+        <w:t xml:space="preserve">Ítem de Configuración del Software </w:t>
       </w:r>
     </w:p>
     <w:p>
@@ -4267,7 +4541,39 @@
           <w:sz w:val="24"/>
           <w:lang w:val="en-US"/>
         </w:rPr>
-        <w:t xml:space="preserve"> Software Configuration Management</w:t>
+        <w:t xml:space="preserve"> </w:t>
+      </w:r>
+      <w:r>
+        <w:rPr>
+          <w:rFonts w:ascii="Questrial" w:hAnsi="Questrial"/>
+          <w:sz w:val="24"/>
+          <w:lang w:val="en-US"/>
+        </w:rPr>
+        <w:t>Gestión de la C</w:t>
+      </w:r>
+      <w:r>
+        <w:rPr>
+          <w:rFonts w:ascii="Questrial" w:hAnsi="Questrial"/>
+          <w:sz w:val="24"/>
+          <w:lang w:val="en-US"/>
+        </w:rPr>
+        <w:t>onfiguració</w:t>
+      </w:r>
+      <w:r>
+        <w:rPr>
+          <w:rFonts w:ascii="Questrial" w:hAnsi="Questrial"/>
+          <w:sz w:val="24"/>
+          <w:lang w:val="en-US"/>
+        </w:rPr>
+        <w:t>n de S</w:t>
+      </w:r>
+      <w:r>
+        <w:rPr>
+          <w:rFonts w:ascii="Questrial" w:hAnsi="Questrial"/>
+          <w:sz w:val="24"/>
+          <w:lang w:val="en-US"/>
+        </w:rPr>
+        <w:t>oftware</w:t>
       </w:r>
     </w:p>
     <w:p>
@@ -4297,7 +4603,15 @@
           <w:sz w:val="24"/>
           <w:lang w:val="en-US"/>
         </w:rPr>
-        <w:t xml:space="preserve"> Software Configuration Management Plan</w:t>
+        <w:t xml:space="preserve"> </w:t>
+      </w:r>
+      <w:r>
+        <w:rPr>
+          <w:rFonts w:ascii="Questrial" w:hAnsi="Questrial"/>
+          <w:sz w:val="24"/>
+          <w:lang w:val="en-US"/>
+        </w:rPr>
+        <w:t>Plan de Gestión de la Configuración de Software</w:t>
       </w:r>
     </w:p>
     <w:p>
@@ -4319,7 +4633,15 @@
           <w:sz w:val="24"/>
           <w:lang w:val="en-US"/>
         </w:rPr>
-        <w:t>SMP: Software Maintenance Management</w:t>
+        <w:t xml:space="preserve">SMP: </w:t>
+      </w:r>
+      <w:r>
+        <w:rPr>
+          <w:rFonts w:ascii="Questrial" w:hAnsi="Questrial"/>
+          <w:sz w:val="24"/>
+          <w:lang w:val="en-US"/>
+        </w:rPr>
+        <w:t>Gestión de Mantenimiento de Software</w:t>
       </w:r>
     </w:p>
     <w:p>
@@ -4349,7 +4671,23 @@
           <w:sz w:val="24"/>
           <w:lang w:val="en-US"/>
         </w:rPr>
-        <w:t xml:space="preserve"> System/Software Change Request</w:t>
+        <w:t xml:space="preserve"> </w:t>
+      </w:r>
+      <w:r>
+        <w:rPr>
+          <w:rFonts w:ascii="Questrial" w:hAnsi="Questrial"/>
+          <w:sz w:val="24"/>
+          <w:lang w:val="en-US"/>
+        </w:rPr>
+        <w:t>Solicitud de Cambio del Sistema</w:t>
+      </w:r>
+      <w:r>
+        <w:rPr>
+          <w:rFonts w:ascii="Questrial" w:hAnsi="Questrial"/>
+          <w:sz w:val="24"/>
+          <w:lang w:val="en-US"/>
+        </w:rPr>
+        <w:t xml:space="preserve">/Software </w:t>
       </w:r>
     </w:p>
     <w:p>
@@ -4458,7 +4796,6 @@
       </w:pPr>
       <w:bookmarkStart w:id="8" w:name="_Toc512553727"/>
       <w:r>
-        <w:lastRenderedPageBreak/>
         <w:t>Gestión de la Configuración de Software</w:t>
       </w:r>
       <w:bookmarkEnd w:id="8"/>
@@ -4571,6 +4908,7 @@
       </w:pPr>
       <w:bookmarkStart w:id="15" w:name="_Toc512553734"/>
       <w:r>
+        <w:lastRenderedPageBreak/>
         <w:t>Calendario</w:t>
       </w:r>
       <w:bookmarkEnd w:id="15"/>
@@ -4599,7 +4937,7 @@
 </file>
 
 <file path=word/endnotes.xml><?xml version="1.0" encoding="utf-8"?>
-<w:endnotes xmlns:wpc="http://schemas.microsoft.com/office/word/2010/wordprocessingCanvas" xmlns:cx="http://schemas.microsoft.com/office/drawing/2014/chartex" xmlns:cx1="http://schemas.microsoft.com/office/drawing/2015/9/8/chartex" xmlns:mc="http://schemas.openxmlformats.org/markup-compatibility/2006" xmlns:o="urn:schemas-microsoft-com:office:office" xmlns:r="http://schemas.openxmlformats.org/officeDocument/2006/relationships" xmlns:m="http://schemas.openxmlformats.org/officeDocument/2006/math" xmlns:v="urn:schemas-microsoft-com:vml" xmlns:wp14="http://schemas.microsoft.com/office/word/2010/wordprocessingDrawing" xmlns:wp="http://schemas.openxmlformats.org/drawingml/2006/wordprocessingDrawing" xmlns:w10="urn:schemas-microsoft-com:office:word" xmlns:w="http://schemas.openxmlformats.org/wordprocessingml/2006/main" xmlns:w14="http://schemas.microsoft.com/office/word/2010/wordml" xmlns:w15="http://schemas.microsoft.com/office/word/2012/wordml" xmlns:w16se="http://schemas.microsoft.com/office/word/2015/wordml/symex" xmlns:wpg="http://schemas.microsoft.com/office/word/2010/wordprocessingGroup" xmlns:wpi="http://schemas.microsoft.com/office/word/2010/wordprocessingInk" xmlns:wne="http://schemas.microsoft.com/office/word/2006/wordml" xmlns:wps="http://schemas.microsoft.com/office/word/2010/wordprocessingShape" mc:Ignorable="w14 w15 w16se wp14">
+<w:endnotes xmlns:wpc="http://schemas.microsoft.com/office/word/2010/wordprocessingCanvas" xmlns:mo="http://schemas.microsoft.com/office/mac/office/2008/main" xmlns:mc="http://schemas.openxmlformats.org/markup-compatibility/2006" xmlns:mv="urn:schemas-microsoft-com:mac:vml" xmlns:o="urn:schemas-microsoft-com:office:office" xmlns:r="http://schemas.openxmlformats.org/officeDocument/2006/relationships" xmlns:m="http://schemas.openxmlformats.org/officeDocument/2006/math" xmlns:v="urn:schemas-microsoft-com:vml" xmlns:wp14="http://schemas.microsoft.com/office/word/2010/wordprocessingDrawing" xmlns:wp="http://schemas.openxmlformats.org/drawingml/2006/wordprocessingDrawing" xmlns:w10="urn:schemas-microsoft-com:office:word" xmlns:w="http://schemas.openxmlformats.org/wordprocessingml/2006/main" xmlns:w14="http://schemas.microsoft.com/office/word/2010/wordml" xmlns:w15="http://schemas.microsoft.com/office/word/2012/wordml" xmlns:wpg="http://schemas.microsoft.com/office/word/2010/wordprocessingGroup" xmlns:wpi="http://schemas.microsoft.com/office/word/2010/wordprocessingInk" xmlns:wne="http://schemas.microsoft.com/office/word/2006/wordml" xmlns:wps="http://schemas.microsoft.com/office/word/2010/wordprocessingShape" mc:Ignorable="w14 w15 wp14">
   <w:endnote w:type="separator" w:id="-1">
     <w:p>
       <w:pPr>
@@ -4624,7 +4962,7 @@
 </file>
 
 <file path=word/footnotes.xml><?xml version="1.0" encoding="utf-8"?>
-<w:footnotes xmlns:wpc="http://schemas.microsoft.com/office/word/2010/wordprocessingCanvas" xmlns:cx="http://schemas.microsoft.com/office/drawing/2014/chartex" xmlns:cx1="http://schemas.microsoft.com/office/drawing/2015/9/8/chartex" xmlns:mc="http://schemas.openxmlformats.org/markup-compatibility/2006" xmlns:o="urn:schemas-microsoft-com:office:office" xmlns:r="http://schemas.openxmlformats.org/officeDocument/2006/relationships" xmlns:m="http://schemas.openxmlformats.org/officeDocument/2006/math" xmlns:v="urn:schemas-microsoft-com:vml" xmlns:wp14="http://schemas.microsoft.com/office/word/2010/wordprocessingDrawing" xmlns:wp="http://schemas.openxmlformats.org/drawingml/2006/wordprocessingDrawing" xmlns:w10="urn:schemas-microsoft-com:office:word" xmlns:w="http://schemas.openxmlformats.org/wordprocessingml/2006/main" xmlns:w14="http://schemas.microsoft.com/office/word/2010/wordml" xmlns:w15="http://schemas.microsoft.com/office/word/2012/wordml" xmlns:w16se="http://schemas.microsoft.com/office/word/2015/wordml/symex" xmlns:wpg="http://schemas.microsoft.com/office/word/2010/wordprocessingGroup" xmlns:wpi="http://schemas.microsoft.com/office/word/2010/wordprocessingInk" xmlns:wne="http://schemas.microsoft.com/office/word/2006/wordml" xmlns:wps="http://schemas.microsoft.com/office/word/2010/wordprocessingShape" mc:Ignorable="w14 w15 w16se wp14">
+<w:footnotes xmlns:wpc="http://schemas.microsoft.com/office/word/2010/wordprocessingCanvas" xmlns:mo="http://schemas.microsoft.com/office/mac/office/2008/main" xmlns:mc="http://schemas.openxmlformats.org/markup-compatibility/2006" xmlns:mv="urn:schemas-microsoft-com:mac:vml" xmlns:o="urn:schemas-microsoft-com:office:office" xmlns:r="http://schemas.openxmlformats.org/officeDocument/2006/relationships" xmlns:m="http://schemas.openxmlformats.org/officeDocument/2006/math" xmlns:v="urn:schemas-microsoft-com:vml" xmlns:wp14="http://schemas.microsoft.com/office/word/2010/wordprocessingDrawing" xmlns:wp="http://schemas.openxmlformats.org/drawingml/2006/wordprocessingDrawing" xmlns:w10="urn:schemas-microsoft-com:office:word" xmlns:w="http://schemas.openxmlformats.org/wordprocessingml/2006/main" xmlns:w14="http://schemas.microsoft.com/office/word/2010/wordml" xmlns:w15="http://schemas.microsoft.com/office/word/2012/wordml" xmlns:wpg="http://schemas.microsoft.com/office/word/2010/wordprocessingGroup" xmlns:wpi="http://schemas.microsoft.com/office/word/2010/wordprocessingInk" xmlns:wne="http://schemas.microsoft.com/office/word/2006/wordml" xmlns:wps="http://schemas.microsoft.com/office/word/2010/wordprocessingShape" mc:Ignorable="w14 w15 wp14">
   <w:footnote w:type="separator" w:id="-1">
     <w:p>
       <w:pPr>
@@ -4649,8 +4987,8 @@
 </file>
 
 <file path=word/numbering.xml><?xml version="1.0" encoding="utf-8"?>
-<w:numbering xmlns:wpc="http://schemas.microsoft.com/office/word/2010/wordprocessingCanvas" xmlns:cx="http://schemas.microsoft.com/office/drawing/2014/chartex" xmlns:cx1="http://schemas.microsoft.com/office/drawing/2015/9/8/chartex" xmlns:mc="http://schemas.openxmlformats.org/markup-compatibility/2006" xmlns:o="urn:schemas-microsoft-com:office:office" xmlns:r="http://schemas.openxmlformats.org/officeDocument/2006/relationships" xmlns:m="http://schemas.openxmlformats.org/officeDocument/2006/math" xmlns:v="urn:schemas-microsoft-com:vml" xmlns:wp14="http://schemas.microsoft.com/office/word/2010/wordprocessingDrawing" xmlns:wp="http://schemas.openxmlformats.org/drawingml/2006/wordprocessingDrawing" xmlns:w10="urn:schemas-microsoft-com:office:word" xmlns:w="http://schemas.openxmlformats.org/wordprocessingml/2006/main" xmlns:w14="http://schemas.microsoft.com/office/word/2010/wordml" xmlns:w15="http://schemas.microsoft.com/office/word/2012/wordml" xmlns:w16se="http://schemas.microsoft.com/office/word/2015/wordml/symex" xmlns:wpg="http://schemas.microsoft.com/office/word/2010/wordprocessingGroup" xmlns:wpi="http://schemas.microsoft.com/office/word/2010/wordprocessingInk" xmlns:wne="http://schemas.microsoft.com/office/word/2006/wordml" xmlns:wps="http://schemas.microsoft.com/office/word/2010/wordprocessingShape" mc:Ignorable="w14 w15 w16se wp14">
-  <w:abstractNum w:abstractNumId="0" w15:restartNumberingAfterBreak="0">
+<w:numbering xmlns:wpc="http://schemas.microsoft.com/office/word/2010/wordprocessingCanvas" xmlns:mo="http://schemas.microsoft.com/office/mac/office/2008/main" xmlns:mc="http://schemas.openxmlformats.org/markup-compatibility/2006" xmlns:mv="urn:schemas-microsoft-com:mac:vml" xmlns:o="urn:schemas-microsoft-com:office:office" xmlns:r="http://schemas.openxmlformats.org/officeDocument/2006/relationships" xmlns:m="http://schemas.openxmlformats.org/officeDocument/2006/math" xmlns:v="urn:schemas-microsoft-com:vml" xmlns:wp14="http://schemas.microsoft.com/office/word/2010/wordprocessingDrawing" xmlns:wp="http://schemas.openxmlformats.org/drawingml/2006/wordprocessingDrawing" xmlns:w10="urn:schemas-microsoft-com:office:word" xmlns:w="http://schemas.openxmlformats.org/wordprocessingml/2006/main" xmlns:w14="http://schemas.microsoft.com/office/word/2010/wordml" xmlns:w15="http://schemas.microsoft.com/office/word/2012/wordml" xmlns:wpg="http://schemas.microsoft.com/office/word/2010/wordprocessingGroup" xmlns:wpi="http://schemas.microsoft.com/office/word/2010/wordprocessingInk" xmlns:wne="http://schemas.microsoft.com/office/word/2006/wordml" xmlns:wps="http://schemas.microsoft.com/office/word/2010/wordprocessingShape" mc:Ignorable="w14 w15 wp14">
+  <w:abstractNum w:abstractNumId="0">
     <w:nsid w:val="07DE0F55"/>
     <w:multiLevelType w:val="multilevel"/>
     <w:tmpl w:val="BD060FDE"/>
@@ -4739,7 +5077,7 @@
       </w:pPr>
     </w:lvl>
   </w:abstractNum>
-  <w:abstractNum w:abstractNumId="1" w15:restartNumberingAfterBreak="0">
+  <w:abstractNum w:abstractNumId="1">
     <w:nsid w:val="09BB01D1"/>
     <w:multiLevelType w:val="multilevel"/>
     <w:tmpl w:val="BD060FDE"/>
@@ -4828,7 +5166,7 @@
       </w:pPr>
     </w:lvl>
   </w:abstractNum>
-  <w:abstractNum w:abstractNumId="2" w15:restartNumberingAfterBreak="0">
+  <w:abstractNum w:abstractNumId="2">
     <w:nsid w:val="09E959C5"/>
     <w:multiLevelType w:val="hybridMultilevel"/>
     <w:tmpl w:val="31E6B6AA"/>
@@ -4941,7 +5279,7 @@
       </w:rPr>
     </w:lvl>
   </w:abstractNum>
-  <w:abstractNum w:abstractNumId="3" w15:restartNumberingAfterBreak="0">
+  <w:abstractNum w:abstractNumId="3">
     <w:nsid w:val="16416546"/>
     <w:multiLevelType w:val="hybridMultilevel"/>
     <w:tmpl w:val="FA20428C"/>
@@ -5054,7 +5392,7 @@
       </w:rPr>
     </w:lvl>
   </w:abstractNum>
-  <w:abstractNum w:abstractNumId="4" w15:restartNumberingAfterBreak="0">
+  <w:abstractNum w:abstractNumId="4">
     <w:nsid w:val="25DA55D8"/>
     <w:multiLevelType w:val="hybridMultilevel"/>
     <w:tmpl w:val="1E12ED9C"/>
@@ -5167,7 +5505,7 @@
       </w:rPr>
     </w:lvl>
   </w:abstractNum>
-  <w:abstractNum w:abstractNumId="5" w15:restartNumberingAfterBreak="0">
+  <w:abstractNum w:abstractNumId="5">
     <w:nsid w:val="2756513D"/>
     <w:multiLevelType w:val="multilevel"/>
     <w:tmpl w:val="AD60F25C"/>
@@ -5256,7 +5594,7 @@
       </w:pPr>
     </w:lvl>
   </w:abstractNum>
-  <w:abstractNum w:abstractNumId="6" w15:restartNumberingAfterBreak="0">
+  <w:abstractNum w:abstractNumId="6">
     <w:nsid w:val="3CBF26C7"/>
     <w:multiLevelType w:val="multilevel"/>
     <w:tmpl w:val="BB0C42C4"/>
@@ -5369,7 +5707,7 @@
       </w:rPr>
     </w:lvl>
   </w:abstractNum>
-  <w:abstractNum w:abstractNumId="7" w15:restartNumberingAfterBreak="0">
+  <w:abstractNum w:abstractNumId="7">
     <w:nsid w:val="58E77063"/>
     <w:multiLevelType w:val="multilevel"/>
     <w:tmpl w:val="BFC8F1A6"/>
@@ -5482,7 +5820,7 @@
       </w:rPr>
     </w:lvl>
   </w:abstractNum>
-  <w:abstractNum w:abstractNumId="8" w15:restartNumberingAfterBreak="0">
+  <w:abstractNum w:abstractNumId="8">
     <w:nsid w:val="62867AC2"/>
     <w:multiLevelType w:val="multilevel"/>
     <w:tmpl w:val="7EE45866"/>
@@ -5572,7 +5910,7 @@
       </w:pPr>
     </w:lvl>
   </w:abstractNum>
-  <w:abstractNum w:abstractNumId="9" w15:restartNumberingAfterBreak="0">
+  <w:abstractNum w:abstractNumId="9">
     <w:nsid w:val="67D2437E"/>
     <w:multiLevelType w:val="multilevel"/>
     <w:tmpl w:val="BD060FDE"/>
@@ -5695,7 +6033,7 @@
 </file>
 
 <file path=word/styles.xml><?xml version="1.0" encoding="utf-8"?>
-<w:styles xmlns:mc="http://schemas.openxmlformats.org/markup-compatibility/2006" xmlns:r="http://schemas.openxmlformats.org/officeDocument/2006/relationships" xmlns:w="http://schemas.openxmlformats.org/wordprocessingml/2006/main" xmlns:w14="http://schemas.microsoft.com/office/word/2010/wordml" xmlns:w15="http://schemas.microsoft.com/office/word/2012/wordml" xmlns:w16se="http://schemas.microsoft.com/office/word/2015/wordml/symex" mc:Ignorable="w14 w15 w16se">
+<w:styles xmlns:mc="http://schemas.openxmlformats.org/markup-compatibility/2006" xmlns:r="http://schemas.openxmlformats.org/officeDocument/2006/relationships" xmlns:w="http://schemas.openxmlformats.org/wordprocessingml/2006/main" xmlns:w14="http://schemas.microsoft.com/office/word/2010/wordml" xmlns:w15="http://schemas.microsoft.com/office/word/2012/wordml" mc:Ignorable="w14 w15">
   <w:docDefaults>
     <w:rPrDefault>
       <w:rPr>
@@ -5719,7 +6057,7 @@
       </w:pPr>
     </w:pPrDefault>
   </w:docDefaults>
-  <w:latentStyles w:defLockedState="0" w:defUIPriority="99" w:defSemiHidden="0" w:defUnhideWhenUsed="0" w:defQFormat="0" w:count="371">
+  <w:latentStyles w:defLockedState="0" w:defUIPriority="99" w:defSemiHidden="0" w:defUnhideWhenUsed="0" w:defQFormat="0" w:count="380">
     <w:lsdException w:name="Normal" w:uiPriority="0" w:qFormat="1"/>
     <w:lsdException w:name="heading 1" w:uiPriority="9" w:qFormat="1"/>
     <w:lsdException w:name="heading 2" w:semiHidden="1" w:uiPriority="9" w:unhideWhenUsed="1" w:qFormat="1"/>
@@ -6230,7 +6568,7 @@
       </w:tblCellMar>
     </w:tblPr>
   </w:style>
-  <w:style w:type="paragraph" w:styleId="Ttulo">
+  <w:style w:type="paragraph" w:styleId="Puesto">
     <w:name w:val="Title"/>
     <w:basedOn w:val="Normal"/>
     <w:next w:val="Normal"/>
@@ -6268,7 +6606,9 @@
       <w:tblStyleRowBandSize w:val="1"/>
       <w:tblStyleColBandSize w:val="1"/>
       <w:tblCellMar>
+        <w:top w:w="0" w:type="dxa"/>
         <w:left w:w="70" w:type="dxa"/>
+        <w:bottom w:w="0" w:type="dxa"/>
         <w:right w:w="70" w:type="dxa"/>
       </w:tblCellMar>
     </w:tblPr>
@@ -6279,7 +6619,9 @@
       <w:tblStyleRowBandSize w:val="1"/>
       <w:tblStyleColBandSize w:val="1"/>
       <w:tblCellMar>
+        <w:top w:w="0" w:type="dxa"/>
         <w:left w:w="70" w:type="dxa"/>
+        <w:bottom w:w="0" w:type="dxa"/>
         <w:right w:w="70" w:type="dxa"/>
       </w:tblCellMar>
     </w:tblPr>
@@ -6290,7 +6632,9 @@
       <w:tblStyleRowBandSize w:val="1"/>
       <w:tblStyleColBandSize w:val="1"/>
       <w:tblCellMar>
+        <w:top w:w="0" w:type="dxa"/>
         <w:left w:w="70" w:type="dxa"/>
+        <w:bottom w:w="0" w:type="dxa"/>
         <w:right w:w="70" w:type="dxa"/>
       </w:tblCellMar>
     </w:tblPr>
@@ -6304,7 +6648,9 @@
       <w:tblStyleRowBandSize w:val="1"/>
       <w:tblStyleColBandSize w:val="1"/>
       <w:tblCellMar>
+        <w:top w:w="0" w:type="dxa"/>
         <w:left w:w="108" w:type="dxa"/>
+        <w:bottom w:w="0" w:type="dxa"/>
         <w:right w:w="108" w:type="dxa"/>
       </w:tblCellMar>
     </w:tblPr>
@@ -6318,7 +6664,9 @@
       <w:tblStyleRowBandSize w:val="1"/>
       <w:tblStyleColBandSize w:val="1"/>
       <w:tblCellMar>
+        <w:top w:w="0" w:type="dxa"/>
         <w:left w:w="108" w:type="dxa"/>
+        <w:bottom w:w="0" w:type="dxa"/>
         <w:right w:w="108" w:type="dxa"/>
       </w:tblCellMar>
     </w:tblPr>
@@ -6358,7 +6706,9 @@
       <w:tblStyleRowBandSize w:val="1"/>
       <w:tblStyleColBandSize w:val="1"/>
       <w:tblCellMar>
+        <w:top w:w="0" w:type="dxa"/>
         <w:left w:w="108" w:type="dxa"/>
+        <w:bottom w:w="0" w:type="dxa"/>
         <w:right w:w="108" w:type="dxa"/>
       </w:tblCellMar>
     </w:tblPr>
@@ -6372,7 +6722,9 @@
       <w:tblStyleRowBandSize w:val="1"/>
       <w:tblStyleColBandSize w:val="1"/>
       <w:tblCellMar>
+        <w:top w:w="0" w:type="dxa"/>
         <w:left w:w="108" w:type="dxa"/>
+        <w:bottom w:w="0" w:type="dxa"/>
         <w:right w:w="108" w:type="dxa"/>
       </w:tblCellMar>
     </w:tblPr>
@@ -6383,7 +6735,9 @@
       <w:tblStyleRowBandSize w:val="1"/>
       <w:tblStyleColBandSize w:val="1"/>
       <w:tblCellMar>
+        <w:top w:w="0" w:type="dxa"/>
         <w:left w:w="115" w:type="dxa"/>
+        <w:bottom w:w="0" w:type="dxa"/>
         <w:right w:w="115" w:type="dxa"/>
       </w:tblCellMar>
     </w:tblPr>
@@ -6772,7 +7126,7 @@
 </file>
 
 <file path=customXml/itemProps1.xml><?xml version="1.0" encoding="utf-8"?>
-<ds:datastoreItem xmlns:ds="http://schemas.openxmlformats.org/officeDocument/2006/customXml" ds:itemID="{04B13A8B-C4AF-441D-9AD1-E15553521484}">
+<ds:datastoreItem xmlns:ds="http://schemas.openxmlformats.org/officeDocument/2006/customXml" ds:itemID="{499124D8-1406-564A-8334-3222DA277EC4}">
   <ds:schemaRefs>
     <ds:schemaRef ds:uri="http://schemas.openxmlformats.org/officeDocument/2006/bibliography"/>
   </ds:schemaRefs>

</xml_diff>

<commit_message>
Adición de parte 2.4.2(Herramientas PGC) y 2.5(Calendario)
</commit_message>
<xml_diff>
--- a/Documentos/PGC.docx
+++ b/Documentos/PGC.docx
@@ -1877,9 +1877,7 @@
         </w:rPr>
       </w:pPr>
       <w:bookmarkStart w:id="0" w:name="_gjdgxs" w:colFirst="0" w:colLast="0"/>
-      <w:bookmarkStart w:id="1" w:name="_GoBack"/>
       <w:bookmarkEnd w:id="0"/>
-      <w:bookmarkEnd w:id="1"/>
     </w:p>
     <w:p>
       <w:pPr>
@@ -3183,12 +3181,12 @@
         <w:ind w:left="0"/>
         <w:jc w:val="both"/>
       </w:pPr>
-      <w:bookmarkStart w:id="2" w:name="_Toc512553721"/>
+      <w:bookmarkStart w:id="1" w:name="_Toc512553721"/>
       <w:r>
         <w:lastRenderedPageBreak/>
         <w:t>Introducción</w:t>
       </w:r>
-      <w:bookmarkEnd w:id="2"/>
+      <w:bookmarkEnd w:id="1"/>
     </w:p>
     <w:p>
       <w:pPr>
@@ -3406,14 +3404,14 @@
         </w:numPr>
         <w:jc w:val="both"/>
       </w:pPr>
-      <w:bookmarkStart w:id="3" w:name="_Toc512553722"/>
+      <w:bookmarkStart w:id="2" w:name="_Toc512553722"/>
       <w:r>
         <w:t>Propósito</w:t>
       </w:r>
       <w:r>
         <w:t xml:space="preserve"> del documento</w:t>
       </w:r>
-      <w:bookmarkEnd w:id="3"/>
+      <w:bookmarkEnd w:id="2"/>
     </w:p>
     <w:p/>
     <w:p>
@@ -3598,11 +3596,11 @@
         </w:numPr>
         <w:jc w:val="both"/>
       </w:pPr>
-      <w:bookmarkStart w:id="4" w:name="_Toc512553723"/>
+      <w:bookmarkStart w:id="3" w:name="_Toc512553723"/>
       <w:r>
         <w:t>Alcance</w:t>
       </w:r>
-      <w:bookmarkEnd w:id="4"/>
+      <w:bookmarkEnd w:id="3"/>
     </w:p>
     <w:p/>
     <w:p>
@@ -3782,12 +3780,12 @@
         </w:numPr>
         <w:jc w:val="both"/>
       </w:pPr>
-      <w:bookmarkStart w:id="5" w:name="_Toc512553724"/>
+      <w:bookmarkStart w:id="4" w:name="_Toc512553724"/>
       <w:r>
         <w:lastRenderedPageBreak/>
         <w:t>Definiciones</w:t>
       </w:r>
-      <w:bookmarkEnd w:id="5"/>
+      <w:bookmarkEnd w:id="4"/>
     </w:p>
     <w:p/>
     <w:p>
@@ -4050,14 +4048,14 @@
         <w:ind w:left="1843"/>
         <w:jc w:val="both"/>
       </w:pPr>
-      <w:bookmarkStart w:id="6" w:name="_Toc512553725"/>
+      <w:bookmarkStart w:id="5" w:name="_Toc512553725"/>
       <w:r>
         <w:t>Abreviatura</w:t>
       </w:r>
       <w:r>
         <w:t>s</w:t>
       </w:r>
-      <w:bookmarkEnd w:id="6"/>
+      <w:bookmarkEnd w:id="5"/>
     </w:p>
     <w:p/>
     <w:p>
@@ -4372,11 +4370,11 @@
         </w:numPr>
         <w:jc w:val="both"/>
       </w:pPr>
-      <w:bookmarkStart w:id="7" w:name="_Toc512553726"/>
+      <w:bookmarkStart w:id="6" w:name="_Toc512553726"/>
       <w:r>
         <w:t>Referencias</w:t>
       </w:r>
-      <w:bookmarkEnd w:id="7"/>
+      <w:bookmarkEnd w:id="6"/>
     </w:p>
     <w:p/>
     <w:p>
@@ -4456,12 +4454,12 @@
         <w:ind w:left="0"/>
         <w:jc w:val="both"/>
       </w:pPr>
-      <w:bookmarkStart w:id="8" w:name="_Toc512553727"/>
+      <w:bookmarkStart w:id="7" w:name="_Toc512553727"/>
       <w:r>
         <w:lastRenderedPageBreak/>
         <w:t>Gestión de la Configuración de Software</w:t>
       </w:r>
-      <w:bookmarkEnd w:id="8"/>
+      <w:bookmarkEnd w:id="7"/>
     </w:p>
     <w:p>
       <w:pPr>
@@ -4472,11 +4470,11 @@
         </w:numPr>
         <w:jc w:val="both"/>
       </w:pPr>
-      <w:bookmarkStart w:id="9" w:name="_Toc512553728"/>
+      <w:bookmarkStart w:id="8" w:name="_Toc512553728"/>
       <w:r>
         <w:t>Organización</w:t>
       </w:r>
-      <w:bookmarkEnd w:id="9"/>
+      <w:bookmarkEnd w:id="8"/>
     </w:p>
     <w:p/>
     <w:p>
@@ -4488,11 +4486,11 @@
         </w:numPr>
         <w:jc w:val="both"/>
       </w:pPr>
-      <w:bookmarkStart w:id="10" w:name="_Toc512553729"/>
+      <w:bookmarkStart w:id="9" w:name="_Toc512553729"/>
       <w:r>
         <w:t>Roles y Responsabilidades</w:t>
       </w:r>
-      <w:bookmarkEnd w:id="10"/>
+      <w:bookmarkEnd w:id="9"/>
     </w:p>
     <w:p/>
     <w:p>
@@ -4504,11 +4502,11 @@
         </w:numPr>
         <w:jc w:val="both"/>
       </w:pPr>
-      <w:bookmarkStart w:id="11" w:name="_Toc512553730"/>
+      <w:bookmarkStart w:id="10" w:name="_Toc512553730"/>
       <w:r>
         <w:t>Políticas, directrices y procedimientos</w:t>
       </w:r>
-      <w:bookmarkEnd w:id="11"/>
+      <w:bookmarkEnd w:id="10"/>
     </w:p>
     <w:p/>
     <w:p>
@@ -4520,13 +4518,109 @@
         </w:numPr>
         <w:jc w:val="both"/>
       </w:pPr>
-      <w:bookmarkStart w:id="12" w:name="_Toc512553731"/>
+      <w:bookmarkStart w:id="11" w:name="_Toc512553731"/>
       <w:r>
         <w:t>Herramientas, entorno e infraestructura</w:t>
       </w:r>
+      <w:bookmarkEnd w:id="11"/>
+    </w:p>
+    <w:p>
+      <w:pPr>
+        <w:jc w:val="center"/>
+      </w:pPr>
+      <w:r>
+        <w:rPr>
+          <w:noProof/>
+          <w:lang w:val="es-PE"/>
+        </w:rPr>
+        <w:drawing>
+          <wp:inline distT="0" distB="0" distL="0" distR="0" wp14:anchorId="1E187547" wp14:editId="62D8E521">
+            <wp:extent cx="5612130" cy="3415665"/>
+            <wp:effectExtent l="0" t="0" r="7620" b="0"/>
+            <wp:docPr id="1" name="Imagen 1"/>
+            <wp:cNvGraphicFramePr>
+              <a:graphicFrameLocks xmlns:a="http://schemas.openxmlformats.org/drawingml/2006/main" noChangeAspect="1"/>
+            </wp:cNvGraphicFramePr>
+            <a:graphic xmlns:a="http://schemas.openxmlformats.org/drawingml/2006/main">
+              <a:graphicData uri="http://schemas.openxmlformats.org/drawingml/2006/picture">
+                <pic:pic xmlns:pic="http://schemas.openxmlformats.org/drawingml/2006/picture">
+                  <pic:nvPicPr>
+                    <pic:cNvPr id="1" name=""/>
+                    <pic:cNvPicPr/>
+                  </pic:nvPicPr>
+                  <pic:blipFill>
+                    <a:blip r:embed="rId9"/>
+                    <a:stretch>
+                      <a:fillRect/>
+                    </a:stretch>
+                  </pic:blipFill>
+                  <pic:spPr>
+                    <a:xfrm>
+                      <a:off x="0" y="0"/>
+                      <a:ext cx="5612130" cy="3415665"/>
+                    </a:xfrm>
+                    <a:prstGeom prst="rect">
+                      <a:avLst/>
+                    </a:prstGeom>
+                  </pic:spPr>
+                </pic:pic>
+              </a:graphicData>
+            </a:graphic>
+          </wp:inline>
+        </w:drawing>
+      </w:r>
+    </w:p>
+    <w:p>
+      <w:pPr>
+        <w:pStyle w:val="Descripcin"/>
+        <w:jc w:val="center"/>
+        <w:rPr>
+          <w:rFonts w:ascii="Times New Roman" w:eastAsia="Times New Roman" w:hAnsi="Times New Roman" w:cs="Times New Roman"/>
+          <w:b/>
+          <w:color w:val="auto"/>
+          <w:sz w:val="20"/>
+          <w:szCs w:val="24"/>
+        </w:rPr>
+      </w:pPr>
+      <w:bookmarkStart w:id="12" w:name="_Toc487231530"/>
+      <w:r>
+        <w:rPr>
+          <w:rFonts w:ascii="Times New Roman" w:hAnsi="Times New Roman" w:cs="Times New Roman"/>
+          <w:color w:val="auto"/>
+          <w:sz w:val="20"/>
+          <w:szCs w:val="24"/>
+        </w:rPr>
+        <w:t xml:space="preserve">Figura </w:t>
+      </w:r>
+      <w:r>
+        <w:rPr>
+          <w:rFonts w:ascii="Times New Roman" w:hAnsi="Times New Roman" w:cs="Times New Roman"/>
+          <w:color w:val="auto"/>
+          <w:sz w:val="20"/>
+          <w:szCs w:val="24"/>
+        </w:rPr>
+        <w:t>X</w:t>
+      </w:r>
+      <w:r>
+        <w:rPr>
+          <w:rFonts w:ascii="Times New Roman" w:hAnsi="Times New Roman" w:cs="Times New Roman"/>
+          <w:color w:val="auto"/>
+          <w:sz w:val="20"/>
+          <w:szCs w:val="24"/>
+        </w:rPr>
+        <w:t xml:space="preserve"> : </w:t>
+      </w:r>
       <w:bookmarkEnd w:id="12"/>
+      <w:r>
+        <w:rPr>
+          <w:rFonts w:ascii="Times New Roman" w:eastAsia="Times New Roman" w:hAnsi="Times New Roman" w:cs="Times New Roman"/>
+          <w:color w:val="auto"/>
+          <w:sz w:val="20"/>
+          <w:szCs w:val="24"/>
+        </w:rPr>
+        <w:t>Mapeo del uso de las herramientas de control de versiones y entorno</w:t>
+      </w:r>
     </w:p>
-    <w:p/>
     <w:p>
       <w:pPr>
         <w:pStyle w:val="Ttulo2"/>
@@ -4559,6 +4653,577 @@
       </w:r>
       <w:bookmarkEnd w:id="14"/>
     </w:p>
+    <w:p>
+      <w:pPr>
+        <w:pBdr>
+          <w:top w:val="none" w:sz="0" w:space="0" w:color="auto"/>
+          <w:left w:val="none" w:sz="0" w:space="0" w:color="auto"/>
+          <w:bottom w:val="none" w:sz="0" w:space="0" w:color="auto"/>
+          <w:right w:val="none" w:sz="0" w:space="0" w:color="auto"/>
+          <w:between w:val="none" w:sz="0" w:space="0" w:color="auto"/>
+        </w:pBdr>
+        <w:spacing w:after="0" w:line="360" w:lineRule="auto"/>
+        <w:jc w:val="both"/>
+        <w:rPr>
+          <w:rFonts w:ascii="Times New Roman" w:eastAsia="Times New Roman" w:hAnsi="Times New Roman" w:cs="Times New Roman"/>
+          <w:sz w:val="24"/>
+          <w:szCs w:val="24"/>
+        </w:rPr>
+      </w:pPr>
+    </w:p>
+    <w:p>
+      <w:pPr>
+        <w:pStyle w:val="Prrafodelista"/>
+        <w:numPr>
+          <w:ilvl w:val="2"/>
+          <w:numId w:val="13"/>
+        </w:numPr>
+        <w:pBdr>
+          <w:top w:val="none" w:sz="0" w:space="0" w:color="auto"/>
+          <w:left w:val="none" w:sz="0" w:space="0" w:color="auto"/>
+          <w:bottom w:val="none" w:sz="0" w:space="0" w:color="auto"/>
+          <w:right w:val="none" w:sz="0" w:space="0" w:color="auto"/>
+          <w:between w:val="none" w:sz="0" w:space="0" w:color="auto"/>
+        </w:pBdr>
+        <w:spacing w:after="0" w:line="360" w:lineRule="auto"/>
+        <w:jc w:val="both"/>
+        <w:rPr>
+          <w:sz w:val="24"/>
+          <w:szCs w:val="24"/>
+          <w:lang w:val="en-US"/>
+        </w:rPr>
+      </w:pPr>
+      <w:r>
+        <w:rPr>
+          <w:rFonts w:ascii="Times New Roman" w:eastAsia="Times New Roman" w:hAnsi="Times New Roman" w:cs="Times New Roman"/>
+          <w:sz w:val="24"/>
+          <w:szCs w:val="24"/>
+          <w:lang w:val="en-US"/>
+        </w:rPr>
+        <w:t xml:space="preserve">Visual Studio </w:t>
+      </w:r>
+      <w:r>
+        <w:rPr>
+          <w:rFonts w:ascii="Times New Roman" w:eastAsia="Times New Roman" w:hAnsi="Times New Roman" w:cs="Times New Roman"/>
+          <w:sz w:val="24"/>
+          <w:szCs w:val="24"/>
+          <w:lang w:val="en-US"/>
+        </w:rPr>
+        <w:t xml:space="preserve">Professional </w:t>
+      </w:r>
+      <w:r>
+        <w:rPr>
+          <w:rFonts w:ascii="Times New Roman" w:eastAsia="Times New Roman" w:hAnsi="Times New Roman" w:cs="Times New Roman"/>
+          <w:sz w:val="24"/>
+          <w:szCs w:val="24"/>
+          <w:lang w:val="en-US"/>
+        </w:rPr>
+        <w:t>(Frontend</w:t>
+      </w:r>
+      <w:r>
+        <w:rPr>
+          <w:rFonts w:ascii="Times New Roman" w:eastAsia="Times New Roman" w:hAnsi="Times New Roman" w:cs="Times New Roman"/>
+          <w:sz w:val="24"/>
+          <w:szCs w:val="24"/>
+          <w:lang w:val="en-US"/>
+        </w:rPr>
+        <w:t>-Web</w:t>
+      </w:r>
+      <w:r>
+        <w:rPr>
+          <w:rFonts w:ascii="Times New Roman" w:eastAsia="Times New Roman" w:hAnsi="Times New Roman" w:cs="Times New Roman"/>
+          <w:sz w:val="24"/>
+          <w:szCs w:val="24"/>
+          <w:lang w:val="en-US"/>
+        </w:rPr>
+        <w:t>)</w:t>
+      </w:r>
+    </w:p>
+    <w:p>
+      <w:pPr>
+        <w:pStyle w:val="Prrafodelista"/>
+        <w:pBdr>
+          <w:top w:val="none" w:sz="0" w:space="0" w:color="auto"/>
+          <w:left w:val="none" w:sz="0" w:space="0" w:color="auto"/>
+          <w:bottom w:val="none" w:sz="0" w:space="0" w:color="auto"/>
+          <w:right w:val="none" w:sz="0" w:space="0" w:color="auto"/>
+          <w:between w:val="none" w:sz="0" w:space="0" w:color="auto"/>
+        </w:pBdr>
+        <w:spacing w:after="0" w:line="360" w:lineRule="auto"/>
+        <w:ind w:left="1800"/>
+        <w:jc w:val="both"/>
+        <w:rPr>
+          <w:rFonts w:ascii="Times New Roman" w:eastAsia="Times New Roman" w:hAnsi="Times New Roman" w:cs="Times New Roman"/>
+          <w:sz w:val="24"/>
+          <w:szCs w:val="24"/>
+        </w:rPr>
+      </w:pPr>
+      <w:r>
+        <w:rPr>
+          <w:rFonts w:ascii="Times New Roman" w:eastAsia="Times New Roman" w:hAnsi="Times New Roman" w:cs="Times New Roman"/>
+          <w:sz w:val="24"/>
+          <w:szCs w:val="24"/>
+        </w:rPr>
+        <w:t>Visual Studio</w:t>
+      </w:r>
+      <w:r>
+        <w:rPr>
+          <w:rFonts w:ascii="Times New Roman" w:eastAsia="Times New Roman" w:hAnsi="Times New Roman" w:cs="Times New Roman"/>
+          <w:sz w:val="24"/>
+          <w:szCs w:val="24"/>
+        </w:rPr>
+        <w:t xml:space="preserve"> </w:t>
+      </w:r>
+      <w:r>
+        <w:rPr>
+          <w:rFonts w:ascii="Times New Roman" w:eastAsia="Times New Roman" w:hAnsi="Times New Roman" w:cs="Times New Roman"/>
+          <w:sz w:val="24"/>
+          <w:szCs w:val="24"/>
+        </w:rPr>
+        <w:t xml:space="preserve">Professional </w:t>
+      </w:r>
+      <w:r>
+        <w:rPr>
+          <w:rFonts w:ascii="Times New Roman" w:eastAsia="Times New Roman" w:hAnsi="Times New Roman" w:cs="Times New Roman"/>
+          <w:sz w:val="24"/>
+          <w:szCs w:val="24"/>
+        </w:rPr>
+        <w:t>es un entorno de desarrollo integrado (IDE, por sus siglas en inglés) para sistemas operativos Windows</w:t>
+      </w:r>
+      <w:r>
+        <w:rPr>
+          <w:rFonts w:ascii="Times New Roman" w:eastAsia="Times New Roman" w:hAnsi="Times New Roman" w:cs="Times New Roman"/>
+          <w:sz w:val="24"/>
+          <w:szCs w:val="24"/>
+        </w:rPr>
+        <w:t xml:space="preserve"> y </w:t>
+      </w:r>
+      <w:r>
+        <w:rPr>
+          <w:rFonts w:ascii="Times New Roman" w:eastAsia="Times New Roman" w:hAnsi="Times New Roman" w:cs="Times New Roman"/>
+          <w:b/>
+          <w:sz w:val="24"/>
+          <w:szCs w:val="24"/>
+        </w:rPr>
+        <w:t>MacOS</w:t>
+      </w:r>
+      <w:r>
+        <w:rPr>
+          <w:rFonts w:ascii="Times New Roman" w:eastAsia="Times New Roman" w:hAnsi="Times New Roman" w:cs="Times New Roman"/>
+          <w:sz w:val="24"/>
+          <w:szCs w:val="24"/>
+        </w:rPr>
+        <w:t xml:space="preserve"> (Actualmente-2018 Sistema Operativo más utilizado por los desarrolladores)</w:t>
+      </w:r>
+      <w:r>
+        <w:rPr>
+          <w:rFonts w:ascii="Times New Roman" w:eastAsia="Times New Roman" w:hAnsi="Times New Roman" w:cs="Times New Roman"/>
+          <w:sz w:val="24"/>
+          <w:szCs w:val="24"/>
+        </w:rPr>
+        <w:t xml:space="preserve">. Soporta múltiples lenguajes de programación, tales como C++, </w:t>
+      </w:r>
+      <w:r>
+        <w:rPr>
+          <w:rFonts w:ascii="Times New Roman" w:eastAsia="Times New Roman" w:hAnsi="Times New Roman" w:cs="Times New Roman"/>
+          <w:b/>
+          <w:sz w:val="24"/>
+          <w:szCs w:val="24"/>
+        </w:rPr>
+        <w:t>C#</w:t>
+      </w:r>
+      <w:r>
+        <w:rPr>
+          <w:rFonts w:ascii="Times New Roman" w:eastAsia="Times New Roman" w:hAnsi="Times New Roman" w:cs="Times New Roman"/>
+          <w:sz w:val="24"/>
+          <w:szCs w:val="24"/>
+        </w:rPr>
+        <w:t xml:space="preserve"> (Actualmente-2018 el lenguaje más utilizado por</w:t>
+      </w:r>
+      <w:r>
+        <w:rPr>
+          <w:rFonts w:ascii="Times New Roman" w:eastAsia="Times New Roman" w:hAnsi="Times New Roman" w:cs="Times New Roman"/>
+          <w:sz w:val="24"/>
+          <w:szCs w:val="24"/>
+        </w:rPr>
+        <w:t xml:space="preserve"> los </w:t>
+      </w:r>
+      <w:r>
+        <w:rPr>
+          <w:rFonts w:ascii="Times New Roman" w:eastAsia="Times New Roman" w:hAnsi="Times New Roman" w:cs="Times New Roman"/>
+          <w:sz w:val="24"/>
+          <w:szCs w:val="24"/>
+        </w:rPr>
+        <w:lastRenderedPageBreak/>
+        <w:t>desarrolladores</w:t>
+      </w:r>
+      <w:r>
+        <w:rPr>
+          <w:rFonts w:ascii="Times New Roman" w:eastAsia="Times New Roman" w:hAnsi="Times New Roman" w:cs="Times New Roman"/>
+          <w:sz w:val="24"/>
+          <w:szCs w:val="24"/>
+        </w:rPr>
+        <w:t>)</w:t>
+      </w:r>
+      <w:r>
+        <w:rPr>
+          <w:rFonts w:ascii="Times New Roman" w:eastAsia="Times New Roman" w:hAnsi="Times New Roman" w:cs="Times New Roman"/>
+          <w:sz w:val="24"/>
+          <w:szCs w:val="24"/>
+        </w:rPr>
+        <w:t>, Visual Basic .NET, F#, Java, Python, Ruby y PHP, al igual que entornos de desarrollo web,</w:t>
+      </w:r>
+      <w:r>
+        <w:rPr>
+          <w:rFonts w:ascii="Times New Roman" w:eastAsia="Times New Roman" w:hAnsi="Times New Roman" w:cs="Times New Roman"/>
+          <w:sz w:val="24"/>
+          <w:szCs w:val="24"/>
+        </w:rPr>
+        <w:t xml:space="preserve"> como </w:t>
+      </w:r>
+      <w:r>
+        <w:rPr>
+          <w:rFonts w:ascii="Times New Roman" w:eastAsia="Times New Roman" w:hAnsi="Times New Roman" w:cs="Times New Roman"/>
+          <w:b/>
+          <w:sz w:val="24"/>
+          <w:szCs w:val="24"/>
+        </w:rPr>
+        <w:t>ASP.NET MVC</w:t>
+      </w:r>
+      <w:r>
+        <w:rPr>
+          <w:rFonts w:ascii="Times New Roman" w:eastAsia="Times New Roman" w:hAnsi="Times New Roman" w:cs="Times New Roman"/>
+          <w:sz w:val="24"/>
+          <w:szCs w:val="24"/>
+        </w:rPr>
+        <w:t xml:space="preserve"> </w:t>
+      </w:r>
+      <w:r>
+        <w:rPr>
+          <w:rFonts w:ascii="Times New Roman" w:eastAsia="Times New Roman" w:hAnsi="Times New Roman" w:cs="Times New Roman"/>
+          <w:sz w:val="24"/>
+          <w:szCs w:val="24"/>
+        </w:rPr>
+        <w:t>(Actualmente-2018</w:t>
+      </w:r>
+      <w:r>
+        <w:rPr>
+          <w:rFonts w:ascii="Times New Roman" w:eastAsia="Times New Roman" w:hAnsi="Times New Roman" w:cs="Times New Roman"/>
+          <w:sz w:val="24"/>
+          <w:szCs w:val="24"/>
+        </w:rPr>
+        <w:t xml:space="preserve"> el </w:t>
+      </w:r>
+      <w:r>
+        <w:rPr>
+          <w:rFonts w:ascii="Times New Roman" w:eastAsia="Times New Roman" w:hAnsi="Times New Roman" w:cs="Times New Roman"/>
+          <w:sz w:val="24"/>
+          <w:szCs w:val="24"/>
+        </w:rPr>
+        <w:t>más utilizado por los desarrolladores)</w:t>
+      </w:r>
+      <w:r>
+        <w:rPr>
+          <w:rFonts w:ascii="Times New Roman" w:eastAsia="Times New Roman" w:hAnsi="Times New Roman" w:cs="Times New Roman"/>
+          <w:sz w:val="24"/>
+          <w:szCs w:val="24"/>
+        </w:rPr>
+        <w:t>, Django, etc.</w:t>
+      </w:r>
+      <w:r>
+        <w:rPr>
+          <w:rFonts w:ascii="Times New Roman" w:eastAsia="Times New Roman" w:hAnsi="Times New Roman" w:cs="Times New Roman"/>
+          <w:sz w:val="24"/>
+          <w:szCs w:val="24"/>
+        </w:rPr>
+        <w:t xml:space="preserve"> Permite administrar</w:t>
+      </w:r>
+      <w:r>
+        <w:rPr>
+          <w:rFonts w:ascii="Times New Roman" w:eastAsia="Times New Roman" w:hAnsi="Times New Roman" w:cs="Times New Roman"/>
+          <w:sz w:val="24"/>
+          <w:szCs w:val="24"/>
+        </w:rPr>
+        <w:t xml:space="preserve"> el código en repositorios GIT que hospede cualquier proveedor, como GitHub y Visual Studio Team Services.</w:t>
+      </w:r>
+    </w:p>
+    <w:p>
+      <w:pPr>
+        <w:pStyle w:val="Prrafodelista"/>
+        <w:pBdr>
+          <w:top w:val="none" w:sz="0" w:space="0" w:color="auto"/>
+          <w:left w:val="none" w:sz="0" w:space="0" w:color="auto"/>
+          <w:bottom w:val="none" w:sz="0" w:space="0" w:color="auto"/>
+          <w:right w:val="none" w:sz="0" w:space="0" w:color="auto"/>
+          <w:between w:val="none" w:sz="0" w:space="0" w:color="auto"/>
+        </w:pBdr>
+        <w:spacing w:after="0" w:line="360" w:lineRule="auto"/>
+        <w:ind w:left="1800"/>
+        <w:jc w:val="both"/>
+        <w:rPr>
+          <w:rFonts w:ascii="Times New Roman" w:eastAsia="Times New Roman" w:hAnsi="Times New Roman" w:cs="Times New Roman"/>
+          <w:sz w:val="24"/>
+          <w:szCs w:val="24"/>
+        </w:rPr>
+      </w:pPr>
+    </w:p>
+    <w:p>
+      <w:pPr>
+        <w:pStyle w:val="Prrafodelista"/>
+        <w:numPr>
+          <w:ilvl w:val="2"/>
+          <w:numId w:val="14"/>
+        </w:numPr>
+        <w:pBdr>
+          <w:top w:val="none" w:sz="0" w:space="0" w:color="auto"/>
+          <w:left w:val="none" w:sz="0" w:space="0" w:color="auto"/>
+          <w:bottom w:val="none" w:sz="0" w:space="0" w:color="auto"/>
+          <w:right w:val="none" w:sz="0" w:space="0" w:color="auto"/>
+          <w:between w:val="none" w:sz="0" w:space="0" w:color="auto"/>
+        </w:pBdr>
+        <w:spacing w:after="0" w:line="360" w:lineRule="auto"/>
+        <w:jc w:val="both"/>
+        <w:rPr>
+          <w:rFonts w:ascii="Times New Roman" w:eastAsia="Times New Roman" w:hAnsi="Times New Roman" w:cs="Times New Roman"/>
+          <w:sz w:val="24"/>
+          <w:szCs w:val="24"/>
+        </w:rPr>
+      </w:pPr>
+      <w:r>
+        <w:rPr>
+          <w:rFonts w:ascii="Times New Roman" w:eastAsia="Times New Roman" w:hAnsi="Times New Roman" w:cs="Times New Roman"/>
+          <w:sz w:val="24"/>
+          <w:szCs w:val="24"/>
+        </w:rPr>
+        <w:t>Android Studio</w:t>
+      </w:r>
+      <w:r>
+        <w:rPr>
+          <w:rFonts w:ascii="Times New Roman" w:eastAsia="Times New Roman" w:hAnsi="Times New Roman" w:cs="Times New Roman"/>
+          <w:sz w:val="24"/>
+          <w:szCs w:val="24"/>
+        </w:rPr>
+        <w:t xml:space="preserve"> </w:t>
+      </w:r>
+      <w:r>
+        <w:rPr>
+          <w:rFonts w:ascii="Times New Roman" w:eastAsia="Times New Roman" w:hAnsi="Times New Roman" w:cs="Times New Roman"/>
+          <w:sz w:val="24"/>
+          <w:szCs w:val="24"/>
+        </w:rPr>
+        <w:t>(Móvil)</w:t>
+      </w:r>
+    </w:p>
+    <w:p>
+      <w:pPr>
+        <w:pBdr>
+          <w:top w:val="none" w:sz="0" w:space="0" w:color="auto"/>
+          <w:left w:val="none" w:sz="0" w:space="0" w:color="auto"/>
+          <w:bottom w:val="none" w:sz="0" w:space="0" w:color="auto"/>
+          <w:right w:val="none" w:sz="0" w:space="0" w:color="auto"/>
+          <w:between w:val="none" w:sz="0" w:space="0" w:color="auto"/>
+        </w:pBdr>
+        <w:spacing w:after="0" w:line="360" w:lineRule="auto"/>
+        <w:ind w:left="1800"/>
+        <w:jc w:val="both"/>
+        <w:rPr>
+          <w:rFonts w:ascii="Times New Roman" w:eastAsia="Times New Roman" w:hAnsi="Times New Roman" w:cs="Times New Roman"/>
+          <w:sz w:val="24"/>
+          <w:szCs w:val="24"/>
+        </w:rPr>
+      </w:pPr>
+      <w:r>
+        <w:rPr>
+          <w:rFonts w:ascii="Times New Roman" w:eastAsia="Times New Roman" w:hAnsi="Times New Roman" w:cs="Times New Roman"/>
+          <w:sz w:val="24"/>
+          <w:szCs w:val="24"/>
+        </w:rPr>
+        <w:t>Es el entorno de desarrollo integrado oficial para la plataforma Android. Fue anunciado el 16 de mayo de 2013 en la conferencia Google I/O, y reemplazó a Eclipse como el IDE oficial para el desarrollo de aplicaciones para Android. La primera versión estable fue publicada en diciembre de 2014. Está basado en el software IntelliJ IDEA de JetBrains, y es publicado de forma gratuita a través de la Licencia Apache 2.0. Está disponible para las plataformas Microsoft Windows, Mac OS X y GNU/Linux.</w:t>
+      </w:r>
+    </w:p>
+    <w:p>
+      <w:pPr>
+        <w:pBdr>
+          <w:top w:val="none" w:sz="0" w:space="0" w:color="auto"/>
+          <w:left w:val="none" w:sz="0" w:space="0" w:color="auto"/>
+          <w:bottom w:val="none" w:sz="0" w:space="0" w:color="auto"/>
+          <w:right w:val="none" w:sz="0" w:space="0" w:color="auto"/>
+          <w:between w:val="none" w:sz="0" w:space="0" w:color="auto"/>
+        </w:pBdr>
+        <w:spacing w:after="0" w:line="360" w:lineRule="auto"/>
+        <w:ind w:left="1800"/>
+        <w:jc w:val="both"/>
+        <w:rPr>
+          <w:rFonts w:ascii="Times New Roman" w:eastAsia="Times New Roman" w:hAnsi="Times New Roman" w:cs="Times New Roman"/>
+          <w:sz w:val="24"/>
+          <w:szCs w:val="24"/>
+        </w:rPr>
+      </w:pPr>
+    </w:p>
+    <w:p>
+      <w:pPr>
+        <w:pStyle w:val="Prrafodelista"/>
+        <w:numPr>
+          <w:ilvl w:val="2"/>
+          <w:numId w:val="15"/>
+        </w:numPr>
+        <w:spacing w:line="360" w:lineRule="auto"/>
+        <w:jc w:val="both"/>
+        <w:rPr>
+          <w:rFonts w:ascii="Times New Roman" w:eastAsia="SimSun" w:hAnsi="Times New Roman" w:cs="Times New Roman"/>
+          <w:sz w:val="24"/>
+          <w:szCs w:val="24"/>
+        </w:rPr>
+      </w:pPr>
+      <w:r>
+        <w:rPr>
+          <w:rFonts w:ascii="Times New Roman" w:eastAsia="SimSun" w:hAnsi="Times New Roman" w:cs="Times New Roman"/>
+          <w:sz w:val="24"/>
+          <w:szCs w:val="24"/>
+        </w:rPr>
+        <w:t>PhpStorm (Back-End)</w:t>
+      </w:r>
+    </w:p>
+    <w:p>
+      <w:pPr>
+        <w:spacing w:line="360" w:lineRule="auto"/>
+        <w:ind w:left="1800"/>
+        <w:jc w:val="both"/>
+        <w:rPr>
+          <w:rFonts w:ascii="Times New Roman" w:eastAsia="SimSun" w:hAnsi="Times New Roman" w:cs="Times New Roman"/>
+          <w:sz w:val="24"/>
+          <w:szCs w:val="24"/>
+        </w:rPr>
+      </w:pPr>
+      <w:r>
+        <w:rPr>
+          <w:rFonts w:ascii="Times New Roman" w:eastAsia="SimSun" w:hAnsi="Times New Roman" w:cs="Times New Roman"/>
+          <w:sz w:val="24"/>
+          <w:szCs w:val="24"/>
+        </w:rPr>
+        <w:t xml:space="preserve">PhpStorm es un IDE de programación desarrollado por JetBrains. Es uno de los entornos de programación más completos de la actualidad, permite editar código no sólo del lenguaje de programación php como lo indica su nombre. PhpStorm permite trabajar con Symfony, Drupal, WordPress, Zend Framework, </w:t>
+      </w:r>
+      <w:r>
+        <w:rPr>
+          <w:rFonts w:ascii="Times New Roman" w:eastAsia="SimSun" w:hAnsi="Times New Roman" w:cs="Times New Roman"/>
+          <w:b/>
+          <w:sz w:val="24"/>
+          <w:szCs w:val="24"/>
+        </w:rPr>
+        <w:t>Laravel</w:t>
+      </w:r>
+      <w:r>
+        <w:rPr>
+          <w:rFonts w:ascii="Times New Roman" w:eastAsia="SimSun" w:hAnsi="Times New Roman" w:cs="Times New Roman"/>
+          <w:sz w:val="24"/>
+          <w:szCs w:val="24"/>
+        </w:rPr>
+        <w:t xml:space="preserve"> (Actualmente-2018 framework más utilizado por el equipo de desarrollo), Magento, Joomla!, CakePHP, Yii, </w:t>
+      </w:r>
+      <w:r>
+        <w:rPr>
+          <w:rFonts w:ascii="Times New Roman" w:eastAsia="SimSun" w:hAnsi="Times New Roman" w:cs="Times New Roman"/>
+          <w:sz w:val="24"/>
+          <w:szCs w:val="24"/>
+        </w:rPr>
+        <w:t>y otros frameworks.</w:t>
+      </w:r>
+      <w:bookmarkStart w:id="15" w:name="_GoBack"/>
+      <w:bookmarkEnd w:id="15"/>
+    </w:p>
+    <w:p>
+      <w:pPr>
+        <w:pStyle w:val="Prrafodelista"/>
+        <w:numPr>
+          <w:ilvl w:val="2"/>
+          <w:numId w:val="15"/>
+        </w:numPr>
+        <w:spacing w:line="360" w:lineRule="auto"/>
+        <w:jc w:val="both"/>
+        <w:rPr>
+          <w:rFonts w:ascii="Times New Roman" w:eastAsia="SimSun" w:hAnsi="Times New Roman" w:cs="Times New Roman"/>
+          <w:sz w:val="24"/>
+          <w:szCs w:val="24"/>
+        </w:rPr>
+      </w:pPr>
+      <w:r>
+        <w:rPr>
+          <w:rFonts w:ascii="Times New Roman" w:eastAsia="SimSun" w:hAnsi="Times New Roman" w:cs="Times New Roman"/>
+          <w:sz w:val="24"/>
+          <w:szCs w:val="24"/>
+        </w:rPr>
+        <w:t>Servidor-Digital Ocean</w:t>
+      </w:r>
+    </w:p>
+    <w:p>
+      <w:pPr>
+        <w:spacing w:line="360" w:lineRule="auto"/>
+        <w:ind w:left="1800"/>
+        <w:jc w:val="both"/>
+        <w:rPr>
+          <w:rFonts w:ascii="Times New Roman" w:eastAsia="SimSun" w:hAnsi="Times New Roman" w:cs="Times New Roman"/>
+          <w:sz w:val="24"/>
+          <w:szCs w:val="24"/>
+        </w:rPr>
+      </w:pPr>
+      <w:r>
+        <w:rPr>
+          <w:rFonts w:ascii="Times New Roman" w:eastAsia="SimSun" w:hAnsi="Times New Roman" w:cs="Times New Roman"/>
+          <w:sz w:val="24"/>
+          <w:szCs w:val="24"/>
+        </w:rPr>
+        <w:t>DigitalOcean es un proveedor estadounidense de servidores virtuales privados, basado en la ciudad de Nueva York. La compañía alquila instalaciones de centros de cómputo existentes, incluyendo sitios como Nueva York, Toronto, Bangalore, Ámsterdam, San Francisco, Londres y Singapur.</w:t>
+      </w:r>
+      <w:r>
+        <w:rPr>
+          <w:rFonts w:ascii="Times New Roman" w:eastAsia="SimSun" w:hAnsi="Times New Roman" w:cs="Times New Roman"/>
+          <w:sz w:val="24"/>
+          <w:szCs w:val="24"/>
+        </w:rPr>
+        <w:t xml:space="preserve"> El servidor con el que cuenta</w:t>
+      </w:r>
+      <w:r>
+        <w:rPr>
+          <w:rFonts w:ascii="Times New Roman" w:eastAsia="SimSun" w:hAnsi="Times New Roman" w:cs="Times New Roman"/>
+          <w:sz w:val="24"/>
+          <w:szCs w:val="24"/>
+        </w:rPr>
+        <w:t xml:space="preserve"> NN-Consulting tiene las </w:t>
+      </w:r>
+      <w:r>
+        <w:rPr>
+          <w:rFonts w:ascii="Times New Roman" w:eastAsia="SimSun" w:hAnsi="Times New Roman" w:cs="Times New Roman"/>
+          <w:sz w:val="24"/>
+          <w:szCs w:val="24"/>
+        </w:rPr>
+        <w:lastRenderedPageBreak/>
+        <w:t xml:space="preserve">siguientes características: </w:t>
+      </w:r>
+      <w:r>
+        <w:rPr>
+          <w:rFonts w:ascii="Times New Roman" w:eastAsia="SimSun" w:hAnsi="Times New Roman" w:cs="Times New Roman"/>
+          <w:sz w:val="24"/>
+          <w:szCs w:val="24"/>
+        </w:rPr>
+        <w:t>VPS</w:t>
+      </w:r>
+      <w:r>
+        <w:rPr>
+          <w:rFonts w:ascii="Times New Roman" w:eastAsia="SimSun" w:hAnsi="Times New Roman" w:cs="Times New Roman"/>
+          <w:sz w:val="24"/>
+          <w:szCs w:val="24"/>
+        </w:rPr>
+        <w:t xml:space="preserve"> Linux (Ubuntu 16.04) 1 CPU, 1GB RAM, 25 GB SSD</w:t>
+      </w:r>
+      <w:r>
+        <w:rPr>
+          <w:rFonts w:ascii="Times New Roman" w:eastAsia="SimSun" w:hAnsi="Times New Roman" w:cs="Times New Roman"/>
+          <w:sz w:val="24"/>
+          <w:szCs w:val="24"/>
+        </w:rPr>
+        <w:t>.</w:t>
+      </w:r>
+    </w:p>
     <w:p/>
     <w:p>
       <w:pPr>
@@ -4569,13 +5234,1387 @@
         </w:numPr>
         <w:jc w:val="both"/>
       </w:pPr>
-      <w:bookmarkStart w:id="15" w:name="_Toc512553734"/>
+      <w:bookmarkStart w:id="16" w:name="_Toc512553734"/>
       <w:r>
         <w:t>Calendario</w:t>
       </w:r>
-      <w:bookmarkEnd w:id="15"/>
+      <w:bookmarkEnd w:id="16"/>
     </w:p>
     <w:p/>
+    <w:p>
+      <w:pPr>
+        <w:spacing w:line="360" w:lineRule="auto"/>
+        <w:rPr>
+          <w:rFonts w:ascii="Times New Roman" w:eastAsia="Times New Roman" w:hAnsi="Times New Roman" w:cs="Times New Roman"/>
+          <w:sz w:val="24"/>
+          <w:szCs w:val="24"/>
+        </w:rPr>
+      </w:pPr>
+      <w:r>
+        <w:rPr>
+          <w:rFonts w:ascii="Times New Roman" w:eastAsia="Times New Roman" w:hAnsi="Times New Roman" w:cs="Times New Roman"/>
+          <w:sz w:val="24"/>
+          <w:szCs w:val="24"/>
+        </w:rPr>
+        <w:t>A continuación, se presenta la tabla de desarrollo de actividades incluidas dentro del Proceso de Gestión de la Configuración de Software para NN-Consulting</w:t>
+      </w:r>
+      <w:r>
+        <w:rPr>
+          <w:rFonts w:ascii="Times New Roman" w:eastAsia="Times New Roman" w:hAnsi="Times New Roman" w:cs="Times New Roman"/>
+          <w:sz w:val="24"/>
+          <w:szCs w:val="24"/>
+        </w:rPr>
+        <w:t xml:space="preserve"> (Ver T</w:t>
+      </w:r>
+      <w:r>
+        <w:rPr>
+          <w:rFonts w:ascii="Times New Roman" w:eastAsia="Times New Roman" w:hAnsi="Times New Roman" w:cs="Times New Roman"/>
+          <w:sz w:val="24"/>
+          <w:szCs w:val="24"/>
+        </w:rPr>
+        <w:t>abla X</w:t>
+      </w:r>
+      <w:r>
+        <w:rPr>
+          <w:rFonts w:ascii="Times New Roman" w:eastAsia="Times New Roman" w:hAnsi="Times New Roman" w:cs="Times New Roman"/>
+          <w:sz w:val="24"/>
+          <w:szCs w:val="24"/>
+        </w:rPr>
+        <w:t>).</w:t>
+      </w:r>
+    </w:p>
+    <w:p>
+      <w:pPr>
+        <w:pStyle w:val="Descripcin"/>
+        <w:keepNext/>
+        <w:jc w:val="center"/>
+        <w:rPr>
+          <w:rFonts w:ascii="Times New Roman" w:hAnsi="Times New Roman" w:cs="Times New Roman"/>
+          <w:color w:val="auto"/>
+          <w:sz w:val="24"/>
+          <w:szCs w:val="24"/>
+        </w:rPr>
+      </w:pPr>
+      <w:bookmarkStart w:id="17" w:name="_Toc487232380"/>
+      <w:bookmarkStart w:id="18" w:name="_Toc487233613"/>
+      <w:r>
+        <w:rPr>
+          <w:rFonts w:ascii="Times New Roman" w:hAnsi="Times New Roman" w:cs="Times New Roman"/>
+          <w:color w:val="auto"/>
+          <w:sz w:val="24"/>
+          <w:szCs w:val="24"/>
+        </w:rPr>
+        <w:t xml:space="preserve">Tabla </w:t>
+      </w:r>
+      <w:r>
+        <w:rPr>
+          <w:rFonts w:ascii="Times New Roman" w:hAnsi="Times New Roman" w:cs="Times New Roman"/>
+          <w:color w:val="auto"/>
+          <w:sz w:val="24"/>
+          <w:szCs w:val="24"/>
+        </w:rPr>
+        <w:t>X</w:t>
+      </w:r>
+      <w:r>
+        <w:rPr>
+          <w:rFonts w:ascii="Times New Roman" w:hAnsi="Times New Roman" w:cs="Times New Roman"/>
+          <w:color w:val="auto"/>
+          <w:sz w:val="24"/>
+          <w:szCs w:val="24"/>
+        </w:rPr>
+        <w:t xml:space="preserve">: </w:t>
+      </w:r>
+      <w:r>
+        <w:rPr>
+          <w:rFonts w:ascii="Times New Roman" w:eastAsia="Times New Roman" w:hAnsi="Times New Roman" w:cs="Times New Roman"/>
+          <w:i w:val="0"/>
+          <w:color w:val="auto"/>
+          <w:sz w:val="24"/>
+          <w:szCs w:val="24"/>
+        </w:rPr>
+        <w:t>Calendario del Plan de Gestión de la Configuración</w:t>
+      </w:r>
+      <w:bookmarkEnd w:id="17"/>
+      <w:bookmarkEnd w:id="18"/>
+    </w:p>
+    <w:tbl>
+      <w:tblPr>
+        <w:tblStyle w:val="Tabladecuadrcula4-nfasis1"/>
+        <w:tblW w:w="8828" w:type="dxa"/>
+        <w:tblLayout w:type="fixed"/>
+        <w:tblLook w:val="04A0" w:firstRow="1" w:lastRow="0" w:firstColumn="1" w:lastColumn="0" w:noHBand="0" w:noVBand="1"/>
+      </w:tblPr>
+      <w:tblGrid>
+        <w:gridCol w:w="2207"/>
+        <w:gridCol w:w="2466"/>
+        <w:gridCol w:w="2552"/>
+        <w:gridCol w:w="1603"/>
+      </w:tblGrid>
+      <w:tr>
+        <w:trPr>
+          <w:cnfStyle w:val="100000000000" w:firstRow="1" w:lastRow="0" w:firstColumn="0" w:lastColumn="0" w:oddVBand="0" w:evenVBand="0" w:oddHBand="0" w:evenHBand="0" w:firstRowFirstColumn="0" w:firstRowLastColumn="0" w:lastRowFirstColumn="0" w:lastRowLastColumn="0"/>
+          <w:trHeight w:val="238"/>
+        </w:trPr>
+        <w:tc>
+          <w:tcPr>
+            <w:cnfStyle w:val="001000000000" w:firstRow="0" w:lastRow="0" w:firstColumn="1" w:lastColumn="0" w:oddVBand="0" w:evenVBand="0" w:oddHBand="0" w:evenHBand="0" w:firstRowFirstColumn="0" w:firstRowLastColumn="0" w:lastRowFirstColumn="0" w:lastRowLastColumn="0"/>
+            <w:tcW w:w="2207" w:type="dxa"/>
+            <w:vAlign w:val="center"/>
+          </w:tcPr>
+          <w:p>
+            <w:pPr>
+              <w:pStyle w:val="Descripcin"/>
+              <w:jc w:val="center"/>
+              <w:rPr>
+                <w:i w:val="0"/>
+                <w:color w:val="FFFFFF" w:themeColor="background1"/>
+              </w:rPr>
+            </w:pPr>
+            <w:r>
+              <w:rPr>
+                <w:i w:val="0"/>
+                <w:color w:val="FFFFFF" w:themeColor="background1"/>
+              </w:rPr>
+              <w:t>Actividad</w:t>
+            </w:r>
+          </w:p>
+        </w:tc>
+        <w:tc>
+          <w:tcPr>
+            <w:tcW w:w="2466" w:type="dxa"/>
+          </w:tcPr>
+          <w:p>
+            <w:pPr>
+              <w:pStyle w:val="Descripcin"/>
+              <w:jc w:val="center"/>
+              <w:cnfStyle w:val="100000000000" w:firstRow="1" w:lastRow="0" w:firstColumn="0" w:lastColumn="0" w:oddVBand="0" w:evenVBand="0" w:oddHBand="0" w:evenHBand="0" w:firstRowFirstColumn="0" w:firstRowLastColumn="0" w:lastRowFirstColumn="0" w:lastRowLastColumn="0"/>
+              <w:rPr>
+                <w:i w:val="0"/>
+                <w:color w:val="FFFFFF" w:themeColor="background1"/>
+              </w:rPr>
+            </w:pPr>
+            <w:r>
+              <w:rPr>
+                <w:i w:val="0"/>
+                <w:color w:val="FFFFFF" w:themeColor="background1"/>
+              </w:rPr>
+              <w:t>Rol</w:t>
+            </w:r>
+          </w:p>
+        </w:tc>
+        <w:tc>
+          <w:tcPr>
+            <w:tcW w:w="2552" w:type="dxa"/>
+            <w:vAlign w:val="center"/>
+          </w:tcPr>
+          <w:p>
+            <w:pPr>
+              <w:pStyle w:val="Descripcin"/>
+              <w:jc w:val="center"/>
+              <w:cnfStyle w:val="100000000000" w:firstRow="1" w:lastRow="0" w:firstColumn="0" w:lastColumn="0" w:oddVBand="0" w:evenVBand="0" w:oddHBand="0" w:evenHBand="0" w:firstRowFirstColumn="0" w:firstRowLastColumn="0" w:lastRowFirstColumn="0" w:lastRowLastColumn="0"/>
+              <w:rPr>
+                <w:i w:val="0"/>
+                <w:color w:val="FFFFFF" w:themeColor="background1"/>
+              </w:rPr>
+            </w:pPr>
+            <w:r>
+              <w:rPr>
+                <w:i w:val="0"/>
+                <w:color w:val="FFFFFF" w:themeColor="background1"/>
+              </w:rPr>
+              <w:t>Dependencia</w:t>
+            </w:r>
+          </w:p>
+        </w:tc>
+        <w:tc>
+          <w:tcPr>
+            <w:tcW w:w="1603" w:type="dxa"/>
+            <w:vAlign w:val="center"/>
+          </w:tcPr>
+          <w:p>
+            <w:pPr>
+              <w:pStyle w:val="Descripcin"/>
+              <w:jc w:val="center"/>
+              <w:cnfStyle w:val="100000000000" w:firstRow="1" w:lastRow="0" w:firstColumn="0" w:lastColumn="0" w:oddVBand="0" w:evenVBand="0" w:oddHBand="0" w:evenHBand="0" w:firstRowFirstColumn="0" w:firstRowLastColumn="0" w:lastRowFirstColumn="0" w:lastRowLastColumn="0"/>
+              <w:rPr>
+                <w:i w:val="0"/>
+                <w:color w:val="FFFFFF" w:themeColor="background1"/>
+              </w:rPr>
+            </w:pPr>
+            <w:r>
+              <w:rPr>
+                <w:i w:val="0"/>
+                <w:color w:val="FFFFFF" w:themeColor="background1"/>
+              </w:rPr>
+              <w:t>Comienzo</w:t>
+            </w:r>
+          </w:p>
+        </w:tc>
+      </w:tr>
+      <w:tr>
+        <w:trPr>
+          <w:cnfStyle w:val="000000100000" w:firstRow="0" w:lastRow="0" w:firstColumn="0" w:lastColumn="0" w:oddVBand="0" w:evenVBand="0" w:oddHBand="1" w:evenHBand="0" w:firstRowFirstColumn="0" w:firstRowLastColumn="0" w:lastRowFirstColumn="0" w:lastRowLastColumn="0"/>
+        </w:trPr>
+        <w:tc>
+          <w:tcPr>
+            <w:cnfStyle w:val="001000000000" w:firstRow="0" w:lastRow="0" w:firstColumn="1" w:lastColumn="0" w:oddVBand="0" w:evenVBand="0" w:oddHBand="0" w:evenHBand="0" w:firstRowFirstColumn="0" w:firstRowLastColumn="0" w:lastRowFirstColumn="0" w:lastRowLastColumn="0"/>
+            <w:tcW w:w="2207" w:type="dxa"/>
+            <w:vAlign w:val="center"/>
+          </w:tcPr>
+          <w:p>
+            <w:pPr>
+              <w:spacing w:line="360" w:lineRule="auto"/>
+              <w:rPr>
+                <w:rFonts w:ascii="Times New Roman" w:eastAsia="Times New Roman" w:hAnsi="Times New Roman" w:cs="Times New Roman"/>
+                <w:sz w:val="20"/>
+                <w:szCs w:val="24"/>
+              </w:rPr>
+            </w:pPr>
+            <w:r>
+              <w:rPr>
+                <w:rFonts w:ascii="Times New Roman" w:eastAsia="Times New Roman" w:hAnsi="Times New Roman" w:cs="Times New Roman"/>
+                <w:sz w:val="20"/>
+                <w:szCs w:val="24"/>
+              </w:rPr>
+              <w:t>Realizar el plan de gestión de la configuración</w:t>
+            </w:r>
+          </w:p>
+        </w:tc>
+        <w:tc>
+          <w:tcPr>
+            <w:tcW w:w="2466" w:type="dxa"/>
+            <w:vAlign w:val="center"/>
+          </w:tcPr>
+          <w:p>
+            <w:pPr>
+              <w:spacing w:line="360" w:lineRule="auto"/>
+              <w:jc w:val="center"/>
+              <w:cnfStyle w:val="000000100000" w:firstRow="0" w:lastRow="0" w:firstColumn="0" w:lastColumn="0" w:oddVBand="0" w:evenVBand="0" w:oddHBand="1" w:evenHBand="0" w:firstRowFirstColumn="0" w:firstRowLastColumn="0" w:lastRowFirstColumn="0" w:lastRowLastColumn="0"/>
+              <w:rPr>
+                <w:rFonts w:eastAsia="Times New Roman"/>
+                <w:sz w:val="20"/>
+                <w:szCs w:val="20"/>
+              </w:rPr>
+            </w:pPr>
+            <w:r>
+              <w:rPr>
+                <w:rFonts w:eastAsia="Times New Roman"/>
+                <w:sz w:val="20"/>
+                <w:szCs w:val="20"/>
+              </w:rPr>
+              <w:t>CMO</w:t>
+            </w:r>
+            <w:r>
+              <w:rPr>
+                <w:rFonts w:eastAsia="Times New Roman"/>
+                <w:sz w:val="20"/>
+                <w:szCs w:val="20"/>
+              </w:rPr>
+              <w:t>, Ingenieros</w:t>
+            </w:r>
+          </w:p>
+        </w:tc>
+        <w:tc>
+          <w:tcPr>
+            <w:tcW w:w="2552" w:type="dxa"/>
+            <w:vAlign w:val="center"/>
+          </w:tcPr>
+          <w:p>
+            <w:pPr>
+              <w:spacing w:line="360" w:lineRule="auto"/>
+              <w:jc w:val="center"/>
+              <w:cnfStyle w:val="000000100000" w:firstRow="0" w:lastRow="0" w:firstColumn="0" w:lastColumn="0" w:oddVBand="0" w:evenVBand="0" w:oddHBand="1" w:evenHBand="0" w:firstRowFirstColumn="0" w:firstRowLastColumn="0" w:lastRowFirstColumn="0" w:lastRowLastColumn="0"/>
+              <w:rPr>
+                <w:rFonts w:eastAsia="Times New Roman"/>
+                <w:sz w:val="20"/>
+                <w:szCs w:val="24"/>
+              </w:rPr>
+            </w:pPr>
+            <w:r>
+              <w:rPr>
+                <w:rFonts w:eastAsia="Times New Roman"/>
+                <w:sz w:val="20"/>
+                <w:szCs w:val="24"/>
+              </w:rPr>
+              <w:t>Ninguna</w:t>
+            </w:r>
+          </w:p>
+        </w:tc>
+        <w:tc>
+          <w:tcPr>
+            <w:tcW w:w="1603" w:type="dxa"/>
+            <w:vAlign w:val="center"/>
+          </w:tcPr>
+          <w:p>
+            <w:pPr>
+              <w:spacing w:line="360" w:lineRule="auto"/>
+              <w:jc w:val="center"/>
+              <w:cnfStyle w:val="000000100000" w:firstRow="0" w:lastRow="0" w:firstColumn="0" w:lastColumn="0" w:oddVBand="0" w:evenVBand="0" w:oddHBand="1" w:evenHBand="0" w:firstRowFirstColumn="0" w:firstRowLastColumn="0" w:lastRowFirstColumn="0" w:lastRowLastColumn="0"/>
+              <w:rPr>
+                <w:rFonts w:ascii="Times New Roman" w:eastAsia="Times New Roman" w:hAnsi="Times New Roman" w:cs="Times New Roman"/>
+                <w:sz w:val="20"/>
+                <w:szCs w:val="24"/>
+              </w:rPr>
+            </w:pPr>
+            <w:r>
+              <w:rPr>
+                <w:rFonts w:ascii="Times New Roman" w:eastAsia="Times New Roman" w:hAnsi="Times New Roman" w:cs="Times New Roman"/>
+                <w:sz w:val="20"/>
+                <w:szCs w:val="24"/>
+              </w:rPr>
+              <w:t>Semana 1: 27/04/2018</w:t>
+            </w:r>
+          </w:p>
+        </w:tc>
+      </w:tr>
+      <w:tr>
+        <w:tc>
+          <w:tcPr>
+            <w:cnfStyle w:val="001000000000" w:firstRow="0" w:lastRow="0" w:firstColumn="1" w:lastColumn="0" w:oddVBand="0" w:evenVBand="0" w:oddHBand="0" w:evenHBand="0" w:firstRowFirstColumn="0" w:firstRowLastColumn="0" w:lastRowFirstColumn="0" w:lastRowLastColumn="0"/>
+            <w:tcW w:w="2207" w:type="dxa"/>
+            <w:vAlign w:val="center"/>
+          </w:tcPr>
+          <w:p>
+            <w:pPr>
+              <w:spacing w:line="360" w:lineRule="auto"/>
+              <w:rPr>
+                <w:rFonts w:ascii="Times New Roman" w:eastAsia="Times New Roman" w:hAnsi="Times New Roman" w:cs="Times New Roman"/>
+                <w:sz w:val="20"/>
+                <w:szCs w:val="24"/>
+              </w:rPr>
+            </w:pPr>
+            <w:r>
+              <w:rPr>
+                <w:rFonts w:ascii="Times New Roman" w:eastAsia="Times New Roman" w:hAnsi="Times New Roman" w:cs="Times New Roman"/>
+                <w:sz w:val="20"/>
+                <w:szCs w:val="24"/>
+              </w:rPr>
+              <w:t>Realizar la actividad de identificación de SCM</w:t>
+            </w:r>
+          </w:p>
+        </w:tc>
+        <w:tc>
+          <w:tcPr>
+            <w:tcW w:w="2466" w:type="dxa"/>
+            <w:vAlign w:val="center"/>
+          </w:tcPr>
+          <w:p>
+            <w:pPr>
+              <w:spacing w:line="360" w:lineRule="auto"/>
+              <w:jc w:val="center"/>
+              <w:cnfStyle w:val="000000000000" w:firstRow="0" w:lastRow="0" w:firstColumn="0" w:lastColumn="0" w:oddVBand="0" w:evenVBand="0" w:oddHBand="0" w:evenHBand="0" w:firstRowFirstColumn="0" w:firstRowLastColumn="0" w:lastRowFirstColumn="0" w:lastRowLastColumn="0"/>
+              <w:rPr>
+                <w:rFonts w:eastAsia="Times New Roman"/>
+                <w:sz w:val="20"/>
+                <w:szCs w:val="20"/>
+              </w:rPr>
+            </w:pPr>
+            <w:r>
+              <w:rPr>
+                <w:rFonts w:eastAsia="Times New Roman"/>
+                <w:sz w:val="20"/>
+                <w:szCs w:val="20"/>
+              </w:rPr>
+              <w:t>CMO</w:t>
+            </w:r>
+            <w:r>
+              <w:rPr>
+                <w:rFonts w:eastAsia="Times New Roman"/>
+                <w:sz w:val="20"/>
+                <w:szCs w:val="20"/>
+              </w:rPr>
+              <w:t>, Ingenieros</w:t>
+            </w:r>
+          </w:p>
+        </w:tc>
+        <w:tc>
+          <w:tcPr>
+            <w:tcW w:w="2552" w:type="dxa"/>
+            <w:vAlign w:val="center"/>
+          </w:tcPr>
+          <w:p>
+            <w:pPr>
+              <w:spacing w:line="360" w:lineRule="auto"/>
+              <w:jc w:val="center"/>
+              <w:cnfStyle w:val="000000000000" w:firstRow="0" w:lastRow="0" w:firstColumn="0" w:lastColumn="0" w:oddVBand="0" w:evenVBand="0" w:oddHBand="0" w:evenHBand="0" w:firstRowFirstColumn="0" w:firstRowLastColumn="0" w:lastRowFirstColumn="0" w:lastRowLastColumn="0"/>
+              <w:rPr>
+                <w:rFonts w:eastAsia="Times New Roman"/>
+                <w:sz w:val="20"/>
+                <w:szCs w:val="24"/>
+              </w:rPr>
+            </w:pPr>
+            <w:r>
+              <w:rPr>
+                <w:rFonts w:eastAsia="Times New Roman"/>
+                <w:sz w:val="20"/>
+                <w:szCs w:val="24"/>
+              </w:rPr>
+              <w:t>Plan de gestión de la configuración</w:t>
+            </w:r>
+          </w:p>
+        </w:tc>
+        <w:tc>
+          <w:tcPr>
+            <w:tcW w:w="1603" w:type="dxa"/>
+            <w:vAlign w:val="center"/>
+          </w:tcPr>
+          <w:p>
+            <w:pPr>
+              <w:spacing w:line="360" w:lineRule="auto"/>
+              <w:jc w:val="center"/>
+              <w:cnfStyle w:val="000000000000" w:firstRow="0" w:lastRow="0" w:firstColumn="0" w:lastColumn="0" w:oddVBand="0" w:evenVBand="0" w:oddHBand="0" w:evenHBand="0" w:firstRowFirstColumn="0" w:firstRowLastColumn="0" w:lastRowFirstColumn="0" w:lastRowLastColumn="0"/>
+              <w:rPr>
+                <w:rFonts w:ascii="Times New Roman" w:eastAsia="Times New Roman" w:hAnsi="Times New Roman" w:cs="Times New Roman"/>
+                <w:sz w:val="20"/>
+                <w:szCs w:val="24"/>
+              </w:rPr>
+            </w:pPr>
+            <w:r>
+              <w:rPr>
+                <w:rFonts w:ascii="Times New Roman" w:eastAsia="Times New Roman" w:hAnsi="Times New Roman" w:cs="Times New Roman"/>
+                <w:sz w:val="20"/>
+                <w:szCs w:val="24"/>
+              </w:rPr>
+              <w:t>Semana 2</w:t>
+            </w:r>
+            <w:r>
+              <w:rPr>
+                <w:rFonts w:ascii="Times New Roman" w:eastAsia="Times New Roman" w:hAnsi="Times New Roman" w:cs="Times New Roman"/>
+                <w:sz w:val="20"/>
+                <w:szCs w:val="24"/>
+              </w:rPr>
+              <w:t>: 04/05/2018</w:t>
+            </w:r>
+          </w:p>
+        </w:tc>
+      </w:tr>
+      <w:tr>
+        <w:trPr>
+          <w:cnfStyle w:val="000000100000" w:firstRow="0" w:lastRow="0" w:firstColumn="0" w:lastColumn="0" w:oddVBand="0" w:evenVBand="0" w:oddHBand="1" w:evenHBand="0" w:firstRowFirstColumn="0" w:firstRowLastColumn="0" w:lastRowFirstColumn="0" w:lastRowLastColumn="0"/>
+        </w:trPr>
+        <w:tc>
+          <w:tcPr>
+            <w:cnfStyle w:val="001000000000" w:firstRow="0" w:lastRow="0" w:firstColumn="1" w:lastColumn="0" w:oddVBand="0" w:evenVBand="0" w:oddHBand="0" w:evenHBand="0" w:firstRowFirstColumn="0" w:firstRowLastColumn="0" w:lastRowFirstColumn="0" w:lastRowLastColumn="0"/>
+            <w:tcW w:w="2207" w:type="dxa"/>
+            <w:vAlign w:val="center"/>
+          </w:tcPr>
+          <w:p>
+            <w:pPr>
+              <w:spacing w:line="360" w:lineRule="auto"/>
+              <w:rPr>
+                <w:rFonts w:ascii="Times New Roman" w:eastAsia="Times New Roman" w:hAnsi="Times New Roman" w:cs="Times New Roman"/>
+                <w:sz w:val="20"/>
+                <w:szCs w:val="24"/>
+              </w:rPr>
+            </w:pPr>
+            <w:r>
+              <w:rPr>
+                <w:rFonts w:ascii="Times New Roman" w:eastAsia="Times New Roman" w:hAnsi="Times New Roman" w:cs="Times New Roman"/>
+                <w:sz w:val="20"/>
+                <w:szCs w:val="24"/>
+              </w:rPr>
+              <w:t>Realizar la definición de la línea base y estructura de librerías</w:t>
+            </w:r>
+          </w:p>
+        </w:tc>
+        <w:tc>
+          <w:tcPr>
+            <w:tcW w:w="2466" w:type="dxa"/>
+            <w:vAlign w:val="center"/>
+          </w:tcPr>
+          <w:p>
+            <w:pPr>
+              <w:spacing w:line="360" w:lineRule="auto"/>
+              <w:jc w:val="center"/>
+              <w:cnfStyle w:val="000000100000" w:firstRow="0" w:lastRow="0" w:firstColumn="0" w:lastColumn="0" w:oddVBand="0" w:evenVBand="0" w:oddHBand="1" w:evenHBand="0" w:firstRowFirstColumn="0" w:firstRowLastColumn="0" w:lastRowFirstColumn="0" w:lastRowLastColumn="0"/>
+              <w:rPr>
+                <w:rFonts w:eastAsia="Times New Roman"/>
+                <w:sz w:val="20"/>
+                <w:szCs w:val="20"/>
+              </w:rPr>
+            </w:pPr>
+            <w:r>
+              <w:rPr>
+                <w:rFonts w:eastAsia="Times New Roman"/>
+                <w:sz w:val="20"/>
+                <w:szCs w:val="20"/>
+              </w:rPr>
+              <w:t>CMO</w:t>
+            </w:r>
+            <w:r>
+              <w:rPr>
+                <w:rFonts w:eastAsia="Times New Roman"/>
+                <w:sz w:val="20"/>
+                <w:szCs w:val="20"/>
+              </w:rPr>
+              <w:t xml:space="preserve">, </w:t>
+            </w:r>
+            <w:r>
+              <w:rPr>
+                <w:rFonts w:eastAsia="Times New Roman"/>
+                <w:sz w:val="20"/>
+                <w:szCs w:val="20"/>
+              </w:rPr>
+              <w:t>Bibliotecarios</w:t>
+            </w:r>
+            <w:r>
+              <w:rPr>
+                <w:rFonts w:eastAsia="Times New Roman"/>
+                <w:sz w:val="20"/>
+                <w:szCs w:val="20"/>
+              </w:rPr>
+              <w:t>,</w:t>
+            </w:r>
+            <w:r>
+              <w:rPr>
+                <w:rFonts w:eastAsia="Times New Roman"/>
+                <w:sz w:val="20"/>
+                <w:szCs w:val="20"/>
+              </w:rPr>
+              <w:t xml:space="preserve"> </w:t>
+            </w:r>
+            <w:r>
+              <w:rPr>
+                <w:rFonts w:eastAsia="Times New Roman"/>
+                <w:sz w:val="20"/>
+                <w:szCs w:val="20"/>
+              </w:rPr>
+              <w:t>Ingenieros</w:t>
+            </w:r>
+          </w:p>
+        </w:tc>
+        <w:tc>
+          <w:tcPr>
+            <w:tcW w:w="2552" w:type="dxa"/>
+            <w:vAlign w:val="center"/>
+          </w:tcPr>
+          <w:p>
+            <w:pPr>
+              <w:spacing w:line="360" w:lineRule="auto"/>
+              <w:jc w:val="center"/>
+              <w:cnfStyle w:val="000000100000" w:firstRow="0" w:lastRow="0" w:firstColumn="0" w:lastColumn="0" w:oddVBand="0" w:evenVBand="0" w:oddHBand="1" w:evenHBand="0" w:firstRowFirstColumn="0" w:firstRowLastColumn="0" w:lastRowFirstColumn="0" w:lastRowLastColumn="0"/>
+              <w:rPr>
+                <w:rFonts w:eastAsia="Times New Roman"/>
+                <w:sz w:val="20"/>
+                <w:szCs w:val="24"/>
+              </w:rPr>
+            </w:pPr>
+            <w:r>
+              <w:rPr>
+                <w:rFonts w:eastAsia="Times New Roman"/>
+                <w:sz w:val="20"/>
+                <w:szCs w:val="24"/>
+              </w:rPr>
+              <w:t>Plan de gestión de la configuración</w:t>
+            </w:r>
+          </w:p>
+        </w:tc>
+        <w:tc>
+          <w:tcPr>
+            <w:tcW w:w="1603" w:type="dxa"/>
+            <w:vAlign w:val="center"/>
+          </w:tcPr>
+          <w:p>
+            <w:pPr>
+              <w:spacing w:line="360" w:lineRule="auto"/>
+              <w:jc w:val="center"/>
+              <w:cnfStyle w:val="000000100000" w:firstRow="0" w:lastRow="0" w:firstColumn="0" w:lastColumn="0" w:oddVBand="0" w:evenVBand="0" w:oddHBand="1" w:evenHBand="0" w:firstRowFirstColumn="0" w:firstRowLastColumn="0" w:lastRowFirstColumn="0" w:lastRowLastColumn="0"/>
+              <w:rPr>
+                <w:rFonts w:ascii="Times New Roman" w:eastAsia="Times New Roman" w:hAnsi="Times New Roman" w:cs="Times New Roman"/>
+                <w:sz w:val="20"/>
+                <w:szCs w:val="24"/>
+              </w:rPr>
+            </w:pPr>
+            <w:r>
+              <w:rPr>
+                <w:rFonts w:ascii="Times New Roman" w:eastAsia="Times New Roman" w:hAnsi="Times New Roman" w:cs="Times New Roman"/>
+                <w:sz w:val="20"/>
+                <w:szCs w:val="24"/>
+              </w:rPr>
+              <w:t xml:space="preserve">Semana </w:t>
+            </w:r>
+            <w:r>
+              <w:rPr>
+                <w:rFonts w:ascii="Times New Roman" w:eastAsia="Times New Roman" w:hAnsi="Times New Roman" w:cs="Times New Roman"/>
+                <w:sz w:val="20"/>
+                <w:szCs w:val="24"/>
+              </w:rPr>
+              <w:t>4</w:t>
+            </w:r>
+            <w:r>
+              <w:rPr>
+                <w:rFonts w:ascii="Times New Roman" w:eastAsia="Times New Roman" w:hAnsi="Times New Roman" w:cs="Times New Roman"/>
+                <w:sz w:val="20"/>
+                <w:szCs w:val="24"/>
+              </w:rPr>
+              <w:t>: 18/05</w:t>
+            </w:r>
+            <w:r>
+              <w:rPr>
+                <w:rFonts w:ascii="Times New Roman" w:eastAsia="Times New Roman" w:hAnsi="Times New Roman" w:cs="Times New Roman"/>
+                <w:sz w:val="20"/>
+                <w:szCs w:val="24"/>
+              </w:rPr>
+              <w:t>/2018</w:t>
+            </w:r>
+          </w:p>
+        </w:tc>
+      </w:tr>
+      <w:tr>
+        <w:tc>
+          <w:tcPr>
+            <w:cnfStyle w:val="001000000000" w:firstRow="0" w:lastRow="0" w:firstColumn="1" w:lastColumn="0" w:oddVBand="0" w:evenVBand="0" w:oddHBand="0" w:evenHBand="0" w:firstRowFirstColumn="0" w:firstRowLastColumn="0" w:lastRowFirstColumn="0" w:lastRowLastColumn="0"/>
+            <w:tcW w:w="2207" w:type="dxa"/>
+            <w:vAlign w:val="center"/>
+          </w:tcPr>
+          <w:p>
+            <w:pPr>
+              <w:spacing w:line="360" w:lineRule="auto"/>
+              <w:rPr>
+                <w:rFonts w:ascii="Times New Roman" w:eastAsia="Times New Roman" w:hAnsi="Times New Roman" w:cs="Times New Roman"/>
+                <w:sz w:val="20"/>
+                <w:szCs w:val="24"/>
+              </w:rPr>
+            </w:pPr>
+            <w:r>
+              <w:rPr>
+                <w:rFonts w:ascii="Times New Roman" w:eastAsia="Times New Roman" w:hAnsi="Times New Roman" w:cs="Times New Roman"/>
+                <w:sz w:val="20"/>
+                <w:szCs w:val="24"/>
+              </w:rPr>
+              <w:t>Realizar el plan de gestión de cambios</w:t>
+            </w:r>
+          </w:p>
+        </w:tc>
+        <w:tc>
+          <w:tcPr>
+            <w:tcW w:w="2466" w:type="dxa"/>
+            <w:vAlign w:val="center"/>
+          </w:tcPr>
+          <w:p>
+            <w:pPr>
+              <w:spacing w:line="360" w:lineRule="auto"/>
+              <w:jc w:val="center"/>
+              <w:cnfStyle w:val="000000000000" w:firstRow="0" w:lastRow="0" w:firstColumn="0" w:lastColumn="0" w:oddVBand="0" w:evenVBand="0" w:oddHBand="0" w:evenHBand="0" w:firstRowFirstColumn="0" w:firstRowLastColumn="0" w:lastRowFirstColumn="0" w:lastRowLastColumn="0"/>
+              <w:rPr>
+                <w:rFonts w:eastAsia="Times New Roman"/>
+                <w:sz w:val="20"/>
+                <w:szCs w:val="20"/>
+                <w:lang w:val="en-US"/>
+              </w:rPr>
+            </w:pPr>
+            <w:r>
+              <w:rPr>
+                <w:rFonts w:eastAsia="Times New Roman"/>
+                <w:sz w:val="20"/>
+                <w:szCs w:val="20"/>
+              </w:rPr>
+              <w:t>CMO</w:t>
+            </w:r>
+            <w:r>
+              <w:rPr>
+                <w:rFonts w:eastAsia="Times New Roman"/>
+                <w:sz w:val="20"/>
+                <w:szCs w:val="20"/>
+                <w:lang w:val="en-US"/>
+              </w:rPr>
+              <w:t>,</w:t>
+            </w:r>
+            <w:r>
+              <w:rPr>
+                <w:rFonts w:eastAsia="Times New Roman"/>
+                <w:sz w:val="20"/>
+                <w:szCs w:val="20"/>
+                <w:lang w:val="en-US"/>
+              </w:rPr>
+              <w:t xml:space="preserve"> </w:t>
+            </w:r>
+            <w:r>
+              <w:rPr>
+                <w:sz w:val="20"/>
+                <w:szCs w:val="20"/>
+                <w:lang w:val="en-US"/>
+              </w:rPr>
+              <w:t>CCB</w:t>
+            </w:r>
+            <w:r>
+              <w:rPr>
+                <w:sz w:val="20"/>
+                <w:szCs w:val="20"/>
+                <w:lang w:val="en-US"/>
+              </w:rPr>
+              <w:t>, Ingenieros</w:t>
+            </w:r>
+          </w:p>
+        </w:tc>
+        <w:tc>
+          <w:tcPr>
+            <w:tcW w:w="2552" w:type="dxa"/>
+            <w:vAlign w:val="center"/>
+          </w:tcPr>
+          <w:p>
+            <w:pPr>
+              <w:spacing w:line="360" w:lineRule="auto"/>
+              <w:jc w:val="center"/>
+              <w:cnfStyle w:val="000000000000" w:firstRow="0" w:lastRow="0" w:firstColumn="0" w:lastColumn="0" w:oddVBand="0" w:evenVBand="0" w:oddHBand="0" w:evenHBand="0" w:firstRowFirstColumn="0" w:firstRowLastColumn="0" w:lastRowFirstColumn="0" w:lastRowLastColumn="0"/>
+              <w:rPr>
+                <w:rFonts w:eastAsia="Times New Roman"/>
+                <w:sz w:val="20"/>
+                <w:szCs w:val="24"/>
+              </w:rPr>
+            </w:pPr>
+            <w:r>
+              <w:rPr>
+                <w:rFonts w:eastAsia="Times New Roman"/>
+                <w:sz w:val="20"/>
+                <w:szCs w:val="24"/>
+              </w:rPr>
+              <w:t>Plan de gestión de la configuración</w:t>
+            </w:r>
+          </w:p>
+        </w:tc>
+        <w:tc>
+          <w:tcPr>
+            <w:tcW w:w="1603" w:type="dxa"/>
+            <w:vAlign w:val="center"/>
+          </w:tcPr>
+          <w:p>
+            <w:pPr>
+              <w:spacing w:line="360" w:lineRule="auto"/>
+              <w:jc w:val="center"/>
+              <w:cnfStyle w:val="000000000000" w:firstRow="0" w:lastRow="0" w:firstColumn="0" w:lastColumn="0" w:oddVBand="0" w:evenVBand="0" w:oddHBand="0" w:evenHBand="0" w:firstRowFirstColumn="0" w:firstRowLastColumn="0" w:lastRowFirstColumn="0" w:lastRowLastColumn="0"/>
+              <w:rPr>
+                <w:rFonts w:ascii="Times New Roman" w:eastAsia="Times New Roman" w:hAnsi="Times New Roman" w:cs="Times New Roman"/>
+                <w:sz w:val="20"/>
+                <w:szCs w:val="24"/>
+              </w:rPr>
+            </w:pPr>
+            <w:r>
+              <w:rPr>
+                <w:rFonts w:ascii="Times New Roman" w:eastAsia="Times New Roman" w:hAnsi="Times New Roman" w:cs="Times New Roman"/>
+                <w:sz w:val="20"/>
+                <w:szCs w:val="24"/>
+              </w:rPr>
+              <w:t>Semana</w:t>
+            </w:r>
+            <w:r>
+              <w:rPr>
+                <w:rFonts w:ascii="Times New Roman" w:eastAsia="Times New Roman" w:hAnsi="Times New Roman" w:cs="Times New Roman"/>
+                <w:sz w:val="20"/>
+                <w:szCs w:val="24"/>
+              </w:rPr>
+              <w:t xml:space="preserve"> 6</w:t>
+            </w:r>
+            <w:r>
+              <w:rPr>
+                <w:rFonts w:ascii="Times New Roman" w:eastAsia="Times New Roman" w:hAnsi="Times New Roman" w:cs="Times New Roman"/>
+                <w:sz w:val="20"/>
+                <w:szCs w:val="24"/>
+              </w:rPr>
+              <w:t>:</w:t>
+            </w:r>
+            <w:r>
+              <w:rPr>
+                <w:rFonts w:ascii="Times New Roman" w:eastAsia="Times New Roman" w:hAnsi="Times New Roman" w:cs="Times New Roman"/>
+                <w:sz w:val="20"/>
+                <w:szCs w:val="24"/>
+              </w:rPr>
+              <w:t xml:space="preserve"> 01</w:t>
+            </w:r>
+            <w:r>
+              <w:rPr>
+                <w:rFonts w:ascii="Times New Roman" w:eastAsia="Times New Roman" w:hAnsi="Times New Roman" w:cs="Times New Roman"/>
+                <w:sz w:val="20"/>
+                <w:szCs w:val="24"/>
+              </w:rPr>
+              <w:t>/06</w:t>
+            </w:r>
+            <w:r>
+              <w:rPr>
+                <w:rFonts w:ascii="Times New Roman" w:eastAsia="Times New Roman" w:hAnsi="Times New Roman" w:cs="Times New Roman"/>
+                <w:sz w:val="20"/>
+                <w:szCs w:val="24"/>
+              </w:rPr>
+              <w:t>/2018</w:t>
+            </w:r>
+          </w:p>
+        </w:tc>
+      </w:tr>
+      <w:tr>
+        <w:trPr>
+          <w:cnfStyle w:val="000000100000" w:firstRow="0" w:lastRow="0" w:firstColumn="0" w:lastColumn="0" w:oddVBand="0" w:evenVBand="0" w:oddHBand="1" w:evenHBand="0" w:firstRowFirstColumn="0" w:firstRowLastColumn="0" w:lastRowFirstColumn="0" w:lastRowLastColumn="0"/>
+        </w:trPr>
+        <w:tc>
+          <w:tcPr>
+            <w:cnfStyle w:val="001000000000" w:firstRow="0" w:lastRow="0" w:firstColumn="1" w:lastColumn="0" w:oddVBand="0" w:evenVBand="0" w:oddHBand="0" w:evenHBand="0" w:firstRowFirstColumn="0" w:firstRowLastColumn="0" w:lastRowFirstColumn="0" w:lastRowLastColumn="0"/>
+            <w:tcW w:w="2207" w:type="dxa"/>
+            <w:vAlign w:val="center"/>
+          </w:tcPr>
+          <w:p>
+            <w:pPr>
+              <w:spacing w:line="360" w:lineRule="auto"/>
+              <w:rPr>
+                <w:rFonts w:ascii="Times New Roman" w:eastAsia="Times New Roman" w:hAnsi="Times New Roman" w:cs="Times New Roman"/>
+                <w:sz w:val="20"/>
+                <w:szCs w:val="24"/>
+              </w:rPr>
+            </w:pPr>
+            <w:r>
+              <w:rPr>
+                <w:rFonts w:ascii="Times New Roman" w:eastAsia="Times New Roman" w:hAnsi="Times New Roman" w:cs="Times New Roman"/>
+                <w:sz w:val="20"/>
+                <w:szCs w:val="24"/>
+              </w:rPr>
+              <w:t>Realizar los reportes de estado</w:t>
+            </w:r>
+          </w:p>
+        </w:tc>
+        <w:tc>
+          <w:tcPr>
+            <w:tcW w:w="2466" w:type="dxa"/>
+            <w:vAlign w:val="center"/>
+          </w:tcPr>
+          <w:p>
+            <w:pPr>
+              <w:spacing w:line="360" w:lineRule="auto"/>
+              <w:jc w:val="center"/>
+              <w:cnfStyle w:val="000000100000" w:firstRow="0" w:lastRow="0" w:firstColumn="0" w:lastColumn="0" w:oddVBand="0" w:evenVBand="0" w:oddHBand="1" w:evenHBand="0" w:firstRowFirstColumn="0" w:firstRowLastColumn="0" w:lastRowFirstColumn="0" w:lastRowLastColumn="0"/>
+              <w:rPr>
+                <w:rFonts w:eastAsia="Times New Roman"/>
+                <w:sz w:val="20"/>
+                <w:szCs w:val="20"/>
+                <w:lang w:val="es-PE"/>
+              </w:rPr>
+            </w:pPr>
+            <w:r>
+              <w:rPr>
+                <w:rFonts w:eastAsia="Times New Roman"/>
+                <w:sz w:val="20"/>
+                <w:szCs w:val="20"/>
+              </w:rPr>
+              <w:t>CMO</w:t>
+            </w:r>
+            <w:r>
+              <w:rPr>
+                <w:rFonts w:eastAsia="Times New Roman"/>
+                <w:sz w:val="20"/>
+                <w:szCs w:val="20"/>
+                <w:lang w:val="es-PE"/>
+              </w:rPr>
+              <w:t>,</w:t>
+            </w:r>
+            <w:r>
+              <w:rPr>
+                <w:rFonts w:eastAsia="Times New Roman"/>
+                <w:sz w:val="20"/>
+                <w:szCs w:val="20"/>
+                <w:lang w:val="es-PE"/>
+              </w:rPr>
+              <w:t xml:space="preserve"> </w:t>
+            </w:r>
+            <w:r>
+              <w:rPr>
+                <w:rFonts w:eastAsia="Times New Roman"/>
+                <w:sz w:val="20"/>
+                <w:szCs w:val="20"/>
+                <w:lang w:val="es-PE"/>
+              </w:rPr>
+              <w:t>CCB</w:t>
+            </w:r>
+            <w:r>
+              <w:rPr>
+                <w:rFonts w:eastAsia="Times New Roman"/>
+                <w:sz w:val="20"/>
+                <w:szCs w:val="20"/>
+                <w:lang w:val="es-PE"/>
+              </w:rPr>
+              <w:t>,</w:t>
+            </w:r>
+            <w:r>
+              <w:rPr>
+                <w:rFonts w:eastAsia="Times New Roman"/>
+                <w:sz w:val="20"/>
+                <w:szCs w:val="20"/>
+                <w:lang w:val="es-PE"/>
+              </w:rPr>
+              <w:t xml:space="preserve"> </w:t>
+            </w:r>
+            <w:r>
+              <w:rPr>
+                <w:rFonts w:eastAsia="Times New Roman"/>
+                <w:sz w:val="20"/>
+                <w:szCs w:val="20"/>
+                <w:lang w:val="es-PE"/>
+              </w:rPr>
+              <w:t>Bibliotecarios</w:t>
+            </w:r>
+            <w:r>
+              <w:rPr>
+                <w:rFonts w:eastAsia="Times New Roman"/>
+                <w:sz w:val="20"/>
+                <w:szCs w:val="20"/>
+                <w:lang w:val="es-PE"/>
+              </w:rPr>
+              <w:t xml:space="preserve">, </w:t>
+            </w:r>
+            <w:r>
+              <w:rPr>
+                <w:rFonts w:eastAsia="Times New Roman"/>
+                <w:sz w:val="20"/>
+                <w:szCs w:val="20"/>
+                <w:lang w:val="es-PE"/>
+              </w:rPr>
+              <w:t>Personal de apoyo</w:t>
+            </w:r>
+          </w:p>
+        </w:tc>
+        <w:tc>
+          <w:tcPr>
+            <w:tcW w:w="2552" w:type="dxa"/>
+            <w:vAlign w:val="center"/>
+          </w:tcPr>
+          <w:p>
+            <w:pPr>
+              <w:spacing w:line="360" w:lineRule="auto"/>
+              <w:jc w:val="center"/>
+              <w:cnfStyle w:val="000000100000" w:firstRow="0" w:lastRow="0" w:firstColumn="0" w:lastColumn="0" w:oddVBand="0" w:evenVBand="0" w:oddHBand="1" w:evenHBand="0" w:firstRowFirstColumn="0" w:firstRowLastColumn="0" w:lastRowFirstColumn="0" w:lastRowLastColumn="0"/>
+              <w:rPr>
+                <w:rFonts w:eastAsia="Times New Roman"/>
+                <w:sz w:val="20"/>
+                <w:szCs w:val="24"/>
+              </w:rPr>
+            </w:pPr>
+            <w:r>
+              <w:rPr>
+                <w:rFonts w:eastAsia="Times New Roman"/>
+                <w:sz w:val="20"/>
+                <w:szCs w:val="24"/>
+              </w:rPr>
+              <w:t>Plan de gestión de la configuración y plan de gestión de cambios</w:t>
+            </w:r>
+          </w:p>
+        </w:tc>
+        <w:tc>
+          <w:tcPr>
+            <w:tcW w:w="1603" w:type="dxa"/>
+            <w:vAlign w:val="center"/>
+          </w:tcPr>
+          <w:p>
+            <w:pPr>
+              <w:spacing w:line="360" w:lineRule="auto"/>
+              <w:jc w:val="center"/>
+              <w:cnfStyle w:val="000000100000" w:firstRow="0" w:lastRow="0" w:firstColumn="0" w:lastColumn="0" w:oddVBand="0" w:evenVBand="0" w:oddHBand="1" w:evenHBand="0" w:firstRowFirstColumn="0" w:firstRowLastColumn="0" w:lastRowFirstColumn="0" w:lastRowLastColumn="0"/>
+              <w:rPr>
+                <w:rFonts w:ascii="Times New Roman" w:eastAsia="Times New Roman" w:hAnsi="Times New Roman" w:cs="Times New Roman"/>
+                <w:sz w:val="20"/>
+                <w:szCs w:val="24"/>
+              </w:rPr>
+            </w:pPr>
+            <w:r>
+              <w:rPr>
+                <w:rFonts w:ascii="Times New Roman" w:eastAsia="Times New Roman" w:hAnsi="Times New Roman" w:cs="Times New Roman"/>
+                <w:sz w:val="20"/>
+                <w:szCs w:val="24"/>
+              </w:rPr>
+              <w:t>Semana 8</w:t>
+            </w:r>
+            <w:r>
+              <w:rPr>
+                <w:rFonts w:ascii="Times New Roman" w:eastAsia="Times New Roman" w:hAnsi="Times New Roman" w:cs="Times New Roman"/>
+                <w:sz w:val="20"/>
+                <w:szCs w:val="24"/>
+              </w:rPr>
+              <w:t>: 15</w:t>
+            </w:r>
+            <w:r>
+              <w:rPr>
+                <w:rFonts w:ascii="Times New Roman" w:eastAsia="Times New Roman" w:hAnsi="Times New Roman" w:cs="Times New Roman"/>
+                <w:sz w:val="20"/>
+                <w:szCs w:val="24"/>
+              </w:rPr>
+              <w:t>/06/2018</w:t>
+            </w:r>
+          </w:p>
+        </w:tc>
+      </w:tr>
+      <w:tr>
+        <w:tc>
+          <w:tcPr>
+            <w:cnfStyle w:val="001000000000" w:firstRow="0" w:lastRow="0" w:firstColumn="1" w:lastColumn="0" w:oddVBand="0" w:evenVBand="0" w:oddHBand="0" w:evenHBand="0" w:firstRowFirstColumn="0" w:firstRowLastColumn="0" w:lastRowFirstColumn="0" w:lastRowLastColumn="0"/>
+            <w:tcW w:w="2207" w:type="dxa"/>
+            <w:vAlign w:val="center"/>
+          </w:tcPr>
+          <w:p>
+            <w:pPr>
+              <w:spacing w:line="360" w:lineRule="auto"/>
+              <w:rPr>
+                <w:rFonts w:ascii="Times New Roman" w:eastAsia="Times New Roman" w:hAnsi="Times New Roman" w:cs="Times New Roman"/>
+                <w:sz w:val="20"/>
+                <w:szCs w:val="24"/>
+              </w:rPr>
+            </w:pPr>
+            <w:r>
+              <w:rPr>
+                <w:rFonts w:ascii="Times New Roman" w:eastAsia="Times New Roman" w:hAnsi="Times New Roman" w:cs="Times New Roman"/>
+                <w:sz w:val="20"/>
+                <w:szCs w:val="24"/>
+              </w:rPr>
+              <w:t>Realizar los reportes de auditorias</w:t>
+            </w:r>
+          </w:p>
+        </w:tc>
+        <w:tc>
+          <w:tcPr>
+            <w:tcW w:w="2466" w:type="dxa"/>
+            <w:vAlign w:val="center"/>
+          </w:tcPr>
+          <w:p>
+            <w:pPr>
+              <w:jc w:val="center"/>
+              <w:cnfStyle w:val="000000000000" w:firstRow="0" w:lastRow="0" w:firstColumn="0" w:lastColumn="0" w:oddVBand="0" w:evenVBand="0" w:oddHBand="0" w:evenHBand="0" w:firstRowFirstColumn="0" w:firstRowLastColumn="0" w:lastRowFirstColumn="0" w:lastRowLastColumn="0"/>
+              <w:rPr>
+                <w:rFonts w:eastAsia="Times New Roman"/>
+                <w:sz w:val="20"/>
+                <w:szCs w:val="20"/>
+              </w:rPr>
+            </w:pPr>
+            <w:r>
+              <w:rPr>
+                <w:rFonts w:eastAsia="Times New Roman"/>
+                <w:sz w:val="20"/>
+                <w:szCs w:val="20"/>
+              </w:rPr>
+              <w:t>CMO</w:t>
+            </w:r>
+            <w:r>
+              <w:rPr>
+                <w:rFonts w:eastAsia="Times New Roman"/>
+                <w:sz w:val="20"/>
+                <w:szCs w:val="20"/>
+                <w:lang w:val="es-PE"/>
+              </w:rPr>
+              <w:t>,</w:t>
+            </w:r>
+            <w:r>
+              <w:rPr>
+                <w:rFonts w:eastAsia="Times New Roman"/>
+                <w:sz w:val="20"/>
+                <w:szCs w:val="20"/>
+                <w:lang w:val="es-PE"/>
+              </w:rPr>
+              <w:t xml:space="preserve"> </w:t>
+            </w:r>
+            <w:r>
+              <w:rPr>
+                <w:rFonts w:eastAsia="Times New Roman"/>
+                <w:sz w:val="20"/>
+                <w:szCs w:val="20"/>
+                <w:lang w:val="es-PE"/>
+              </w:rPr>
+              <w:t>CCB</w:t>
+            </w:r>
+            <w:r>
+              <w:rPr>
+                <w:rFonts w:eastAsia="Times New Roman"/>
+                <w:sz w:val="20"/>
+                <w:szCs w:val="20"/>
+              </w:rPr>
+              <w:t>,</w:t>
+            </w:r>
+            <w:r>
+              <w:rPr>
+                <w:rFonts w:eastAsia="Times New Roman"/>
+                <w:sz w:val="20"/>
+                <w:szCs w:val="20"/>
+              </w:rPr>
+              <w:t xml:space="preserve"> Ingenieros,</w:t>
+            </w:r>
+            <w:r>
+              <w:rPr>
+                <w:rFonts w:eastAsia="Times New Roman"/>
+                <w:sz w:val="20"/>
+                <w:szCs w:val="20"/>
+                <w:lang w:val="es-PE"/>
+              </w:rPr>
+              <w:t xml:space="preserve"> </w:t>
+            </w:r>
+            <w:r>
+              <w:rPr>
+                <w:rFonts w:eastAsia="Times New Roman"/>
+                <w:sz w:val="20"/>
+                <w:szCs w:val="20"/>
+                <w:lang w:val="es-PE"/>
+              </w:rPr>
+              <w:t>Personal de apoyo</w:t>
+            </w:r>
+          </w:p>
+        </w:tc>
+        <w:tc>
+          <w:tcPr>
+            <w:tcW w:w="2552" w:type="dxa"/>
+            <w:vAlign w:val="center"/>
+          </w:tcPr>
+          <w:p>
+            <w:pPr>
+              <w:jc w:val="center"/>
+              <w:cnfStyle w:val="000000000000" w:firstRow="0" w:lastRow="0" w:firstColumn="0" w:lastColumn="0" w:oddVBand="0" w:evenVBand="0" w:oddHBand="0" w:evenHBand="0" w:firstRowFirstColumn="0" w:firstRowLastColumn="0" w:lastRowFirstColumn="0" w:lastRowLastColumn="0"/>
+              <w:rPr>
+                <w:sz w:val="20"/>
+              </w:rPr>
+            </w:pPr>
+            <w:r>
+              <w:rPr>
+                <w:rFonts w:eastAsia="Times New Roman"/>
+                <w:sz w:val="20"/>
+                <w:szCs w:val="24"/>
+              </w:rPr>
+              <w:t>Plan de gestión de la configuración y plan de gestión de cambios</w:t>
+            </w:r>
+          </w:p>
+        </w:tc>
+        <w:tc>
+          <w:tcPr>
+            <w:tcW w:w="1603" w:type="dxa"/>
+            <w:vAlign w:val="center"/>
+          </w:tcPr>
+          <w:p>
+            <w:pPr>
+              <w:spacing w:line="360" w:lineRule="auto"/>
+              <w:jc w:val="center"/>
+              <w:cnfStyle w:val="000000000000" w:firstRow="0" w:lastRow="0" w:firstColumn="0" w:lastColumn="0" w:oddVBand="0" w:evenVBand="0" w:oddHBand="0" w:evenHBand="0" w:firstRowFirstColumn="0" w:firstRowLastColumn="0" w:lastRowFirstColumn="0" w:lastRowLastColumn="0"/>
+              <w:rPr>
+                <w:rFonts w:ascii="Times New Roman" w:eastAsia="Times New Roman" w:hAnsi="Times New Roman" w:cs="Times New Roman"/>
+                <w:sz w:val="20"/>
+                <w:szCs w:val="24"/>
+              </w:rPr>
+            </w:pPr>
+            <w:r>
+              <w:rPr>
+                <w:rFonts w:ascii="Times New Roman" w:eastAsia="Times New Roman" w:hAnsi="Times New Roman" w:cs="Times New Roman"/>
+                <w:sz w:val="20"/>
+                <w:szCs w:val="24"/>
+              </w:rPr>
+              <w:t>Semana 9</w:t>
+            </w:r>
+            <w:r>
+              <w:rPr>
+                <w:rFonts w:ascii="Times New Roman" w:eastAsia="Times New Roman" w:hAnsi="Times New Roman" w:cs="Times New Roman"/>
+                <w:sz w:val="20"/>
+                <w:szCs w:val="24"/>
+              </w:rPr>
+              <w:t xml:space="preserve">: </w:t>
+            </w:r>
+            <w:r>
+              <w:rPr>
+                <w:rFonts w:ascii="Times New Roman" w:eastAsia="Times New Roman" w:hAnsi="Times New Roman" w:cs="Times New Roman"/>
+                <w:sz w:val="20"/>
+                <w:szCs w:val="24"/>
+              </w:rPr>
+              <w:t>2</w:t>
+            </w:r>
+            <w:r>
+              <w:rPr>
+                <w:rFonts w:ascii="Times New Roman" w:eastAsia="Times New Roman" w:hAnsi="Times New Roman" w:cs="Times New Roman"/>
+                <w:sz w:val="20"/>
+                <w:szCs w:val="24"/>
+              </w:rPr>
+              <w:t>2</w:t>
+            </w:r>
+            <w:r>
+              <w:rPr>
+                <w:rFonts w:ascii="Times New Roman" w:eastAsia="Times New Roman" w:hAnsi="Times New Roman" w:cs="Times New Roman"/>
+                <w:sz w:val="20"/>
+                <w:szCs w:val="24"/>
+              </w:rPr>
+              <w:t>/06</w:t>
+            </w:r>
+            <w:r>
+              <w:rPr>
+                <w:rFonts w:ascii="Times New Roman" w:eastAsia="Times New Roman" w:hAnsi="Times New Roman" w:cs="Times New Roman"/>
+                <w:sz w:val="20"/>
+                <w:szCs w:val="24"/>
+              </w:rPr>
+              <w:t>/2018</w:t>
+            </w:r>
+          </w:p>
+        </w:tc>
+      </w:tr>
+      <w:tr>
+        <w:trPr>
+          <w:cnfStyle w:val="000000100000" w:firstRow="0" w:lastRow="0" w:firstColumn="0" w:lastColumn="0" w:oddVBand="0" w:evenVBand="0" w:oddHBand="1" w:evenHBand="0" w:firstRowFirstColumn="0" w:firstRowLastColumn="0" w:lastRowFirstColumn="0" w:lastRowLastColumn="0"/>
+        </w:trPr>
+        <w:tc>
+          <w:tcPr>
+            <w:cnfStyle w:val="001000000000" w:firstRow="0" w:lastRow="0" w:firstColumn="1" w:lastColumn="0" w:oddVBand="0" w:evenVBand="0" w:oddHBand="0" w:evenHBand="0" w:firstRowFirstColumn="0" w:firstRowLastColumn="0" w:lastRowFirstColumn="0" w:lastRowLastColumn="0"/>
+            <w:tcW w:w="2207" w:type="dxa"/>
+            <w:vAlign w:val="center"/>
+          </w:tcPr>
+          <w:p>
+            <w:pPr>
+              <w:spacing w:line="360" w:lineRule="auto"/>
+              <w:rPr>
+                <w:rFonts w:ascii="Times New Roman" w:eastAsia="Times New Roman" w:hAnsi="Times New Roman" w:cs="Times New Roman"/>
+                <w:sz w:val="20"/>
+                <w:szCs w:val="24"/>
+              </w:rPr>
+            </w:pPr>
+            <w:r>
+              <w:rPr>
+                <w:rFonts w:ascii="Times New Roman" w:eastAsia="Times New Roman" w:hAnsi="Times New Roman" w:cs="Times New Roman"/>
+                <w:sz w:val="20"/>
+                <w:szCs w:val="24"/>
+              </w:rPr>
+              <w:t>Realizar la gestión de release</w:t>
+            </w:r>
+          </w:p>
+        </w:tc>
+        <w:tc>
+          <w:tcPr>
+            <w:tcW w:w="2466" w:type="dxa"/>
+            <w:vAlign w:val="center"/>
+          </w:tcPr>
+          <w:p>
+            <w:pPr>
+              <w:jc w:val="center"/>
+              <w:cnfStyle w:val="000000100000" w:firstRow="0" w:lastRow="0" w:firstColumn="0" w:lastColumn="0" w:oddVBand="0" w:evenVBand="0" w:oddHBand="1" w:evenHBand="0" w:firstRowFirstColumn="0" w:firstRowLastColumn="0" w:lastRowFirstColumn="0" w:lastRowLastColumn="0"/>
+              <w:rPr>
+                <w:rFonts w:eastAsia="Times New Roman"/>
+                <w:sz w:val="20"/>
+                <w:szCs w:val="20"/>
+                <w:lang w:val="es-PE"/>
+              </w:rPr>
+            </w:pPr>
+            <w:r>
+              <w:rPr>
+                <w:rFonts w:eastAsia="Times New Roman"/>
+                <w:sz w:val="20"/>
+                <w:szCs w:val="20"/>
+              </w:rPr>
+              <w:t>CMO</w:t>
+            </w:r>
+            <w:r>
+              <w:rPr>
+                <w:rFonts w:eastAsia="Times New Roman"/>
+                <w:sz w:val="20"/>
+                <w:szCs w:val="20"/>
+                <w:lang w:val="es-PE"/>
+              </w:rPr>
+              <w:t>,</w:t>
+            </w:r>
+            <w:r>
+              <w:rPr>
+                <w:rFonts w:eastAsia="Times New Roman"/>
+                <w:sz w:val="20"/>
+                <w:szCs w:val="20"/>
+                <w:lang w:val="es-PE"/>
+              </w:rPr>
+              <w:t xml:space="preserve"> </w:t>
+            </w:r>
+            <w:r>
+              <w:rPr>
+                <w:rFonts w:eastAsia="Times New Roman"/>
+                <w:sz w:val="20"/>
+                <w:szCs w:val="20"/>
+                <w:lang w:val="es-PE"/>
+              </w:rPr>
+              <w:t>CCB</w:t>
+            </w:r>
+            <w:r>
+              <w:rPr>
+                <w:rFonts w:eastAsia="Times New Roman"/>
+                <w:sz w:val="20"/>
+                <w:szCs w:val="20"/>
+                <w:lang w:val="es-PE"/>
+              </w:rPr>
+              <w:t>,</w:t>
+            </w:r>
+            <w:r>
+              <w:rPr>
+                <w:rFonts w:eastAsia="Times New Roman"/>
+                <w:sz w:val="20"/>
+                <w:szCs w:val="20"/>
+                <w:lang w:val="es-PE"/>
+              </w:rPr>
+              <w:t xml:space="preserve"> </w:t>
+            </w:r>
+            <w:r>
+              <w:rPr>
+                <w:rFonts w:eastAsia="Times New Roman"/>
+                <w:sz w:val="20"/>
+                <w:szCs w:val="20"/>
+                <w:lang w:val="es-PE"/>
+              </w:rPr>
+              <w:t>Personal de apoyo</w:t>
+            </w:r>
+          </w:p>
+        </w:tc>
+        <w:tc>
+          <w:tcPr>
+            <w:tcW w:w="2552" w:type="dxa"/>
+            <w:vAlign w:val="center"/>
+          </w:tcPr>
+          <w:p>
+            <w:pPr>
+              <w:jc w:val="center"/>
+              <w:cnfStyle w:val="000000100000" w:firstRow="0" w:lastRow="0" w:firstColumn="0" w:lastColumn="0" w:oddVBand="0" w:evenVBand="0" w:oddHBand="1" w:evenHBand="0" w:firstRowFirstColumn="0" w:firstRowLastColumn="0" w:lastRowFirstColumn="0" w:lastRowLastColumn="0"/>
+              <w:rPr>
+                <w:sz w:val="20"/>
+              </w:rPr>
+            </w:pPr>
+            <w:r>
+              <w:rPr>
+                <w:rFonts w:eastAsia="Times New Roman"/>
+                <w:sz w:val="20"/>
+                <w:szCs w:val="24"/>
+              </w:rPr>
+              <w:t>Plan de gestión de la configuración</w:t>
+            </w:r>
+          </w:p>
+        </w:tc>
+        <w:tc>
+          <w:tcPr>
+            <w:tcW w:w="1603" w:type="dxa"/>
+            <w:vAlign w:val="center"/>
+          </w:tcPr>
+          <w:p>
+            <w:pPr>
+              <w:spacing w:line="360" w:lineRule="auto"/>
+              <w:jc w:val="center"/>
+              <w:cnfStyle w:val="000000100000" w:firstRow="0" w:lastRow="0" w:firstColumn="0" w:lastColumn="0" w:oddVBand="0" w:evenVBand="0" w:oddHBand="1" w:evenHBand="0" w:firstRowFirstColumn="0" w:firstRowLastColumn="0" w:lastRowFirstColumn="0" w:lastRowLastColumn="0"/>
+              <w:rPr>
+                <w:rFonts w:ascii="Times New Roman" w:eastAsia="Times New Roman" w:hAnsi="Times New Roman" w:cs="Times New Roman"/>
+                <w:sz w:val="20"/>
+                <w:szCs w:val="24"/>
+              </w:rPr>
+            </w:pPr>
+            <w:r>
+              <w:rPr>
+                <w:rFonts w:ascii="Times New Roman" w:eastAsia="Times New Roman" w:hAnsi="Times New Roman" w:cs="Times New Roman"/>
+                <w:sz w:val="20"/>
+                <w:szCs w:val="24"/>
+              </w:rPr>
+              <w:t>Se</w:t>
+            </w:r>
+            <w:r>
+              <w:rPr>
+                <w:rFonts w:ascii="Times New Roman" w:eastAsia="Times New Roman" w:hAnsi="Times New Roman" w:cs="Times New Roman"/>
+                <w:sz w:val="20"/>
+                <w:szCs w:val="24"/>
+              </w:rPr>
+              <w:t>mana 10: 29/06</w:t>
+            </w:r>
+            <w:r>
+              <w:rPr>
+                <w:rFonts w:ascii="Times New Roman" w:eastAsia="Times New Roman" w:hAnsi="Times New Roman" w:cs="Times New Roman"/>
+                <w:sz w:val="20"/>
+                <w:szCs w:val="24"/>
+              </w:rPr>
+              <w:t>/2018</w:t>
+            </w:r>
+          </w:p>
+        </w:tc>
+      </w:tr>
+    </w:tbl>
     <w:p>
       <w:pPr>
         <w:jc w:val="both"/>
@@ -5055,6 +7094,119 @@
     </w:lvl>
   </w:abstractNum>
   <w:abstractNum w:abstractNumId="4" w15:restartNumberingAfterBreak="0">
+    <w:nsid w:val="21514778"/>
+    <w:multiLevelType w:val="hybridMultilevel"/>
+    <w:tmpl w:val="B7F0FE9A"/>
+    <w:lvl w:ilvl="0" w:tplc="280A0005">
+      <w:start w:val="1"/>
+      <w:numFmt w:val="bullet"/>
+      <w:lvlText w:val=""/>
+      <w:lvlJc w:val="left"/>
+      <w:pPr>
+        <w:ind w:left="1800" w:hanging="360"/>
+      </w:pPr>
+      <w:rPr>
+        <w:rFonts w:ascii="Wingdings" w:hAnsi="Wingdings" w:hint="default"/>
+      </w:rPr>
+    </w:lvl>
+    <w:lvl w:ilvl="1" w:tplc="280A0003" w:tentative="1">
+      <w:start w:val="1"/>
+      <w:numFmt w:val="bullet"/>
+      <w:lvlText w:val="o"/>
+      <w:lvlJc w:val="left"/>
+      <w:pPr>
+        <w:ind w:left="2520" w:hanging="360"/>
+      </w:pPr>
+      <w:rPr>
+        <w:rFonts w:ascii="Courier New" w:hAnsi="Courier New" w:cs="Courier New" w:hint="default"/>
+      </w:rPr>
+    </w:lvl>
+    <w:lvl w:ilvl="2" w:tplc="280A0005" w:tentative="1">
+      <w:start w:val="1"/>
+      <w:numFmt w:val="bullet"/>
+      <w:lvlText w:val=""/>
+      <w:lvlJc w:val="left"/>
+      <w:pPr>
+        <w:ind w:left="3240" w:hanging="360"/>
+      </w:pPr>
+      <w:rPr>
+        <w:rFonts w:ascii="Wingdings" w:hAnsi="Wingdings" w:hint="default"/>
+      </w:rPr>
+    </w:lvl>
+    <w:lvl w:ilvl="3" w:tplc="280A0001" w:tentative="1">
+      <w:start w:val="1"/>
+      <w:numFmt w:val="bullet"/>
+      <w:lvlText w:val=""/>
+      <w:lvlJc w:val="left"/>
+      <w:pPr>
+        <w:ind w:left="3960" w:hanging="360"/>
+      </w:pPr>
+      <w:rPr>
+        <w:rFonts w:ascii="Symbol" w:hAnsi="Symbol" w:hint="default"/>
+      </w:rPr>
+    </w:lvl>
+    <w:lvl w:ilvl="4" w:tplc="280A0003" w:tentative="1">
+      <w:start w:val="1"/>
+      <w:numFmt w:val="bullet"/>
+      <w:lvlText w:val="o"/>
+      <w:lvlJc w:val="left"/>
+      <w:pPr>
+        <w:ind w:left="4680" w:hanging="360"/>
+      </w:pPr>
+      <w:rPr>
+        <w:rFonts w:ascii="Courier New" w:hAnsi="Courier New" w:cs="Courier New" w:hint="default"/>
+      </w:rPr>
+    </w:lvl>
+    <w:lvl w:ilvl="5" w:tplc="280A0005" w:tentative="1">
+      <w:start w:val="1"/>
+      <w:numFmt w:val="bullet"/>
+      <w:lvlText w:val=""/>
+      <w:lvlJc w:val="left"/>
+      <w:pPr>
+        <w:ind w:left="5400" w:hanging="360"/>
+      </w:pPr>
+      <w:rPr>
+        <w:rFonts w:ascii="Wingdings" w:hAnsi="Wingdings" w:hint="default"/>
+      </w:rPr>
+    </w:lvl>
+    <w:lvl w:ilvl="6" w:tplc="280A0001" w:tentative="1">
+      <w:start w:val="1"/>
+      <w:numFmt w:val="bullet"/>
+      <w:lvlText w:val=""/>
+      <w:lvlJc w:val="left"/>
+      <w:pPr>
+        <w:ind w:left="6120" w:hanging="360"/>
+      </w:pPr>
+      <w:rPr>
+        <w:rFonts w:ascii="Symbol" w:hAnsi="Symbol" w:hint="default"/>
+      </w:rPr>
+    </w:lvl>
+    <w:lvl w:ilvl="7" w:tplc="280A0003" w:tentative="1">
+      <w:start w:val="1"/>
+      <w:numFmt w:val="bullet"/>
+      <w:lvlText w:val="o"/>
+      <w:lvlJc w:val="left"/>
+      <w:pPr>
+        <w:ind w:left="6840" w:hanging="360"/>
+      </w:pPr>
+      <w:rPr>
+        <w:rFonts w:ascii="Courier New" w:hAnsi="Courier New" w:cs="Courier New" w:hint="default"/>
+      </w:rPr>
+    </w:lvl>
+    <w:lvl w:ilvl="8" w:tplc="280A0005" w:tentative="1">
+      <w:start w:val="1"/>
+      <w:numFmt w:val="bullet"/>
+      <w:lvlText w:val=""/>
+      <w:lvlJc w:val="left"/>
+      <w:pPr>
+        <w:ind w:left="7560" w:hanging="360"/>
+      </w:pPr>
+      <w:rPr>
+        <w:rFonts w:ascii="Wingdings" w:hAnsi="Wingdings" w:hint="default"/>
+      </w:rPr>
+    </w:lvl>
+  </w:abstractNum>
+  <w:abstractNum w:abstractNumId="5" w15:restartNumberingAfterBreak="0">
     <w:nsid w:val="25DA55D8"/>
     <w:multiLevelType w:val="hybridMultilevel"/>
     <w:tmpl w:val="1E12ED9C"/>
@@ -5167,7 +7319,7 @@
       </w:rPr>
     </w:lvl>
   </w:abstractNum>
-  <w:abstractNum w:abstractNumId="5" w15:restartNumberingAfterBreak="0">
+  <w:abstractNum w:abstractNumId="6" w15:restartNumberingAfterBreak="0">
     <w:nsid w:val="2756513D"/>
     <w:multiLevelType w:val="multilevel"/>
     <w:tmpl w:val="AD60F25C"/>
@@ -5256,7 +7408,7 @@
       </w:pPr>
     </w:lvl>
   </w:abstractNum>
-  <w:abstractNum w:abstractNumId="6" w15:restartNumberingAfterBreak="0">
+  <w:abstractNum w:abstractNumId="7" w15:restartNumberingAfterBreak="0">
     <w:nsid w:val="3CBF26C7"/>
     <w:multiLevelType w:val="multilevel"/>
     <w:tmpl w:val="BB0C42C4"/>
@@ -5369,7 +7521,468 @@
       </w:rPr>
     </w:lvl>
   </w:abstractNum>
-  <w:abstractNum w:abstractNumId="7" w15:restartNumberingAfterBreak="0">
+  <w:abstractNum w:abstractNumId="8" w15:restartNumberingAfterBreak="0">
+    <w:nsid w:val="3D07002D"/>
+    <w:multiLevelType w:val="hybridMultilevel"/>
+    <w:tmpl w:val="C664692A"/>
+    <w:lvl w:ilvl="0" w:tplc="280A0005">
+      <w:start w:val="1"/>
+      <w:numFmt w:val="bullet"/>
+      <w:lvlText w:val=""/>
+      <w:lvlJc w:val="left"/>
+      <w:pPr>
+        <w:ind w:left="720" w:hanging="360"/>
+      </w:pPr>
+      <w:rPr>
+        <w:rFonts w:ascii="Wingdings" w:hAnsi="Wingdings" w:hint="default"/>
+      </w:rPr>
+    </w:lvl>
+    <w:lvl w:ilvl="1" w:tplc="280A0003" w:tentative="1">
+      <w:start w:val="1"/>
+      <w:numFmt w:val="bullet"/>
+      <w:lvlText w:val="o"/>
+      <w:lvlJc w:val="left"/>
+      <w:pPr>
+        <w:ind w:left="1440" w:hanging="360"/>
+      </w:pPr>
+      <w:rPr>
+        <w:rFonts w:ascii="Courier New" w:hAnsi="Courier New" w:cs="Courier New" w:hint="default"/>
+      </w:rPr>
+    </w:lvl>
+    <w:lvl w:ilvl="2" w:tplc="280A0005">
+      <w:start w:val="1"/>
+      <w:numFmt w:val="bullet"/>
+      <w:lvlText w:val=""/>
+      <w:lvlJc w:val="left"/>
+      <w:pPr>
+        <w:ind w:left="2160" w:hanging="360"/>
+      </w:pPr>
+      <w:rPr>
+        <w:rFonts w:ascii="Wingdings" w:hAnsi="Wingdings" w:hint="default"/>
+      </w:rPr>
+    </w:lvl>
+    <w:lvl w:ilvl="3" w:tplc="280A0001" w:tentative="1">
+      <w:start w:val="1"/>
+      <w:numFmt w:val="bullet"/>
+      <w:lvlText w:val=""/>
+      <w:lvlJc w:val="left"/>
+      <w:pPr>
+        <w:ind w:left="2880" w:hanging="360"/>
+      </w:pPr>
+      <w:rPr>
+        <w:rFonts w:ascii="Symbol" w:hAnsi="Symbol" w:hint="default"/>
+      </w:rPr>
+    </w:lvl>
+    <w:lvl w:ilvl="4" w:tplc="280A0003" w:tentative="1">
+      <w:start w:val="1"/>
+      <w:numFmt w:val="bullet"/>
+      <w:lvlText w:val="o"/>
+      <w:lvlJc w:val="left"/>
+      <w:pPr>
+        <w:ind w:left="3600" w:hanging="360"/>
+      </w:pPr>
+      <w:rPr>
+        <w:rFonts w:ascii="Courier New" w:hAnsi="Courier New" w:cs="Courier New" w:hint="default"/>
+      </w:rPr>
+    </w:lvl>
+    <w:lvl w:ilvl="5" w:tplc="280A0005" w:tentative="1">
+      <w:start w:val="1"/>
+      <w:numFmt w:val="bullet"/>
+      <w:lvlText w:val=""/>
+      <w:lvlJc w:val="left"/>
+      <w:pPr>
+        <w:ind w:left="4320" w:hanging="360"/>
+      </w:pPr>
+      <w:rPr>
+        <w:rFonts w:ascii="Wingdings" w:hAnsi="Wingdings" w:hint="default"/>
+      </w:rPr>
+    </w:lvl>
+    <w:lvl w:ilvl="6" w:tplc="280A0001" w:tentative="1">
+      <w:start w:val="1"/>
+      <w:numFmt w:val="bullet"/>
+      <w:lvlText w:val=""/>
+      <w:lvlJc w:val="left"/>
+      <w:pPr>
+        <w:ind w:left="5040" w:hanging="360"/>
+      </w:pPr>
+      <w:rPr>
+        <w:rFonts w:ascii="Symbol" w:hAnsi="Symbol" w:hint="default"/>
+      </w:rPr>
+    </w:lvl>
+    <w:lvl w:ilvl="7" w:tplc="280A0003" w:tentative="1">
+      <w:start w:val="1"/>
+      <w:numFmt w:val="bullet"/>
+      <w:lvlText w:val="o"/>
+      <w:lvlJc w:val="left"/>
+      <w:pPr>
+        <w:ind w:left="5760" w:hanging="360"/>
+      </w:pPr>
+      <w:rPr>
+        <w:rFonts w:ascii="Courier New" w:hAnsi="Courier New" w:cs="Courier New" w:hint="default"/>
+      </w:rPr>
+    </w:lvl>
+    <w:lvl w:ilvl="8" w:tplc="280A0005" w:tentative="1">
+      <w:start w:val="1"/>
+      <w:numFmt w:val="bullet"/>
+      <w:lvlText w:val=""/>
+      <w:lvlJc w:val="left"/>
+      <w:pPr>
+        <w:ind w:left="6480" w:hanging="360"/>
+      </w:pPr>
+      <w:rPr>
+        <w:rFonts w:ascii="Wingdings" w:hAnsi="Wingdings" w:hint="default"/>
+      </w:rPr>
+    </w:lvl>
+  </w:abstractNum>
+  <w:abstractNum w:abstractNumId="9" w15:restartNumberingAfterBreak="0">
+    <w:nsid w:val="49DF301D"/>
+    <w:multiLevelType w:val="multilevel"/>
+    <w:tmpl w:val="49DF301D"/>
+    <w:lvl w:ilvl="0">
+      <w:start w:val="1"/>
+      <w:numFmt w:val="bullet"/>
+      <w:lvlText w:val="●"/>
+      <w:lvlJc w:val="left"/>
+      <w:pPr>
+        <w:ind w:left="2160" w:firstLine="3960"/>
+      </w:pPr>
+      <w:rPr>
+        <w:rFonts w:ascii="Arial" w:eastAsia="Arial" w:hAnsi="Arial" w:cs="Arial"/>
+        <w:u w:val="none"/>
+      </w:rPr>
+    </w:lvl>
+    <w:lvl w:ilvl="1" w:tentative="1">
+      <w:start w:val="1"/>
+      <w:numFmt w:val="bullet"/>
+      <w:lvlText w:val="○"/>
+      <w:lvlJc w:val="left"/>
+      <w:pPr>
+        <w:ind w:left="2880" w:firstLine="5400"/>
+      </w:pPr>
+      <w:rPr>
+        <w:rFonts w:ascii="Arial" w:eastAsia="Arial" w:hAnsi="Arial" w:cs="Arial"/>
+        <w:u w:val="none"/>
+      </w:rPr>
+    </w:lvl>
+    <w:lvl w:ilvl="2" w:tentative="1">
+      <w:start w:val="1"/>
+      <w:numFmt w:val="bullet"/>
+      <w:lvlText w:val="■"/>
+      <w:lvlJc w:val="left"/>
+      <w:pPr>
+        <w:ind w:left="3600" w:firstLine="6840"/>
+      </w:pPr>
+      <w:rPr>
+        <w:rFonts w:ascii="Arial" w:eastAsia="Arial" w:hAnsi="Arial" w:cs="Arial"/>
+        <w:u w:val="none"/>
+      </w:rPr>
+    </w:lvl>
+    <w:lvl w:ilvl="3" w:tentative="1">
+      <w:start w:val="1"/>
+      <w:numFmt w:val="bullet"/>
+      <w:lvlText w:val="●"/>
+      <w:lvlJc w:val="left"/>
+      <w:pPr>
+        <w:ind w:left="4320" w:firstLine="8280"/>
+      </w:pPr>
+      <w:rPr>
+        <w:rFonts w:ascii="Arial" w:eastAsia="Arial" w:hAnsi="Arial" w:cs="Arial"/>
+        <w:u w:val="none"/>
+      </w:rPr>
+    </w:lvl>
+    <w:lvl w:ilvl="4" w:tentative="1">
+      <w:start w:val="1"/>
+      <w:numFmt w:val="bullet"/>
+      <w:lvlText w:val="○"/>
+      <w:lvlJc w:val="left"/>
+      <w:pPr>
+        <w:ind w:left="5040" w:firstLine="9720"/>
+      </w:pPr>
+      <w:rPr>
+        <w:rFonts w:ascii="Arial" w:eastAsia="Arial" w:hAnsi="Arial" w:cs="Arial"/>
+        <w:u w:val="none"/>
+      </w:rPr>
+    </w:lvl>
+    <w:lvl w:ilvl="5" w:tentative="1">
+      <w:start w:val="1"/>
+      <w:numFmt w:val="bullet"/>
+      <w:lvlText w:val="■"/>
+      <w:lvlJc w:val="left"/>
+      <w:pPr>
+        <w:ind w:left="5760" w:firstLine="11160"/>
+      </w:pPr>
+      <w:rPr>
+        <w:rFonts w:ascii="Arial" w:eastAsia="Arial" w:hAnsi="Arial" w:cs="Arial"/>
+        <w:u w:val="none"/>
+      </w:rPr>
+    </w:lvl>
+    <w:lvl w:ilvl="6" w:tentative="1">
+      <w:start w:val="1"/>
+      <w:numFmt w:val="bullet"/>
+      <w:lvlText w:val="●"/>
+      <w:lvlJc w:val="left"/>
+      <w:pPr>
+        <w:ind w:left="6480" w:firstLine="12600"/>
+      </w:pPr>
+      <w:rPr>
+        <w:rFonts w:ascii="Arial" w:eastAsia="Arial" w:hAnsi="Arial" w:cs="Arial"/>
+        <w:u w:val="none"/>
+      </w:rPr>
+    </w:lvl>
+    <w:lvl w:ilvl="7" w:tentative="1">
+      <w:start w:val="1"/>
+      <w:numFmt w:val="bullet"/>
+      <w:lvlText w:val="○"/>
+      <w:lvlJc w:val="left"/>
+      <w:pPr>
+        <w:ind w:left="7200" w:firstLine="14040"/>
+      </w:pPr>
+      <w:rPr>
+        <w:rFonts w:ascii="Arial" w:eastAsia="Arial" w:hAnsi="Arial" w:cs="Arial"/>
+        <w:u w:val="none"/>
+      </w:rPr>
+    </w:lvl>
+    <w:lvl w:ilvl="8" w:tentative="1">
+      <w:start w:val="1"/>
+      <w:numFmt w:val="bullet"/>
+      <w:lvlText w:val="■"/>
+      <w:lvlJc w:val="left"/>
+      <w:pPr>
+        <w:ind w:left="7920" w:firstLine="15480"/>
+      </w:pPr>
+      <w:rPr>
+        <w:rFonts w:ascii="Arial" w:eastAsia="Arial" w:hAnsi="Arial" w:cs="Arial"/>
+        <w:u w:val="none"/>
+      </w:rPr>
+    </w:lvl>
+  </w:abstractNum>
+  <w:abstractNum w:abstractNumId="10" w15:restartNumberingAfterBreak="0">
+    <w:nsid w:val="547001BB"/>
+    <w:multiLevelType w:val="hybridMultilevel"/>
+    <w:tmpl w:val="0FB4CA76"/>
+    <w:lvl w:ilvl="0" w:tplc="280A0001">
+      <w:start w:val="1"/>
+      <w:numFmt w:val="bullet"/>
+      <w:lvlText w:val=""/>
+      <w:lvlJc w:val="left"/>
+      <w:pPr>
+        <w:ind w:left="720" w:hanging="360"/>
+      </w:pPr>
+      <w:rPr>
+        <w:rFonts w:ascii="Symbol" w:hAnsi="Symbol" w:hint="default"/>
+      </w:rPr>
+    </w:lvl>
+    <w:lvl w:ilvl="1" w:tplc="280A0003" w:tentative="1">
+      <w:start w:val="1"/>
+      <w:numFmt w:val="bullet"/>
+      <w:lvlText w:val="o"/>
+      <w:lvlJc w:val="left"/>
+      <w:pPr>
+        <w:ind w:left="1440" w:hanging="360"/>
+      </w:pPr>
+      <w:rPr>
+        <w:rFonts w:ascii="Courier New" w:hAnsi="Courier New" w:cs="Courier New" w:hint="default"/>
+      </w:rPr>
+    </w:lvl>
+    <w:lvl w:ilvl="2" w:tplc="280A0005">
+      <w:start w:val="1"/>
+      <w:numFmt w:val="bullet"/>
+      <w:lvlText w:val=""/>
+      <w:lvlJc w:val="left"/>
+      <w:pPr>
+        <w:ind w:left="2160" w:hanging="360"/>
+      </w:pPr>
+      <w:rPr>
+        <w:rFonts w:ascii="Wingdings" w:hAnsi="Wingdings" w:hint="default"/>
+      </w:rPr>
+    </w:lvl>
+    <w:lvl w:ilvl="3" w:tplc="280A0001" w:tentative="1">
+      <w:start w:val="1"/>
+      <w:numFmt w:val="bullet"/>
+      <w:lvlText w:val=""/>
+      <w:lvlJc w:val="left"/>
+      <w:pPr>
+        <w:ind w:left="2880" w:hanging="360"/>
+      </w:pPr>
+      <w:rPr>
+        <w:rFonts w:ascii="Symbol" w:hAnsi="Symbol" w:hint="default"/>
+      </w:rPr>
+    </w:lvl>
+    <w:lvl w:ilvl="4" w:tplc="280A0003" w:tentative="1">
+      <w:start w:val="1"/>
+      <w:numFmt w:val="bullet"/>
+      <w:lvlText w:val="o"/>
+      <w:lvlJc w:val="left"/>
+      <w:pPr>
+        <w:ind w:left="3600" w:hanging="360"/>
+      </w:pPr>
+      <w:rPr>
+        <w:rFonts w:ascii="Courier New" w:hAnsi="Courier New" w:cs="Courier New" w:hint="default"/>
+      </w:rPr>
+    </w:lvl>
+    <w:lvl w:ilvl="5" w:tplc="280A0005" w:tentative="1">
+      <w:start w:val="1"/>
+      <w:numFmt w:val="bullet"/>
+      <w:lvlText w:val=""/>
+      <w:lvlJc w:val="left"/>
+      <w:pPr>
+        <w:ind w:left="4320" w:hanging="360"/>
+      </w:pPr>
+      <w:rPr>
+        <w:rFonts w:ascii="Wingdings" w:hAnsi="Wingdings" w:hint="default"/>
+      </w:rPr>
+    </w:lvl>
+    <w:lvl w:ilvl="6" w:tplc="280A0001" w:tentative="1">
+      <w:start w:val="1"/>
+      <w:numFmt w:val="bullet"/>
+      <w:lvlText w:val=""/>
+      <w:lvlJc w:val="left"/>
+      <w:pPr>
+        <w:ind w:left="5040" w:hanging="360"/>
+      </w:pPr>
+      <w:rPr>
+        <w:rFonts w:ascii="Symbol" w:hAnsi="Symbol" w:hint="default"/>
+      </w:rPr>
+    </w:lvl>
+    <w:lvl w:ilvl="7" w:tplc="280A0003" w:tentative="1">
+      <w:start w:val="1"/>
+      <w:numFmt w:val="bullet"/>
+      <w:lvlText w:val="o"/>
+      <w:lvlJc w:val="left"/>
+      <w:pPr>
+        <w:ind w:left="5760" w:hanging="360"/>
+      </w:pPr>
+      <w:rPr>
+        <w:rFonts w:ascii="Courier New" w:hAnsi="Courier New" w:cs="Courier New" w:hint="default"/>
+      </w:rPr>
+    </w:lvl>
+    <w:lvl w:ilvl="8" w:tplc="280A0005" w:tentative="1">
+      <w:start w:val="1"/>
+      <w:numFmt w:val="bullet"/>
+      <w:lvlText w:val=""/>
+      <w:lvlJc w:val="left"/>
+      <w:pPr>
+        <w:ind w:left="6480" w:hanging="360"/>
+      </w:pPr>
+      <w:rPr>
+        <w:rFonts w:ascii="Wingdings" w:hAnsi="Wingdings" w:hint="default"/>
+      </w:rPr>
+    </w:lvl>
+  </w:abstractNum>
+  <w:abstractNum w:abstractNumId="11" w15:restartNumberingAfterBreak="0">
+    <w:nsid w:val="561C473E"/>
+    <w:multiLevelType w:val="hybridMultilevel"/>
+    <w:tmpl w:val="C59EE28E"/>
+    <w:lvl w:ilvl="0" w:tplc="280A0005">
+      <w:start w:val="1"/>
+      <w:numFmt w:val="bullet"/>
+      <w:lvlText w:val=""/>
+      <w:lvlJc w:val="left"/>
+      <w:pPr>
+        <w:ind w:left="720" w:hanging="360"/>
+      </w:pPr>
+      <w:rPr>
+        <w:rFonts w:ascii="Wingdings" w:hAnsi="Wingdings" w:hint="default"/>
+      </w:rPr>
+    </w:lvl>
+    <w:lvl w:ilvl="1" w:tplc="280A0003" w:tentative="1">
+      <w:start w:val="1"/>
+      <w:numFmt w:val="bullet"/>
+      <w:lvlText w:val="o"/>
+      <w:lvlJc w:val="left"/>
+      <w:pPr>
+        <w:ind w:left="1440" w:hanging="360"/>
+      </w:pPr>
+      <w:rPr>
+        <w:rFonts w:ascii="Courier New" w:hAnsi="Courier New" w:cs="Courier New" w:hint="default"/>
+      </w:rPr>
+    </w:lvl>
+    <w:lvl w:ilvl="2" w:tplc="280A0005">
+      <w:start w:val="1"/>
+      <w:numFmt w:val="bullet"/>
+      <w:lvlText w:val=""/>
+      <w:lvlJc w:val="left"/>
+      <w:pPr>
+        <w:ind w:left="2160" w:hanging="360"/>
+      </w:pPr>
+      <w:rPr>
+        <w:rFonts w:ascii="Wingdings" w:hAnsi="Wingdings" w:hint="default"/>
+      </w:rPr>
+    </w:lvl>
+    <w:lvl w:ilvl="3" w:tplc="280A0001" w:tentative="1">
+      <w:start w:val="1"/>
+      <w:numFmt w:val="bullet"/>
+      <w:lvlText w:val=""/>
+      <w:lvlJc w:val="left"/>
+      <w:pPr>
+        <w:ind w:left="2880" w:hanging="360"/>
+      </w:pPr>
+      <w:rPr>
+        <w:rFonts w:ascii="Symbol" w:hAnsi="Symbol" w:hint="default"/>
+      </w:rPr>
+    </w:lvl>
+    <w:lvl w:ilvl="4" w:tplc="280A0003" w:tentative="1">
+      <w:start w:val="1"/>
+      <w:numFmt w:val="bullet"/>
+      <w:lvlText w:val="o"/>
+      <w:lvlJc w:val="left"/>
+      <w:pPr>
+        <w:ind w:left="3600" w:hanging="360"/>
+      </w:pPr>
+      <w:rPr>
+        <w:rFonts w:ascii="Courier New" w:hAnsi="Courier New" w:cs="Courier New" w:hint="default"/>
+      </w:rPr>
+    </w:lvl>
+    <w:lvl w:ilvl="5" w:tplc="280A0005" w:tentative="1">
+      <w:start w:val="1"/>
+      <w:numFmt w:val="bullet"/>
+      <w:lvlText w:val=""/>
+      <w:lvlJc w:val="left"/>
+      <w:pPr>
+        <w:ind w:left="4320" w:hanging="360"/>
+      </w:pPr>
+      <w:rPr>
+        <w:rFonts w:ascii="Wingdings" w:hAnsi="Wingdings" w:hint="default"/>
+      </w:rPr>
+    </w:lvl>
+    <w:lvl w:ilvl="6" w:tplc="280A0001" w:tentative="1">
+      <w:start w:val="1"/>
+      <w:numFmt w:val="bullet"/>
+      <w:lvlText w:val=""/>
+      <w:lvlJc w:val="left"/>
+      <w:pPr>
+        <w:ind w:left="5040" w:hanging="360"/>
+      </w:pPr>
+      <w:rPr>
+        <w:rFonts w:ascii="Symbol" w:hAnsi="Symbol" w:hint="default"/>
+      </w:rPr>
+    </w:lvl>
+    <w:lvl w:ilvl="7" w:tplc="280A0003" w:tentative="1">
+      <w:start w:val="1"/>
+      <w:numFmt w:val="bullet"/>
+      <w:lvlText w:val="o"/>
+      <w:lvlJc w:val="left"/>
+      <w:pPr>
+        <w:ind w:left="5760" w:hanging="360"/>
+      </w:pPr>
+      <w:rPr>
+        <w:rFonts w:ascii="Courier New" w:hAnsi="Courier New" w:cs="Courier New" w:hint="default"/>
+      </w:rPr>
+    </w:lvl>
+    <w:lvl w:ilvl="8" w:tplc="280A0005" w:tentative="1">
+      <w:start w:val="1"/>
+      <w:numFmt w:val="bullet"/>
+      <w:lvlText w:val=""/>
+      <w:lvlJc w:val="left"/>
+      <w:pPr>
+        <w:ind w:left="6480" w:hanging="360"/>
+      </w:pPr>
+      <w:rPr>
+        <w:rFonts w:ascii="Wingdings" w:hAnsi="Wingdings" w:hint="default"/>
+      </w:rPr>
+    </w:lvl>
+  </w:abstractNum>
+  <w:abstractNum w:abstractNumId="12" w15:restartNumberingAfterBreak="0">
     <w:nsid w:val="58E77063"/>
     <w:multiLevelType w:val="multilevel"/>
     <w:tmpl w:val="BFC8F1A6"/>
@@ -5482,7 +8095,7 @@
       </w:rPr>
     </w:lvl>
   </w:abstractNum>
-  <w:abstractNum w:abstractNumId="8" w15:restartNumberingAfterBreak="0">
+  <w:abstractNum w:abstractNumId="13" w15:restartNumberingAfterBreak="0">
     <w:nsid w:val="62867AC2"/>
     <w:multiLevelType w:val="multilevel"/>
     <w:tmpl w:val="7EE45866"/>
@@ -5572,7 +8185,7 @@
       </w:pPr>
     </w:lvl>
   </w:abstractNum>
-  <w:abstractNum w:abstractNumId="9" w15:restartNumberingAfterBreak="0">
+  <w:abstractNum w:abstractNumId="14" w15:restartNumberingAfterBreak="0">
     <w:nsid w:val="67D2437E"/>
     <w:multiLevelType w:val="multilevel"/>
     <w:tmpl w:val="BD060FDE"/>
@@ -5662,13 +8275,13 @@
     </w:lvl>
   </w:abstractNum>
   <w:num w:numId="1">
-    <w:abstractNumId w:val="5"/>
+    <w:abstractNumId w:val="6"/>
   </w:num>
   <w:num w:numId="2">
-    <w:abstractNumId w:val="6"/>
+    <w:abstractNumId w:val="7"/>
   </w:num>
   <w:num w:numId="3">
-    <w:abstractNumId w:val="7"/>
+    <w:abstractNumId w:val="12"/>
   </w:num>
   <w:num w:numId="4">
     <w:abstractNumId w:val="1"/>
@@ -5677,19 +8290,34 @@
     <w:abstractNumId w:val="0"/>
   </w:num>
   <w:num w:numId="6">
-    <w:abstractNumId w:val="8"/>
+    <w:abstractNumId w:val="13"/>
   </w:num>
   <w:num w:numId="7">
     <w:abstractNumId w:val="3"/>
   </w:num>
   <w:num w:numId="8">
-    <w:abstractNumId w:val="4"/>
+    <w:abstractNumId w:val="5"/>
   </w:num>
   <w:num w:numId="9">
-    <w:abstractNumId w:val="9"/>
+    <w:abstractNumId w:val="14"/>
   </w:num>
   <w:num w:numId="10">
     <w:abstractNumId w:val="2"/>
+  </w:num>
+  <w:num w:numId="11">
+    <w:abstractNumId w:val="9"/>
+  </w:num>
+  <w:num w:numId="12">
+    <w:abstractNumId w:val="4"/>
+  </w:num>
+  <w:num w:numId="13">
+    <w:abstractNumId w:val="10"/>
+  </w:num>
+  <w:num w:numId="14">
+    <w:abstractNumId w:val="11"/>
+  </w:num>
+  <w:num w:numId="15">
+    <w:abstractNumId w:val="8"/>
   </w:num>
 </w:numbering>
 </file>
@@ -5754,7 +8382,7 @@
     <w:lsdException w:name="header" w:semiHidden="1" w:unhideWhenUsed="1"/>
     <w:lsdException w:name="footer" w:semiHidden="1" w:unhideWhenUsed="1"/>
     <w:lsdException w:name="index heading" w:semiHidden="1" w:unhideWhenUsed="1"/>
-    <w:lsdException w:name="caption" w:semiHidden="1" w:uiPriority="35" w:unhideWhenUsed="1" w:qFormat="1"/>
+    <w:lsdException w:name="caption" w:semiHidden="1" w:uiPriority="0" w:unhideWhenUsed="1" w:qFormat="1"/>
     <w:lsdException w:name="table of figures" w:semiHidden="1" w:unhideWhenUsed="1"/>
     <w:lsdException w:name="envelope address" w:semiHidden="1" w:unhideWhenUsed="1"/>
     <w:lsdException w:name="envelope return" w:semiHidden="1" w:unhideWhenUsed="1"/>
@@ -6444,6 +9072,140 @@
       <w:contextualSpacing/>
     </w:pPr>
   </w:style>
+  <w:style w:type="paragraph" w:styleId="Descripcin">
+    <w:name w:val="caption"/>
+    <w:basedOn w:val="Normal"/>
+    <w:next w:val="Normal"/>
+    <w:unhideWhenUsed/>
+    <w:qFormat/>
+    <w:rsid w:val="000B3688"/>
+    <w:pPr>
+      <w:pBdr>
+        <w:top w:val="none" w:sz="0" w:space="0" w:color="auto"/>
+        <w:left w:val="none" w:sz="0" w:space="0" w:color="auto"/>
+        <w:bottom w:val="none" w:sz="0" w:space="0" w:color="auto"/>
+        <w:right w:val="none" w:sz="0" w:space="0" w:color="auto"/>
+        <w:between w:val="none" w:sz="0" w:space="0" w:color="auto"/>
+      </w:pBdr>
+      <w:spacing w:line="240" w:lineRule="auto"/>
+    </w:pPr>
+    <w:rPr>
+      <w:rFonts w:ascii="Arial" w:eastAsia="Arial" w:hAnsi="Arial" w:cs="Arial"/>
+      <w:i/>
+      <w:iCs/>
+      <w:color w:val="1F497D" w:themeColor="text2"/>
+      <w:sz w:val="18"/>
+      <w:szCs w:val="18"/>
+      <w:lang w:val="es-PE"/>
+    </w:rPr>
+  </w:style>
+  <w:style w:type="table" w:customStyle="1" w:styleId="Style13">
+    <w:name w:val="_Style 13"/>
+    <w:basedOn w:val="Tablanormal"/>
+    <w:rsid w:val="00D95065"/>
+    <w:pPr>
+      <w:pBdr>
+        <w:top w:val="none" w:sz="0" w:space="0" w:color="auto"/>
+        <w:left w:val="none" w:sz="0" w:space="0" w:color="auto"/>
+        <w:bottom w:val="none" w:sz="0" w:space="0" w:color="auto"/>
+        <w:right w:val="none" w:sz="0" w:space="0" w:color="auto"/>
+        <w:between w:val="none" w:sz="0" w:space="0" w:color="auto"/>
+      </w:pBdr>
+      <w:spacing w:after="160" w:line="240" w:lineRule="auto"/>
+      <w:contextualSpacing/>
+      <w:jc w:val="both"/>
+    </w:pPr>
+    <w:rPr>
+      <w:rFonts w:asciiTheme="minorHAnsi" w:eastAsiaTheme="minorEastAsia" w:hAnsiTheme="minorHAnsi" w:cstheme="minorBidi"/>
+      <w:color w:val="auto"/>
+      <w:sz w:val="20"/>
+      <w:szCs w:val="20"/>
+      <w:lang w:val="es-PE"/>
+    </w:rPr>
+    <w:tblPr>
+      <w:tblInd w:w="0" w:type="nil"/>
+      <w:tblCellMar>
+        <w:left w:w="115" w:type="dxa"/>
+        <w:right w:w="115" w:type="dxa"/>
+      </w:tblCellMar>
+    </w:tblPr>
+  </w:style>
+  <w:style w:type="table" w:styleId="Tabladecuadrcula4-nfasis1">
+    <w:name w:val="Grid Table 4 Accent 1"/>
+    <w:basedOn w:val="Tablanormal"/>
+    <w:uiPriority w:val="49"/>
+    <w:rsid w:val="00246AA2"/>
+    <w:pPr>
+      <w:spacing w:after="0" w:line="240" w:lineRule="auto"/>
+    </w:pPr>
+    <w:tblPr>
+      <w:tblStyleRowBandSize w:val="1"/>
+      <w:tblStyleColBandSize w:val="1"/>
+      <w:tblBorders>
+        <w:top w:val="single" w:sz="4" w:space="0" w:color="95B3D7" w:themeColor="accent1" w:themeTint="99"/>
+        <w:left w:val="single" w:sz="4" w:space="0" w:color="95B3D7" w:themeColor="accent1" w:themeTint="99"/>
+        <w:bottom w:val="single" w:sz="4" w:space="0" w:color="95B3D7" w:themeColor="accent1" w:themeTint="99"/>
+        <w:right w:val="single" w:sz="4" w:space="0" w:color="95B3D7" w:themeColor="accent1" w:themeTint="99"/>
+        <w:insideH w:val="single" w:sz="4" w:space="0" w:color="95B3D7" w:themeColor="accent1" w:themeTint="99"/>
+        <w:insideV w:val="single" w:sz="4" w:space="0" w:color="95B3D7" w:themeColor="accent1" w:themeTint="99"/>
+      </w:tblBorders>
+    </w:tblPr>
+    <w:tblStylePr w:type="firstRow">
+      <w:rPr>
+        <w:b/>
+        <w:bCs/>
+        <w:color w:val="FFFFFF" w:themeColor="background1"/>
+      </w:rPr>
+      <w:tblPr/>
+      <w:tcPr>
+        <w:tcBorders>
+          <w:top w:val="single" w:sz="4" w:space="0" w:color="4F81BD" w:themeColor="accent1"/>
+          <w:left w:val="single" w:sz="4" w:space="0" w:color="4F81BD" w:themeColor="accent1"/>
+          <w:bottom w:val="single" w:sz="4" w:space="0" w:color="4F81BD" w:themeColor="accent1"/>
+          <w:right w:val="single" w:sz="4" w:space="0" w:color="4F81BD" w:themeColor="accent1"/>
+          <w:insideH w:val="nil"/>
+          <w:insideV w:val="nil"/>
+        </w:tcBorders>
+        <w:shd w:val="clear" w:color="auto" w:fill="4F81BD" w:themeFill="accent1"/>
+      </w:tcPr>
+    </w:tblStylePr>
+    <w:tblStylePr w:type="lastRow">
+      <w:rPr>
+        <w:b/>
+        <w:bCs/>
+      </w:rPr>
+      <w:tblPr/>
+      <w:tcPr>
+        <w:tcBorders>
+          <w:top w:val="double" w:sz="4" w:space="0" w:color="4F81BD" w:themeColor="accent1"/>
+        </w:tcBorders>
+      </w:tcPr>
+    </w:tblStylePr>
+    <w:tblStylePr w:type="firstCol">
+      <w:rPr>
+        <w:b/>
+        <w:bCs/>
+      </w:rPr>
+    </w:tblStylePr>
+    <w:tblStylePr w:type="lastCol">
+      <w:rPr>
+        <w:b/>
+        <w:bCs/>
+      </w:rPr>
+    </w:tblStylePr>
+    <w:tblStylePr w:type="band1Vert">
+      <w:tblPr/>
+      <w:tcPr>
+        <w:shd w:val="clear" w:color="auto" w:fill="DBE5F1" w:themeFill="accent1" w:themeFillTint="33"/>
+      </w:tcPr>
+    </w:tblStylePr>
+    <w:tblStylePr w:type="band1Horz">
+      <w:tblPr/>
+      <w:tcPr>
+        <w:shd w:val="clear" w:color="auto" w:fill="DBE5F1" w:themeFill="accent1" w:themeFillTint="33"/>
+      </w:tcPr>
+    </w:tblStylePr>
+  </w:style>
 </w:styles>
 </file>
 
@@ -6772,7 +9534,7 @@
 </file>
 
 <file path=customXml/itemProps1.xml><?xml version="1.0" encoding="utf-8"?>
-<ds:datastoreItem xmlns:ds="http://schemas.openxmlformats.org/officeDocument/2006/customXml" ds:itemID="{04B13A8B-C4AF-441D-9AD1-E15553521484}">
+<ds:datastoreItem xmlns:ds="http://schemas.openxmlformats.org/officeDocument/2006/customXml" ds:itemID="{9627692D-E999-4D09-8AA8-75E1DBF59270}">
   <ds:schemaRefs>
     <ds:schemaRef ds:uri="http://schemas.openxmlformats.org/officeDocument/2006/bibliography"/>
   </ds:schemaRefs>

</xml_diff>

<commit_message>
Se agregó dos abreviaturas CMO y SQA
</commit_message>
<xml_diff>
--- a/Documentos/PGC.docx
+++ b/Documentos/PGC.docx
@@ -3892,7 +3892,9 @@
       <w:r>
         <w:t>Definiciones</w:t>
       </w:r>
+      <w:bookmarkStart w:id="5" w:name="_GoBack"/>
       <w:bookmarkEnd w:id="4"/>
+      <w:bookmarkEnd w:id="5"/>
     </w:p>
     <w:p/>
     <w:p>
@@ -4262,8 +4264,6 @@
           <w:lang w:val="es-PE"/>
         </w:rPr>
       </w:pPr>
-      <w:bookmarkStart w:id="5" w:name="_GoBack"/>
-      <w:bookmarkEnd w:id="5"/>
     </w:p>
     <w:p>
       <w:pPr>
@@ -4692,6 +4692,120 @@
     </w:p>
     <w:p>
       <w:pPr>
+        <w:pStyle w:val="Prrafodelista"/>
+        <w:numPr>
+          <w:ilvl w:val="0"/>
+          <w:numId w:val="7"/>
+        </w:numPr>
+        <w:rPr>
+          <w:rFonts w:ascii="Questrial" w:hAnsi="Questrial"/>
+          <w:sz w:val="24"/>
+          <w:lang w:val="en-US"/>
+        </w:rPr>
+      </w:pPr>
+      <w:r>
+        <w:rPr>
+          <w:rFonts w:ascii="Questrial" w:hAnsi="Questrial"/>
+          <w:sz w:val="24"/>
+          <w:lang w:val="en-US"/>
+        </w:rPr>
+        <w:t xml:space="preserve">CMO: </w:t>
+      </w:r>
+      <w:proofErr w:type="spellStart"/>
+      <w:r>
+        <w:rPr>
+          <w:rFonts w:ascii="Questrial" w:hAnsi="Questrial"/>
+          <w:sz w:val="24"/>
+          <w:lang w:val="en-US"/>
+        </w:rPr>
+        <w:t>Oficial</w:t>
+      </w:r>
+      <w:proofErr w:type="spellEnd"/>
+      <w:r>
+        <w:rPr>
+          <w:rFonts w:ascii="Questrial" w:hAnsi="Questrial"/>
+          <w:sz w:val="24"/>
+          <w:lang w:val="en-US"/>
+        </w:rPr>
+        <w:t xml:space="preserve"> de </w:t>
+      </w:r>
+      <w:r>
+        <w:rPr>
+          <w:rFonts w:ascii="Questrial" w:hAnsi="Questrial" w:hint="eastAsia"/>
+          <w:sz w:val="24"/>
+          <w:lang w:val="en-US"/>
+        </w:rPr>
+        <w:t>Gestión</w:t>
+      </w:r>
+      <w:r>
+        <w:rPr>
+          <w:rFonts w:ascii="Questrial" w:hAnsi="Questrial"/>
+          <w:sz w:val="24"/>
+          <w:lang w:val="en-US"/>
+        </w:rPr>
+        <w:t xml:space="preserve"> de Configuración</w:t>
+      </w:r>
+    </w:p>
+    <w:p>
+      <w:pPr>
+        <w:pStyle w:val="Prrafodelista"/>
+        <w:numPr>
+          <w:ilvl w:val="0"/>
+          <w:numId w:val="7"/>
+        </w:numPr>
+        <w:rPr>
+          <w:rFonts w:ascii="Questrial" w:hAnsi="Questrial"/>
+          <w:sz w:val="24"/>
+          <w:lang w:val="en-US"/>
+        </w:rPr>
+      </w:pPr>
+      <w:r>
+        <w:rPr>
+          <w:rFonts w:ascii="Questrial" w:hAnsi="Questrial"/>
+          <w:sz w:val="24"/>
+          <w:lang w:val="en-US"/>
+        </w:rPr>
+        <w:t xml:space="preserve">SQA:  </w:t>
+      </w:r>
+      <w:proofErr w:type="spellStart"/>
+      <w:r>
+        <w:rPr>
+          <w:rFonts w:ascii="Questrial" w:hAnsi="Questrial"/>
+          <w:sz w:val="24"/>
+          <w:lang w:val="en-US"/>
+        </w:rPr>
+        <w:t>Aseguramiento</w:t>
+      </w:r>
+      <w:proofErr w:type="spellEnd"/>
+      <w:r>
+        <w:rPr>
+          <w:rFonts w:ascii="Questrial" w:hAnsi="Questrial"/>
+          <w:sz w:val="24"/>
+          <w:lang w:val="en-US"/>
+        </w:rPr>
+        <w:t xml:space="preserve"> de </w:t>
+      </w:r>
+      <w:proofErr w:type="spellStart"/>
+      <w:r>
+        <w:rPr>
+          <w:rFonts w:ascii="Questrial" w:hAnsi="Questrial"/>
+          <w:sz w:val="24"/>
+          <w:lang w:val="en-US"/>
+        </w:rPr>
+        <w:t>calidad</w:t>
+      </w:r>
+      <w:proofErr w:type="spellEnd"/>
+      <w:r>
+        <w:rPr>
+          <w:rFonts w:ascii="Questrial" w:hAnsi="Questrial"/>
+          <w:sz w:val="24"/>
+          <w:lang w:val="en-US"/>
+        </w:rPr>
+        <w:t xml:space="preserve"> de software</w:t>
+      </w:r>
+    </w:p>
+    <w:p>
+      <w:pPr>
         <w:jc w:val="both"/>
         <w:rPr>
           <w:rFonts w:ascii="Questrial" w:eastAsia="Questrial" w:hAnsi="Questrial" w:cs="Questrial"/>
@@ -4727,19 +4841,33 @@
         <w:rPr>
           <w:lang w:val="en-US"/>
         </w:rPr>
-        <w:t>[1] ANSI/IEEE Std 828-1983, IEEE Standard for Software Configuration Management Plans</w:t>
-      </w:r>
-    </w:p>
-    <w:p>
-      <w:pPr>
+        <w:t xml:space="preserve">[1] ANSI/IEEE </w:t>
+      </w:r>
+      <w:proofErr w:type="spellStart"/>
+      <w:r>
         <w:rPr>
           <w:lang w:val="en-US"/>
         </w:rPr>
-      </w:pPr>
+        <w:t>Std</w:t>
+      </w:r>
+      <w:proofErr w:type="spellEnd"/>
       <w:r>
         <w:rPr>
           <w:lang w:val="en-US"/>
         </w:rPr>
+        <w:t xml:space="preserve"> 828-1983, IEEE Standard for Software Configuration Management Plans</w:t>
+      </w:r>
+    </w:p>
+    <w:p>
+      <w:pPr>
+        <w:rPr>
+          <w:lang w:val="en-US"/>
+        </w:rPr>
+      </w:pPr>
+      <w:r>
+        <w:rPr>
+          <w:lang w:val="en-US"/>
+        </w:rPr>
         <w:t>[</w:t>
       </w:r>
       <w:r>
@@ -4752,7 +4880,21 @@
         <w:rPr>
           <w:lang w:val="en-US"/>
         </w:rPr>
-        <w:t xml:space="preserve">] ANSI/IEEE Std </w:t>
+        <w:t xml:space="preserve">] ANSI/IEEE </w:t>
+      </w:r>
+      <w:proofErr w:type="spellStart"/>
+      <w:r>
+        <w:rPr>
+          <w:lang w:val="en-US"/>
+        </w:rPr>
+        <w:t>Std</w:t>
+      </w:r>
+      <w:proofErr w:type="spellEnd"/>
+      <w:r>
+        <w:rPr>
+          <w:lang w:val="en-US"/>
+        </w:rPr>
+        <w:t xml:space="preserve"> </w:t>
       </w:r>
       <w:r>
         <w:rPr>
@@ -4876,6 +5018,7 @@
       </w:pPr>
       <w:bookmarkStart w:id="13" w:name="_Toc512553732"/>
       <w:r>
+        <w:lastRenderedPageBreak/>
         <w:t>Herramientas de control de versiones</w:t>
       </w:r>
       <w:bookmarkEnd w:id="13"/>
@@ -4908,7 +5051,6 @@
       </w:pPr>
       <w:bookmarkStart w:id="15" w:name="_Toc512553734"/>
       <w:r>
-        <w:lastRenderedPageBreak/>
         <w:t>Calendario</w:t>
       </w:r>
       <w:bookmarkEnd w:id="15"/>
@@ -7126,7 +7268,7 @@
 </file>
 
 <file path=customXml/itemProps1.xml><?xml version="1.0" encoding="utf-8"?>
-<ds:datastoreItem xmlns:ds="http://schemas.openxmlformats.org/officeDocument/2006/customXml" ds:itemID="{499124D8-1406-564A-8334-3222DA277EC4}">
+<ds:datastoreItem xmlns:ds="http://schemas.openxmlformats.org/officeDocument/2006/customXml" ds:itemID="{4669346E-C5D7-F840-8079-F451C3B483AD}">
   <ds:schemaRefs>
     <ds:schemaRef ds:uri="http://schemas.openxmlformats.org/officeDocument/2006/bibliography"/>
   </ds:schemaRefs>

</xml_diff>

<commit_message>
Adición de definición de librerias de Producción y Línea Base
</commit_message>
<xml_diff>
--- a/Documentos/PGC.docx
+++ b/Documentos/PGC.docx
@@ -203,10 +203,8 @@
                 <w:sz w:val="36"/>
                 <w:szCs w:val="36"/>
               </w:rPr>
-              <w:t>V 1.3</w:t>
-            </w:r>
-            <w:bookmarkStart w:id="0" w:name="_GoBack"/>
-            <w:bookmarkEnd w:id="0"/>
+              <w:t>V 1.4</w:t>
+            </w:r>
           </w:p>
           <w:p>
             <w:pPr>
@@ -240,8 +238,8 @@
           <w:b/>
         </w:rPr>
       </w:pPr>
-      <w:bookmarkStart w:id="1" w:name="_gjdgxs" w:colFirst="0" w:colLast="0"/>
-      <w:bookmarkEnd w:id="1"/>
+      <w:bookmarkStart w:id="0" w:name="_gjdgxs" w:colFirst="0" w:colLast="0"/>
+      <w:bookmarkEnd w:id="0"/>
       <w:r>
         <w:rPr>
           <w:rFonts w:ascii="Questrial" w:hAnsi="Questrial"/>
@@ -1993,12 +1991,12 @@
         <w:ind w:left="0"/>
         <w:jc w:val="both"/>
       </w:pPr>
-      <w:bookmarkStart w:id="2" w:name="_Toc513502781"/>
+      <w:bookmarkStart w:id="1" w:name="_Toc513502781"/>
       <w:r>
         <w:lastRenderedPageBreak/>
         <w:t>Introducción</w:t>
       </w:r>
-      <w:bookmarkEnd w:id="2"/>
+      <w:bookmarkEnd w:id="1"/>
     </w:p>
     <w:p>
       <w:pPr>
@@ -2546,6 +2544,7 @@
           <w:rFonts w:ascii="Questrial" w:eastAsia="Questrial" w:hAnsi="Questrial" w:cs="Questrial"/>
           <w:szCs w:val="24"/>
         </w:rPr>
+        <w:lastRenderedPageBreak/>
         <w:t xml:space="preserve">Ante la necesidad de establecer </w:t>
       </w:r>
       <w:r>
@@ -2560,15 +2559,7 @@
           <w:rFonts w:ascii="Questrial" w:eastAsia="Questrial" w:hAnsi="Questrial" w:cs="Questrial"/>
           <w:szCs w:val="24"/>
         </w:rPr>
-        <w:t xml:space="preserve">políticas y procedimientos para una correcta gestión de la configuración del software; y de la necesidad de llevar a cabo las tareas necesarias para el mantenimiento del software desarrollado, se desarrolló este </w:t>
-      </w:r>
-      <w:r>
-        <w:rPr>
-          <w:rFonts w:ascii="Questrial" w:eastAsia="Questrial" w:hAnsi="Questrial" w:cs="Questrial"/>
-          <w:szCs w:val="24"/>
-        </w:rPr>
-        <w:lastRenderedPageBreak/>
-        <w:t xml:space="preserve">documento; el cual describe las actividades relacionadas con la gestión de la configuración y el mantenimiento </w:t>
+        <w:t xml:space="preserve">políticas y procedimientos para una correcta gestión de la configuración del software; y de la necesidad de llevar a cabo las tareas necesarias para el mantenimiento del software desarrollado, se desarrolló este documento; el cual describe las actividades relacionadas con la gestión de la configuración y el mantenimiento </w:t>
       </w:r>
       <w:r>
         <w:rPr>
@@ -2641,16 +2632,16 @@
           <w:sz w:val="22"/>
         </w:rPr>
       </w:pPr>
-      <w:bookmarkStart w:id="3" w:name="_Toc512553722"/>
-      <w:bookmarkStart w:id="4" w:name="_Toc513502782"/>
+      <w:bookmarkStart w:id="2" w:name="_Toc512553722"/>
+      <w:bookmarkStart w:id="3" w:name="_Toc513502782"/>
       <w:r>
         <w:rPr>
           <w:sz w:val="22"/>
         </w:rPr>
         <w:t>Propósito del documento</w:t>
       </w:r>
+      <w:bookmarkEnd w:id="2"/>
       <w:bookmarkEnd w:id="3"/>
-      <w:bookmarkEnd w:id="4"/>
     </w:p>
     <w:p/>
     <w:p>
@@ -2684,7 +2675,7 @@
         </w:rPr>
         <w:t xml:space="preserve">o mantenimiento, en el uso de métodos (y los requisitos para el cumplimiento de estos) y en la ejecución de actividades para una adecuada configuración y mantenimiento </w:t>
       </w:r>
-      <w:bookmarkStart w:id="5" w:name="_Toc512553723"/>
+      <w:bookmarkStart w:id="4" w:name="_Toc512553723"/>
       <w:r>
         <w:rPr>
           <w:rFonts w:ascii="Questrial" w:eastAsia="Questrial" w:hAnsi="Questrial" w:cs="Questrial"/>
@@ -2813,15 +2804,15 @@
           <w:sz w:val="22"/>
         </w:rPr>
       </w:pPr>
-      <w:bookmarkStart w:id="6" w:name="_Toc513502783"/>
+      <w:bookmarkStart w:id="5" w:name="_Toc513502783"/>
       <w:r>
         <w:rPr>
           <w:sz w:val="22"/>
         </w:rPr>
         <w:t>Alcance</w:t>
       </w:r>
+      <w:bookmarkEnd w:id="4"/>
       <w:bookmarkEnd w:id="5"/>
-      <w:bookmarkEnd w:id="6"/>
     </w:p>
     <w:p>
       <w:pPr>
@@ -2959,6 +2950,7 @@
           <w:szCs w:val="24"/>
           <w:lang w:val="es-ES_tradnl"/>
         </w:rPr>
+        <w:lastRenderedPageBreak/>
         <w:t>Identificar y definir</w:t>
       </w:r>
       <w:r>
@@ -3045,7 +3037,6 @@
           <w:rFonts w:ascii="Questrial" w:eastAsia="Questrial" w:hAnsi="Questrial" w:cs="Questrial"/>
           <w:szCs w:val="24"/>
         </w:rPr>
-        <w:lastRenderedPageBreak/>
         <w:t>Procedimientos para la</w:t>
       </w:r>
       <w:r>
@@ -3089,16 +3080,16 @@
           <w:sz w:val="22"/>
         </w:rPr>
       </w:pPr>
-      <w:bookmarkStart w:id="7" w:name="_Toc512553724"/>
-      <w:bookmarkStart w:id="8" w:name="_Toc513502784"/>
+      <w:bookmarkStart w:id="6" w:name="_Toc512553724"/>
+      <w:bookmarkStart w:id="7" w:name="_Toc513502784"/>
       <w:r>
         <w:rPr>
           <w:sz w:val="22"/>
         </w:rPr>
         <w:t>Definiciones</w:t>
       </w:r>
+      <w:bookmarkEnd w:id="6"/>
       <w:bookmarkEnd w:id="7"/>
-      <w:bookmarkEnd w:id="8"/>
     </w:p>
     <w:p>
       <w:pPr>
@@ -3303,7 +3294,7 @@
         </w:rPr>
         <w:t xml:space="preserve"> Identificar los elementos del sistema que satisfacen los requerimientos del cliente.</w:t>
       </w:r>
-      <w:bookmarkStart w:id="9" w:name="_Toc512553725"/>
+      <w:bookmarkStart w:id="8" w:name="_Toc512553725"/>
     </w:p>
     <w:p>
       <w:pPr>
@@ -3317,15 +3308,15 @@
           <w:sz w:val="22"/>
         </w:rPr>
       </w:pPr>
-      <w:bookmarkStart w:id="10" w:name="_Toc513502785"/>
+      <w:bookmarkStart w:id="9" w:name="_Toc513502785"/>
       <w:r>
         <w:rPr>
           <w:sz w:val="22"/>
         </w:rPr>
         <w:t>Abreviaturas</w:t>
       </w:r>
+      <w:bookmarkEnd w:id="8"/>
       <w:bookmarkEnd w:id="9"/>
-      <w:bookmarkEnd w:id="10"/>
     </w:p>
     <w:p>
       <w:pPr>
@@ -3540,6 +3531,7 @@
           <w:rFonts w:ascii="Questrial" w:hAnsi="Questrial"/>
           <w:lang w:val="es-PE"/>
         </w:rPr>
+        <w:lastRenderedPageBreak/>
         <w:t xml:space="preserve">CMO: Oficial de </w:t>
       </w:r>
       <w:r>
@@ -3653,12 +3645,12 @@
         </w:numPr>
         <w:jc w:val="both"/>
       </w:pPr>
-      <w:bookmarkStart w:id="11" w:name="_Toc513502786"/>
+      <w:bookmarkStart w:id="10" w:name="_Toc513502786"/>
       <w:r>
         <w:lastRenderedPageBreak/>
         <w:t>Referencias</w:t>
       </w:r>
-      <w:bookmarkEnd w:id="11"/>
+      <w:bookmarkEnd w:id="10"/>
     </w:p>
     <w:p>
       <w:pPr>
@@ -3739,11 +3731,11 @@
         <w:ind w:left="0"/>
         <w:jc w:val="both"/>
       </w:pPr>
-      <w:bookmarkStart w:id="12" w:name="_Toc513502787"/>
+      <w:bookmarkStart w:id="11" w:name="_Toc513502787"/>
       <w:r>
         <w:t>Gestión de la Configuración de Software</w:t>
       </w:r>
-      <w:bookmarkEnd w:id="12"/>
+      <w:bookmarkEnd w:id="11"/>
     </w:p>
     <w:p>
       <w:pPr>
@@ -3754,11 +3746,11 @@
         </w:numPr>
         <w:jc w:val="both"/>
       </w:pPr>
-      <w:bookmarkStart w:id="13" w:name="_Toc513502788"/>
+      <w:bookmarkStart w:id="12" w:name="_Toc513502788"/>
       <w:r>
         <w:t>Organización</w:t>
       </w:r>
-      <w:bookmarkEnd w:id="13"/>
+      <w:bookmarkEnd w:id="12"/>
     </w:p>
     <w:p>
       <w:pPr>
@@ -4025,7 +4017,7 @@
           <w:szCs w:val="22"/>
         </w:rPr>
       </w:pPr>
-      <w:bookmarkStart w:id="14" w:name="_Toc487231529"/>
+      <w:bookmarkStart w:id="13" w:name="_Toc487231529"/>
       <w:r>
         <w:rPr>
           <w:rFonts w:ascii="Times New Roman" w:hAnsi="Times New Roman" w:cs="Times New Roman"/>
@@ -4110,7 +4102,7 @@
         </w:rPr>
         <w:t xml:space="preserve">, respecto </w:t>
       </w:r>
-      <w:bookmarkEnd w:id="14"/>
+      <w:bookmarkEnd w:id="13"/>
       <w:r>
         <w:rPr>
           <w:rFonts w:ascii="Times New Roman" w:eastAsia="Times New Roman" w:hAnsi="Times New Roman" w:cs="Times New Roman"/>
@@ -4414,7 +4406,7 @@
                 <w:szCs w:val="20"/>
                 <w:lang w:val="es-ES_tradnl" w:eastAsia="es-ES_tradnl"/>
               </w:rPr>
-              <w:t>Definir de la Línea del proyecto</w:t>
+              <w:t>Identificar la SCM</w:t>
             </w:r>
           </w:p>
         </w:tc>
@@ -4428,10 +4420,12 @@
           <w:tcPr>
             <w:cnfStyle w:val="001000000000" w:firstRow="0" w:lastRow="0" w:firstColumn="1" w:lastColumn="0" w:oddVBand="0" w:evenVBand="0" w:oddHBand="0" w:evenHBand="0" w:firstRowFirstColumn="0" w:firstRowLastColumn="0" w:lastRowFirstColumn="0" w:lastRowLastColumn="0"/>
             <w:tcW w:w="0" w:type="auto"/>
-          </w:tcPr>
-          <w:p>
-            <w:pPr>
-              <w:rPr>
+            <w:hideMark/>
+          </w:tcPr>
+          <w:p>
+            <w:pPr>
+              <w:rPr>
+                <w:color w:val="auto"/>
                 <w:sz w:val="20"/>
                 <w:szCs w:val="20"/>
                 <w:lang w:val="es-ES_tradnl" w:eastAsia="es-ES_tradnl"/>
@@ -4443,7 +4437,7 @@
                 <w:szCs w:val="20"/>
                 <w:lang w:val="es-ES_tradnl" w:eastAsia="es-ES_tradnl"/>
               </w:rPr>
-              <w:t>Definir del plan del contrato</w:t>
+              <w:t>Controlar la SCM</w:t>
             </w:r>
           </w:p>
         </w:tc>
@@ -4473,7 +4467,7 @@
                 <w:szCs w:val="20"/>
                 <w:lang w:val="es-ES_tradnl" w:eastAsia="es-ES_tradnl"/>
               </w:rPr>
-              <w:t>Seguir la Línea del proyecto</w:t>
+              <w:t>Obtener el estado de contabilidad</w:t>
             </w:r>
           </w:p>
         </w:tc>
@@ -4491,6 +4485,9 @@
           </w:tcPr>
           <w:p>
             <w:pPr>
+              <w:tabs>
+                <w:tab w:val="left" w:pos="1992"/>
+              </w:tabs>
               <w:rPr>
                 <w:color w:val="auto"/>
                 <w:sz w:val="20"/>
@@ -4504,71 +4501,7 @@
                 <w:szCs w:val="20"/>
                 <w:lang w:val="es-ES_tradnl" w:eastAsia="es-ES_tradnl"/>
               </w:rPr>
-              <w:t>Controlar los Cambios</w:t>
-            </w:r>
-          </w:p>
-        </w:tc>
-      </w:tr>
-      <w:tr>
-        <w:trPr>
-          <w:jc w:val="center"/>
-        </w:trPr>
-        <w:tc>
-          <w:tcPr>
-            <w:cnfStyle w:val="001000000000" w:firstRow="0" w:lastRow="0" w:firstColumn="1" w:lastColumn="0" w:oddVBand="0" w:evenVBand="0" w:oddHBand="0" w:evenHBand="0" w:firstRowFirstColumn="0" w:firstRowLastColumn="0" w:lastRowFirstColumn="0" w:lastRowLastColumn="0"/>
-            <w:tcW w:w="0" w:type="auto"/>
-            <w:hideMark/>
-          </w:tcPr>
-          <w:p>
-            <w:pPr>
-              <w:tabs>
-                <w:tab w:val="left" w:pos="1992"/>
-              </w:tabs>
-              <w:rPr>
-                <w:color w:val="auto"/>
-                <w:sz w:val="20"/>
-                <w:szCs w:val="20"/>
-                <w:lang w:val="es-ES_tradnl" w:eastAsia="es-ES_tradnl"/>
-              </w:rPr>
-            </w:pPr>
-            <w:r>
-              <w:rPr>
-                <w:sz w:val="20"/>
-                <w:szCs w:val="20"/>
-                <w:lang w:val="es-ES_tradnl" w:eastAsia="es-ES_tradnl"/>
-              </w:rPr>
-              <w:t>Describir la Versión y Estado de la contabilidad</w:t>
-            </w:r>
-          </w:p>
-        </w:tc>
-      </w:tr>
-      <w:tr>
-        <w:trPr>
-          <w:cnfStyle w:val="000000100000" w:firstRow="0" w:lastRow="0" w:firstColumn="0" w:lastColumn="0" w:oddVBand="0" w:evenVBand="0" w:oddHBand="1" w:evenHBand="0" w:firstRowFirstColumn="0" w:firstRowLastColumn="0" w:lastRowFirstColumn="0" w:lastRowLastColumn="0"/>
-          <w:jc w:val="center"/>
-        </w:trPr>
-        <w:tc>
-          <w:tcPr>
-            <w:cnfStyle w:val="001000000000" w:firstRow="0" w:lastRow="0" w:firstColumn="1" w:lastColumn="0" w:oddVBand="0" w:evenVBand="0" w:oddHBand="0" w:evenHBand="0" w:firstRowFirstColumn="0" w:firstRowLastColumn="0" w:lastRowFirstColumn="0" w:lastRowLastColumn="0"/>
-            <w:tcW w:w="0" w:type="auto"/>
-            <w:hideMark/>
-          </w:tcPr>
-          <w:p>
-            <w:pPr>
-              <w:rPr>
-                <w:color w:val="auto"/>
-                <w:sz w:val="20"/>
-                <w:szCs w:val="20"/>
-                <w:lang w:val="es-ES_tradnl" w:eastAsia="es-ES_tradnl"/>
-              </w:rPr>
-            </w:pPr>
-            <w:r>
-              <w:rPr>
-                <w:sz w:val="20"/>
-                <w:szCs w:val="20"/>
-                <w:lang w:val="es-ES_tradnl" w:eastAsia="es-ES_tradnl"/>
-              </w:rPr>
-              <w:t>Realizar reportes de auditoría</w:t>
+              <w:t>Realizar auditoría SCM</w:t>
             </w:r>
           </w:p>
         </w:tc>
@@ -4678,18 +4611,14 @@
       </w:pPr>
       <w:r>
         <w:rPr>
-          <w:rFonts w:ascii="Questrial" w:hAnsi="Questrial" w:cs="Times New Roman"/>
           <w:noProof/>
-          <w:color w:val="auto"/>
-          <w:sz w:val="24"/>
-          <w:szCs w:val="24"/>
           <w:lang w:val="es-PE"/>
         </w:rPr>
         <w:drawing>
-          <wp:inline distT="0" distB="0" distL="0" distR="0" wp14:anchorId="69C5605F" wp14:editId="540F0FC0">
-            <wp:extent cx="5612130" cy="2492799"/>
-            <wp:effectExtent l="0" t="0" r="7620" b="3175"/>
-            <wp:docPr id="3" name="Imagen 3" descr="../../WhatsApp%20Image%202018-05-07%20at%2011.31.31%20AM.jpeg"/>
+          <wp:inline distT="0" distB="0" distL="0" distR="0" wp14:anchorId="39B65AF0" wp14:editId="45DF299D">
+            <wp:extent cx="5612130" cy="4729480"/>
+            <wp:effectExtent l="0" t="0" r="7620" b="0"/>
+            <wp:docPr id="4" name="Imagen 4"/>
             <wp:cNvGraphicFramePr>
               <a:graphicFrameLocks xmlns:a="http://schemas.openxmlformats.org/drawingml/2006/main" noChangeAspect="1"/>
             </wp:cNvGraphicFramePr>
@@ -4697,36 +4626,23 @@
               <a:graphicData uri="http://schemas.openxmlformats.org/drawingml/2006/picture">
                 <pic:pic xmlns:pic="http://schemas.openxmlformats.org/drawingml/2006/picture">
                   <pic:nvPicPr>
-                    <pic:cNvPr id="0" name="Picture 1" descr="../../WhatsApp%20Image%202018-05-07%20at%2011.31.31%20AM.jpeg"/>
-                    <pic:cNvPicPr>
-                      <a:picLocks noChangeAspect="1" noChangeArrowheads="1"/>
-                    </pic:cNvPicPr>
+                    <pic:cNvPr id="1" name=""/>
+                    <pic:cNvPicPr/>
                   </pic:nvPicPr>
                   <pic:blipFill>
-                    <a:blip r:embed="rId10">
-                      <a:extLst>
-                        <a:ext uri="{28A0092B-C50C-407E-A947-70E740481C1C}">
-                          <a14:useLocalDpi xmlns:a14="http://schemas.microsoft.com/office/drawing/2010/main" val="0"/>
-                        </a:ext>
-                      </a:extLst>
-                    </a:blip>
-                    <a:srcRect/>
+                    <a:blip r:embed="rId10"/>
                     <a:stretch>
                       <a:fillRect/>
                     </a:stretch>
                   </pic:blipFill>
-                  <pic:spPr bwMode="auto">
+                  <pic:spPr>
                     <a:xfrm>
                       <a:off x="0" y="0"/>
-                      <a:ext cx="5612130" cy="2492799"/>
+                      <a:ext cx="5612130" cy="4729480"/>
                     </a:xfrm>
                     <a:prstGeom prst="rect">
                       <a:avLst/>
                     </a:prstGeom>
-                    <a:noFill/>
-                    <a:ln>
-                      <a:noFill/>
-                    </a:ln>
                   </pic:spPr>
                 </pic:pic>
               </a:graphicData>
@@ -4844,12 +4760,12 @@
         </w:numPr>
         <w:jc w:val="both"/>
       </w:pPr>
-      <w:bookmarkStart w:id="15" w:name="_Toc513502789"/>
+      <w:bookmarkStart w:id="14" w:name="_Toc513502789"/>
       <w:r>
         <w:lastRenderedPageBreak/>
         <w:t>Roles y Responsabilidades</w:t>
       </w:r>
-      <w:bookmarkEnd w:id="15"/>
+      <w:bookmarkEnd w:id="14"/>
     </w:p>
     <w:p>
       <w:pPr>
@@ -5564,22 +5480,22 @@
                 <w:rFonts w:ascii="Questrial" w:hAnsi="Questrial" w:cs="Times New Roman"/>
               </w:rPr>
             </w:pPr>
-            <w:bookmarkStart w:id="16" w:name="_Toc468899098"/>
-            <w:bookmarkStart w:id="17" w:name="_Toc472618538"/>
+            <w:bookmarkStart w:id="15" w:name="_Toc468899098"/>
+            <w:bookmarkStart w:id="16" w:name="_Toc472618538"/>
             <w:r>
               <w:rPr>
                 <w:rFonts w:ascii="Questrial" w:hAnsi="Questrial" w:cs="Times New Roman"/>
               </w:rPr>
               <w:t>Ingeniero</w:t>
             </w:r>
+            <w:bookmarkEnd w:id="15"/>
+            <w:r>
+              <w:rPr>
+                <w:rFonts w:ascii="Questrial" w:hAnsi="Questrial" w:cs="Times New Roman"/>
+              </w:rPr>
+              <w:t>s</w:t>
+            </w:r>
             <w:bookmarkEnd w:id="16"/>
-            <w:r>
-              <w:rPr>
-                <w:rFonts w:ascii="Questrial" w:hAnsi="Questrial" w:cs="Times New Roman"/>
-              </w:rPr>
-              <w:t>s</w:t>
-            </w:r>
-            <w:bookmarkEnd w:id="17"/>
           </w:p>
           <w:p>
             <w:pPr>
@@ -5715,6 +5631,7 @@
                 <w:rFonts w:ascii="Questrial" w:hAnsi="Questrial" w:cs="Times New Roman"/>
                 <w:lang w:val="es-ES"/>
               </w:rPr>
+              <w:lastRenderedPageBreak/>
               <w:t>Monitorear el correcto funcionamiento de la biblioteca del software.</w:t>
             </w:r>
           </w:p>
@@ -6223,7 +6140,7 @@
           <w:szCs w:val="22"/>
         </w:rPr>
       </w:pPr>
-      <w:bookmarkStart w:id="18" w:name="_Toc513502790"/>
+      <w:bookmarkStart w:id="17" w:name="_Toc513502790"/>
       <w:r>
         <w:rPr>
           <w:sz w:val="22"/>
@@ -6232,7 +6149,7 @@
         <w:lastRenderedPageBreak/>
         <w:t>Políticas, directrices y procedimientos</w:t>
       </w:r>
-      <w:bookmarkEnd w:id="18"/>
+      <w:bookmarkEnd w:id="17"/>
     </w:p>
     <w:p>
       <w:pPr>
@@ -6306,6 +6223,11 @@
     </w:p>
     <w:p>
       <w:pPr>
+        <w:pStyle w:val="Prrafodelista"/>
+        <w:numPr>
+          <w:ilvl w:val="0"/>
+          <w:numId w:val="43"/>
+        </w:numPr>
         <w:pBdr>
           <w:top w:val="none" w:sz="0" w:space="0" w:color="auto"/>
           <w:left w:val="none" w:sz="0" w:space="0" w:color="auto"/>
@@ -6317,8 +6239,6 @@
           <w:tab w:val="left" w:pos="1759"/>
         </w:tabs>
         <w:spacing w:after="0" w:line="360" w:lineRule="auto"/>
-        <w:ind w:left="1247"/>
-        <w:contextualSpacing/>
         <w:rPr>
           <w:rFonts w:ascii="Questrial" w:eastAsia="Times New Roman" w:hAnsi="Questrial" w:cs="Times New Roman"/>
           <w:color w:val="00000A"/>
@@ -6350,7 +6270,7 @@
           <w:rFonts w:ascii="Questrial" w:eastAsia="Times New Roman" w:hAnsi="Questrial" w:cs="Times New Roman"/>
           <w:color w:val="00000A"/>
         </w:rPr>
-        <w:t>rio: Documentos/PDSCM</w:t>
+        <w:t>rio: Documentos/PD</w:t>
       </w:r>
       <w:r>
         <w:rPr>
@@ -6358,6 +6278,82 @@
           <w:color w:val="00000A"/>
         </w:rPr>
         <w:t>.docx.</w:t>
+      </w:r>
+    </w:p>
+    <w:p>
+      <w:pPr>
+        <w:pStyle w:val="Prrafodelista"/>
+        <w:numPr>
+          <w:ilvl w:val="0"/>
+          <w:numId w:val="43"/>
+        </w:numPr>
+        <w:pBdr>
+          <w:top w:val="none" w:sz="0" w:space="0" w:color="auto"/>
+          <w:left w:val="none" w:sz="0" w:space="0" w:color="auto"/>
+          <w:bottom w:val="none" w:sz="0" w:space="0" w:color="auto"/>
+          <w:right w:val="none" w:sz="0" w:space="0" w:color="auto"/>
+          <w:between w:val="none" w:sz="0" w:space="0" w:color="auto"/>
+        </w:pBdr>
+        <w:tabs>
+          <w:tab w:val="left" w:pos="1759"/>
+        </w:tabs>
+        <w:spacing w:after="0" w:line="360" w:lineRule="auto"/>
+        <w:rPr>
+          <w:rFonts w:ascii="Questrial" w:eastAsia="Times New Roman" w:hAnsi="Questrial" w:cs="Times New Roman"/>
+          <w:color w:val="00000A"/>
+        </w:rPr>
+      </w:pPr>
+      <w:r>
+        <w:rPr>
+          <w:rFonts w:ascii="Questrial" w:eastAsia="Times New Roman" w:hAnsi="Questrial" w:cs="Times New Roman"/>
+          <w:color w:val="00000A"/>
+        </w:rPr>
+        <w:t>Para ver el documento de Alcance del Sistema de Gestión de Seguridad de la Información. Ver repositorio: Documentos/</w:t>
+      </w:r>
+      <w:r>
+        <w:rPr>
+          <w:rFonts w:ascii="Questrial" w:eastAsia="Times New Roman" w:hAnsi="Questrial" w:cs="Times New Roman"/>
+          <w:color w:val="00000A"/>
+        </w:rPr>
+        <w:t>D</w:t>
+      </w:r>
+      <w:r>
+        <w:rPr>
+          <w:rFonts w:ascii="Questrial" w:eastAsia="Times New Roman" w:hAnsi="Questrial" w:cs="Times New Roman"/>
+          <w:color w:val="00000A"/>
+        </w:rPr>
+        <w:t>SGSI.docx.</w:t>
+      </w:r>
+    </w:p>
+    <w:p>
+      <w:pPr>
+        <w:pStyle w:val="Prrafodelista"/>
+        <w:numPr>
+          <w:ilvl w:val="0"/>
+          <w:numId w:val="43"/>
+        </w:numPr>
+        <w:pBdr>
+          <w:top w:val="none" w:sz="0" w:space="0" w:color="auto"/>
+          <w:left w:val="none" w:sz="0" w:space="0" w:color="auto"/>
+          <w:bottom w:val="none" w:sz="0" w:space="0" w:color="auto"/>
+          <w:right w:val="none" w:sz="0" w:space="0" w:color="auto"/>
+          <w:between w:val="none" w:sz="0" w:space="0" w:color="auto"/>
+        </w:pBdr>
+        <w:tabs>
+          <w:tab w:val="left" w:pos="1759"/>
+        </w:tabs>
+        <w:spacing w:after="0" w:line="360" w:lineRule="auto"/>
+        <w:rPr>
+          <w:rFonts w:ascii="Questrial" w:eastAsia="Times New Roman" w:hAnsi="Questrial" w:cs="Times New Roman"/>
+          <w:color w:val="00000A"/>
+        </w:rPr>
+      </w:pPr>
+      <w:r>
+        <w:rPr>
+          <w:rFonts w:ascii="Questrial" w:eastAsia="Times New Roman" w:hAnsi="Questrial" w:cs="Times New Roman"/>
+          <w:color w:val="00000A"/>
+        </w:rPr>
+        <w:t>Para ver el Manual de Organización y Funciones. Ver repositorio: Documentos/MOF.docx.</w:t>
       </w:r>
     </w:p>
     <w:p>
@@ -6576,11 +6572,11 @@
         </w:numPr>
         <w:jc w:val="both"/>
       </w:pPr>
-      <w:bookmarkStart w:id="19" w:name="_Toc513502791"/>
+      <w:bookmarkStart w:id="18" w:name="_Toc513502791"/>
       <w:r>
         <w:t>Herramientas, entorno e infraestructura</w:t>
       </w:r>
-      <w:bookmarkEnd w:id="19"/>
+      <w:bookmarkEnd w:id="18"/>
     </w:p>
     <w:p/>
     <w:p>
@@ -6649,12 +6645,19 @@
         <w:rPr>
           <w:rFonts w:ascii="Questrial" w:hAnsi="Questrial"/>
         </w:rPr>
-        <w:t xml:space="preserve">. No obstante, las últimas dos fueron separadas </w:t>
+        <w:t xml:space="preserve">. No obstante, las últimas dos fueron </w:t>
       </w:r>
       <w:r>
         <w:rPr>
           <w:rFonts w:ascii="Questrial" w:hAnsi="Questrial"/>
         </w:rPr>
+        <w:lastRenderedPageBreak/>
+        <w:t xml:space="preserve">separadas </w:t>
+      </w:r>
+      <w:r>
+        <w:rPr>
+          <w:rFonts w:ascii="Questrial" w:hAnsi="Questrial"/>
+        </w:rPr>
         <w:t xml:space="preserve">en el gráfico </w:t>
       </w:r>
       <w:r>
@@ -6727,14 +6730,7 @@
         <w:rPr>
           <w:rFonts w:ascii="Questrial" w:hAnsi="Questrial"/>
         </w:rPr>
-        <w:t xml:space="preserve"> Actualmente, el equipo web y Back-end </w:t>
-      </w:r>
-      <w:r>
-        <w:rPr>
-          <w:rFonts w:ascii="Questrial" w:hAnsi="Questrial"/>
-        </w:rPr>
-        <w:lastRenderedPageBreak/>
-        <w:t xml:space="preserve">trabajan con la </w:t>
+        <w:t xml:space="preserve"> Actualmente, el equipo web y Back-end trabajan con la </w:t>
       </w:r>
       <w:r>
         <w:rPr>
@@ -6948,12 +6944,12 @@
         </w:numPr>
         <w:jc w:val="both"/>
       </w:pPr>
-      <w:bookmarkStart w:id="20" w:name="_Toc513502792"/>
+      <w:bookmarkStart w:id="19" w:name="_Toc513502792"/>
       <w:r>
         <w:lastRenderedPageBreak/>
         <w:t>Herramientas de control de versiones</w:t>
       </w:r>
-      <w:bookmarkEnd w:id="20"/>
+      <w:bookmarkEnd w:id="19"/>
     </w:p>
     <w:p>
       <w:pPr>
@@ -7258,15 +7254,8 @@
           <w:rFonts w:ascii="Questrial" w:eastAsia="SimSun" w:hAnsi="Questrial" w:cs="Times New Roman"/>
           <w:szCs w:val="24"/>
         </w:rPr>
-        <w:t xml:space="preserve">DigitalOcean es un proveedor estadounidense de servidores virtuales privados, basado en la ciudad de Nueva York. La compañía alquila instalaciones de centros de cómputo existentes, </w:t>
-      </w:r>
-      <w:r>
-        <w:rPr>
-          <w:rFonts w:ascii="Questrial" w:eastAsia="SimSun" w:hAnsi="Questrial" w:cs="Times New Roman"/>
-          <w:szCs w:val="24"/>
-        </w:rPr>
         <w:lastRenderedPageBreak/>
-        <w:t>incluyendo sitios como Nueva York, Toronto, Bangalore, Ámsterdam, San Francisco, Londres y Singapur. El servidor con el que cuenta NN-Consulting tiene las siguientes características: VPS Linux (Ubuntu 16.04) 1 CPU, 1GB RAM, 25 GB SSD.</w:t>
+        <w:t>DigitalOcean es un proveedor estadounidense de servidores virtuales privados, basado en la ciudad de Nueva York. La compañía alquila instalaciones de centros de cómputo existentes, incluyendo sitios como Nueva York, Toronto, Bangalore, Ámsterdam, San Francisco, Londres y Singapur. El servidor con el que cuenta NN-Consulting tiene las siguientes características: VPS Linux (Ubuntu 16.04) 1 CPU, 1GB RAM, 25 GB SSD.</w:t>
       </w:r>
     </w:p>
     <w:p>
@@ -7288,11 +7277,11 @@
         </w:numPr>
         <w:jc w:val="both"/>
       </w:pPr>
-      <w:bookmarkStart w:id="21" w:name="_Toc513502793"/>
+      <w:bookmarkStart w:id="20" w:name="_Toc513502793"/>
       <w:r>
         <w:t>Herramientas de entorno</w:t>
       </w:r>
-      <w:bookmarkEnd w:id="21"/>
+      <w:bookmarkEnd w:id="20"/>
     </w:p>
     <w:p>
       <w:pPr>
@@ -7587,7 +7576,15 @@
           <w:rFonts w:ascii="Questrial" w:eastAsia="SimSun" w:hAnsi="Questrial" w:cs="Times New Roman"/>
           <w:szCs w:val="24"/>
         </w:rPr>
-        <w:t xml:space="preserve">PhpStorm es un IDE de programación desarrollado por JetBrains. Es uno de los entornos de programación más completos de la actualidad, permite editar código no sólo del lenguaje de programación php como lo indica su nombre. PhpStorm permite trabajar con Symfony, Drupal, WordPress, Zend Framework, </w:t>
+        <w:t xml:space="preserve">PhpStorm es un IDE de programación desarrollado por JetBrains. Es uno de los entornos de programación más completos de la actualidad, permite editar código no sólo del lenguaje de programación php como lo indica su nombre. PhpStorm permite trabajar con Symfony, </w:t>
+      </w:r>
+      <w:r>
+        <w:rPr>
+          <w:rFonts w:ascii="Questrial" w:eastAsia="SimSun" w:hAnsi="Questrial" w:cs="Times New Roman"/>
+          <w:szCs w:val="24"/>
+        </w:rPr>
+        <w:lastRenderedPageBreak/>
+        <w:t xml:space="preserve">Drupal, WordPress, Zend Framework, </w:t>
       </w:r>
       <w:r>
         <w:rPr>
@@ -7628,12 +7625,11 @@
         </w:numPr>
         <w:jc w:val="both"/>
       </w:pPr>
-      <w:bookmarkStart w:id="22" w:name="_Toc513502794"/>
-      <w:r>
-        <w:lastRenderedPageBreak/>
+      <w:bookmarkStart w:id="21" w:name="_Toc513502794"/>
+      <w:r>
         <w:t>Calendario</w:t>
       </w:r>
-      <w:bookmarkEnd w:id="22"/>
+      <w:bookmarkEnd w:id="21"/>
     </w:p>
     <w:p>
       <w:pPr>
@@ -7713,8 +7709,8 @@
           <w:szCs w:val="24"/>
         </w:rPr>
       </w:pPr>
-      <w:bookmarkStart w:id="23" w:name="_Toc487232380"/>
-      <w:bookmarkStart w:id="24" w:name="_Toc487233613"/>
+      <w:bookmarkStart w:id="22" w:name="_Toc487232380"/>
+      <w:bookmarkStart w:id="23" w:name="_Toc487233613"/>
       <w:r>
         <w:rPr>
           <w:rFonts w:ascii="Times New Roman" w:hAnsi="Times New Roman" w:cs="Times New Roman"/>
@@ -7789,8 +7785,8 @@
         </w:rPr>
         <w:t>Calendario del Plan de Gestión de la Configuración</w:t>
       </w:r>
+      <w:bookmarkEnd w:id="22"/>
       <w:bookmarkEnd w:id="23"/>
-      <w:bookmarkEnd w:id="24"/>
     </w:p>
     <w:tbl>
       <w:tblPr>
@@ -7802,10 +7798,10 @@
       </w:tblPr>
       <w:tblGrid>
         <w:gridCol w:w="1880"/>
-        <w:gridCol w:w="1943"/>
-        <w:gridCol w:w="2251"/>
-        <w:gridCol w:w="1377"/>
-        <w:gridCol w:w="1377"/>
+        <w:gridCol w:w="2651"/>
+        <w:gridCol w:w="1985"/>
+        <w:gridCol w:w="1134"/>
+        <w:gridCol w:w="1178"/>
       </w:tblGrid>
       <w:tr>
         <w:trPr>
@@ -7835,13 +7831,13 @@
                 <w:i w:val="0"/>
                 <w:color w:val="FFFFFF" w:themeColor="background1"/>
               </w:rPr>
-              <w:t>Actividad</w:t>
-            </w:r>
-          </w:p>
-        </w:tc>
-        <w:tc>
-          <w:tcPr>
-            <w:tcW w:w="1943" w:type="dxa"/>
+              <w:t>Proceso</w:t>
+            </w:r>
+          </w:p>
+        </w:tc>
+        <w:tc>
+          <w:tcPr>
+            <w:tcW w:w="2651" w:type="dxa"/>
             <w:vAlign w:val="center"/>
           </w:tcPr>
           <w:p>
@@ -7861,13 +7857,13 @@
                 <w:i w:val="0"/>
                 <w:color w:val="FFFFFF" w:themeColor="background1"/>
               </w:rPr>
-              <w:t>Sub-actividad</w:t>
-            </w:r>
-          </w:p>
-        </w:tc>
-        <w:tc>
-          <w:tcPr>
-            <w:tcW w:w="2251" w:type="dxa"/>
+              <w:t>Actividad</w:t>
+            </w:r>
+          </w:p>
+        </w:tc>
+        <w:tc>
+          <w:tcPr>
+            <w:tcW w:w="1985" w:type="dxa"/>
             <w:vAlign w:val="center"/>
           </w:tcPr>
           <w:p>
@@ -7893,7 +7889,7 @@
         </w:tc>
         <w:tc>
           <w:tcPr>
-            <w:tcW w:w="1377" w:type="dxa"/>
+            <w:tcW w:w="1134" w:type="dxa"/>
             <w:vAlign w:val="center"/>
           </w:tcPr>
           <w:p>
@@ -7919,7 +7915,7 @@
         </w:tc>
         <w:tc>
           <w:tcPr>
-            <w:tcW w:w="1377" w:type="dxa"/>
+            <w:tcW w:w="1178" w:type="dxa"/>
             <w:vAlign w:val="center"/>
           </w:tcPr>
           <w:p>
@@ -7977,7 +7973,7 @@
         </w:tc>
         <w:tc>
           <w:tcPr>
-            <w:tcW w:w="1943" w:type="dxa"/>
+            <w:tcW w:w="2651" w:type="dxa"/>
             <w:vAlign w:val="center"/>
           </w:tcPr>
           <w:p>
@@ -7999,11 +7995,59 @@
               </w:rPr>
               <w:t>Realizar el plan de gestión de la configuración</w:t>
             </w:r>
-          </w:p>
-        </w:tc>
-        <w:tc>
-          <w:tcPr>
-            <w:tcW w:w="2251" w:type="dxa"/>
+            <w:r>
+              <w:rPr>
+                <w:rFonts w:ascii="Questrial" w:eastAsia="Times New Roman" w:hAnsi="Questrial"/>
+                <w:sz w:val="20"/>
+                <w:szCs w:val="20"/>
+              </w:rPr>
+              <w:t xml:space="preserve"> (</w:t>
+            </w:r>
+            <w:r>
+              <w:rPr>
+                <w:rFonts w:ascii="Questrial" w:eastAsia="Times New Roman" w:hAnsi="Questrial"/>
+                <w:sz w:val="20"/>
+                <w:szCs w:val="20"/>
+              </w:rPr>
+              <w:t xml:space="preserve">Introducción, </w:t>
+            </w:r>
+            <w:r>
+              <w:rPr>
+                <w:rFonts w:ascii="Questrial" w:eastAsia="Times New Roman" w:hAnsi="Questrial"/>
+                <w:sz w:val="20"/>
+                <w:szCs w:val="20"/>
+              </w:rPr>
+              <w:t>propósito, alcance, definiciones, abreviaturas, referencias</w:t>
+            </w:r>
+            <w:r>
+              <w:rPr>
+                <w:rFonts w:ascii="Questrial" w:eastAsia="Times New Roman" w:hAnsi="Questrial"/>
+                <w:sz w:val="20"/>
+                <w:szCs w:val="20"/>
+              </w:rPr>
+              <w:t>; Organización, Roles y Responsabilidades</w:t>
+            </w:r>
+            <w:r>
+              <w:rPr>
+                <w:rFonts w:ascii="Questrial" w:eastAsia="Times New Roman" w:hAnsi="Questrial"/>
+                <w:sz w:val="20"/>
+                <w:szCs w:val="20"/>
+              </w:rPr>
+              <w:t>, Herramientas, entorno e infraestructura y Calendario</w:t>
+            </w:r>
+            <w:r>
+              <w:rPr>
+                <w:rFonts w:ascii="Questrial" w:eastAsia="Times New Roman" w:hAnsi="Questrial"/>
+                <w:sz w:val="20"/>
+                <w:szCs w:val="20"/>
+              </w:rPr>
+              <w:t>)</w:t>
+            </w:r>
+          </w:p>
+        </w:tc>
+        <w:tc>
+          <w:tcPr>
+            <w:tcW w:w="1985" w:type="dxa"/>
             <w:vAlign w:val="center"/>
           </w:tcPr>
           <w:p>
@@ -8029,7 +8073,7 @@
         </w:tc>
         <w:tc>
           <w:tcPr>
-            <w:tcW w:w="1377" w:type="dxa"/>
+            <w:tcW w:w="1134" w:type="dxa"/>
             <w:vAlign w:val="center"/>
           </w:tcPr>
           <w:p>
@@ -8049,13 +8093,37 @@
                 <w:sz w:val="20"/>
                 <w:szCs w:val="24"/>
               </w:rPr>
-              <w:t>1 semana</w:t>
-            </w:r>
-          </w:p>
-        </w:tc>
-        <w:tc>
-          <w:tcPr>
-            <w:tcW w:w="1377" w:type="dxa"/>
+              <w:t>2</w:t>
+            </w:r>
+            <w:r>
+              <w:rPr>
+                <w:rFonts w:ascii="Questrial" w:eastAsia="Times New Roman" w:hAnsi="Questrial" w:cs="Times New Roman"/>
+                <w:sz w:val="20"/>
+                <w:szCs w:val="24"/>
+              </w:rPr>
+              <w:t xml:space="preserve"> semana</w:t>
+            </w:r>
+            <w:r>
+              <w:rPr>
+                <w:rFonts w:ascii="Questrial" w:eastAsia="Times New Roman" w:hAnsi="Questrial" w:cs="Times New Roman"/>
+                <w:sz w:val="20"/>
+                <w:szCs w:val="24"/>
+              </w:rPr>
+              <w:t>s</w:t>
+            </w:r>
+            <w:r>
+              <w:rPr>
+                <w:rFonts w:ascii="Questrial" w:eastAsia="Times New Roman" w:hAnsi="Questrial" w:cs="Times New Roman"/>
+                <w:sz w:val="20"/>
+                <w:szCs w:val="24"/>
+              </w:rPr>
+              <w:t xml:space="preserve"> y media</w:t>
+            </w:r>
+          </w:p>
+        </w:tc>
+        <w:tc>
+          <w:tcPr>
+            <w:tcW w:w="1178" w:type="dxa"/>
             <w:vAlign w:val="center"/>
           </w:tcPr>
           <w:p>
@@ -8075,7 +8143,31 @@
                 <w:sz w:val="20"/>
                 <w:szCs w:val="24"/>
               </w:rPr>
-              <w:t>1 semana</w:t>
+              <w:t>2</w:t>
+            </w:r>
+            <w:r>
+              <w:rPr>
+                <w:rFonts w:ascii="Questrial" w:eastAsia="Times New Roman" w:hAnsi="Questrial" w:cs="Times New Roman"/>
+                <w:sz w:val="20"/>
+                <w:szCs w:val="24"/>
+              </w:rPr>
+              <w:t xml:space="preserve"> semana</w:t>
+            </w:r>
+            <w:r>
+              <w:rPr>
+                <w:rFonts w:ascii="Questrial" w:eastAsia="Times New Roman" w:hAnsi="Questrial" w:cs="Times New Roman"/>
+                <w:sz w:val="20"/>
+                <w:szCs w:val="24"/>
+              </w:rPr>
+              <w:t>s</w:t>
+            </w:r>
+            <w:r>
+              <w:rPr>
+                <w:rFonts w:ascii="Questrial" w:eastAsia="Times New Roman" w:hAnsi="Questrial" w:cs="Times New Roman"/>
+                <w:sz w:val="20"/>
+                <w:szCs w:val="24"/>
+              </w:rPr>
+              <w:t xml:space="preserve"> y media</w:t>
             </w:r>
           </w:p>
         </w:tc>
@@ -8112,7 +8204,7 @@
         </w:tc>
         <w:tc>
           <w:tcPr>
-            <w:tcW w:w="1943" w:type="dxa"/>
+            <w:tcW w:w="2651" w:type="dxa"/>
             <w:vAlign w:val="center"/>
           </w:tcPr>
           <w:p>
@@ -8142,11 +8234,19 @@
               </w:rPr>
               <w:t xml:space="preserve"> identificación de SCM</w:t>
             </w:r>
-          </w:p>
-        </w:tc>
-        <w:tc>
-          <w:tcPr>
-            <w:tcW w:w="2251" w:type="dxa"/>
+            <w:r>
+              <w:rPr>
+                <w:rFonts w:ascii="Questrial" w:eastAsia="Times New Roman" w:hAnsi="Questrial"/>
+                <w:sz w:val="20"/>
+                <w:szCs w:val="20"/>
+              </w:rPr>
+              <w:t xml:space="preserve"> (Nomenclatura, Clasificación de ítems y Lista con nomenclatura)</w:t>
+            </w:r>
+          </w:p>
+        </w:tc>
+        <w:tc>
+          <w:tcPr>
+            <w:tcW w:w="1985" w:type="dxa"/>
             <w:vAlign w:val="center"/>
           </w:tcPr>
           <w:p>
@@ -8189,7 +8289,7 @@
         </w:tc>
         <w:tc>
           <w:tcPr>
-            <w:tcW w:w="1377" w:type="dxa"/>
+            <w:tcW w:w="1134" w:type="dxa"/>
             <w:vAlign w:val="center"/>
           </w:tcPr>
           <w:p>
@@ -8217,7 +8317,7 @@
         </w:tc>
         <w:tc>
           <w:tcPr>
-            <w:tcW w:w="1377" w:type="dxa"/>
+            <w:tcW w:w="1178" w:type="dxa"/>
             <w:vAlign w:val="center"/>
           </w:tcPr>
           <w:p>
@@ -8278,7 +8378,7 @@
         </w:tc>
         <w:tc>
           <w:tcPr>
-            <w:tcW w:w="1943" w:type="dxa"/>
+            <w:tcW w:w="2651" w:type="dxa"/>
             <w:vAlign w:val="center"/>
           </w:tcPr>
           <w:p>
@@ -8304,7 +8404,7 @@
         </w:tc>
         <w:tc>
           <w:tcPr>
-            <w:tcW w:w="2251" w:type="dxa"/>
+            <w:tcW w:w="1985" w:type="dxa"/>
             <w:vAlign w:val="center"/>
           </w:tcPr>
           <w:p>
@@ -8381,7 +8481,7 @@
         </w:tc>
         <w:tc>
           <w:tcPr>
-            <w:tcW w:w="1377" w:type="dxa"/>
+            <w:tcW w:w="1134" w:type="dxa"/>
             <w:vAlign w:val="center"/>
           </w:tcPr>
           <w:p>
@@ -8401,7 +8501,7 @@
         </w:tc>
         <w:tc>
           <w:tcPr>
-            <w:tcW w:w="1377" w:type="dxa"/>
+            <w:tcW w:w="1178" w:type="dxa"/>
             <w:vMerge w:val="restart"/>
             <w:vAlign w:val="center"/>
           </w:tcPr>
@@ -8446,7 +8546,7 @@
         </w:tc>
         <w:tc>
           <w:tcPr>
-            <w:tcW w:w="1943" w:type="dxa"/>
+            <w:tcW w:w="2651" w:type="dxa"/>
             <w:vAlign w:val="center"/>
           </w:tcPr>
           <w:p>
@@ -8472,7 +8572,7 @@
         </w:tc>
         <w:tc>
           <w:tcPr>
-            <w:tcW w:w="2251" w:type="dxa"/>
+            <w:tcW w:w="1985" w:type="dxa"/>
             <w:vAlign w:val="center"/>
           </w:tcPr>
           <w:p>
@@ -8532,7 +8632,7 @@
         </w:tc>
         <w:tc>
           <w:tcPr>
-            <w:tcW w:w="1377" w:type="dxa"/>
+            <w:tcW w:w="1134" w:type="dxa"/>
             <w:vAlign w:val="center"/>
           </w:tcPr>
           <w:p>
@@ -8552,7 +8652,7 @@
         </w:tc>
         <w:tc>
           <w:tcPr>
-            <w:tcW w:w="1377" w:type="dxa"/>
+            <w:tcW w:w="1178" w:type="dxa"/>
             <w:vMerge/>
             <w:vAlign w:val="center"/>
           </w:tcPr>
@@ -8591,13 +8691,14 @@
                 <w:sz w:val="20"/>
                 <w:szCs w:val="24"/>
               </w:rPr>
+              <w:lastRenderedPageBreak/>
               <w:t>Verificar el Estado de Contabilidad de la SCM</w:t>
             </w:r>
           </w:p>
         </w:tc>
         <w:tc>
           <w:tcPr>
-            <w:tcW w:w="1943" w:type="dxa"/>
+            <w:tcW w:w="2651" w:type="dxa"/>
             <w:vAlign w:val="center"/>
           </w:tcPr>
           <w:p>
@@ -8623,7 +8724,7 @@
         </w:tc>
         <w:tc>
           <w:tcPr>
-            <w:tcW w:w="2251" w:type="dxa"/>
+            <w:tcW w:w="1985" w:type="dxa"/>
             <w:vAlign w:val="center"/>
           </w:tcPr>
           <w:p>
@@ -8695,7 +8796,7 @@
         </w:tc>
         <w:tc>
           <w:tcPr>
-            <w:tcW w:w="1377" w:type="dxa"/>
+            <w:tcW w:w="1134" w:type="dxa"/>
             <w:vAlign w:val="center"/>
           </w:tcPr>
           <w:p>
@@ -8715,7 +8816,7 @@
         </w:tc>
         <w:tc>
           <w:tcPr>
-            <w:tcW w:w="1377" w:type="dxa"/>
+            <w:tcW w:w="1178" w:type="dxa"/>
             <w:vAlign w:val="center"/>
           </w:tcPr>
           <w:p>
@@ -8766,7 +8867,7 @@
         </w:tc>
         <w:tc>
           <w:tcPr>
-            <w:tcW w:w="1943" w:type="dxa"/>
+            <w:tcW w:w="2651" w:type="dxa"/>
             <w:vAlign w:val="center"/>
           </w:tcPr>
           <w:p>
@@ -8792,7 +8893,7 @@
         </w:tc>
         <w:tc>
           <w:tcPr>
-            <w:tcW w:w="2251" w:type="dxa"/>
+            <w:tcW w:w="1985" w:type="dxa"/>
             <w:vAlign w:val="center"/>
           </w:tcPr>
           <w:p>
@@ -8846,7 +8947,7 @@
         </w:tc>
         <w:tc>
           <w:tcPr>
-            <w:tcW w:w="1377" w:type="dxa"/>
+            <w:tcW w:w="1134" w:type="dxa"/>
             <w:vAlign w:val="center"/>
           </w:tcPr>
           <w:p>
@@ -8866,7 +8967,7 @@
         </w:tc>
         <w:tc>
           <w:tcPr>
-            <w:tcW w:w="1377" w:type="dxa"/>
+            <w:tcW w:w="1178" w:type="dxa"/>
             <w:vAlign w:val="center"/>
           </w:tcPr>
           <w:p>
@@ -8918,7 +9019,7 @@
         </w:tc>
         <w:tc>
           <w:tcPr>
-            <w:tcW w:w="1943" w:type="dxa"/>
+            <w:tcW w:w="2651" w:type="dxa"/>
             <w:vAlign w:val="center"/>
           </w:tcPr>
           <w:p>
@@ -8951,7 +9052,7 @@
         </w:tc>
         <w:tc>
           <w:tcPr>
-            <w:tcW w:w="2251" w:type="dxa"/>
+            <w:tcW w:w="1985" w:type="dxa"/>
             <w:vAlign w:val="center"/>
           </w:tcPr>
           <w:p>
@@ -9002,7 +9103,7 @@
         </w:tc>
         <w:tc>
           <w:tcPr>
-            <w:tcW w:w="1377" w:type="dxa"/>
+            <w:tcW w:w="1134" w:type="dxa"/>
             <w:vAlign w:val="center"/>
           </w:tcPr>
           <w:p>
@@ -9022,7 +9123,7 @@
         </w:tc>
         <w:tc>
           <w:tcPr>
-            <w:tcW w:w="1377" w:type="dxa"/>
+            <w:tcW w:w="1178" w:type="dxa"/>
             <w:vAlign w:val="center"/>
           </w:tcPr>
           <w:p>
@@ -9052,12 +9153,11 @@
         <w:ind w:left="0"/>
         <w:jc w:val="both"/>
       </w:pPr>
-      <w:bookmarkStart w:id="25" w:name="_Toc513502795"/>
-      <w:r>
-        <w:lastRenderedPageBreak/>
+      <w:bookmarkStart w:id="24" w:name="_Toc513502795"/>
+      <w:r>
         <w:t>Actividades de la SCM</w:t>
       </w:r>
-      <w:bookmarkEnd w:id="25"/>
+      <w:bookmarkEnd w:id="24"/>
     </w:p>
     <w:p>
       <w:pPr>
@@ -9068,11 +9168,11 @@
         </w:numPr>
         <w:jc w:val="both"/>
       </w:pPr>
-      <w:bookmarkStart w:id="26" w:name="_Toc513502796"/>
+      <w:bookmarkStart w:id="25" w:name="_Toc513502796"/>
       <w:r>
         <w:t>Identificación de la configuración</w:t>
       </w:r>
-      <w:bookmarkEnd w:id="26"/>
+      <w:bookmarkEnd w:id="25"/>
     </w:p>
     <w:p>
       <w:pPr>
@@ -9083,11 +9183,11 @@
         </w:numPr>
         <w:jc w:val="both"/>
       </w:pPr>
-      <w:bookmarkStart w:id="27" w:name="_Toc513502797"/>
+      <w:bookmarkStart w:id="26" w:name="_Toc513502797"/>
       <w:r>
         <w:t>Ítems de configuración</w:t>
       </w:r>
-      <w:bookmarkEnd w:id="27"/>
+      <w:bookmarkEnd w:id="26"/>
     </w:p>
     <w:p>
       <w:pPr>
@@ -9523,6 +9623,204 @@
             <w:r>
               <w:t>DOC</w:t>
             </w:r>
+            <w:r>
+              <w:t>X</w:t>
+            </w:r>
+          </w:p>
+        </w:tc>
+      </w:tr>
+      <w:tr>
+        <w:tc>
+          <w:tcPr>
+            <w:cnfStyle w:val="001000000000" w:firstRow="0" w:lastRow="0" w:firstColumn="1" w:lastColumn="0" w:oddVBand="0" w:evenVBand="0" w:oddHBand="0" w:evenHBand="0" w:firstRowFirstColumn="0" w:firstRowLastColumn="0" w:lastRowFirstColumn="0" w:lastRowLastColumn="0"/>
+            <w:tcW w:w="1413" w:type="dxa"/>
+            <w:vAlign w:val="center"/>
+          </w:tcPr>
+          <w:p>
+            <w:pPr>
+              <w:spacing w:line="360" w:lineRule="auto"/>
+              <w:jc w:val="center"/>
+            </w:pPr>
+            <w:r>
+              <w:t>E</w:t>
+            </w:r>
+          </w:p>
+        </w:tc>
+        <w:tc>
+          <w:tcPr>
+            <w:tcW w:w="4536" w:type="dxa"/>
+            <w:vAlign w:val="center"/>
+          </w:tcPr>
+          <w:p>
+            <w:pPr>
+              <w:spacing w:line="360" w:lineRule="auto"/>
+              <w:cnfStyle w:val="000000000000" w:firstRow="0" w:lastRow="0" w:firstColumn="0" w:lastColumn="0" w:oddVBand="0" w:evenVBand="0" w:oddHBand="0" w:evenHBand="0" w:firstRowFirstColumn="0" w:firstRowLastColumn="0" w:lastRowFirstColumn="0" w:lastRowLastColumn="0"/>
+            </w:pPr>
+            <w:r>
+              <w:t>Políticas y Directrices</w:t>
+            </w:r>
+          </w:p>
+        </w:tc>
+        <w:tc>
+          <w:tcPr>
+            <w:tcW w:w="1276" w:type="dxa"/>
+            <w:vAlign w:val="center"/>
+          </w:tcPr>
+          <w:p>
+            <w:pPr>
+              <w:spacing w:line="360" w:lineRule="auto"/>
+              <w:jc w:val="center"/>
+              <w:cnfStyle w:val="000000000000" w:firstRow="0" w:lastRow="0" w:firstColumn="0" w:lastColumn="0" w:oddVBand="0" w:evenVBand="0" w:oddHBand="0" w:evenHBand="0" w:firstRowFirstColumn="0" w:firstRowLastColumn="0" w:lastRowFirstColumn="0" w:lastRowLastColumn="0"/>
+            </w:pPr>
+            <w:r>
+              <w:t>E</w:t>
+            </w:r>
+          </w:p>
+        </w:tc>
+        <w:tc>
+          <w:tcPr>
+            <w:tcW w:w="1413" w:type="dxa"/>
+            <w:vAlign w:val="center"/>
+          </w:tcPr>
+          <w:p>
+            <w:pPr>
+              <w:spacing w:line="360" w:lineRule="auto"/>
+              <w:jc w:val="center"/>
+              <w:cnfStyle w:val="000000000000" w:firstRow="0" w:lastRow="0" w:firstColumn="0" w:lastColumn="0" w:oddVBand="0" w:evenVBand="0" w:oddHBand="0" w:evenHBand="0" w:firstRowFirstColumn="0" w:firstRowLastColumn="0" w:lastRowFirstColumn="0" w:lastRowLastColumn="0"/>
+            </w:pPr>
+            <w:r>
+              <w:t>DOCX</w:t>
+            </w:r>
+          </w:p>
+        </w:tc>
+      </w:tr>
+      <w:tr>
+        <w:tc>
+          <w:tcPr>
+            <w:cnfStyle w:val="001000000000" w:firstRow="0" w:lastRow="0" w:firstColumn="1" w:lastColumn="0" w:oddVBand="0" w:evenVBand="0" w:oddHBand="0" w:evenHBand="0" w:firstRowFirstColumn="0" w:firstRowLastColumn="0" w:lastRowFirstColumn="0" w:lastRowLastColumn="0"/>
+            <w:tcW w:w="1413" w:type="dxa"/>
+            <w:vAlign w:val="center"/>
+          </w:tcPr>
+          <w:p>
+            <w:pPr>
+              <w:spacing w:line="360" w:lineRule="auto"/>
+              <w:jc w:val="center"/>
+            </w:pPr>
+            <w:r>
+              <w:t>E</w:t>
+            </w:r>
+          </w:p>
+        </w:tc>
+        <w:tc>
+          <w:tcPr>
+            <w:tcW w:w="4536" w:type="dxa"/>
+            <w:vAlign w:val="center"/>
+          </w:tcPr>
+          <w:p>
+            <w:pPr>
+              <w:spacing w:line="360" w:lineRule="auto"/>
+              <w:cnfStyle w:val="000000000000" w:firstRow="0" w:lastRow="0" w:firstColumn="0" w:lastColumn="0" w:oddVBand="0" w:evenVBand="0" w:oddHBand="0" w:evenHBand="0" w:firstRowFirstColumn="0" w:firstRowLastColumn="0" w:lastRowFirstColumn="0" w:lastRowLastColumn="0"/>
+            </w:pPr>
+            <w:r>
+              <w:t>Alcance SGSI</w:t>
+            </w:r>
+          </w:p>
+        </w:tc>
+        <w:tc>
+          <w:tcPr>
+            <w:tcW w:w="1276" w:type="dxa"/>
+            <w:vAlign w:val="center"/>
+          </w:tcPr>
+          <w:p>
+            <w:pPr>
+              <w:spacing w:line="360" w:lineRule="auto"/>
+              <w:jc w:val="center"/>
+              <w:cnfStyle w:val="000000000000" w:firstRow="0" w:lastRow="0" w:firstColumn="0" w:lastColumn="0" w:oddVBand="0" w:evenVBand="0" w:oddHBand="0" w:evenHBand="0" w:firstRowFirstColumn="0" w:firstRowLastColumn="0" w:lastRowFirstColumn="0" w:lastRowLastColumn="0"/>
+            </w:pPr>
+            <w:r>
+              <w:t>E</w:t>
+            </w:r>
+          </w:p>
+        </w:tc>
+        <w:tc>
+          <w:tcPr>
+            <w:tcW w:w="1413" w:type="dxa"/>
+            <w:vAlign w:val="center"/>
+          </w:tcPr>
+          <w:p>
+            <w:pPr>
+              <w:spacing w:line="360" w:lineRule="auto"/>
+              <w:jc w:val="center"/>
+              <w:cnfStyle w:val="000000000000" w:firstRow="0" w:lastRow="0" w:firstColumn="0" w:lastColumn="0" w:oddVBand="0" w:evenVBand="0" w:oddHBand="0" w:evenHBand="0" w:firstRowFirstColumn="0" w:firstRowLastColumn="0" w:lastRowFirstColumn="0" w:lastRowLastColumn="0"/>
+            </w:pPr>
+            <w:r>
+              <w:t>DOCX</w:t>
+            </w:r>
+          </w:p>
+        </w:tc>
+      </w:tr>
+      <w:tr>
+        <w:tc>
+          <w:tcPr>
+            <w:cnfStyle w:val="001000000000" w:firstRow="0" w:lastRow="0" w:firstColumn="1" w:lastColumn="0" w:oddVBand="0" w:evenVBand="0" w:oddHBand="0" w:evenHBand="0" w:firstRowFirstColumn="0" w:firstRowLastColumn="0" w:lastRowFirstColumn="0" w:lastRowLastColumn="0"/>
+            <w:tcW w:w="1413" w:type="dxa"/>
+            <w:vAlign w:val="center"/>
+          </w:tcPr>
+          <w:p>
+            <w:pPr>
+              <w:spacing w:line="360" w:lineRule="auto"/>
+              <w:jc w:val="center"/>
+            </w:pPr>
+            <w:r>
+              <w:t>E</w:t>
+            </w:r>
+          </w:p>
+        </w:tc>
+        <w:tc>
+          <w:tcPr>
+            <w:tcW w:w="4536" w:type="dxa"/>
+            <w:vAlign w:val="center"/>
+          </w:tcPr>
+          <w:p>
+            <w:pPr>
+              <w:spacing w:line="360" w:lineRule="auto"/>
+              <w:cnfStyle w:val="000000000000" w:firstRow="0" w:lastRow="0" w:firstColumn="0" w:lastColumn="0" w:oddVBand="0" w:evenVBand="0" w:oddHBand="0" w:evenHBand="0" w:firstRowFirstColumn="0" w:firstRowLastColumn="0" w:lastRowFirstColumn="0" w:lastRowLastColumn="0"/>
+            </w:pPr>
+            <w:r>
+              <w:t>Manual de Organización y Funciones</w:t>
+            </w:r>
+          </w:p>
+        </w:tc>
+        <w:tc>
+          <w:tcPr>
+            <w:tcW w:w="1276" w:type="dxa"/>
+            <w:vAlign w:val="center"/>
+          </w:tcPr>
+          <w:p>
+            <w:pPr>
+              <w:spacing w:line="360" w:lineRule="auto"/>
+              <w:jc w:val="center"/>
+              <w:cnfStyle w:val="000000000000" w:firstRow="0" w:lastRow="0" w:firstColumn="0" w:lastColumn="0" w:oddVBand="0" w:evenVBand="0" w:oddHBand="0" w:evenHBand="0" w:firstRowFirstColumn="0" w:firstRowLastColumn="0" w:lastRowFirstColumn="0" w:lastRowLastColumn="0"/>
+            </w:pPr>
+            <w:r>
+              <w:t>E</w:t>
+            </w:r>
+          </w:p>
+        </w:tc>
+        <w:tc>
+          <w:tcPr>
+            <w:tcW w:w="1413" w:type="dxa"/>
+            <w:vAlign w:val="center"/>
+          </w:tcPr>
+          <w:p>
+            <w:pPr>
+              <w:spacing w:line="360" w:lineRule="auto"/>
+              <w:jc w:val="center"/>
+              <w:cnfStyle w:val="000000000000" w:firstRow="0" w:lastRow="0" w:firstColumn="0" w:lastColumn="0" w:oddVBand="0" w:evenVBand="0" w:oddHBand="0" w:evenHBand="0" w:firstRowFirstColumn="0" w:firstRowLastColumn="0" w:lastRowFirstColumn="0" w:lastRowLastColumn="0"/>
+            </w:pPr>
+            <w:r>
+              <w:t>DOCX</w:t>
+            </w:r>
           </w:p>
         </w:tc>
       </w:tr>
@@ -9592,6 +9890,9 @@
             <w:r>
               <w:t>DOC</w:t>
             </w:r>
+            <w:r>
+              <w:t>X</w:t>
+            </w:r>
           </w:p>
         </w:tc>
       </w:tr>
@@ -9653,6 +9954,9 @@
             </w:pPr>
             <w:r>
               <w:t>DOC</w:t>
+            </w:r>
+            <w:r>
+              <w:t>X</w:t>
             </w:r>
           </w:p>
         </w:tc>
@@ -9723,6 +10027,9 @@
             <w:r>
               <w:t>DOC</w:t>
             </w:r>
+            <w:r>
+              <w:t>X</w:t>
+            </w:r>
           </w:p>
         </w:tc>
       </w:tr>
@@ -9816,6 +10123,12 @@
               </w:rPr>
               <w:t>DOC</w:t>
             </w:r>
+            <w:r>
+              <w:rPr>
+                <w:color w:val="000000" w:themeColor="text1"/>
+              </w:rPr>
+              <w:t>X</w:t>
+            </w:r>
           </w:p>
         </w:tc>
       </w:tr>
@@ -9833,6 +10146,7 @@
               <w:jc w:val="center"/>
             </w:pPr>
             <w:r>
+              <w:lastRenderedPageBreak/>
               <w:t>E</w:t>
             </w:r>
           </w:p>
@@ -9884,6 +10198,9 @@
             </w:pPr>
             <w:r>
               <w:t>DOC</w:t>
+            </w:r>
+            <w:r>
+              <w:t>X</w:t>
             </w:r>
           </w:p>
         </w:tc>
@@ -10368,6 +10685,9 @@
             <w:r>
               <w:t>DOC</w:t>
             </w:r>
+            <w:r>
+              <w:t>X</w:t>
+            </w:r>
           </w:p>
         </w:tc>
       </w:tr>
@@ -10505,6 +10825,9 @@
             </w:pPr>
             <w:r>
               <w:t>DOC</w:t>
+            </w:r>
+            <w:r>
+              <w:t>X</w:t>
             </w:r>
           </w:p>
         </w:tc>
@@ -10533,12 +10856,12 @@
         </w:numPr>
         <w:jc w:val="both"/>
       </w:pPr>
-      <w:bookmarkStart w:id="28" w:name="_Toc513502798"/>
+      <w:bookmarkStart w:id="27" w:name="_Toc513502798"/>
       <w:r>
         <w:lastRenderedPageBreak/>
         <w:t>Definiciones de nomenclatura de los ítems</w:t>
       </w:r>
-      <w:bookmarkEnd w:id="28"/>
+      <w:bookmarkEnd w:id="27"/>
     </w:p>
     <w:p/>
     <w:p>
@@ -11651,6 +11974,7 @@
           <w:rFonts w:ascii="Questrial" w:eastAsia="Times New Roman" w:hAnsi="Questrial" w:cs="Times New Roman"/>
           <w:szCs w:val="24"/>
         </w:rPr>
+        <w:lastRenderedPageBreak/>
         <w:t>/*</w:t>
       </w:r>
       <w:r>
@@ -11801,7 +12125,6 @@
           <w:i/>
           <w:szCs w:val="24"/>
         </w:rPr>
-        <w:lastRenderedPageBreak/>
         <w:t xml:space="preserve">Archivos </w:t>
       </w:r>
       <w:r>
@@ -12893,6 +13216,7 @@
           <w:color w:val="auto"/>
           <w:szCs w:val="24"/>
         </w:rPr>
+        <w:lastRenderedPageBreak/>
         <w:t>Ejemplo:</w:t>
       </w:r>
       <w:r>
@@ -13277,7 +13601,6 @@
           <w:rFonts w:ascii="Questrial" w:eastAsia="Times New Roman" w:hAnsi="Questrial" w:cs="Times New Roman"/>
           <w:szCs w:val="24"/>
         </w:rPr>
-        <w:lastRenderedPageBreak/>
         <w:t>Archivos propios del desarrollo</w:t>
       </w:r>
       <w:r>
@@ -13587,11 +13910,11 @@
         </w:numPr>
         <w:jc w:val="both"/>
       </w:pPr>
-      <w:bookmarkStart w:id="29" w:name="_Toc513502799"/>
+      <w:bookmarkStart w:id="28" w:name="_Toc513502799"/>
       <w:r>
         <w:t>Lista de los ítems con nomenclatura</w:t>
       </w:r>
-      <w:bookmarkEnd w:id="29"/>
+      <w:bookmarkEnd w:id="28"/>
     </w:p>
     <w:p>
       <w:pPr>
@@ -13909,7 +14232,7 @@
               <w:jc w:val="center"/>
             </w:pPr>
             <w:r>
-              <w:t>SPC_PGC</w:t>
+              <w:t>PGC</w:t>
             </w:r>
           </w:p>
         </w:tc>
@@ -13952,36 +14275,32 @@
           <w:tcPr>
             <w:cnfStyle w:val="001000000000" w:firstRow="0" w:lastRow="0" w:firstColumn="1" w:lastColumn="0" w:oddVBand="0" w:evenVBand="0" w:oddHBand="0" w:evenHBand="0" w:firstRowFirstColumn="0" w:firstRowLastColumn="0" w:lastRowFirstColumn="0" w:lastRowLastColumn="0"/>
             <w:tcW w:w="2159" w:type="dxa"/>
-            <w:hideMark/>
           </w:tcPr>
           <w:p>
             <w:pPr>
               <w:jc w:val="center"/>
             </w:pPr>
             <w:r>
-              <w:t>SPC_DER</w:t>
+              <w:t>PD</w:t>
             </w:r>
           </w:p>
         </w:tc>
         <w:tc>
           <w:tcPr>
             <w:tcW w:w="3081" w:type="dxa"/>
-            <w:vAlign w:val="center"/>
-            <w:hideMark/>
           </w:tcPr>
           <w:p>
             <w:pPr>
               <w:cnfStyle w:val="000000000000" w:firstRow="0" w:lastRow="0" w:firstColumn="0" w:lastColumn="0" w:oddVBand="0" w:evenVBand="0" w:oddHBand="0" w:evenHBand="0" w:firstRowFirstColumn="0" w:firstRowLastColumn="0" w:lastRowFirstColumn="0" w:lastRowLastColumn="0"/>
             </w:pPr>
             <w:r>
-              <w:t>Documento de especificación de requisitos</w:t>
+              <w:t>Políticas y Directrices</w:t>
             </w:r>
           </w:p>
         </w:tc>
         <w:tc>
           <w:tcPr>
             <w:tcW w:w="1682" w:type="dxa"/>
-            <w:hideMark/>
           </w:tcPr>
           <w:p>
             <w:pPr>
@@ -13989,7 +14308,7 @@
               <w:cnfStyle w:val="000000000000" w:firstRow="0" w:lastRow="0" w:firstColumn="0" w:lastColumn="0" w:oddVBand="0" w:evenVBand="0" w:oddHBand="0" w:evenHBand="0" w:firstRowFirstColumn="0" w:firstRowLastColumn="0" w:lastRowFirstColumn="0" w:lastRowLastColumn="0"/>
             </w:pPr>
             <w:r>
-              <w:t>P</w:t>
+              <w:t>E</w:t>
             </w:r>
           </w:p>
         </w:tc>
@@ -14002,36 +14321,38 @@
           <w:tcPr>
             <w:cnfStyle w:val="001000000000" w:firstRow="0" w:lastRow="0" w:firstColumn="1" w:lastColumn="0" w:oddVBand="0" w:evenVBand="0" w:oddHBand="0" w:evenHBand="0" w:firstRowFirstColumn="0" w:firstRowLastColumn="0" w:lastRowFirstColumn="0" w:lastRowLastColumn="0"/>
             <w:tcW w:w="2159" w:type="dxa"/>
-            <w:hideMark/>
           </w:tcPr>
           <w:p>
             <w:pPr>
               <w:jc w:val="center"/>
             </w:pPr>
             <w:r>
-              <w:t>SPC_DDAS</w:t>
+              <w:t>DSGSI</w:t>
             </w:r>
           </w:p>
         </w:tc>
         <w:tc>
           <w:tcPr>
             <w:tcW w:w="3081" w:type="dxa"/>
-            <w:vAlign w:val="center"/>
-            <w:hideMark/>
           </w:tcPr>
           <w:p>
             <w:pPr>
               <w:cnfStyle w:val="000000000000" w:firstRow="0" w:lastRow="0" w:firstColumn="0" w:lastColumn="0" w:oddVBand="0" w:evenVBand="0" w:oddHBand="0" w:evenHBand="0" w:firstRowFirstColumn="0" w:firstRowLastColumn="0" w:lastRowFirstColumn="0" w:lastRowLastColumn="0"/>
             </w:pPr>
             <w:r>
-              <w:t>Documento de diseño y arquitectura de software</w:t>
+              <w:t>Documento del</w:t>
+            </w:r>
+            <w:r>
+              <w:t xml:space="preserve"> S</w:t>
+            </w:r>
+            <w:r>
+              <w:t>GSI</w:t>
             </w:r>
           </w:p>
         </w:tc>
         <w:tc>
           <w:tcPr>
             <w:tcW w:w="1682" w:type="dxa"/>
-            <w:hideMark/>
           </w:tcPr>
           <w:p>
             <w:pPr>
@@ -14039,7 +14360,7 @@
               <w:cnfStyle w:val="000000000000" w:firstRow="0" w:lastRow="0" w:firstColumn="0" w:lastColumn="0" w:oddVBand="0" w:evenVBand="0" w:oddHBand="0" w:evenHBand="0" w:firstRowFirstColumn="0" w:firstRowLastColumn="0" w:lastRowFirstColumn="0" w:lastRowLastColumn="0"/>
             </w:pPr>
             <w:r>
-              <w:t>P</w:t>
+              <w:t>E</w:t>
             </w:r>
           </w:p>
         </w:tc>
@@ -14058,21 +14379,20 @@
               <w:jc w:val="center"/>
             </w:pPr>
             <w:r>
-              <w:t>SPC_IS_CUS1</w:t>
+              <w:t>MOF</w:t>
             </w:r>
           </w:p>
         </w:tc>
         <w:tc>
           <w:tcPr>
             <w:tcW w:w="3081" w:type="dxa"/>
-            <w:vAlign w:val="center"/>
           </w:tcPr>
           <w:p>
             <w:pPr>
               <w:cnfStyle w:val="000000000000" w:firstRow="0" w:lastRow="0" w:firstColumn="0" w:lastColumn="0" w:oddVBand="0" w:evenVBand="0" w:oddHBand="0" w:evenHBand="0" w:firstRowFirstColumn="0" w:firstRowLastColumn="0" w:lastRowFirstColumn="0" w:lastRowLastColumn="0"/>
             </w:pPr>
             <w:r>
-              <w:t>Documento de Caso de uso del Sistema</w:t>
+              <w:t>Manual de Organización y Funciones</w:t>
             </w:r>
           </w:p>
         </w:tc>
@@ -14086,7 +14406,7 @@
               <w:cnfStyle w:val="000000000000" w:firstRow="0" w:lastRow="0" w:firstColumn="0" w:lastColumn="0" w:oddVBand="0" w:evenVBand="0" w:oddHBand="0" w:evenHBand="0" w:firstRowFirstColumn="0" w:firstRowLastColumn="0" w:lastRowFirstColumn="0" w:lastRowLastColumn="0"/>
             </w:pPr>
             <w:r>
-              <w:t>P</w:t>
+              <w:t>E</w:t>
             </w:r>
           </w:p>
         </w:tc>
@@ -14104,15 +14424,9 @@
           <w:p>
             <w:pPr>
               <w:jc w:val="center"/>
-              <w:rPr>
-                <w:color w:val="000000" w:themeColor="text1"/>
-              </w:rPr>
-            </w:pPr>
-            <w:r>
-              <w:rPr>
-                <w:color w:val="000000" w:themeColor="text1"/>
-              </w:rPr>
-              <w:t>SPC_DP</w:t>
+            </w:pPr>
+            <w:r>
+              <w:t>SPC_DER</w:t>
             </w:r>
           </w:p>
         </w:tc>
@@ -14125,15 +14439,9 @@
           <w:p>
             <w:pPr>
               <w:cnfStyle w:val="000000000000" w:firstRow="0" w:lastRow="0" w:firstColumn="0" w:lastColumn="0" w:oddVBand="0" w:evenVBand="0" w:oddHBand="0" w:evenHBand="0" w:firstRowFirstColumn="0" w:firstRowLastColumn="0" w:lastRowFirstColumn="0" w:lastRowLastColumn="0"/>
-              <w:rPr>
-                <w:color w:val="000000" w:themeColor="text1"/>
-              </w:rPr>
-            </w:pPr>
-            <w:r>
-              <w:rPr>
-                <w:color w:val="000000" w:themeColor="text1"/>
-              </w:rPr>
-              <w:t>Documento de Pruebas</w:t>
+            </w:pPr>
+            <w:r>
+              <w:t>Documento de especificación de requisitos</w:t>
             </w:r>
           </w:p>
         </w:tc>
@@ -14146,14 +14454,8 @@
             <w:pPr>
               <w:jc w:val="center"/>
               <w:cnfStyle w:val="000000000000" w:firstRow="0" w:lastRow="0" w:firstColumn="0" w:lastColumn="0" w:oddVBand="0" w:evenVBand="0" w:oddHBand="0" w:evenHBand="0" w:firstRowFirstColumn="0" w:firstRowLastColumn="0" w:lastRowFirstColumn="0" w:lastRowLastColumn="0"/>
-              <w:rPr>
-                <w:color w:val="000000" w:themeColor="text1"/>
-              </w:rPr>
-            </w:pPr>
-            <w:r>
-              <w:rPr>
-                <w:color w:val="000000" w:themeColor="text1"/>
-              </w:rPr>
+            </w:pPr>
+            <w:r>
               <w:t>P</w:t>
             </w:r>
           </w:p>
@@ -14174,7 +14476,7 @@
               <w:jc w:val="center"/>
             </w:pPr>
             <w:r>
-              <w:t>SPC_MU</w:t>
+              <w:t>SPC_DDAS</w:t>
             </w:r>
           </w:p>
         </w:tc>
@@ -14189,7 +14491,7 @@
               <w:cnfStyle w:val="000000000000" w:firstRow="0" w:lastRow="0" w:firstColumn="0" w:lastColumn="0" w:oddVBand="0" w:evenVBand="0" w:oddHBand="0" w:evenHBand="0" w:firstRowFirstColumn="0" w:firstRowLastColumn="0" w:lastRowFirstColumn="0" w:lastRowLastColumn="0"/>
             </w:pPr>
             <w:r>
-              <w:t>Manual de usuario</w:t>
+              <w:t>Documento de diseño y arquitectura de software</w:t>
             </w:r>
           </w:p>
         </w:tc>
@@ -14217,14 +14519,13 @@
           <w:tcPr>
             <w:cnfStyle w:val="001000000000" w:firstRow="0" w:lastRow="0" w:firstColumn="1" w:lastColumn="0" w:oddVBand="0" w:evenVBand="0" w:oddHBand="0" w:evenHBand="0" w:firstRowFirstColumn="0" w:firstRowLastColumn="0" w:lastRowFirstColumn="0" w:lastRowLastColumn="0"/>
             <w:tcW w:w="2159" w:type="dxa"/>
-            <w:hideMark/>
           </w:tcPr>
           <w:p>
             <w:pPr>
               <w:jc w:val="center"/>
             </w:pPr>
             <w:r>
-              <w:t>SPC_AM</w:t>
+              <w:t>SPC_IS_CUS1</w:t>
             </w:r>
           </w:p>
         </w:tc>
@@ -14232,21 +14533,19 @@
           <w:tcPr>
             <w:tcW w:w="3081" w:type="dxa"/>
             <w:vAlign w:val="center"/>
-            <w:hideMark/>
           </w:tcPr>
           <w:p>
             <w:pPr>
               <w:cnfStyle w:val="000000000000" w:firstRow="0" w:lastRow="0" w:firstColumn="0" w:lastColumn="0" w:oddVBand="0" w:evenVBand="0" w:oddHBand="0" w:evenHBand="0" w:firstRowFirstColumn="0" w:firstRowLastColumn="0" w:lastRowFirstColumn="0" w:lastRowLastColumn="0"/>
             </w:pPr>
             <w:r>
-              <w:t xml:space="preserve">Aplicación móvil </w:t>
+              <w:t>Documento de Caso de uso del Sistema</w:t>
             </w:r>
           </w:p>
         </w:tc>
         <w:tc>
           <w:tcPr>
             <w:tcW w:w="1682" w:type="dxa"/>
-            <w:hideMark/>
           </w:tcPr>
           <w:p>
             <w:pPr>
@@ -14272,12 +14571,15 @@
           <w:p>
             <w:pPr>
               <w:jc w:val="center"/>
-            </w:pPr>
-            <w:r>
-              <w:t>SPC_CF</w:t>
-            </w:r>
-            <w:r>
-              <w:t>AM</w:t>
+              <w:rPr>
+                <w:color w:val="000000" w:themeColor="text1"/>
+              </w:rPr>
+            </w:pPr>
+            <w:r>
+              <w:rPr>
+                <w:color w:val="000000" w:themeColor="text1"/>
+              </w:rPr>
+              <w:t>SPC_DP</w:t>
             </w:r>
           </w:p>
         </w:tc>
@@ -14290,9 +14592,15 @@
           <w:p>
             <w:pPr>
               <w:cnfStyle w:val="000000000000" w:firstRow="0" w:lastRow="0" w:firstColumn="0" w:lastColumn="0" w:oddVBand="0" w:evenVBand="0" w:oddHBand="0" w:evenHBand="0" w:firstRowFirstColumn="0" w:firstRowLastColumn="0" w:lastRowFirstColumn="0" w:lastRowLastColumn="0"/>
-            </w:pPr>
-            <w:r>
-              <w:t>Código fuente de la aplicación móvil</w:t>
+              <w:rPr>
+                <w:color w:val="000000" w:themeColor="text1"/>
+              </w:rPr>
+            </w:pPr>
+            <w:r>
+              <w:rPr>
+                <w:color w:val="000000" w:themeColor="text1"/>
+              </w:rPr>
+              <w:t>Documento de Pruebas</w:t>
             </w:r>
           </w:p>
         </w:tc>
@@ -14305,8 +14613,14 @@
             <w:pPr>
               <w:jc w:val="center"/>
               <w:cnfStyle w:val="000000000000" w:firstRow="0" w:lastRow="0" w:firstColumn="0" w:lastColumn="0" w:oddVBand="0" w:evenVBand="0" w:oddHBand="0" w:evenHBand="0" w:firstRowFirstColumn="0" w:firstRowLastColumn="0" w:lastRowFirstColumn="0" w:lastRowLastColumn="0"/>
-            </w:pPr>
-            <w:r>
+              <w:rPr>
+                <w:color w:val="000000" w:themeColor="text1"/>
+              </w:rPr>
+            </w:pPr>
+            <w:r>
+              <w:rPr>
+                <w:color w:val="000000" w:themeColor="text1"/>
+              </w:rPr>
               <w:t>P</w:t>
             </w:r>
           </w:p>
@@ -14327,7 +14641,7 @@
               <w:jc w:val="center"/>
             </w:pPr>
             <w:r>
-              <w:t>SPC_SBD</w:t>
+              <w:t>SPC_MU</w:t>
             </w:r>
           </w:p>
         </w:tc>
@@ -14342,7 +14656,7 @@
               <w:cnfStyle w:val="000000000000" w:firstRow="0" w:lastRow="0" w:firstColumn="0" w:lastColumn="0" w:oddVBand="0" w:evenVBand="0" w:oddHBand="0" w:evenHBand="0" w:firstRowFirstColumn="0" w:firstRowLastColumn="0" w:lastRowFirstColumn="0" w:lastRowLastColumn="0"/>
             </w:pPr>
             <w:r>
-              <w:t>Script de la base de datos</w:t>
+              <w:t>Manual de usuario</w:t>
             </w:r>
           </w:p>
         </w:tc>
@@ -14377,7 +14691,8 @@
               <w:jc w:val="center"/>
             </w:pPr>
             <w:r>
-              <w:t>SPC_SFE</w:t>
+              <w:lastRenderedPageBreak/>
+              <w:t>SPC_AM</w:t>
             </w:r>
           </w:p>
         </w:tc>
@@ -14392,7 +14707,7 @@
               <w:cnfStyle w:val="000000000000" w:firstRow="0" w:lastRow="0" w:firstColumn="0" w:lastColumn="0" w:oddVBand="0" w:evenVBand="0" w:oddHBand="0" w:evenHBand="0" w:firstRowFirstColumn="0" w:firstRowLastColumn="0" w:lastRowFirstColumn="0" w:lastRowLastColumn="0"/>
             </w:pPr>
             <w:r>
-              <w:t>Scripts de front-end</w:t>
+              <w:t xml:space="preserve">Aplicación móvil </w:t>
             </w:r>
           </w:p>
         </w:tc>
@@ -14427,7 +14742,10 @@
               <w:jc w:val="center"/>
             </w:pPr>
             <w:r>
-              <w:t>SPC_VFE</w:t>
+              <w:t>SPC_CF</w:t>
+            </w:r>
+            <w:r>
+              <w:t>AM</w:t>
             </w:r>
           </w:p>
         </w:tc>
@@ -14442,7 +14760,7 @@
               <w:cnfStyle w:val="000000000000" w:firstRow="0" w:lastRow="0" w:firstColumn="0" w:lastColumn="0" w:oddVBand="0" w:evenVBand="0" w:oddHBand="0" w:evenHBand="0" w:firstRowFirstColumn="0" w:firstRowLastColumn="0" w:lastRowFirstColumn="0" w:lastRowLastColumn="0"/>
             </w:pPr>
             <w:r>
-              <w:t>Vistas del front-end</w:t>
+              <w:t>Código fuente de la aplicación móvil</w:t>
             </w:r>
           </w:p>
         </w:tc>
@@ -14477,7 +14795,7 @@
               <w:jc w:val="center"/>
             </w:pPr>
             <w:r>
-              <w:t>SPC_CFE</w:t>
+              <w:t>SPC_SBD</w:t>
             </w:r>
           </w:p>
         </w:tc>
@@ -14492,7 +14810,7 @@
               <w:cnfStyle w:val="000000000000" w:firstRow="0" w:lastRow="0" w:firstColumn="0" w:lastColumn="0" w:oddVBand="0" w:evenVBand="0" w:oddHBand="0" w:evenHBand="0" w:firstRowFirstColumn="0" w:firstRowLastColumn="0" w:lastRowFirstColumn="0" w:lastRowLastColumn="0"/>
             </w:pPr>
             <w:r>
-              <w:t>Compilados del código fuente front-end</w:t>
+              <w:t>Script de la base de datos</w:t>
             </w:r>
           </w:p>
         </w:tc>
@@ -14527,7 +14845,7 @@
               <w:jc w:val="center"/>
             </w:pPr>
             <w:r>
-              <w:t>SPC_DAPI</w:t>
+              <w:t>SPC_SFE</w:t>
             </w:r>
           </w:p>
         </w:tc>
@@ -14542,7 +14860,7 @@
               <w:cnfStyle w:val="000000000000" w:firstRow="0" w:lastRow="0" w:firstColumn="0" w:lastColumn="0" w:oddVBand="0" w:evenVBand="0" w:oddHBand="0" w:evenHBand="0" w:firstRowFirstColumn="0" w:firstRowLastColumn="0" w:lastRowFirstColumn="0" w:lastRowLastColumn="0"/>
             </w:pPr>
             <w:r>
-              <w:t>Documentación del Api</w:t>
+              <w:t>Scripts de front-end</w:t>
             </w:r>
           </w:p>
         </w:tc>
@@ -14577,7 +14895,7 @@
               <w:jc w:val="center"/>
             </w:pPr>
             <w:r>
-              <w:t>SPC_CFBE</w:t>
+              <w:t>SPC_VFE</w:t>
             </w:r>
           </w:p>
         </w:tc>
@@ -14592,10 +14910,7 @@
               <w:cnfStyle w:val="000000000000" w:firstRow="0" w:lastRow="0" w:firstColumn="0" w:lastColumn="0" w:oddVBand="0" w:evenVBand="0" w:oddHBand="0" w:evenHBand="0" w:firstRowFirstColumn="0" w:firstRowLastColumn="0" w:lastRowFirstColumn="0" w:lastRowLastColumn="0"/>
             </w:pPr>
             <w:r>
-              <w:t>Código fuente back-</w:t>
-            </w:r>
-            <w:r>
-              <w:t>end</w:t>
+              <w:t>Vistas del front-end</w:t>
             </w:r>
           </w:p>
         </w:tc>
@@ -14630,7 +14945,7 @@
               <w:jc w:val="center"/>
             </w:pPr>
             <w:r>
-              <w:t>SPC_MI</w:t>
+              <w:t>SPC_CFE</w:t>
             </w:r>
           </w:p>
         </w:tc>
@@ -14645,7 +14960,7 @@
               <w:cnfStyle w:val="000000000000" w:firstRow="0" w:lastRow="0" w:firstColumn="0" w:lastColumn="0" w:oddVBand="0" w:evenVBand="0" w:oddHBand="0" w:evenHBand="0" w:firstRowFirstColumn="0" w:firstRowLastColumn="0" w:lastRowFirstColumn="0" w:lastRowLastColumn="0"/>
             </w:pPr>
             <w:r>
-              <w:t>Manual de instalación</w:t>
+              <w:t>Compilados del código fuente front-end</w:t>
             </w:r>
           </w:p>
         </w:tc>
@@ -14661,6 +14976,1151 @@
             </w:pPr>
             <w:r>
               <w:t>P</w:t>
+            </w:r>
+          </w:p>
+        </w:tc>
+      </w:tr>
+      <w:tr>
+        <w:trPr>
+          <w:jc w:val="center"/>
+        </w:trPr>
+        <w:tc>
+          <w:tcPr>
+            <w:cnfStyle w:val="001000000000" w:firstRow="0" w:lastRow="0" w:firstColumn="1" w:lastColumn="0" w:oddVBand="0" w:evenVBand="0" w:oddHBand="0" w:evenHBand="0" w:firstRowFirstColumn="0" w:firstRowLastColumn="0" w:lastRowFirstColumn="0" w:lastRowLastColumn="0"/>
+            <w:tcW w:w="2159" w:type="dxa"/>
+            <w:hideMark/>
+          </w:tcPr>
+          <w:p>
+            <w:pPr>
+              <w:jc w:val="center"/>
+            </w:pPr>
+            <w:r>
+              <w:t>SPC_DAPI</w:t>
+            </w:r>
+          </w:p>
+        </w:tc>
+        <w:tc>
+          <w:tcPr>
+            <w:tcW w:w="3081" w:type="dxa"/>
+            <w:vAlign w:val="center"/>
+            <w:hideMark/>
+          </w:tcPr>
+          <w:p>
+            <w:pPr>
+              <w:cnfStyle w:val="000000000000" w:firstRow="0" w:lastRow="0" w:firstColumn="0" w:lastColumn="0" w:oddVBand="0" w:evenVBand="0" w:oddHBand="0" w:evenHBand="0" w:firstRowFirstColumn="0" w:firstRowLastColumn="0" w:lastRowFirstColumn="0" w:lastRowLastColumn="0"/>
+            </w:pPr>
+            <w:r>
+              <w:t>Documentación del Api</w:t>
+            </w:r>
+          </w:p>
+        </w:tc>
+        <w:tc>
+          <w:tcPr>
+            <w:tcW w:w="1682" w:type="dxa"/>
+            <w:hideMark/>
+          </w:tcPr>
+          <w:p>
+            <w:pPr>
+              <w:jc w:val="center"/>
+              <w:cnfStyle w:val="000000000000" w:firstRow="0" w:lastRow="0" w:firstColumn="0" w:lastColumn="0" w:oddVBand="0" w:evenVBand="0" w:oddHBand="0" w:evenHBand="0" w:firstRowFirstColumn="0" w:firstRowLastColumn="0" w:lastRowFirstColumn="0" w:lastRowLastColumn="0"/>
+            </w:pPr>
+            <w:r>
+              <w:t>P</w:t>
+            </w:r>
+          </w:p>
+        </w:tc>
+      </w:tr>
+      <w:tr>
+        <w:trPr>
+          <w:jc w:val="center"/>
+        </w:trPr>
+        <w:tc>
+          <w:tcPr>
+            <w:cnfStyle w:val="001000000000" w:firstRow="0" w:lastRow="0" w:firstColumn="1" w:lastColumn="0" w:oddVBand="0" w:evenVBand="0" w:oddHBand="0" w:evenHBand="0" w:firstRowFirstColumn="0" w:firstRowLastColumn="0" w:lastRowFirstColumn="0" w:lastRowLastColumn="0"/>
+            <w:tcW w:w="2159" w:type="dxa"/>
+            <w:hideMark/>
+          </w:tcPr>
+          <w:p>
+            <w:pPr>
+              <w:jc w:val="center"/>
+            </w:pPr>
+            <w:r>
+              <w:t>SPC_CFBE</w:t>
+            </w:r>
+          </w:p>
+        </w:tc>
+        <w:tc>
+          <w:tcPr>
+            <w:tcW w:w="3081" w:type="dxa"/>
+            <w:vAlign w:val="center"/>
+            <w:hideMark/>
+          </w:tcPr>
+          <w:p>
+            <w:pPr>
+              <w:cnfStyle w:val="000000000000" w:firstRow="0" w:lastRow="0" w:firstColumn="0" w:lastColumn="0" w:oddVBand="0" w:evenVBand="0" w:oddHBand="0" w:evenHBand="0" w:firstRowFirstColumn="0" w:firstRowLastColumn="0" w:lastRowFirstColumn="0" w:lastRowLastColumn="0"/>
+            </w:pPr>
+            <w:r>
+              <w:t>Código fuente back-</w:t>
+            </w:r>
+            <w:r>
+              <w:t>end</w:t>
+            </w:r>
+          </w:p>
+        </w:tc>
+        <w:tc>
+          <w:tcPr>
+            <w:tcW w:w="1682" w:type="dxa"/>
+            <w:hideMark/>
+          </w:tcPr>
+          <w:p>
+            <w:pPr>
+              <w:jc w:val="center"/>
+              <w:cnfStyle w:val="000000000000" w:firstRow="0" w:lastRow="0" w:firstColumn="0" w:lastColumn="0" w:oddVBand="0" w:evenVBand="0" w:oddHBand="0" w:evenHBand="0" w:firstRowFirstColumn="0" w:firstRowLastColumn="0" w:lastRowFirstColumn="0" w:lastRowLastColumn="0"/>
+            </w:pPr>
+            <w:r>
+              <w:t>P</w:t>
+            </w:r>
+          </w:p>
+        </w:tc>
+      </w:tr>
+      <w:tr>
+        <w:trPr>
+          <w:jc w:val="center"/>
+        </w:trPr>
+        <w:tc>
+          <w:tcPr>
+            <w:cnfStyle w:val="001000000000" w:firstRow="0" w:lastRow="0" w:firstColumn="1" w:lastColumn="0" w:oddVBand="0" w:evenVBand="0" w:oddHBand="0" w:evenHBand="0" w:firstRowFirstColumn="0" w:firstRowLastColumn="0" w:lastRowFirstColumn="0" w:lastRowLastColumn="0"/>
+            <w:tcW w:w="2159" w:type="dxa"/>
+            <w:hideMark/>
+          </w:tcPr>
+          <w:p>
+            <w:pPr>
+              <w:jc w:val="center"/>
+            </w:pPr>
+            <w:r>
+              <w:t>SPC_MI</w:t>
+            </w:r>
+          </w:p>
+        </w:tc>
+        <w:tc>
+          <w:tcPr>
+            <w:tcW w:w="3081" w:type="dxa"/>
+            <w:vAlign w:val="center"/>
+            <w:hideMark/>
+          </w:tcPr>
+          <w:p>
+            <w:pPr>
+              <w:cnfStyle w:val="000000000000" w:firstRow="0" w:lastRow="0" w:firstColumn="0" w:lastColumn="0" w:oddVBand="0" w:evenVBand="0" w:oddHBand="0" w:evenHBand="0" w:firstRowFirstColumn="0" w:firstRowLastColumn="0" w:lastRowFirstColumn="0" w:lastRowLastColumn="0"/>
+            </w:pPr>
+            <w:r>
+              <w:t>Manual de instalación</w:t>
+            </w:r>
+          </w:p>
+        </w:tc>
+        <w:tc>
+          <w:tcPr>
+            <w:tcW w:w="1682" w:type="dxa"/>
+            <w:hideMark/>
+          </w:tcPr>
+          <w:p>
+            <w:pPr>
+              <w:jc w:val="center"/>
+              <w:cnfStyle w:val="000000000000" w:firstRow="0" w:lastRow="0" w:firstColumn="0" w:lastColumn="0" w:oddVBand="0" w:evenVBand="0" w:oddHBand="0" w:evenHBand="0" w:firstRowFirstColumn="0" w:firstRowLastColumn="0" w:lastRowFirstColumn="0" w:lastRowLastColumn="0"/>
+            </w:pPr>
+            <w:r>
+              <w:t>P</w:t>
+            </w:r>
+          </w:p>
+        </w:tc>
+      </w:tr>
+    </w:tbl>
+    <w:p>
+      <w:pPr>
+        <w:jc w:val="both"/>
+        <w:rPr>
+          <w:rFonts w:ascii="Questrial" w:eastAsia="Questrial" w:hAnsi="Questrial" w:cs="Questrial"/>
+          <w:sz w:val="24"/>
+          <w:szCs w:val="24"/>
+          <w:lang w:val="es-PE"/>
+        </w:rPr>
+      </w:pPr>
+    </w:p>
+    <w:p>
+      <w:pPr>
+        <w:pStyle w:val="Ttulo2"/>
+        <w:numPr>
+          <w:ilvl w:val="1"/>
+          <w:numId w:val="4"/>
+        </w:numPr>
+        <w:pBdr>
+          <w:top w:val="none" w:sz="0" w:space="0" w:color="auto"/>
+          <w:left w:val="none" w:sz="0" w:space="0" w:color="auto"/>
+          <w:bottom w:val="none" w:sz="0" w:space="0" w:color="auto"/>
+          <w:right w:val="none" w:sz="0" w:space="0" w:color="auto"/>
+          <w:between w:val="none" w:sz="0" w:space="0" w:color="auto"/>
+        </w:pBdr>
+      </w:pPr>
+      <w:r>
+        <w:t xml:space="preserve">Control de la Configuración </w:t>
+      </w:r>
+    </w:p>
+    <w:p>
+      <w:pPr>
+        <w:rPr>
+          <w:rFonts w:ascii="Cambria" w:eastAsia="Cambria" w:hAnsi="Cambria" w:cs="Cambria"/>
+          <w:b/>
+          <w:color w:val="000000" w:themeColor="text1"/>
+        </w:rPr>
+      </w:pPr>
+    </w:p>
+    <w:p>
+      <w:pPr>
+        <w:pStyle w:val="Ttulo3"/>
+        <w:rPr>
+          <w:color w:val="000000" w:themeColor="text1"/>
+        </w:rPr>
+      </w:pPr>
+      <w:r>
+        <w:rPr>
+          <w:color w:val="000000" w:themeColor="text1"/>
+        </w:rPr>
+        <w:t>Definición de Librerías</w:t>
+      </w:r>
+    </w:p>
+    <w:p/>
+    <w:tbl>
+      <w:tblPr>
+        <w:tblStyle w:val="Tablaconcuadrcula"/>
+        <w:tblW w:w="0" w:type="auto"/>
+        <w:tblInd w:w="720" w:type="dxa"/>
+        <w:tblLook w:val="04A0" w:firstRow="1" w:lastRow="0" w:firstColumn="1" w:lastColumn="0" w:noHBand="0" w:noVBand="1"/>
+      </w:tblPr>
+      <w:tblGrid>
+        <w:gridCol w:w="2186"/>
+        <w:gridCol w:w="5922"/>
+      </w:tblGrid>
+      <w:tr>
+        <w:tc>
+          <w:tcPr>
+            <w:tcW w:w="8334" w:type="dxa"/>
+            <w:gridSpan w:val="2"/>
+            <w:shd w:val="clear" w:color="auto" w:fill="17365D" w:themeFill="text2" w:themeFillShade="BF"/>
+            <w:vAlign w:val="center"/>
+          </w:tcPr>
+          <w:p>
+            <w:pPr>
+              <w:pStyle w:val="Prrafodelista"/>
+              <w:ind w:left="0"/>
+              <w:jc w:val="center"/>
+              <w:rPr>
+                <w:b/>
+              </w:rPr>
+            </w:pPr>
+            <w:r>
+              <w:rPr>
+                <w:b/>
+                <w:color w:val="FFFFFF" w:themeColor="background1"/>
+              </w:rPr>
+              <w:t>Línea Base</w:t>
+            </w:r>
+          </w:p>
+        </w:tc>
+      </w:tr>
+      <w:tr>
+        <w:tc>
+          <w:tcPr>
+            <w:tcW w:w="2223" w:type="dxa"/>
+            <w:vAlign w:val="center"/>
+          </w:tcPr>
+          <w:p>
+            <w:r>
+              <w:t>Responsable</w:t>
+            </w:r>
+          </w:p>
+        </w:tc>
+        <w:tc>
+          <w:tcPr>
+            <w:tcW w:w="6111" w:type="dxa"/>
+            <w:vAlign w:val="center"/>
+          </w:tcPr>
+          <w:p>
+            <w:r>
+              <w:t>Bibliotecarios</w:t>
+            </w:r>
+          </w:p>
+        </w:tc>
+      </w:tr>
+      <w:tr>
+        <w:tc>
+          <w:tcPr>
+            <w:tcW w:w="2223" w:type="dxa"/>
+            <w:vAlign w:val="center"/>
+          </w:tcPr>
+          <w:p>
+            <w:r>
+              <w:t>Actividades</w:t>
+            </w:r>
+          </w:p>
+        </w:tc>
+        <w:tc>
+          <w:tcPr>
+            <w:tcW w:w="6111" w:type="dxa"/>
+            <w:vAlign w:val="center"/>
+          </w:tcPr>
+          <w:p>
+            <w:pPr>
+              <w:pStyle w:val="Prrafodelista"/>
+              <w:numPr>
+                <w:ilvl w:val="0"/>
+                <w:numId w:val="47"/>
+              </w:numPr>
+              <w:pBdr>
+                <w:top w:val="none" w:sz="0" w:space="0" w:color="auto"/>
+                <w:left w:val="none" w:sz="0" w:space="0" w:color="auto"/>
+                <w:bottom w:val="none" w:sz="0" w:space="0" w:color="auto"/>
+                <w:right w:val="none" w:sz="0" w:space="0" w:color="auto"/>
+                <w:between w:val="none" w:sz="0" w:space="0" w:color="auto"/>
+              </w:pBdr>
+            </w:pPr>
+            <w:r>
+              <w:t xml:space="preserve">Establecer y mantener </w:t>
+            </w:r>
+            <w:r>
+              <w:t>la línea base</w:t>
+            </w:r>
+            <w:r>
+              <w:t xml:space="preserve"> de cada proyecto de acuerdo con </w:t>
+            </w:r>
+            <w:r>
+              <w:t>lo establecido en el Plan de Gestión de la Configuración.</w:t>
+            </w:r>
+          </w:p>
+          <w:p>
+            <w:pPr>
+              <w:pStyle w:val="Prrafodelista"/>
+              <w:numPr>
+                <w:ilvl w:val="0"/>
+                <w:numId w:val="47"/>
+              </w:numPr>
+              <w:pBdr>
+                <w:top w:val="none" w:sz="0" w:space="0" w:color="auto"/>
+                <w:left w:val="none" w:sz="0" w:space="0" w:color="auto"/>
+                <w:bottom w:val="none" w:sz="0" w:space="0" w:color="auto"/>
+                <w:right w:val="none" w:sz="0" w:space="0" w:color="auto"/>
+                <w:between w:val="none" w:sz="0" w:space="0" w:color="auto"/>
+              </w:pBdr>
+            </w:pPr>
+            <w:r>
+              <w:t>Proveer copias de las líneas base a quienes lo soliciten y tengan los permisos necesarios.</w:t>
+            </w:r>
+          </w:p>
+        </w:tc>
+      </w:tr>
+      <w:tr>
+        <w:tc>
+          <w:tcPr>
+            <w:tcW w:w="2223" w:type="dxa"/>
+            <w:vAlign w:val="center"/>
+          </w:tcPr>
+          <w:p>
+            <w:r>
+              <w:t>Contenido</w:t>
+            </w:r>
+          </w:p>
+        </w:tc>
+        <w:tc>
+          <w:tcPr>
+            <w:tcW w:w="6111" w:type="dxa"/>
+            <w:vAlign w:val="center"/>
+          </w:tcPr>
+          <w:p>
+            <w:pPr>
+              <w:pStyle w:val="Prrafodelista"/>
+              <w:numPr>
+                <w:ilvl w:val="0"/>
+                <w:numId w:val="45"/>
+              </w:numPr>
+              <w:pBdr>
+                <w:top w:val="none" w:sz="0" w:space="0" w:color="auto"/>
+                <w:left w:val="none" w:sz="0" w:space="0" w:color="auto"/>
+                <w:bottom w:val="none" w:sz="0" w:space="0" w:color="auto"/>
+                <w:right w:val="none" w:sz="0" w:space="0" w:color="auto"/>
+                <w:between w:val="none" w:sz="0" w:space="0" w:color="auto"/>
+              </w:pBdr>
+            </w:pPr>
+            <w:r>
+              <w:t>Esta librería contiene las líneas base de todos los proyectos que se encuentran en desarrollo dentro de la empresa.</w:t>
+            </w:r>
+          </w:p>
+        </w:tc>
+      </w:tr>
+      <w:tr>
+        <w:tc>
+          <w:tcPr>
+            <w:tcW w:w="8334" w:type="dxa"/>
+            <w:gridSpan w:val="2"/>
+            <w:vAlign w:val="center"/>
+          </w:tcPr>
+          <w:p>
+            <w:pPr>
+              <w:jc w:val="center"/>
+              <w:rPr>
+                <w:b/>
+              </w:rPr>
+            </w:pPr>
+            <w:r>
+              <w:rPr>
+                <w:b/>
+              </w:rPr>
+              <w:t>Accesos</w:t>
+            </w:r>
+          </w:p>
+        </w:tc>
+      </w:tr>
+      <w:tr>
+        <w:tc>
+          <w:tcPr>
+            <w:tcW w:w="2223" w:type="dxa"/>
+            <w:vAlign w:val="center"/>
+          </w:tcPr>
+          <w:p>
+            <w:pPr>
+              <w:jc w:val="center"/>
+            </w:pPr>
+            <w:r>
+              <w:t>Rol</w:t>
+            </w:r>
+          </w:p>
+        </w:tc>
+        <w:tc>
+          <w:tcPr>
+            <w:tcW w:w="6111" w:type="dxa"/>
+            <w:vAlign w:val="center"/>
+          </w:tcPr>
+          <w:p>
+            <w:pPr>
+              <w:jc w:val="center"/>
+            </w:pPr>
+            <w:r>
+              <w:t>Tipo de Acceso</w:t>
+            </w:r>
+          </w:p>
+        </w:tc>
+      </w:tr>
+      <w:tr>
+        <w:tc>
+          <w:tcPr>
+            <w:tcW w:w="2223" w:type="dxa"/>
+            <w:vAlign w:val="center"/>
+          </w:tcPr>
+          <w:p>
+            <w:r>
+              <w:t>Jefe del Proyecto</w:t>
+            </w:r>
+          </w:p>
+        </w:tc>
+        <w:tc>
+          <w:tcPr>
+            <w:tcW w:w="6111" w:type="dxa"/>
+            <w:vAlign w:val="center"/>
+          </w:tcPr>
+          <w:p>
+            <w:pPr>
+              <w:pStyle w:val="Prrafodelista"/>
+              <w:numPr>
+                <w:ilvl w:val="0"/>
+                <w:numId w:val="46"/>
+              </w:numPr>
+              <w:pBdr>
+                <w:top w:val="none" w:sz="0" w:space="0" w:color="auto"/>
+                <w:left w:val="none" w:sz="0" w:space="0" w:color="auto"/>
+                <w:bottom w:val="none" w:sz="0" w:space="0" w:color="auto"/>
+                <w:right w:val="none" w:sz="0" w:space="0" w:color="auto"/>
+                <w:between w:val="none" w:sz="0" w:space="0" w:color="auto"/>
+              </w:pBdr>
+            </w:pPr>
+            <w:r>
+              <w:t>Leer</w:t>
+            </w:r>
+          </w:p>
+        </w:tc>
+      </w:tr>
+      <w:tr>
+        <w:tc>
+          <w:tcPr>
+            <w:tcW w:w="2223" w:type="dxa"/>
+            <w:vAlign w:val="center"/>
+          </w:tcPr>
+          <w:p>
+            <w:r>
+              <w:t>Oficial de Gestión de la Configuración</w:t>
+            </w:r>
+          </w:p>
+        </w:tc>
+        <w:tc>
+          <w:tcPr>
+            <w:tcW w:w="6111" w:type="dxa"/>
+            <w:vAlign w:val="center"/>
+          </w:tcPr>
+          <w:p>
+            <w:pPr>
+              <w:pStyle w:val="Prrafodelista"/>
+              <w:numPr>
+                <w:ilvl w:val="0"/>
+                <w:numId w:val="46"/>
+              </w:numPr>
+              <w:pBdr>
+                <w:top w:val="none" w:sz="0" w:space="0" w:color="auto"/>
+                <w:left w:val="none" w:sz="0" w:space="0" w:color="auto"/>
+                <w:bottom w:val="none" w:sz="0" w:space="0" w:color="auto"/>
+                <w:right w:val="none" w:sz="0" w:space="0" w:color="auto"/>
+                <w:between w:val="none" w:sz="0" w:space="0" w:color="auto"/>
+              </w:pBdr>
+            </w:pPr>
+            <w:r>
+              <w:t>Leer</w:t>
+            </w:r>
+          </w:p>
+        </w:tc>
+      </w:tr>
+      <w:tr>
+        <w:tc>
+          <w:tcPr>
+            <w:tcW w:w="2223" w:type="dxa"/>
+            <w:vAlign w:val="center"/>
+          </w:tcPr>
+          <w:p>
+            <w:r>
+              <w:t>CCB</w:t>
+            </w:r>
+          </w:p>
+        </w:tc>
+        <w:tc>
+          <w:tcPr>
+            <w:tcW w:w="6111" w:type="dxa"/>
+            <w:vAlign w:val="center"/>
+          </w:tcPr>
+          <w:p>
+            <w:pPr>
+              <w:pStyle w:val="Prrafodelista"/>
+              <w:numPr>
+                <w:ilvl w:val="0"/>
+                <w:numId w:val="46"/>
+              </w:numPr>
+              <w:pBdr>
+                <w:top w:val="none" w:sz="0" w:space="0" w:color="auto"/>
+                <w:left w:val="none" w:sz="0" w:space="0" w:color="auto"/>
+                <w:bottom w:val="none" w:sz="0" w:space="0" w:color="auto"/>
+                <w:right w:val="none" w:sz="0" w:space="0" w:color="auto"/>
+                <w:between w:val="none" w:sz="0" w:space="0" w:color="auto"/>
+              </w:pBdr>
+            </w:pPr>
+            <w:r>
+              <w:t>Leer</w:t>
+            </w:r>
+          </w:p>
+        </w:tc>
+      </w:tr>
+      <w:tr>
+        <w:tc>
+          <w:tcPr>
+            <w:tcW w:w="2223" w:type="dxa"/>
+            <w:vAlign w:val="center"/>
+          </w:tcPr>
+          <w:p>
+            <w:r>
+              <w:t>Bibliotecario</w:t>
+            </w:r>
+          </w:p>
+        </w:tc>
+        <w:tc>
+          <w:tcPr>
+            <w:tcW w:w="6111" w:type="dxa"/>
+            <w:vAlign w:val="center"/>
+          </w:tcPr>
+          <w:p>
+            <w:pPr>
+              <w:pStyle w:val="Prrafodelista"/>
+              <w:numPr>
+                <w:ilvl w:val="0"/>
+                <w:numId w:val="46"/>
+              </w:numPr>
+              <w:pBdr>
+                <w:top w:val="none" w:sz="0" w:space="0" w:color="auto"/>
+                <w:left w:val="none" w:sz="0" w:space="0" w:color="auto"/>
+                <w:bottom w:val="none" w:sz="0" w:space="0" w:color="auto"/>
+                <w:right w:val="none" w:sz="0" w:space="0" w:color="auto"/>
+                <w:between w:val="none" w:sz="0" w:space="0" w:color="auto"/>
+              </w:pBdr>
+            </w:pPr>
+            <w:r>
+              <w:t>Leer</w:t>
+            </w:r>
+          </w:p>
+          <w:p>
+            <w:pPr>
+              <w:pStyle w:val="Prrafodelista"/>
+              <w:numPr>
+                <w:ilvl w:val="0"/>
+                <w:numId w:val="46"/>
+              </w:numPr>
+              <w:pBdr>
+                <w:top w:val="none" w:sz="0" w:space="0" w:color="auto"/>
+                <w:left w:val="none" w:sz="0" w:space="0" w:color="auto"/>
+                <w:bottom w:val="none" w:sz="0" w:space="0" w:color="auto"/>
+                <w:right w:val="none" w:sz="0" w:space="0" w:color="auto"/>
+                <w:between w:val="none" w:sz="0" w:space="0" w:color="auto"/>
+              </w:pBdr>
+            </w:pPr>
+            <w:r>
+              <w:t>Escribir</w:t>
+            </w:r>
+          </w:p>
+          <w:p>
+            <w:pPr>
+              <w:pStyle w:val="Prrafodelista"/>
+              <w:numPr>
+                <w:ilvl w:val="0"/>
+                <w:numId w:val="46"/>
+              </w:numPr>
+              <w:pBdr>
+                <w:top w:val="none" w:sz="0" w:space="0" w:color="auto"/>
+                <w:left w:val="none" w:sz="0" w:space="0" w:color="auto"/>
+                <w:bottom w:val="none" w:sz="0" w:space="0" w:color="auto"/>
+                <w:right w:val="none" w:sz="0" w:space="0" w:color="auto"/>
+                <w:between w:val="none" w:sz="0" w:space="0" w:color="auto"/>
+              </w:pBdr>
+            </w:pPr>
+            <w:r>
+              <w:t>Modificar</w:t>
+            </w:r>
+          </w:p>
+          <w:p>
+            <w:pPr>
+              <w:pStyle w:val="Prrafodelista"/>
+              <w:numPr>
+                <w:ilvl w:val="0"/>
+                <w:numId w:val="46"/>
+              </w:numPr>
+              <w:pBdr>
+                <w:top w:val="none" w:sz="0" w:space="0" w:color="auto"/>
+                <w:left w:val="none" w:sz="0" w:space="0" w:color="auto"/>
+                <w:bottom w:val="none" w:sz="0" w:space="0" w:color="auto"/>
+                <w:right w:val="none" w:sz="0" w:space="0" w:color="auto"/>
+                <w:between w:val="none" w:sz="0" w:space="0" w:color="auto"/>
+              </w:pBdr>
+            </w:pPr>
+            <w:r>
+              <w:t>Eliminar</w:t>
+            </w:r>
+          </w:p>
+        </w:tc>
+      </w:tr>
+    </w:tbl>
+    <w:p/>
+    <w:tbl>
+      <w:tblPr>
+        <w:tblStyle w:val="Tablaconcuadrcula"/>
+        <w:tblW w:w="0" w:type="auto"/>
+        <w:tblInd w:w="720" w:type="dxa"/>
+        <w:tblLook w:val="04A0" w:firstRow="1" w:lastRow="0" w:firstColumn="1" w:lastColumn="0" w:noHBand="0" w:noVBand="1"/>
+      </w:tblPr>
+      <w:tblGrid>
+        <w:gridCol w:w="2200"/>
+        <w:gridCol w:w="5908"/>
+      </w:tblGrid>
+      <w:tr>
+        <w:tc>
+          <w:tcPr>
+            <w:tcW w:w="8334" w:type="dxa"/>
+            <w:gridSpan w:val="2"/>
+            <w:shd w:val="clear" w:color="auto" w:fill="17365D" w:themeFill="text2" w:themeFillShade="BF"/>
+            <w:vAlign w:val="center"/>
+          </w:tcPr>
+          <w:p>
+            <w:pPr>
+              <w:pStyle w:val="Prrafodelista"/>
+              <w:ind w:left="0"/>
+              <w:jc w:val="center"/>
+              <w:rPr>
+                <w:b/>
+              </w:rPr>
+            </w:pPr>
+            <w:r>
+              <w:rPr>
+                <w:b/>
+                <w:color w:val="FFFFFF" w:themeColor="background1"/>
+              </w:rPr>
+              <w:t>Producción</w:t>
+            </w:r>
+          </w:p>
+        </w:tc>
+      </w:tr>
+      <w:tr>
+        <w:tc>
+          <w:tcPr>
+            <w:tcW w:w="2223" w:type="dxa"/>
+            <w:vAlign w:val="center"/>
+          </w:tcPr>
+          <w:p>
+            <w:r>
+              <w:t>Responsable</w:t>
+            </w:r>
+          </w:p>
+        </w:tc>
+        <w:tc>
+          <w:tcPr>
+            <w:tcW w:w="6111" w:type="dxa"/>
+            <w:vAlign w:val="center"/>
+          </w:tcPr>
+          <w:p>
+            <w:r>
+              <w:t>Jefe de Proyecto</w:t>
+            </w:r>
+          </w:p>
+        </w:tc>
+      </w:tr>
+      <w:tr>
+        <w:tc>
+          <w:tcPr>
+            <w:tcW w:w="2223" w:type="dxa"/>
+            <w:vAlign w:val="center"/>
+          </w:tcPr>
+          <w:p>
+            <w:r>
+              <w:t>Actividades</w:t>
+            </w:r>
+          </w:p>
+        </w:tc>
+        <w:tc>
+          <w:tcPr>
+            <w:tcW w:w="6111" w:type="dxa"/>
+            <w:vAlign w:val="center"/>
+          </w:tcPr>
+          <w:p>
+            <w:pPr>
+              <w:pStyle w:val="Prrafodelista"/>
+              <w:numPr>
+                <w:ilvl w:val="0"/>
+                <w:numId w:val="47"/>
+              </w:numPr>
+              <w:pBdr>
+                <w:top w:val="none" w:sz="0" w:space="0" w:color="auto"/>
+                <w:left w:val="none" w:sz="0" w:space="0" w:color="auto"/>
+                <w:bottom w:val="none" w:sz="0" w:space="0" w:color="auto"/>
+                <w:right w:val="none" w:sz="0" w:space="0" w:color="auto"/>
+                <w:between w:val="none" w:sz="0" w:space="0" w:color="auto"/>
+              </w:pBdr>
+            </w:pPr>
+            <w:r>
+              <w:t>Establecer y mantener las versiones de producción conforme a los establecido en el Plan de Proyecto de cada proyecto de software.</w:t>
+            </w:r>
+          </w:p>
+        </w:tc>
+      </w:tr>
+      <w:tr>
+        <w:tc>
+          <w:tcPr>
+            <w:tcW w:w="2223" w:type="dxa"/>
+            <w:vAlign w:val="center"/>
+          </w:tcPr>
+          <w:p>
+            <w:r>
+              <w:lastRenderedPageBreak/>
+              <w:t>Contenido</w:t>
+            </w:r>
+          </w:p>
+        </w:tc>
+        <w:tc>
+          <w:tcPr>
+            <w:tcW w:w="6111" w:type="dxa"/>
+            <w:vAlign w:val="center"/>
+          </w:tcPr>
+          <w:p>
+            <w:pPr>
+              <w:pStyle w:val="Prrafodelista"/>
+              <w:numPr>
+                <w:ilvl w:val="0"/>
+                <w:numId w:val="45"/>
+              </w:numPr>
+              <w:pBdr>
+                <w:top w:val="none" w:sz="0" w:space="0" w:color="auto"/>
+                <w:left w:val="none" w:sz="0" w:space="0" w:color="auto"/>
+                <w:bottom w:val="none" w:sz="0" w:space="0" w:color="auto"/>
+                <w:right w:val="none" w:sz="0" w:space="0" w:color="auto"/>
+                <w:between w:val="none" w:sz="0" w:space="0" w:color="auto"/>
+              </w:pBdr>
+            </w:pPr>
+            <w:r>
+              <w:t xml:space="preserve">En esta librería </w:t>
+            </w:r>
+            <w:r>
+              <w:t>se encontrarán las versiones de software, de los distintos proyectos en desarrollo, que se encuentren en producción.</w:t>
+            </w:r>
+          </w:p>
+        </w:tc>
+      </w:tr>
+      <w:tr>
+        <w:tc>
+          <w:tcPr>
+            <w:tcW w:w="8334" w:type="dxa"/>
+            <w:gridSpan w:val="2"/>
+            <w:vAlign w:val="center"/>
+          </w:tcPr>
+          <w:p>
+            <w:pPr>
+              <w:jc w:val="center"/>
+              <w:rPr>
+                <w:b/>
+              </w:rPr>
+            </w:pPr>
+            <w:r>
+              <w:rPr>
+                <w:b/>
+              </w:rPr>
+              <w:t>Accesos</w:t>
+            </w:r>
+          </w:p>
+        </w:tc>
+      </w:tr>
+      <w:tr>
+        <w:tc>
+          <w:tcPr>
+            <w:tcW w:w="2223" w:type="dxa"/>
+            <w:vAlign w:val="center"/>
+          </w:tcPr>
+          <w:p>
+            <w:pPr>
+              <w:jc w:val="center"/>
+            </w:pPr>
+            <w:r>
+              <w:t>Rol</w:t>
+            </w:r>
+          </w:p>
+        </w:tc>
+        <w:tc>
+          <w:tcPr>
+            <w:tcW w:w="6111" w:type="dxa"/>
+            <w:vAlign w:val="center"/>
+          </w:tcPr>
+          <w:p>
+            <w:pPr>
+              <w:jc w:val="center"/>
+            </w:pPr>
+            <w:r>
+              <w:t>Tipo de Acceso</w:t>
+            </w:r>
+          </w:p>
+        </w:tc>
+      </w:tr>
+      <w:tr>
+        <w:tc>
+          <w:tcPr>
+            <w:tcW w:w="2223" w:type="dxa"/>
+            <w:vAlign w:val="center"/>
+          </w:tcPr>
+          <w:p>
+            <w:r>
+              <w:t>Jefe de Proyecto</w:t>
+            </w:r>
+          </w:p>
+        </w:tc>
+        <w:tc>
+          <w:tcPr>
+            <w:tcW w:w="6111" w:type="dxa"/>
+            <w:vAlign w:val="center"/>
+          </w:tcPr>
+          <w:p>
+            <w:pPr>
+              <w:pStyle w:val="Prrafodelista"/>
+              <w:numPr>
+                <w:ilvl w:val="0"/>
+                <w:numId w:val="46"/>
+              </w:numPr>
+              <w:pBdr>
+                <w:top w:val="none" w:sz="0" w:space="0" w:color="auto"/>
+                <w:left w:val="none" w:sz="0" w:space="0" w:color="auto"/>
+                <w:bottom w:val="none" w:sz="0" w:space="0" w:color="auto"/>
+                <w:right w:val="none" w:sz="0" w:space="0" w:color="auto"/>
+                <w:between w:val="none" w:sz="0" w:space="0" w:color="auto"/>
+              </w:pBdr>
+            </w:pPr>
+            <w:r>
+              <w:t>Leer</w:t>
+            </w:r>
+          </w:p>
+          <w:p>
+            <w:pPr>
+              <w:pStyle w:val="Prrafodelista"/>
+              <w:numPr>
+                <w:ilvl w:val="0"/>
+                <w:numId w:val="46"/>
+              </w:numPr>
+              <w:pBdr>
+                <w:top w:val="none" w:sz="0" w:space="0" w:color="auto"/>
+                <w:left w:val="none" w:sz="0" w:space="0" w:color="auto"/>
+                <w:bottom w:val="none" w:sz="0" w:space="0" w:color="auto"/>
+                <w:right w:val="none" w:sz="0" w:space="0" w:color="auto"/>
+                <w:between w:val="none" w:sz="0" w:space="0" w:color="auto"/>
+              </w:pBdr>
+            </w:pPr>
+            <w:r>
+              <w:t>Escribir</w:t>
+            </w:r>
+          </w:p>
+          <w:p>
+            <w:pPr>
+              <w:pStyle w:val="Prrafodelista"/>
+              <w:numPr>
+                <w:ilvl w:val="0"/>
+                <w:numId w:val="46"/>
+              </w:numPr>
+              <w:pBdr>
+                <w:top w:val="none" w:sz="0" w:space="0" w:color="auto"/>
+                <w:left w:val="none" w:sz="0" w:space="0" w:color="auto"/>
+                <w:bottom w:val="none" w:sz="0" w:space="0" w:color="auto"/>
+                <w:right w:val="none" w:sz="0" w:space="0" w:color="auto"/>
+                <w:between w:val="none" w:sz="0" w:space="0" w:color="auto"/>
+              </w:pBdr>
+            </w:pPr>
+            <w:r>
+              <w:t>Modificar</w:t>
+            </w:r>
+          </w:p>
+          <w:p>
+            <w:pPr>
+              <w:pStyle w:val="Prrafodelista"/>
+              <w:numPr>
+                <w:ilvl w:val="0"/>
+                <w:numId w:val="46"/>
+              </w:numPr>
+              <w:pBdr>
+                <w:top w:val="none" w:sz="0" w:space="0" w:color="auto"/>
+                <w:left w:val="none" w:sz="0" w:space="0" w:color="auto"/>
+                <w:bottom w:val="none" w:sz="0" w:space="0" w:color="auto"/>
+                <w:right w:val="none" w:sz="0" w:space="0" w:color="auto"/>
+                <w:between w:val="none" w:sz="0" w:space="0" w:color="auto"/>
+              </w:pBdr>
+            </w:pPr>
+            <w:r>
+              <w:t>Eliminar</w:t>
+            </w:r>
+          </w:p>
+        </w:tc>
+      </w:tr>
+      <w:tr>
+        <w:tc>
+          <w:tcPr>
+            <w:tcW w:w="2223" w:type="dxa"/>
+            <w:vAlign w:val="center"/>
+          </w:tcPr>
+          <w:p>
+            <w:r>
+              <w:t>Ingenieros (</w:t>
+            </w:r>
+            <w:r>
+              <w:t>Desarrolladores</w:t>
+            </w:r>
+            <w:r>
+              <w:t>)</w:t>
+            </w:r>
+            <w:bookmarkStart w:id="29" w:name="_GoBack"/>
+            <w:bookmarkEnd w:id="29"/>
+          </w:p>
+        </w:tc>
+        <w:tc>
+          <w:tcPr>
+            <w:tcW w:w="6111" w:type="dxa"/>
+            <w:vAlign w:val="center"/>
+          </w:tcPr>
+          <w:p>
+            <w:pPr>
+              <w:pStyle w:val="Prrafodelista"/>
+              <w:numPr>
+                <w:ilvl w:val="0"/>
+                <w:numId w:val="46"/>
+              </w:numPr>
+              <w:pBdr>
+                <w:top w:val="none" w:sz="0" w:space="0" w:color="auto"/>
+                <w:left w:val="none" w:sz="0" w:space="0" w:color="auto"/>
+                <w:bottom w:val="none" w:sz="0" w:space="0" w:color="auto"/>
+                <w:right w:val="none" w:sz="0" w:space="0" w:color="auto"/>
+                <w:between w:val="none" w:sz="0" w:space="0" w:color="auto"/>
+              </w:pBdr>
+            </w:pPr>
+            <w:r>
+              <w:t>Leer</w:t>
+            </w:r>
+          </w:p>
+          <w:p>
+            <w:pPr>
+              <w:pStyle w:val="Prrafodelista"/>
+              <w:numPr>
+                <w:ilvl w:val="0"/>
+                <w:numId w:val="46"/>
+              </w:numPr>
+              <w:pBdr>
+                <w:top w:val="none" w:sz="0" w:space="0" w:color="auto"/>
+                <w:left w:val="none" w:sz="0" w:space="0" w:color="auto"/>
+                <w:bottom w:val="none" w:sz="0" w:space="0" w:color="auto"/>
+                <w:right w:val="none" w:sz="0" w:space="0" w:color="auto"/>
+                <w:between w:val="none" w:sz="0" w:space="0" w:color="auto"/>
+              </w:pBdr>
+            </w:pPr>
+            <w:r>
+              <w:t>Escribir</w:t>
+            </w:r>
+          </w:p>
+          <w:p>
+            <w:pPr>
+              <w:pStyle w:val="Prrafodelista"/>
+              <w:numPr>
+                <w:ilvl w:val="0"/>
+                <w:numId w:val="46"/>
+              </w:numPr>
+              <w:pBdr>
+                <w:top w:val="none" w:sz="0" w:space="0" w:color="auto"/>
+                <w:left w:val="none" w:sz="0" w:space="0" w:color="auto"/>
+                <w:bottom w:val="none" w:sz="0" w:space="0" w:color="auto"/>
+                <w:right w:val="none" w:sz="0" w:space="0" w:color="auto"/>
+                <w:between w:val="none" w:sz="0" w:space="0" w:color="auto"/>
+              </w:pBdr>
+            </w:pPr>
+            <w:r>
+              <w:t>Modificar</w:t>
+            </w:r>
+          </w:p>
+          <w:p>
+            <w:pPr>
+              <w:pStyle w:val="Prrafodelista"/>
+              <w:numPr>
+                <w:ilvl w:val="0"/>
+                <w:numId w:val="46"/>
+              </w:numPr>
+              <w:pBdr>
+                <w:top w:val="none" w:sz="0" w:space="0" w:color="auto"/>
+                <w:left w:val="none" w:sz="0" w:space="0" w:color="auto"/>
+                <w:bottom w:val="none" w:sz="0" w:space="0" w:color="auto"/>
+                <w:right w:val="none" w:sz="0" w:space="0" w:color="auto"/>
+                <w:between w:val="none" w:sz="0" w:space="0" w:color="auto"/>
+              </w:pBdr>
+            </w:pPr>
+            <w:r>
+              <w:t>Eliminar (con autorización del jefe de proyecto)</w:t>
+            </w:r>
+          </w:p>
+        </w:tc>
+      </w:tr>
+      <w:tr>
+        <w:tc>
+          <w:tcPr>
+            <w:tcW w:w="2223" w:type="dxa"/>
+            <w:vAlign w:val="center"/>
+          </w:tcPr>
+          <w:p>
+            <w:r>
+              <w:t>Oficial de Gestión de la Configuración</w:t>
+            </w:r>
+          </w:p>
+        </w:tc>
+        <w:tc>
+          <w:tcPr>
+            <w:tcW w:w="6111" w:type="dxa"/>
+            <w:vAlign w:val="center"/>
+          </w:tcPr>
+          <w:p>
+            <w:pPr>
+              <w:pStyle w:val="Prrafodelista"/>
+              <w:numPr>
+                <w:ilvl w:val="0"/>
+                <w:numId w:val="46"/>
+              </w:numPr>
+              <w:pBdr>
+                <w:top w:val="none" w:sz="0" w:space="0" w:color="auto"/>
+                <w:left w:val="none" w:sz="0" w:space="0" w:color="auto"/>
+                <w:bottom w:val="none" w:sz="0" w:space="0" w:color="auto"/>
+                <w:right w:val="none" w:sz="0" w:space="0" w:color="auto"/>
+                <w:between w:val="none" w:sz="0" w:space="0" w:color="auto"/>
+              </w:pBdr>
+            </w:pPr>
+            <w:r>
+              <w:t>Leer</w:t>
+            </w:r>
+          </w:p>
+        </w:tc>
+      </w:tr>
+      <w:tr>
+        <w:tc>
+          <w:tcPr>
+            <w:tcW w:w="2223" w:type="dxa"/>
+            <w:vAlign w:val="center"/>
+          </w:tcPr>
+          <w:p>
+            <w:r>
+              <w:t>CCB</w:t>
+            </w:r>
+          </w:p>
+        </w:tc>
+        <w:tc>
+          <w:tcPr>
+            <w:tcW w:w="6111" w:type="dxa"/>
+            <w:vAlign w:val="center"/>
+          </w:tcPr>
+          <w:p>
+            <w:pPr>
+              <w:pStyle w:val="Prrafodelista"/>
+              <w:numPr>
+                <w:ilvl w:val="0"/>
+                <w:numId w:val="46"/>
+              </w:numPr>
+              <w:pBdr>
+                <w:top w:val="none" w:sz="0" w:space="0" w:color="auto"/>
+                <w:left w:val="none" w:sz="0" w:space="0" w:color="auto"/>
+                <w:bottom w:val="none" w:sz="0" w:space="0" w:color="auto"/>
+                <w:right w:val="none" w:sz="0" w:space="0" w:color="auto"/>
+                <w:between w:val="none" w:sz="0" w:space="0" w:color="auto"/>
+              </w:pBdr>
+            </w:pPr>
+            <w:r>
+              <w:t>Leer</w:t>
+            </w:r>
+          </w:p>
+        </w:tc>
+      </w:tr>
+      <w:tr>
+        <w:tc>
+          <w:tcPr>
+            <w:tcW w:w="2223" w:type="dxa"/>
+            <w:vAlign w:val="center"/>
+          </w:tcPr>
+          <w:p>
+            <w:r>
+              <w:t>Bibliotecario</w:t>
+            </w:r>
+          </w:p>
+        </w:tc>
+        <w:tc>
+          <w:tcPr>
+            <w:tcW w:w="6111" w:type="dxa"/>
+            <w:vAlign w:val="center"/>
+          </w:tcPr>
+          <w:p>
+            <w:pPr>
+              <w:pStyle w:val="Prrafodelista"/>
+              <w:numPr>
+                <w:ilvl w:val="0"/>
+                <w:numId w:val="46"/>
+              </w:numPr>
+              <w:pBdr>
+                <w:top w:val="none" w:sz="0" w:space="0" w:color="auto"/>
+                <w:left w:val="none" w:sz="0" w:space="0" w:color="auto"/>
+                <w:bottom w:val="none" w:sz="0" w:space="0" w:color="auto"/>
+                <w:right w:val="none" w:sz="0" w:space="0" w:color="auto"/>
+                <w:between w:val="none" w:sz="0" w:space="0" w:color="auto"/>
+              </w:pBdr>
+            </w:pPr>
+            <w:r>
+              <w:t xml:space="preserve">Leer </w:t>
             </w:r>
           </w:p>
         </w:tc>
@@ -15407,6 +16867,119 @@
     </w:lvl>
   </w:abstractNum>
   <w:abstractNum w:abstractNumId="6" w15:restartNumberingAfterBreak="0">
+    <w:nsid w:val="13DB64B5"/>
+    <w:multiLevelType w:val="hybridMultilevel"/>
+    <w:tmpl w:val="5FBC40FA"/>
+    <w:lvl w:ilvl="0" w:tplc="280A0001">
+      <w:start w:val="1"/>
+      <w:numFmt w:val="bullet"/>
+      <w:lvlText w:val=""/>
+      <w:lvlJc w:val="left"/>
+      <w:pPr>
+        <w:ind w:left="1967" w:hanging="360"/>
+      </w:pPr>
+      <w:rPr>
+        <w:rFonts w:ascii="Symbol" w:hAnsi="Symbol" w:hint="default"/>
+      </w:rPr>
+    </w:lvl>
+    <w:lvl w:ilvl="1" w:tplc="280A0003" w:tentative="1">
+      <w:start w:val="1"/>
+      <w:numFmt w:val="bullet"/>
+      <w:lvlText w:val="o"/>
+      <w:lvlJc w:val="left"/>
+      <w:pPr>
+        <w:ind w:left="2687" w:hanging="360"/>
+      </w:pPr>
+      <w:rPr>
+        <w:rFonts w:ascii="Courier New" w:hAnsi="Courier New" w:cs="Courier New" w:hint="default"/>
+      </w:rPr>
+    </w:lvl>
+    <w:lvl w:ilvl="2" w:tplc="280A0005" w:tentative="1">
+      <w:start w:val="1"/>
+      <w:numFmt w:val="bullet"/>
+      <w:lvlText w:val=""/>
+      <w:lvlJc w:val="left"/>
+      <w:pPr>
+        <w:ind w:left="3407" w:hanging="360"/>
+      </w:pPr>
+      <w:rPr>
+        <w:rFonts w:ascii="Wingdings" w:hAnsi="Wingdings" w:hint="default"/>
+      </w:rPr>
+    </w:lvl>
+    <w:lvl w:ilvl="3" w:tplc="280A0001" w:tentative="1">
+      <w:start w:val="1"/>
+      <w:numFmt w:val="bullet"/>
+      <w:lvlText w:val=""/>
+      <w:lvlJc w:val="left"/>
+      <w:pPr>
+        <w:ind w:left="4127" w:hanging="360"/>
+      </w:pPr>
+      <w:rPr>
+        <w:rFonts w:ascii="Symbol" w:hAnsi="Symbol" w:hint="default"/>
+      </w:rPr>
+    </w:lvl>
+    <w:lvl w:ilvl="4" w:tplc="280A0003" w:tentative="1">
+      <w:start w:val="1"/>
+      <w:numFmt w:val="bullet"/>
+      <w:lvlText w:val="o"/>
+      <w:lvlJc w:val="left"/>
+      <w:pPr>
+        <w:ind w:left="4847" w:hanging="360"/>
+      </w:pPr>
+      <w:rPr>
+        <w:rFonts w:ascii="Courier New" w:hAnsi="Courier New" w:cs="Courier New" w:hint="default"/>
+      </w:rPr>
+    </w:lvl>
+    <w:lvl w:ilvl="5" w:tplc="280A0005" w:tentative="1">
+      <w:start w:val="1"/>
+      <w:numFmt w:val="bullet"/>
+      <w:lvlText w:val=""/>
+      <w:lvlJc w:val="left"/>
+      <w:pPr>
+        <w:ind w:left="5567" w:hanging="360"/>
+      </w:pPr>
+      <w:rPr>
+        <w:rFonts w:ascii="Wingdings" w:hAnsi="Wingdings" w:hint="default"/>
+      </w:rPr>
+    </w:lvl>
+    <w:lvl w:ilvl="6" w:tplc="280A0001" w:tentative="1">
+      <w:start w:val="1"/>
+      <w:numFmt w:val="bullet"/>
+      <w:lvlText w:val=""/>
+      <w:lvlJc w:val="left"/>
+      <w:pPr>
+        <w:ind w:left="6287" w:hanging="360"/>
+      </w:pPr>
+      <w:rPr>
+        <w:rFonts w:ascii="Symbol" w:hAnsi="Symbol" w:hint="default"/>
+      </w:rPr>
+    </w:lvl>
+    <w:lvl w:ilvl="7" w:tplc="280A0003" w:tentative="1">
+      <w:start w:val="1"/>
+      <w:numFmt w:val="bullet"/>
+      <w:lvlText w:val="o"/>
+      <w:lvlJc w:val="left"/>
+      <w:pPr>
+        <w:ind w:left="7007" w:hanging="360"/>
+      </w:pPr>
+      <w:rPr>
+        <w:rFonts w:ascii="Courier New" w:hAnsi="Courier New" w:cs="Courier New" w:hint="default"/>
+      </w:rPr>
+    </w:lvl>
+    <w:lvl w:ilvl="8" w:tplc="280A0005" w:tentative="1">
+      <w:start w:val="1"/>
+      <w:numFmt w:val="bullet"/>
+      <w:lvlText w:val=""/>
+      <w:lvlJc w:val="left"/>
+      <w:pPr>
+        <w:ind w:left="7727" w:hanging="360"/>
+      </w:pPr>
+      <w:rPr>
+        <w:rFonts w:ascii="Wingdings" w:hAnsi="Wingdings" w:hint="default"/>
+      </w:rPr>
+    </w:lvl>
+  </w:abstractNum>
+  <w:abstractNum w:abstractNumId="7" w15:restartNumberingAfterBreak="0">
     <w:nsid w:val="15576724"/>
     <w:multiLevelType w:val="multilevel"/>
     <w:tmpl w:val="15576724"/>
@@ -15528,7 +17101,7 @@
       </w:rPr>
     </w:lvl>
   </w:abstractNum>
-  <w:abstractNum w:abstractNumId="7" w15:restartNumberingAfterBreak="0">
+  <w:abstractNum w:abstractNumId="8" w15:restartNumberingAfterBreak="0">
     <w:nsid w:val="16416546"/>
     <w:multiLevelType w:val="hybridMultilevel"/>
     <w:tmpl w:val="FA20428C"/>
@@ -15641,7 +17214,120 @@
       </w:rPr>
     </w:lvl>
   </w:abstractNum>
-  <w:abstractNum w:abstractNumId="8" w15:restartNumberingAfterBreak="0">
+  <w:abstractNum w:abstractNumId="9" w15:restartNumberingAfterBreak="0">
+    <w:nsid w:val="1EDE53D2"/>
+    <w:multiLevelType w:val="hybridMultilevel"/>
+    <w:tmpl w:val="F1A0498A"/>
+    <w:lvl w:ilvl="0" w:tplc="280A000B">
+      <w:start w:val="1"/>
+      <w:numFmt w:val="bullet"/>
+      <w:lvlText w:val=""/>
+      <w:lvlJc w:val="left"/>
+      <w:pPr>
+        <w:ind w:left="720" w:hanging="360"/>
+      </w:pPr>
+      <w:rPr>
+        <w:rFonts w:ascii="Wingdings" w:hAnsi="Wingdings" w:hint="default"/>
+      </w:rPr>
+    </w:lvl>
+    <w:lvl w:ilvl="1" w:tplc="280A0003" w:tentative="1">
+      <w:start w:val="1"/>
+      <w:numFmt w:val="bullet"/>
+      <w:lvlText w:val="o"/>
+      <w:lvlJc w:val="left"/>
+      <w:pPr>
+        <w:ind w:left="1440" w:hanging="360"/>
+      </w:pPr>
+      <w:rPr>
+        <w:rFonts w:ascii="Courier New" w:hAnsi="Courier New" w:cs="Courier New" w:hint="default"/>
+      </w:rPr>
+    </w:lvl>
+    <w:lvl w:ilvl="2" w:tplc="280A0005" w:tentative="1">
+      <w:start w:val="1"/>
+      <w:numFmt w:val="bullet"/>
+      <w:lvlText w:val=""/>
+      <w:lvlJc w:val="left"/>
+      <w:pPr>
+        <w:ind w:left="2160" w:hanging="360"/>
+      </w:pPr>
+      <w:rPr>
+        <w:rFonts w:ascii="Wingdings" w:hAnsi="Wingdings" w:hint="default"/>
+      </w:rPr>
+    </w:lvl>
+    <w:lvl w:ilvl="3" w:tplc="280A0001" w:tentative="1">
+      <w:start w:val="1"/>
+      <w:numFmt w:val="bullet"/>
+      <w:lvlText w:val=""/>
+      <w:lvlJc w:val="left"/>
+      <w:pPr>
+        <w:ind w:left="2880" w:hanging="360"/>
+      </w:pPr>
+      <w:rPr>
+        <w:rFonts w:ascii="Symbol" w:hAnsi="Symbol" w:hint="default"/>
+      </w:rPr>
+    </w:lvl>
+    <w:lvl w:ilvl="4" w:tplc="280A0003" w:tentative="1">
+      <w:start w:val="1"/>
+      <w:numFmt w:val="bullet"/>
+      <w:lvlText w:val="o"/>
+      <w:lvlJc w:val="left"/>
+      <w:pPr>
+        <w:ind w:left="3600" w:hanging="360"/>
+      </w:pPr>
+      <w:rPr>
+        <w:rFonts w:ascii="Courier New" w:hAnsi="Courier New" w:cs="Courier New" w:hint="default"/>
+      </w:rPr>
+    </w:lvl>
+    <w:lvl w:ilvl="5" w:tplc="280A0005" w:tentative="1">
+      <w:start w:val="1"/>
+      <w:numFmt w:val="bullet"/>
+      <w:lvlText w:val=""/>
+      <w:lvlJc w:val="left"/>
+      <w:pPr>
+        <w:ind w:left="4320" w:hanging="360"/>
+      </w:pPr>
+      <w:rPr>
+        <w:rFonts w:ascii="Wingdings" w:hAnsi="Wingdings" w:hint="default"/>
+      </w:rPr>
+    </w:lvl>
+    <w:lvl w:ilvl="6" w:tplc="280A0001" w:tentative="1">
+      <w:start w:val="1"/>
+      <w:numFmt w:val="bullet"/>
+      <w:lvlText w:val=""/>
+      <w:lvlJc w:val="left"/>
+      <w:pPr>
+        <w:ind w:left="5040" w:hanging="360"/>
+      </w:pPr>
+      <w:rPr>
+        <w:rFonts w:ascii="Symbol" w:hAnsi="Symbol" w:hint="default"/>
+      </w:rPr>
+    </w:lvl>
+    <w:lvl w:ilvl="7" w:tplc="280A0003" w:tentative="1">
+      <w:start w:val="1"/>
+      <w:numFmt w:val="bullet"/>
+      <w:lvlText w:val="o"/>
+      <w:lvlJc w:val="left"/>
+      <w:pPr>
+        <w:ind w:left="5760" w:hanging="360"/>
+      </w:pPr>
+      <w:rPr>
+        <w:rFonts w:ascii="Courier New" w:hAnsi="Courier New" w:cs="Courier New" w:hint="default"/>
+      </w:rPr>
+    </w:lvl>
+    <w:lvl w:ilvl="8" w:tplc="280A0005" w:tentative="1">
+      <w:start w:val="1"/>
+      <w:numFmt w:val="bullet"/>
+      <w:lvlText w:val=""/>
+      <w:lvlJc w:val="left"/>
+      <w:pPr>
+        <w:ind w:left="6480" w:hanging="360"/>
+      </w:pPr>
+      <w:rPr>
+        <w:rFonts w:ascii="Wingdings" w:hAnsi="Wingdings" w:hint="default"/>
+      </w:rPr>
+    </w:lvl>
+  </w:abstractNum>
+  <w:abstractNum w:abstractNumId="10" w15:restartNumberingAfterBreak="0">
     <w:nsid w:val="200F29B7"/>
     <w:multiLevelType w:val="hybridMultilevel"/>
     <w:tmpl w:val="3B50D5BC"/>
@@ -15754,7 +17440,7 @@
       </w:rPr>
     </w:lvl>
   </w:abstractNum>
-  <w:abstractNum w:abstractNumId="9" w15:restartNumberingAfterBreak="0">
+  <w:abstractNum w:abstractNumId="11" w15:restartNumberingAfterBreak="0">
     <w:nsid w:val="21602766"/>
     <w:multiLevelType w:val="hybridMultilevel"/>
     <w:tmpl w:val="B2920250"/>
@@ -15867,7 +17553,7 @@
       </w:rPr>
     </w:lvl>
   </w:abstractNum>
-  <w:abstractNum w:abstractNumId="10" w15:restartNumberingAfterBreak="0">
+  <w:abstractNum w:abstractNumId="12" w15:restartNumberingAfterBreak="0">
     <w:nsid w:val="22A552B4"/>
     <w:multiLevelType w:val="hybridMultilevel"/>
     <w:tmpl w:val="18C8F9A6"/>
@@ -15980,7 +17666,7 @@
       </w:rPr>
     </w:lvl>
   </w:abstractNum>
-  <w:abstractNum w:abstractNumId="11" w15:restartNumberingAfterBreak="0">
+  <w:abstractNum w:abstractNumId="13" w15:restartNumberingAfterBreak="0">
     <w:nsid w:val="23F06694"/>
     <w:multiLevelType w:val="hybridMultilevel"/>
     <w:tmpl w:val="06D6B1B4"/>
@@ -16093,7 +17779,7 @@
       </w:rPr>
     </w:lvl>
   </w:abstractNum>
-  <w:abstractNum w:abstractNumId="12" w15:restartNumberingAfterBreak="0">
+  <w:abstractNum w:abstractNumId="14" w15:restartNumberingAfterBreak="0">
     <w:nsid w:val="25DA55D8"/>
     <w:multiLevelType w:val="hybridMultilevel"/>
     <w:tmpl w:val="1E12ED9C"/>
@@ -16206,7 +17892,7 @@
       </w:rPr>
     </w:lvl>
   </w:abstractNum>
-  <w:abstractNum w:abstractNumId="13" w15:restartNumberingAfterBreak="0">
+  <w:abstractNum w:abstractNumId="15" w15:restartNumberingAfterBreak="0">
     <w:nsid w:val="2756513D"/>
     <w:multiLevelType w:val="multilevel"/>
     <w:tmpl w:val="AD60F25C"/>
@@ -16295,7 +17981,7 @@
       </w:pPr>
     </w:lvl>
   </w:abstractNum>
-  <w:abstractNum w:abstractNumId="14" w15:restartNumberingAfterBreak="0">
+  <w:abstractNum w:abstractNumId="16" w15:restartNumberingAfterBreak="0">
     <w:nsid w:val="2A2800E7"/>
     <w:multiLevelType w:val="singleLevel"/>
     <w:tmpl w:val="0C0A0001"/>
@@ -16315,7 +18001,7 @@
       </w:rPr>
     </w:lvl>
   </w:abstractNum>
-  <w:abstractNum w:abstractNumId="15" w15:restartNumberingAfterBreak="0">
+  <w:abstractNum w:abstractNumId="17" w15:restartNumberingAfterBreak="0">
     <w:nsid w:val="2B156CF3"/>
     <w:multiLevelType w:val="multilevel"/>
     <w:tmpl w:val="E6D03E94"/>
@@ -16405,7 +18091,7 @@
       </w:pPr>
     </w:lvl>
   </w:abstractNum>
-  <w:abstractNum w:abstractNumId="16" w15:restartNumberingAfterBreak="0">
+  <w:abstractNum w:abstractNumId="18" w15:restartNumberingAfterBreak="0">
     <w:nsid w:val="329548C1"/>
     <w:multiLevelType w:val="hybridMultilevel"/>
     <w:tmpl w:val="1FD23B1E"/>
@@ -16518,7 +18204,7 @@
       </w:rPr>
     </w:lvl>
   </w:abstractNum>
-  <w:abstractNum w:abstractNumId="17" w15:restartNumberingAfterBreak="0">
+  <w:abstractNum w:abstractNumId="19" w15:restartNumberingAfterBreak="0">
     <w:nsid w:val="3CBF26C7"/>
     <w:multiLevelType w:val="multilevel"/>
     <w:tmpl w:val="BB0C42C4"/>
@@ -16631,7 +18317,7 @@
       </w:rPr>
     </w:lvl>
   </w:abstractNum>
-  <w:abstractNum w:abstractNumId="18" w15:restartNumberingAfterBreak="0">
+  <w:abstractNum w:abstractNumId="20" w15:restartNumberingAfterBreak="0">
     <w:nsid w:val="3D07002D"/>
     <w:multiLevelType w:val="hybridMultilevel"/>
     <w:tmpl w:val="C664692A"/>
@@ -16744,7 +18430,7 @@
       </w:rPr>
     </w:lvl>
   </w:abstractNum>
-  <w:abstractNum w:abstractNumId="19" w15:restartNumberingAfterBreak="0">
+  <w:abstractNum w:abstractNumId="21" w15:restartNumberingAfterBreak="0">
     <w:nsid w:val="4229520A"/>
     <w:multiLevelType w:val="hybridMultilevel"/>
     <w:tmpl w:val="A9BC0F46"/>
@@ -16857,7 +18543,7 @@
       </w:rPr>
     </w:lvl>
   </w:abstractNum>
-  <w:abstractNum w:abstractNumId="20" w15:restartNumberingAfterBreak="0">
+  <w:abstractNum w:abstractNumId="22" w15:restartNumberingAfterBreak="0">
     <w:nsid w:val="437D4977"/>
     <w:multiLevelType w:val="hybridMultilevel"/>
     <w:tmpl w:val="55EA8AE0"/>
@@ -16970,7 +18656,7 @@
       </w:rPr>
     </w:lvl>
   </w:abstractNum>
-  <w:abstractNum w:abstractNumId="21" w15:restartNumberingAfterBreak="0">
+  <w:abstractNum w:abstractNumId="23" w15:restartNumberingAfterBreak="0">
     <w:nsid w:val="444606BC"/>
     <w:multiLevelType w:val="hybridMultilevel"/>
     <w:tmpl w:val="53C4EF66"/>
@@ -17083,7 +18769,7 @@
       </w:rPr>
     </w:lvl>
   </w:abstractNum>
-  <w:abstractNum w:abstractNumId="22" w15:restartNumberingAfterBreak="0">
+  <w:abstractNum w:abstractNumId="24" w15:restartNumberingAfterBreak="0">
     <w:nsid w:val="44AB1F2B"/>
     <w:multiLevelType w:val="hybridMultilevel"/>
     <w:tmpl w:val="CE400D14"/>
@@ -17196,7 +18882,7 @@
       </w:rPr>
     </w:lvl>
   </w:abstractNum>
-  <w:abstractNum w:abstractNumId="23" w15:restartNumberingAfterBreak="0">
+  <w:abstractNum w:abstractNumId="25" w15:restartNumberingAfterBreak="0">
     <w:nsid w:val="45493326"/>
     <w:multiLevelType w:val="hybridMultilevel"/>
     <w:tmpl w:val="DF06A4CE"/>
@@ -17309,7 +18995,7 @@
       </w:rPr>
     </w:lvl>
   </w:abstractNum>
-  <w:abstractNum w:abstractNumId="24" w15:restartNumberingAfterBreak="0">
+  <w:abstractNum w:abstractNumId="26" w15:restartNumberingAfterBreak="0">
     <w:nsid w:val="49DF301D"/>
     <w:multiLevelType w:val="multilevel"/>
     <w:tmpl w:val="49DF301D"/>
@@ -17458,7 +19144,120 @@
       </w:rPr>
     </w:lvl>
   </w:abstractNum>
-  <w:abstractNum w:abstractNumId="25" w15:restartNumberingAfterBreak="0">
+  <w:abstractNum w:abstractNumId="27" w15:restartNumberingAfterBreak="0">
+    <w:nsid w:val="52002251"/>
+    <w:multiLevelType w:val="hybridMultilevel"/>
+    <w:tmpl w:val="B37E96B8"/>
+    <w:lvl w:ilvl="0" w:tplc="280A0001">
+      <w:start w:val="1"/>
+      <w:numFmt w:val="bullet"/>
+      <w:lvlText w:val=""/>
+      <w:lvlJc w:val="left"/>
+      <w:pPr>
+        <w:ind w:left="720" w:hanging="360"/>
+      </w:pPr>
+      <w:rPr>
+        <w:rFonts w:ascii="Symbol" w:hAnsi="Symbol" w:hint="default"/>
+      </w:rPr>
+    </w:lvl>
+    <w:lvl w:ilvl="1" w:tplc="280A0003" w:tentative="1">
+      <w:start w:val="1"/>
+      <w:numFmt w:val="bullet"/>
+      <w:lvlText w:val="o"/>
+      <w:lvlJc w:val="left"/>
+      <w:pPr>
+        <w:ind w:left="1440" w:hanging="360"/>
+      </w:pPr>
+      <w:rPr>
+        <w:rFonts w:ascii="Courier New" w:hAnsi="Courier New" w:cs="Courier New" w:hint="default"/>
+      </w:rPr>
+    </w:lvl>
+    <w:lvl w:ilvl="2" w:tplc="280A0005" w:tentative="1">
+      <w:start w:val="1"/>
+      <w:numFmt w:val="bullet"/>
+      <w:lvlText w:val=""/>
+      <w:lvlJc w:val="left"/>
+      <w:pPr>
+        <w:ind w:left="2160" w:hanging="360"/>
+      </w:pPr>
+      <w:rPr>
+        <w:rFonts w:ascii="Wingdings" w:hAnsi="Wingdings" w:hint="default"/>
+      </w:rPr>
+    </w:lvl>
+    <w:lvl w:ilvl="3" w:tplc="280A0001" w:tentative="1">
+      <w:start w:val="1"/>
+      <w:numFmt w:val="bullet"/>
+      <w:lvlText w:val=""/>
+      <w:lvlJc w:val="left"/>
+      <w:pPr>
+        <w:ind w:left="2880" w:hanging="360"/>
+      </w:pPr>
+      <w:rPr>
+        <w:rFonts w:ascii="Symbol" w:hAnsi="Symbol" w:hint="default"/>
+      </w:rPr>
+    </w:lvl>
+    <w:lvl w:ilvl="4" w:tplc="280A0003" w:tentative="1">
+      <w:start w:val="1"/>
+      <w:numFmt w:val="bullet"/>
+      <w:lvlText w:val="o"/>
+      <w:lvlJc w:val="left"/>
+      <w:pPr>
+        <w:ind w:left="3600" w:hanging="360"/>
+      </w:pPr>
+      <w:rPr>
+        <w:rFonts w:ascii="Courier New" w:hAnsi="Courier New" w:cs="Courier New" w:hint="default"/>
+      </w:rPr>
+    </w:lvl>
+    <w:lvl w:ilvl="5" w:tplc="280A0005" w:tentative="1">
+      <w:start w:val="1"/>
+      <w:numFmt w:val="bullet"/>
+      <w:lvlText w:val=""/>
+      <w:lvlJc w:val="left"/>
+      <w:pPr>
+        <w:ind w:left="4320" w:hanging="360"/>
+      </w:pPr>
+      <w:rPr>
+        <w:rFonts w:ascii="Wingdings" w:hAnsi="Wingdings" w:hint="default"/>
+      </w:rPr>
+    </w:lvl>
+    <w:lvl w:ilvl="6" w:tplc="280A0001" w:tentative="1">
+      <w:start w:val="1"/>
+      <w:numFmt w:val="bullet"/>
+      <w:lvlText w:val=""/>
+      <w:lvlJc w:val="left"/>
+      <w:pPr>
+        <w:ind w:left="5040" w:hanging="360"/>
+      </w:pPr>
+      <w:rPr>
+        <w:rFonts w:ascii="Symbol" w:hAnsi="Symbol" w:hint="default"/>
+      </w:rPr>
+    </w:lvl>
+    <w:lvl w:ilvl="7" w:tplc="280A0003" w:tentative="1">
+      <w:start w:val="1"/>
+      <w:numFmt w:val="bullet"/>
+      <w:lvlText w:val="o"/>
+      <w:lvlJc w:val="left"/>
+      <w:pPr>
+        <w:ind w:left="5760" w:hanging="360"/>
+      </w:pPr>
+      <w:rPr>
+        <w:rFonts w:ascii="Courier New" w:hAnsi="Courier New" w:cs="Courier New" w:hint="default"/>
+      </w:rPr>
+    </w:lvl>
+    <w:lvl w:ilvl="8" w:tplc="280A0005" w:tentative="1">
+      <w:start w:val="1"/>
+      <w:numFmt w:val="bullet"/>
+      <w:lvlText w:val=""/>
+      <w:lvlJc w:val="left"/>
+      <w:pPr>
+        <w:ind w:left="6480" w:hanging="360"/>
+      </w:pPr>
+      <w:rPr>
+        <w:rFonts w:ascii="Wingdings" w:hAnsi="Wingdings" w:hint="default"/>
+      </w:rPr>
+    </w:lvl>
+  </w:abstractNum>
+  <w:abstractNum w:abstractNumId="28" w15:restartNumberingAfterBreak="0">
     <w:nsid w:val="547001BB"/>
     <w:multiLevelType w:val="hybridMultilevel"/>
     <w:tmpl w:val="0FB4CA76"/>
@@ -17571,7 +19370,7 @@
       </w:rPr>
     </w:lvl>
   </w:abstractNum>
-  <w:abstractNum w:abstractNumId="26" w15:restartNumberingAfterBreak="0">
+  <w:abstractNum w:abstractNumId="29" w15:restartNumberingAfterBreak="0">
     <w:nsid w:val="561C473E"/>
     <w:multiLevelType w:val="hybridMultilevel"/>
     <w:tmpl w:val="C59EE28E"/>
@@ -17684,7 +19483,7 @@
       </w:rPr>
     </w:lvl>
   </w:abstractNum>
-  <w:abstractNum w:abstractNumId="27" w15:restartNumberingAfterBreak="0">
+  <w:abstractNum w:abstractNumId="30" w15:restartNumberingAfterBreak="0">
     <w:nsid w:val="58E77063"/>
     <w:multiLevelType w:val="multilevel"/>
     <w:tmpl w:val="BFC8F1A6"/>
@@ -17797,7 +19596,7 @@
       </w:rPr>
     </w:lvl>
   </w:abstractNum>
-  <w:abstractNum w:abstractNumId="28" w15:restartNumberingAfterBreak="0">
+  <w:abstractNum w:abstractNumId="31" w15:restartNumberingAfterBreak="0">
     <w:nsid w:val="5AD90D65"/>
     <w:multiLevelType w:val="hybridMultilevel"/>
     <w:tmpl w:val="0DF0F946"/>
@@ -17910,7 +19709,7 @@
       </w:rPr>
     </w:lvl>
   </w:abstractNum>
-  <w:abstractNum w:abstractNumId="29" w15:restartNumberingAfterBreak="0">
+  <w:abstractNum w:abstractNumId="32" w15:restartNumberingAfterBreak="0">
     <w:nsid w:val="5DA3795A"/>
     <w:multiLevelType w:val="hybridMultilevel"/>
     <w:tmpl w:val="9E8A9D28"/>
@@ -18023,7 +19822,7 @@
       </w:rPr>
     </w:lvl>
   </w:abstractNum>
-  <w:abstractNum w:abstractNumId="30" w15:restartNumberingAfterBreak="0">
+  <w:abstractNum w:abstractNumId="33" w15:restartNumberingAfterBreak="0">
     <w:nsid w:val="62867AC2"/>
     <w:multiLevelType w:val="multilevel"/>
     <w:tmpl w:val="7EE45866"/>
@@ -18113,7 +19912,7 @@
       </w:pPr>
     </w:lvl>
   </w:abstractNum>
-  <w:abstractNum w:abstractNumId="31" w15:restartNumberingAfterBreak="0">
+  <w:abstractNum w:abstractNumId="34" w15:restartNumberingAfterBreak="0">
     <w:nsid w:val="653A3C30"/>
     <w:multiLevelType w:val="hybridMultilevel"/>
     <w:tmpl w:val="6EB69BBA"/>
@@ -18226,7 +20025,7 @@
       </w:rPr>
     </w:lvl>
   </w:abstractNum>
-  <w:abstractNum w:abstractNumId="32" w15:restartNumberingAfterBreak="0">
+  <w:abstractNum w:abstractNumId="35" w15:restartNumberingAfterBreak="0">
     <w:nsid w:val="655A6CA0"/>
     <w:multiLevelType w:val="multilevel"/>
     <w:tmpl w:val="F760AEBE"/>
@@ -18339,7 +20138,7 @@
       </w:rPr>
     </w:lvl>
   </w:abstractNum>
-  <w:abstractNum w:abstractNumId="33" w15:restartNumberingAfterBreak="0">
+  <w:abstractNum w:abstractNumId="36" w15:restartNumberingAfterBreak="0">
     <w:nsid w:val="66755387"/>
     <w:multiLevelType w:val="hybridMultilevel"/>
     <w:tmpl w:val="D9A6495C"/>
@@ -18452,7 +20251,7 @@
       </w:rPr>
     </w:lvl>
   </w:abstractNum>
-  <w:abstractNum w:abstractNumId="34" w15:restartNumberingAfterBreak="0">
+  <w:abstractNum w:abstractNumId="37" w15:restartNumberingAfterBreak="0">
     <w:nsid w:val="67D2437E"/>
     <w:multiLevelType w:val="multilevel"/>
     <w:tmpl w:val="BD060FDE"/>
@@ -18541,7 +20340,7 @@
       </w:pPr>
     </w:lvl>
   </w:abstractNum>
-  <w:abstractNum w:abstractNumId="35" w15:restartNumberingAfterBreak="0">
+  <w:abstractNum w:abstractNumId="38" w15:restartNumberingAfterBreak="0">
     <w:nsid w:val="689742A7"/>
     <w:multiLevelType w:val="multilevel"/>
     <w:tmpl w:val="7D9E7C2A"/>
@@ -18654,7 +20453,7 @@
       </w:rPr>
     </w:lvl>
   </w:abstractNum>
-  <w:abstractNum w:abstractNumId="36" w15:restartNumberingAfterBreak="0">
+  <w:abstractNum w:abstractNumId="39" w15:restartNumberingAfterBreak="0">
     <w:nsid w:val="6AFD2948"/>
     <w:multiLevelType w:val="hybridMultilevel"/>
     <w:tmpl w:val="801C1408"/>
@@ -18743,7 +20542,7 @@
       </w:pPr>
     </w:lvl>
   </w:abstractNum>
-  <w:abstractNum w:abstractNumId="37" w15:restartNumberingAfterBreak="0">
+  <w:abstractNum w:abstractNumId="40" w15:restartNumberingAfterBreak="0">
     <w:nsid w:val="6E6F6D2A"/>
     <w:multiLevelType w:val="multilevel"/>
     <w:tmpl w:val="84367D6C"/>
@@ -18883,7 +20682,7 @@
       </w:rPr>
     </w:lvl>
   </w:abstractNum>
-  <w:abstractNum w:abstractNumId="38" w15:restartNumberingAfterBreak="0">
+  <w:abstractNum w:abstractNumId="41" w15:restartNumberingAfterBreak="0">
     <w:nsid w:val="7131318F"/>
     <w:multiLevelType w:val="hybridMultilevel"/>
     <w:tmpl w:val="1400B52A"/>
@@ -18995,7 +20794,7 @@
       </w:rPr>
     </w:lvl>
   </w:abstractNum>
-  <w:abstractNum w:abstractNumId="39" w15:restartNumberingAfterBreak="0">
+  <w:abstractNum w:abstractNumId="42" w15:restartNumberingAfterBreak="0">
     <w:nsid w:val="73FD6EE7"/>
     <w:multiLevelType w:val="hybridMultilevel"/>
     <w:tmpl w:val="E7A0709A"/>
@@ -19108,7 +20907,209 @@
       </w:rPr>
     </w:lvl>
   </w:abstractNum>
-  <w:abstractNum w:abstractNumId="40" w15:restartNumberingAfterBreak="0">
+  <w:abstractNum w:abstractNumId="43" w15:restartNumberingAfterBreak="0">
+    <w:nsid w:val="787C0DF1"/>
+    <w:multiLevelType w:val="hybridMultilevel"/>
+    <w:tmpl w:val="265018BC"/>
+    <w:lvl w:ilvl="0" w:tplc="280A000D">
+      <w:start w:val="1"/>
+      <w:numFmt w:val="bullet"/>
+      <w:lvlText w:val=""/>
+      <w:lvlJc w:val="left"/>
+      <w:pPr>
+        <w:ind w:left="720" w:hanging="360"/>
+      </w:pPr>
+      <w:rPr>
+        <w:rFonts w:ascii="Wingdings" w:hAnsi="Wingdings" w:hint="default"/>
+      </w:rPr>
+    </w:lvl>
+    <w:lvl w:ilvl="1" w:tplc="280A0003" w:tentative="1">
+      <w:start w:val="1"/>
+      <w:numFmt w:val="bullet"/>
+      <w:lvlText w:val="o"/>
+      <w:lvlJc w:val="left"/>
+      <w:pPr>
+        <w:ind w:left="1440" w:hanging="360"/>
+      </w:pPr>
+      <w:rPr>
+        <w:rFonts w:ascii="Courier New" w:hAnsi="Courier New" w:cs="Courier New" w:hint="default"/>
+      </w:rPr>
+    </w:lvl>
+    <w:lvl w:ilvl="2" w:tplc="280A0005" w:tentative="1">
+      <w:start w:val="1"/>
+      <w:numFmt w:val="bullet"/>
+      <w:lvlText w:val=""/>
+      <w:lvlJc w:val="left"/>
+      <w:pPr>
+        <w:ind w:left="2160" w:hanging="360"/>
+      </w:pPr>
+      <w:rPr>
+        <w:rFonts w:ascii="Wingdings" w:hAnsi="Wingdings" w:hint="default"/>
+      </w:rPr>
+    </w:lvl>
+    <w:lvl w:ilvl="3" w:tplc="280A0001" w:tentative="1">
+      <w:start w:val="1"/>
+      <w:numFmt w:val="bullet"/>
+      <w:lvlText w:val=""/>
+      <w:lvlJc w:val="left"/>
+      <w:pPr>
+        <w:ind w:left="2880" w:hanging="360"/>
+      </w:pPr>
+      <w:rPr>
+        <w:rFonts w:ascii="Symbol" w:hAnsi="Symbol" w:hint="default"/>
+      </w:rPr>
+    </w:lvl>
+    <w:lvl w:ilvl="4" w:tplc="280A0003" w:tentative="1">
+      <w:start w:val="1"/>
+      <w:numFmt w:val="bullet"/>
+      <w:lvlText w:val="o"/>
+      <w:lvlJc w:val="left"/>
+      <w:pPr>
+        <w:ind w:left="3600" w:hanging="360"/>
+      </w:pPr>
+      <w:rPr>
+        <w:rFonts w:ascii="Courier New" w:hAnsi="Courier New" w:cs="Courier New" w:hint="default"/>
+      </w:rPr>
+    </w:lvl>
+    <w:lvl w:ilvl="5" w:tplc="280A0005" w:tentative="1">
+      <w:start w:val="1"/>
+      <w:numFmt w:val="bullet"/>
+      <w:lvlText w:val=""/>
+      <w:lvlJc w:val="left"/>
+      <w:pPr>
+        <w:ind w:left="4320" w:hanging="360"/>
+      </w:pPr>
+      <w:rPr>
+        <w:rFonts w:ascii="Wingdings" w:hAnsi="Wingdings" w:hint="default"/>
+      </w:rPr>
+    </w:lvl>
+    <w:lvl w:ilvl="6" w:tplc="280A0001" w:tentative="1">
+      <w:start w:val="1"/>
+      <w:numFmt w:val="bullet"/>
+      <w:lvlText w:val=""/>
+      <w:lvlJc w:val="left"/>
+      <w:pPr>
+        <w:ind w:left="5040" w:hanging="360"/>
+      </w:pPr>
+      <w:rPr>
+        <w:rFonts w:ascii="Symbol" w:hAnsi="Symbol" w:hint="default"/>
+      </w:rPr>
+    </w:lvl>
+    <w:lvl w:ilvl="7" w:tplc="280A0003" w:tentative="1">
+      <w:start w:val="1"/>
+      <w:numFmt w:val="bullet"/>
+      <w:lvlText w:val="o"/>
+      <w:lvlJc w:val="left"/>
+      <w:pPr>
+        <w:ind w:left="5760" w:hanging="360"/>
+      </w:pPr>
+      <w:rPr>
+        <w:rFonts w:ascii="Courier New" w:hAnsi="Courier New" w:cs="Courier New" w:hint="default"/>
+      </w:rPr>
+    </w:lvl>
+    <w:lvl w:ilvl="8" w:tplc="280A0005" w:tentative="1">
+      <w:start w:val="1"/>
+      <w:numFmt w:val="bullet"/>
+      <w:lvlText w:val=""/>
+      <w:lvlJc w:val="left"/>
+      <w:pPr>
+        <w:ind w:left="6480" w:hanging="360"/>
+      </w:pPr>
+      <w:rPr>
+        <w:rFonts w:ascii="Wingdings" w:hAnsi="Wingdings" w:hint="default"/>
+      </w:rPr>
+    </w:lvl>
+  </w:abstractNum>
+  <w:abstractNum w:abstractNumId="44" w15:restartNumberingAfterBreak="0">
+    <w:nsid w:val="78B03C4C"/>
+    <w:multiLevelType w:val="multilevel"/>
+    <w:tmpl w:val="D34E11BE"/>
+    <w:lvl w:ilvl="0">
+      <w:start w:val="1"/>
+      <w:numFmt w:val="decimal"/>
+      <w:lvlText w:val="%1."/>
+      <w:lvlJc w:val="left"/>
+      <w:pPr>
+        <w:ind w:left="2345" w:hanging="360"/>
+      </w:pPr>
+    </w:lvl>
+    <w:lvl w:ilvl="1">
+      <w:start w:val="1"/>
+      <w:numFmt w:val="decimal"/>
+      <w:lvlText w:val="%1.%2."/>
+      <w:lvlJc w:val="left"/>
+      <w:pPr>
+        <w:ind w:left="1080" w:hanging="720"/>
+      </w:pPr>
+      <w:rPr>
+        <w:color w:val="000000"/>
+      </w:rPr>
+    </w:lvl>
+    <w:lvl w:ilvl="2">
+      <w:start w:val="1"/>
+      <w:numFmt w:val="decimal"/>
+      <w:lvlText w:val="%1.%2.%3."/>
+      <w:lvlJc w:val="left"/>
+      <w:pPr>
+        <w:ind w:left="1004" w:hanging="720"/>
+      </w:pPr>
+    </w:lvl>
+    <w:lvl w:ilvl="3">
+      <w:start w:val="1"/>
+      <w:numFmt w:val="decimal"/>
+      <w:lvlText w:val="%1.%2.%3.%4."/>
+      <w:lvlJc w:val="left"/>
+      <w:pPr>
+        <w:ind w:left="1440" w:hanging="1080"/>
+      </w:pPr>
+    </w:lvl>
+    <w:lvl w:ilvl="4">
+      <w:start w:val="1"/>
+      <w:numFmt w:val="decimal"/>
+      <w:lvlText w:val="%1.%2.%3.%4.%5."/>
+      <w:lvlJc w:val="left"/>
+      <w:pPr>
+        <w:ind w:left="1800" w:hanging="1440"/>
+      </w:pPr>
+    </w:lvl>
+    <w:lvl w:ilvl="5">
+      <w:start w:val="1"/>
+      <w:numFmt w:val="decimal"/>
+      <w:lvlText w:val="%1.%2.%3.%4.%5.%6."/>
+      <w:lvlJc w:val="left"/>
+      <w:pPr>
+        <w:ind w:left="1800" w:hanging="1440"/>
+      </w:pPr>
+    </w:lvl>
+    <w:lvl w:ilvl="6">
+      <w:start w:val="1"/>
+      <w:numFmt w:val="decimal"/>
+      <w:lvlText w:val="%1.%2.%3.%4.%5.%6.%7."/>
+      <w:lvlJc w:val="left"/>
+      <w:pPr>
+        <w:ind w:left="2160" w:hanging="1800"/>
+      </w:pPr>
+    </w:lvl>
+    <w:lvl w:ilvl="7">
+      <w:start w:val="1"/>
+      <w:numFmt w:val="decimal"/>
+      <w:lvlText w:val="%1.%2.%3.%4.%5.%6.%7.%8."/>
+      <w:lvlJc w:val="left"/>
+      <w:pPr>
+        <w:ind w:left="2160" w:hanging="1800"/>
+      </w:pPr>
+    </w:lvl>
+    <w:lvl w:ilvl="8">
+      <w:start w:val="1"/>
+      <w:numFmt w:val="decimal"/>
+      <w:lvlText w:val="%1.%2.%3.%4.%5.%6.%7.%8.%9."/>
+      <w:lvlJc w:val="left"/>
+      <w:pPr>
+        <w:ind w:left="2520" w:hanging="2160"/>
+      </w:pPr>
+    </w:lvl>
+  </w:abstractNum>
+  <w:abstractNum w:abstractNumId="45" w15:restartNumberingAfterBreak="0">
     <w:nsid w:val="7A590DF0"/>
     <w:multiLevelType w:val="multilevel"/>
     <w:tmpl w:val="BC90828E"/>
@@ -19248,7 +21249,7 @@
       </w:rPr>
     </w:lvl>
   </w:abstractNum>
-  <w:abstractNum w:abstractNumId="41" w15:restartNumberingAfterBreak="0">
+  <w:abstractNum w:abstractNumId="46" w15:restartNumberingAfterBreak="0">
     <w:nsid w:val="7ECC2BEC"/>
     <w:multiLevelType w:val="hybridMultilevel"/>
     <w:tmpl w:val="6FC446BE"/>
@@ -19362,13 +21363,13 @@
     </w:lvl>
   </w:abstractNum>
   <w:num w:numId="1">
-    <w:abstractNumId w:val="13"/>
+    <w:abstractNumId w:val="15"/>
   </w:num>
   <w:num w:numId="2">
-    <w:abstractNumId w:val="17"/>
+    <w:abstractNumId w:val="19"/>
   </w:num>
   <w:num w:numId="3">
-    <w:abstractNumId w:val="27"/>
+    <w:abstractNumId w:val="30"/>
   </w:num>
   <w:num w:numId="4">
     <w:abstractNumId w:val="2"/>
@@ -19377,115 +21378,130 @@
     <w:abstractNumId w:val="1"/>
   </w:num>
   <w:num w:numId="6">
-    <w:abstractNumId w:val="30"/>
+    <w:abstractNumId w:val="33"/>
   </w:num>
   <w:num w:numId="7">
-    <w:abstractNumId w:val="7"/>
+    <w:abstractNumId w:val="8"/>
   </w:num>
   <w:num w:numId="8">
-    <w:abstractNumId w:val="12"/>
+    <w:abstractNumId w:val="14"/>
   </w:num>
   <w:num w:numId="9">
-    <w:abstractNumId w:val="34"/>
+    <w:abstractNumId w:val="37"/>
   </w:num>
   <w:num w:numId="10">
     <w:abstractNumId w:val="3"/>
   </w:num>
   <w:num w:numId="11">
-    <w:abstractNumId w:val="25"/>
+    <w:abstractNumId w:val="28"/>
   </w:num>
   <w:num w:numId="12">
-    <w:abstractNumId w:val="26"/>
+    <w:abstractNumId w:val="29"/>
   </w:num>
   <w:num w:numId="13">
-    <w:abstractNumId w:val="18"/>
+    <w:abstractNumId w:val="20"/>
   </w:num>
   <w:num w:numId="14">
-    <w:abstractNumId w:val="24"/>
+    <w:abstractNumId w:val="26"/>
   </w:num>
   <w:num w:numId="15">
     <w:abstractNumId w:val="0"/>
   </w:num>
   <w:num w:numId="16">
-    <w:abstractNumId w:val="19"/>
+    <w:abstractNumId w:val="21"/>
   </w:num>
   <w:num w:numId="17">
-    <w:abstractNumId w:val="6"/>
+    <w:abstractNumId w:val="7"/>
   </w:num>
   <w:num w:numId="18">
+    <w:abstractNumId w:val="38"/>
+  </w:num>
+  <w:num w:numId="19">
     <w:abstractNumId w:val="35"/>
   </w:num>
-  <w:num w:numId="19">
+  <w:num w:numId="20">
+    <w:abstractNumId w:val="40"/>
+  </w:num>
+  <w:num w:numId="21">
+    <w:abstractNumId w:val="45"/>
+  </w:num>
+  <w:num w:numId="22">
+    <w:abstractNumId w:val="16"/>
+  </w:num>
+  <w:num w:numId="23">
+    <w:abstractNumId w:val="39"/>
+  </w:num>
+  <w:num w:numId="24">
+    <w:abstractNumId w:val="46"/>
+  </w:num>
+  <w:num w:numId="25">
+    <w:abstractNumId w:val="22"/>
+  </w:num>
+  <w:num w:numId="26">
+    <w:abstractNumId w:val="42"/>
+  </w:num>
+  <w:num w:numId="27">
+    <w:abstractNumId w:val="41"/>
+  </w:num>
+  <w:num w:numId="28">
     <w:abstractNumId w:val="32"/>
   </w:num>
-  <w:num w:numId="20">
-    <w:abstractNumId w:val="37"/>
-  </w:num>
-  <w:num w:numId="21">
-    <w:abstractNumId w:val="40"/>
-  </w:num>
-  <w:num w:numId="22">
-    <w:abstractNumId w:val="14"/>
-  </w:num>
-  <w:num w:numId="23">
-    <w:abstractNumId w:val="36"/>
-  </w:num>
-  <w:num w:numId="24">
-    <w:abstractNumId w:val="41"/>
-  </w:num>
-  <w:num w:numId="25">
-    <w:abstractNumId w:val="20"/>
-  </w:num>
-  <w:num w:numId="26">
-    <w:abstractNumId w:val="39"/>
-  </w:num>
-  <w:num w:numId="27">
-    <w:abstractNumId w:val="38"/>
-  </w:num>
-  <w:num w:numId="28">
-    <w:abstractNumId w:val="29"/>
-  </w:num>
   <w:num w:numId="29">
-    <w:abstractNumId w:val="10"/>
+    <w:abstractNumId w:val="12"/>
   </w:num>
   <w:num w:numId="30">
-    <w:abstractNumId w:val="15"/>
+    <w:abstractNumId w:val="17"/>
   </w:num>
   <w:num w:numId="31">
-    <w:abstractNumId w:val="23"/>
+    <w:abstractNumId w:val="25"/>
   </w:num>
   <w:num w:numId="32">
-    <w:abstractNumId w:val="11"/>
+    <w:abstractNumId w:val="13"/>
   </w:num>
   <w:num w:numId="33">
-    <w:abstractNumId w:val="22"/>
+    <w:abstractNumId w:val="24"/>
   </w:num>
   <w:num w:numId="34">
     <w:abstractNumId w:val="5"/>
   </w:num>
   <w:num w:numId="35">
-    <w:abstractNumId w:val="16"/>
+    <w:abstractNumId w:val="18"/>
   </w:num>
   <w:num w:numId="36">
-    <w:abstractNumId w:val="31"/>
+    <w:abstractNumId w:val="34"/>
   </w:num>
   <w:num w:numId="37">
-    <w:abstractNumId w:val="21"/>
+    <w:abstractNumId w:val="23"/>
   </w:num>
   <w:num w:numId="38">
     <w:abstractNumId w:val="4"/>
   </w:num>
   <w:num w:numId="39">
-    <w:abstractNumId w:val="8"/>
+    <w:abstractNumId w:val="10"/>
   </w:num>
   <w:num w:numId="40">
-    <w:abstractNumId w:val="33"/>
+    <w:abstractNumId w:val="36"/>
   </w:num>
   <w:num w:numId="41">
-    <w:abstractNumId w:val="9"/>
+    <w:abstractNumId w:val="11"/>
   </w:num>
   <w:num w:numId="42">
-    <w:abstractNumId w:val="28"/>
+    <w:abstractNumId w:val="31"/>
+  </w:num>
+  <w:num w:numId="43">
+    <w:abstractNumId w:val="6"/>
+  </w:num>
+  <w:num w:numId="44">
+    <w:abstractNumId w:val="44"/>
+  </w:num>
+  <w:num w:numId="45">
+    <w:abstractNumId w:val="27"/>
+  </w:num>
+  <w:num w:numId="46">
+    <w:abstractNumId w:val="43"/>
+  </w:num>
+  <w:num w:numId="47">
+    <w:abstractNumId w:val="9"/>
   </w:num>
 </w:numbering>
 </file>
@@ -20800,7 +22816,7 @@
 </file>
 
 <file path=customXml/itemProps1.xml><?xml version="1.0" encoding="utf-8"?>
-<ds:datastoreItem xmlns:ds="http://schemas.openxmlformats.org/officeDocument/2006/customXml" ds:itemID="{246A02C6-4C76-43AC-BC1F-E200FB7FC183}">
+<ds:datastoreItem xmlns:ds="http://schemas.openxmlformats.org/officeDocument/2006/customXml" ds:itemID="{2A43A598-1B76-4BEB-840F-8A6EA6202B7A}">
   <ds:schemaRefs>
     <ds:schemaRef ds:uri="http://schemas.openxmlformats.org/officeDocument/2006/bibliography"/>
   </ds:schemaRefs>

</xml_diff>

<commit_message>
Adición del documento del Plan de Gestión de Cambios-PlGeCa.docx y Edición del PGC-Mención del Plan de Gestión de Cambios.
</commit_message>
<xml_diff>
--- a/Documentos/PGC.docx
+++ b/Documentos/PGC.docx
@@ -292,7 +292,7 @@
             </w:rPr>
             <w:fldChar w:fldCharType="separate"/>
           </w:r>
-          <w:hyperlink w:anchor="_Toc515027447" w:history="1">
+          <w:hyperlink w:anchor="_Toc516225046" w:history="1">
             <w:r>
               <w:rPr>
                 <w:rStyle w:val="Hipervnculo"/>
@@ -335,7 +335,7 @@
                 <w:noProof/>
                 <w:webHidden/>
               </w:rPr>
-              <w:instrText xml:space="preserve"> PAGEREF _Toc515027447 \h </w:instrText>
+              <w:instrText xml:space="preserve"> PAGEREF _Toc516225046 \h </w:instrText>
             </w:r>
             <w:r>
               <w:rPr>
@@ -380,7 +380,7 @@
               <w:lang w:val="es-PE"/>
             </w:rPr>
           </w:pPr>
-          <w:hyperlink w:anchor="_Toc515027448" w:history="1">
+          <w:hyperlink w:anchor="_Toc516225047" w:history="1">
             <w:r>
               <w:rPr>
                 <w:rStyle w:val="Hipervnculo"/>
@@ -423,7 +423,7 @@
                 <w:noProof/>
                 <w:webHidden/>
               </w:rPr>
-              <w:instrText xml:space="preserve"> PAGEREF _Toc515027448 \h </w:instrText>
+              <w:instrText xml:space="preserve"> PAGEREF _Toc516225047 \h </w:instrText>
             </w:r>
             <w:r>
               <w:rPr>
@@ -468,7 +468,7 @@
               <w:lang w:val="es-PE"/>
             </w:rPr>
           </w:pPr>
-          <w:hyperlink w:anchor="_Toc515027449" w:history="1">
+          <w:hyperlink w:anchor="_Toc516225048" w:history="1">
             <w:r>
               <w:rPr>
                 <w:rStyle w:val="Hipervnculo"/>
@@ -511,7 +511,7 @@
                 <w:noProof/>
                 <w:webHidden/>
               </w:rPr>
-              <w:instrText xml:space="preserve"> PAGEREF _Toc515027449 \h </w:instrText>
+              <w:instrText xml:space="preserve"> PAGEREF _Toc516225048 \h </w:instrText>
             </w:r>
             <w:r>
               <w:rPr>
@@ -556,7 +556,7 @@
               <w:lang w:val="es-PE"/>
             </w:rPr>
           </w:pPr>
-          <w:hyperlink w:anchor="_Toc515027450" w:history="1">
+          <w:hyperlink w:anchor="_Toc516225049" w:history="1">
             <w:r>
               <w:rPr>
                 <w:rStyle w:val="Hipervnculo"/>
@@ -599,7 +599,7 @@
                 <w:noProof/>
                 <w:webHidden/>
               </w:rPr>
-              <w:instrText xml:space="preserve"> PAGEREF _Toc515027450 \h </w:instrText>
+              <w:instrText xml:space="preserve"> PAGEREF _Toc516225049 \h </w:instrText>
             </w:r>
             <w:r>
               <w:rPr>
@@ -644,7 +644,7 @@
               <w:lang w:val="es-PE"/>
             </w:rPr>
           </w:pPr>
-          <w:hyperlink w:anchor="_Toc515027451" w:history="1">
+          <w:hyperlink w:anchor="_Toc516225050" w:history="1">
             <w:r>
               <w:rPr>
                 <w:rStyle w:val="Hipervnculo"/>
@@ -688,7 +688,7 @@
                 <w:noProof/>
                 <w:webHidden/>
               </w:rPr>
-              <w:instrText xml:space="preserve"> PAGEREF _Toc515027451 \h </w:instrText>
+              <w:instrText xml:space="preserve"> PAGEREF _Toc516225050 \h </w:instrText>
             </w:r>
             <w:r>
               <w:rPr>
@@ -733,7 +733,7 @@
               <w:lang w:val="es-PE"/>
             </w:rPr>
           </w:pPr>
-          <w:hyperlink w:anchor="_Toc515027452" w:history="1">
+          <w:hyperlink w:anchor="_Toc516225051" w:history="1">
             <w:r>
               <w:rPr>
                 <w:rStyle w:val="Hipervnculo"/>
@@ -776,7 +776,7 @@
                 <w:noProof/>
                 <w:webHidden/>
               </w:rPr>
-              <w:instrText xml:space="preserve"> PAGEREF _Toc515027452 \h </w:instrText>
+              <w:instrText xml:space="preserve"> PAGEREF _Toc516225051 \h </w:instrText>
             </w:r>
             <w:r>
               <w:rPr>
@@ -817,7 +817,7 @@
               <w:lang w:val="es-PE"/>
             </w:rPr>
           </w:pPr>
-          <w:hyperlink w:anchor="_Toc515027453" w:history="1">
+          <w:hyperlink w:anchor="_Toc516225052" w:history="1">
             <w:r>
               <w:rPr>
                 <w:rStyle w:val="Hipervnculo"/>
@@ -860,7 +860,7 @@
                 <w:noProof/>
                 <w:webHidden/>
               </w:rPr>
-              <w:instrText xml:space="preserve"> PAGEREF _Toc515027453 \h </w:instrText>
+              <w:instrText xml:space="preserve"> PAGEREF _Toc516225052 \h </w:instrText>
             </w:r>
             <w:r>
               <w:rPr>
@@ -905,7 +905,7 @@
               <w:lang w:val="es-PE"/>
             </w:rPr>
           </w:pPr>
-          <w:hyperlink w:anchor="_Toc515027454" w:history="1">
+          <w:hyperlink w:anchor="_Toc516225053" w:history="1">
             <w:r>
               <w:rPr>
                 <w:rStyle w:val="Hipervnculo"/>
@@ -948,7 +948,7 @@
                 <w:noProof/>
                 <w:webHidden/>
               </w:rPr>
-              <w:instrText xml:space="preserve"> PAGEREF _Toc515027454 \h </w:instrText>
+              <w:instrText xml:space="preserve"> PAGEREF _Toc516225053 \h </w:instrText>
             </w:r>
             <w:r>
               <w:rPr>
@@ -993,7 +993,7 @@
               <w:lang w:val="es-PE"/>
             </w:rPr>
           </w:pPr>
-          <w:hyperlink w:anchor="_Toc515027455" w:history="1">
+          <w:hyperlink w:anchor="_Toc516225054" w:history="1">
             <w:r>
               <w:rPr>
                 <w:rStyle w:val="Hipervnculo"/>
@@ -1036,7 +1036,7 @@
                 <w:noProof/>
                 <w:webHidden/>
               </w:rPr>
-              <w:instrText xml:space="preserve"> PAGEREF _Toc515027455 \h </w:instrText>
+              <w:instrText xml:space="preserve"> PAGEREF _Toc516225054 \h </w:instrText>
             </w:r>
             <w:r>
               <w:rPr>
@@ -1081,7 +1081,7 @@
               <w:lang w:val="es-PE"/>
             </w:rPr>
           </w:pPr>
-          <w:hyperlink w:anchor="_Toc515027456" w:history="1">
+          <w:hyperlink w:anchor="_Toc516225055" w:history="1">
             <w:r>
               <w:rPr>
                 <w:rStyle w:val="Hipervnculo"/>
@@ -1124,7 +1124,7 @@
                 <w:noProof/>
                 <w:webHidden/>
               </w:rPr>
-              <w:instrText xml:space="preserve"> PAGEREF _Toc515027456 \h </w:instrText>
+              <w:instrText xml:space="preserve"> PAGEREF _Toc516225055 \h </w:instrText>
             </w:r>
             <w:r>
               <w:rPr>
@@ -1169,7 +1169,7 @@
               <w:lang w:val="es-PE"/>
             </w:rPr>
           </w:pPr>
-          <w:hyperlink w:anchor="_Toc515027457" w:history="1">
+          <w:hyperlink w:anchor="_Toc516225056" w:history="1">
             <w:r>
               <w:rPr>
                 <w:rStyle w:val="Hipervnculo"/>
@@ -1212,7 +1212,7 @@
                 <w:noProof/>
                 <w:webHidden/>
               </w:rPr>
-              <w:instrText xml:space="preserve"> PAGEREF _Toc515027457 \h </w:instrText>
+              <w:instrText xml:space="preserve"> PAGEREF _Toc516225056 \h </w:instrText>
             </w:r>
             <w:r>
               <w:rPr>
@@ -1257,7 +1257,7 @@
               <w:lang w:val="es-PE"/>
             </w:rPr>
           </w:pPr>
-          <w:hyperlink w:anchor="_Toc515027458" w:history="1">
+          <w:hyperlink w:anchor="_Toc516225057" w:history="1">
             <w:r>
               <w:rPr>
                 <w:rStyle w:val="Hipervnculo"/>
@@ -1301,7 +1301,7 @@
                 <w:noProof/>
                 <w:webHidden/>
               </w:rPr>
-              <w:instrText xml:space="preserve"> PAGEREF _Toc515027458 \h </w:instrText>
+              <w:instrText xml:space="preserve"> PAGEREF _Toc516225057 \h </w:instrText>
             </w:r>
             <w:r>
               <w:rPr>
@@ -1346,7 +1346,7 @@
               <w:lang w:val="es-PE"/>
             </w:rPr>
           </w:pPr>
-          <w:hyperlink w:anchor="_Toc515027459" w:history="1">
+          <w:hyperlink w:anchor="_Toc516225058" w:history="1">
             <w:r>
               <w:rPr>
                 <w:rStyle w:val="Hipervnculo"/>
@@ -1390,7 +1390,7 @@
                 <w:noProof/>
                 <w:webHidden/>
               </w:rPr>
-              <w:instrText xml:space="preserve"> PAGEREF _Toc515027459 \h </w:instrText>
+              <w:instrText xml:space="preserve"> PAGEREF _Toc516225058 \h </w:instrText>
             </w:r>
             <w:r>
               <w:rPr>
@@ -1435,7 +1435,7 @@
               <w:lang w:val="es-PE"/>
             </w:rPr>
           </w:pPr>
-          <w:hyperlink w:anchor="_Toc515027460" w:history="1">
+          <w:hyperlink w:anchor="_Toc516225059" w:history="1">
             <w:r>
               <w:rPr>
                 <w:rStyle w:val="Hipervnculo"/>
@@ -1478,7 +1478,7 @@
                 <w:noProof/>
                 <w:webHidden/>
               </w:rPr>
-              <w:instrText xml:space="preserve"> PAGEREF _Toc515027460 \h </w:instrText>
+              <w:instrText xml:space="preserve"> PAGEREF _Toc516225059 \h </w:instrText>
             </w:r>
             <w:r>
               <w:rPr>
@@ -1519,7 +1519,7 @@
               <w:lang w:val="es-PE"/>
             </w:rPr>
           </w:pPr>
-          <w:hyperlink w:anchor="_Toc515027461" w:history="1">
+          <w:hyperlink w:anchor="_Toc516225060" w:history="1">
             <w:r>
               <w:rPr>
                 <w:rStyle w:val="Hipervnculo"/>
@@ -1562,7 +1562,7 @@
                 <w:noProof/>
                 <w:webHidden/>
               </w:rPr>
-              <w:instrText xml:space="preserve"> PAGEREF _Toc515027461 \h </w:instrText>
+              <w:instrText xml:space="preserve"> PAGEREF _Toc516225060 \h </w:instrText>
             </w:r>
             <w:r>
               <w:rPr>
@@ -1607,7 +1607,7 @@
               <w:lang w:val="es-PE"/>
             </w:rPr>
           </w:pPr>
-          <w:hyperlink w:anchor="_Toc515027462" w:history="1">
+          <w:hyperlink w:anchor="_Toc516225061" w:history="1">
             <w:r>
               <w:rPr>
                 <w:rStyle w:val="Hipervnculo"/>
@@ -1650,7 +1650,7 @@
                 <w:noProof/>
                 <w:webHidden/>
               </w:rPr>
-              <w:instrText xml:space="preserve"> PAGEREF _Toc515027462 \h </w:instrText>
+              <w:instrText xml:space="preserve"> PAGEREF _Toc516225061 \h </w:instrText>
             </w:r>
             <w:r>
               <w:rPr>
@@ -1695,7 +1695,7 @@
               <w:lang w:val="es-PE"/>
             </w:rPr>
           </w:pPr>
-          <w:hyperlink w:anchor="_Toc515027463" w:history="1">
+          <w:hyperlink w:anchor="_Toc516225062" w:history="1">
             <w:r>
               <w:rPr>
                 <w:rStyle w:val="Hipervnculo"/>
@@ -1739,7 +1739,7 @@
                 <w:noProof/>
                 <w:webHidden/>
               </w:rPr>
-              <w:instrText xml:space="preserve"> PAGEREF _Toc515027463 \h </w:instrText>
+              <w:instrText xml:space="preserve"> PAGEREF _Toc516225062 \h </w:instrText>
             </w:r>
             <w:r>
               <w:rPr>
@@ -1784,7 +1784,7 @@
               <w:lang w:val="es-PE"/>
             </w:rPr>
           </w:pPr>
-          <w:hyperlink w:anchor="_Toc515027464" w:history="1">
+          <w:hyperlink w:anchor="_Toc516225063" w:history="1">
             <w:r>
               <w:rPr>
                 <w:rStyle w:val="Hipervnculo"/>
@@ -1828,7 +1828,7 @@
                 <w:noProof/>
                 <w:webHidden/>
               </w:rPr>
-              <w:instrText xml:space="preserve"> PAGEREF _Toc515027464 \h </w:instrText>
+              <w:instrText xml:space="preserve"> PAGEREF _Toc516225063 \h </w:instrText>
             </w:r>
             <w:r>
               <w:rPr>
@@ -1873,7 +1873,7 @@
               <w:lang w:val="es-PE"/>
             </w:rPr>
           </w:pPr>
-          <w:hyperlink w:anchor="_Toc515027465" w:history="1">
+          <w:hyperlink w:anchor="_Toc516225064" w:history="1">
             <w:r>
               <w:rPr>
                 <w:rStyle w:val="Hipervnculo"/>
@@ -1917,7 +1917,7 @@
                 <w:noProof/>
                 <w:webHidden/>
               </w:rPr>
-              <w:instrText xml:space="preserve"> PAGEREF _Toc515027465 \h </w:instrText>
+              <w:instrText xml:space="preserve"> PAGEREF _Toc516225064 \h </w:instrText>
             </w:r>
             <w:r>
               <w:rPr>
@@ -1962,7 +1962,7 @@
               <w:lang w:val="es-PE"/>
             </w:rPr>
           </w:pPr>
-          <w:hyperlink w:anchor="_Toc515027466" w:history="1">
+          <w:hyperlink w:anchor="_Toc516225065" w:history="1">
             <w:r>
               <w:rPr>
                 <w:rStyle w:val="Hipervnculo"/>
@@ -2005,7 +2005,7 @@
                 <w:noProof/>
                 <w:webHidden/>
               </w:rPr>
-              <w:instrText xml:space="preserve"> PAGEREF _Toc515027466 \h </w:instrText>
+              <w:instrText xml:space="preserve"> PAGEREF _Toc516225065 \h </w:instrText>
             </w:r>
             <w:r>
               <w:rPr>
@@ -2050,7 +2050,7 @@
               <w:lang w:val="es-PE"/>
             </w:rPr>
           </w:pPr>
-          <w:hyperlink w:anchor="_Toc515027467" w:history="1">
+          <w:hyperlink w:anchor="_Toc516225066" w:history="1">
             <w:r>
               <w:rPr>
                 <w:rStyle w:val="Hipervnculo"/>
@@ -2094,7 +2094,7 @@
                 <w:noProof/>
                 <w:webHidden/>
               </w:rPr>
-              <w:instrText xml:space="preserve"> PAGEREF _Toc515027467 \h </w:instrText>
+              <w:instrText xml:space="preserve"> PAGEREF _Toc516225066 \h </w:instrText>
             </w:r>
             <w:r>
               <w:rPr>
@@ -2139,7 +2139,7 @@
               <w:lang w:val="es-PE"/>
             </w:rPr>
           </w:pPr>
-          <w:hyperlink w:anchor="_Toc515027468" w:history="1">
+          <w:hyperlink w:anchor="_Toc516225067" w:history="1">
             <w:r>
               <w:rPr>
                 <w:rStyle w:val="Hipervnculo"/>
@@ -2183,7 +2183,7 @@
                 <w:noProof/>
                 <w:webHidden/>
               </w:rPr>
-              <w:instrText xml:space="preserve"> PAGEREF _Toc515027468 \h </w:instrText>
+              <w:instrText xml:space="preserve"> PAGEREF _Toc516225067 \h </w:instrText>
             </w:r>
             <w:r>
               <w:rPr>
@@ -2228,7 +2228,7 @@
               <w:lang w:val="es-PE"/>
             </w:rPr>
           </w:pPr>
-          <w:hyperlink w:anchor="_Toc515027469" w:history="1">
+          <w:hyperlink w:anchor="_Toc516225068" w:history="1">
             <w:r>
               <w:rPr>
                 <w:rStyle w:val="Hipervnculo"/>
@@ -2272,7 +2272,7 @@
                 <w:noProof/>
                 <w:webHidden/>
               </w:rPr>
-              <w:instrText xml:space="preserve"> PAGEREF _Toc515027469 \h </w:instrText>
+              <w:instrText xml:space="preserve"> PAGEREF _Toc516225068 \h </w:instrText>
             </w:r>
             <w:r>
               <w:rPr>
@@ -2293,6 +2293,198 @@
                 <w:webHidden/>
               </w:rPr>
               <w:t>22</w:t>
+            </w:r>
+            <w:r>
+              <w:rPr>
+                <w:noProof/>
+                <w:webHidden/>
+              </w:rPr>
+              <w:fldChar w:fldCharType="end"/>
+            </w:r>
+          </w:hyperlink>
+        </w:p>
+        <w:p>
+          <w:pPr>
+            <w:pStyle w:val="TDC3"/>
+            <w:tabs>
+              <w:tab w:val="left" w:pos="880"/>
+              <w:tab w:val="right" w:leader="dot" w:pos="8828"/>
+            </w:tabs>
+            <w:rPr>
+              <w:rFonts w:asciiTheme="minorHAnsi" w:eastAsiaTheme="minorEastAsia" w:hAnsiTheme="minorHAnsi" w:cstheme="minorBidi"/>
+              <w:noProof/>
+              <w:color w:val="auto"/>
+              <w:lang w:val="es-PE"/>
+            </w:rPr>
+          </w:pPr>
+          <w:hyperlink w:anchor="_Toc516225069" w:history="1">
+            <w:r>
+              <w:rPr>
+                <w:rStyle w:val="Hipervnculo"/>
+                <w:rFonts w:ascii="Wingdings" w:hAnsi="Wingdings"/>
+                <w:noProof/>
+              </w:rPr>
+              <w:t></w:t>
+            </w:r>
+            <w:r>
+              <w:rPr>
+                <w:rFonts w:asciiTheme="minorHAnsi" w:eastAsiaTheme="minorEastAsia" w:hAnsiTheme="minorHAnsi" w:cstheme="minorBidi"/>
+                <w:noProof/>
+                <w:color w:val="auto"/>
+                <w:lang w:val="es-PE"/>
+              </w:rPr>
+              <w:tab/>
+            </w:r>
+            <w:r>
+              <w:rPr>
+                <w:rStyle w:val="Hipervnculo"/>
+                <w:noProof/>
+              </w:rPr>
+              <w:t>Formato de Solici</w:t>
+            </w:r>
+            <w:r>
+              <w:rPr>
+                <w:rStyle w:val="Hipervnculo"/>
+                <w:noProof/>
+              </w:rPr>
+              <w:t>t</w:t>
+            </w:r>
+            <w:r>
+              <w:rPr>
+                <w:rStyle w:val="Hipervnculo"/>
+                <w:noProof/>
+              </w:rPr>
+              <w:t>ud de Cambios</w:t>
+            </w:r>
+            <w:r>
+              <w:rPr>
+                <w:noProof/>
+                <w:webHidden/>
+              </w:rPr>
+              <w:tab/>
+            </w:r>
+            <w:r>
+              <w:rPr>
+                <w:noProof/>
+                <w:webHidden/>
+              </w:rPr>
+              <w:fldChar w:fldCharType="begin"/>
+            </w:r>
+            <w:r>
+              <w:rPr>
+                <w:noProof/>
+                <w:webHidden/>
+              </w:rPr>
+              <w:instrText xml:space="preserve"> PAGEREF _Toc516225069 \h </w:instrText>
+            </w:r>
+            <w:r>
+              <w:rPr>
+                <w:noProof/>
+                <w:webHidden/>
+              </w:rPr>
+            </w:r>
+            <w:r>
+              <w:rPr>
+                <w:noProof/>
+                <w:webHidden/>
+              </w:rPr>
+              <w:fldChar w:fldCharType="separate"/>
+            </w:r>
+            <w:r>
+              <w:rPr>
+                <w:noProof/>
+                <w:webHidden/>
+              </w:rPr>
+              <w:t>34</w:t>
+            </w:r>
+            <w:r>
+              <w:rPr>
+                <w:noProof/>
+                <w:webHidden/>
+              </w:rPr>
+              <w:fldChar w:fldCharType="end"/>
+            </w:r>
+          </w:hyperlink>
+        </w:p>
+        <w:p>
+          <w:pPr>
+            <w:pStyle w:val="TDC3"/>
+            <w:tabs>
+              <w:tab w:val="left" w:pos="880"/>
+              <w:tab w:val="right" w:leader="dot" w:pos="8828"/>
+            </w:tabs>
+            <w:rPr>
+              <w:rFonts w:asciiTheme="minorHAnsi" w:eastAsiaTheme="minorEastAsia" w:hAnsiTheme="minorHAnsi" w:cstheme="minorBidi"/>
+              <w:noProof/>
+              <w:color w:val="auto"/>
+              <w:lang w:val="es-PE"/>
+            </w:rPr>
+          </w:pPr>
+          <w:hyperlink w:anchor="_Toc516225070" w:history="1">
+            <w:r>
+              <w:rPr>
+                <w:rStyle w:val="Hipervnculo"/>
+                <w:rFonts w:ascii="Wingdings" w:hAnsi="Wingdings"/>
+                <w:noProof/>
+              </w:rPr>
+              <w:t></w:t>
+            </w:r>
+            <w:r>
+              <w:rPr>
+                <w:rFonts w:asciiTheme="minorHAnsi" w:eastAsiaTheme="minorEastAsia" w:hAnsiTheme="minorHAnsi" w:cstheme="minorBidi"/>
+                <w:noProof/>
+                <w:color w:val="auto"/>
+                <w:lang w:val="es-PE"/>
+              </w:rPr>
+              <w:tab/>
+            </w:r>
+            <w:r>
+              <w:rPr>
+                <w:rStyle w:val="Hipervnculo"/>
+                <w:noProof/>
+              </w:rPr>
+              <w:t>Plan de Gestión de Cambios</w:t>
+            </w:r>
+            <w:r>
+              <w:rPr>
+                <w:noProof/>
+                <w:webHidden/>
+              </w:rPr>
+              <w:tab/>
+            </w:r>
+            <w:r>
+              <w:rPr>
+                <w:noProof/>
+                <w:webHidden/>
+              </w:rPr>
+              <w:fldChar w:fldCharType="begin"/>
+            </w:r>
+            <w:r>
+              <w:rPr>
+                <w:noProof/>
+                <w:webHidden/>
+              </w:rPr>
+              <w:instrText xml:space="preserve"> PAGEREF _Toc516225070 \h </w:instrText>
+            </w:r>
+            <w:r>
+              <w:rPr>
+                <w:noProof/>
+                <w:webHidden/>
+              </w:rPr>
+            </w:r>
+            <w:r>
+              <w:rPr>
+                <w:noProof/>
+                <w:webHidden/>
+              </w:rPr>
+              <w:fldChar w:fldCharType="separate"/>
+            </w:r>
+            <w:r>
+              <w:rPr>
+                <w:noProof/>
+                <w:webHidden/>
+              </w:rPr>
+              <w:t>35</w:t>
             </w:r>
             <w:r>
               <w:rPr>
@@ -2333,8 +2525,6 @@
         </w:rPr>
         <w:br w:type="page"/>
       </w:r>
-      <w:bookmarkStart w:id="1" w:name="_GoBack"/>
-      <w:bookmarkEnd w:id="1"/>
     </w:p>
     <w:p>
       <w:pPr>
@@ -2346,12 +2536,12 @@
         <w:ind w:left="0"/>
         <w:jc w:val="both"/>
       </w:pPr>
-      <w:bookmarkStart w:id="2" w:name="_Toc515027447"/>
+      <w:bookmarkStart w:id="1" w:name="_Toc516225046"/>
       <w:r>
         <w:lastRenderedPageBreak/>
         <w:t>Introducción</w:t>
       </w:r>
-      <w:bookmarkEnd w:id="2"/>
+      <w:bookmarkEnd w:id="1"/>
     </w:p>
     <w:p>
       <w:pPr>
@@ -2959,16 +3149,16 @@
           <w:sz w:val="22"/>
         </w:rPr>
       </w:pPr>
-      <w:bookmarkStart w:id="3" w:name="_Toc512553722"/>
-      <w:bookmarkStart w:id="4" w:name="_Toc515027448"/>
+      <w:bookmarkStart w:id="2" w:name="_Toc512553722"/>
+      <w:bookmarkStart w:id="3" w:name="_Toc516225047"/>
       <w:r>
         <w:rPr>
           <w:sz w:val="22"/>
         </w:rPr>
         <w:t>Propósito del documento</w:t>
       </w:r>
+      <w:bookmarkEnd w:id="2"/>
       <w:bookmarkEnd w:id="3"/>
-      <w:bookmarkEnd w:id="4"/>
     </w:p>
     <w:p/>
     <w:p>
@@ -3002,7 +3192,7 @@
         </w:rPr>
         <w:t xml:space="preserve">o mantenimiento, en el uso de métodos (y los requisitos para el cumplimiento de estos) y en la ejecución de actividades para una adecuada configuración y mantenimiento </w:t>
       </w:r>
-      <w:bookmarkStart w:id="5" w:name="_Toc512553723"/>
+      <w:bookmarkStart w:id="4" w:name="_Toc512553723"/>
       <w:r>
         <w:rPr>
           <w:rFonts w:ascii="Questrial" w:eastAsia="Questrial" w:hAnsi="Questrial" w:cs="Questrial"/>
@@ -3124,15 +3314,15 @@
           <w:sz w:val="22"/>
         </w:rPr>
       </w:pPr>
-      <w:bookmarkStart w:id="6" w:name="_Toc515027449"/>
+      <w:bookmarkStart w:id="5" w:name="_Toc516225048"/>
       <w:r>
         <w:rPr>
           <w:sz w:val="22"/>
         </w:rPr>
         <w:t>Alcance</w:t>
       </w:r>
+      <w:bookmarkEnd w:id="4"/>
       <w:bookmarkEnd w:id="5"/>
-      <w:bookmarkEnd w:id="6"/>
     </w:p>
     <w:p>
       <w:pPr>
@@ -3393,16 +3583,16 @@
           <w:sz w:val="22"/>
         </w:rPr>
       </w:pPr>
-      <w:bookmarkStart w:id="7" w:name="_Toc512553724"/>
-      <w:bookmarkStart w:id="8" w:name="_Toc515027450"/>
+      <w:bookmarkStart w:id="6" w:name="_Toc512553724"/>
+      <w:bookmarkStart w:id="7" w:name="_Toc516225049"/>
       <w:r>
         <w:rPr>
           <w:sz w:val="22"/>
         </w:rPr>
         <w:t>Definiciones</w:t>
       </w:r>
+      <w:bookmarkEnd w:id="6"/>
       <w:bookmarkEnd w:id="7"/>
-      <w:bookmarkEnd w:id="8"/>
     </w:p>
     <w:p>
       <w:pPr>
@@ -3600,7 +3790,7 @@
         </w:rPr>
         <w:t xml:space="preserve"> Identificar los elementos del sistema que satisfacen los requerimientos del cliente.</w:t>
       </w:r>
-      <w:bookmarkStart w:id="9" w:name="_Toc512553725"/>
+      <w:bookmarkStart w:id="8" w:name="_Toc512553725"/>
     </w:p>
     <w:p>
       <w:pPr>
@@ -3614,15 +3804,15 @@
           <w:sz w:val="22"/>
         </w:rPr>
       </w:pPr>
-      <w:bookmarkStart w:id="10" w:name="_Toc515027451"/>
+      <w:bookmarkStart w:id="9" w:name="_Toc516225050"/>
       <w:r>
         <w:rPr>
           <w:sz w:val="22"/>
         </w:rPr>
         <w:t>Abreviaturas</w:t>
       </w:r>
+      <w:bookmarkEnd w:id="8"/>
       <w:bookmarkEnd w:id="9"/>
-      <w:bookmarkEnd w:id="10"/>
     </w:p>
     <w:p>
       <w:pPr>
@@ -3818,12 +4008,12 @@
         </w:numPr>
         <w:jc w:val="both"/>
       </w:pPr>
-      <w:bookmarkStart w:id="11" w:name="_Toc515027452"/>
+      <w:bookmarkStart w:id="10" w:name="_Toc516225051"/>
       <w:r>
         <w:lastRenderedPageBreak/>
         <w:t>Referencias</w:t>
       </w:r>
-      <w:bookmarkEnd w:id="11"/>
+      <w:bookmarkEnd w:id="10"/>
     </w:p>
     <w:p>
       <w:pPr>
@@ -3883,11 +4073,11 @@
         <w:ind w:left="0"/>
         <w:jc w:val="both"/>
       </w:pPr>
-      <w:bookmarkStart w:id="12" w:name="_Toc515027453"/>
+      <w:bookmarkStart w:id="11" w:name="_Toc516225052"/>
       <w:r>
         <w:t>Gestión de la Configuración de Software</w:t>
       </w:r>
-      <w:bookmarkEnd w:id="12"/>
+      <w:bookmarkEnd w:id="11"/>
     </w:p>
     <w:p>
       <w:pPr>
@@ -3898,11 +4088,11 @@
         </w:numPr>
         <w:jc w:val="both"/>
       </w:pPr>
-      <w:bookmarkStart w:id="13" w:name="_Toc515027454"/>
+      <w:bookmarkStart w:id="12" w:name="_Toc516225053"/>
       <w:r>
         <w:t>Organización</w:t>
       </w:r>
-      <w:bookmarkEnd w:id="13"/>
+      <w:bookmarkEnd w:id="12"/>
     </w:p>
     <w:p>
       <w:pPr>
@@ -4061,7 +4251,7 @@
           <w:szCs w:val="22"/>
         </w:rPr>
       </w:pPr>
-      <w:bookmarkStart w:id="14" w:name="_Toc487231529"/>
+      <w:bookmarkStart w:id="13" w:name="_Toc487231529"/>
       <w:r>
         <w:rPr>
           <w:rFonts w:ascii="Times New Roman" w:hAnsi="Times New Roman" w:cs="Times New Roman"/>
@@ -4146,7 +4336,7 @@
         </w:rPr>
         <w:t xml:space="preserve">, respecto </w:t>
       </w:r>
-      <w:bookmarkEnd w:id="14"/>
+      <w:bookmarkEnd w:id="13"/>
       <w:r>
         <w:rPr>
           <w:rFonts w:ascii="Times New Roman" w:eastAsia="Times New Roman" w:hAnsi="Times New Roman" w:cs="Times New Roman"/>
@@ -4804,12 +4994,12 @@
         </w:numPr>
         <w:jc w:val="both"/>
       </w:pPr>
-      <w:bookmarkStart w:id="15" w:name="_Toc515027455"/>
+      <w:bookmarkStart w:id="14" w:name="_Toc516225054"/>
       <w:r>
         <w:lastRenderedPageBreak/>
         <w:t>Roles y Responsabilidades</w:t>
       </w:r>
-      <w:bookmarkEnd w:id="15"/>
+      <w:bookmarkEnd w:id="14"/>
     </w:p>
     <w:p>
       <w:pPr>
@@ -5503,22 +5693,22 @@
                 <w:rFonts w:ascii="Questrial" w:hAnsi="Questrial" w:cs="Times New Roman"/>
               </w:rPr>
             </w:pPr>
-            <w:bookmarkStart w:id="16" w:name="_Toc468899098"/>
-            <w:bookmarkStart w:id="17" w:name="_Toc472618538"/>
+            <w:bookmarkStart w:id="15" w:name="_Toc468899098"/>
+            <w:bookmarkStart w:id="16" w:name="_Toc472618538"/>
             <w:r>
               <w:rPr>
                 <w:rFonts w:ascii="Questrial" w:hAnsi="Questrial" w:cs="Times New Roman"/>
               </w:rPr>
               <w:t>Ingeniero</w:t>
             </w:r>
+            <w:bookmarkEnd w:id="15"/>
+            <w:r>
+              <w:rPr>
+                <w:rFonts w:ascii="Questrial" w:hAnsi="Questrial" w:cs="Times New Roman"/>
+              </w:rPr>
+              <w:t>s</w:t>
+            </w:r>
             <w:bookmarkEnd w:id="16"/>
-            <w:r>
-              <w:rPr>
-                <w:rFonts w:ascii="Questrial" w:hAnsi="Questrial" w:cs="Times New Roman"/>
-              </w:rPr>
-              <w:t>s</w:t>
-            </w:r>
-            <w:bookmarkEnd w:id="17"/>
           </w:p>
           <w:p>
             <w:pPr>
@@ -6162,7 +6352,7 @@
           <w:szCs w:val="22"/>
         </w:rPr>
       </w:pPr>
-      <w:bookmarkStart w:id="18" w:name="_Toc515027456"/>
+      <w:bookmarkStart w:id="17" w:name="_Toc516225055"/>
       <w:r>
         <w:rPr>
           <w:sz w:val="22"/>
@@ -6171,7 +6361,7 @@
         <w:lastRenderedPageBreak/>
         <w:t>Políticas, directrices y procedimientos</w:t>
       </w:r>
-      <w:bookmarkEnd w:id="18"/>
+      <w:bookmarkEnd w:id="17"/>
     </w:p>
     <w:p>
       <w:pPr>
@@ -6550,11 +6740,11 @@
         </w:numPr>
         <w:jc w:val="both"/>
       </w:pPr>
-      <w:bookmarkStart w:id="19" w:name="_Toc515027457"/>
+      <w:bookmarkStart w:id="18" w:name="_Toc516225056"/>
       <w:r>
         <w:t>Herramientas, entorno e infraestructura</w:t>
       </w:r>
-      <w:bookmarkEnd w:id="19"/>
+      <w:bookmarkEnd w:id="18"/>
     </w:p>
     <w:p/>
     <w:p>
@@ -6766,12 +6956,12 @@
         </w:numPr>
         <w:jc w:val="both"/>
       </w:pPr>
-      <w:bookmarkStart w:id="20" w:name="_Toc515027458"/>
+      <w:bookmarkStart w:id="19" w:name="_Toc516225057"/>
       <w:r>
         <w:lastRenderedPageBreak/>
         <w:t>Herramientas de control de versiones</w:t>
       </w:r>
-      <w:bookmarkEnd w:id="20"/>
+      <w:bookmarkEnd w:id="19"/>
     </w:p>
     <w:p>
       <w:pPr>
@@ -7106,11 +7296,11 @@
         </w:numPr>
         <w:jc w:val="both"/>
       </w:pPr>
-      <w:bookmarkStart w:id="21" w:name="_Toc515027459"/>
+      <w:bookmarkStart w:id="20" w:name="_Toc516225058"/>
       <w:r>
         <w:t>Herramientas de entorno</w:t>
       </w:r>
-      <w:bookmarkEnd w:id="21"/>
+      <w:bookmarkEnd w:id="20"/>
     </w:p>
     <w:p>
       <w:pPr>
@@ -7404,12 +7594,12 @@
         </w:numPr>
         <w:jc w:val="both"/>
       </w:pPr>
-      <w:bookmarkStart w:id="22" w:name="_Toc515027460"/>
+      <w:bookmarkStart w:id="21" w:name="_Toc516225059"/>
       <w:r>
         <w:lastRenderedPageBreak/>
         <w:t>Calendario</w:t>
       </w:r>
-      <w:bookmarkEnd w:id="22"/>
+      <w:bookmarkEnd w:id="21"/>
     </w:p>
     <w:p>
       <w:pPr>
@@ -7489,8 +7679,8 @@
           <w:szCs w:val="24"/>
         </w:rPr>
       </w:pPr>
-      <w:bookmarkStart w:id="23" w:name="_Toc487232380"/>
-      <w:bookmarkStart w:id="24" w:name="_Toc487233613"/>
+      <w:bookmarkStart w:id="22" w:name="_Toc487232380"/>
+      <w:bookmarkStart w:id="23" w:name="_Toc487233613"/>
       <w:r>
         <w:rPr>
           <w:rFonts w:ascii="Times New Roman" w:hAnsi="Times New Roman" w:cs="Times New Roman"/>
@@ -7565,8 +7755,8 @@
         </w:rPr>
         <w:t>Calendario del Plan de Gestión de la Configuración</w:t>
       </w:r>
+      <w:bookmarkEnd w:id="22"/>
       <w:bookmarkEnd w:id="23"/>
-      <w:bookmarkEnd w:id="24"/>
     </w:p>
     <w:tbl>
       <w:tblPr>
@@ -8845,11 +9035,11 @@
         <w:ind w:left="0"/>
         <w:jc w:val="both"/>
       </w:pPr>
-      <w:bookmarkStart w:id="25" w:name="_Toc515027461"/>
+      <w:bookmarkStart w:id="24" w:name="_Toc516225060"/>
       <w:r>
         <w:t>Actividades de la SCM</w:t>
       </w:r>
-      <w:bookmarkEnd w:id="25"/>
+      <w:bookmarkEnd w:id="24"/>
     </w:p>
     <w:p>
       <w:pPr>
@@ -8860,11 +9050,11 @@
         </w:numPr>
         <w:jc w:val="both"/>
       </w:pPr>
-      <w:bookmarkStart w:id="26" w:name="_Toc515027462"/>
+      <w:bookmarkStart w:id="25" w:name="_Toc516225061"/>
       <w:r>
         <w:t>Identificación de la configuración</w:t>
       </w:r>
-      <w:bookmarkEnd w:id="26"/>
+      <w:bookmarkEnd w:id="25"/>
     </w:p>
     <w:p>
       <w:pPr>
@@ -8875,11 +9065,11 @@
         </w:numPr>
         <w:jc w:val="both"/>
       </w:pPr>
-      <w:bookmarkStart w:id="27" w:name="_Toc515027463"/>
+      <w:bookmarkStart w:id="26" w:name="_Toc516225062"/>
       <w:r>
         <w:t>Ítems de configuración</w:t>
       </w:r>
-      <w:bookmarkEnd w:id="27"/>
+      <w:bookmarkEnd w:id="26"/>
     </w:p>
     <w:p>
       <w:pPr>
@@ -10479,12 +10669,12 @@
         </w:numPr>
         <w:jc w:val="both"/>
       </w:pPr>
-      <w:bookmarkStart w:id="28" w:name="_Toc515027464"/>
+      <w:bookmarkStart w:id="27" w:name="_Toc516225063"/>
       <w:r>
         <w:lastRenderedPageBreak/>
         <w:t>Definiciones de nomenclatura de los ítems</w:t>
       </w:r>
-      <w:bookmarkEnd w:id="28"/>
+      <w:bookmarkEnd w:id="27"/>
     </w:p>
     <w:p/>
     <w:p>
@@ -13081,11 +13271,11 @@
         </w:numPr>
         <w:jc w:val="both"/>
       </w:pPr>
-      <w:bookmarkStart w:id="29" w:name="_Toc515027465"/>
+      <w:bookmarkStart w:id="28" w:name="_Toc516225064"/>
       <w:r>
         <w:t>Lista de los ítems con nomenclatura</w:t>
       </w:r>
-      <w:bookmarkEnd w:id="29"/>
+      <w:bookmarkEnd w:id="28"/>
     </w:p>
     <w:p>
       <w:pPr>
@@ -14325,11 +14515,11 @@
           <w:between w:val="none" w:sz="0" w:space="0" w:color="auto"/>
         </w:pBdr>
       </w:pPr>
-      <w:bookmarkStart w:id="30" w:name="_Toc515027466"/>
+      <w:bookmarkStart w:id="29" w:name="_Toc516225065"/>
       <w:r>
         <w:t>Control de la Configuración</w:t>
       </w:r>
-      <w:bookmarkEnd w:id="30"/>
+      <w:bookmarkEnd w:id="29"/>
       <w:r>
         <w:t xml:space="preserve"> </w:t>
       </w:r>
@@ -14346,14 +14536,14 @@
           <w:color w:val="000000" w:themeColor="text1"/>
         </w:rPr>
       </w:pPr>
-      <w:bookmarkStart w:id="31" w:name="_Toc515027467"/>
+      <w:bookmarkStart w:id="30" w:name="_Toc516225066"/>
       <w:r>
         <w:rPr>
           <w:color w:val="000000" w:themeColor="text1"/>
         </w:rPr>
         <w:t>Definición de las Líneas Bases</w:t>
       </w:r>
-      <w:bookmarkEnd w:id="31"/>
+      <w:bookmarkEnd w:id="30"/>
       <w:r>
         <w:rPr>
           <w:color w:val="000000" w:themeColor="text1"/>
@@ -14970,14 +15160,14 @@
           <w:numId w:val="24"/>
         </w:numPr>
       </w:pPr>
-      <w:bookmarkStart w:id="32" w:name="_Toc515027468"/>
+      <w:bookmarkStart w:id="31" w:name="_Toc516225067"/>
       <w:r>
         <w:rPr>
           <w:color w:val="000000" w:themeColor="text1"/>
         </w:rPr>
         <w:t>Estructura de Librerías</w:t>
       </w:r>
-      <w:bookmarkEnd w:id="32"/>
+      <w:bookmarkEnd w:id="31"/>
     </w:p>
     <w:p/>
     <w:p>
@@ -15188,7 +15378,7 @@
           <w:numId w:val="24"/>
         </w:numPr>
       </w:pPr>
-      <w:bookmarkStart w:id="33" w:name="_Toc515027469"/>
+      <w:bookmarkStart w:id="32" w:name="_Toc516225068"/>
       <w:r>
         <w:rPr>
           <w:color w:val="000000" w:themeColor="text1"/>
@@ -15196,7 +15386,7 @@
         <w:lastRenderedPageBreak/>
         <w:t>Definición de Librerías</w:t>
       </w:r>
-      <w:bookmarkEnd w:id="33"/>
+      <w:bookmarkEnd w:id="32"/>
     </w:p>
     <w:p/>
     <w:p>
@@ -17249,6 +17439,7 @@
           <w:rFonts w:ascii="Questrial" w:eastAsia="Questrial" w:hAnsi="Questrial" w:cs="Questrial"/>
           <w:sz w:val="24"/>
           <w:szCs w:val="24"/>
+          <w:u w:val="single"/>
           <w:lang w:val="es-PE"/>
         </w:rPr>
       </w:pPr>
@@ -17257,6 +17448,7 @@
           <w:rFonts w:ascii="Questrial" w:eastAsia="Questrial" w:hAnsi="Questrial" w:cs="Questrial"/>
           <w:sz w:val="24"/>
           <w:szCs w:val="24"/>
+          <w:u w:val="single"/>
           <w:lang w:val="es-PE"/>
         </w:rPr>
         <w:lastRenderedPageBreak/>
@@ -17868,6 +18060,7 @@
           <w:rFonts w:ascii="Questrial" w:eastAsia="Questrial" w:hAnsi="Questrial" w:cs="Questrial"/>
           <w:sz w:val="24"/>
           <w:szCs w:val="24"/>
+          <w:u w:val="single"/>
           <w:lang w:val="es-PE"/>
         </w:rPr>
       </w:pPr>
@@ -17876,10 +18069,11 @@
           <w:rFonts w:ascii="Questrial" w:eastAsia="Questrial" w:hAnsi="Questrial" w:cs="Questrial"/>
           <w:sz w:val="24"/>
           <w:szCs w:val="24"/>
+          <w:u w:val="single"/>
           <w:lang w:val="es-PE"/>
         </w:rPr>
         <w:lastRenderedPageBreak/>
-        <w:t xml:space="preserve"> Negocio </w:t>
+        <w:t xml:space="preserve">Negocio </w:t>
       </w:r>
     </w:p>
     <w:p>
@@ -18589,6 +18783,7 @@
           <w:rFonts w:ascii="Questrial" w:eastAsia="Questrial" w:hAnsi="Questrial" w:cs="Questrial"/>
           <w:sz w:val="24"/>
           <w:szCs w:val="24"/>
+          <w:u w:val="single"/>
           <w:lang w:val="es-PE"/>
         </w:rPr>
       </w:pPr>
@@ -18597,10 +18792,11 @@
           <w:rFonts w:ascii="Questrial" w:eastAsia="Questrial" w:hAnsi="Questrial" w:cs="Questrial"/>
           <w:sz w:val="24"/>
           <w:szCs w:val="24"/>
+          <w:u w:val="single"/>
           <w:lang w:val="es-PE"/>
         </w:rPr>
         <w:lastRenderedPageBreak/>
-        <w:t xml:space="preserve"> Requisitos</w:t>
+        <w:t>Requisitos</w:t>
       </w:r>
     </w:p>
     <w:p>
@@ -19305,6 +19501,7 @@
           <w:rFonts w:ascii="Questrial" w:eastAsia="Questrial" w:hAnsi="Questrial" w:cs="Questrial"/>
           <w:sz w:val="24"/>
           <w:szCs w:val="24"/>
+          <w:u w:val="single"/>
           <w:lang w:val="es-PE"/>
         </w:rPr>
       </w:pPr>
@@ -19313,10 +19510,11 @@
           <w:rFonts w:ascii="Questrial" w:eastAsia="Questrial" w:hAnsi="Questrial" w:cs="Questrial"/>
           <w:sz w:val="24"/>
           <w:szCs w:val="24"/>
+          <w:u w:val="single"/>
           <w:lang w:val="es-PE"/>
         </w:rPr>
         <w:lastRenderedPageBreak/>
-        <w:t xml:space="preserve"> Análisis y Diseño</w:t>
+        <w:t>Análisis y Diseño</w:t>
       </w:r>
     </w:p>
     <w:p>
@@ -20060,6 +20258,7 @@
           <w:rFonts w:ascii="Questrial" w:eastAsia="Questrial" w:hAnsi="Questrial" w:cs="Questrial"/>
           <w:sz w:val="24"/>
           <w:szCs w:val="24"/>
+          <w:u w:val="single"/>
           <w:lang w:val="es-PE"/>
         </w:rPr>
       </w:pPr>
@@ -20068,6 +20267,7 @@
           <w:rFonts w:ascii="Questrial" w:eastAsia="Questrial" w:hAnsi="Questrial" w:cs="Questrial"/>
           <w:sz w:val="24"/>
           <w:szCs w:val="24"/>
+          <w:u w:val="single"/>
           <w:lang w:val="es-PE"/>
         </w:rPr>
         <w:lastRenderedPageBreak/>
@@ -20715,6 +20915,7 @@
           <w:rFonts w:ascii="Questrial" w:eastAsia="Questrial" w:hAnsi="Questrial" w:cs="Questrial"/>
           <w:sz w:val="24"/>
           <w:szCs w:val="24"/>
+          <w:u w:val="single"/>
           <w:lang w:val="es-PE"/>
         </w:rPr>
       </w:pPr>
@@ -20723,6 +20924,7 @@
           <w:rFonts w:ascii="Questrial" w:eastAsia="Questrial" w:hAnsi="Questrial" w:cs="Questrial"/>
           <w:sz w:val="24"/>
           <w:szCs w:val="24"/>
+          <w:u w:val="single"/>
           <w:lang w:val="es-PE"/>
         </w:rPr>
         <w:lastRenderedPageBreak/>
@@ -21312,6 +21514,7 @@
           <w:rFonts w:ascii="Questrial" w:eastAsia="Questrial" w:hAnsi="Questrial" w:cs="Questrial"/>
           <w:sz w:val="24"/>
           <w:szCs w:val="24"/>
+          <w:u w:val="single"/>
           <w:lang w:val="es-PE"/>
         </w:rPr>
       </w:pPr>
@@ -21320,6 +21523,7 @@
           <w:rFonts w:ascii="Questrial" w:eastAsia="Questrial" w:hAnsi="Questrial" w:cs="Questrial"/>
           <w:sz w:val="24"/>
           <w:szCs w:val="24"/>
+          <w:u w:val="single"/>
           <w:lang w:val="es-PE"/>
         </w:rPr>
         <w:lastRenderedPageBreak/>
@@ -23248,6 +23452,1405 @@
           <w:lang w:val="es-PE"/>
         </w:rPr>
       </w:pPr>
+    </w:p>
+    <w:p>
+      <w:pPr>
+        <w:rPr>
+          <w:rFonts w:ascii="Questrial" w:eastAsia="Questrial" w:hAnsi="Questrial" w:cs="Questrial"/>
+          <w:b/>
+          <w:sz w:val="24"/>
+          <w:szCs w:val="24"/>
+        </w:rPr>
+      </w:pPr>
+      <w:r>
+        <w:br w:type="page"/>
+      </w:r>
+    </w:p>
+    <w:p>
+      <w:pPr>
+        <w:pStyle w:val="Ttulo3"/>
+        <w:numPr>
+          <w:ilvl w:val="0"/>
+          <w:numId w:val="24"/>
+        </w:numPr>
+        <w:rPr>
+          <w:color w:val="000000" w:themeColor="text1"/>
+        </w:rPr>
+      </w:pPr>
+      <w:bookmarkStart w:id="33" w:name="_Toc516225069"/>
+      <w:bookmarkStart w:id="34" w:name="_GoBack"/>
+      <w:bookmarkEnd w:id="34"/>
+      <w:r>
+        <w:rPr>
+          <w:color w:val="000000" w:themeColor="text1"/>
+        </w:rPr>
+        <w:lastRenderedPageBreak/>
+        <w:t>Formato de Solicitud de Cambios</w:t>
+      </w:r>
+      <w:bookmarkEnd w:id="33"/>
+    </w:p>
+    <w:p>
+      <w:pPr>
+        <w:pStyle w:val="Descripcin"/>
+        <w:ind w:left="1080"/>
+        <w:rPr>
+          <w:rFonts w:ascii="Questrial" w:hAnsi="Questrial"/>
+          <w:i w:val="0"/>
+          <w:color w:val="auto"/>
+          <w:sz w:val="20"/>
+        </w:rPr>
+      </w:pPr>
+    </w:p>
+    <w:p>
+      <w:pPr>
+        <w:rPr>
+          <w:lang w:val="es-PE"/>
+        </w:rPr>
+      </w:pPr>
+      <w:r>
+        <w:rPr>
+          <w:lang w:val="es-PE"/>
+        </w:rPr>
+        <w:t>La Tabla 19</w:t>
+      </w:r>
+      <w:r>
+        <w:rPr>
+          <w:lang w:val="es-PE"/>
+        </w:rPr>
+        <w:t xml:space="preserve"> contiene el formato de Solicitud de Cambio, el cual se detalla más en el Plan de Gestión de Cambios.</w:t>
+      </w:r>
+    </w:p>
+    <w:p>
+      <w:pPr>
+        <w:pStyle w:val="Descripcin"/>
+        <w:ind w:left="1080"/>
+        <w:rPr>
+          <w:rFonts w:ascii="Questrial" w:hAnsi="Questrial"/>
+          <w:i w:val="0"/>
+          <w:color w:val="auto"/>
+          <w:sz w:val="20"/>
+        </w:rPr>
+      </w:pPr>
+      <w:r>
+        <w:rPr>
+          <w:rFonts w:ascii="Questrial" w:hAnsi="Questrial"/>
+          <w:i w:val="0"/>
+          <w:color w:val="auto"/>
+          <w:sz w:val="20"/>
+        </w:rPr>
+        <w:t xml:space="preserve">Tabla </w:t>
+      </w:r>
+      <w:r>
+        <w:rPr>
+          <w:rFonts w:ascii="Questrial" w:hAnsi="Questrial"/>
+          <w:i w:val="0"/>
+          <w:color w:val="auto"/>
+          <w:sz w:val="20"/>
+        </w:rPr>
+        <w:fldChar w:fldCharType="begin"/>
+      </w:r>
+      <w:r>
+        <w:rPr>
+          <w:rFonts w:ascii="Questrial" w:hAnsi="Questrial"/>
+          <w:i w:val="0"/>
+          <w:color w:val="auto"/>
+          <w:sz w:val="20"/>
+        </w:rPr>
+        <w:instrText xml:space="preserve"> SEQ Tabla \* ARABIC </w:instrText>
+      </w:r>
+      <w:r>
+        <w:rPr>
+          <w:rFonts w:ascii="Questrial" w:hAnsi="Questrial"/>
+          <w:i w:val="0"/>
+          <w:color w:val="auto"/>
+          <w:sz w:val="20"/>
+        </w:rPr>
+        <w:fldChar w:fldCharType="separate"/>
+      </w:r>
+      <w:r>
+        <w:rPr>
+          <w:rFonts w:ascii="Questrial" w:hAnsi="Questrial"/>
+          <w:i w:val="0"/>
+          <w:noProof/>
+          <w:color w:val="auto"/>
+          <w:sz w:val="20"/>
+        </w:rPr>
+        <w:t>19</w:t>
+      </w:r>
+      <w:r>
+        <w:rPr>
+          <w:rFonts w:ascii="Questrial" w:hAnsi="Questrial"/>
+          <w:i w:val="0"/>
+          <w:color w:val="auto"/>
+          <w:sz w:val="20"/>
+        </w:rPr>
+        <w:fldChar w:fldCharType="end"/>
+      </w:r>
+      <w:r>
+        <w:rPr>
+          <w:rFonts w:ascii="Questrial" w:hAnsi="Questrial"/>
+          <w:i w:val="0"/>
+          <w:color w:val="auto"/>
+          <w:sz w:val="20"/>
+        </w:rPr>
+        <w:br/>
+      </w:r>
+      <w:r>
+        <w:rPr>
+          <w:color w:val="auto"/>
+          <w:sz w:val="20"/>
+        </w:rPr>
+        <w:t>Formato de Solicitud de Cambio</w:t>
+      </w:r>
+    </w:p>
+    <w:tbl>
+      <w:tblPr>
+        <w:tblStyle w:val="Tablaconcuadrcula"/>
+        <w:tblW w:w="0" w:type="auto"/>
+        <w:tblInd w:w="720" w:type="dxa"/>
+        <w:tblLook w:val="04A0" w:firstRow="1" w:lastRow="0" w:firstColumn="1" w:lastColumn="0" w:noHBand="0" w:noVBand="1"/>
+      </w:tblPr>
+      <w:tblGrid>
+        <w:gridCol w:w="1969"/>
+        <w:gridCol w:w="2126"/>
+        <w:gridCol w:w="3679"/>
+      </w:tblGrid>
+      <w:tr>
+        <w:tc>
+          <w:tcPr>
+            <w:tcW w:w="1969" w:type="dxa"/>
+            <w:shd w:val="clear" w:color="auto" w:fill="DDD9C3" w:themeFill="background2" w:themeFillShade="E6"/>
+            <w:vAlign w:val="center"/>
+          </w:tcPr>
+          <w:p>
+            <w:pPr>
+              <w:pStyle w:val="Prrafodelista"/>
+              <w:ind w:left="0"/>
+              <w:jc w:val="right"/>
+              <w:rPr>
+                <w:b/>
+                <w:sz w:val="24"/>
+                <w:szCs w:val="24"/>
+              </w:rPr>
+            </w:pPr>
+            <w:r>
+              <w:rPr>
+                <w:b/>
+                <w:sz w:val="24"/>
+                <w:szCs w:val="24"/>
+              </w:rPr>
+              <w:t>ID solicitud</w:t>
+            </w:r>
+          </w:p>
+        </w:tc>
+        <w:tc>
+          <w:tcPr>
+            <w:tcW w:w="5805" w:type="dxa"/>
+            <w:gridSpan w:val="2"/>
+            <w:vAlign w:val="center"/>
+          </w:tcPr>
+          <w:p>
+            <w:pPr>
+              <w:pStyle w:val="Prrafodelista"/>
+              <w:ind w:left="0"/>
+              <w:rPr>
+                <w:i/>
+                <w:sz w:val="20"/>
+                <w:szCs w:val="24"/>
+              </w:rPr>
+            </w:pPr>
+            <w:r>
+              <w:rPr>
+                <w:i/>
+                <w:sz w:val="20"/>
+                <w:szCs w:val="24"/>
+              </w:rPr>
+              <w:t>RFC-{Acrónimo de proyecto}-{número de 3 dígitos}</w:t>
+            </w:r>
+          </w:p>
+        </w:tc>
+      </w:tr>
+      <w:tr>
+        <w:tc>
+          <w:tcPr>
+            <w:tcW w:w="1969" w:type="dxa"/>
+            <w:shd w:val="clear" w:color="auto" w:fill="DDD9C3" w:themeFill="background2" w:themeFillShade="E6"/>
+            <w:vAlign w:val="center"/>
+          </w:tcPr>
+          <w:p>
+            <w:pPr>
+              <w:pStyle w:val="Prrafodelista"/>
+              <w:ind w:left="0"/>
+              <w:jc w:val="right"/>
+              <w:rPr>
+                <w:b/>
+                <w:sz w:val="24"/>
+                <w:szCs w:val="24"/>
+              </w:rPr>
+            </w:pPr>
+            <w:r>
+              <w:rPr>
+                <w:b/>
+                <w:sz w:val="24"/>
+                <w:szCs w:val="24"/>
+              </w:rPr>
+              <w:t>Proyecto</w:t>
+            </w:r>
+          </w:p>
+        </w:tc>
+        <w:tc>
+          <w:tcPr>
+            <w:tcW w:w="5805" w:type="dxa"/>
+            <w:gridSpan w:val="2"/>
+            <w:vAlign w:val="center"/>
+          </w:tcPr>
+          <w:p>
+            <w:pPr>
+              <w:pStyle w:val="Prrafodelista"/>
+              <w:ind w:left="0"/>
+              <w:rPr>
+                <w:i/>
+                <w:sz w:val="20"/>
+                <w:szCs w:val="24"/>
+              </w:rPr>
+            </w:pPr>
+            <w:r>
+              <w:rPr>
+                <w:i/>
+                <w:sz w:val="20"/>
+                <w:szCs w:val="24"/>
+              </w:rPr>
+              <w:t>{Nombre del proyecto}</w:t>
+            </w:r>
+          </w:p>
+        </w:tc>
+      </w:tr>
+      <w:tr>
+        <w:tc>
+          <w:tcPr>
+            <w:tcW w:w="1969" w:type="dxa"/>
+            <w:shd w:val="clear" w:color="auto" w:fill="DDD9C3" w:themeFill="background2" w:themeFillShade="E6"/>
+            <w:vAlign w:val="center"/>
+          </w:tcPr>
+          <w:p>
+            <w:pPr>
+              <w:pStyle w:val="Prrafodelista"/>
+              <w:ind w:left="0"/>
+              <w:jc w:val="right"/>
+              <w:rPr>
+                <w:b/>
+                <w:sz w:val="24"/>
+                <w:szCs w:val="24"/>
+              </w:rPr>
+            </w:pPr>
+            <w:r>
+              <w:rPr>
+                <w:b/>
+                <w:sz w:val="24"/>
+                <w:szCs w:val="24"/>
+              </w:rPr>
+              <w:t>Fecha de solicitud</w:t>
+            </w:r>
+          </w:p>
+        </w:tc>
+        <w:tc>
+          <w:tcPr>
+            <w:tcW w:w="5805" w:type="dxa"/>
+            <w:gridSpan w:val="2"/>
+            <w:vAlign w:val="center"/>
+          </w:tcPr>
+          <w:p>
+            <w:pPr>
+              <w:pStyle w:val="Prrafodelista"/>
+              <w:ind w:left="0"/>
+              <w:rPr>
+                <w:i/>
+                <w:sz w:val="20"/>
+                <w:szCs w:val="24"/>
+              </w:rPr>
+            </w:pPr>
+            <w:r>
+              <w:rPr>
+                <w:i/>
+                <w:sz w:val="20"/>
+                <w:szCs w:val="24"/>
+              </w:rPr>
+              <w:t>{Fecha en la que se creó la solicitud de cambio}</w:t>
+            </w:r>
+          </w:p>
+        </w:tc>
+      </w:tr>
+      <w:tr>
+        <w:tc>
+          <w:tcPr>
+            <w:tcW w:w="1969" w:type="dxa"/>
+            <w:shd w:val="clear" w:color="auto" w:fill="DDD9C3" w:themeFill="background2" w:themeFillShade="E6"/>
+            <w:vAlign w:val="center"/>
+          </w:tcPr>
+          <w:p>
+            <w:pPr>
+              <w:pStyle w:val="Prrafodelista"/>
+              <w:ind w:left="0"/>
+              <w:jc w:val="right"/>
+              <w:rPr>
+                <w:b/>
+                <w:sz w:val="24"/>
+                <w:szCs w:val="24"/>
+              </w:rPr>
+            </w:pPr>
+            <w:r>
+              <w:rPr>
+                <w:b/>
+                <w:sz w:val="24"/>
+                <w:szCs w:val="24"/>
+              </w:rPr>
+              <w:t>Fuente(s)</w:t>
+            </w:r>
+          </w:p>
+        </w:tc>
+        <w:tc>
+          <w:tcPr>
+            <w:tcW w:w="5805" w:type="dxa"/>
+            <w:gridSpan w:val="2"/>
+            <w:vAlign w:val="center"/>
+          </w:tcPr>
+          <w:p>
+            <w:pPr>
+              <w:pStyle w:val="Prrafodelista"/>
+              <w:ind w:left="0"/>
+              <w:rPr>
+                <w:i/>
+                <w:sz w:val="20"/>
+                <w:szCs w:val="24"/>
+              </w:rPr>
+            </w:pPr>
+            <w:r>
+              <w:rPr>
+                <w:i/>
+                <w:sz w:val="20"/>
+                <w:szCs w:val="24"/>
+              </w:rPr>
+              <w:t>{Persona(s) que identificó la necesidad del cambio}</w:t>
+            </w:r>
+          </w:p>
+        </w:tc>
+      </w:tr>
+      <w:tr>
+        <w:tc>
+          <w:tcPr>
+            <w:tcW w:w="1969" w:type="dxa"/>
+            <w:shd w:val="clear" w:color="auto" w:fill="DDD9C3" w:themeFill="background2" w:themeFillShade="E6"/>
+            <w:vAlign w:val="center"/>
+          </w:tcPr>
+          <w:p>
+            <w:pPr>
+              <w:pStyle w:val="Prrafodelista"/>
+              <w:ind w:left="0"/>
+              <w:jc w:val="right"/>
+              <w:rPr>
+                <w:b/>
+                <w:sz w:val="24"/>
+                <w:szCs w:val="24"/>
+              </w:rPr>
+            </w:pPr>
+            <w:r>
+              <w:rPr>
+                <w:b/>
+                <w:sz w:val="24"/>
+                <w:szCs w:val="24"/>
+              </w:rPr>
+              <w:t>Autor(es)</w:t>
+            </w:r>
+          </w:p>
+        </w:tc>
+        <w:tc>
+          <w:tcPr>
+            <w:tcW w:w="5805" w:type="dxa"/>
+            <w:gridSpan w:val="2"/>
+            <w:vAlign w:val="center"/>
+          </w:tcPr>
+          <w:p>
+            <w:pPr>
+              <w:pStyle w:val="Prrafodelista"/>
+              <w:ind w:left="0"/>
+              <w:rPr>
+                <w:i/>
+                <w:sz w:val="20"/>
+                <w:szCs w:val="24"/>
+              </w:rPr>
+            </w:pPr>
+            <w:r>
+              <w:rPr>
+                <w:i/>
+                <w:sz w:val="20"/>
+                <w:szCs w:val="24"/>
+              </w:rPr>
+              <w:t>{Persona(s) a cargo de la formalización de la solicitud de cambio}</w:t>
+            </w:r>
+          </w:p>
+        </w:tc>
+      </w:tr>
+      <w:tr>
+        <w:trPr>
+          <w:trHeight w:val="1009"/>
+        </w:trPr>
+        <w:tc>
+          <w:tcPr>
+            <w:tcW w:w="1969" w:type="dxa"/>
+            <w:shd w:val="clear" w:color="auto" w:fill="DDD9C3" w:themeFill="background2" w:themeFillShade="E6"/>
+            <w:vAlign w:val="center"/>
+          </w:tcPr>
+          <w:p>
+            <w:pPr>
+              <w:pStyle w:val="Prrafodelista"/>
+              <w:ind w:left="0"/>
+              <w:jc w:val="right"/>
+              <w:rPr>
+                <w:b/>
+                <w:sz w:val="24"/>
+                <w:szCs w:val="24"/>
+              </w:rPr>
+            </w:pPr>
+            <w:r>
+              <w:rPr>
+                <w:b/>
+                <w:sz w:val="24"/>
+                <w:szCs w:val="24"/>
+              </w:rPr>
+              <w:t>Descripción</w:t>
+            </w:r>
+          </w:p>
+        </w:tc>
+        <w:tc>
+          <w:tcPr>
+            <w:tcW w:w="5805" w:type="dxa"/>
+            <w:gridSpan w:val="2"/>
+            <w:vAlign w:val="center"/>
+          </w:tcPr>
+          <w:p>
+            <w:pPr>
+              <w:pStyle w:val="Prrafodelista"/>
+              <w:ind w:left="0"/>
+              <w:rPr>
+                <w:i/>
+                <w:sz w:val="20"/>
+                <w:szCs w:val="24"/>
+              </w:rPr>
+            </w:pPr>
+            <w:r>
+              <w:rPr>
+                <w:i/>
+                <w:sz w:val="20"/>
+                <w:szCs w:val="24"/>
+              </w:rPr>
+              <w:t>El cambio propuesto consta en:</w:t>
+            </w:r>
+          </w:p>
+          <w:p>
+            <w:pPr>
+              <w:pStyle w:val="Prrafodelista"/>
+              <w:ind w:left="0"/>
+              <w:rPr>
+                <w:i/>
+                <w:sz w:val="20"/>
+                <w:szCs w:val="24"/>
+              </w:rPr>
+            </w:pPr>
+            <w:r>
+              <w:rPr>
+                <w:i/>
+                <w:sz w:val="20"/>
+                <w:szCs w:val="24"/>
+              </w:rPr>
+              <w:t>{Descripción}</w:t>
+            </w:r>
+          </w:p>
+          <w:p>
+            <w:pPr>
+              <w:pStyle w:val="Prrafodelista"/>
+              <w:ind w:left="0"/>
+              <w:rPr>
+                <w:i/>
+                <w:sz w:val="20"/>
+                <w:szCs w:val="24"/>
+              </w:rPr>
+            </w:pPr>
+            <w:r>
+              <w:rPr>
+                <w:i/>
+                <w:sz w:val="20"/>
+                <w:szCs w:val="24"/>
+              </w:rPr>
+              <w:t>OBS: La descripción debe contener: Ítems de configuración, recursos necesarios para la implementación y tiempo estimado.</w:t>
+            </w:r>
+          </w:p>
+        </w:tc>
+      </w:tr>
+      <w:tr>
+        <w:trPr>
+          <w:trHeight w:val="587"/>
+        </w:trPr>
+        <w:tc>
+          <w:tcPr>
+            <w:tcW w:w="1969" w:type="dxa"/>
+            <w:shd w:val="clear" w:color="auto" w:fill="DDD9C3" w:themeFill="background2" w:themeFillShade="E6"/>
+            <w:vAlign w:val="center"/>
+          </w:tcPr>
+          <w:p>
+            <w:pPr>
+              <w:pStyle w:val="Prrafodelista"/>
+              <w:ind w:left="0"/>
+              <w:jc w:val="right"/>
+              <w:rPr>
+                <w:b/>
+                <w:sz w:val="24"/>
+                <w:szCs w:val="24"/>
+              </w:rPr>
+            </w:pPr>
+            <w:r>
+              <w:rPr>
+                <w:b/>
+                <w:sz w:val="24"/>
+                <w:szCs w:val="24"/>
+              </w:rPr>
+              <w:t>Justificación</w:t>
+            </w:r>
+          </w:p>
+        </w:tc>
+        <w:tc>
+          <w:tcPr>
+            <w:tcW w:w="5805" w:type="dxa"/>
+            <w:gridSpan w:val="2"/>
+            <w:vAlign w:val="center"/>
+          </w:tcPr>
+          <w:p>
+            <w:pPr>
+              <w:pStyle w:val="Prrafodelista"/>
+              <w:ind w:left="0"/>
+              <w:rPr>
+                <w:i/>
+                <w:sz w:val="20"/>
+                <w:szCs w:val="24"/>
+              </w:rPr>
+            </w:pPr>
+            <w:r>
+              <w:rPr>
+                <w:i/>
+                <w:sz w:val="20"/>
+                <w:szCs w:val="24"/>
+              </w:rPr>
+              <w:t>La razón del cambio es debido a:</w:t>
+            </w:r>
+          </w:p>
+          <w:p>
+            <w:pPr>
+              <w:pStyle w:val="Prrafodelista"/>
+              <w:ind w:left="0"/>
+              <w:rPr>
+                <w:i/>
+                <w:sz w:val="20"/>
+                <w:szCs w:val="24"/>
+              </w:rPr>
+            </w:pPr>
+            <w:r>
+              <w:rPr>
+                <w:i/>
+                <w:sz w:val="20"/>
+                <w:szCs w:val="24"/>
+              </w:rPr>
+              <w:t>{Justificación del cambio propuesto}</w:t>
+            </w:r>
+          </w:p>
+        </w:tc>
+      </w:tr>
+      <w:tr>
+        <w:trPr>
+          <w:trHeight w:val="412"/>
+        </w:trPr>
+        <w:tc>
+          <w:tcPr>
+            <w:tcW w:w="1969" w:type="dxa"/>
+            <w:shd w:val="clear" w:color="auto" w:fill="DDD9C3" w:themeFill="background2" w:themeFillShade="E6"/>
+            <w:vAlign w:val="center"/>
+          </w:tcPr>
+          <w:p>
+            <w:pPr>
+              <w:pStyle w:val="Prrafodelista"/>
+              <w:ind w:left="0"/>
+              <w:jc w:val="right"/>
+              <w:rPr>
+                <w:b/>
+                <w:sz w:val="24"/>
+                <w:szCs w:val="24"/>
+              </w:rPr>
+            </w:pPr>
+            <w:r>
+              <w:rPr>
+                <w:b/>
+                <w:sz w:val="24"/>
+                <w:szCs w:val="24"/>
+              </w:rPr>
+              <w:t>Alternativa(s)</w:t>
+            </w:r>
+          </w:p>
+        </w:tc>
+        <w:tc>
+          <w:tcPr>
+            <w:tcW w:w="5805" w:type="dxa"/>
+            <w:gridSpan w:val="2"/>
+            <w:vAlign w:val="center"/>
+          </w:tcPr>
+          <w:p>
+            <w:pPr>
+              <w:pStyle w:val="Prrafodelista"/>
+              <w:ind w:left="0"/>
+              <w:rPr>
+                <w:i/>
+                <w:sz w:val="20"/>
+                <w:szCs w:val="24"/>
+              </w:rPr>
+            </w:pPr>
+            <w:r>
+              <w:rPr>
+                <w:i/>
+                <w:sz w:val="20"/>
+                <w:szCs w:val="24"/>
+              </w:rPr>
+              <w:t>{Descripción de alternativa(s) de solución al cambio propuesto}</w:t>
+            </w:r>
+          </w:p>
+        </w:tc>
+      </w:tr>
+      <w:tr>
+        <w:trPr>
+          <w:trHeight w:val="449"/>
+        </w:trPr>
+        <w:tc>
+          <w:tcPr>
+            <w:tcW w:w="1969" w:type="dxa"/>
+            <w:shd w:val="clear" w:color="auto" w:fill="DDD9C3" w:themeFill="background2" w:themeFillShade="E6"/>
+            <w:vAlign w:val="center"/>
+          </w:tcPr>
+          <w:p>
+            <w:pPr>
+              <w:pStyle w:val="Prrafodelista"/>
+              <w:ind w:left="0"/>
+              <w:jc w:val="right"/>
+              <w:rPr>
+                <w:b/>
+                <w:sz w:val="24"/>
+                <w:szCs w:val="24"/>
+              </w:rPr>
+            </w:pPr>
+            <w:r>
+              <w:rPr>
+                <w:b/>
+                <w:sz w:val="24"/>
+                <w:szCs w:val="24"/>
+              </w:rPr>
+              <w:t>Comentarios</w:t>
+            </w:r>
+          </w:p>
+        </w:tc>
+        <w:tc>
+          <w:tcPr>
+            <w:tcW w:w="5805" w:type="dxa"/>
+            <w:gridSpan w:val="2"/>
+            <w:vAlign w:val="center"/>
+          </w:tcPr>
+          <w:p>
+            <w:pPr>
+              <w:pStyle w:val="Prrafodelista"/>
+              <w:ind w:left="0"/>
+              <w:rPr>
+                <w:i/>
+                <w:sz w:val="20"/>
+                <w:szCs w:val="24"/>
+              </w:rPr>
+            </w:pPr>
+            <w:r>
+              <w:rPr>
+                <w:i/>
+                <w:sz w:val="20"/>
+                <w:szCs w:val="24"/>
+              </w:rPr>
+              <w:t>{Comentarios adicionales sobre el cambio propuesto}</w:t>
+            </w:r>
+          </w:p>
+        </w:tc>
+      </w:tr>
+      <w:tr>
+        <w:tc>
+          <w:tcPr>
+            <w:tcW w:w="1969" w:type="dxa"/>
+            <w:shd w:val="clear" w:color="auto" w:fill="DDD9C3" w:themeFill="background2" w:themeFillShade="E6"/>
+            <w:vAlign w:val="center"/>
+          </w:tcPr>
+          <w:p>
+            <w:pPr>
+              <w:pStyle w:val="Prrafodelista"/>
+              <w:ind w:left="0"/>
+              <w:jc w:val="right"/>
+              <w:rPr>
+                <w:b/>
+                <w:sz w:val="24"/>
+                <w:szCs w:val="24"/>
+              </w:rPr>
+            </w:pPr>
+            <w:r>
+              <w:rPr>
+                <w:b/>
+                <w:sz w:val="24"/>
+                <w:szCs w:val="24"/>
+              </w:rPr>
+              <w:t>Miembros partícipes del Comité de Control de Cambios (CCC)</w:t>
+            </w:r>
+          </w:p>
+        </w:tc>
+        <w:tc>
+          <w:tcPr>
+            <w:tcW w:w="5805" w:type="dxa"/>
+            <w:gridSpan w:val="2"/>
+            <w:vAlign w:val="center"/>
+          </w:tcPr>
+          <w:p>
+            <w:pPr>
+              <w:pStyle w:val="Prrafodelista"/>
+              <w:ind w:left="0"/>
+              <w:rPr>
+                <w:i/>
+                <w:sz w:val="20"/>
+                <w:szCs w:val="24"/>
+              </w:rPr>
+            </w:pPr>
+            <w:r>
+              <w:rPr>
+                <w:i/>
+                <w:sz w:val="20"/>
+                <w:szCs w:val="24"/>
+              </w:rPr>
+              <w:t>{Nombre de los miembros del CCC partícipes en la evaluación de la solicitud de cambio}</w:t>
+            </w:r>
+          </w:p>
+        </w:tc>
+      </w:tr>
+      <w:tr>
+        <w:trPr>
+          <w:trHeight w:val="413"/>
+        </w:trPr>
+        <w:tc>
+          <w:tcPr>
+            <w:tcW w:w="1969" w:type="dxa"/>
+            <w:vMerge w:val="restart"/>
+            <w:shd w:val="clear" w:color="auto" w:fill="DDD9C3" w:themeFill="background2" w:themeFillShade="E6"/>
+            <w:vAlign w:val="center"/>
+          </w:tcPr>
+          <w:p>
+            <w:pPr>
+              <w:pStyle w:val="Prrafodelista"/>
+              <w:ind w:left="0"/>
+              <w:jc w:val="right"/>
+              <w:rPr>
+                <w:b/>
+                <w:sz w:val="24"/>
+                <w:szCs w:val="24"/>
+              </w:rPr>
+            </w:pPr>
+            <w:r>
+              <w:rPr>
+                <w:b/>
+                <w:sz w:val="24"/>
+                <w:szCs w:val="24"/>
+              </w:rPr>
+              <w:t>Tipo de cambio según su implementación</w:t>
+            </w:r>
+          </w:p>
+        </w:tc>
+        <w:tc>
+          <w:tcPr>
+            <w:tcW w:w="2126" w:type="dxa"/>
+            <w:shd w:val="clear" w:color="auto" w:fill="EEECE1" w:themeFill="background2"/>
+          </w:tcPr>
+          <w:p>
+            <w:pPr>
+              <w:pStyle w:val="Prrafodelista"/>
+              <w:ind w:left="0"/>
+              <w:jc w:val="right"/>
+              <w:rPr>
+                <w:b/>
+                <w:sz w:val="20"/>
+                <w:szCs w:val="24"/>
+              </w:rPr>
+            </w:pPr>
+            <w:r>
+              <w:rPr>
+                <w:b/>
+                <w:sz w:val="20"/>
+                <w:szCs w:val="24"/>
+              </w:rPr>
+              <w:t>Según procedimiento de implementación</w:t>
+            </w:r>
+          </w:p>
+        </w:tc>
+        <w:tc>
+          <w:tcPr>
+            <w:tcW w:w="3679" w:type="dxa"/>
+            <w:vAlign w:val="center"/>
+          </w:tcPr>
+          <w:p>
+            <w:pPr>
+              <w:pStyle w:val="Prrafodelista"/>
+              <w:ind w:left="0"/>
+              <w:rPr>
+                <w:i/>
+                <w:sz w:val="20"/>
+                <w:szCs w:val="24"/>
+              </w:rPr>
+            </w:pPr>
+            <w:r>
+              <w:rPr>
+                <w:i/>
+                <w:sz w:val="20"/>
+                <w:szCs w:val="24"/>
+              </w:rPr>
+              <w:t>{Cambio estándar / Cambio urgente / Cambio pre-aprobado}</w:t>
+            </w:r>
+          </w:p>
+        </w:tc>
+      </w:tr>
+      <w:tr>
+        <w:trPr>
+          <w:trHeight w:val="412"/>
+        </w:trPr>
+        <w:tc>
+          <w:tcPr>
+            <w:tcW w:w="1969" w:type="dxa"/>
+            <w:vMerge/>
+            <w:shd w:val="clear" w:color="auto" w:fill="DDD9C3" w:themeFill="background2" w:themeFillShade="E6"/>
+            <w:vAlign w:val="center"/>
+          </w:tcPr>
+          <w:p>
+            <w:pPr>
+              <w:pStyle w:val="Prrafodelista"/>
+              <w:ind w:left="0"/>
+              <w:jc w:val="right"/>
+              <w:rPr>
+                <w:b/>
+                <w:sz w:val="24"/>
+                <w:szCs w:val="24"/>
+              </w:rPr>
+            </w:pPr>
+          </w:p>
+        </w:tc>
+        <w:tc>
+          <w:tcPr>
+            <w:tcW w:w="2126" w:type="dxa"/>
+            <w:shd w:val="clear" w:color="auto" w:fill="EEECE1" w:themeFill="background2"/>
+          </w:tcPr>
+          <w:p>
+            <w:pPr>
+              <w:pStyle w:val="Prrafodelista"/>
+              <w:ind w:left="0"/>
+              <w:jc w:val="right"/>
+              <w:rPr>
+                <w:b/>
+                <w:sz w:val="20"/>
+                <w:szCs w:val="24"/>
+              </w:rPr>
+            </w:pPr>
+            <w:r>
+              <w:rPr>
+                <w:b/>
+                <w:sz w:val="20"/>
+                <w:szCs w:val="24"/>
+              </w:rPr>
+              <w:t>Según objeto</w:t>
+            </w:r>
+          </w:p>
+          <w:p>
+            <w:pPr>
+              <w:pStyle w:val="Prrafodelista"/>
+              <w:ind w:left="0"/>
+              <w:jc w:val="right"/>
+              <w:rPr>
+                <w:b/>
+                <w:sz w:val="20"/>
+                <w:szCs w:val="24"/>
+              </w:rPr>
+            </w:pPr>
+            <w:r>
+              <w:rPr>
+                <w:b/>
+                <w:sz w:val="20"/>
+                <w:szCs w:val="24"/>
+              </w:rPr>
+              <w:t>de cambio</w:t>
+            </w:r>
+          </w:p>
+        </w:tc>
+        <w:tc>
+          <w:tcPr>
+            <w:tcW w:w="3679" w:type="dxa"/>
+            <w:vAlign w:val="center"/>
+          </w:tcPr>
+          <w:p>
+            <w:pPr>
+              <w:pStyle w:val="Prrafodelista"/>
+              <w:ind w:left="0"/>
+              <w:rPr>
+                <w:i/>
+                <w:sz w:val="20"/>
+                <w:szCs w:val="24"/>
+              </w:rPr>
+            </w:pPr>
+            <w:r>
+              <w:rPr>
+                <w:i/>
+                <w:sz w:val="20"/>
+                <w:szCs w:val="24"/>
+              </w:rPr>
+              <w:t>{Cambio correlativo / Cambio de mejora / Cambio de agregación}</w:t>
+            </w:r>
+          </w:p>
+        </w:tc>
+      </w:tr>
+      <w:tr>
+        <w:tc>
+          <w:tcPr>
+            <w:tcW w:w="1969" w:type="dxa"/>
+            <w:shd w:val="clear" w:color="auto" w:fill="DDD9C3" w:themeFill="background2" w:themeFillShade="E6"/>
+            <w:vAlign w:val="center"/>
+          </w:tcPr>
+          <w:p>
+            <w:pPr>
+              <w:pStyle w:val="Prrafodelista"/>
+              <w:ind w:left="0"/>
+              <w:jc w:val="right"/>
+              <w:rPr>
+                <w:b/>
+                <w:sz w:val="24"/>
+                <w:szCs w:val="24"/>
+              </w:rPr>
+            </w:pPr>
+            <w:r>
+              <w:rPr>
+                <w:b/>
+                <w:sz w:val="24"/>
+                <w:szCs w:val="24"/>
+              </w:rPr>
+              <w:t>Impacto del cambio</w:t>
+            </w:r>
+          </w:p>
+        </w:tc>
+        <w:tc>
+          <w:tcPr>
+            <w:tcW w:w="5805" w:type="dxa"/>
+            <w:gridSpan w:val="2"/>
+            <w:vAlign w:val="center"/>
+          </w:tcPr>
+          <w:p>
+            <w:pPr>
+              <w:pStyle w:val="Prrafodelista"/>
+              <w:ind w:left="0"/>
+              <w:rPr>
+                <w:i/>
+                <w:sz w:val="20"/>
+                <w:szCs w:val="24"/>
+              </w:rPr>
+            </w:pPr>
+            <w:r>
+              <w:rPr>
+                <w:i/>
+                <w:sz w:val="20"/>
+                <w:szCs w:val="24"/>
+              </w:rPr>
+              <w:t>Los elementos afectados por este cambio son:</w:t>
+            </w:r>
+          </w:p>
+          <w:p>
+            <w:pPr>
+              <w:pStyle w:val="Prrafodelista"/>
+              <w:ind w:left="0"/>
+              <w:rPr>
+                <w:i/>
+                <w:sz w:val="20"/>
+                <w:szCs w:val="24"/>
+              </w:rPr>
+            </w:pPr>
+            <w:r>
+              <w:rPr>
+                <w:i/>
+                <w:sz w:val="20"/>
+                <w:szCs w:val="24"/>
+              </w:rPr>
+              <w:t>{Elementos afectados por el cambio}</w:t>
+            </w:r>
+          </w:p>
+        </w:tc>
+      </w:tr>
+      <w:tr>
+        <w:tc>
+          <w:tcPr>
+            <w:tcW w:w="1969" w:type="dxa"/>
+            <w:shd w:val="clear" w:color="auto" w:fill="DDD9C3" w:themeFill="background2" w:themeFillShade="E6"/>
+            <w:vAlign w:val="center"/>
+          </w:tcPr>
+          <w:p>
+            <w:pPr>
+              <w:pStyle w:val="Prrafodelista"/>
+              <w:ind w:left="0"/>
+              <w:jc w:val="right"/>
+              <w:rPr>
+                <w:b/>
+                <w:sz w:val="24"/>
+                <w:szCs w:val="24"/>
+              </w:rPr>
+            </w:pPr>
+            <w:r>
+              <w:rPr>
+                <w:b/>
+                <w:sz w:val="24"/>
+                <w:szCs w:val="24"/>
+              </w:rPr>
+              <w:t>Prioridad</w:t>
+            </w:r>
+          </w:p>
+        </w:tc>
+        <w:tc>
+          <w:tcPr>
+            <w:tcW w:w="5805" w:type="dxa"/>
+            <w:gridSpan w:val="2"/>
+            <w:vAlign w:val="center"/>
+          </w:tcPr>
+          <w:p>
+            <w:pPr>
+              <w:pStyle w:val="Prrafodelista"/>
+              <w:ind w:left="0"/>
+              <w:rPr>
+                <w:i/>
+                <w:sz w:val="20"/>
+                <w:szCs w:val="24"/>
+              </w:rPr>
+            </w:pPr>
+            <w:r>
+              <w:rPr>
+                <w:i/>
+                <w:sz w:val="20"/>
+                <w:szCs w:val="24"/>
+              </w:rPr>
+              <w:t>{Prioridad asignada}</w:t>
+            </w:r>
+          </w:p>
+        </w:tc>
+      </w:tr>
+      <w:tr>
+        <w:tc>
+          <w:tcPr>
+            <w:tcW w:w="1969" w:type="dxa"/>
+            <w:shd w:val="clear" w:color="auto" w:fill="DDD9C3" w:themeFill="background2" w:themeFillShade="E6"/>
+            <w:vAlign w:val="center"/>
+          </w:tcPr>
+          <w:p>
+            <w:pPr>
+              <w:pStyle w:val="Prrafodelista"/>
+              <w:ind w:left="0"/>
+              <w:jc w:val="right"/>
+              <w:rPr>
+                <w:b/>
+                <w:sz w:val="24"/>
+                <w:szCs w:val="24"/>
+              </w:rPr>
+            </w:pPr>
+            <w:r>
+              <w:rPr>
+                <w:b/>
+                <w:sz w:val="24"/>
+                <w:szCs w:val="24"/>
+              </w:rPr>
+              <w:t xml:space="preserve">Fecha de </w:t>
+            </w:r>
+          </w:p>
+          <w:p>
+            <w:pPr>
+              <w:pStyle w:val="Prrafodelista"/>
+              <w:ind w:left="0"/>
+              <w:jc w:val="right"/>
+              <w:rPr>
+                <w:b/>
+                <w:sz w:val="24"/>
+                <w:szCs w:val="24"/>
+              </w:rPr>
+            </w:pPr>
+            <w:r>
+              <w:rPr>
+                <w:b/>
+                <w:sz w:val="24"/>
+                <w:szCs w:val="24"/>
+              </w:rPr>
+              <w:t>Recepción</w:t>
+            </w:r>
+          </w:p>
+        </w:tc>
+        <w:tc>
+          <w:tcPr>
+            <w:tcW w:w="5805" w:type="dxa"/>
+            <w:gridSpan w:val="2"/>
+            <w:vAlign w:val="center"/>
+          </w:tcPr>
+          <w:p>
+            <w:pPr>
+              <w:pStyle w:val="Prrafodelista"/>
+              <w:ind w:left="0"/>
+              <w:rPr>
+                <w:i/>
+                <w:sz w:val="20"/>
+                <w:szCs w:val="24"/>
+              </w:rPr>
+            </w:pPr>
+            <w:r>
+              <w:rPr>
+                <w:i/>
+                <w:sz w:val="20"/>
+                <w:szCs w:val="24"/>
+              </w:rPr>
+              <w:t>{Fecha en la que el CCC inicia la evaluación del cambio}</w:t>
+            </w:r>
+          </w:p>
+        </w:tc>
+      </w:tr>
+      <w:tr>
+        <w:tc>
+          <w:tcPr>
+            <w:tcW w:w="1969" w:type="dxa"/>
+            <w:shd w:val="clear" w:color="auto" w:fill="DDD9C3" w:themeFill="background2" w:themeFillShade="E6"/>
+            <w:vAlign w:val="center"/>
+          </w:tcPr>
+          <w:p>
+            <w:pPr>
+              <w:pStyle w:val="Prrafodelista"/>
+              <w:ind w:left="0"/>
+              <w:jc w:val="right"/>
+              <w:rPr>
+                <w:b/>
+                <w:sz w:val="24"/>
+                <w:szCs w:val="24"/>
+              </w:rPr>
+            </w:pPr>
+            <w:r>
+              <w:rPr>
+                <w:b/>
+                <w:sz w:val="24"/>
+                <w:szCs w:val="24"/>
+              </w:rPr>
+              <w:t xml:space="preserve">Fecha de </w:t>
+            </w:r>
+          </w:p>
+          <w:p>
+            <w:pPr>
+              <w:pStyle w:val="Prrafodelista"/>
+              <w:ind w:left="0"/>
+              <w:jc w:val="right"/>
+              <w:rPr>
+                <w:b/>
+                <w:sz w:val="24"/>
+                <w:szCs w:val="24"/>
+              </w:rPr>
+            </w:pPr>
+            <w:r>
+              <w:rPr>
+                <w:b/>
+                <w:sz w:val="24"/>
+                <w:szCs w:val="24"/>
+              </w:rPr>
+              <w:t>Cierre</w:t>
+            </w:r>
+          </w:p>
+        </w:tc>
+        <w:tc>
+          <w:tcPr>
+            <w:tcW w:w="5805" w:type="dxa"/>
+            <w:gridSpan w:val="2"/>
+            <w:vAlign w:val="center"/>
+          </w:tcPr>
+          <w:p>
+            <w:pPr>
+              <w:pStyle w:val="Prrafodelista"/>
+              <w:ind w:left="0"/>
+              <w:rPr>
+                <w:i/>
+                <w:sz w:val="20"/>
+                <w:szCs w:val="24"/>
+              </w:rPr>
+            </w:pPr>
+            <w:r>
+              <w:rPr>
+                <w:i/>
+                <w:sz w:val="20"/>
+                <w:szCs w:val="24"/>
+              </w:rPr>
+              <w:t>{Fecha en la que se resuelve el cambio}</w:t>
+            </w:r>
+          </w:p>
+        </w:tc>
+      </w:tr>
+      <w:tr>
+        <w:tc>
+          <w:tcPr>
+            <w:tcW w:w="1969" w:type="dxa"/>
+            <w:shd w:val="clear" w:color="auto" w:fill="DDD9C3" w:themeFill="background2" w:themeFillShade="E6"/>
+            <w:vAlign w:val="center"/>
+          </w:tcPr>
+          <w:p>
+            <w:pPr>
+              <w:pStyle w:val="Prrafodelista"/>
+              <w:ind w:left="0"/>
+              <w:jc w:val="right"/>
+              <w:rPr>
+                <w:b/>
+                <w:sz w:val="24"/>
+                <w:szCs w:val="24"/>
+              </w:rPr>
+            </w:pPr>
+            <w:r>
+              <w:rPr>
+                <w:b/>
+                <w:sz w:val="24"/>
+                <w:szCs w:val="24"/>
+              </w:rPr>
+              <w:t>Estado</w:t>
+            </w:r>
+          </w:p>
+        </w:tc>
+        <w:tc>
+          <w:tcPr>
+            <w:tcW w:w="5805" w:type="dxa"/>
+            <w:gridSpan w:val="2"/>
+            <w:vAlign w:val="center"/>
+          </w:tcPr>
+          <w:p>
+            <w:pPr>
+              <w:pStyle w:val="Prrafodelista"/>
+              <w:ind w:left="0"/>
+              <w:rPr>
+                <w:i/>
+                <w:sz w:val="20"/>
+                <w:szCs w:val="24"/>
+              </w:rPr>
+            </w:pPr>
+            <w:r>
+              <w:rPr>
+                <w:i/>
+                <w:sz w:val="20"/>
+                <w:szCs w:val="24"/>
+              </w:rPr>
+              <w:t>{Enviada / Pospuesta / Duplicada / Rechazada / Se requiere más información / Abierta / Asignada / Resuelta / Verificada / Cerrada}</w:t>
+            </w:r>
+          </w:p>
+        </w:tc>
+      </w:tr>
+    </w:tbl>
+    <w:p/>
+    <w:p>
+      <w:pPr>
+        <w:pStyle w:val="Ttulo3"/>
+        <w:numPr>
+          <w:ilvl w:val="0"/>
+          <w:numId w:val="24"/>
+        </w:numPr>
+        <w:rPr>
+          <w:color w:val="000000" w:themeColor="text1"/>
+        </w:rPr>
+      </w:pPr>
+      <w:bookmarkStart w:id="35" w:name="_Toc516225070"/>
+      <w:r>
+        <w:rPr>
+          <w:color w:val="000000" w:themeColor="text1"/>
+        </w:rPr>
+        <w:lastRenderedPageBreak/>
+        <w:t>Plan de Gestión</w:t>
+      </w:r>
+      <w:r>
+        <w:rPr>
+          <w:color w:val="000000" w:themeColor="text1"/>
+        </w:rPr>
+        <w:t xml:space="preserve"> de Cambios</w:t>
+      </w:r>
+      <w:bookmarkEnd w:id="35"/>
+    </w:p>
+    <w:p>
+      <w:pPr>
+        <w:ind w:left="1080" w:firstLine="360"/>
+        <w:jc w:val="both"/>
+        <w:rPr>
+          <w:rFonts w:ascii="Questrial" w:hAnsi="Questrial"/>
+        </w:rPr>
+      </w:pPr>
+      <w:r>
+        <w:rPr>
+          <w:rFonts w:ascii="Questrial" w:hAnsi="Questrial"/>
+        </w:rPr>
+        <w:t xml:space="preserve">El plan de gestión de cambios está definido en el documento denominado </w:t>
+      </w:r>
+      <w:r>
+        <w:rPr>
+          <w:rFonts w:ascii="Questrial" w:hAnsi="Questrial"/>
+        </w:rPr>
+        <w:t>PlGeCa</w:t>
+      </w:r>
+      <w:r>
+        <w:rPr>
+          <w:rFonts w:ascii="Questrial" w:hAnsi="Questrial"/>
+        </w:rPr>
+        <w:t>.doc</w:t>
+      </w:r>
+      <w:r>
+        <w:rPr>
+          <w:rFonts w:ascii="Questrial" w:hAnsi="Questrial"/>
+        </w:rPr>
+        <w:t>x</w:t>
+      </w:r>
+      <w:r>
+        <w:rPr>
+          <w:rFonts w:ascii="Questrial" w:hAnsi="Questrial"/>
+        </w:rPr>
+        <w:t xml:space="preserve"> que se encuentra en el repositorio.</w:t>
+      </w:r>
+      <w:r>
+        <w:rPr>
+          <w:rFonts w:ascii="Questrial" w:hAnsi="Questrial"/>
+        </w:rPr>
+        <w:t xml:space="preserve"> Ruta: NN-Consulting/Documentos/</w:t>
+      </w:r>
+      <w:r>
+        <w:rPr>
+          <w:rFonts w:ascii="Questrial" w:hAnsi="Questrial"/>
+        </w:rPr>
+        <w:t xml:space="preserve"> </w:t>
+      </w:r>
+      <w:r>
+        <w:rPr>
+          <w:rFonts w:ascii="Questrial" w:hAnsi="Questrial"/>
+        </w:rPr>
+        <w:t>PlGeCa</w:t>
+      </w:r>
+      <w:r>
+        <w:rPr>
+          <w:rFonts w:ascii="Questrial" w:hAnsi="Questrial"/>
+        </w:rPr>
+        <w:t>.doc</w:t>
+      </w:r>
+      <w:r>
+        <w:rPr>
+          <w:rFonts w:ascii="Questrial" w:hAnsi="Questrial"/>
+        </w:rPr>
+        <w:t>x</w:t>
+      </w:r>
+      <w:r>
+        <w:rPr>
+          <w:rFonts w:ascii="Questrial" w:hAnsi="Questrial"/>
+        </w:rPr>
+        <w:t>.</w:t>
+      </w:r>
     </w:p>
     <w:p/>
     <w:sectPr>
@@ -26721,7 +28324,7 @@
     <w:lsdException w:name="header" w:semiHidden="1" w:unhideWhenUsed="1"/>
     <w:lsdException w:name="footer" w:semiHidden="1" w:unhideWhenUsed="1"/>
     <w:lsdException w:name="index heading" w:semiHidden="1" w:unhideWhenUsed="1"/>
-    <w:lsdException w:name="caption" w:semiHidden="1" w:uiPriority="0" w:unhideWhenUsed="1" w:qFormat="1"/>
+    <w:lsdException w:name="caption" w:semiHidden="1" w:uiPriority="35" w:unhideWhenUsed="1" w:qFormat="1"/>
     <w:lsdException w:name="table of figures" w:semiHidden="1" w:unhideWhenUsed="1"/>
     <w:lsdException w:name="envelope address" w:semiHidden="1" w:unhideWhenUsed="1"/>
     <w:lsdException w:name="envelope return" w:semiHidden="1" w:unhideWhenUsed="1"/>
@@ -26841,7 +28444,7 @@
     <w:lsdException w:name="Table Web 2" w:semiHidden="1" w:unhideWhenUsed="1"/>
     <w:lsdException w:name="Table Web 3" w:semiHidden="1" w:unhideWhenUsed="1"/>
     <w:lsdException w:name="Balloon Text" w:semiHidden="1" w:unhideWhenUsed="1"/>
-    <w:lsdException w:name="Table Grid" w:uiPriority="59"/>
+    <w:lsdException w:name="Table Grid" w:uiPriority="39"/>
     <w:lsdException w:name="Table Theme" w:semiHidden="1" w:unhideWhenUsed="1"/>
     <w:lsdException w:name="Placeholder Text" w:semiHidden="1"/>
     <w:lsdException w:name="No Spacing" w:uiPriority="1" w:qFormat="1"/>
@@ -27084,6 +28687,7 @@
     <w:name w:val="heading 2"/>
     <w:basedOn w:val="Normal"/>
     <w:next w:val="Normal"/>
+    <w:link w:val="Ttulo2Car"/>
     <w:pPr>
       <w:keepNext/>
       <w:keepLines/>
@@ -27419,6 +29023,7 @@
     <w:name w:val="caption"/>
     <w:basedOn w:val="Normal"/>
     <w:next w:val="Normal"/>
+    <w:uiPriority w:val="35"/>
     <w:unhideWhenUsed/>
     <w:qFormat/>
     <w:rsid w:val="008570A1"/>
@@ -27557,7 +29162,7 @@
   <w:style w:type="table" w:styleId="Tablaconcuadrcula">
     <w:name w:val="Table Grid"/>
     <w:basedOn w:val="Tablanormal"/>
-    <w:uiPriority w:val="59"/>
+    <w:uiPriority w:val="39"/>
     <w:rsid w:val="0073038D"/>
     <w:pPr>
       <w:spacing w:after="0" w:line="240" w:lineRule="auto"/>
@@ -27642,6 +29247,18 @@
       <w:spacing w:after="100"/>
       <w:ind w:left="440"/>
     </w:pPr>
+  </w:style>
+  <w:style w:type="character" w:customStyle="1" w:styleId="Ttulo2Car">
+    <w:name w:val="Título 2 Car"/>
+    <w:basedOn w:val="Fuentedeprrafopredeter"/>
+    <w:link w:val="Ttulo2"/>
+    <w:rsid w:val="0044425F"/>
+    <w:rPr>
+      <w:rFonts w:ascii="Questrial" w:eastAsia="Questrial" w:hAnsi="Questrial" w:cs="Questrial"/>
+      <w:b/>
+      <w:sz w:val="24"/>
+      <w:szCs w:val="24"/>
+    </w:rPr>
   </w:style>
 </w:styles>
 </file>
@@ -27971,7 +29588,7 @@
 </file>
 
 <file path=customXml/itemProps1.xml><?xml version="1.0" encoding="utf-8"?>
-<ds:datastoreItem xmlns:ds="http://schemas.openxmlformats.org/officeDocument/2006/customXml" ds:itemID="{E437DDBC-7F71-4CD0-A408-84934F2FCEC6}">
+<ds:datastoreItem xmlns:ds="http://schemas.openxmlformats.org/officeDocument/2006/customXml" ds:itemID="{0600ED0F-FE4A-4015-92BE-66B72269AFAE}">
   <ds:schemaRefs>
     <ds:schemaRef ds:uri="http://schemas.openxmlformats.org/officeDocument/2006/bibliography"/>
   </ds:schemaRefs>

</xml_diff>